<commit_message>
Explication modification profil + ajout framework
</commit_message>
<xml_diff>
--- a/PID_cahier des charges et dossier technique.docx
+++ b/PID_cahier des charges et dossier technique.docx
@@ -1,6 +1,6 @@
 
 <file path=word/document.xml><?xml version="1.0" encoding="utf-8"?>
-<w:document xmlns:wpc="http://schemas.microsoft.com/office/word/2010/wordprocessingCanvas" xmlns:mc="http://schemas.openxmlformats.org/markup-compatibility/2006" xmlns:o="urn:schemas-microsoft-com:office:office" xmlns:r="http://schemas.openxmlformats.org/officeDocument/2006/relationships" xmlns:m="http://schemas.openxmlformats.org/officeDocument/2006/math" xmlns:v="urn:schemas-microsoft-com:vml" xmlns:wp14="http://schemas.microsoft.com/office/word/2010/wordprocessingDrawing" xmlns:wp="http://schemas.openxmlformats.org/drawingml/2006/wordprocessingDrawing" xmlns:w10="urn:schemas-microsoft-com:office:word" xmlns:w="http://schemas.openxmlformats.org/wordprocessingml/2006/main" xmlns:w14="http://schemas.microsoft.com/office/word/2010/wordml" xmlns:w15="http://schemas.microsoft.com/office/word/2012/wordml" xmlns:wpg="http://schemas.microsoft.com/office/word/2010/wordprocessingGroup" xmlns:wpi="http://schemas.microsoft.com/office/word/2010/wordprocessingInk" xmlns:wne="http://schemas.microsoft.com/office/word/2006/wordml" xmlns:wps="http://schemas.microsoft.com/office/word/2010/wordprocessingShape" mc:Ignorable="w14 w15 wp14">
+<w:document xmlns:wpc="http://schemas.microsoft.com/office/word/2010/wordprocessingCanvas" xmlns:cx="http://schemas.microsoft.com/office/drawing/2014/chartex" xmlns:cx1="http://schemas.microsoft.com/office/drawing/2015/9/8/chartex" xmlns:mc="http://schemas.openxmlformats.org/markup-compatibility/2006" xmlns:o="urn:schemas-microsoft-com:office:office" xmlns:r="http://schemas.openxmlformats.org/officeDocument/2006/relationships" xmlns:m="http://schemas.openxmlformats.org/officeDocument/2006/math" xmlns:v="urn:schemas-microsoft-com:vml" xmlns:wp14="http://schemas.microsoft.com/office/word/2010/wordprocessingDrawing" xmlns:wp="http://schemas.openxmlformats.org/drawingml/2006/wordprocessingDrawing" xmlns:w10="urn:schemas-microsoft-com:office:word" xmlns:w="http://schemas.openxmlformats.org/wordprocessingml/2006/main" xmlns:w14="http://schemas.microsoft.com/office/word/2010/wordml" xmlns:w15="http://schemas.microsoft.com/office/word/2012/wordml" xmlns:w16se="http://schemas.microsoft.com/office/word/2015/wordml/symex" xmlns:wpg="http://schemas.microsoft.com/office/word/2010/wordprocessingGroup" xmlns:wpi="http://schemas.microsoft.com/office/word/2010/wordprocessingInk" xmlns:wne="http://schemas.microsoft.com/office/word/2006/wordml" xmlns:wps="http://schemas.microsoft.com/office/word/2010/wordprocessingShape" mc:Ignorable="w14 w15 w16se wp14">
   <w:body>
     <w:p>
       <w:pPr>
@@ -16,7 +16,7 @@
           <w:lang w:eastAsia="fr-BE"/>
         </w:rPr>
         <w:drawing>
-          <wp:anchor distT="0" distB="0" distL="114300" distR="114300" simplePos="0" relativeHeight="251659264" behindDoc="1" locked="0" layoutInCell="1" allowOverlap="1" wp14:anchorId="604416E2" wp14:editId="2F2EBF02">
+          <wp:anchor distT="0" distB="0" distL="114300" distR="114300" simplePos="0" relativeHeight="251659264" behindDoc="1" locked="0" layoutInCell="1" allowOverlap="1" wp14:anchorId="68A8D6F2" wp14:editId="304AFD06">
             <wp:simplePos x="0" y="0"/>
             <wp:positionH relativeFrom="column">
               <wp:posOffset>-29210</wp:posOffset>
@@ -377,7 +377,7 @@
           <w:sz w:val="28"/>
           <w:szCs w:val="28"/>
         </w:rPr>
-        <w:t>Prénom Nom</w:t>
+        <w:t>Dorian Scohier</w:t>
       </w:r>
     </w:p>
     <w:p>
@@ -2304,8 +2304,6 @@
           <w:noProof/>
         </w:rPr>
       </w:pPr>
-      <w:bookmarkStart w:id="0" w:name="_GoBack"/>
-      <w:bookmarkEnd w:id="0"/>
     </w:p>
     <w:p>
       <w:pPr>
@@ -2378,11 +2376,11 @@
         <w:lastRenderedPageBreak/>
         <w:fldChar w:fldCharType="end"/>
       </w:r>
-      <w:bookmarkStart w:id="1" w:name="_Toc10967127"/>
+      <w:bookmarkStart w:id="0" w:name="_Toc10967127"/>
       <w:r>
         <w:t>Présentation du projet</w:t>
       </w:r>
-      <w:bookmarkEnd w:id="1"/>
+      <w:bookmarkEnd w:id="0"/>
     </w:p>
     <w:p>
       <w:pPr>
@@ -2396,16 +2394,7 @@
         <w:jc w:val="both"/>
       </w:pPr>
       <w:r>
-        <w:t>Le projet consis</w:t>
-      </w:r>
-      <w:r>
-        <w:t>te à informatiser la gestion de</w:t>
-      </w:r>
-      <w:r>
-        <w:t xml:space="preserve"> réservations de spectacles</w:t>
-      </w:r>
-      <w:r>
-        <w:t xml:space="preserve">. </w:t>
+        <w:t xml:space="preserve">Le projet consiste à informatiser la gestion de réservations de spectacles. </w:t>
       </w:r>
     </w:p>
     <w:p>
@@ -2418,33 +2407,18 @@
       <w:pPr>
         <w:pStyle w:val="Style2"/>
       </w:pPr>
-      <w:bookmarkStart w:id="2" w:name="_Toc10967128"/>
+      <w:bookmarkStart w:id="1" w:name="_Toc10967128"/>
       <w:r>
         <w:t>Définition du besoin</w:t>
       </w:r>
-      <w:bookmarkEnd w:id="2"/>
+      <w:bookmarkEnd w:id="1"/>
     </w:p>
     <w:p>
       <w:pPr>
         <w:jc w:val="both"/>
       </w:pPr>
       <w:r>
-        <w:t>L’application doit permettre de gérer des réservations de spectacles. Le catalogue des spectacles contient le</w:t>
-      </w:r>
-      <w:r>
-        <w:t xml:space="preserve"> </w:t>
-      </w:r>
-      <w:r>
-        <w:t>t</w:t>
-      </w:r>
-      <w:r>
-        <w:t>itre</w:t>
-      </w:r>
-      <w:r>
-        <w:t xml:space="preserve"> du spectacle, le lieu de représentation, l’</w:t>
-      </w:r>
-      <w:r>
-        <w:t>adresse exacte du lieu de représentation, un descriptif du spectacle, la disponibilité pour une réservation et le prix de la réservation.</w:t>
+        <w:t>L’application doit permettre de gérer des réservations de spectacles. Le catalogue des spectacles contient le titre du spectacle, le lieu de représentation, l’adresse exacte du lieu de représentation, un descriptif du spectacle, la disponibilité pour une réservation et le prix de la réservation.</w:t>
       </w:r>
     </w:p>
     <w:p>
@@ -2461,27 +2435,58 @@
         <w:t>internaute</w:t>
       </w:r>
       <w:r>
-        <w:t xml:space="preserve"> pourra consulter </w:t>
-      </w:r>
-      <w:r>
-        <w:t>le catalogue des spectacles affichant le lieu et les prochaines dates de représentation. Il pourra effectuer des recherches, des tris et des filtres à travers les pages du catalogue.</w:t>
-      </w:r>
-      <w:r>
-        <w:t xml:space="preserve"> </w:t>
-      </w:r>
-      <w:commentRangeStart w:id="3"/>
+        <w:t xml:space="preserve"> pourra consulter le catalogue des spectacles affichant le lieu et les prochaines dates de représentation. Il pourra effectuer des recherches, des tris et des filtres à travers les pages du catalogue. </w:t>
+      </w:r>
+      <w:commentRangeStart w:id="2"/>
       <w:r>
         <w:rPr>
           <w:color w:val="FF0000"/>
         </w:rPr>
         <w:t>Il pourra également consulter le détail du spectacle en cliquant sur ‘consulter’.</w:t>
       </w:r>
-      <w:commentRangeEnd w:id="3"/>
+      <w:commentRangeEnd w:id="2"/>
       <w:r>
         <w:rPr>
           <w:rStyle w:val="Marquedecommentaire"/>
           <w:color w:val="FF0000"/>
         </w:rPr>
+        <w:commentReference w:id="2"/>
+      </w:r>
+    </w:p>
+    <w:p>
+      <w:pPr>
+        <w:jc w:val="both"/>
+      </w:pPr>
+      <w:r>
+        <w:t xml:space="preserve">Le </w:t>
+      </w:r>
+      <w:r>
+        <w:rPr>
+          <w:b/>
+        </w:rPr>
+        <w:t>membre</w:t>
+      </w:r>
+      <w:r>
+        <w:t xml:space="preserve"> pourra réserver des places pour une représentation d’un spectacle,</w:t>
+      </w:r>
+      <w:r>
+        <w:rPr>
+          <w:color w:val="FF0000"/>
+        </w:rPr>
+        <w:t xml:space="preserve"> </w:t>
+      </w:r>
+      <w:commentRangeStart w:id="3"/>
+      <w:r>
+        <w:rPr>
+          <w:color w:val="FF0000"/>
+        </w:rPr>
+        <w:t>consulter la liste de ses réservations et modifier ses données de profil.</w:t>
+      </w:r>
+      <w:commentRangeEnd w:id="3"/>
+      <w:r>
+        <w:rPr>
+          <w:rStyle w:val="Marquedecommentaire"/>
+        </w:rPr>
         <w:commentReference w:id="3"/>
       </w:r>
     </w:p>
@@ -2490,73 +2495,24 @@
         <w:jc w:val="both"/>
       </w:pPr>
       <w:r>
-        <w:t xml:space="preserve">Le </w:t>
+        <w:t>L’</w:t>
       </w:r>
       <w:r>
         <w:rPr>
           <w:b/>
         </w:rPr>
-        <w:t>membre</w:t>
-      </w:r>
-      <w:r>
-        <w:t xml:space="preserve"> pourra réserver des places pour une représentation d’un spectacle,</w:t>
+        <w:t>administrateur</w:t>
+      </w:r>
+      <w:r>
+        <w:t xml:space="preserve"> pourra gérer le catalogue des spectacles en ajoutant, modifiant et ou supprimant  un spectacle manuellement</w:t>
       </w:r>
       <w:r>
         <w:rPr>
           <w:color w:val="FF0000"/>
         </w:rPr>
-        <w:t xml:space="preserve"> </w:t>
+        <w:t>, importer/</w:t>
       </w:r>
       <w:commentRangeStart w:id="4"/>
-      <w:r>
-        <w:rPr>
-          <w:color w:val="FF0000"/>
-        </w:rPr>
-        <w:t>consulter la liste de ses réservations et modifier ses données de profil.</w:t>
-      </w:r>
-      <w:commentRangeEnd w:id="4"/>
-      <w:r>
-        <w:rPr>
-          <w:rStyle w:val="Marquedecommentaire"/>
-        </w:rPr>
-        <w:commentReference w:id="4"/>
-      </w:r>
-    </w:p>
-    <w:p>
-      <w:pPr>
-        <w:jc w:val="both"/>
-      </w:pPr>
-      <w:r>
-        <w:t>L’</w:t>
-      </w:r>
-      <w:r>
-        <w:rPr>
-          <w:b/>
-        </w:rPr>
-        <w:t>administrateur</w:t>
-      </w:r>
-      <w:r>
-        <w:t xml:space="preserve"> pourra gérer </w:t>
-      </w:r>
-      <w:r>
-        <w:t>le catalogue des spectacles en ajoutant, modifiant</w:t>
-      </w:r>
-      <w:r>
-        <w:t xml:space="preserve"> et </w:t>
-      </w:r>
-      <w:r>
-        <w:t xml:space="preserve">ou supprimant </w:t>
-      </w:r>
-      <w:r>
-        <w:t xml:space="preserve"> un spectacle manuellement</w:t>
-      </w:r>
-      <w:r>
-        <w:rPr>
-          <w:color w:val="FF0000"/>
-        </w:rPr>
-        <w:t>, importer/</w:t>
-      </w:r>
-      <w:commentRangeStart w:id="5"/>
       <w:r>
         <w:rPr>
           <w:color w:val="FF0000"/>
@@ -2576,6 +2532,37 @@
         </w:rPr>
         <w:t>.</w:t>
       </w:r>
+      <w:commentRangeEnd w:id="4"/>
+      <w:r>
+        <w:rPr>
+          <w:rStyle w:val="Marquedecommentaire"/>
+        </w:rPr>
+        <w:commentReference w:id="4"/>
+      </w:r>
+    </w:p>
+    <w:p>
+      <w:pPr>
+        <w:jc w:val="both"/>
+      </w:pPr>
+      <w:r>
+        <w:t>L’</w:t>
+      </w:r>
+      <w:r>
+        <w:rPr>
+          <w:b/>
+        </w:rPr>
+        <w:t>application</w:t>
+      </w:r>
+      <w:r>
+        <w:t xml:space="preserve"> </w:t>
+      </w:r>
+      <w:commentRangeStart w:id="5"/>
+      <w:r>
+        <w:rPr>
+          <w:color w:val="FF0000"/>
+        </w:rPr>
+        <w:t>devra produire d’une part son propre Web service (une API authentifiée avec système d’affiliation), d’autre part un flux RSS (par exemple, la liste des prochaines représentations</w:t>
+      </w:r>
       <w:commentRangeEnd w:id="5"/>
       <w:r>
         <w:rPr>
@@ -2583,108 +2570,71 @@
         </w:rPr>
         <w:commentReference w:id="5"/>
       </w:r>
+      <w:r>
+        <w:t>).</w:t>
+      </w:r>
     </w:p>
     <w:p>
       <w:pPr>
         <w:jc w:val="both"/>
       </w:pPr>
-      <w:r>
-        <w:t>L</w:t>
-      </w:r>
-      <w:r>
-        <w:t>’</w:t>
-      </w:r>
-      <w:r>
-        <w:rPr>
-          <w:b/>
-        </w:rPr>
-        <w:t>application</w:t>
-      </w:r>
-      <w:r>
-        <w:t xml:space="preserve"> </w:t>
-      </w:r>
-      <w:commentRangeStart w:id="6"/>
-      <w:r>
-        <w:rPr>
-          <w:color w:val="FF0000"/>
-        </w:rPr>
-        <w:t>devra produire d’une part son propre Web service (une API authentifiée avec système d’affiliation), d’autre part un flux RSS (par exemple, la liste des prochaines représentations</w:t>
-      </w:r>
-      <w:commentRangeEnd w:id="6"/>
-      <w:r>
-        <w:rPr>
-          <w:rStyle w:val="Marquedecommentaire"/>
-        </w:rPr>
-        <w:commentReference w:id="6"/>
-      </w:r>
-      <w:r>
-        <w:t>).</w:t>
-      </w:r>
+    </w:p>
+    <w:p>
+      <w:pPr>
+        <w:pStyle w:val="Style2"/>
+      </w:pPr>
+      <w:bookmarkStart w:id="6" w:name="_Toc10967129"/>
+      <w:r>
+        <w:t>Avantages de l’informatisation de la gestion des réservations</w:t>
+      </w:r>
+      <w:bookmarkEnd w:id="6"/>
     </w:p>
     <w:p>
       <w:pPr>
         <w:jc w:val="both"/>
       </w:pPr>
-    </w:p>
-    <w:p>
-      <w:pPr>
-        <w:pStyle w:val="Style2"/>
-      </w:pPr>
-      <w:bookmarkStart w:id="7" w:name="_Toc10967129"/>
-      <w:r>
-        <w:t>Avantages de l’informatisation de la gestion des réservations</w:t>
+      <w:r>
+        <w:t xml:space="preserve">Le client peut réserver une place de spectacle à n’importe quel moment en ligne. Il ne doit ni se déplacer ni appeler pour réserver une place. </w:t>
+      </w:r>
+    </w:p>
+    <w:p>
+      <w:pPr>
+        <w:jc w:val="both"/>
+      </w:pPr>
+      <w:r>
+        <w:t xml:space="preserve">Le client peut avoir une vue sur l’ensemble des spectacles et les filtrer ou trier en un clic. </w:t>
+      </w:r>
+    </w:p>
+    <w:p>
+      <w:pPr>
+        <w:jc w:val="both"/>
+      </w:pPr>
+      <w:r>
+        <w:t>Tous ces avantages peuvent avoir un impact positif sur le nombre de réservations.</w:t>
+      </w:r>
+    </w:p>
+    <w:p>
+      <w:pPr>
+        <w:jc w:val="both"/>
+      </w:pPr>
+      <w:r>
+        <w:t>Cette application permet également une gestion facilitée du catalogue. En effet, l’administrateur peut ajouter, modifier ou supprimer des représentations en quelques clics.</w:t>
+      </w:r>
+    </w:p>
+    <w:p>
+      <w:pPr>
+        <w:jc w:val="both"/>
+      </w:pPr>
+    </w:p>
+    <w:p>
+      <w:pPr>
+        <w:pStyle w:val="Style1"/>
+      </w:pPr>
+      <w:bookmarkStart w:id="7" w:name="_Toc10967130"/>
+      <w:r>
+        <w:t>Solutions apportées</w:t>
       </w:r>
       <w:bookmarkEnd w:id="7"/>
-    </w:p>
-    <w:p>
-      <w:pPr>
-        <w:jc w:val="both"/>
-      </w:pPr>
-      <w:r>
-        <w:t xml:space="preserve">Le client peut réserver une place de spectacle à n’importe quel moment en ligne. Il ne doit ni se déplacer </w:t>
-      </w:r>
-      <w:r>
-        <w:t xml:space="preserve">ni appeler pour réserver une place. </w:t>
-      </w:r>
-    </w:p>
-    <w:p>
-      <w:pPr>
-        <w:jc w:val="both"/>
-      </w:pPr>
-      <w:r>
-        <w:t xml:space="preserve">Le client peut avoir une vue sur l’ensemble des spectacles et les filtrer ou trier en un clic. </w:t>
-      </w:r>
-    </w:p>
-    <w:p>
-      <w:pPr>
-        <w:jc w:val="both"/>
-      </w:pPr>
-      <w:r>
-        <w:t>Tous ces avantages peuvent avoir un impact positif sur le nombre de réservations.</w:t>
-      </w:r>
-    </w:p>
-    <w:p>
-      <w:pPr>
-        <w:jc w:val="both"/>
-      </w:pPr>
-      <w:r>
-        <w:t>Cette application permet également une gestion facilitée du catalogue. En effet, l’administrateur peut ajouter, modifier ou supprimer des représentations en quelques clics.</w:t>
-      </w:r>
-    </w:p>
-    <w:p>
-      <w:pPr>
-        <w:jc w:val="both"/>
-      </w:pPr>
-    </w:p>
-    <w:p>
-      <w:pPr>
-        <w:pStyle w:val="Style1"/>
-      </w:pPr>
-      <w:bookmarkStart w:id="8" w:name="_Toc10967130"/>
-      <w:r>
-        <w:t>Solutions apportées</w:t>
-      </w:r>
-      <w:bookmarkEnd w:id="8"/>
       <w:r>
         <w:t xml:space="preserve"> </w:t>
       </w:r>
@@ -2699,11 +2649,11 @@
       <w:pPr>
         <w:pStyle w:val="Style2"/>
       </w:pPr>
-      <w:bookmarkStart w:id="9" w:name="_Toc10967131"/>
+      <w:bookmarkStart w:id="8" w:name="_Toc10967131"/>
       <w:r>
         <w:t>Fonctionnalités de l’application</w:t>
       </w:r>
-      <w:bookmarkEnd w:id="9"/>
+      <w:bookmarkEnd w:id="8"/>
     </w:p>
     <w:p>
       <w:pPr>
@@ -2719,11 +2669,11 @@
       <w:pPr>
         <w:pStyle w:val="Style3"/>
       </w:pPr>
-      <w:bookmarkStart w:id="10" w:name="_Toc10967132"/>
+      <w:bookmarkStart w:id="9" w:name="_Toc10967132"/>
       <w:r>
         <w:t>L’internaute peut choisir une langue</w:t>
       </w:r>
-      <w:bookmarkEnd w:id="10"/>
+      <w:bookmarkEnd w:id="9"/>
     </w:p>
     <w:p>
       <w:pPr>
@@ -2753,14 +2703,11 @@
       <w:pPr>
         <w:pStyle w:val="Style3"/>
       </w:pPr>
-      <w:bookmarkStart w:id="11" w:name="_Toc10967133"/>
-      <w:r>
-        <w:t>L’internaute peut par</w:t>
-      </w:r>
-      <w:r>
-        <w:t>courir la liste des spectacles</w:t>
-      </w:r>
-      <w:bookmarkEnd w:id="11"/>
+      <w:bookmarkStart w:id="10" w:name="_Toc10967133"/>
+      <w:r>
+        <w:t>L’internaute peut parcourir la liste des spectacles</w:t>
+      </w:r>
+      <w:bookmarkEnd w:id="10"/>
     </w:p>
     <w:p>
       <w:pPr>
@@ -2821,11 +2768,11 @@
       <w:pPr>
         <w:pStyle w:val="Style3"/>
       </w:pPr>
-      <w:bookmarkStart w:id="12" w:name="_Toc10967134"/>
+      <w:bookmarkStart w:id="11" w:name="_Toc10967134"/>
       <w:r>
         <w:t>Le membre peut réserver un spectacle</w:t>
       </w:r>
-      <w:bookmarkEnd w:id="12"/>
+      <w:bookmarkEnd w:id="11"/>
     </w:p>
     <w:p>
       <w:pPr>
@@ -2856,23 +2803,7 @@
           <w:color w:val="FF0000"/>
           <w:sz w:val="24"/>
         </w:rPr>
-        <w:t xml:space="preserve">// </w:t>
-      </w:r>
-      <w:proofErr w:type="gramStart"/>
-      <w:r>
-        <w:rPr>
-          <w:color w:val="FF0000"/>
-          <w:sz w:val="24"/>
-        </w:rPr>
-        <w:t>comment</w:t>
-      </w:r>
-      <w:proofErr w:type="gramEnd"/>
-      <w:r>
-        <w:rPr>
-          <w:color w:val="FF0000"/>
-          <w:sz w:val="24"/>
-        </w:rPr>
-        <w:t xml:space="preserve"> faire pour réserver</w:t>
+        <w:t>// comment faire pour réserver</w:t>
       </w:r>
       <w:r>
         <w:rPr>
@@ -2903,11 +2834,11 @@
       <w:pPr>
         <w:pStyle w:val="Style3"/>
       </w:pPr>
-      <w:bookmarkStart w:id="13" w:name="_Toc10967135"/>
+      <w:bookmarkStart w:id="12" w:name="_Toc10967135"/>
       <w:r>
         <w:t>Le membre peut consulter sa liste de réservations</w:t>
       </w:r>
-      <w:bookmarkEnd w:id="13"/>
+      <w:bookmarkEnd w:id="12"/>
     </w:p>
     <w:p>
       <w:pPr>
@@ -2924,23 +2855,7 @@
           <w:color w:val="FF0000"/>
           <w:sz w:val="24"/>
         </w:rPr>
-        <w:t xml:space="preserve">// </w:t>
-      </w:r>
-      <w:proofErr w:type="gramStart"/>
-      <w:r>
-        <w:rPr>
-          <w:color w:val="FF0000"/>
-          <w:sz w:val="24"/>
-        </w:rPr>
-        <w:t>comment</w:t>
-      </w:r>
-      <w:proofErr w:type="gramEnd"/>
-      <w:r>
-        <w:rPr>
-          <w:color w:val="FF0000"/>
-          <w:sz w:val="24"/>
-        </w:rPr>
-        <w:t xml:space="preserve"> faire pour</w:t>
+        <w:t>// comment faire pour</w:t>
       </w:r>
       <w:r>
         <w:rPr>
@@ -2975,11 +2890,11 @@
       <w:pPr>
         <w:pStyle w:val="Style3"/>
       </w:pPr>
-      <w:bookmarkStart w:id="14" w:name="_Toc10967136"/>
+      <w:bookmarkStart w:id="13" w:name="_Toc10967136"/>
       <w:r>
         <w:t>Le membre peut modifier ses données de profil</w:t>
       </w:r>
-      <w:bookmarkEnd w:id="14"/>
+      <w:bookmarkEnd w:id="13"/>
     </w:p>
     <w:p>
       <w:pPr>
@@ -2987,49 +2902,14 @@
         <w:spacing w:after="0"/>
         <w:jc w:val="both"/>
         <w:rPr>
-          <w:color w:val="FF0000"/>
-          <w:sz w:val="24"/>
-        </w:rPr>
-      </w:pPr>
-      <w:r>
-        <w:rPr>
-          <w:color w:val="FF0000"/>
-          <w:sz w:val="24"/>
-        </w:rPr>
-        <w:t xml:space="preserve">// </w:t>
-      </w:r>
-      <w:proofErr w:type="gramStart"/>
-      <w:r>
-        <w:rPr>
-          <w:color w:val="FF0000"/>
-          <w:sz w:val="24"/>
-        </w:rPr>
-        <w:t>comment</w:t>
-      </w:r>
-      <w:proofErr w:type="gramEnd"/>
-      <w:r>
-        <w:rPr>
-          <w:color w:val="FF0000"/>
-          <w:sz w:val="24"/>
-        </w:rPr>
-        <w:t xml:space="preserve"> faire pour</w:t>
-      </w:r>
-      <w:r>
-        <w:rPr>
-          <w:color w:val="FF0000"/>
-          <w:sz w:val="24"/>
-        </w:rPr>
-        <w:t xml:space="preserve"> changer ses données de profil</w:t>
-      </w:r>
-      <w:r>
-        <w:sym w:font="Wingdings" w:char="F0E0"/>
-      </w:r>
-      <w:r>
-        <w:rPr>
-          <w:color w:val="FF0000"/>
-          <w:sz w:val="24"/>
-        </w:rPr>
-        <w:t>à décrire</w:t>
+          <w:sz w:val="24"/>
+        </w:rPr>
+      </w:pPr>
+      <w:r>
+        <w:rPr>
+          <w:sz w:val="24"/>
+        </w:rPr>
+        <w:t>Lorsque l’utilisateur est identifié, l’option « modifier mon profil » apparaitra dans le menu. Le même formulaire que pour l’inscription se pré-rempli avec les données actuelle de l’utilisateur. Le membre peut changer toutes ces informations sauf le pseudo et l’adresse mail.</w:t>
       </w:r>
     </w:p>
     <w:p>
@@ -3047,11 +2927,11 @@
       <w:pPr>
         <w:pStyle w:val="Style3"/>
       </w:pPr>
-      <w:bookmarkStart w:id="15" w:name="_Toc10967137"/>
+      <w:bookmarkStart w:id="14" w:name="_Toc10967137"/>
       <w:r>
         <w:t>L’administrateur peut consulter, modifier, supprimer un spectacle</w:t>
       </w:r>
-      <w:bookmarkEnd w:id="15"/>
+      <w:bookmarkEnd w:id="14"/>
     </w:p>
     <w:p>
       <w:pPr>
@@ -3075,13 +2955,7 @@
         <w:rPr>
           <w:sz w:val="24"/>
         </w:rPr>
-        <w:t>L’administrateur accède à  la liste des spectacles via le bouton du menu principal « spectacles/liste des spectacles ». Il peut trier la liste</w:t>
-      </w:r>
-      <w:r>
-        <w:rPr>
-          <w:sz w:val="24"/>
-        </w:rPr>
-        <w:t xml:space="preserve"> et la filtrer. Pour consulter le détail il suffit de cliquer sur « consulter ». Pour modifier un spectacle « il faut cliquer sur modifier ». Pour supprimer un spectacle il peut cliquer sur « supprimer ».</w:t>
+        <w:t>L’administrateur accède à  la liste des spectacles via le bouton du menu principal « spectacles/liste des spectacles ». Il peut trier la liste et la filtrer. Pour consulter le détail il suffit de cliquer sur « consulter ». Pour modifier un spectacle « il faut cliquer sur modifier ». Pour supprimer un spectacle il peut cliquer sur « supprimer ».</w:t>
       </w:r>
     </w:p>
     <w:p>
@@ -3100,11 +2974,11 @@
       <w:r>
         <w:t xml:space="preserve"> </w:t>
       </w:r>
-      <w:bookmarkStart w:id="16" w:name="_Toc10967138"/>
+      <w:bookmarkStart w:id="15" w:name="_Toc10967138"/>
       <w:r>
         <w:t>L’administrateur peut ajouter un spectacle</w:t>
       </w:r>
-      <w:bookmarkEnd w:id="16"/>
+      <w:bookmarkEnd w:id="15"/>
     </w:p>
     <w:p>
       <w:pPr>
@@ -3121,23 +2995,7 @@
           <w:color w:val="FF0000"/>
           <w:sz w:val="24"/>
         </w:rPr>
-        <w:t xml:space="preserve">// </w:t>
-      </w:r>
-      <w:proofErr w:type="gramStart"/>
-      <w:r>
-        <w:rPr>
-          <w:color w:val="FF0000"/>
-          <w:sz w:val="24"/>
-        </w:rPr>
-        <w:t>comment</w:t>
-      </w:r>
-      <w:proofErr w:type="gramEnd"/>
-      <w:r>
-        <w:rPr>
-          <w:color w:val="FF0000"/>
-          <w:sz w:val="24"/>
-        </w:rPr>
-        <w:t xml:space="preserve"> faire pour</w:t>
+        <w:t>// comment faire pour</w:t>
       </w:r>
       <w:r>
         <w:rPr>
@@ -3171,11 +3029,11 @@
       <w:pPr>
         <w:pStyle w:val="Style3"/>
       </w:pPr>
-      <w:bookmarkStart w:id="17" w:name="_Toc10967139"/>
+      <w:bookmarkStart w:id="16" w:name="_Toc10967139"/>
       <w:r>
         <w:t>L’administrateur peut importer/exporter des données</w:t>
       </w:r>
-      <w:bookmarkEnd w:id="17"/>
+      <w:bookmarkEnd w:id="16"/>
     </w:p>
     <w:p>
       <w:pPr>
@@ -3200,37 +3058,12 @@
         </w:rPr>
         <w:t xml:space="preserve">// </w:t>
       </w:r>
-      <w:proofErr w:type="gramStart"/>
       <w:r>
         <w:rPr>
           <w:color w:val="FF0000"/>
           <w:sz w:val="24"/>
         </w:rPr>
-        <w:t>notre</w:t>
-      </w:r>
-      <w:proofErr w:type="gramEnd"/>
-      <w:r>
-        <w:rPr>
-          <w:color w:val="FF0000"/>
-          <w:sz w:val="24"/>
-        </w:rPr>
-        <w:t xml:space="preserve"> application le permet ? </w:t>
-      </w:r>
-      <w:proofErr w:type="gramStart"/>
-      <w:r>
-        <w:rPr>
-          <w:color w:val="FF0000"/>
-          <w:sz w:val="24"/>
-        </w:rPr>
-        <w:t>si</w:t>
-      </w:r>
-      <w:proofErr w:type="gramEnd"/>
-      <w:r>
-        <w:rPr>
-          <w:color w:val="FF0000"/>
-          <w:sz w:val="24"/>
-        </w:rPr>
-        <w:t xml:space="preserve"> oui</w:t>
+        <w:t>notre application le permet ? si oui</w:t>
       </w:r>
       <w:r>
         <w:sym w:font="Wingdings" w:char="F0E0"/>
@@ -3256,14 +3089,14 @@
       <w:pPr>
         <w:pStyle w:val="Style3"/>
       </w:pPr>
-      <w:bookmarkStart w:id="18" w:name="_Toc10967140"/>
+      <w:bookmarkStart w:id="17" w:name="_Toc10967140"/>
       <w:r>
         <w:t xml:space="preserve">L’administrateur peut </w:t>
       </w:r>
       <w:r>
         <w:t>mettre à jour la liste des spectacles grâce aux nouveautés publiées par un Web service tiers.</w:t>
       </w:r>
-      <w:bookmarkEnd w:id="18"/>
+      <w:bookmarkEnd w:id="17"/>
     </w:p>
     <w:p>
       <w:pPr>
@@ -3288,37 +3121,12 @@
         </w:rPr>
         <w:t xml:space="preserve">// </w:t>
       </w:r>
-      <w:proofErr w:type="gramStart"/>
       <w:r>
         <w:rPr>
           <w:color w:val="FF0000"/>
           <w:sz w:val="24"/>
         </w:rPr>
-        <w:t>notre</w:t>
-      </w:r>
-      <w:proofErr w:type="gramEnd"/>
-      <w:r>
-        <w:rPr>
-          <w:color w:val="FF0000"/>
-          <w:sz w:val="24"/>
-        </w:rPr>
-        <w:t xml:space="preserve"> application le permet ? </w:t>
-      </w:r>
-      <w:proofErr w:type="gramStart"/>
-      <w:r>
-        <w:rPr>
-          <w:color w:val="FF0000"/>
-          <w:sz w:val="24"/>
-        </w:rPr>
-        <w:t>si</w:t>
-      </w:r>
-      <w:proofErr w:type="gramEnd"/>
-      <w:r>
-        <w:rPr>
-          <w:color w:val="FF0000"/>
-          <w:sz w:val="24"/>
-        </w:rPr>
-        <w:t xml:space="preserve"> oui</w:t>
+        <w:t>notre application le permet ? si oui</w:t>
       </w:r>
       <w:r>
         <w:sym w:font="Wingdings" w:char="F0E0"/>
@@ -3344,14 +3152,14 @@
       <w:pPr>
         <w:pStyle w:val="Style3"/>
       </w:pPr>
-      <w:bookmarkStart w:id="19" w:name="_Toc10967141"/>
+      <w:bookmarkStart w:id="18" w:name="_Toc10967141"/>
       <w:r>
         <w:t>L’application produit</w:t>
       </w:r>
       <w:r>
         <w:t xml:space="preserve"> son propre Web service</w:t>
       </w:r>
-      <w:bookmarkEnd w:id="19"/>
+      <w:bookmarkEnd w:id="18"/>
       <w:r>
         <w:t xml:space="preserve"> </w:t>
       </w:r>
@@ -3367,28 +3175,14 @@
           <w:color w:val="FF0000"/>
         </w:rPr>
       </w:pPr>
-      <w:bookmarkStart w:id="20" w:name="_Toc10967142"/>
+      <w:bookmarkStart w:id="19" w:name="_Toc10967142"/>
       <w:r>
         <w:rPr>
           <w:color w:val="FF0000"/>
         </w:rPr>
-        <w:t>(</w:t>
-      </w:r>
-      <w:proofErr w:type="gramStart"/>
-      <w:r>
-        <w:rPr>
-          <w:color w:val="FF0000"/>
-        </w:rPr>
-        <w:t>une</w:t>
-      </w:r>
-      <w:proofErr w:type="gramEnd"/>
-      <w:r>
-        <w:rPr>
-          <w:color w:val="FF0000"/>
-        </w:rPr>
-        <w:t xml:space="preserve"> API authentifiée avec système d’affiliation)</w:t>
-      </w:r>
-      <w:bookmarkEnd w:id="20"/>
+        <w:t>(une API authentifiée avec système d’affiliation)</w:t>
+      </w:r>
+      <w:bookmarkEnd w:id="19"/>
     </w:p>
     <w:p>
       <w:pPr>
@@ -3413,37 +3207,12 @@
         </w:rPr>
         <w:t xml:space="preserve">// </w:t>
       </w:r>
-      <w:proofErr w:type="gramStart"/>
       <w:r>
         <w:rPr>
           <w:color w:val="FF0000"/>
           <w:sz w:val="24"/>
         </w:rPr>
-        <w:t>notre</w:t>
-      </w:r>
-      <w:proofErr w:type="gramEnd"/>
-      <w:r>
-        <w:rPr>
-          <w:color w:val="FF0000"/>
-          <w:sz w:val="24"/>
-        </w:rPr>
-        <w:t xml:space="preserve"> application le permet ? </w:t>
-      </w:r>
-      <w:proofErr w:type="gramStart"/>
-      <w:r>
-        <w:rPr>
-          <w:color w:val="FF0000"/>
-          <w:sz w:val="24"/>
-        </w:rPr>
-        <w:t>si</w:t>
-      </w:r>
-      <w:proofErr w:type="gramEnd"/>
-      <w:r>
-        <w:rPr>
-          <w:color w:val="FF0000"/>
-          <w:sz w:val="24"/>
-        </w:rPr>
-        <w:t xml:space="preserve"> oui</w:t>
+        <w:t>notre application le permet ? si oui</w:t>
       </w:r>
       <w:r>
         <w:sym w:font="Wingdings" w:char="F0E0"/>
@@ -3471,11 +3240,11 @@
       <w:pPr>
         <w:pStyle w:val="Style3"/>
       </w:pPr>
-      <w:bookmarkStart w:id="21" w:name="_Toc10967143"/>
+      <w:bookmarkStart w:id="20" w:name="_Toc10967143"/>
       <w:r>
         <w:t>L’application produit un flux RSS</w:t>
       </w:r>
-      <w:bookmarkEnd w:id="21"/>
+      <w:bookmarkEnd w:id="20"/>
       <w:r>
         <w:t xml:space="preserve"> </w:t>
       </w:r>
@@ -3497,37 +3266,12 @@
         </w:rPr>
         <w:t xml:space="preserve">// </w:t>
       </w:r>
-      <w:proofErr w:type="gramStart"/>
       <w:r>
         <w:rPr>
           <w:color w:val="FF0000"/>
           <w:sz w:val="24"/>
         </w:rPr>
-        <w:t>notre</w:t>
-      </w:r>
-      <w:proofErr w:type="gramEnd"/>
-      <w:r>
-        <w:rPr>
-          <w:color w:val="FF0000"/>
-          <w:sz w:val="24"/>
-        </w:rPr>
-        <w:t xml:space="preserve"> application le permet ? </w:t>
-      </w:r>
-      <w:proofErr w:type="gramStart"/>
-      <w:r>
-        <w:rPr>
-          <w:color w:val="FF0000"/>
-          <w:sz w:val="24"/>
-        </w:rPr>
-        <w:t>si</w:t>
-      </w:r>
-      <w:proofErr w:type="gramEnd"/>
-      <w:r>
-        <w:rPr>
-          <w:color w:val="FF0000"/>
-          <w:sz w:val="24"/>
-        </w:rPr>
-        <w:t xml:space="preserve"> oui</w:t>
+        <w:t>notre application le permet ? si oui</w:t>
       </w:r>
       <w:r>
         <w:sym w:font="Wingdings" w:char="F0E0"/>
@@ -3551,11 +3295,11 @@
       <w:pPr>
         <w:pStyle w:val="Style2"/>
       </w:pPr>
-      <w:bookmarkStart w:id="22" w:name="_Toc10967144"/>
+      <w:bookmarkStart w:id="21" w:name="_Toc10967144"/>
       <w:r>
         <w:t>Outils utilisés pour la réalisation du projet</w:t>
       </w:r>
-      <w:bookmarkEnd w:id="22"/>
+      <w:bookmarkEnd w:id="21"/>
     </w:p>
     <w:p>
       <w:pPr>
@@ -3584,33 +3328,7 @@
         <w:rPr>
           <w:sz w:val="24"/>
         </w:rPr>
-        <w:t>Pour la gestion des tâc</w:t>
-      </w:r>
-      <w:r>
-        <w:rPr>
-          <w:sz w:val="24"/>
-        </w:rPr>
-        <w:t>hes de chacun nous utilisons</w:t>
-      </w:r>
-      <w:r>
-        <w:rPr>
-          <w:sz w:val="24"/>
-        </w:rPr>
-        <w:t xml:space="preserve"> l’outil </w:t>
-      </w:r>
-      <w:proofErr w:type="spellStart"/>
-      <w:r>
-        <w:rPr>
-          <w:sz w:val="24"/>
-        </w:rPr>
-        <w:t>Trello</w:t>
-      </w:r>
-      <w:proofErr w:type="spellEnd"/>
-      <w:r>
-        <w:rPr>
-          <w:sz w:val="24"/>
-        </w:rPr>
-        <w:t xml:space="preserve">.  </w:t>
+        <w:t xml:space="preserve">Pour la gestion des tâches de chacun nous utilisons l’outil Trello.  </w:t>
       </w:r>
     </w:p>
     <w:p>
@@ -3627,7 +3345,7 @@
           <w:lang w:eastAsia="fr-BE"/>
         </w:rPr>
         <w:drawing>
-          <wp:inline distT="0" distB="0" distL="0" distR="0" wp14:anchorId="067ABBD2" wp14:editId="2D8429C0">
+          <wp:inline distT="0" distB="0" distL="0" distR="0" wp14:anchorId="47D9935D" wp14:editId="00F73BDE">
             <wp:extent cx="5760720" cy="2524125"/>
             <wp:effectExtent l="0" t="0" r="0" b="9525"/>
             <wp:docPr id="1" name="Image 1"/>
@@ -3684,19 +3402,11 @@
         </w:rPr>
         <w:t xml:space="preserve">Pour le développement, nous utilisons l’outil </w:t>
       </w:r>
-      <w:proofErr w:type="spellStart"/>
-      <w:r>
-        <w:rPr>
-          <w:sz w:val="24"/>
-        </w:rPr>
-        <w:t>IntelliJ</w:t>
-      </w:r>
-      <w:proofErr w:type="spellEnd"/>
-      <w:r>
-        <w:rPr>
-          <w:sz w:val="24"/>
-        </w:rPr>
-        <w:t xml:space="preserve"> IDEA</w:t>
+      <w:r>
+        <w:rPr>
+          <w:sz w:val="24"/>
+        </w:rPr>
+        <w:t>IntelliJ IDEA</w:t>
       </w:r>
       <w:r>
         <w:rPr>
@@ -3719,7 +3429,7 @@
           <w:lang w:eastAsia="fr-BE"/>
         </w:rPr>
         <w:drawing>
-          <wp:inline distT="0" distB="0" distL="0" distR="0" wp14:anchorId="42428903" wp14:editId="0D8EFEE7">
+          <wp:inline distT="0" distB="0" distL="0" distR="0" wp14:anchorId="27C06866" wp14:editId="1B71E61A">
             <wp:extent cx="5760720" cy="2943225"/>
             <wp:effectExtent l="0" t="0" r="0" b="9525"/>
             <wp:docPr id="2" name="Image 2"/>
@@ -3774,35 +3484,7 @@
         <w:rPr>
           <w:sz w:val="24"/>
         </w:rPr>
-        <w:t xml:space="preserve">Pour la gestion du développement et des versions du code nous utilisons </w:t>
-      </w:r>
-      <w:proofErr w:type="spellStart"/>
-      <w:r>
-        <w:rPr>
-          <w:sz w:val="24"/>
-        </w:rPr>
-        <w:t>GitHub</w:t>
-      </w:r>
-      <w:proofErr w:type="spellEnd"/>
-      <w:r>
-        <w:rPr>
-          <w:sz w:val="24"/>
-        </w:rPr>
-        <w:t xml:space="preserve">. Nous utilisons également </w:t>
-      </w:r>
-      <w:proofErr w:type="spellStart"/>
-      <w:r>
-        <w:rPr>
-          <w:sz w:val="24"/>
-        </w:rPr>
-        <w:t>GitHub</w:t>
-      </w:r>
-      <w:proofErr w:type="spellEnd"/>
-      <w:r>
-        <w:rPr>
-          <w:sz w:val="24"/>
-        </w:rPr>
-        <w:t xml:space="preserve"> pour partager d’autres types de données. </w:t>
+        <w:t xml:space="preserve">Pour la gestion du développement et des versions du code nous utilisons GitHub. Nous utilisons également GitHub pour partager d’autres types de données. </w:t>
       </w:r>
     </w:p>
     <w:p>
@@ -3818,22 +3500,11 @@
       <w:pPr>
         <w:pStyle w:val="Style2"/>
       </w:pPr>
-      <w:bookmarkStart w:id="23" w:name="_Toc10967145"/>
-      <w:r>
-        <w:t xml:space="preserve">Langages </w:t>
-      </w:r>
-      <w:r>
-        <w:t xml:space="preserve">et </w:t>
-      </w:r>
-      <w:proofErr w:type="spellStart"/>
-      <w:r>
-        <w:t>framework</w:t>
-      </w:r>
-      <w:proofErr w:type="spellEnd"/>
-      <w:r>
-        <w:t xml:space="preserve"> utilisés</w:t>
-      </w:r>
-      <w:bookmarkEnd w:id="23"/>
+      <w:bookmarkStart w:id="22" w:name="_Toc10967145"/>
+      <w:r>
+        <w:t>Langages et framework utilisés</w:t>
+      </w:r>
+      <w:bookmarkEnd w:id="22"/>
     </w:p>
     <w:p>
       <w:pPr>
@@ -3847,35 +3518,7 @@
         <w:rPr>
           <w:sz w:val="24"/>
         </w:rPr>
-        <w:t xml:space="preserve">Nous utilisons JAVA pour le </w:t>
-      </w:r>
-      <w:proofErr w:type="spellStart"/>
-      <w:r>
-        <w:rPr>
-          <w:sz w:val="24"/>
-        </w:rPr>
-        <w:t>backend</w:t>
-      </w:r>
-      <w:proofErr w:type="spellEnd"/>
-      <w:r>
-        <w:rPr>
-          <w:sz w:val="24"/>
-        </w:rPr>
-        <w:t xml:space="preserve">. HTML, CSS et JavaScript pour le </w:t>
-      </w:r>
-      <w:proofErr w:type="spellStart"/>
-      <w:r>
-        <w:rPr>
-          <w:sz w:val="24"/>
-        </w:rPr>
-        <w:t>frontend</w:t>
-      </w:r>
-      <w:proofErr w:type="spellEnd"/>
-      <w:r>
-        <w:rPr>
-          <w:sz w:val="24"/>
-        </w:rPr>
-        <w:t>.</w:t>
+        <w:t>Nous utilisons JAVA pour le backend. HTML, CSS et JavaScript pour le frontend.</w:t>
       </w:r>
     </w:p>
     <w:p>
@@ -3890,49 +3533,8 @@
         <w:rPr>
           <w:sz w:val="24"/>
         </w:rPr>
-        <w:t xml:space="preserve">Quant aux </w:t>
-      </w:r>
-      <w:proofErr w:type="spellStart"/>
-      <w:r>
-        <w:rPr>
-          <w:sz w:val="24"/>
-        </w:rPr>
-        <w:t>frameworks</w:t>
-      </w:r>
-      <w:proofErr w:type="spellEnd"/>
-      <w:r>
-        <w:rPr>
-          <w:sz w:val="24"/>
-        </w:rPr>
-        <w:t xml:space="preserve">, nous utilisons </w:t>
-      </w:r>
-      <w:proofErr w:type="spellStart"/>
-      <w:r>
-        <w:rPr>
-          <w:sz w:val="24"/>
-        </w:rPr>
-        <w:t>Spring</w:t>
-      </w:r>
-      <w:proofErr w:type="spellEnd"/>
-      <w:r>
-        <w:rPr>
-          <w:sz w:val="24"/>
-        </w:rPr>
-        <w:t xml:space="preserve"> boot et </w:t>
-      </w:r>
-      <w:proofErr w:type="spellStart"/>
-      <w:r>
-        <w:rPr>
-          <w:sz w:val="24"/>
-        </w:rPr>
-        <w:t>bootstrap</w:t>
-      </w:r>
-      <w:proofErr w:type="spellEnd"/>
-      <w:r>
-        <w:rPr>
-          <w:sz w:val="24"/>
-        </w:rPr>
-        <w:t>.</w:t>
+        <w:lastRenderedPageBreak/>
+        <w:t>Quant aux frameworks, nous utilisons Spring boot pour faciliter la configuration du projet, bootstrap boot afin de travailler plus facilement le front-end et hibernate pour automatiser la gestion de la base de donnée.</w:t>
       </w:r>
     </w:p>
     <w:p>
@@ -3948,11 +3550,11 @@
       <w:pPr>
         <w:pStyle w:val="Style2"/>
       </w:pPr>
-      <w:bookmarkStart w:id="24" w:name="_Toc10967146"/>
+      <w:bookmarkStart w:id="23" w:name="_Toc10967146"/>
       <w:r>
         <w:t>Technique de développement</w:t>
       </w:r>
-      <w:bookmarkEnd w:id="24"/>
+      <w:bookmarkEnd w:id="23"/>
     </w:p>
     <w:p>
       <w:pPr>
@@ -4003,11 +3605,11 @@
       <w:pPr>
         <w:pStyle w:val="Style2"/>
       </w:pPr>
-      <w:bookmarkStart w:id="25" w:name="_Toc10967147"/>
+      <w:bookmarkStart w:id="24" w:name="_Toc10967147"/>
       <w:r>
         <w:t>La sécurité</w:t>
       </w:r>
-      <w:bookmarkEnd w:id="25"/>
+      <w:bookmarkEnd w:id="24"/>
     </w:p>
     <w:p>
       <w:pPr>
@@ -4023,7 +3625,6 @@
           <w:color w:val="FF0000"/>
           <w:sz w:val="24"/>
         </w:rPr>
-        <w:lastRenderedPageBreak/>
         <w:t xml:space="preserve">//à décrire </w:t>
       </w:r>
     </w:p>
@@ -4045,11 +3646,11 @@
       <w:pPr>
         <w:pStyle w:val="Style1"/>
       </w:pPr>
-      <w:bookmarkStart w:id="26" w:name="_Toc10967148"/>
+      <w:bookmarkStart w:id="25" w:name="_Toc10967148"/>
       <w:r>
         <w:t>Démo</w:t>
       </w:r>
-      <w:bookmarkEnd w:id="26"/>
+      <w:bookmarkEnd w:id="25"/>
     </w:p>
     <w:p>
       <w:pPr>
@@ -4082,11 +3683,11 @@
           <w:numId w:val="20"/>
         </w:numPr>
       </w:pPr>
-      <w:bookmarkStart w:id="27" w:name="_Toc10967149"/>
+      <w:bookmarkStart w:id="26" w:name="_Toc10967149"/>
       <w:r>
         <w:t>L’internaute peut choisir une langue</w:t>
       </w:r>
-      <w:bookmarkEnd w:id="27"/>
+      <w:bookmarkEnd w:id="26"/>
     </w:p>
     <w:p>
       <w:pPr>
@@ -4102,7 +3703,7 @@
           <w:lang w:eastAsia="fr-BE"/>
         </w:rPr>
         <w:drawing>
-          <wp:inline distT="0" distB="0" distL="0" distR="0" wp14:anchorId="41D589FB" wp14:editId="381B4683">
+          <wp:inline distT="0" distB="0" distL="0" distR="0" wp14:anchorId="7B9538A3" wp14:editId="26AACED3">
             <wp:extent cx="6230620" cy="1084384"/>
             <wp:effectExtent l="0" t="0" r="0" b="1905"/>
             <wp:docPr id="6" name="Image 6"/>
@@ -4149,14 +3750,14 @@
       <w:pPr>
         <w:pStyle w:val="Style2"/>
       </w:pPr>
-      <w:bookmarkStart w:id="28" w:name="_Toc10967150"/>
+      <w:bookmarkStart w:id="27" w:name="_Toc10967150"/>
       <w:r>
         <w:t>L’internaute peut par</w:t>
       </w:r>
       <w:r>
         <w:t>courir la liste des spectacles</w:t>
       </w:r>
-      <w:bookmarkEnd w:id="28"/>
+      <w:bookmarkEnd w:id="27"/>
     </w:p>
     <w:p>
       <w:pPr>
@@ -4174,7 +3775,7 @@
           <w:lang w:eastAsia="fr-BE"/>
         </w:rPr>
         <w:drawing>
-          <wp:inline distT="0" distB="0" distL="0" distR="0" wp14:anchorId="096CF1C0" wp14:editId="33830447">
+          <wp:inline distT="0" distB="0" distL="0" distR="0" wp14:anchorId="01CD2B6E" wp14:editId="3707C5F8">
             <wp:extent cx="6230663" cy="800100"/>
             <wp:effectExtent l="0" t="0" r="0" b="0"/>
             <wp:docPr id="5" name="Image 5" descr="C:\Users\Leila\Desktop\liste des spactacles.png"/>
@@ -4255,7 +3856,7 @@
           <w:lang w:eastAsia="fr-BE"/>
         </w:rPr>
         <w:drawing>
-          <wp:inline distT="0" distB="0" distL="0" distR="0" wp14:anchorId="4447F41B" wp14:editId="176C8142">
+          <wp:inline distT="0" distB="0" distL="0" distR="0" wp14:anchorId="40429EFA" wp14:editId="56D9AC2B">
             <wp:extent cx="6191794" cy="2809875"/>
             <wp:effectExtent l="0" t="0" r="0" b="0"/>
             <wp:docPr id="9" name="Image 9" descr="C:\Users\Leila\Desktop\liste.png"/>
@@ -4317,6 +3918,7 @@
           <w:sz w:val="24"/>
           <w:szCs w:val="24"/>
         </w:rPr>
+        <w:lastRenderedPageBreak/>
         <w:t>Après avoir cliqué sur « consulter » :</w:t>
       </w:r>
     </w:p>
@@ -4333,9 +3935,8 @@
           <w:noProof/>
           <w:lang w:eastAsia="fr-BE"/>
         </w:rPr>
-        <w:lastRenderedPageBreak/>
         <w:drawing>
-          <wp:inline distT="0" distB="0" distL="0" distR="0" wp14:anchorId="38A78576" wp14:editId="0DB7DA75">
+          <wp:inline distT="0" distB="0" distL="0" distR="0" wp14:anchorId="77AED52B" wp14:editId="0934D3E0">
             <wp:extent cx="6191250" cy="2282819"/>
             <wp:effectExtent l="0" t="0" r="0" b="3810"/>
             <wp:docPr id="11" name="Image 11"/>
@@ -4382,19 +3983,29 @@
       <w:pPr>
         <w:pStyle w:val="Style2"/>
       </w:pPr>
-      <w:bookmarkStart w:id="29" w:name="_Toc10967151"/>
+      <w:bookmarkStart w:id="28" w:name="_Toc10967151"/>
       <w:r>
         <w:t>Le membre peut réserver un spectacle</w:t>
       </w:r>
+      <w:bookmarkEnd w:id="28"/>
+    </w:p>
+    <w:p>
+      <w:pPr>
+        <w:pStyle w:val="Style2"/>
+      </w:pPr>
+      <w:bookmarkStart w:id="29" w:name="_Toc10967152"/>
+      <w:r>
+        <w:t>Le membre peut consulter sa liste de réservations</w:t>
+      </w:r>
       <w:bookmarkEnd w:id="29"/>
     </w:p>
     <w:p>
       <w:pPr>
         <w:pStyle w:val="Style2"/>
       </w:pPr>
-      <w:bookmarkStart w:id="30" w:name="_Toc10967152"/>
-      <w:r>
-        <w:t>Le membre peut consulter sa liste de réservations</w:t>
+      <w:bookmarkStart w:id="30" w:name="_Toc10967153"/>
+      <w:r>
+        <w:t>Le membre peut modifier ses données de profil</w:t>
       </w:r>
       <w:bookmarkEnd w:id="30"/>
     </w:p>
@@ -4402,21 +4013,11 @@
       <w:pPr>
         <w:pStyle w:val="Style2"/>
       </w:pPr>
-      <w:bookmarkStart w:id="31" w:name="_Toc10967153"/>
-      <w:r>
-        <w:t>Le membre peut modifier ses données de profil</w:t>
+      <w:bookmarkStart w:id="31" w:name="_Toc10967154"/>
+      <w:r>
+        <w:t>L’administrateur peut consulter, modifier, supprimer un spectacle</w:t>
       </w:r>
       <w:bookmarkEnd w:id="31"/>
-    </w:p>
-    <w:p>
-      <w:pPr>
-        <w:pStyle w:val="Style2"/>
-      </w:pPr>
-      <w:bookmarkStart w:id="32" w:name="_Toc10967154"/>
-      <w:r>
-        <w:t>L’administrateur peut consulter, modifier, supprimer un spectacle</w:t>
-      </w:r>
-      <w:bookmarkEnd w:id="32"/>
       <w:r>
         <w:t xml:space="preserve"> </w:t>
       </w:r>
@@ -4435,7 +4036,7 @@
           <w:lang w:eastAsia="fr-BE"/>
         </w:rPr>
         <w:drawing>
-          <wp:inline distT="0" distB="0" distL="0" distR="0" wp14:anchorId="61448521" wp14:editId="1CB43FE5">
+          <wp:inline distT="0" distB="0" distL="0" distR="0" wp14:anchorId="4AB0F897" wp14:editId="023D85E3">
             <wp:extent cx="6230663" cy="800100"/>
             <wp:effectExtent l="0" t="0" r="0" b="0"/>
             <wp:docPr id="12" name="Image 12" descr="C:\Users\Leila\Desktop\liste des spactacles.png"/>
@@ -4516,7 +4117,7 @@
           <w:lang w:eastAsia="fr-BE"/>
         </w:rPr>
         <w:drawing>
-          <wp:inline distT="0" distB="0" distL="0" distR="0" wp14:anchorId="4A04062A" wp14:editId="176D4829">
+          <wp:inline distT="0" distB="0" distL="0" distR="0" wp14:anchorId="0D45FE74" wp14:editId="513F6954">
             <wp:extent cx="6233772" cy="2828925"/>
             <wp:effectExtent l="0" t="0" r="0" b="0"/>
             <wp:docPr id="10" name="Image 10" descr="C:\Users\Leila\Desktop\liste.png"/>
@@ -4619,7 +4220,7 @@
         </w:rPr>
         <w:lastRenderedPageBreak/>
         <w:drawing>
-          <wp:inline distT="0" distB="0" distL="0" distR="0" wp14:anchorId="56760AA2" wp14:editId="0982DC78">
+          <wp:inline distT="0" distB="0" distL="0" distR="0" wp14:anchorId="08B8AD67" wp14:editId="2FE0F035">
             <wp:extent cx="6080760" cy="2352675"/>
             <wp:effectExtent l="0" t="0" r="0" b="9525"/>
             <wp:docPr id="13" name="Image 13"/>
@@ -4666,11 +4267,11 @@
       <w:pPr>
         <w:pStyle w:val="Style2"/>
       </w:pPr>
-      <w:bookmarkStart w:id="33" w:name="_Toc10967155"/>
+      <w:bookmarkStart w:id="32" w:name="_Toc10967155"/>
       <w:r>
         <w:t>L’administrateur peut ajouter un spectacle</w:t>
       </w:r>
-      <w:bookmarkEnd w:id="33"/>
+      <w:bookmarkEnd w:id="32"/>
     </w:p>
     <w:p>
       <w:pPr>
@@ -4688,7 +4289,7 @@
           <w:lang w:eastAsia="fr-BE"/>
         </w:rPr>
         <w:drawing>
-          <wp:inline distT="0" distB="0" distL="0" distR="0" wp14:anchorId="7C50A57B" wp14:editId="3CE9613C">
+          <wp:inline distT="0" distB="0" distL="0" distR="0" wp14:anchorId="636BE609" wp14:editId="3D64DDBB">
             <wp:extent cx="6124322" cy="1885950"/>
             <wp:effectExtent l="0" t="0" r="0" b="0"/>
             <wp:docPr id="15" name="Image 15" descr="C:\Users\Leila\Desktop\ajouter.png"/>
@@ -4741,44 +4342,44 @@
       <w:pPr>
         <w:pStyle w:val="Style2"/>
       </w:pPr>
-      <w:bookmarkStart w:id="34" w:name="_Toc10967156"/>
+      <w:bookmarkStart w:id="33" w:name="_Toc10967156"/>
       <w:r>
         <w:t>L’administrateur peut importer/exporter des données</w:t>
       </w:r>
+      <w:bookmarkEnd w:id="33"/>
+    </w:p>
+    <w:p>
+      <w:pPr>
+        <w:pStyle w:val="Style2"/>
+      </w:pPr>
+      <w:bookmarkStart w:id="34" w:name="_Toc10967157"/>
+      <w:r>
+        <w:t>L’administrateur peut mettre à jour la liste des spectacles grâce aux nouveautés publiées par un Web service tiers.</w:t>
+      </w:r>
       <w:bookmarkEnd w:id="34"/>
     </w:p>
     <w:p>
       <w:pPr>
         <w:pStyle w:val="Style2"/>
       </w:pPr>
-      <w:bookmarkStart w:id="35" w:name="_Toc10967157"/>
-      <w:r>
-        <w:t>L’administrateur peut mettre à jour la liste des spectacles grâce aux nouveautés publiées par un Web service tiers.</w:t>
+      <w:bookmarkStart w:id="35" w:name="_Toc10967158"/>
+      <w:r>
+        <w:t>L’application produit son propre Web service</w:t>
       </w:r>
       <w:bookmarkEnd w:id="35"/>
+      <w:r>
+        <w:t xml:space="preserve"> </w:t>
+      </w:r>
     </w:p>
     <w:p>
       <w:pPr>
         <w:pStyle w:val="Style2"/>
       </w:pPr>
-      <w:bookmarkStart w:id="36" w:name="_Toc10967158"/>
-      <w:r>
-        <w:t>L’application produit son propre Web service</w:t>
+      <w:bookmarkStart w:id="36" w:name="_Toc10967159"/>
+      <w:r>
+        <w:t>L’application produit un flux RSS</w:t>
       </w:r>
       <w:bookmarkEnd w:id="36"/>
-      <w:r>
-        <w:t xml:space="preserve"> </w:t>
-      </w:r>
-    </w:p>
-    <w:p>
-      <w:pPr>
-        <w:pStyle w:val="Style2"/>
-      </w:pPr>
-      <w:bookmarkStart w:id="37" w:name="_Toc10967159"/>
-      <w:r>
-        <w:t>L’application produit un flux RSS</w:t>
-      </w:r>
-      <w:bookmarkEnd w:id="37"/>
       <w:r>
         <w:t xml:space="preserve"> </w:t>
       </w:r>
@@ -4791,6 +4392,11 @@
           <w:szCs w:val="26"/>
         </w:rPr>
       </w:pPr>
+    </w:p>
+    <w:p/>
+    <w:p>
+      <w:bookmarkStart w:id="37" w:name="_GoBack"/>
+      <w:bookmarkEnd w:id="37"/>
     </w:p>
     <w:sectPr>
       <w:footerReference w:type="default" r:id="rId19"/>
@@ -4804,8 +4410,8 @@
 </file>
 
 <file path=word/comments.xml><?xml version="1.0" encoding="utf-8"?>
-<w:comments xmlns:wpc="http://schemas.microsoft.com/office/word/2010/wordprocessingCanvas" xmlns:mc="http://schemas.openxmlformats.org/markup-compatibility/2006" xmlns:o="urn:schemas-microsoft-com:office:office" xmlns:r="http://schemas.openxmlformats.org/officeDocument/2006/relationships" xmlns:m="http://schemas.openxmlformats.org/officeDocument/2006/math" xmlns:v="urn:schemas-microsoft-com:vml" xmlns:wp14="http://schemas.microsoft.com/office/word/2010/wordprocessingDrawing" xmlns:wp="http://schemas.openxmlformats.org/drawingml/2006/wordprocessingDrawing" xmlns:w10="urn:schemas-microsoft-com:office:word" xmlns:w="http://schemas.openxmlformats.org/wordprocessingml/2006/main" xmlns:w14="http://schemas.microsoft.com/office/word/2010/wordml" xmlns:w15="http://schemas.microsoft.com/office/word/2012/wordml" xmlns:wpg="http://schemas.microsoft.com/office/word/2010/wordprocessingGroup" xmlns:wpi="http://schemas.microsoft.com/office/word/2010/wordprocessingInk" xmlns:wne="http://schemas.microsoft.com/office/word/2006/wordml" xmlns:wps="http://schemas.microsoft.com/office/word/2010/wordprocessingShape" mc:Ignorable="w14 w15 wp14">
-  <w:comment w:id="3" w:author="Leila Tanouti" w:date="2019-06-09T01:24:00Z" w:initials="LT">
+<w:comments xmlns:wpc="http://schemas.microsoft.com/office/word/2010/wordprocessingCanvas" xmlns:cx="http://schemas.microsoft.com/office/drawing/2014/chartex" xmlns:cx1="http://schemas.microsoft.com/office/drawing/2015/9/8/chartex" xmlns:mc="http://schemas.openxmlformats.org/markup-compatibility/2006" xmlns:o="urn:schemas-microsoft-com:office:office" xmlns:r="http://schemas.openxmlformats.org/officeDocument/2006/relationships" xmlns:m="http://schemas.openxmlformats.org/officeDocument/2006/math" xmlns:v="urn:schemas-microsoft-com:vml" xmlns:wp14="http://schemas.microsoft.com/office/word/2010/wordprocessingDrawing" xmlns:wp="http://schemas.openxmlformats.org/drawingml/2006/wordprocessingDrawing" xmlns:w10="urn:schemas-microsoft-com:office:word" xmlns:w="http://schemas.openxmlformats.org/wordprocessingml/2006/main" xmlns:w14="http://schemas.microsoft.com/office/word/2010/wordml" xmlns:w15="http://schemas.microsoft.com/office/word/2012/wordml" xmlns:w16se="http://schemas.microsoft.com/office/word/2015/wordml/symex" xmlns:wpg="http://schemas.microsoft.com/office/word/2010/wordprocessingGroup" xmlns:wpi="http://schemas.microsoft.com/office/word/2010/wordprocessingInk" xmlns:wne="http://schemas.microsoft.com/office/word/2006/wordml" xmlns:wps="http://schemas.microsoft.com/office/word/2010/wordprocessingShape" mc:Ignorable="w14 w15 w16se wp14">
+  <w:comment w:id="2" w:author="Leila Tanouti" w:date="2019-06-09T01:24:00Z" w:initials="LT">
     <w:p>
       <w:pPr>
         <w:pStyle w:val="Commentaire"/>
@@ -4817,19 +4423,11 @@
         <w:annotationRef/>
       </w:r>
       <w:r>
-        <w:t xml:space="preserve">À confirmer. N’importe quel internaute peut cliquer sur consulter ? </w:t>
-      </w:r>
-      <w:proofErr w:type="gramStart"/>
-      <w:r>
-        <w:t>ou</w:t>
-      </w:r>
-      <w:proofErr w:type="gramEnd"/>
-      <w:r>
-        <w:t xml:space="preserve"> faut-il être connecté pour cela ?</w:t>
+        <w:t>À confirmer. N’importe quel internaute peut cliquer sur consulter ? ou faut-il être connecté pour cela ?</w:t>
       </w:r>
     </w:p>
   </w:comment>
-  <w:comment w:id="4" w:author="Leila Tanouti" w:date="2019-06-09T02:03:00Z" w:initials="LT">
+  <w:comment w:id="3" w:author="Leila Tanouti" w:date="2019-06-09T02:03:00Z" w:initials="LT">
     <w:p>
       <w:pPr>
         <w:pStyle w:val="Commentaire"/>
@@ -4845,7 +4443,7 @@
       </w:r>
     </w:p>
   </w:comment>
-  <w:comment w:id="5" w:author="Leila Tanouti" w:date="2019-06-09T02:06:00Z" w:initials="LT">
+  <w:comment w:id="4" w:author="Leila Tanouti" w:date="2019-06-09T02:06:00Z" w:initials="LT">
     <w:p>
       <w:pPr>
         <w:pStyle w:val="Commentaire"/>
@@ -4861,7 +4459,7 @@
       </w:r>
     </w:p>
   </w:comment>
-  <w:comment w:id="6" w:author="Leila Tanouti" w:date="2019-06-09T02:07:00Z" w:initials="LT">
+  <w:comment w:id="5" w:author="Leila Tanouti" w:date="2019-06-09T02:07:00Z" w:initials="LT">
     <w:p>
       <w:pPr>
         <w:pStyle w:val="Commentaire"/>
@@ -4872,13 +4470,8 @@
         </w:rPr>
         <w:annotationRef/>
       </w:r>
-      <w:proofErr w:type="spellStart"/>
-      <w:r>
-        <w:t>Estce</w:t>
-      </w:r>
-      <w:proofErr w:type="spellEnd"/>
-      <w:r>
-        <w:t xml:space="preserve"> le cas chez nous ?</w:t>
+      <w:r>
+        <w:t>Estce le cas chez nous ?</w:t>
       </w:r>
     </w:p>
   </w:comment>
@@ -4886,16 +4479,16 @@
 </file>
 
 <file path=word/commentsExtended.xml><?xml version="1.0" encoding="utf-8"?>
-<w15:commentsEx xmlns:wpc="http://schemas.microsoft.com/office/word/2010/wordprocessingCanvas" xmlns:mc="http://schemas.openxmlformats.org/markup-compatibility/2006" xmlns:o="urn:schemas-microsoft-com:office:office" xmlns:r="http://schemas.openxmlformats.org/officeDocument/2006/relationships" xmlns:m="http://schemas.openxmlformats.org/officeDocument/2006/math" xmlns:v="urn:schemas-microsoft-com:vml" xmlns:wp14="http://schemas.microsoft.com/office/word/2010/wordprocessingDrawing" xmlns:wp="http://schemas.openxmlformats.org/drawingml/2006/wordprocessingDrawing" xmlns:w10="urn:schemas-microsoft-com:office:word" xmlns:w="http://schemas.openxmlformats.org/wordprocessingml/2006/main" xmlns:w14="http://schemas.microsoft.com/office/word/2010/wordml" xmlns:w15="http://schemas.microsoft.com/office/word/2012/wordml" xmlns:wpg="http://schemas.microsoft.com/office/word/2010/wordprocessingGroup" xmlns:wpi="http://schemas.microsoft.com/office/word/2010/wordprocessingInk" xmlns:wne="http://schemas.microsoft.com/office/word/2006/wordml" xmlns:wps="http://schemas.microsoft.com/office/word/2010/wordprocessingShape" mc:Ignorable="w14 w15 wp14">
-  <w15:commentEx w15:paraId="2F628093" w15:done="0"/>
-  <w15:commentEx w15:paraId="70EB60DD" w15:done="0"/>
-  <w15:commentEx w15:paraId="10EFF9D8" w15:done="0"/>
-  <w15:commentEx w15:paraId="61509B2C" w15:done="0"/>
+<w15:commentsEx xmlns:wpc="http://schemas.microsoft.com/office/word/2010/wordprocessingCanvas" xmlns:cx="http://schemas.microsoft.com/office/drawing/2014/chartex" xmlns:cx1="http://schemas.microsoft.com/office/drawing/2015/9/8/chartex" xmlns:mc="http://schemas.openxmlformats.org/markup-compatibility/2006" xmlns:o="urn:schemas-microsoft-com:office:office" xmlns:r="http://schemas.openxmlformats.org/officeDocument/2006/relationships" xmlns:m="http://schemas.openxmlformats.org/officeDocument/2006/math" xmlns:v="urn:schemas-microsoft-com:vml" xmlns:wp14="http://schemas.microsoft.com/office/word/2010/wordprocessingDrawing" xmlns:wp="http://schemas.openxmlformats.org/drawingml/2006/wordprocessingDrawing" xmlns:w10="urn:schemas-microsoft-com:office:word" xmlns:w="http://schemas.openxmlformats.org/wordprocessingml/2006/main" xmlns:w14="http://schemas.microsoft.com/office/word/2010/wordml" xmlns:w15="http://schemas.microsoft.com/office/word/2012/wordml" xmlns:w16se="http://schemas.microsoft.com/office/word/2015/wordml/symex" xmlns:wpg="http://schemas.microsoft.com/office/word/2010/wordprocessingGroup" xmlns:wpi="http://schemas.microsoft.com/office/word/2010/wordprocessingInk" xmlns:wne="http://schemas.microsoft.com/office/word/2006/wordml" xmlns:wps="http://schemas.microsoft.com/office/word/2010/wordprocessingShape" mc:Ignorable="w14 w15 w16se wp14">
+  <w15:commentEx w15:paraId="619B2F71" w15:done="0"/>
+  <w15:commentEx w15:paraId="1977DA18" w15:done="0"/>
+  <w15:commentEx w15:paraId="25F68E9B" w15:done="0"/>
+  <w15:commentEx w15:paraId="7EC99983" w15:done="0"/>
 </w15:commentsEx>
 </file>
 
 <file path=word/endnotes.xml><?xml version="1.0" encoding="utf-8"?>
-<w:endnotes xmlns:wpc="http://schemas.microsoft.com/office/word/2010/wordprocessingCanvas" xmlns:mc="http://schemas.openxmlformats.org/markup-compatibility/2006" xmlns:o="urn:schemas-microsoft-com:office:office" xmlns:r="http://schemas.openxmlformats.org/officeDocument/2006/relationships" xmlns:m="http://schemas.openxmlformats.org/officeDocument/2006/math" xmlns:v="urn:schemas-microsoft-com:vml" xmlns:wp14="http://schemas.microsoft.com/office/word/2010/wordprocessingDrawing" xmlns:wp="http://schemas.openxmlformats.org/drawingml/2006/wordprocessingDrawing" xmlns:w10="urn:schemas-microsoft-com:office:word" xmlns:w="http://schemas.openxmlformats.org/wordprocessingml/2006/main" xmlns:w14="http://schemas.microsoft.com/office/word/2010/wordml" xmlns:w15="http://schemas.microsoft.com/office/word/2012/wordml" xmlns:wpg="http://schemas.microsoft.com/office/word/2010/wordprocessingGroup" xmlns:wpi="http://schemas.microsoft.com/office/word/2010/wordprocessingInk" xmlns:wne="http://schemas.microsoft.com/office/word/2006/wordml" xmlns:wps="http://schemas.microsoft.com/office/word/2010/wordprocessingShape" mc:Ignorable="w14 w15 wp14">
+<w:endnotes xmlns:wpc="http://schemas.microsoft.com/office/word/2010/wordprocessingCanvas" xmlns:cx="http://schemas.microsoft.com/office/drawing/2014/chartex" xmlns:cx1="http://schemas.microsoft.com/office/drawing/2015/9/8/chartex" xmlns:mc="http://schemas.openxmlformats.org/markup-compatibility/2006" xmlns:o="urn:schemas-microsoft-com:office:office" xmlns:r="http://schemas.openxmlformats.org/officeDocument/2006/relationships" xmlns:m="http://schemas.openxmlformats.org/officeDocument/2006/math" xmlns:v="urn:schemas-microsoft-com:vml" xmlns:wp14="http://schemas.microsoft.com/office/word/2010/wordprocessingDrawing" xmlns:wp="http://schemas.openxmlformats.org/drawingml/2006/wordprocessingDrawing" xmlns:w10="urn:schemas-microsoft-com:office:word" xmlns:w="http://schemas.openxmlformats.org/wordprocessingml/2006/main" xmlns:w14="http://schemas.microsoft.com/office/word/2010/wordml" xmlns:w15="http://schemas.microsoft.com/office/word/2012/wordml" xmlns:w16se="http://schemas.microsoft.com/office/word/2015/wordml/symex" xmlns:wpg="http://schemas.microsoft.com/office/word/2010/wordprocessingGroup" xmlns:wpi="http://schemas.microsoft.com/office/word/2010/wordprocessingInk" xmlns:wne="http://schemas.microsoft.com/office/word/2006/wordml" xmlns:wps="http://schemas.microsoft.com/office/word/2010/wordprocessingShape" mc:Ignorable="w14 w15 w16se wp14">
   <w:endnote w:type="separator" w:id="-1">
     <w:p>
       <w:pPr>
@@ -4920,7 +4513,7 @@
 </file>
 
 <file path=word/footer1.xml><?xml version="1.0" encoding="utf-8"?>
-<w:ftr xmlns:wpc="http://schemas.microsoft.com/office/word/2010/wordprocessingCanvas" xmlns:mc="http://schemas.openxmlformats.org/markup-compatibility/2006" xmlns:o="urn:schemas-microsoft-com:office:office" xmlns:r="http://schemas.openxmlformats.org/officeDocument/2006/relationships" xmlns:m="http://schemas.openxmlformats.org/officeDocument/2006/math" xmlns:v="urn:schemas-microsoft-com:vml" xmlns:wp14="http://schemas.microsoft.com/office/word/2010/wordprocessingDrawing" xmlns:wp="http://schemas.openxmlformats.org/drawingml/2006/wordprocessingDrawing" xmlns:w10="urn:schemas-microsoft-com:office:word" xmlns:w="http://schemas.openxmlformats.org/wordprocessingml/2006/main" xmlns:w14="http://schemas.microsoft.com/office/word/2010/wordml" xmlns:w15="http://schemas.microsoft.com/office/word/2012/wordml" xmlns:wpg="http://schemas.microsoft.com/office/word/2010/wordprocessingGroup" xmlns:wpi="http://schemas.microsoft.com/office/word/2010/wordprocessingInk" xmlns:wne="http://schemas.microsoft.com/office/word/2006/wordml" xmlns:wps="http://schemas.microsoft.com/office/word/2010/wordprocessingShape" mc:Ignorable="w14 w15 wp14">
+<w:ftr xmlns:wpc="http://schemas.microsoft.com/office/word/2010/wordprocessingCanvas" xmlns:cx="http://schemas.microsoft.com/office/drawing/2014/chartex" xmlns:cx1="http://schemas.microsoft.com/office/drawing/2015/9/8/chartex" xmlns:mc="http://schemas.openxmlformats.org/markup-compatibility/2006" xmlns:o="urn:schemas-microsoft-com:office:office" xmlns:r="http://schemas.openxmlformats.org/officeDocument/2006/relationships" xmlns:m="http://schemas.openxmlformats.org/officeDocument/2006/math" xmlns:v="urn:schemas-microsoft-com:vml" xmlns:wp14="http://schemas.microsoft.com/office/word/2010/wordprocessingDrawing" xmlns:wp="http://schemas.openxmlformats.org/drawingml/2006/wordprocessingDrawing" xmlns:w10="urn:schemas-microsoft-com:office:word" xmlns:w="http://schemas.openxmlformats.org/wordprocessingml/2006/main" xmlns:w14="http://schemas.microsoft.com/office/word/2010/wordml" xmlns:w15="http://schemas.microsoft.com/office/word/2012/wordml" xmlns:w16se="http://schemas.microsoft.com/office/word/2015/wordml/symex" xmlns:wpg="http://schemas.microsoft.com/office/word/2010/wordprocessingGroup" xmlns:wpi="http://schemas.microsoft.com/office/word/2010/wordprocessingInk" xmlns:wne="http://schemas.microsoft.com/office/word/2006/wordml" xmlns:wps="http://schemas.microsoft.com/office/word/2010/wordprocessingShape" mc:Ignorable="w14 w15 w16se wp14">
   <w:sdt>
     <w:sdtPr>
       <w:id w:val="-950391980"/>
@@ -4929,6 +4522,7 @@
         <w:docPartUnique/>
       </w:docPartObj>
     </w:sdtPr>
+    <w:sdtEndPr/>
     <w:sdtContent>
       <w:p>
         <w:pPr>
@@ -4949,7 +4543,7 @@
             <w:noProof/>
             <w:lang w:val="fr-FR"/>
           </w:rPr>
-          <w:t>2</w:t>
+          <w:t>8</w:t>
         </w:r>
         <w:r>
           <w:fldChar w:fldCharType="end"/>
@@ -4966,7 +4560,7 @@
 </file>
 
 <file path=word/footnotes.xml><?xml version="1.0" encoding="utf-8"?>
-<w:footnotes xmlns:wpc="http://schemas.microsoft.com/office/word/2010/wordprocessingCanvas" xmlns:mc="http://schemas.openxmlformats.org/markup-compatibility/2006" xmlns:o="urn:schemas-microsoft-com:office:office" xmlns:r="http://schemas.openxmlformats.org/officeDocument/2006/relationships" xmlns:m="http://schemas.openxmlformats.org/officeDocument/2006/math" xmlns:v="urn:schemas-microsoft-com:vml" xmlns:wp14="http://schemas.microsoft.com/office/word/2010/wordprocessingDrawing" xmlns:wp="http://schemas.openxmlformats.org/drawingml/2006/wordprocessingDrawing" xmlns:w10="urn:schemas-microsoft-com:office:word" xmlns:w="http://schemas.openxmlformats.org/wordprocessingml/2006/main" xmlns:w14="http://schemas.microsoft.com/office/word/2010/wordml" xmlns:w15="http://schemas.microsoft.com/office/word/2012/wordml" xmlns:wpg="http://schemas.microsoft.com/office/word/2010/wordprocessingGroup" xmlns:wpi="http://schemas.microsoft.com/office/word/2010/wordprocessingInk" xmlns:wne="http://schemas.microsoft.com/office/word/2006/wordml" xmlns:wps="http://schemas.microsoft.com/office/word/2010/wordprocessingShape" mc:Ignorable="w14 w15 wp14">
+<w:footnotes xmlns:wpc="http://schemas.microsoft.com/office/word/2010/wordprocessingCanvas" xmlns:cx="http://schemas.microsoft.com/office/drawing/2014/chartex" xmlns:cx1="http://schemas.microsoft.com/office/drawing/2015/9/8/chartex" xmlns:mc="http://schemas.openxmlformats.org/markup-compatibility/2006" xmlns:o="urn:schemas-microsoft-com:office:office" xmlns:r="http://schemas.openxmlformats.org/officeDocument/2006/relationships" xmlns:m="http://schemas.openxmlformats.org/officeDocument/2006/math" xmlns:v="urn:schemas-microsoft-com:vml" xmlns:wp14="http://schemas.microsoft.com/office/word/2010/wordprocessingDrawing" xmlns:wp="http://schemas.openxmlformats.org/drawingml/2006/wordprocessingDrawing" xmlns:w10="urn:schemas-microsoft-com:office:word" xmlns:w="http://schemas.openxmlformats.org/wordprocessingml/2006/main" xmlns:w14="http://schemas.microsoft.com/office/word/2010/wordml" xmlns:w15="http://schemas.microsoft.com/office/word/2012/wordml" xmlns:w16se="http://schemas.microsoft.com/office/word/2015/wordml/symex" xmlns:wpg="http://schemas.microsoft.com/office/word/2010/wordprocessingGroup" xmlns:wpi="http://schemas.microsoft.com/office/word/2010/wordprocessingInk" xmlns:wne="http://schemas.microsoft.com/office/word/2006/wordml" xmlns:wps="http://schemas.microsoft.com/office/word/2010/wordprocessingShape" mc:Ignorable="w14 w15 w16se wp14">
   <w:footnote w:type="separator" w:id="-1">
     <w:p>
       <w:pPr>
@@ -4991,7 +4585,7 @@
 </file>
 
 <file path=word/numbering.xml><?xml version="1.0" encoding="utf-8"?>
-<w:numbering xmlns:wpc="http://schemas.microsoft.com/office/word/2010/wordprocessingCanvas" xmlns:mc="http://schemas.openxmlformats.org/markup-compatibility/2006" xmlns:o="urn:schemas-microsoft-com:office:office" xmlns:r="http://schemas.openxmlformats.org/officeDocument/2006/relationships" xmlns:m="http://schemas.openxmlformats.org/officeDocument/2006/math" xmlns:v="urn:schemas-microsoft-com:vml" xmlns:wp14="http://schemas.microsoft.com/office/word/2010/wordprocessingDrawing" xmlns:wp="http://schemas.openxmlformats.org/drawingml/2006/wordprocessingDrawing" xmlns:w10="urn:schemas-microsoft-com:office:word" xmlns:w="http://schemas.openxmlformats.org/wordprocessingml/2006/main" xmlns:w14="http://schemas.microsoft.com/office/word/2010/wordml" xmlns:w15="http://schemas.microsoft.com/office/word/2012/wordml" xmlns:wpg="http://schemas.microsoft.com/office/word/2010/wordprocessingGroup" xmlns:wpi="http://schemas.microsoft.com/office/word/2010/wordprocessingInk" xmlns:wne="http://schemas.microsoft.com/office/word/2006/wordml" xmlns:wps="http://schemas.microsoft.com/office/word/2010/wordprocessingShape" mc:Ignorable="w14 w15 wp14">
+<w:numbering xmlns:wpc="http://schemas.microsoft.com/office/word/2010/wordprocessingCanvas" xmlns:cx="http://schemas.microsoft.com/office/drawing/2014/chartex" xmlns:cx1="http://schemas.microsoft.com/office/drawing/2015/9/8/chartex" xmlns:mc="http://schemas.openxmlformats.org/markup-compatibility/2006" xmlns:o="urn:schemas-microsoft-com:office:office" xmlns:r="http://schemas.openxmlformats.org/officeDocument/2006/relationships" xmlns:m="http://schemas.openxmlformats.org/officeDocument/2006/math" xmlns:v="urn:schemas-microsoft-com:vml" xmlns:wp14="http://schemas.microsoft.com/office/word/2010/wordprocessingDrawing" xmlns:wp="http://schemas.openxmlformats.org/drawingml/2006/wordprocessingDrawing" xmlns:w10="urn:schemas-microsoft-com:office:word" xmlns:w="http://schemas.openxmlformats.org/wordprocessingml/2006/main" xmlns:w14="http://schemas.microsoft.com/office/word/2010/wordml" xmlns:w15="http://schemas.microsoft.com/office/word/2012/wordml" xmlns:w16se="http://schemas.microsoft.com/office/word/2015/wordml/symex" xmlns:wpg="http://schemas.microsoft.com/office/word/2010/wordprocessingGroup" xmlns:wpi="http://schemas.microsoft.com/office/word/2010/wordprocessingInk" xmlns:wne="http://schemas.microsoft.com/office/word/2006/wordml" xmlns:wps="http://schemas.microsoft.com/office/word/2010/wordprocessingShape" mc:Ignorable="w14 w15 w16se wp14">
   <w:abstractNum w:abstractNumId="0" w15:restartNumberingAfterBreak="0">
     <w:nsid w:val="00D81BA6"/>
     <w:multiLevelType w:val="hybridMultilevel"/>
@@ -7132,7 +6726,7 @@
 </file>
 
 <file path=word/people.xml><?xml version="1.0" encoding="utf-8"?>
-<w15:people xmlns:wpc="http://schemas.microsoft.com/office/word/2010/wordprocessingCanvas" xmlns:mc="http://schemas.openxmlformats.org/markup-compatibility/2006" xmlns:o="urn:schemas-microsoft-com:office:office" xmlns:r="http://schemas.openxmlformats.org/officeDocument/2006/relationships" xmlns:m="http://schemas.openxmlformats.org/officeDocument/2006/math" xmlns:v="urn:schemas-microsoft-com:vml" xmlns:wp14="http://schemas.microsoft.com/office/word/2010/wordprocessingDrawing" xmlns:wp="http://schemas.openxmlformats.org/drawingml/2006/wordprocessingDrawing" xmlns:w10="urn:schemas-microsoft-com:office:word" xmlns:w="http://schemas.openxmlformats.org/wordprocessingml/2006/main" xmlns:w14="http://schemas.microsoft.com/office/word/2010/wordml" xmlns:w15="http://schemas.microsoft.com/office/word/2012/wordml" xmlns:wpg="http://schemas.microsoft.com/office/word/2010/wordprocessingGroup" xmlns:wpi="http://schemas.microsoft.com/office/word/2010/wordprocessingInk" xmlns:wne="http://schemas.microsoft.com/office/word/2006/wordml" xmlns:wps="http://schemas.microsoft.com/office/word/2010/wordprocessingShape" mc:Ignorable="w14 w15 wp14">
+<w15:people xmlns:wpc="http://schemas.microsoft.com/office/word/2010/wordprocessingCanvas" xmlns:cx="http://schemas.microsoft.com/office/drawing/2014/chartex" xmlns:cx1="http://schemas.microsoft.com/office/drawing/2015/9/8/chartex" xmlns:mc="http://schemas.openxmlformats.org/markup-compatibility/2006" xmlns:o="urn:schemas-microsoft-com:office:office" xmlns:r="http://schemas.openxmlformats.org/officeDocument/2006/relationships" xmlns:m="http://schemas.openxmlformats.org/officeDocument/2006/math" xmlns:v="urn:schemas-microsoft-com:vml" xmlns:wp14="http://schemas.microsoft.com/office/word/2010/wordprocessingDrawing" xmlns:wp="http://schemas.openxmlformats.org/drawingml/2006/wordprocessingDrawing" xmlns:w10="urn:schemas-microsoft-com:office:word" xmlns:w="http://schemas.openxmlformats.org/wordprocessingml/2006/main" xmlns:w14="http://schemas.microsoft.com/office/word/2010/wordml" xmlns:w15="http://schemas.microsoft.com/office/word/2012/wordml" xmlns:w16se="http://schemas.microsoft.com/office/word/2015/wordml/symex" xmlns:wpg="http://schemas.microsoft.com/office/word/2010/wordprocessingGroup" xmlns:wpi="http://schemas.microsoft.com/office/word/2010/wordprocessingInk" xmlns:wne="http://schemas.microsoft.com/office/word/2006/wordml" xmlns:wps="http://schemas.microsoft.com/office/word/2010/wordprocessingShape" mc:Ignorable="w14 w15 w16se wp14">
   <w15:person w15:author="Leila Tanouti">
     <w15:presenceInfo w15:providerId="None" w15:userId="Leila Tanouti"/>
   </w15:person>
@@ -7140,7 +6734,7 @@
 </file>
 
 <file path=word/styles.xml><?xml version="1.0" encoding="utf-8"?>
-<w:styles xmlns:mc="http://schemas.openxmlformats.org/markup-compatibility/2006" xmlns:r="http://schemas.openxmlformats.org/officeDocument/2006/relationships" xmlns:w="http://schemas.openxmlformats.org/wordprocessingml/2006/main" xmlns:w14="http://schemas.microsoft.com/office/word/2010/wordml" xmlns:w15="http://schemas.microsoft.com/office/word/2012/wordml" mc:Ignorable="w14 w15">
+<w:styles xmlns:mc="http://schemas.openxmlformats.org/markup-compatibility/2006" xmlns:r="http://schemas.openxmlformats.org/officeDocument/2006/relationships" xmlns:w="http://schemas.openxmlformats.org/wordprocessingml/2006/main" xmlns:w14="http://schemas.microsoft.com/office/word/2010/wordml" xmlns:w15="http://schemas.microsoft.com/office/word/2012/wordml" xmlns:w16se="http://schemas.microsoft.com/office/word/2015/wordml/symex" mc:Ignorable="w14 w15 w16se">
   <w:docDefaults>
     <w:rPrDefault>
       <w:rPr>
@@ -7532,6 +7126,7 @@
   <w:style w:type="paragraph" w:default="1" w:styleId="Normal">
     <w:name w:val="Normal"/>
     <w:qFormat/>
+    <w:rsid w:val="00A55E13"/>
   </w:style>
   <w:style w:type="paragraph" w:styleId="Titre1">
     <w:name w:val="heading 1"/>
@@ -8260,7 +7855,7 @@
 </file>
 
 <file path=customXml/itemProps1.xml><?xml version="1.0" encoding="utf-8"?>
-<ds:datastoreItem xmlns:ds="http://schemas.openxmlformats.org/officeDocument/2006/customXml" ds:itemID="{CF36046F-EDBE-4645-A5F3-72A12BA76EE4}">
+<ds:datastoreItem xmlns:ds="http://schemas.openxmlformats.org/officeDocument/2006/customXml" ds:itemID="{6C6F3952-38A3-4DFE-81CE-22174419EE5B}">
   <ds:schemaRefs>
     <ds:schemaRef ds:uri="http://schemas.openxmlformats.org/officeDocument/2006/bibliography"/>
   </ds:schemaRefs>

</xml_diff>

<commit_message>
Added import short text
</commit_message>
<xml_diff>
--- a/PID_cahier des charges et dossier technique.docx
+++ b/PID_cahier des charges et dossier technique.docx
@@ -1,6 +1,6 @@
 
 <file path=word/document.xml><?xml version="1.0" encoding="utf-8"?>
-<w:document xmlns:wpc="http://schemas.microsoft.com/office/word/2010/wordprocessingCanvas" xmlns:cx="http://schemas.microsoft.com/office/drawing/2014/chartex" xmlns:cx1="http://schemas.microsoft.com/office/drawing/2015/9/8/chartex" xmlns:mc="http://schemas.openxmlformats.org/markup-compatibility/2006" xmlns:o="urn:schemas-microsoft-com:office:office" xmlns:r="http://schemas.openxmlformats.org/officeDocument/2006/relationships" xmlns:m="http://schemas.openxmlformats.org/officeDocument/2006/math" xmlns:v="urn:schemas-microsoft-com:vml" xmlns:wp14="http://schemas.microsoft.com/office/word/2010/wordprocessingDrawing" xmlns:wp="http://schemas.openxmlformats.org/drawingml/2006/wordprocessingDrawing" xmlns:w10="urn:schemas-microsoft-com:office:word" xmlns:w="http://schemas.openxmlformats.org/wordprocessingml/2006/main" xmlns:w14="http://schemas.microsoft.com/office/word/2010/wordml" xmlns:w15="http://schemas.microsoft.com/office/word/2012/wordml" xmlns:w16se="http://schemas.microsoft.com/office/word/2015/wordml/symex" xmlns:wpg="http://schemas.microsoft.com/office/word/2010/wordprocessingGroup" xmlns:wpi="http://schemas.microsoft.com/office/word/2010/wordprocessingInk" xmlns:wne="http://schemas.microsoft.com/office/word/2006/wordml" xmlns:wps="http://schemas.microsoft.com/office/word/2010/wordprocessingShape" mc:Ignorable="w14 w15 w16se wp14">
+<w:document xmlns:wpc="http://schemas.microsoft.com/office/word/2010/wordprocessingCanvas" xmlns:cx="http://schemas.microsoft.com/office/drawing/2014/chartex" xmlns:cx1="http://schemas.microsoft.com/office/drawing/2015/9/8/chartex" xmlns:cx2="http://schemas.microsoft.com/office/drawing/2015/10/21/chartex" xmlns:cx3="http://schemas.microsoft.com/office/drawing/2016/5/9/chartex" xmlns:cx4="http://schemas.microsoft.com/office/drawing/2016/5/10/chartex" xmlns:cx5="http://schemas.microsoft.com/office/drawing/2016/5/11/chartex" xmlns:cx6="http://schemas.microsoft.com/office/drawing/2016/5/12/chartex" xmlns:cx7="http://schemas.microsoft.com/office/drawing/2016/5/13/chartex" xmlns:cx8="http://schemas.microsoft.com/office/drawing/2016/5/14/chartex" xmlns:mc="http://schemas.openxmlformats.org/markup-compatibility/2006" xmlns:aink="http://schemas.microsoft.com/office/drawing/2016/ink" xmlns:am3d="http://schemas.microsoft.com/office/drawing/2017/model3d" xmlns:o="urn:schemas-microsoft-com:office:office" xmlns:r="http://schemas.openxmlformats.org/officeDocument/2006/relationships" xmlns:m="http://schemas.openxmlformats.org/officeDocument/2006/math" xmlns:v="urn:schemas-microsoft-com:vml" xmlns:wp14="http://schemas.microsoft.com/office/word/2010/wordprocessingDrawing" xmlns:wp="http://schemas.openxmlformats.org/drawingml/2006/wordprocessingDrawing" xmlns:w10="urn:schemas-microsoft-com:office:word" xmlns:w="http://schemas.openxmlformats.org/wordprocessingml/2006/main" xmlns:w14="http://schemas.microsoft.com/office/word/2010/wordml" xmlns:w15="http://schemas.microsoft.com/office/word/2012/wordml" xmlns:w16cid="http://schemas.microsoft.com/office/word/2016/wordml/cid" xmlns:w16se="http://schemas.microsoft.com/office/word/2015/wordml/symex" xmlns:wpg="http://schemas.microsoft.com/office/word/2010/wordprocessingGroup" xmlns:wpi="http://schemas.microsoft.com/office/word/2010/wordprocessingInk" xmlns:wne="http://schemas.microsoft.com/office/word/2006/wordml" xmlns:wps="http://schemas.microsoft.com/office/word/2010/wordprocessingShape" mc:Ignorable="w14 w15 w16se w16cid wp14">
   <w:body>
     <w:p>
       <w:pPr>
@@ -136,7 +136,21 @@
         <w:rPr>
           <w:sz w:val="24"/>
         </w:rPr>
-        <w:t>1000 Bruxelles</w:t>
+        <w:t>100</w:t>
+      </w:r>
+    </w:p>
+    <w:p>
+      <w:pPr>
+        <w:jc w:val="center"/>
+        <w:rPr>
+          <w:sz w:val="24"/>
+        </w:rPr>
+      </w:pPr>
+      <w:r>
+        <w:rPr>
+          <w:sz w:val="24"/>
+        </w:rPr>
+        <w:t>0 Bruxelles</w:t>
       </w:r>
     </w:p>
     <w:p>
@@ -254,14 +268,30 @@
           <w:i/>
           <w:sz w:val="24"/>
         </w:rPr>
-        <w:t>Section «</w:t>
-      </w:r>
+        <w:t>Section</w:t>
+      </w:r>
+      <w:proofErr w:type="gramStart"/>
       <w:r>
         <w:rPr>
           <w:i/>
           <w:sz w:val="24"/>
         </w:rPr>
-        <w:t>Bachelier en Informatique de gestion</w:t>
+        <w:t xml:space="preserve"> «</w:t>
+      </w:r>
+      <w:r>
+        <w:rPr>
+          <w:i/>
+          <w:sz w:val="24"/>
+        </w:rPr>
+        <w:t>Bachelier</w:t>
+      </w:r>
+      <w:proofErr w:type="gramEnd"/>
+      <w:r>
+        <w:rPr>
+          <w:i/>
+          <w:sz w:val="24"/>
+        </w:rPr>
+        <w:t xml:space="preserve"> en Informatique de gestion</w:t>
       </w:r>
       <w:r>
         <w:rPr>
@@ -358,26 +388,23 @@
           <w:sz w:val="28"/>
           <w:szCs w:val="28"/>
         </w:rPr>
-        <w:t>Prénom Nom</w:t>
-      </w:r>
-    </w:p>
-    <w:p>
-      <w:pPr>
-        <w:spacing w:after="0"/>
-        <w:jc w:val="center"/>
+        <w:t>Anthony</w:t>
+      </w:r>
+      <w:r>
         <w:rPr>
           <w:b/>
           <w:sz w:val="28"/>
           <w:szCs w:val="28"/>
         </w:rPr>
-      </w:pPr>
+        <w:t xml:space="preserve"> </w:t>
+      </w:r>
       <w:r>
         <w:rPr>
           <w:b/>
           <w:sz w:val="28"/>
           <w:szCs w:val="28"/>
         </w:rPr>
-        <w:t>Dorian Scohier</w:t>
+        <w:t>Roelandts</w:t>
       </w:r>
     </w:p>
     <w:p>
@@ -396,21 +423,22 @@
           <w:sz w:val="28"/>
           <w:szCs w:val="28"/>
         </w:rPr>
-        <w:t xml:space="preserve">Leila Tanouti </w:t>
-      </w:r>
-    </w:p>
-    <w:p>
-      <w:pPr>
-        <w:jc w:val="center"/>
+        <w:t xml:space="preserve">Dorian </w:t>
+      </w:r>
+      <w:proofErr w:type="spellStart"/>
+      <w:r>
         <w:rPr>
           <w:b/>
           <w:sz w:val="28"/>
           <w:szCs w:val="28"/>
         </w:rPr>
-      </w:pPr>
-    </w:p>
-    <w:p>
-      <w:pPr>
+        <w:t>Scohier</w:t>
+      </w:r>
+      <w:proofErr w:type="spellEnd"/>
+    </w:p>
+    <w:p>
+      <w:pPr>
+        <w:spacing w:after="0"/>
         <w:jc w:val="center"/>
         <w:rPr>
           <w:b/>
@@ -418,19 +446,40 @@
           <w:szCs w:val="28"/>
         </w:rPr>
       </w:pPr>
-    </w:p>
-    <w:p>
-      <w:pPr>
-        <w:rPr>
-          <w:sz w:val="24"/>
-        </w:rPr>
-      </w:pPr>
+      <w:r>
+        <w:rPr>
+          <w:b/>
+          <w:sz w:val="28"/>
+          <w:szCs w:val="28"/>
+        </w:rPr>
+        <w:t xml:space="preserve">Leila </w:t>
+      </w:r>
+      <w:proofErr w:type="spellStart"/>
+      <w:r>
+        <w:rPr>
+          <w:b/>
+          <w:sz w:val="28"/>
+          <w:szCs w:val="28"/>
+        </w:rPr>
+        <w:t>Tanouti</w:t>
+      </w:r>
+      <w:proofErr w:type="spellEnd"/>
+      <w:r>
+        <w:rPr>
+          <w:b/>
+          <w:sz w:val="28"/>
+          <w:szCs w:val="28"/>
+        </w:rPr>
+        <w:t xml:space="preserve"> </w:t>
+      </w:r>
     </w:p>
     <w:p>
       <w:pPr>
         <w:jc w:val="center"/>
         <w:rPr>
-          <w:sz w:val="24"/>
+          <w:b/>
+          <w:sz w:val="28"/>
+          <w:szCs w:val="28"/>
         </w:rPr>
       </w:pPr>
     </w:p>
@@ -438,6 +487,15 @@
       <w:pPr>
         <w:jc w:val="center"/>
         <w:rPr>
+          <w:b/>
+          <w:sz w:val="28"/>
+          <w:szCs w:val="28"/>
+        </w:rPr>
+      </w:pPr>
+    </w:p>
+    <w:p>
+      <w:pPr>
+        <w:rPr>
           <w:sz w:val="24"/>
         </w:rPr>
       </w:pPr>
@@ -445,12 +503,29 @@
     <w:p>
       <w:pPr>
         <w:jc w:val="center"/>
+        <w:rPr>
+          <w:sz w:val="24"/>
+        </w:rPr>
+      </w:pPr>
+    </w:p>
+    <w:p>
+      <w:pPr>
+        <w:jc w:val="center"/>
+        <w:rPr>
+          <w:sz w:val="24"/>
+        </w:rPr>
+      </w:pPr>
+    </w:p>
+    <w:p>
+      <w:pPr>
+        <w:jc w:val="center"/>
       </w:pPr>
       <w:r>
         <w:rPr>
           <w:i/>
           <w:sz w:val="24"/>
         </w:rPr>
+        <w:lastRenderedPageBreak/>
         <w:t>Année Académique 2018 - 2019</w:t>
       </w:r>
     </w:p>
@@ -464,7 +539,6 @@
         <w:ind w:left="1080" w:hanging="720"/>
       </w:pPr>
       <w:r>
-        <w:lastRenderedPageBreak/>
         <w:t>Table des matières</w:t>
       </w:r>
     </w:p>
@@ -2373,7 +2447,6 @@
         <w:pStyle w:val="Style1"/>
       </w:pPr>
       <w:r>
-        <w:lastRenderedPageBreak/>
         <w:fldChar w:fldCharType="end"/>
       </w:r>
       <w:bookmarkStart w:id="0" w:name="_Toc10967127"/>
@@ -2504,7 +2577,15 @@
         <w:t>administrateur</w:t>
       </w:r>
       <w:r>
-        <w:t xml:space="preserve"> pourra gérer le catalogue des spectacles en ajoutant, modifiant et ou supprimant  un spectacle manuellement</w:t>
+        <w:t xml:space="preserve"> pourra gérer le catalogue des spectacles en ajoutant, modifiant et ou </w:t>
+      </w:r>
+      <w:proofErr w:type="gramStart"/>
+      <w:r>
+        <w:t>supprimant  un</w:t>
+      </w:r>
+      <w:proofErr w:type="gramEnd"/>
+      <w:r>
+        <w:t xml:space="preserve"> spectacle manuellement</w:t>
       </w:r>
       <w:r>
         <w:rPr>
@@ -2705,6 +2786,7 @@
       </w:pPr>
       <w:bookmarkStart w:id="10" w:name="_Toc10967133"/>
       <w:r>
+        <w:lastRenderedPageBreak/>
         <w:t>L’internaute peut parcourir la liste des spectacles</w:t>
       </w:r>
       <w:bookmarkEnd w:id="10"/>
@@ -2721,8 +2803,21 @@
         <w:rPr>
           <w:sz w:val="24"/>
         </w:rPr>
-        <w:lastRenderedPageBreak/>
-        <w:t xml:space="preserve">L’internaute peut parcourir la liste des spectacles en cliquant sur « liste des spectacles » qui se trouve dans le sous menu de « spectacles ». </w:t>
+        <w:t xml:space="preserve">L’internaute peut parcourir la liste des spectacles en cliquant sur « liste des spectacles » qui se trouve dans </w:t>
+      </w:r>
+      <w:proofErr w:type="gramStart"/>
+      <w:r>
+        <w:rPr>
+          <w:sz w:val="24"/>
+        </w:rPr>
+        <w:t>le sous</w:t>
+      </w:r>
+      <w:proofErr w:type="gramEnd"/>
+      <w:r>
+        <w:rPr>
+          <w:sz w:val="24"/>
+        </w:rPr>
+        <w:t xml:space="preserve"> menu de « spectacles ». </w:t>
       </w:r>
     </w:p>
     <w:p>
@@ -2909,7 +3004,21 @@
         <w:rPr>
           <w:sz w:val="24"/>
         </w:rPr>
-        <w:t>Lorsque l’utilisateur est identifié, l’option « modifier mon profil » apparaitra dans le menu. Le même formulaire que pour l’inscription se pré-rempli avec les données actuelle de l’utilisateur. Le membre peut changer toutes ces informations sauf le pseudo et l’adresse mail.</w:t>
+        <w:t xml:space="preserve">Lorsque l’utilisateur est identifié, l’option « modifier mon profil » apparaitra dans le menu. Le même formulaire que pour l’inscription se </w:t>
+      </w:r>
+      <w:proofErr w:type="spellStart"/>
+      <w:r>
+        <w:rPr>
+          <w:sz w:val="24"/>
+        </w:rPr>
+        <w:t>pré-rempli</w:t>
+      </w:r>
+      <w:proofErr w:type="spellEnd"/>
+      <w:r>
+        <w:rPr>
+          <w:sz w:val="24"/>
+        </w:rPr>
+        <w:t xml:space="preserve"> avec les données actuelle de l’utilisateur. Le membre peut changer toutes ces informations sauf le pseudo et l’adresse mail.</w:t>
       </w:r>
     </w:p>
     <w:p>
@@ -2955,7 +3064,21 @@
         <w:rPr>
           <w:sz w:val="24"/>
         </w:rPr>
-        <w:t>L’administrateur accède à  la liste des spectacles via le bouton du menu principal « spectacles/liste des spectacles ». Il peut trier la liste et la filtrer. Pour consulter le détail il suffit de cliquer sur « consulter ». Pour modifier un spectacle « il faut cliquer sur modifier ». Pour supprimer un spectacle il peut cliquer sur « supprimer ».</w:t>
+        <w:t xml:space="preserve">L’administrateur accède </w:t>
+      </w:r>
+      <w:proofErr w:type="gramStart"/>
+      <w:r>
+        <w:rPr>
+          <w:sz w:val="24"/>
+        </w:rPr>
+        <w:t>à  la</w:t>
+      </w:r>
+      <w:proofErr w:type="gramEnd"/>
+      <w:r>
+        <w:rPr>
+          <w:sz w:val="24"/>
+        </w:rPr>
+        <w:t xml:space="preserve"> liste des spectacles via le bouton du menu principal « spectacles/liste des spectacles ». Il peut trier la liste et la filtrer. Pour consulter le détail il suffit de cliquer sur « consulter ». Pour modifier un spectacle « il faut cliquer sur modifier ». Pour supprimer un spectacle il peut cliquer sur « supprimer ».</w:t>
       </w:r>
     </w:p>
     <w:p>
@@ -3034,135 +3157,6 @@
         <w:t>L’administrateur peut importer/exporter des données</w:t>
       </w:r>
       <w:bookmarkEnd w:id="16"/>
-    </w:p>
-    <w:p>
-      <w:pPr>
-        <w:pStyle w:val="Paragraphedeliste"/>
-        <w:spacing w:after="0"/>
-        <w:jc w:val="both"/>
-        <w:rPr>
-          <w:color w:val="FF0000"/>
-          <w:sz w:val="24"/>
-        </w:rPr>
-      </w:pPr>
-      <w:r>
-        <w:rPr>
-          <w:sz w:val="24"/>
-        </w:rPr>
-        <w:t xml:space="preserve"> </w:t>
-      </w:r>
-      <w:r>
-        <w:rPr>
-          <w:color w:val="FF0000"/>
-          <w:sz w:val="24"/>
-        </w:rPr>
-        <w:t xml:space="preserve">// </w:t>
-      </w:r>
-      <w:r>
-        <w:rPr>
-          <w:color w:val="FF0000"/>
-          <w:sz w:val="24"/>
-        </w:rPr>
-        <w:t>notre application le permet ? si oui</w:t>
-      </w:r>
-      <w:r>
-        <w:sym w:font="Wingdings" w:char="F0E0"/>
-      </w:r>
-      <w:r>
-        <w:rPr>
-          <w:color w:val="FF0000"/>
-          <w:sz w:val="24"/>
-        </w:rPr>
-        <w:t>à décrire</w:t>
-      </w:r>
-    </w:p>
-    <w:p>
-      <w:pPr>
-        <w:spacing w:after="0"/>
-        <w:jc w:val="both"/>
-        <w:rPr>
-          <w:sz w:val="24"/>
-        </w:rPr>
-      </w:pPr>
-    </w:p>
-    <w:p>
-      <w:pPr>
-        <w:pStyle w:val="Style3"/>
-      </w:pPr>
-      <w:bookmarkStart w:id="17" w:name="_Toc10967140"/>
-      <w:r>
-        <w:t xml:space="preserve">L’administrateur peut </w:t>
-      </w:r>
-      <w:r>
-        <w:t>mettre à jour la liste des spectacles grâce aux nouveautés publiées par un Web service tiers.</w:t>
-      </w:r>
-      <w:bookmarkEnd w:id="17"/>
-    </w:p>
-    <w:p>
-      <w:pPr>
-        <w:pStyle w:val="Paragraphedeliste"/>
-        <w:spacing w:after="0"/>
-        <w:jc w:val="both"/>
-        <w:rPr>
-          <w:color w:val="FF0000"/>
-          <w:sz w:val="24"/>
-        </w:rPr>
-      </w:pPr>
-      <w:r>
-        <w:rPr>
-          <w:sz w:val="24"/>
-        </w:rPr>
-        <w:t xml:space="preserve"> </w:t>
-      </w:r>
-      <w:r>
-        <w:rPr>
-          <w:color w:val="FF0000"/>
-          <w:sz w:val="24"/>
-        </w:rPr>
-        <w:t xml:space="preserve">// </w:t>
-      </w:r>
-      <w:r>
-        <w:rPr>
-          <w:color w:val="FF0000"/>
-          <w:sz w:val="24"/>
-        </w:rPr>
-        <w:t>notre application le permet ? si oui</w:t>
-      </w:r>
-      <w:r>
-        <w:sym w:font="Wingdings" w:char="F0E0"/>
-      </w:r>
-      <w:r>
-        <w:rPr>
-          <w:color w:val="FF0000"/>
-          <w:sz w:val="24"/>
-        </w:rPr>
-        <w:t>à décrire</w:t>
-      </w:r>
-    </w:p>
-    <w:p>
-      <w:pPr>
-        <w:spacing w:after="0"/>
-        <w:jc w:val="both"/>
-        <w:rPr>
-          <w:sz w:val="24"/>
-        </w:rPr>
-      </w:pPr>
-    </w:p>
-    <w:p>
-      <w:pPr>
-        <w:pStyle w:val="Style3"/>
-      </w:pPr>
-      <w:bookmarkStart w:id="18" w:name="_Toc10967141"/>
-      <w:r>
-        <w:t>L’application produit</w:t>
-      </w:r>
-      <w:r>
-        <w:t xml:space="preserve"> son propre Web service</w:t>
-      </w:r>
-      <w:bookmarkEnd w:id="18"/>
-      <w:r>
-        <w:t xml:space="preserve"> </w:t>
-      </w:r>
     </w:p>
     <w:p>
       <w:pPr>
@@ -3171,18 +3165,415 @@
           <w:ilvl w:val="0"/>
           <w:numId w:val="0"/>
         </w:numPr>
-        <w:rPr>
-          <w:color w:val="FF0000"/>
-        </w:rPr>
-      </w:pPr>
-      <w:bookmarkStart w:id="19" w:name="_Toc10967142"/>
-      <w:r>
-        <w:rPr>
-          <w:color w:val="FF0000"/>
-        </w:rPr>
-        <w:t>(une API authentifiée avec système d’affiliation)</w:t>
-      </w:r>
-      <w:bookmarkEnd w:id="19"/>
+      </w:pPr>
+    </w:p>
+    <w:p>
+      <w:pPr>
+        <w:spacing w:after="0"/>
+        <w:jc w:val="both"/>
+        <w:rPr>
+          <w:sz w:val="24"/>
+        </w:rPr>
+      </w:pPr>
+      <w:r>
+        <w:rPr>
+          <w:sz w:val="24"/>
+        </w:rPr>
+        <w:t>Pour importer des shows, l’utilisateur connecté doit bien évidemment posséder le rôle</w:t>
+      </w:r>
+      <w:r>
+        <w:rPr>
+          <w:sz w:val="24"/>
+        </w:rPr>
+        <w:t xml:space="preserve"> </w:t>
+      </w:r>
+      <w:r>
+        <w:rPr>
+          <w:sz w:val="24"/>
+        </w:rPr>
+        <w:t>d’administrateur. Cette condition remplie, il peut accéder à la page via le menu déroulant.</w:t>
+      </w:r>
+      <w:r>
+        <w:rPr>
+          <w:sz w:val="24"/>
+        </w:rPr>
+        <w:t xml:space="preserve"> </w:t>
+      </w:r>
+      <w:r>
+        <w:rPr>
+          <w:sz w:val="24"/>
+        </w:rPr>
+        <w:t>L’administrateur a alors le choix entre un import CSV ou un import RSS (XML).</w:t>
+      </w:r>
+    </w:p>
+    <w:p>
+      <w:pPr>
+        <w:spacing w:after="0"/>
+        <w:jc w:val="both"/>
+        <w:rPr>
+          <w:sz w:val="24"/>
+        </w:rPr>
+      </w:pPr>
+    </w:p>
+    <w:p>
+      <w:pPr>
+        <w:spacing w:after="0"/>
+        <w:jc w:val="both"/>
+        <w:rPr>
+          <w:sz w:val="24"/>
+        </w:rPr>
+      </w:pPr>
+      <w:r>
+        <w:rPr>
+          <w:sz w:val="24"/>
+        </w:rPr>
+        <w:t>Pour l’import CSV, il suffit de choisir un fichier .csv contenant les shows à importer. Les</w:t>
+      </w:r>
+      <w:r>
+        <w:rPr>
+          <w:sz w:val="24"/>
+        </w:rPr>
+        <w:t xml:space="preserve"> </w:t>
+      </w:r>
+      <w:r>
+        <w:rPr>
+          <w:sz w:val="24"/>
+        </w:rPr>
+        <w:t xml:space="preserve">champs </w:t>
+      </w:r>
+      <w:proofErr w:type="spellStart"/>
+      <w:r>
+        <w:rPr>
+          <w:sz w:val="24"/>
+        </w:rPr>
+        <w:t>bookable</w:t>
+      </w:r>
+      <w:proofErr w:type="spellEnd"/>
+      <w:r>
+        <w:rPr>
+          <w:sz w:val="24"/>
+        </w:rPr>
+        <w:t xml:space="preserve">, </w:t>
+      </w:r>
+      <w:proofErr w:type="spellStart"/>
+      <w:r>
+        <w:rPr>
+          <w:sz w:val="24"/>
+        </w:rPr>
+        <w:t>poster_url</w:t>
+      </w:r>
+      <w:proofErr w:type="spellEnd"/>
+      <w:r>
+        <w:rPr>
+          <w:sz w:val="24"/>
+        </w:rPr>
+        <w:t xml:space="preserve">, </w:t>
+      </w:r>
+      <w:proofErr w:type="spellStart"/>
+      <w:r>
+        <w:rPr>
+          <w:sz w:val="24"/>
+        </w:rPr>
+        <w:t>price</w:t>
+      </w:r>
+      <w:proofErr w:type="spellEnd"/>
+      <w:r>
+        <w:rPr>
+          <w:sz w:val="24"/>
+        </w:rPr>
+        <w:t xml:space="preserve">, slug, </w:t>
+      </w:r>
+      <w:proofErr w:type="spellStart"/>
+      <w:r>
+        <w:rPr>
+          <w:sz w:val="24"/>
+        </w:rPr>
+        <w:t>title</w:t>
+      </w:r>
+      <w:proofErr w:type="spellEnd"/>
+      <w:r>
+        <w:rPr>
+          <w:sz w:val="24"/>
+        </w:rPr>
+        <w:t xml:space="preserve">, </w:t>
+      </w:r>
+      <w:proofErr w:type="spellStart"/>
+      <w:r>
+        <w:rPr>
+          <w:sz w:val="24"/>
+        </w:rPr>
+        <w:t>location_id</w:t>
+      </w:r>
+      <w:proofErr w:type="spellEnd"/>
+      <w:r>
+        <w:rPr>
+          <w:sz w:val="24"/>
+        </w:rPr>
+        <w:t xml:space="preserve"> et description doivent figurer sur</w:t>
+      </w:r>
+      <w:r>
+        <w:rPr>
+          <w:sz w:val="24"/>
+        </w:rPr>
+        <w:t xml:space="preserve"> </w:t>
+      </w:r>
+      <w:r>
+        <w:rPr>
+          <w:sz w:val="24"/>
+        </w:rPr>
+        <w:t>la première ligne pour représenter les titres des colonnes. Les lignes suivantes doivent</w:t>
+      </w:r>
+      <w:r>
+        <w:rPr>
+          <w:sz w:val="24"/>
+        </w:rPr>
+        <w:t xml:space="preserve"> </w:t>
+      </w:r>
+      <w:r>
+        <w:rPr>
+          <w:sz w:val="24"/>
+        </w:rPr>
+        <w:t>remplir</w:t>
+      </w:r>
+      <w:r>
+        <w:rPr>
+          <w:sz w:val="24"/>
+        </w:rPr>
+        <w:t xml:space="preserve"> </w:t>
+      </w:r>
+      <w:r>
+        <w:rPr>
+          <w:sz w:val="24"/>
+        </w:rPr>
+        <w:lastRenderedPageBreak/>
+        <w:t>ces informations selon les normes de validations de l’entité Show (les champs vide</w:t>
+      </w:r>
+      <w:r>
+        <w:rPr>
+          <w:sz w:val="24"/>
+        </w:rPr>
+        <w:t xml:space="preserve"> </w:t>
+      </w:r>
+      <w:r>
+        <w:rPr>
+          <w:sz w:val="24"/>
+        </w:rPr>
+        <w:t>qui ne peuvent l’être provoqueront l’arrêt de l’import dû à l’incohérence des données).</w:t>
+      </w:r>
+    </w:p>
+    <w:p>
+      <w:pPr>
+        <w:spacing w:after="0"/>
+        <w:jc w:val="both"/>
+        <w:rPr>
+          <w:sz w:val="24"/>
+        </w:rPr>
+      </w:pPr>
+      <w:bookmarkStart w:id="17" w:name="_GoBack"/>
+      <w:bookmarkEnd w:id="17"/>
+    </w:p>
+    <w:p>
+      <w:pPr>
+        <w:spacing w:after="0"/>
+        <w:jc w:val="both"/>
+        <w:rPr>
+          <w:sz w:val="24"/>
+        </w:rPr>
+      </w:pPr>
+      <w:r>
+        <w:rPr>
+          <w:sz w:val="24"/>
+        </w:rPr>
+        <w:t xml:space="preserve">L’import RSS suit les mêmes règles que l’import CSV, mais il s’applique </w:t>
+      </w:r>
+      <w:r>
+        <w:rPr>
+          <w:sz w:val="24"/>
+        </w:rPr>
+        <w:t>aux fichiers</w:t>
+      </w:r>
+      <w:r>
+        <w:rPr>
+          <w:sz w:val="24"/>
+        </w:rPr>
+        <w:t xml:space="preserve"> </w:t>
+      </w:r>
+      <w:r>
+        <w:rPr>
+          <w:sz w:val="24"/>
+        </w:rPr>
+        <w:t xml:space="preserve">d’extension .xml. Le format XML doit commencer par la balise </w:t>
+      </w:r>
+      <w:r>
+        <w:rPr>
+          <w:sz w:val="24"/>
+        </w:rPr>
+        <w:t>&lt;</w:t>
+      </w:r>
+      <w:r>
+        <w:rPr>
+          <w:sz w:val="24"/>
+        </w:rPr>
+        <w:t>Shows</w:t>
+      </w:r>
+      <w:r>
+        <w:rPr>
+          <w:sz w:val="24"/>
+        </w:rPr>
+        <w:t>&gt;</w:t>
+      </w:r>
+      <w:r>
+        <w:rPr>
+          <w:sz w:val="24"/>
+        </w:rPr>
+        <w:t xml:space="preserve"> suivit d’une balise</w:t>
+      </w:r>
+      <w:r>
+        <w:rPr>
+          <w:sz w:val="24"/>
+        </w:rPr>
+        <w:t xml:space="preserve"> &lt;</w:t>
+      </w:r>
+      <w:r>
+        <w:rPr>
+          <w:sz w:val="24"/>
+        </w:rPr>
+        <w:t>Show</w:t>
+      </w:r>
+      <w:r>
+        <w:rPr>
+          <w:sz w:val="24"/>
+        </w:rPr>
+        <w:t>&gt;</w:t>
+      </w:r>
+      <w:r>
+        <w:rPr>
+          <w:sz w:val="24"/>
+        </w:rPr>
+        <w:t xml:space="preserve"> pour chaque Show à importer et chaque nom de colonne représente une balise,</w:t>
+      </w:r>
+      <w:r>
+        <w:rPr>
+          <w:sz w:val="24"/>
+        </w:rPr>
+        <w:t xml:space="preserve"> </w:t>
+      </w:r>
+      <w:r>
+        <w:rPr>
+          <w:sz w:val="24"/>
+        </w:rPr>
+        <w:t xml:space="preserve">exception faite </w:t>
+      </w:r>
+      <w:proofErr w:type="gramStart"/>
+      <w:r>
+        <w:rPr>
+          <w:sz w:val="24"/>
+        </w:rPr>
+        <w:t xml:space="preserve">du </w:t>
+      </w:r>
+      <w:proofErr w:type="spellStart"/>
+      <w:r>
+        <w:rPr>
+          <w:sz w:val="24"/>
+        </w:rPr>
+        <w:t>location</w:t>
+      </w:r>
+      <w:proofErr w:type="gramEnd"/>
+      <w:r>
+        <w:rPr>
+          <w:sz w:val="24"/>
+        </w:rPr>
+        <w:t>_id</w:t>
+      </w:r>
+      <w:proofErr w:type="spellEnd"/>
+      <w:r>
+        <w:rPr>
+          <w:sz w:val="24"/>
+        </w:rPr>
+        <w:t xml:space="preserve"> qui est séparé en deux balises. La balise </w:t>
+      </w:r>
+      <w:r>
+        <w:rPr>
+          <w:sz w:val="24"/>
+        </w:rPr>
+        <w:t>&lt;</w:t>
+      </w:r>
+      <w:r>
+        <w:rPr>
+          <w:sz w:val="24"/>
+        </w:rPr>
+        <w:t>id</w:t>
+      </w:r>
+      <w:r>
+        <w:rPr>
+          <w:sz w:val="24"/>
+        </w:rPr>
+        <w:t>&gt;</w:t>
+      </w:r>
+      <w:r>
+        <w:rPr>
+          <w:sz w:val="24"/>
+        </w:rPr>
+        <w:t xml:space="preserve"> doit se trouver</w:t>
+      </w:r>
+      <w:r>
+        <w:rPr>
+          <w:sz w:val="24"/>
+        </w:rPr>
+        <w:t xml:space="preserve"> </w:t>
+      </w:r>
+      <w:r>
+        <w:rPr>
+          <w:sz w:val="24"/>
+        </w:rPr>
+        <w:t xml:space="preserve">dans la balise </w:t>
+      </w:r>
+      <w:r>
+        <w:rPr>
+          <w:sz w:val="24"/>
+        </w:rPr>
+        <w:t>&lt;</w:t>
+      </w:r>
+      <w:r>
+        <w:rPr>
+          <w:sz w:val="24"/>
+        </w:rPr>
+        <w:t>location</w:t>
+      </w:r>
+      <w:r>
+        <w:rPr>
+          <w:sz w:val="24"/>
+        </w:rPr>
+        <w:t>&gt;</w:t>
+      </w:r>
+      <w:r>
+        <w:rPr>
+          <w:sz w:val="24"/>
+        </w:rPr>
+        <w:t>.</w:t>
+      </w:r>
+    </w:p>
+    <w:p>
+      <w:pPr>
+        <w:spacing w:after="0"/>
+        <w:jc w:val="both"/>
+        <w:rPr>
+          <w:sz w:val="24"/>
+        </w:rPr>
+      </w:pPr>
+    </w:p>
+    <w:p>
+      <w:pPr>
+        <w:pStyle w:val="Style3"/>
+      </w:pPr>
+      <w:bookmarkStart w:id="18" w:name="_Toc10967140"/>
+      <w:r>
+        <w:t xml:space="preserve">L’administrateur peut </w:t>
+      </w:r>
+      <w:r>
+        <w:t>mettre à jour la liste des spectacles grâce aux nouveautés publiées par un Web service tiers.</w:t>
+      </w:r>
+      <w:bookmarkEnd w:id="18"/>
     </w:p>
     <w:p>
       <w:pPr>
@@ -3227,6 +3618,65 @@
     </w:p>
     <w:p>
       <w:pPr>
+        <w:spacing w:after="0"/>
+        <w:jc w:val="both"/>
+        <w:rPr>
+          <w:sz w:val="24"/>
+        </w:rPr>
+      </w:pPr>
+    </w:p>
+    <w:p>
+      <w:pPr>
+        <w:pStyle w:val="Style3"/>
+      </w:pPr>
+      <w:bookmarkStart w:id="19" w:name="_Toc10967141"/>
+      <w:r>
+        <w:t>L’application produit</w:t>
+      </w:r>
+      <w:r>
+        <w:t xml:space="preserve"> son propre Web service</w:t>
+      </w:r>
+      <w:bookmarkEnd w:id="19"/>
+      <w:r>
+        <w:t xml:space="preserve"> </w:t>
+      </w:r>
+    </w:p>
+    <w:p>
+      <w:pPr>
+        <w:pStyle w:val="Style3"/>
+        <w:numPr>
+          <w:ilvl w:val="0"/>
+          <w:numId w:val="0"/>
+        </w:numPr>
+        <w:rPr>
+          <w:color w:val="FF0000"/>
+        </w:rPr>
+      </w:pPr>
+      <w:bookmarkStart w:id="20" w:name="_Toc10967142"/>
+      <w:r>
+        <w:rPr>
+          <w:color w:val="FF0000"/>
+        </w:rPr>
+        <w:t>(</w:t>
+      </w:r>
+      <w:proofErr w:type="gramStart"/>
+      <w:r>
+        <w:rPr>
+          <w:color w:val="FF0000"/>
+        </w:rPr>
+        <w:t>une</w:t>
+      </w:r>
+      <w:proofErr w:type="gramEnd"/>
+      <w:r>
+        <w:rPr>
+          <w:color w:val="FF0000"/>
+        </w:rPr>
+        <w:t xml:space="preserve"> API authentifiée avec système d’affiliation)</w:t>
+      </w:r>
+      <w:bookmarkEnd w:id="20"/>
+    </w:p>
+    <w:p>
+      <w:pPr>
         <w:pStyle w:val="Paragraphedeliste"/>
         <w:spacing w:after="0"/>
         <w:jc w:val="both"/>
@@ -3235,18 +3685,35 @@
           <w:sz w:val="24"/>
         </w:rPr>
       </w:pPr>
-    </w:p>
-    <w:p>
-      <w:pPr>
-        <w:pStyle w:val="Style3"/>
-      </w:pPr>
-      <w:bookmarkStart w:id="20" w:name="_Toc10967143"/>
-      <w:r>
-        <w:t>L’application produit un flux RSS</w:t>
-      </w:r>
-      <w:bookmarkEnd w:id="20"/>
-      <w:r>
+      <w:r>
+        <w:rPr>
+          <w:sz w:val="24"/>
+        </w:rPr>
         <w:t xml:space="preserve"> </w:t>
+      </w:r>
+      <w:r>
+        <w:rPr>
+          <w:color w:val="FF0000"/>
+          <w:sz w:val="24"/>
+        </w:rPr>
+        <w:t xml:space="preserve">// </w:t>
+      </w:r>
+      <w:r>
+        <w:rPr>
+          <w:color w:val="FF0000"/>
+          <w:sz w:val="24"/>
+        </w:rPr>
+        <w:t>notre application le permet ? si oui</w:t>
+      </w:r>
+      <w:r>
+        <w:sym w:font="Wingdings" w:char="F0E0"/>
+      </w:r>
+      <w:r>
+        <w:rPr>
+          <w:color w:val="FF0000"/>
+          <w:sz w:val="24"/>
+        </w:rPr>
+        <w:t>à décrire</w:t>
       </w:r>
     </w:p>
     <w:p>
@@ -3259,29 +3726,18 @@
           <w:sz w:val="24"/>
         </w:rPr>
       </w:pPr>
-      <w:r>
-        <w:rPr>
-          <w:color w:val="FF0000"/>
-          <w:sz w:val="24"/>
-        </w:rPr>
-        <w:t xml:space="preserve">// </w:t>
-      </w:r>
-      <w:r>
-        <w:rPr>
-          <w:color w:val="FF0000"/>
-          <w:sz w:val="24"/>
-        </w:rPr>
-        <w:t>notre application le permet ? si oui</w:t>
-      </w:r>
-      <w:r>
-        <w:sym w:font="Wingdings" w:char="F0E0"/>
-      </w:r>
-      <w:r>
-        <w:rPr>
-          <w:color w:val="FF0000"/>
-          <w:sz w:val="24"/>
-        </w:rPr>
-        <w:t>à décrire</w:t>
+    </w:p>
+    <w:p>
+      <w:pPr>
+        <w:pStyle w:val="Style3"/>
+      </w:pPr>
+      <w:bookmarkStart w:id="21" w:name="_Toc10967143"/>
+      <w:r>
+        <w:t>L’application produit un flux RSS</w:t>
+      </w:r>
+      <w:bookmarkEnd w:id="21"/>
+      <w:r>
+        <w:t xml:space="preserve"> </w:t>
       </w:r>
     </w:p>
     <w:p>
@@ -3289,17 +3745,52 @@
         <w:pStyle w:val="Paragraphedeliste"/>
         <w:spacing w:after="0"/>
         <w:jc w:val="both"/>
+        <w:rPr>
+          <w:color w:val="FF0000"/>
+          <w:sz w:val="24"/>
+        </w:rPr>
+      </w:pPr>
+      <w:r>
+        <w:rPr>
+          <w:color w:val="FF0000"/>
+          <w:sz w:val="24"/>
+        </w:rPr>
+        <w:t xml:space="preserve">// </w:t>
+      </w:r>
+      <w:r>
+        <w:rPr>
+          <w:color w:val="FF0000"/>
+          <w:sz w:val="24"/>
+        </w:rPr>
+        <w:t>notre application le permet ? si oui</w:t>
+      </w:r>
+      <w:r>
+        <w:sym w:font="Wingdings" w:char="F0E0"/>
+      </w:r>
+      <w:r>
+        <w:rPr>
+          <w:color w:val="FF0000"/>
+          <w:sz w:val="24"/>
+        </w:rPr>
+        <w:t>à décrire</w:t>
+      </w:r>
+    </w:p>
+    <w:p>
+      <w:pPr>
+        <w:pStyle w:val="Paragraphedeliste"/>
+        <w:spacing w:after="0"/>
+        <w:jc w:val="both"/>
       </w:pPr>
     </w:p>
     <w:p>
       <w:pPr>
         <w:pStyle w:val="Style2"/>
       </w:pPr>
-      <w:bookmarkStart w:id="21" w:name="_Toc10967144"/>
+      <w:bookmarkStart w:id="22" w:name="_Toc10967144"/>
       <w:r>
         <w:t>Outils utilisés pour la réalisation du projet</w:t>
       </w:r>
-      <w:bookmarkEnd w:id="21"/>
+      <w:bookmarkEnd w:id="22"/>
     </w:p>
     <w:p>
       <w:pPr>
@@ -3360,7 +3851,7 @@
                     <pic:cNvPicPr/>
                   </pic:nvPicPr>
                   <pic:blipFill rotWithShape="1">
-                    <a:blip r:embed="rId11"/>
+                    <a:blip r:embed="rId12"/>
                     <a:srcRect t="7939" b="14135"/>
                     <a:stretch/>
                   </pic:blipFill>
@@ -3402,11 +3893,19 @@
         </w:rPr>
         <w:t xml:space="preserve">Pour le développement, nous utilisons l’outil </w:t>
       </w:r>
-      <w:r>
-        <w:rPr>
-          <w:sz w:val="24"/>
-        </w:rPr>
-        <w:t>IntelliJ IDEA</w:t>
+      <w:proofErr w:type="spellStart"/>
+      <w:r>
+        <w:rPr>
+          <w:sz w:val="24"/>
+        </w:rPr>
+        <w:t>IntelliJ</w:t>
+      </w:r>
+      <w:proofErr w:type="spellEnd"/>
+      <w:r>
+        <w:rPr>
+          <w:sz w:val="24"/>
+        </w:rPr>
+        <w:t xml:space="preserve"> IDEA</w:t>
       </w:r>
       <w:r>
         <w:rPr>
@@ -3428,6 +3927,7 @@
           <w:noProof/>
           <w:lang w:eastAsia="fr-BE"/>
         </w:rPr>
+        <w:lastRenderedPageBreak/>
         <w:drawing>
           <wp:inline distT="0" distB="0" distL="0" distR="0" wp14:anchorId="27C06866" wp14:editId="1B71E61A">
             <wp:extent cx="5760720" cy="2943225"/>
@@ -3444,7 +3944,7 @@
                     <pic:cNvPicPr/>
                   </pic:nvPicPr>
                   <pic:blipFill rotWithShape="1">
-                    <a:blip r:embed="rId12"/>
+                    <a:blip r:embed="rId13"/>
                     <a:srcRect t="3233" b="5901"/>
                     <a:stretch/>
                   </pic:blipFill>
@@ -3500,11 +4000,19 @@
       <w:pPr>
         <w:pStyle w:val="Style2"/>
       </w:pPr>
-      <w:bookmarkStart w:id="22" w:name="_Toc10967145"/>
-      <w:r>
-        <w:t>Langages et framework utilisés</w:t>
-      </w:r>
-      <w:bookmarkEnd w:id="22"/>
+      <w:bookmarkStart w:id="23" w:name="_Toc10967145"/>
+      <w:r>
+        <w:t xml:space="preserve">Langages et </w:t>
+      </w:r>
+      <w:proofErr w:type="spellStart"/>
+      <w:r>
+        <w:t>framework</w:t>
+      </w:r>
+      <w:proofErr w:type="spellEnd"/>
+      <w:r>
+        <w:t xml:space="preserve"> utilisés</w:t>
+      </w:r>
+      <w:bookmarkEnd w:id="23"/>
     </w:p>
     <w:p>
       <w:pPr>
@@ -3533,8 +4041,77 @@
         <w:rPr>
           <w:sz w:val="24"/>
         </w:rPr>
-        <w:lastRenderedPageBreak/>
-        <w:t>Quant aux frameworks, nous utilisons Spring boot pour faciliter la configuration du projet, bootstrap boot afin de travailler plus facilement le front-end et hibernate pour automatiser la gestion de la base de donnée.</w:t>
+        <w:t xml:space="preserve">Quant aux </w:t>
+      </w:r>
+      <w:proofErr w:type="spellStart"/>
+      <w:r>
+        <w:rPr>
+          <w:sz w:val="24"/>
+        </w:rPr>
+        <w:t>frameworks</w:t>
+      </w:r>
+      <w:proofErr w:type="spellEnd"/>
+      <w:r>
+        <w:rPr>
+          <w:sz w:val="24"/>
+        </w:rPr>
+        <w:t xml:space="preserve">, nous utilisons Spring boot pour faciliter la configuration du projet, </w:t>
+      </w:r>
+      <w:proofErr w:type="spellStart"/>
+      <w:r>
+        <w:rPr>
+          <w:sz w:val="24"/>
+        </w:rPr>
+        <w:t>bootstrap</w:t>
+      </w:r>
+      <w:proofErr w:type="spellEnd"/>
+      <w:r>
+        <w:rPr>
+          <w:sz w:val="24"/>
+        </w:rPr>
+        <w:t xml:space="preserve"> boot afin de travailler plus facilement le </w:t>
+      </w:r>
+      <w:proofErr w:type="spellStart"/>
+      <w:r>
+        <w:rPr>
+          <w:sz w:val="24"/>
+        </w:rPr>
+        <w:t>front-end</w:t>
+      </w:r>
+      <w:proofErr w:type="spellEnd"/>
+      <w:r>
+        <w:rPr>
+          <w:sz w:val="24"/>
+        </w:rPr>
+        <w:t xml:space="preserve"> et </w:t>
+      </w:r>
+      <w:proofErr w:type="spellStart"/>
+      <w:r>
+        <w:rPr>
+          <w:sz w:val="24"/>
+        </w:rPr>
+        <w:t>hibernate</w:t>
+      </w:r>
+      <w:proofErr w:type="spellEnd"/>
+      <w:r>
+        <w:rPr>
+          <w:sz w:val="24"/>
+        </w:rPr>
+        <w:t xml:space="preserve"> pour automatiser la gestion de la base de </w:t>
+      </w:r>
+      <w:proofErr w:type="gramStart"/>
+      <w:r>
+        <w:rPr>
+          <w:sz w:val="24"/>
+        </w:rPr>
+        <w:t>donnée</w:t>
+      </w:r>
+      <w:proofErr w:type="gramEnd"/>
+      <w:r>
+        <w:rPr>
+          <w:sz w:val="24"/>
+        </w:rPr>
+        <w:t>.</w:t>
       </w:r>
     </w:p>
     <w:p>
@@ -3550,11 +4127,11 @@
       <w:pPr>
         <w:pStyle w:val="Style2"/>
       </w:pPr>
-      <w:bookmarkStart w:id="23" w:name="_Toc10967146"/>
+      <w:bookmarkStart w:id="24" w:name="_Toc10967146"/>
       <w:r>
         <w:t>Technique de développement</w:t>
       </w:r>
-      <w:bookmarkEnd w:id="23"/>
+      <w:bookmarkEnd w:id="24"/>
     </w:p>
     <w:p>
       <w:pPr>
@@ -3605,11 +4182,11 @@
       <w:pPr>
         <w:pStyle w:val="Style2"/>
       </w:pPr>
-      <w:bookmarkStart w:id="24" w:name="_Toc10967147"/>
+      <w:bookmarkStart w:id="25" w:name="_Toc10967147"/>
       <w:r>
         <w:t>La sécurité</w:t>
       </w:r>
-      <w:bookmarkEnd w:id="24"/>
+      <w:bookmarkEnd w:id="25"/>
     </w:p>
     <w:p>
       <w:pPr>
@@ -3646,11 +4223,11 @@
       <w:pPr>
         <w:pStyle w:val="Style1"/>
       </w:pPr>
-      <w:bookmarkStart w:id="25" w:name="_Toc10967148"/>
+      <w:bookmarkStart w:id="26" w:name="_Toc10967148"/>
       <w:r>
         <w:t>Démo</w:t>
       </w:r>
-      <w:bookmarkEnd w:id="25"/>
+      <w:bookmarkEnd w:id="26"/>
     </w:p>
     <w:p>
       <w:pPr>
@@ -3683,11 +4260,11 @@
           <w:numId w:val="20"/>
         </w:numPr>
       </w:pPr>
-      <w:bookmarkStart w:id="26" w:name="_Toc10967149"/>
+      <w:bookmarkStart w:id="27" w:name="_Toc10967149"/>
       <w:r>
         <w:t>L’internaute peut choisir une langue</w:t>
       </w:r>
-      <w:bookmarkEnd w:id="26"/>
+      <w:bookmarkEnd w:id="27"/>
     </w:p>
     <w:p>
       <w:pPr>
@@ -3718,7 +4295,7 @@
                     <pic:cNvPicPr/>
                   </pic:nvPicPr>
                   <pic:blipFill rotWithShape="1">
-                    <a:blip r:embed="rId13"/>
+                    <a:blip r:embed="rId14"/>
                     <a:srcRect l="23774" t="31912" r="23083" b="51633"/>
                     <a:stretch/>
                   </pic:blipFill>
@@ -3750,14 +4327,14 @@
       <w:pPr>
         <w:pStyle w:val="Style2"/>
       </w:pPr>
-      <w:bookmarkStart w:id="27" w:name="_Toc10967150"/>
+      <w:bookmarkStart w:id="28" w:name="_Toc10967150"/>
       <w:r>
         <w:t>L’internaute peut par</w:t>
       </w:r>
       <w:r>
         <w:t>courir la liste des spectacles</w:t>
       </w:r>
-      <w:bookmarkEnd w:id="27"/>
+      <w:bookmarkEnd w:id="28"/>
     </w:p>
     <w:p>
       <w:pPr>
@@ -3774,6 +4351,7 @@
           <w:szCs w:val="26"/>
           <w:lang w:eastAsia="fr-BE"/>
         </w:rPr>
+        <w:lastRenderedPageBreak/>
         <w:drawing>
           <wp:inline distT="0" distB="0" distL="0" distR="0" wp14:anchorId="01CD2B6E" wp14:editId="3707C5F8">
             <wp:extent cx="6230663" cy="800100"/>
@@ -3792,7 +4370,7 @@
                     </pic:cNvPicPr>
                   </pic:nvPicPr>
                   <pic:blipFill>
-                    <a:blip r:embed="rId14">
+                    <a:blip r:embed="rId15">
                       <a:extLst>
                         <a:ext uri="{28A0092B-C50C-407E-A947-70E740481C1C}">
                           <a14:useLocalDpi xmlns:a14="http://schemas.microsoft.com/office/drawing/2010/main" val="0"/>
@@ -3873,7 +4451,7 @@
                     </pic:cNvPicPr>
                   </pic:nvPicPr>
                   <pic:blipFill>
-                    <a:blip r:embed="rId15">
+                    <a:blip r:embed="rId16">
                       <a:extLst>
                         <a:ext uri="{28A0092B-C50C-407E-A947-70E740481C1C}">
                           <a14:useLocalDpi xmlns:a14="http://schemas.microsoft.com/office/drawing/2010/main" val="0"/>
@@ -3918,7 +4496,6 @@
           <w:sz w:val="24"/>
           <w:szCs w:val="24"/>
         </w:rPr>
-        <w:lastRenderedPageBreak/>
         <w:t>Après avoir cliqué sur « consulter » :</w:t>
       </w:r>
     </w:p>
@@ -3951,7 +4528,7 @@
                     <pic:cNvPicPr/>
                   </pic:nvPicPr>
                   <pic:blipFill rotWithShape="1">
-                    <a:blip r:embed="rId16"/>
+                    <a:blip r:embed="rId17"/>
                     <a:srcRect t="8234" b="26191"/>
                     <a:stretch/>
                   </pic:blipFill>
@@ -3983,41 +4560,41 @@
       <w:pPr>
         <w:pStyle w:val="Style2"/>
       </w:pPr>
-      <w:bookmarkStart w:id="28" w:name="_Toc10967151"/>
+      <w:bookmarkStart w:id="29" w:name="_Toc10967151"/>
       <w:r>
         <w:t>Le membre peut réserver un spectacle</w:t>
       </w:r>
-      <w:bookmarkEnd w:id="28"/>
+      <w:bookmarkEnd w:id="29"/>
     </w:p>
     <w:p>
       <w:pPr>
         <w:pStyle w:val="Style2"/>
       </w:pPr>
-      <w:bookmarkStart w:id="29" w:name="_Toc10967152"/>
+      <w:bookmarkStart w:id="30" w:name="_Toc10967152"/>
       <w:r>
         <w:t>Le membre peut consulter sa liste de réservations</w:t>
       </w:r>
-      <w:bookmarkEnd w:id="29"/>
+      <w:bookmarkEnd w:id="30"/>
     </w:p>
     <w:p>
       <w:pPr>
         <w:pStyle w:val="Style2"/>
       </w:pPr>
-      <w:bookmarkStart w:id="30" w:name="_Toc10967153"/>
+      <w:bookmarkStart w:id="31" w:name="_Toc10967153"/>
       <w:r>
         <w:t>Le membre peut modifier ses données de profil</w:t>
       </w:r>
-      <w:bookmarkEnd w:id="30"/>
+      <w:bookmarkEnd w:id="31"/>
     </w:p>
     <w:p>
       <w:pPr>
         <w:pStyle w:val="Style2"/>
       </w:pPr>
-      <w:bookmarkStart w:id="31" w:name="_Toc10967154"/>
+      <w:bookmarkStart w:id="32" w:name="_Toc10967154"/>
       <w:r>
         <w:t>L’administrateur peut consulter, modifier, supprimer un spectacle</w:t>
       </w:r>
-      <w:bookmarkEnd w:id="31"/>
+      <w:bookmarkEnd w:id="32"/>
       <w:r>
         <w:t xml:space="preserve"> </w:t>
       </w:r>
@@ -4053,7 +4630,7 @@
                     </pic:cNvPicPr>
                   </pic:nvPicPr>
                   <pic:blipFill>
-                    <a:blip r:embed="rId14">
+                    <a:blip r:embed="rId15">
                       <a:extLst>
                         <a:ext uri="{28A0092B-C50C-407E-A947-70E740481C1C}">
                           <a14:useLocalDpi xmlns:a14="http://schemas.microsoft.com/office/drawing/2010/main" val="0"/>
@@ -4116,6 +4693,7 @@
           <w:szCs w:val="26"/>
           <w:lang w:eastAsia="fr-BE"/>
         </w:rPr>
+        <w:lastRenderedPageBreak/>
         <w:drawing>
           <wp:inline distT="0" distB="0" distL="0" distR="0" wp14:anchorId="0D45FE74" wp14:editId="513F6954">
             <wp:extent cx="6233772" cy="2828925"/>
@@ -4134,7 +4712,7 @@
                     </pic:cNvPicPr>
                   </pic:nvPicPr>
                   <pic:blipFill>
-                    <a:blip r:embed="rId15">
+                    <a:blip r:embed="rId16">
                       <a:extLst>
                         <a:ext uri="{28A0092B-C50C-407E-A947-70E740481C1C}">
                           <a14:useLocalDpi xmlns:a14="http://schemas.microsoft.com/office/drawing/2010/main" val="0"/>
@@ -4218,7 +4796,6 @@
           <w:noProof/>
           <w:lang w:eastAsia="fr-BE"/>
         </w:rPr>
-        <w:lastRenderedPageBreak/>
         <w:drawing>
           <wp:inline distT="0" distB="0" distL="0" distR="0" wp14:anchorId="08B8AD67" wp14:editId="2FE0F035">
             <wp:extent cx="6080760" cy="2352675"/>
@@ -4235,7 +4812,7 @@
                     <pic:cNvPicPr/>
                   </pic:nvPicPr>
                   <pic:blipFill rotWithShape="1">
-                    <a:blip r:embed="rId17"/>
+                    <a:blip r:embed="rId18"/>
                     <a:srcRect t="7646" b="23544"/>
                     <a:stretch/>
                   </pic:blipFill>
@@ -4267,11 +4844,11 @@
       <w:pPr>
         <w:pStyle w:val="Style2"/>
       </w:pPr>
-      <w:bookmarkStart w:id="32" w:name="_Toc10967155"/>
+      <w:bookmarkStart w:id="33" w:name="_Toc10967155"/>
       <w:r>
         <w:t>L’administrateur peut ajouter un spectacle</w:t>
       </w:r>
-      <w:bookmarkEnd w:id="32"/>
+      <w:bookmarkEnd w:id="33"/>
     </w:p>
     <w:p>
       <w:pPr>
@@ -4306,7 +4883,7 @@
                     </pic:cNvPicPr>
                   </pic:nvPicPr>
                   <pic:blipFill>
-                    <a:blip r:embed="rId18">
+                    <a:blip r:embed="rId19">
                       <a:extLst>
                         <a:ext uri="{28A0092B-C50C-407E-A947-70E740481C1C}">
                           <a14:useLocalDpi xmlns:a14="http://schemas.microsoft.com/office/drawing/2010/main" val="0"/>
@@ -4342,31 +4919,32 @@
       <w:pPr>
         <w:pStyle w:val="Style2"/>
       </w:pPr>
-      <w:bookmarkStart w:id="33" w:name="_Toc10967156"/>
+      <w:bookmarkStart w:id="34" w:name="_Toc10967156"/>
       <w:r>
         <w:t>L’administrateur peut importer/exporter des données</w:t>
       </w:r>
-      <w:bookmarkEnd w:id="33"/>
+      <w:bookmarkEnd w:id="34"/>
     </w:p>
     <w:p>
       <w:pPr>
         <w:pStyle w:val="Style2"/>
       </w:pPr>
-      <w:bookmarkStart w:id="34" w:name="_Toc10967157"/>
-      <w:r>
+      <w:bookmarkStart w:id="35" w:name="_Toc10967157"/>
+      <w:r>
+        <w:lastRenderedPageBreak/>
         <w:t>L’administrateur peut mettre à jour la liste des spectacles grâce aux nouveautés publiées par un Web service tiers.</w:t>
       </w:r>
-      <w:bookmarkEnd w:id="34"/>
+      <w:bookmarkEnd w:id="35"/>
     </w:p>
     <w:p>
       <w:pPr>
         <w:pStyle w:val="Style2"/>
       </w:pPr>
-      <w:bookmarkStart w:id="35" w:name="_Toc10967158"/>
+      <w:bookmarkStart w:id="36" w:name="_Toc10967158"/>
       <w:r>
         <w:t>L’application produit son propre Web service</w:t>
       </w:r>
-      <w:bookmarkEnd w:id="35"/>
+      <w:bookmarkEnd w:id="36"/>
       <w:r>
         <w:t xml:space="preserve"> </w:t>
       </w:r>
@@ -4375,11 +4953,11 @@
       <w:pPr>
         <w:pStyle w:val="Style2"/>
       </w:pPr>
-      <w:bookmarkStart w:id="36" w:name="_Toc10967159"/>
+      <w:bookmarkStart w:id="37" w:name="_Toc10967159"/>
       <w:r>
         <w:t>L’application produit un flux RSS</w:t>
       </w:r>
-      <w:bookmarkEnd w:id="36"/>
+      <w:bookmarkEnd w:id="37"/>
       <w:r>
         <w:t xml:space="preserve"> </w:t>
       </w:r>
@@ -4394,12 +4972,9 @@
       </w:pPr>
     </w:p>
     <w:p/>
-    <w:p>
-      <w:bookmarkStart w:id="37" w:name="_GoBack"/>
-      <w:bookmarkEnd w:id="37"/>
-    </w:p>
+    <w:p/>
     <w:sectPr>
-      <w:footerReference w:type="default" r:id="rId19"/>
+      <w:footerReference w:type="default" r:id="rId20"/>
       <w:pgSz w:w="11906" w:h="16838"/>
       <w:pgMar w:top="1417" w:right="1417" w:bottom="1417" w:left="1417" w:header="708" w:footer="708" w:gutter="0"/>
       <w:cols w:space="708"/>
@@ -4410,7 +4985,7 @@
 </file>
 
 <file path=word/comments.xml><?xml version="1.0" encoding="utf-8"?>
-<w:comments xmlns:wpc="http://schemas.microsoft.com/office/word/2010/wordprocessingCanvas" xmlns:cx="http://schemas.microsoft.com/office/drawing/2014/chartex" xmlns:cx1="http://schemas.microsoft.com/office/drawing/2015/9/8/chartex" xmlns:mc="http://schemas.openxmlformats.org/markup-compatibility/2006" xmlns:o="urn:schemas-microsoft-com:office:office" xmlns:r="http://schemas.openxmlformats.org/officeDocument/2006/relationships" xmlns:m="http://schemas.openxmlformats.org/officeDocument/2006/math" xmlns:v="urn:schemas-microsoft-com:vml" xmlns:wp14="http://schemas.microsoft.com/office/word/2010/wordprocessingDrawing" xmlns:wp="http://schemas.openxmlformats.org/drawingml/2006/wordprocessingDrawing" xmlns:w10="urn:schemas-microsoft-com:office:word" xmlns:w="http://schemas.openxmlformats.org/wordprocessingml/2006/main" xmlns:w14="http://schemas.microsoft.com/office/word/2010/wordml" xmlns:w15="http://schemas.microsoft.com/office/word/2012/wordml" xmlns:w16se="http://schemas.microsoft.com/office/word/2015/wordml/symex" xmlns:wpg="http://schemas.microsoft.com/office/word/2010/wordprocessingGroup" xmlns:wpi="http://schemas.microsoft.com/office/word/2010/wordprocessingInk" xmlns:wne="http://schemas.microsoft.com/office/word/2006/wordml" xmlns:wps="http://schemas.microsoft.com/office/word/2010/wordprocessingShape" mc:Ignorable="w14 w15 w16se wp14">
+<w:comments xmlns:wpc="http://schemas.microsoft.com/office/word/2010/wordprocessingCanvas" xmlns:cx="http://schemas.microsoft.com/office/drawing/2014/chartex" xmlns:cx1="http://schemas.microsoft.com/office/drawing/2015/9/8/chartex" xmlns:cx2="http://schemas.microsoft.com/office/drawing/2015/10/21/chartex" xmlns:cx3="http://schemas.microsoft.com/office/drawing/2016/5/9/chartex" xmlns:cx4="http://schemas.microsoft.com/office/drawing/2016/5/10/chartex" xmlns:cx5="http://schemas.microsoft.com/office/drawing/2016/5/11/chartex" xmlns:cx6="http://schemas.microsoft.com/office/drawing/2016/5/12/chartex" xmlns:cx7="http://schemas.microsoft.com/office/drawing/2016/5/13/chartex" xmlns:cx8="http://schemas.microsoft.com/office/drawing/2016/5/14/chartex" xmlns:mc="http://schemas.openxmlformats.org/markup-compatibility/2006" xmlns:aink="http://schemas.microsoft.com/office/drawing/2016/ink" xmlns:am3d="http://schemas.microsoft.com/office/drawing/2017/model3d" xmlns:o="urn:schemas-microsoft-com:office:office" xmlns:r="http://schemas.openxmlformats.org/officeDocument/2006/relationships" xmlns:m="http://schemas.openxmlformats.org/officeDocument/2006/math" xmlns:v="urn:schemas-microsoft-com:vml" xmlns:wp14="http://schemas.microsoft.com/office/word/2010/wordprocessingDrawing" xmlns:wp="http://schemas.openxmlformats.org/drawingml/2006/wordprocessingDrawing" xmlns:w10="urn:schemas-microsoft-com:office:word" xmlns:w="http://schemas.openxmlformats.org/wordprocessingml/2006/main" xmlns:w14="http://schemas.microsoft.com/office/word/2010/wordml" xmlns:w15="http://schemas.microsoft.com/office/word/2012/wordml" xmlns:w16cid="http://schemas.microsoft.com/office/word/2016/wordml/cid" xmlns:w16se="http://schemas.microsoft.com/office/word/2015/wordml/symex" xmlns:wpg="http://schemas.microsoft.com/office/word/2010/wordprocessingGroup" xmlns:wpi="http://schemas.microsoft.com/office/word/2010/wordprocessingInk" xmlns:wne="http://schemas.microsoft.com/office/word/2006/wordml" xmlns:wps="http://schemas.microsoft.com/office/word/2010/wordprocessingShape" mc:Ignorable="w14 w15 w16se w16cid wp14">
   <w:comment w:id="2" w:author="Leila Tanouti" w:date="2019-06-09T01:24:00Z" w:initials="LT">
     <w:p>
       <w:pPr>
@@ -4470,8 +5045,13 @@
         </w:rPr>
         <w:annotationRef/>
       </w:r>
-      <w:r>
-        <w:t>Estce le cas chez nous ?</w:t>
+      <w:proofErr w:type="spellStart"/>
+      <w:r>
+        <w:t>Estce</w:t>
+      </w:r>
+      <w:proofErr w:type="spellEnd"/>
+      <w:r>
+        <w:t xml:space="preserve"> le cas chez nous ?</w:t>
       </w:r>
     </w:p>
   </w:comment>
@@ -4479,7 +5059,7 @@
 </file>
 
 <file path=word/commentsExtended.xml><?xml version="1.0" encoding="utf-8"?>
-<w15:commentsEx xmlns:wpc="http://schemas.microsoft.com/office/word/2010/wordprocessingCanvas" xmlns:cx="http://schemas.microsoft.com/office/drawing/2014/chartex" xmlns:cx1="http://schemas.microsoft.com/office/drawing/2015/9/8/chartex" xmlns:mc="http://schemas.openxmlformats.org/markup-compatibility/2006" xmlns:o="urn:schemas-microsoft-com:office:office" xmlns:r="http://schemas.openxmlformats.org/officeDocument/2006/relationships" xmlns:m="http://schemas.openxmlformats.org/officeDocument/2006/math" xmlns:v="urn:schemas-microsoft-com:vml" xmlns:wp14="http://schemas.microsoft.com/office/word/2010/wordprocessingDrawing" xmlns:wp="http://schemas.openxmlformats.org/drawingml/2006/wordprocessingDrawing" xmlns:w10="urn:schemas-microsoft-com:office:word" xmlns:w="http://schemas.openxmlformats.org/wordprocessingml/2006/main" xmlns:w14="http://schemas.microsoft.com/office/word/2010/wordml" xmlns:w15="http://schemas.microsoft.com/office/word/2012/wordml" xmlns:w16se="http://schemas.microsoft.com/office/word/2015/wordml/symex" xmlns:wpg="http://schemas.microsoft.com/office/word/2010/wordprocessingGroup" xmlns:wpi="http://schemas.microsoft.com/office/word/2010/wordprocessingInk" xmlns:wne="http://schemas.microsoft.com/office/word/2006/wordml" xmlns:wps="http://schemas.microsoft.com/office/word/2010/wordprocessingShape" mc:Ignorable="w14 w15 w16se wp14">
+<w15:commentsEx xmlns:wpc="http://schemas.microsoft.com/office/word/2010/wordprocessingCanvas" xmlns:cx="http://schemas.microsoft.com/office/drawing/2014/chartex" xmlns:cx1="http://schemas.microsoft.com/office/drawing/2015/9/8/chartex" xmlns:cx2="http://schemas.microsoft.com/office/drawing/2015/10/21/chartex" xmlns:cx3="http://schemas.microsoft.com/office/drawing/2016/5/9/chartex" xmlns:cx4="http://schemas.microsoft.com/office/drawing/2016/5/10/chartex" xmlns:cx5="http://schemas.microsoft.com/office/drawing/2016/5/11/chartex" xmlns:cx6="http://schemas.microsoft.com/office/drawing/2016/5/12/chartex" xmlns:cx7="http://schemas.microsoft.com/office/drawing/2016/5/13/chartex" xmlns:cx8="http://schemas.microsoft.com/office/drawing/2016/5/14/chartex" xmlns:mc="http://schemas.openxmlformats.org/markup-compatibility/2006" xmlns:aink="http://schemas.microsoft.com/office/drawing/2016/ink" xmlns:am3d="http://schemas.microsoft.com/office/drawing/2017/model3d" xmlns:o="urn:schemas-microsoft-com:office:office" xmlns:r="http://schemas.openxmlformats.org/officeDocument/2006/relationships" xmlns:m="http://schemas.openxmlformats.org/officeDocument/2006/math" xmlns:v="urn:schemas-microsoft-com:vml" xmlns:wp14="http://schemas.microsoft.com/office/word/2010/wordprocessingDrawing" xmlns:wp="http://schemas.openxmlformats.org/drawingml/2006/wordprocessingDrawing" xmlns:w10="urn:schemas-microsoft-com:office:word" xmlns:w="http://schemas.openxmlformats.org/wordprocessingml/2006/main" xmlns:w14="http://schemas.microsoft.com/office/word/2010/wordml" xmlns:w15="http://schemas.microsoft.com/office/word/2012/wordml" xmlns:w16cid="http://schemas.microsoft.com/office/word/2016/wordml/cid" xmlns:w16se="http://schemas.microsoft.com/office/word/2015/wordml/symex" xmlns:wpg="http://schemas.microsoft.com/office/word/2010/wordprocessingGroup" xmlns:wpi="http://schemas.microsoft.com/office/word/2010/wordprocessingInk" xmlns:wne="http://schemas.microsoft.com/office/word/2006/wordml" xmlns:wps="http://schemas.microsoft.com/office/word/2010/wordprocessingShape" mc:Ignorable="w14 w15 w16se w16cid wp14">
   <w15:commentEx w15:paraId="619B2F71" w15:done="0"/>
   <w15:commentEx w15:paraId="1977DA18" w15:done="0"/>
   <w15:commentEx w15:paraId="25F68E9B" w15:done="0"/>
@@ -4487,8 +5067,17 @@
 </w15:commentsEx>
 </file>
 
+<file path=word/commentsIds.xml><?xml version="1.0" encoding="utf-8"?>
+<w16cid:commentsIds xmlns:wpc="http://schemas.microsoft.com/office/word/2010/wordprocessingCanvas" xmlns:cx="http://schemas.microsoft.com/office/drawing/2014/chartex" xmlns:cx1="http://schemas.microsoft.com/office/drawing/2015/9/8/chartex" xmlns:cx2="http://schemas.microsoft.com/office/drawing/2015/10/21/chartex" xmlns:cx3="http://schemas.microsoft.com/office/drawing/2016/5/9/chartex" xmlns:cx4="http://schemas.microsoft.com/office/drawing/2016/5/10/chartex" xmlns:cx5="http://schemas.microsoft.com/office/drawing/2016/5/11/chartex" xmlns:cx6="http://schemas.microsoft.com/office/drawing/2016/5/12/chartex" xmlns:cx7="http://schemas.microsoft.com/office/drawing/2016/5/13/chartex" xmlns:cx8="http://schemas.microsoft.com/office/drawing/2016/5/14/chartex" xmlns:mc="http://schemas.openxmlformats.org/markup-compatibility/2006" xmlns:aink="http://schemas.microsoft.com/office/drawing/2016/ink" xmlns:am3d="http://schemas.microsoft.com/office/drawing/2017/model3d" xmlns:o="urn:schemas-microsoft-com:office:office" xmlns:r="http://schemas.openxmlformats.org/officeDocument/2006/relationships" xmlns:m="http://schemas.openxmlformats.org/officeDocument/2006/math" xmlns:v="urn:schemas-microsoft-com:vml" xmlns:wp14="http://schemas.microsoft.com/office/word/2010/wordprocessingDrawing" xmlns:wp="http://schemas.openxmlformats.org/drawingml/2006/wordprocessingDrawing" xmlns:w10="urn:schemas-microsoft-com:office:word" xmlns:w="http://schemas.openxmlformats.org/wordprocessingml/2006/main" xmlns:w14="http://schemas.microsoft.com/office/word/2010/wordml" xmlns:w15="http://schemas.microsoft.com/office/word/2012/wordml" xmlns:w16cid="http://schemas.microsoft.com/office/word/2016/wordml/cid" xmlns:w16se="http://schemas.microsoft.com/office/word/2015/wordml/symex" xmlns:wpg="http://schemas.microsoft.com/office/word/2010/wordprocessingGroup" xmlns:wpi="http://schemas.microsoft.com/office/word/2010/wordprocessingInk" xmlns:wne="http://schemas.microsoft.com/office/word/2006/wordml" xmlns:wps="http://schemas.microsoft.com/office/word/2010/wordprocessingShape" mc:Ignorable="w14 w15 w16se w16cid wp14">
+  <w16cid:commentId w16cid:paraId="619B2F71" w16cid:durableId="20ABAB30"/>
+  <w16cid:commentId w16cid:paraId="1977DA18" w16cid:durableId="20ABAB31"/>
+  <w16cid:commentId w16cid:paraId="25F68E9B" w16cid:durableId="20ABAB32"/>
+  <w16cid:commentId w16cid:paraId="7EC99983" w16cid:durableId="20ABAB33"/>
+</w16cid:commentsIds>
+</file>
+
 <file path=word/endnotes.xml><?xml version="1.0" encoding="utf-8"?>
-<w:endnotes xmlns:wpc="http://schemas.microsoft.com/office/word/2010/wordprocessingCanvas" xmlns:cx="http://schemas.microsoft.com/office/drawing/2014/chartex" xmlns:cx1="http://schemas.microsoft.com/office/drawing/2015/9/8/chartex" xmlns:mc="http://schemas.openxmlformats.org/markup-compatibility/2006" xmlns:o="urn:schemas-microsoft-com:office:office" xmlns:r="http://schemas.openxmlformats.org/officeDocument/2006/relationships" xmlns:m="http://schemas.openxmlformats.org/officeDocument/2006/math" xmlns:v="urn:schemas-microsoft-com:vml" xmlns:wp14="http://schemas.microsoft.com/office/word/2010/wordprocessingDrawing" xmlns:wp="http://schemas.openxmlformats.org/drawingml/2006/wordprocessingDrawing" xmlns:w10="urn:schemas-microsoft-com:office:word" xmlns:w="http://schemas.openxmlformats.org/wordprocessingml/2006/main" xmlns:w14="http://schemas.microsoft.com/office/word/2010/wordml" xmlns:w15="http://schemas.microsoft.com/office/word/2012/wordml" xmlns:w16se="http://schemas.microsoft.com/office/word/2015/wordml/symex" xmlns:wpg="http://schemas.microsoft.com/office/word/2010/wordprocessingGroup" xmlns:wpi="http://schemas.microsoft.com/office/word/2010/wordprocessingInk" xmlns:wne="http://schemas.microsoft.com/office/word/2006/wordml" xmlns:wps="http://schemas.microsoft.com/office/word/2010/wordprocessingShape" mc:Ignorable="w14 w15 w16se wp14">
+<w:endnotes xmlns:wpc="http://schemas.microsoft.com/office/word/2010/wordprocessingCanvas" xmlns:cx="http://schemas.microsoft.com/office/drawing/2014/chartex" xmlns:cx1="http://schemas.microsoft.com/office/drawing/2015/9/8/chartex" xmlns:cx2="http://schemas.microsoft.com/office/drawing/2015/10/21/chartex" xmlns:cx3="http://schemas.microsoft.com/office/drawing/2016/5/9/chartex" xmlns:cx4="http://schemas.microsoft.com/office/drawing/2016/5/10/chartex" xmlns:cx5="http://schemas.microsoft.com/office/drawing/2016/5/11/chartex" xmlns:cx6="http://schemas.microsoft.com/office/drawing/2016/5/12/chartex" xmlns:cx7="http://schemas.microsoft.com/office/drawing/2016/5/13/chartex" xmlns:cx8="http://schemas.microsoft.com/office/drawing/2016/5/14/chartex" xmlns:mc="http://schemas.openxmlformats.org/markup-compatibility/2006" xmlns:aink="http://schemas.microsoft.com/office/drawing/2016/ink" xmlns:am3d="http://schemas.microsoft.com/office/drawing/2017/model3d" xmlns:o="urn:schemas-microsoft-com:office:office" xmlns:r="http://schemas.openxmlformats.org/officeDocument/2006/relationships" xmlns:m="http://schemas.openxmlformats.org/officeDocument/2006/math" xmlns:v="urn:schemas-microsoft-com:vml" xmlns:wp14="http://schemas.microsoft.com/office/word/2010/wordprocessingDrawing" xmlns:wp="http://schemas.openxmlformats.org/drawingml/2006/wordprocessingDrawing" xmlns:w10="urn:schemas-microsoft-com:office:word" xmlns:w="http://schemas.openxmlformats.org/wordprocessingml/2006/main" xmlns:w14="http://schemas.microsoft.com/office/word/2010/wordml" xmlns:w15="http://schemas.microsoft.com/office/word/2012/wordml" xmlns:w16cid="http://schemas.microsoft.com/office/word/2016/wordml/cid" xmlns:w16se="http://schemas.microsoft.com/office/word/2015/wordml/symex" xmlns:wpg="http://schemas.microsoft.com/office/word/2010/wordprocessingGroup" xmlns:wpi="http://schemas.microsoft.com/office/word/2010/wordprocessingInk" xmlns:wne="http://schemas.microsoft.com/office/word/2006/wordml" xmlns:wps="http://schemas.microsoft.com/office/word/2010/wordprocessingShape" mc:Ignorable="w14 w15 w16se w16cid wp14">
   <w:endnote w:type="separator" w:id="-1">
     <w:p>
       <w:pPr>
@@ -4513,7 +5102,7 @@
 </file>
 
 <file path=word/footer1.xml><?xml version="1.0" encoding="utf-8"?>
-<w:ftr xmlns:wpc="http://schemas.microsoft.com/office/word/2010/wordprocessingCanvas" xmlns:cx="http://schemas.microsoft.com/office/drawing/2014/chartex" xmlns:cx1="http://schemas.microsoft.com/office/drawing/2015/9/8/chartex" xmlns:mc="http://schemas.openxmlformats.org/markup-compatibility/2006" xmlns:o="urn:schemas-microsoft-com:office:office" xmlns:r="http://schemas.openxmlformats.org/officeDocument/2006/relationships" xmlns:m="http://schemas.openxmlformats.org/officeDocument/2006/math" xmlns:v="urn:schemas-microsoft-com:vml" xmlns:wp14="http://schemas.microsoft.com/office/word/2010/wordprocessingDrawing" xmlns:wp="http://schemas.openxmlformats.org/drawingml/2006/wordprocessingDrawing" xmlns:w10="urn:schemas-microsoft-com:office:word" xmlns:w="http://schemas.openxmlformats.org/wordprocessingml/2006/main" xmlns:w14="http://schemas.microsoft.com/office/word/2010/wordml" xmlns:w15="http://schemas.microsoft.com/office/word/2012/wordml" xmlns:w16se="http://schemas.microsoft.com/office/word/2015/wordml/symex" xmlns:wpg="http://schemas.microsoft.com/office/word/2010/wordprocessingGroup" xmlns:wpi="http://schemas.microsoft.com/office/word/2010/wordprocessingInk" xmlns:wne="http://schemas.microsoft.com/office/word/2006/wordml" xmlns:wps="http://schemas.microsoft.com/office/word/2010/wordprocessingShape" mc:Ignorable="w14 w15 w16se wp14">
+<w:ftr xmlns:wpc="http://schemas.microsoft.com/office/word/2010/wordprocessingCanvas" xmlns:cx="http://schemas.microsoft.com/office/drawing/2014/chartex" xmlns:cx1="http://schemas.microsoft.com/office/drawing/2015/9/8/chartex" xmlns:cx2="http://schemas.microsoft.com/office/drawing/2015/10/21/chartex" xmlns:cx3="http://schemas.microsoft.com/office/drawing/2016/5/9/chartex" xmlns:cx4="http://schemas.microsoft.com/office/drawing/2016/5/10/chartex" xmlns:cx5="http://schemas.microsoft.com/office/drawing/2016/5/11/chartex" xmlns:cx6="http://schemas.microsoft.com/office/drawing/2016/5/12/chartex" xmlns:cx7="http://schemas.microsoft.com/office/drawing/2016/5/13/chartex" xmlns:cx8="http://schemas.microsoft.com/office/drawing/2016/5/14/chartex" xmlns:mc="http://schemas.openxmlformats.org/markup-compatibility/2006" xmlns:aink="http://schemas.microsoft.com/office/drawing/2016/ink" xmlns:am3d="http://schemas.microsoft.com/office/drawing/2017/model3d" xmlns:o="urn:schemas-microsoft-com:office:office" xmlns:r="http://schemas.openxmlformats.org/officeDocument/2006/relationships" xmlns:m="http://schemas.openxmlformats.org/officeDocument/2006/math" xmlns:v="urn:schemas-microsoft-com:vml" xmlns:wp14="http://schemas.microsoft.com/office/word/2010/wordprocessingDrawing" xmlns:wp="http://schemas.openxmlformats.org/drawingml/2006/wordprocessingDrawing" xmlns:w10="urn:schemas-microsoft-com:office:word" xmlns:w="http://schemas.openxmlformats.org/wordprocessingml/2006/main" xmlns:w14="http://schemas.microsoft.com/office/word/2010/wordml" xmlns:w15="http://schemas.microsoft.com/office/word/2012/wordml" xmlns:w16cid="http://schemas.microsoft.com/office/word/2016/wordml/cid" xmlns:w16se="http://schemas.microsoft.com/office/word/2015/wordml/symex" xmlns:wpg="http://schemas.microsoft.com/office/word/2010/wordprocessingGroup" xmlns:wpi="http://schemas.microsoft.com/office/word/2010/wordprocessingInk" xmlns:wne="http://schemas.microsoft.com/office/word/2006/wordml" xmlns:wps="http://schemas.microsoft.com/office/word/2010/wordprocessingShape" mc:Ignorable="w14 w15 w16se w16cid wp14">
   <w:sdt>
     <w:sdtPr>
       <w:id w:val="-950391980"/>
@@ -4560,7 +5149,7 @@
 </file>
 
 <file path=word/footnotes.xml><?xml version="1.0" encoding="utf-8"?>
-<w:footnotes xmlns:wpc="http://schemas.microsoft.com/office/word/2010/wordprocessingCanvas" xmlns:cx="http://schemas.microsoft.com/office/drawing/2014/chartex" xmlns:cx1="http://schemas.microsoft.com/office/drawing/2015/9/8/chartex" xmlns:mc="http://schemas.openxmlformats.org/markup-compatibility/2006" xmlns:o="urn:schemas-microsoft-com:office:office" xmlns:r="http://schemas.openxmlformats.org/officeDocument/2006/relationships" xmlns:m="http://schemas.openxmlformats.org/officeDocument/2006/math" xmlns:v="urn:schemas-microsoft-com:vml" xmlns:wp14="http://schemas.microsoft.com/office/word/2010/wordprocessingDrawing" xmlns:wp="http://schemas.openxmlformats.org/drawingml/2006/wordprocessingDrawing" xmlns:w10="urn:schemas-microsoft-com:office:word" xmlns:w="http://schemas.openxmlformats.org/wordprocessingml/2006/main" xmlns:w14="http://schemas.microsoft.com/office/word/2010/wordml" xmlns:w15="http://schemas.microsoft.com/office/word/2012/wordml" xmlns:w16se="http://schemas.microsoft.com/office/word/2015/wordml/symex" xmlns:wpg="http://schemas.microsoft.com/office/word/2010/wordprocessingGroup" xmlns:wpi="http://schemas.microsoft.com/office/word/2010/wordprocessingInk" xmlns:wne="http://schemas.microsoft.com/office/word/2006/wordml" xmlns:wps="http://schemas.microsoft.com/office/word/2010/wordprocessingShape" mc:Ignorable="w14 w15 w16se wp14">
+<w:footnotes xmlns:wpc="http://schemas.microsoft.com/office/word/2010/wordprocessingCanvas" xmlns:cx="http://schemas.microsoft.com/office/drawing/2014/chartex" xmlns:cx1="http://schemas.microsoft.com/office/drawing/2015/9/8/chartex" xmlns:cx2="http://schemas.microsoft.com/office/drawing/2015/10/21/chartex" xmlns:cx3="http://schemas.microsoft.com/office/drawing/2016/5/9/chartex" xmlns:cx4="http://schemas.microsoft.com/office/drawing/2016/5/10/chartex" xmlns:cx5="http://schemas.microsoft.com/office/drawing/2016/5/11/chartex" xmlns:cx6="http://schemas.microsoft.com/office/drawing/2016/5/12/chartex" xmlns:cx7="http://schemas.microsoft.com/office/drawing/2016/5/13/chartex" xmlns:cx8="http://schemas.microsoft.com/office/drawing/2016/5/14/chartex" xmlns:mc="http://schemas.openxmlformats.org/markup-compatibility/2006" xmlns:aink="http://schemas.microsoft.com/office/drawing/2016/ink" xmlns:am3d="http://schemas.microsoft.com/office/drawing/2017/model3d" xmlns:o="urn:schemas-microsoft-com:office:office" xmlns:r="http://schemas.openxmlformats.org/officeDocument/2006/relationships" xmlns:m="http://schemas.openxmlformats.org/officeDocument/2006/math" xmlns:v="urn:schemas-microsoft-com:vml" xmlns:wp14="http://schemas.microsoft.com/office/word/2010/wordprocessingDrawing" xmlns:wp="http://schemas.openxmlformats.org/drawingml/2006/wordprocessingDrawing" xmlns:w10="urn:schemas-microsoft-com:office:word" xmlns:w="http://schemas.openxmlformats.org/wordprocessingml/2006/main" xmlns:w14="http://schemas.microsoft.com/office/word/2010/wordml" xmlns:w15="http://schemas.microsoft.com/office/word/2012/wordml" xmlns:w16cid="http://schemas.microsoft.com/office/word/2016/wordml/cid" xmlns:w16se="http://schemas.microsoft.com/office/word/2015/wordml/symex" xmlns:wpg="http://schemas.microsoft.com/office/word/2010/wordprocessingGroup" xmlns:wpi="http://schemas.microsoft.com/office/word/2010/wordprocessingInk" xmlns:wne="http://schemas.microsoft.com/office/word/2006/wordml" xmlns:wps="http://schemas.microsoft.com/office/word/2010/wordprocessingShape" mc:Ignorable="w14 w15 w16se w16cid wp14">
   <w:footnote w:type="separator" w:id="-1">
     <w:p>
       <w:pPr>
@@ -4585,7 +5174,7 @@
 </file>
 
 <file path=word/numbering.xml><?xml version="1.0" encoding="utf-8"?>
-<w:numbering xmlns:wpc="http://schemas.microsoft.com/office/word/2010/wordprocessingCanvas" xmlns:cx="http://schemas.microsoft.com/office/drawing/2014/chartex" xmlns:cx1="http://schemas.microsoft.com/office/drawing/2015/9/8/chartex" xmlns:mc="http://schemas.openxmlformats.org/markup-compatibility/2006" xmlns:o="urn:schemas-microsoft-com:office:office" xmlns:r="http://schemas.openxmlformats.org/officeDocument/2006/relationships" xmlns:m="http://schemas.openxmlformats.org/officeDocument/2006/math" xmlns:v="urn:schemas-microsoft-com:vml" xmlns:wp14="http://schemas.microsoft.com/office/word/2010/wordprocessingDrawing" xmlns:wp="http://schemas.openxmlformats.org/drawingml/2006/wordprocessingDrawing" xmlns:w10="urn:schemas-microsoft-com:office:word" xmlns:w="http://schemas.openxmlformats.org/wordprocessingml/2006/main" xmlns:w14="http://schemas.microsoft.com/office/word/2010/wordml" xmlns:w15="http://schemas.microsoft.com/office/word/2012/wordml" xmlns:w16se="http://schemas.microsoft.com/office/word/2015/wordml/symex" xmlns:wpg="http://schemas.microsoft.com/office/word/2010/wordprocessingGroup" xmlns:wpi="http://schemas.microsoft.com/office/word/2010/wordprocessingInk" xmlns:wne="http://schemas.microsoft.com/office/word/2006/wordml" xmlns:wps="http://schemas.microsoft.com/office/word/2010/wordprocessingShape" mc:Ignorable="w14 w15 w16se wp14">
+<w:numbering xmlns:wpc="http://schemas.microsoft.com/office/word/2010/wordprocessingCanvas" xmlns:cx="http://schemas.microsoft.com/office/drawing/2014/chartex" xmlns:cx1="http://schemas.microsoft.com/office/drawing/2015/9/8/chartex" xmlns:cx2="http://schemas.microsoft.com/office/drawing/2015/10/21/chartex" xmlns:cx3="http://schemas.microsoft.com/office/drawing/2016/5/9/chartex" xmlns:cx4="http://schemas.microsoft.com/office/drawing/2016/5/10/chartex" xmlns:cx5="http://schemas.microsoft.com/office/drawing/2016/5/11/chartex" xmlns:cx6="http://schemas.microsoft.com/office/drawing/2016/5/12/chartex" xmlns:cx7="http://schemas.microsoft.com/office/drawing/2016/5/13/chartex" xmlns:cx8="http://schemas.microsoft.com/office/drawing/2016/5/14/chartex" xmlns:mc="http://schemas.openxmlformats.org/markup-compatibility/2006" xmlns:aink="http://schemas.microsoft.com/office/drawing/2016/ink" xmlns:am3d="http://schemas.microsoft.com/office/drawing/2017/model3d" xmlns:o="urn:schemas-microsoft-com:office:office" xmlns:r="http://schemas.openxmlformats.org/officeDocument/2006/relationships" xmlns:m="http://schemas.openxmlformats.org/officeDocument/2006/math" xmlns:v="urn:schemas-microsoft-com:vml" xmlns:wp14="http://schemas.microsoft.com/office/word/2010/wordprocessingDrawing" xmlns:wp="http://schemas.openxmlformats.org/drawingml/2006/wordprocessingDrawing" xmlns:w10="urn:schemas-microsoft-com:office:word" xmlns:w="http://schemas.openxmlformats.org/wordprocessingml/2006/main" xmlns:w14="http://schemas.microsoft.com/office/word/2010/wordml" xmlns:w15="http://schemas.microsoft.com/office/word/2012/wordml" xmlns:w16cid="http://schemas.microsoft.com/office/word/2016/wordml/cid" xmlns:w16se="http://schemas.microsoft.com/office/word/2015/wordml/symex" xmlns:wpg="http://schemas.microsoft.com/office/word/2010/wordprocessingGroup" xmlns:wpi="http://schemas.microsoft.com/office/word/2010/wordprocessingInk" xmlns:wne="http://schemas.microsoft.com/office/word/2006/wordml" xmlns:wps="http://schemas.microsoft.com/office/word/2010/wordprocessingShape" mc:Ignorable="w14 w15 w16se w16cid wp14">
   <w:abstractNum w:abstractNumId="0" w15:restartNumberingAfterBreak="0">
     <w:nsid w:val="00D81BA6"/>
     <w:multiLevelType w:val="hybridMultilevel"/>
@@ -6726,7 +7315,7 @@
 </file>
 
 <file path=word/people.xml><?xml version="1.0" encoding="utf-8"?>
-<w15:people xmlns:wpc="http://schemas.microsoft.com/office/word/2010/wordprocessingCanvas" xmlns:cx="http://schemas.microsoft.com/office/drawing/2014/chartex" xmlns:cx1="http://schemas.microsoft.com/office/drawing/2015/9/8/chartex" xmlns:mc="http://schemas.openxmlformats.org/markup-compatibility/2006" xmlns:o="urn:schemas-microsoft-com:office:office" xmlns:r="http://schemas.openxmlformats.org/officeDocument/2006/relationships" xmlns:m="http://schemas.openxmlformats.org/officeDocument/2006/math" xmlns:v="urn:schemas-microsoft-com:vml" xmlns:wp14="http://schemas.microsoft.com/office/word/2010/wordprocessingDrawing" xmlns:wp="http://schemas.openxmlformats.org/drawingml/2006/wordprocessingDrawing" xmlns:w10="urn:schemas-microsoft-com:office:word" xmlns:w="http://schemas.openxmlformats.org/wordprocessingml/2006/main" xmlns:w14="http://schemas.microsoft.com/office/word/2010/wordml" xmlns:w15="http://schemas.microsoft.com/office/word/2012/wordml" xmlns:w16se="http://schemas.microsoft.com/office/word/2015/wordml/symex" xmlns:wpg="http://schemas.microsoft.com/office/word/2010/wordprocessingGroup" xmlns:wpi="http://schemas.microsoft.com/office/word/2010/wordprocessingInk" xmlns:wne="http://schemas.microsoft.com/office/word/2006/wordml" xmlns:wps="http://schemas.microsoft.com/office/word/2010/wordprocessingShape" mc:Ignorable="w14 w15 w16se wp14">
+<w15:people xmlns:wpc="http://schemas.microsoft.com/office/word/2010/wordprocessingCanvas" xmlns:cx="http://schemas.microsoft.com/office/drawing/2014/chartex" xmlns:cx1="http://schemas.microsoft.com/office/drawing/2015/9/8/chartex" xmlns:cx2="http://schemas.microsoft.com/office/drawing/2015/10/21/chartex" xmlns:cx3="http://schemas.microsoft.com/office/drawing/2016/5/9/chartex" xmlns:cx4="http://schemas.microsoft.com/office/drawing/2016/5/10/chartex" xmlns:cx5="http://schemas.microsoft.com/office/drawing/2016/5/11/chartex" xmlns:cx6="http://schemas.microsoft.com/office/drawing/2016/5/12/chartex" xmlns:cx7="http://schemas.microsoft.com/office/drawing/2016/5/13/chartex" xmlns:cx8="http://schemas.microsoft.com/office/drawing/2016/5/14/chartex" xmlns:mc="http://schemas.openxmlformats.org/markup-compatibility/2006" xmlns:aink="http://schemas.microsoft.com/office/drawing/2016/ink" xmlns:am3d="http://schemas.microsoft.com/office/drawing/2017/model3d" xmlns:o="urn:schemas-microsoft-com:office:office" xmlns:r="http://schemas.openxmlformats.org/officeDocument/2006/relationships" xmlns:m="http://schemas.openxmlformats.org/officeDocument/2006/math" xmlns:v="urn:schemas-microsoft-com:vml" xmlns:wp14="http://schemas.microsoft.com/office/word/2010/wordprocessingDrawing" xmlns:wp="http://schemas.openxmlformats.org/drawingml/2006/wordprocessingDrawing" xmlns:w10="urn:schemas-microsoft-com:office:word" xmlns:w="http://schemas.openxmlformats.org/wordprocessingml/2006/main" xmlns:w14="http://schemas.microsoft.com/office/word/2010/wordml" xmlns:w15="http://schemas.microsoft.com/office/word/2012/wordml" xmlns:w16cid="http://schemas.microsoft.com/office/word/2016/wordml/cid" xmlns:w16se="http://schemas.microsoft.com/office/word/2015/wordml/symex" xmlns:wpg="http://schemas.microsoft.com/office/word/2010/wordprocessingGroup" xmlns:wpi="http://schemas.microsoft.com/office/word/2010/wordprocessingInk" xmlns:wne="http://schemas.microsoft.com/office/word/2006/wordml" xmlns:wps="http://schemas.microsoft.com/office/word/2010/wordprocessingShape" mc:Ignorable="w14 w15 w16se w16cid wp14">
   <w15:person w15:author="Leila Tanouti">
     <w15:presenceInfo w15:providerId="None" w15:userId="Leila Tanouti"/>
   </w15:person>
@@ -6734,7 +7323,7 @@
 </file>
 
 <file path=word/styles.xml><?xml version="1.0" encoding="utf-8"?>
-<w:styles xmlns:mc="http://schemas.openxmlformats.org/markup-compatibility/2006" xmlns:r="http://schemas.openxmlformats.org/officeDocument/2006/relationships" xmlns:w="http://schemas.openxmlformats.org/wordprocessingml/2006/main" xmlns:w14="http://schemas.microsoft.com/office/word/2010/wordml" xmlns:w15="http://schemas.microsoft.com/office/word/2012/wordml" xmlns:w16se="http://schemas.microsoft.com/office/word/2015/wordml/symex" mc:Ignorable="w14 w15 w16se">
+<w:styles xmlns:mc="http://schemas.openxmlformats.org/markup-compatibility/2006" xmlns:r="http://schemas.openxmlformats.org/officeDocument/2006/relationships" xmlns:w="http://schemas.openxmlformats.org/wordprocessingml/2006/main" xmlns:w14="http://schemas.microsoft.com/office/word/2010/wordml" xmlns:w15="http://schemas.microsoft.com/office/word/2012/wordml" xmlns:w16cid="http://schemas.microsoft.com/office/word/2016/wordml/cid" xmlns:w16se="http://schemas.microsoft.com/office/word/2015/wordml/symex" mc:Ignorable="w14 w15 w16se w16cid">
   <w:docDefaults>
     <w:rPrDefault>
       <w:rPr>
@@ -6750,7 +7339,7 @@
       </w:pPr>
     </w:pPrDefault>
   </w:docDefaults>
-  <w:latentStyles w:defLockedState="0" w:defUIPriority="99" w:defSemiHidden="0" w:defUnhideWhenUsed="0" w:defQFormat="0" w:count="371">
+  <w:latentStyles w:defLockedState="0" w:defUIPriority="99" w:defSemiHidden="0" w:defUnhideWhenUsed="0" w:defQFormat="0" w:count="376">
     <w:lsdException w:name="Normal" w:uiPriority="0" w:qFormat="1"/>
     <w:lsdException w:name="heading 1" w:uiPriority="9" w:qFormat="1"/>
     <w:lsdException w:name="heading 2" w:semiHidden="1" w:uiPriority="9" w:unhideWhenUsed="1" w:qFormat="1"/>
@@ -6856,7 +7445,6 @@
     <w:lsdException w:name="HTML Sample" w:semiHidden="1" w:unhideWhenUsed="1"/>
     <w:lsdException w:name="HTML Typewriter" w:semiHidden="1" w:unhideWhenUsed="1"/>
     <w:lsdException w:name="HTML Variable" w:semiHidden="1" w:unhideWhenUsed="1"/>
-    <w:lsdException w:name="Normal Table" w:semiHidden="1" w:unhideWhenUsed="1"/>
     <w:lsdException w:name="annotation subject" w:semiHidden="1" w:unhideWhenUsed="1"/>
     <w:lsdException w:name="No List" w:semiHidden="1" w:unhideWhenUsed="1"/>
     <w:lsdException w:name="Outline List 1" w:semiHidden="1" w:unhideWhenUsed="1"/>
@@ -6899,11 +7487,8 @@
     <w:lsdException w:name="Table Contemporary" w:semiHidden="1" w:unhideWhenUsed="1"/>
     <w:lsdException w:name="Table Elegant" w:semiHidden="1" w:unhideWhenUsed="1"/>
     <w:lsdException w:name="Table Professional" w:semiHidden="1" w:unhideWhenUsed="1"/>
-    <w:lsdException w:name="Table Subtle 1" w:semiHidden="1" w:unhideWhenUsed="1"/>
     <w:lsdException w:name="Table Subtle 2" w:semiHidden="1" w:unhideWhenUsed="1"/>
     <w:lsdException w:name="Table Web 1" w:semiHidden="1" w:unhideWhenUsed="1"/>
-    <w:lsdException w:name="Table Web 2" w:semiHidden="1" w:unhideWhenUsed="1"/>
-    <w:lsdException w:name="Table Web 3" w:semiHidden="1" w:unhideWhenUsed="1"/>
     <w:lsdException w:name="Balloon Text" w:semiHidden="1" w:unhideWhenUsed="1"/>
     <w:lsdException w:name="Table Grid" w:uiPriority="39"/>
     <w:lsdException w:name="Table Theme" w:semiHidden="1" w:unhideWhenUsed="1"/>
@@ -7122,6 +7707,11 @@
     <w:lsdException w:name="List Table 5 Dark Accent 6" w:uiPriority="50"/>
     <w:lsdException w:name="List Table 6 Colorful Accent 6" w:uiPriority="51"/>
     <w:lsdException w:name="List Table 7 Colorful Accent 6" w:uiPriority="52"/>
+    <w:lsdException w:name="Mention" w:semiHidden="1" w:unhideWhenUsed="1"/>
+    <w:lsdException w:name="Smart Hyperlink" w:semiHidden="1" w:unhideWhenUsed="1"/>
+    <w:lsdException w:name="Hashtag" w:semiHidden="1" w:unhideWhenUsed="1"/>
+    <w:lsdException w:name="Unresolved Mention" w:semiHidden="1" w:unhideWhenUsed="1"/>
+    <w:lsdException w:name="Smart Link" w:semiHidden="1" w:unhideWhenUsed="1"/>
   </w:latentStyles>
   <w:style w:type="paragraph" w:default="1" w:styleId="Normal">
     <w:name w:val="Normal"/>
@@ -7855,7 +8445,7 @@
 </file>
 
 <file path=customXml/itemProps1.xml><?xml version="1.0" encoding="utf-8"?>
-<ds:datastoreItem xmlns:ds="http://schemas.openxmlformats.org/officeDocument/2006/customXml" ds:itemID="{6C6F3952-38A3-4DFE-81CE-22174419EE5B}">
+<ds:datastoreItem xmlns:ds="http://schemas.openxmlformats.org/officeDocument/2006/customXml" ds:itemID="{4E57B1C3-F3B5-4C9A-B571-F5F001973F0B}">
   <ds:schemaRefs>
     <ds:schemaRef ds:uri="http://schemas.openxmlformats.org/officeDocument/2006/bibliography"/>
   </ds:schemaRefs>

</xml_diff>

<commit_message>
Commit pour u'il me laisse faire unstash
</commit_message>
<xml_diff>
--- a/PID_cahier des charges et dossier technique.docx
+++ b/PID_cahier des charges et dossier technique.docx
@@ -1,6 +1,6 @@
 
 <file path=word/document.xml><?xml version="1.0" encoding="utf-8"?>
-<w:document xmlns:wpc="http://schemas.microsoft.com/office/word/2010/wordprocessingCanvas" xmlns:cx="http://schemas.microsoft.com/office/drawing/2014/chartex" xmlns:cx1="http://schemas.microsoft.com/office/drawing/2015/9/8/chartex" xmlns:cx2="http://schemas.microsoft.com/office/drawing/2015/10/21/chartex" xmlns:cx3="http://schemas.microsoft.com/office/drawing/2016/5/9/chartex" xmlns:cx4="http://schemas.microsoft.com/office/drawing/2016/5/10/chartex" xmlns:cx5="http://schemas.microsoft.com/office/drawing/2016/5/11/chartex" xmlns:cx6="http://schemas.microsoft.com/office/drawing/2016/5/12/chartex" xmlns:cx7="http://schemas.microsoft.com/office/drawing/2016/5/13/chartex" xmlns:cx8="http://schemas.microsoft.com/office/drawing/2016/5/14/chartex" xmlns:mc="http://schemas.openxmlformats.org/markup-compatibility/2006" xmlns:aink="http://schemas.microsoft.com/office/drawing/2016/ink" xmlns:am3d="http://schemas.microsoft.com/office/drawing/2017/model3d" xmlns:o="urn:schemas-microsoft-com:office:office" xmlns:r="http://schemas.openxmlformats.org/officeDocument/2006/relationships" xmlns:m="http://schemas.openxmlformats.org/officeDocument/2006/math" xmlns:v="urn:schemas-microsoft-com:vml" xmlns:wp14="http://schemas.microsoft.com/office/word/2010/wordprocessingDrawing" xmlns:wp="http://schemas.openxmlformats.org/drawingml/2006/wordprocessingDrawing" xmlns:w10="urn:schemas-microsoft-com:office:word" xmlns:w="http://schemas.openxmlformats.org/wordprocessingml/2006/main" xmlns:w14="http://schemas.microsoft.com/office/word/2010/wordml" xmlns:w15="http://schemas.microsoft.com/office/word/2012/wordml" xmlns:w16cid="http://schemas.microsoft.com/office/word/2016/wordml/cid" xmlns:w16se="http://schemas.microsoft.com/office/word/2015/wordml/symex" xmlns:wpg="http://schemas.microsoft.com/office/word/2010/wordprocessingGroup" xmlns:wpi="http://schemas.microsoft.com/office/word/2010/wordprocessingInk" xmlns:wne="http://schemas.microsoft.com/office/word/2006/wordml" xmlns:wps="http://schemas.microsoft.com/office/word/2010/wordprocessingShape" mc:Ignorable="w14 w15 w16se w16cid wp14">
+<w:document xmlns:wpc="http://schemas.microsoft.com/office/word/2010/wordprocessingCanvas" xmlns:mc="http://schemas.openxmlformats.org/markup-compatibility/2006" xmlns:o="urn:schemas-microsoft-com:office:office" xmlns:r="http://schemas.openxmlformats.org/officeDocument/2006/relationships" xmlns:m="http://schemas.openxmlformats.org/officeDocument/2006/math" xmlns:v="urn:schemas-microsoft-com:vml" xmlns:wp14="http://schemas.microsoft.com/office/word/2010/wordprocessingDrawing" xmlns:wp="http://schemas.openxmlformats.org/drawingml/2006/wordprocessingDrawing" xmlns:w10="urn:schemas-microsoft-com:office:word" xmlns:w="http://schemas.openxmlformats.org/wordprocessingml/2006/main" xmlns:w14="http://schemas.microsoft.com/office/word/2010/wordml" xmlns:wpg="http://schemas.microsoft.com/office/word/2010/wordprocessingGroup" xmlns:wpi="http://schemas.microsoft.com/office/word/2010/wordprocessingInk" xmlns:wne="http://schemas.microsoft.com/office/word/2006/wordml" xmlns:wps="http://schemas.microsoft.com/office/word/2010/wordprocessingShape" mc:Ignorable="w14 wp14">
   <w:body>
     <w:p>
       <w:pPr>
@@ -13,7 +13,7 @@
       <w:r>
         <w:rPr>
           <w:noProof/>
-          <w:lang w:eastAsia="fr-BE"/>
+          <w:lang w:val="en-US"/>
         </w:rPr>
         <w:drawing>
           <wp:anchor distT="0" distB="0" distL="114300" distR="114300" simplePos="0" relativeHeight="251659264" behindDoc="1" locked="0" layoutInCell="1" allowOverlap="1" wp14:anchorId="68A8D6F2" wp14:editId="304AFD06">
@@ -41,7 +41,7 @@
                     </pic:cNvPicPr>
                   </pic:nvPicPr>
                   <pic:blipFill>
-                    <a:blip r:embed="rId8">
+                    <a:blip r:embed="rId9">
                       <a:extLst>
                         <a:ext uri="{28A0092B-C50C-407E-A947-70E740481C1C}">
                           <a14:useLocalDpi xmlns:a14="http://schemas.microsoft.com/office/drawing/2010/main" val="0"/>
@@ -136,21 +136,7 @@
         <w:rPr>
           <w:sz w:val="24"/>
         </w:rPr>
-        <w:t>100</w:t>
-      </w:r>
-    </w:p>
-    <w:p>
-      <w:pPr>
-        <w:jc w:val="center"/>
-        <w:rPr>
-          <w:sz w:val="24"/>
-        </w:rPr>
-      </w:pPr>
-      <w:r>
-        <w:rPr>
-          <w:sz w:val="24"/>
-        </w:rPr>
-        <w:t>0 Bruxelles</w:t>
+        <w:t>1000 Bruxelles</w:t>
       </w:r>
     </w:p>
     <w:p>
@@ -268,30 +254,14 @@
           <w:i/>
           <w:sz w:val="24"/>
         </w:rPr>
-        <w:t>Section</w:t>
-      </w:r>
-      <w:proofErr w:type="gramStart"/>
+        <w:t>Section «</w:t>
+      </w:r>
       <w:r>
         <w:rPr>
           <w:i/>
           <w:sz w:val="24"/>
         </w:rPr>
-        <w:t xml:space="preserve"> «</w:t>
-      </w:r>
-      <w:r>
-        <w:rPr>
-          <w:i/>
-          <w:sz w:val="24"/>
-        </w:rPr>
-        <w:t>Bachelier</w:t>
-      </w:r>
-      <w:proofErr w:type="gramEnd"/>
-      <w:r>
-        <w:rPr>
-          <w:i/>
-          <w:sz w:val="24"/>
-        </w:rPr>
-        <w:t xml:space="preserve"> en Informatique de gestion</w:t>
+        <w:t>Bachelier en Informatique de gestion</w:t>
       </w:r>
       <w:r>
         <w:rPr>
@@ -382,21 +352,23 @@
           <w:szCs w:val="28"/>
         </w:rPr>
       </w:pPr>
+      <w:proofErr w:type="spellStart"/>
       <w:r>
         <w:rPr>
           <w:b/>
           <w:sz w:val="28"/>
           <w:szCs w:val="28"/>
         </w:rPr>
-        <w:t>Anthony</w:t>
-      </w:r>
+        <w:t>Díaz</w:t>
+      </w:r>
+      <w:proofErr w:type="spellEnd"/>
       <w:r>
         <w:rPr>
           <w:b/>
           <w:sz w:val="28"/>
           <w:szCs w:val="28"/>
         </w:rPr>
-        <w:t xml:space="preserve"> </w:t>
+        <w:t xml:space="preserve"> Torres</w:t>
       </w:r>
       <w:r>
         <w:rPr>
@@ -404,84 +376,82 @@
           <w:sz w:val="28"/>
           <w:szCs w:val="28"/>
         </w:rPr>
-        <w:t>Roelandts</w:t>
-      </w:r>
-    </w:p>
-    <w:p>
-      <w:pPr>
-        <w:spacing w:after="0"/>
-        <w:jc w:val="center"/>
+        <w:t xml:space="preserve"> </w:t>
+      </w:r>
+      <w:r>
         <w:rPr>
           <w:b/>
           <w:sz w:val="28"/>
           <w:szCs w:val="28"/>
         </w:rPr>
-      </w:pPr>
-      <w:r>
+        <w:t>Manuel</w:t>
+      </w:r>
+    </w:p>
+    <w:p>
+      <w:pPr>
+        <w:spacing w:after="0"/>
+        <w:jc w:val="center"/>
         <w:rPr>
           <w:b/>
           <w:sz w:val="28"/>
           <w:szCs w:val="28"/>
         </w:rPr>
-        <w:t xml:space="preserve">Dorian </w:t>
-      </w:r>
-      <w:proofErr w:type="spellStart"/>
+      </w:pPr>
       <w:r>
         <w:rPr>
           <w:b/>
           <w:sz w:val="28"/>
           <w:szCs w:val="28"/>
         </w:rPr>
-        <w:t>Scohier</w:t>
-      </w:r>
-      <w:proofErr w:type="spellEnd"/>
-    </w:p>
-    <w:p>
-      <w:pPr>
-        <w:spacing w:after="0"/>
-        <w:jc w:val="center"/>
+        <w:t xml:space="preserve">Dorian </w:t>
+      </w:r>
+      <w:proofErr w:type="spellStart"/>
+      <w:r>
         <w:rPr>
           <w:b/>
           <w:sz w:val="28"/>
           <w:szCs w:val="28"/>
         </w:rPr>
-      </w:pPr>
-      <w:r>
+        <w:t>Scohier</w:t>
+      </w:r>
+      <w:proofErr w:type="spellEnd"/>
+    </w:p>
+    <w:p>
+      <w:pPr>
+        <w:spacing w:after="0"/>
+        <w:jc w:val="center"/>
         <w:rPr>
           <w:b/>
           <w:sz w:val="28"/>
           <w:szCs w:val="28"/>
         </w:rPr>
-        <w:t xml:space="preserve">Leila </w:t>
-      </w:r>
-      <w:proofErr w:type="spellStart"/>
+      </w:pPr>
       <w:r>
         <w:rPr>
           <w:b/>
           <w:sz w:val="28"/>
           <w:szCs w:val="28"/>
         </w:rPr>
-        <w:t>Tanouti</w:t>
-      </w:r>
-      <w:proofErr w:type="spellEnd"/>
+        <w:t xml:space="preserve">Leila </w:t>
+      </w:r>
+      <w:proofErr w:type="spellStart"/>
       <w:r>
         <w:rPr>
           <w:b/>
           <w:sz w:val="28"/>
           <w:szCs w:val="28"/>
         </w:rPr>
-        <w:t xml:space="preserve"> </w:t>
-      </w:r>
-    </w:p>
-    <w:p>
-      <w:pPr>
-        <w:jc w:val="center"/>
+        <w:t>Tanouti</w:t>
+      </w:r>
+      <w:proofErr w:type="spellEnd"/>
+      <w:r>
         <w:rPr>
           <w:b/>
           <w:sz w:val="28"/>
           <w:szCs w:val="28"/>
         </w:rPr>
-      </w:pPr>
+        <w:t xml:space="preserve"> </w:t>
+      </w:r>
     </w:p>
     <w:p>
       <w:pPr>
@@ -495,15 +465,17 @@
     </w:p>
     <w:p>
       <w:pPr>
-        <w:rPr>
-          <w:sz w:val="24"/>
-        </w:rPr>
-      </w:pPr>
-    </w:p>
-    <w:p>
-      <w:pPr>
         <w:jc w:val="center"/>
         <w:rPr>
+          <w:b/>
+          <w:sz w:val="28"/>
+          <w:szCs w:val="28"/>
+        </w:rPr>
+      </w:pPr>
+    </w:p>
+    <w:p>
+      <w:pPr>
+        <w:rPr>
           <w:sz w:val="24"/>
         </w:rPr>
       </w:pPr>
@@ -519,13 +491,20 @@
     <w:p>
       <w:pPr>
         <w:jc w:val="center"/>
+        <w:rPr>
+          <w:sz w:val="24"/>
+        </w:rPr>
+      </w:pPr>
+    </w:p>
+    <w:p>
+      <w:pPr>
+        <w:jc w:val="center"/>
       </w:pPr>
       <w:r>
         <w:rPr>
           <w:i/>
           <w:sz w:val="24"/>
         </w:rPr>
-        <w:lastRenderedPageBreak/>
         <w:t>Année Académique 2018 - 2019</w:t>
       </w:r>
     </w:p>
@@ -539,12 +518,13 @@
         <w:ind w:left="1080" w:hanging="720"/>
       </w:pPr>
       <w:r>
+        <w:lastRenderedPageBreak/>
         <w:t>Table des matières</w:t>
       </w:r>
     </w:p>
     <w:p>
       <w:pPr>
-        <w:pStyle w:val="TM1"/>
+        <w:pStyle w:val="TDC1"/>
         <w:tabs>
           <w:tab w:val="left" w:pos="440"/>
           <w:tab w:val="right" w:leader="dot" w:pos="9062"/>
@@ -576,7 +556,7 @@
       <w:hyperlink w:anchor="_Toc10967127" w:history="1">
         <w:r>
           <w:rPr>
-            <w:rStyle w:val="Lienhypertexte"/>
+            <w:rStyle w:val="Hipervnculo"/>
             <w:noProof/>
           </w:rPr>
           <w:t>I.</w:t>
@@ -591,7 +571,7 @@
         </w:r>
         <w:r>
           <w:rPr>
-            <w:rStyle w:val="Lienhypertexte"/>
+            <w:rStyle w:val="Hipervnculo"/>
             <w:noProof/>
           </w:rPr>
           <w:t>Présentation du projet</w:t>
@@ -648,7 +628,7 @@
     </w:p>
     <w:p>
       <w:pPr>
-        <w:pStyle w:val="TM2"/>
+        <w:pStyle w:val="TDC2"/>
         <w:tabs>
           <w:tab w:val="left" w:pos="660"/>
           <w:tab w:val="right" w:leader="dot" w:pos="9062"/>
@@ -662,7 +642,7 @@
       <w:hyperlink w:anchor="_Toc10967128" w:history="1">
         <w:r>
           <w:rPr>
-            <w:rStyle w:val="Lienhypertexte"/>
+            <w:rStyle w:val="Hipervnculo"/>
             <w:noProof/>
           </w:rPr>
           <w:t>1.</w:t>
@@ -677,7 +657,7 @@
         </w:r>
         <w:r>
           <w:rPr>
-            <w:rStyle w:val="Lienhypertexte"/>
+            <w:rStyle w:val="Hipervnculo"/>
             <w:noProof/>
           </w:rPr>
           <w:t>Définition du besoin</w:t>
@@ -734,7 +714,7 @@
     </w:p>
     <w:p>
       <w:pPr>
-        <w:pStyle w:val="TM2"/>
+        <w:pStyle w:val="TDC2"/>
         <w:tabs>
           <w:tab w:val="left" w:pos="660"/>
           <w:tab w:val="right" w:leader="dot" w:pos="9062"/>
@@ -748,7 +728,7 @@
       <w:hyperlink w:anchor="_Toc10967129" w:history="1">
         <w:r>
           <w:rPr>
-            <w:rStyle w:val="Lienhypertexte"/>
+            <w:rStyle w:val="Hipervnculo"/>
             <w:noProof/>
           </w:rPr>
           <w:t>2.</w:t>
@@ -763,7 +743,7 @@
         </w:r>
         <w:r>
           <w:rPr>
-            <w:rStyle w:val="Lienhypertexte"/>
+            <w:rStyle w:val="Hipervnculo"/>
             <w:noProof/>
           </w:rPr>
           <w:t>Avantages de l’informatisation de la gestion des réservations</w:t>
@@ -820,7 +800,7 @@
     </w:p>
     <w:p>
       <w:pPr>
-        <w:pStyle w:val="TM1"/>
+        <w:pStyle w:val="TDC1"/>
         <w:tabs>
           <w:tab w:val="left" w:pos="440"/>
           <w:tab w:val="right" w:leader="dot" w:pos="9062"/>
@@ -834,7 +814,7 @@
       <w:hyperlink w:anchor="_Toc10967130" w:history="1">
         <w:r>
           <w:rPr>
-            <w:rStyle w:val="Lienhypertexte"/>
+            <w:rStyle w:val="Hipervnculo"/>
             <w:noProof/>
           </w:rPr>
           <w:t>II.</w:t>
@@ -849,7 +829,7 @@
         </w:r>
         <w:r>
           <w:rPr>
-            <w:rStyle w:val="Lienhypertexte"/>
+            <w:rStyle w:val="Hipervnculo"/>
             <w:noProof/>
           </w:rPr>
           <w:t>Solutions apportées</w:t>
@@ -906,7 +886,7 @@
     </w:p>
     <w:p>
       <w:pPr>
-        <w:pStyle w:val="TM2"/>
+        <w:pStyle w:val="TDC2"/>
         <w:tabs>
           <w:tab w:val="left" w:pos="660"/>
           <w:tab w:val="right" w:leader="dot" w:pos="9062"/>
@@ -920,7 +900,7 @@
       <w:hyperlink w:anchor="_Toc10967131" w:history="1">
         <w:r>
           <w:rPr>
-            <w:rStyle w:val="Lienhypertexte"/>
+            <w:rStyle w:val="Hipervnculo"/>
             <w:noProof/>
           </w:rPr>
           <w:t>3.</w:t>
@@ -935,7 +915,7 @@
         </w:r>
         <w:r>
           <w:rPr>
-            <w:rStyle w:val="Lienhypertexte"/>
+            <w:rStyle w:val="Hipervnculo"/>
             <w:noProof/>
           </w:rPr>
           <w:t>Fonctionnalités de l’application</w:t>
@@ -992,7 +972,7 @@
     </w:p>
     <w:p>
       <w:pPr>
-        <w:pStyle w:val="TM2"/>
+        <w:pStyle w:val="TDC2"/>
         <w:tabs>
           <w:tab w:val="left" w:pos="660"/>
           <w:tab w:val="right" w:leader="dot" w:pos="9062"/>
@@ -1006,7 +986,7 @@
       <w:hyperlink w:anchor="_Toc10967144" w:history="1">
         <w:r>
           <w:rPr>
-            <w:rStyle w:val="Lienhypertexte"/>
+            <w:rStyle w:val="Hipervnculo"/>
             <w:noProof/>
           </w:rPr>
           <w:t>4.</w:t>
@@ -1021,7 +1001,7 @@
         </w:r>
         <w:r>
           <w:rPr>
-            <w:rStyle w:val="Lienhypertexte"/>
+            <w:rStyle w:val="Hipervnculo"/>
             <w:noProof/>
           </w:rPr>
           <w:t>Outils utilisés pour la réalisation du projet</w:t>
@@ -1078,7 +1058,7 @@
     </w:p>
     <w:p>
       <w:pPr>
-        <w:pStyle w:val="TM2"/>
+        <w:pStyle w:val="TDC2"/>
         <w:tabs>
           <w:tab w:val="left" w:pos="660"/>
           <w:tab w:val="right" w:leader="dot" w:pos="9062"/>
@@ -1092,7 +1072,7 @@
       <w:hyperlink w:anchor="_Toc10967145" w:history="1">
         <w:r>
           <w:rPr>
-            <w:rStyle w:val="Lienhypertexte"/>
+            <w:rStyle w:val="Hipervnculo"/>
             <w:noProof/>
           </w:rPr>
           <w:t>5.</w:t>
@@ -1107,7 +1087,7 @@
         </w:r>
         <w:r>
           <w:rPr>
-            <w:rStyle w:val="Lienhypertexte"/>
+            <w:rStyle w:val="Hipervnculo"/>
             <w:noProof/>
           </w:rPr>
           <w:t>Langages et framework utilisés</w:t>
@@ -1164,7 +1144,7 @@
     </w:p>
     <w:p>
       <w:pPr>
-        <w:pStyle w:val="TM2"/>
+        <w:pStyle w:val="TDC2"/>
         <w:tabs>
           <w:tab w:val="left" w:pos="660"/>
           <w:tab w:val="right" w:leader="dot" w:pos="9062"/>
@@ -1178,7 +1158,7 @@
       <w:hyperlink w:anchor="_Toc10967146" w:history="1">
         <w:r>
           <w:rPr>
-            <w:rStyle w:val="Lienhypertexte"/>
+            <w:rStyle w:val="Hipervnculo"/>
             <w:noProof/>
           </w:rPr>
           <w:t>6.</w:t>
@@ -1193,7 +1173,7 @@
         </w:r>
         <w:r>
           <w:rPr>
-            <w:rStyle w:val="Lienhypertexte"/>
+            <w:rStyle w:val="Hipervnculo"/>
             <w:noProof/>
           </w:rPr>
           <w:t>Technique de développement</w:t>
@@ -1250,7 +1230,7 @@
     </w:p>
     <w:p>
       <w:pPr>
-        <w:pStyle w:val="TM2"/>
+        <w:pStyle w:val="TDC2"/>
         <w:tabs>
           <w:tab w:val="left" w:pos="660"/>
           <w:tab w:val="right" w:leader="dot" w:pos="9062"/>
@@ -1264,7 +1244,7 @@
       <w:hyperlink w:anchor="_Toc10967147" w:history="1">
         <w:r>
           <w:rPr>
-            <w:rStyle w:val="Lienhypertexte"/>
+            <w:rStyle w:val="Hipervnculo"/>
             <w:noProof/>
           </w:rPr>
           <w:t>7.</w:t>
@@ -1279,7 +1259,7 @@
         </w:r>
         <w:r>
           <w:rPr>
-            <w:rStyle w:val="Lienhypertexte"/>
+            <w:rStyle w:val="Hipervnculo"/>
             <w:noProof/>
           </w:rPr>
           <w:t>La sécurité</w:t>
@@ -1336,7 +1316,7 @@
     </w:p>
     <w:p>
       <w:pPr>
-        <w:pStyle w:val="TM1"/>
+        <w:pStyle w:val="TDC1"/>
         <w:tabs>
           <w:tab w:val="left" w:pos="660"/>
           <w:tab w:val="right" w:leader="dot" w:pos="9062"/>
@@ -1350,7 +1330,7 @@
       <w:hyperlink w:anchor="_Toc10967148" w:history="1">
         <w:r>
           <w:rPr>
-            <w:rStyle w:val="Lienhypertexte"/>
+            <w:rStyle w:val="Hipervnculo"/>
             <w:noProof/>
           </w:rPr>
           <w:t>III.</w:t>
@@ -1365,7 +1345,7 @@
         </w:r>
         <w:r>
           <w:rPr>
-            <w:rStyle w:val="Lienhypertexte"/>
+            <w:rStyle w:val="Hipervnculo"/>
             <w:noProof/>
           </w:rPr>
           <w:t>Démo</w:t>
@@ -1422,7 +1402,7 @@
     </w:p>
     <w:p>
       <w:pPr>
-        <w:pStyle w:val="TM2"/>
+        <w:pStyle w:val="TDC2"/>
         <w:tabs>
           <w:tab w:val="left" w:pos="660"/>
           <w:tab w:val="right" w:leader="dot" w:pos="9062"/>
@@ -1436,7 +1416,7 @@
       <w:hyperlink w:anchor="_Toc10967149" w:history="1">
         <w:r>
           <w:rPr>
-            <w:rStyle w:val="Lienhypertexte"/>
+            <w:rStyle w:val="Hipervnculo"/>
             <w:noProof/>
           </w:rPr>
           <w:t>1.</w:t>
@@ -1451,7 +1431,7 @@
         </w:r>
         <w:r>
           <w:rPr>
-            <w:rStyle w:val="Lienhypertexte"/>
+            <w:rStyle w:val="Hipervnculo"/>
             <w:noProof/>
           </w:rPr>
           <w:t>L’internaute peut choisir une langue</w:t>
@@ -1508,7 +1488,7 @@
     </w:p>
     <w:p>
       <w:pPr>
-        <w:pStyle w:val="TM2"/>
+        <w:pStyle w:val="TDC2"/>
         <w:tabs>
           <w:tab w:val="left" w:pos="660"/>
           <w:tab w:val="right" w:leader="dot" w:pos="9062"/>
@@ -1522,7 +1502,7 @@
       <w:hyperlink w:anchor="_Toc10967150" w:history="1">
         <w:r>
           <w:rPr>
-            <w:rStyle w:val="Lienhypertexte"/>
+            <w:rStyle w:val="Hipervnculo"/>
             <w:noProof/>
           </w:rPr>
           <w:t>2.</w:t>
@@ -1537,7 +1517,7 @@
         </w:r>
         <w:r>
           <w:rPr>
-            <w:rStyle w:val="Lienhypertexte"/>
+            <w:rStyle w:val="Hipervnculo"/>
             <w:noProof/>
           </w:rPr>
           <w:t>L’internaute peut parcourir la liste des spectacles</w:t>
@@ -1594,7 +1574,7 @@
     </w:p>
     <w:p>
       <w:pPr>
-        <w:pStyle w:val="TM2"/>
+        <w:pStyle w:val="TDC2"/>
         <w:tabs>
           <w:tab w:val="left" w:pos="660"/>
           <w:tab w:val="right" w:leader="dot" w:pos="9062"/>
@@ -1608,7 +1588,7 @@
       <w:hyperlink w:anchor="_Toc10967151" w:history="1">
         <w:r>
           <w:rPr>
-            <w:rStyle w:val="Lienhypertexte"/>
+            <w:rStyle w:val="Hipervnculo"/>
             <w:noProof/>
           </w:rPr>
           <w:t>3.</w:t>
@@ -1623,7 +1603,7 @@
         </w:r>
         <w:r>
           <w:rPr>
-            <w:rStyle w:val="Lienhypertexte"/>
+            <w:rStyle w:val="Hipervnculo"/>
             <w:noProof/>
           </w:rPr>
           <w:t>Le membre peut réserver un spectacle</w:t>
@@ -1680,7 +1660,7 @@
     </w:p>
     <w:p>
       <w:pPr>
-        <w:pStyle w:val="TM2"/>
+        <w:pStyle w:val="TDC2"/>
         <w:tabs>
           <w:tab w:val="left" w:pos="660"/>
           <w:tab w:val="right" w:leader="dot" w:pos="9062"/>
@@ -1694,7 +1674,7 @@
       <w:hyperlink w:anchor="_Toc10967152" w:history="1">
         <w:r>
           <w:rPr>
-            <w:rStyle w:val="Lienhypertexte"/>
+            <w:rStyle w:val="Hipervnculo"/>
             <w:noProof/>
           </w:rPr>
           <w:t>4.</w:t>
@@ -1709,7 +1689,7 @@
         </w:r>
         <w:r>
           <w:rPr>
-            <w:rStyle w:val="Lienhypertexte"/>
+            <w:rStyle w:val="Hipervnculo"/>
             <w:noProof/>
           </w:rPr>
           <w:t>Le membre peut consulter sa liste de réservations</w:t>
@@ -1766,7 +1746,7 @@
     </w:p>
     <w:p>
       <w:pPr>
-        <w:pStyle w:val="TM2"/>
+        <w:pStyle w:val="TDC2"/>
         <w:tabs>
           <w:tab w:val="left" w:pos="660"/>
           <w:tab w:val="right" w:leader="dot" w:pos="9062"/>
@@ -1780,7 +1760,7 @@
       <w:hyperlink w:anchor="_Toc10967153" w:history="1">
         <w:r>
           <w:rPr>
-            <w:rStyle w:val="Lienhypertexte"/>
+            <w:rStyle w:val="Hipervnculo"/>
             <w:noProof/>
           </w:rPr>
           <w:t>5.</w:t>
@@ -1795,7 +1775,7 @@
         </w:r>
         <w:r>
           <w:rPr>
-            <w:rStyle w:val="Lienhypertexte"/>
+            <w:rStyle w:val="Hipervnculo"/>
             <w:noProof/>
           </w:rPr>
           <w:t>Le membre peut modifier ses données de profil</w:t>
@@ -1852,7 +1832,7 @@
     </w:p>
     <w:p>
       <w:pPr>
-        <w:pStyle w:val="TM2"/>
+        <w:pStyle w:val="TDC2"/>
         <w:tabs>
           <w:tab w:val="left" w:pos="660"/>
           <w:tab w:val="right" w:leader="dot" w:pos="9062"/>
@@ -1866,7 +1846,7 @@
       <w:hyperlink w:anchor="_Toc10967154" w:history="1">
         <w:r>
           <w:rPr>
-            <w:rStyle w:val="Lienhypertexte"/>
+            <w:rStyle w:val="Hipervnculo"/>
             <w:noProof/>
           </w:rPr>
           <w:t>6.</w:t>
@@ -1881,7 +1861,7 @@
         </w:r>
         <w:r>
           <w:rPr>
-            <w:rStyle w:val="Lienhypertexte"/>
+            <w:rStyle w:val="Hipervnculo"/>
             <w:noProof/>
           </w:rPr>
           <w:t>L’administrateur peut consulter, modifier, supprimer un spectacle</w:t>
@@ -1938,7 +1918,7 @@
     </w:p>
     <w:p>
       <w:pPr>
-        <w:pStyle w:val="TM2"/>
+        <w:pStyle w:val="TDC2"/>
         <w:tabs>
           <w:tab w:val="left" w:pos="660"/>
           <w:tab w:val="right" w:leader="dot" w:pos="9062"/>
@@ -1952,7 +1932,7 @@
       <w:hyperlink w:anchor="_Toc10967155" w:history="1">
         <w:r>
           <w:rPr>
-            <w:rStyle w:val="Lienhypertexte"/>
+            <w:rStyle w:val="Hipervnculo"/>
             <w:noProof/>
           </w:rPr>
           <w:t>7.</w:t>
@@ -1967,7 +1947,7 @@
         </w:r>
         <w:r>
           <w:rPr>
-            <w:rStyle w:val="Lienhypertexte"/>
+            <w:rStyle w:val="Hipervnculo"/>
             <w:noProof/>
           </w:rPr>
           <w:t>L’administrateur peut ajouter un spectacle</w:t>
@@ -2024,7 +2004,7 @@
     </w:p>
     <w:p>
       <w:pPr>
-        <w:pStyle w:val="TM2"/>
+        <w:pStyle w:val="TDC2"/>
         <w:tabs>
           <w:tab w:val="left" w:pos="660"/>
           <w:tab w:val="right" w:leader="dot" w:pos="9062"/>
@@ -2038,7 +2018,7 @@
       <w:hyperlink w:anchor="_Toc10967156" w:history="1">
         <w:r>
           <w:rPr>
-            <w:rStyle w:val="Lienhypertexte"/>
+            <w:rStyle w:val="Hipervnculo"/>
             <w:noProof/>
           </w:rPr>
           <w:t>8.</w:t>
@@ -2053,7 +2033,7 @@
         </w:r>
         <w:r>
           <w:rPr>
-            <w:rStyle w:val="Lienhypertexte"/>
+            <w:rStyle w:val="Hipervnculo"/>
             <w:noProof/>
           </w:rPr>
           <w:t>L’administrateur peut importer/exporter des données</w:t>
@@ -2110,7 +2090,7 @@
     </w:p>
     <w:p>
       <w:pPr>
-        <w:pStyle w:val="TM2"/>
+        <w:pStyle w:val="TDC2"/>
         <w:tabs>
           <w:tab w:val="left" w:pos="660"/>
           <w:tab w:val="right" w:leader="dot" w:pos="9062"/>
@@ -2124,7 +2104,7 @@
       <w:hyperlink w:anchor="_Toc10967157" w:history="1">
         <w:r>
           <w:rPr>
-            <w:rStyle w:val="Lienhypertexte"/>
+            <w:rStyle w:val="Hipervnculo"/>
             <w:noProof/>
           </w:rPr>
           <w:t>9.</w:t>
@@ -2139,7 +2119,7 @@
         </w:r>
         <w:r>
           <w:rPr>
-            <w:rStyle w:val="Lienhypertexte"/>
+            <w:rStyle w:val="Hipervnculo"/>
             <w:noProof/>
           </w:rPr>
           <w:t>L’administrateur peut mettre à jour la liste des spectacles grâce aux nouveautés publiées par un Web service tiers.</w:t>
@@ -2196,7 +2176,7 @@
     </w:p>
     <w:p>
       <w:pPr>
-        <w:pStyle w:val="TM2"/>
+        <w:pStyle w:val="TDC2"/>
         <w:tabs>
           <w:tab w:val="left" w:pos="880"/>
           <w:tab w:val="right" w:leader="dot" w:pos="9062"/>
@@ -2210,7 +2190,7 @@
       <w:hyperlink w:anchor="_Toc10967158" w:history="1">
         <w:r>
           <w:rPr>
-            <w:rStyle w:val="Lienhypertexte"/>
+            <w:rStyle w:val="Hipervnculo"/>
             <w:noProof/>
           </w:rPr>
           <w:t>10.</w:t>
@@ -2225,7 +2205,7 @@
         </w:r>
         <w:r>
           <w:rPr>
-            <w:rStyle w:val="Lienhypertexte"/>
+            <w:rStyle w:val="Hipervnculo"/>
             <w:noProof/>
           </w:rPr>
           <w:t>L’application produit son propre Web service</w:t>
@@ -2282,20 +2262,20 @@
     </w:p>
     <w:p>
       <w:pPr>
-        <w:pStyle w:val="TM2"/>
+        <w:pStyle w:val="TDC2"/>
         <w:tabs>
           <w:tab w:val="left" w:pos="880"/>
           <w:tab w:val="right" w:leader="dot" w:pos="9062"/>
         </w:tabs>
         <w:rPr>
-          <w:rStyle w:val="Lienhypertexte"/>
+          <w:rStyle w:val="Hipervnculo"/>
           <w:noProof/>
         </w:rPr>
       </w:pPr>
       <w:hyperlink w:anchor="_Toc10967159" w:history="1">
         <w:r>
           <w:rPr>
-            <w:rStyle w:val="Lienhypertexte"/>
+            <w:rStyle w:val="Hipervnculo"/>
             <w:noProof/>
           </w:rPr>
           <w:t>11.</w:t>
@@ -2310,7 +2290,7 @@
         </w:r>
         <w:r>
           <w:rPr>
-            <w:rStyle w:val="Lienhypertexte"/>
+            <w:rStyle w:val="Hipervnculo"/>
             <w:noProof/>
           </w:rPr>
           <w:t>L’application produit un flux RSS</w:t>
@@ -2447,6 +2427,7 @@
         <w:pStyle w:val="Style1"/>
       </w:pPr>
       <w:r>
+        <w:lastRenderedPageBreak/>
         <w:fldChar w:fldCharType="end"/>
       </w:r>
       <w:bookmarkStart w:id="0" w:name="_Toc10967127"/>
@@ -2520,7 +2501,7 @@
       <w:commentRangeEnd w:id="2"/>
       <w:r>
         <w:rPr>
-          <w:rStyle w:val="Marquedecommentaire"/>
+          <w:rStyle w:val="Refdecomentario"/>
           <w:color w:val="FF0000"/>
         </w:rPr>
         <w:commentReference w:id="2"/>
@@ -2558,7 +2539,7 @@
       <w:commentRangeEnd w:id="3"/>
       <w:r>
         <w:rPr>
-          <w:rStyle w:val="Marquedecommentaire"/>
+          <w:rStyle w:val="Refdecomentario"/>
         </w:rPr>
         <w:commentReference w:id="3"/>
       </w:r>
@@ -2577,15 +2558,7 @@
         <w:t>administrateur</w:t>
       </w:r>
       <w:r>
-        <w:t xml:space="preserve"> pourra gérer le catalogue des spectacles en ajoutant, modifiant et ou </w:t>
-      </w:r>
-      <w:proofErr w:type="gramStart"/>
-      <w:r>
-        <w:t>supprimant  un</w:t>
-      </w:r>
-      <w:proofErr w:type="gramEnd"/>
-      <w:r>
-        <w:t xml:space="preserve"> spectacle manuellement</w:t>
+        <w:t xml:space="preserve"> pourra gérer le catalogue des spectacles en ajoutant, modifiant et ou supprimant  un spectacle manuellement</w:t>
       </w:r>
       <w:r>
         <w:rPr>
@@ -2616,7 +2589,7 @@
       <w:commentRangeEnd w:id="4"/>
       <w:r>
         <w:rPr>
-          <w:rStyle w:val="Marquedecommentaire"/>
+          <w:rStyle w:val="Refdecomentario"/>
         </w:rPr>
         <w:commentReference w:id="4"/>
       </w:r>
@@ -2647,7 +2620,7 @@
       <w:commentRangeEnd w:id="5"/>
       <w:r>
         <w:rPr>
-          <w:rStyle w:val="Marquedecommentaire"/>
+          <w:rStyle w:val="Refdecomentario"/>
         </w:rPr>
         <w:commentReference w:id="5"/>
       </w:r>
@@ -2722,7 +2695,7 @@
     </w:p>
     <w:p>
       <w:pPr>
-        <w:pStyle w:val="Paragraphedeliste"/>
+        <w:pStyle w:val="Prrafodelista"/>
         <w:jc w:val="both"/>
       </w:pPr>
     </w:p>
@@ -2738,7 +2711,7 @@
     </w:p>
     <w:p>
       <w:pPr>
-        <w:pStyle w:val="Paragraphedeliste"/>
+        <w:pStyle w:val="Prrafodelista"/>
         <w:spacing w:after="0"/>
         <w:jc w:val="both"/>
         <w:rPr>
@@ -2786,7 +2759,6 @@
       </w:pPr>
       <w:bookmarkStart w:id="10" w:name="_Toc10967133"/>
       <w:r>
-        <w:lastRenderedPageBreak/>
         <w:t>L’internaute peut parcourir la liste des spectacles</w:t>
       </w:r>
       <w:bookmarkEnd w:id="10"/>
@@ -2803,21 +2775,8 @@
         <w:rPr>
           <w:sz w:val="24"/>
         </w:rPr>
-        <w:t xml:space="preserve">L’internaute peut parcourir la liste des spectacles en cliquant sur « liste des spectacles » qui se trouve dans </w:t>
-      </w:r>
-      <w:proofErr w:type="gramStart"/>
-      <w:r>
-        <w:rPr>
-          <w:sz w:val="24"/>
-        </w:rPr>
-        <w:t>le sous</w:t>
-      </w:r>
-      <w:proofErr w:type="gramEnd"/>
-      <w:r>
-        <w:rPr>
-          <w:sz w:val="24"/>
-        </w:rPr>
-        <w:t xml:space="preserve"> menu de « spectacles ». </w:t>
+        <w:lastRenderedPageBreak/>
+        <w:t xml:space="preserve">L’internaute peut parcourir la liste des spectacles en cliquant sur « liste des spectacles » qui se trouve dans le sous menu de « spectacles ». </w:t>
       </w:r>
     </w:p>
     <w:p>
@@ -2898,7 +2857,23 @@
           <w:color w:val="FF0000"/>
           <w:sz w:val="24"/>
         </w:rPr>
-        <w:t>// comment faire pour réserver</w:t>
+        <w:t xml:space="preserve">// </w:t>
+      </w:r>
+      <w:proofErr w:type="gramStart"/>
+      <w:r>
+        <w:rPr>
+          <w:color w:val="FF0000"/>
+          <w:sz w:val="24"/>
+        </w:rPr>
+        <w:t>comment</w:t>
+      </w:r>
+      <w:proofErr w:type="gramEnd"/>
+      <w:r>
+        <w:rPr>
+          <w:color w:val="FF0000"/>
+          <w:sz w:val="24"/>
+        </w:rPr>
+        <w:t xml:space="preserve"> faire pour réserver</w:t>
       </w:r>
       <w:r>
         <w:rPr>
@@ -2937,7 +2912,7 @@
     </w:p>
     <w:p>
       <w:pPr>
-        <w:pStyle w:val="Paragraphedeliste"/>
+        <w:pStyle w:val="Prrafodelista"/>
         <w:spacing w:after="0"/>
         <w:jc w:val="both"/>
         <w:rPr>
@@ -2950,13 +2925,29 @@
           <w:color w:val="FF0000"/>
           <w:sz w:val="24"/>
         </w:rPr>
-        <w:t>// comment faire pour</w:t>
-      </w:r>
+        <w:t xml:space="preserve">// </w:t>
+      </w:r>
+      <w:proofErr w:type="gramStart"/>
       <w:r>
         <w:rPr>
           <w:color w:val="FF0000"/>
           <w:sz w:val="24"/>
         </w:rPr>
+        <w:t>comment</w:t>
+      </w:r>
+      <w:proofErr w:type="gramEnd"/>
+      <w:r>
+        <w:rPr>
+          <w:color w:val="FF0000"/>
+          <w:sz w:val="24"/>
+        </w:rPr>
+        <w:t xml:space="preserve"> faire pour</w:t>
+      </w:r>
+      <w:r>
+        <w:rPr>
+          <w:color w:val="FF0000"/>
+          <w:sz w:val="24"/>
+        </w:rPr>
         <w:t xml:space="preserve"> consulter la liste des réservations</w:t>
       </w:r>
       <w:r>
@@ -2972,7 +2963,7 @@
     </w:p>
     <w:p>
       <w:pPr>
-        <w:pStyle w:val="Paragraphedeliste"/>
+        <w:pStyle w:val="Prrafodelista"/>
         <w:spacing w:after="0"/>
         <w:jc w:val="both"/>
         <w:rPr>
@@ -2993,7 +2984,7 @@
     </w:p>
     <w:p>
       <w:pPr>
-        <w:pStyle w:val="Paragraphedeliste"/>
+        <w:pStyle w:val="Prrafodelista"/>
         <w:spacing w:after="0"/>
         <w:jc w:val="both"/>
         <w:rPr>
@@ -3004,26 +2995,12 @@
         <w:rPr>
           <w:sz w:val="24"/>
         </w:rPr>
-        <w:t xml:space="preserve">Lorsque l’utilisateur est identifié, l’option « modifier mon profil » apparaitra dans le menu. Le même formulaire que pour l’inscription se </w:t>
-      </w:r>
-      <w:proofErr w:type="spellStart"/>
-      <w:r>
-        <w:rPr>
-          <w:sz w:val="24"/>
-        </w:rPr>
-        <w:t>pré-rempli</w:t>
-      </w:r>
-      <w:proofErr w:type="spellEnd"/>
-      <w:r>
-        <w:rPr>
-          <w:sz w:val="24"/>
-        </w:rPr>
-        <w:t xml:space="preserve"> avec les données actuelle de l’utilisateur. Le membre peut changer toutes ces informations sauf le pseudo et l’adresse mail.</w:t>
-      </w:r>
-    </w:p>
-    <w:p>
-      <w:pPr>
-        <w:pStyle w:val="Paragraphedeliste"/>
+        <w:t>Lorsque l’utilisateur est identifié, l’option « modifier mon profil » apparaitra dans le menu. Le même formulaire que pour l’inscription se pré-rempli avec les données actuelle de l’utilisateur. Le membre peut changer toutes ces informations sauf le pseudo et l’adresse mail.</w:t>
+      </w:r>
+    </w:p>
+    <w:p>
+      <w:pPr>
+        <w:pStyle w:val="Prrafodelista"/>
         <w:spacing w:after="0"/>
         <w:jc w:val="both"/>
         <w:rPr>
@@ -3044,7 +3021,7 @@
     </w:p>
     <w:p>
       <w:pPr>
-        <w:pStyle w:val="Paragraphedeliste"/>
+        <w:pStyle w:val="Prrafodelista"/>
         <w:spacing w:after="0"/>
         <w:jc w:val="both"/>
         <w:rPr>
@@ -3064,21 +3041,7 @@
         <w:rPr>
           <w:sz w:val="24"/>
         </w:rPr>
-        <w:t xml:space="preserve">L’administrateur accède </w:t>
-      </w:r>
-      <w:proofErr w:type="gramStart"/>
-      <w:r>
-        <w:rPr>
-          <w:sz w:val="24"/>
-        </w:rPr>
-        <w:t>à  la</w:t>
-      </w:r>
-      <w:proofErr w:type="gramEnd"/>
-      <w:r>
-        <w:rPr>
-          <w:sz w:val="24"/>
-        </w:rPr>
-        <w:t xml:space="preserve"> liste des spectacles via le bouton du menu principal « spectacles/liste des spectacles ». Il peut trier la liste et la filtrer. Pour consulter le détail il suffit de cliquer sur « consulter ». Pour modifier un spectacle « il faut cliquer sur modifier ». Pour supprimer un spectacle il peut cliquer sur « supprimer ».</w:t>
+        <w:t>L’administrateur accède à  la liste des spectacles via le bouton du menu principal « spectacles/liste des spectacles ». Il peut trier la liste et la filtrer. Pour consulter le détail il suffit de cliquer sur « consulter ». Pour modifier un spectacle « il faut cliquer sur modifier ». Pour supprimer un spectacle il peut cliquer sur « supprimer ».</w:t>
       </w:r>
     </w:p>
     <w:p>
@@ -3105,7 +3068,7 @@
     </w:p>
     <w:p>
       <w:pPr>
-        <w:pStyle w:val="Paragraphedeliste"/>
+        <w:pStyle w:val="Prrafodelista"/>
         <w:spacing w:after="0"/>
         <w:jc w:val="both"/>
         <w:rPr>
@@ -3118,13 +3081,29 @@
           <w:color w:val="FF0000"/>
           <w:sz w:val="24"/>
         </w:rPr>
-        <w:t>// comment faire pour</w:t>
-      </w:r>
+        <w:t xml:space="preserve">// </w:t>
+      </w:r>
+      <w:proofErr w:type="gramStart"/>
       <w:r>
         <w:rPr>
           <w:color w:val="FF0000"/>
           <w:sz w:val="24"/>
         </w:rPr>
+        <w:t>comment</w:t>
+      </w:r>
+      <w:proofErr w:type="gramEnd"/>
+      <w:r>
+        <w:rPr>
+          <w:color w:val="FF0000"/>
+          <w:sz w:val="24"/>
+        </w:rPr>
+        <w:t xml:space="preserve"> faire pour</w:t>
+      </w:r>
+      <w:r>
+        <w:rPr>
+          <w:color w:val="FF0000"/>
+          <w:sz w:val="24"/>
+        </w:rPr>
         <w:t xml:space="preserve"> ajouter un spectacle</w:t>
       </w:r>
       <w:r>
@@ -3140,7 +3119,7 @@
     </w:p>
     <w:p>
       <w:pPr>
-        <w:pStyle w:val="Paragraphedeliste"/>
+        <w:pStyle w:val="Prrafodelista"/>
         <w:spacing w:after="0"/>
         <w:jc w:val="both"/>
         <w:rPr>
@@ -3157,6 +3136,185 @@
         <w:t>L’administrateur peut importer/exporter des données</w:t>
       </w:r>
       <w:bookmarkEnd w:id="16"/>
+    </w:p>
+    <w:p>
+      <w:pPr>
+        <w:pStyle w:val="Prrafodelista"/>
+        <w:spacing w:after="0"/>
+        <w:jc w:val="both"/>
+        <w:rPr>
+          <w:color w:val="FF0000"/>
+          <w:sz w:val="24"/>
+        </w:rPr>
+      </w:pPr>
+      <w:r>
+        <w:rPr>
+          <w:sz w:val="24"/>
+        </w:rPr>
+        <w:t xml:space="preserve"> </w:t>
+      </w:r>
+      <w:r>
+        <w:rPr>
+          <w:color w:val="FF0000"/>
+          <w:sz w:val="24"/>
+        </w:rPr>
+        <w:t xml:space="preserve">// </w:t>
+      </w:r>
+      <w:proofErr w:type="gramStart"/>
+      <w:r>
+        <w:rPr>
+          <w:color w:val="FF0000"/>
+          <w:sz w:val="24"/>
+        </w:rPr>
+        <w:t>notre</w:t>
+      </w:r>
+      <w:proofErr w:type="gramEnd"/>
+      <w:r>
+        <w:rPr>
+          <w:color w:val="FF0000"/>
+          <w:sz w:val="24"/>
+        </w:rPr>
+        <w:t xml:space="preserve"> application le permet ? </w:t>
+      </w:r>
+      <w:proofErr w:type="gramStart"/>
+      <w:r>
+        <w:rPr>
+          <w:color w:val="FF0000"/>
+          <w:sz w:val="24"/>
+        </w:rPr>
+        <w:t>si</w:t>
+      </w:r>
+      <w:proofErr w:type="gramEnd"/>
+      <w:r>
+        <w:rPr>
+          <w:color w:val="FF0000"/>
+          <w:sz w:val="24"/>
+        </w:rPr>
+        <w:t xml:space="preserve"> oui</w:t>
+      </w:r>
+      <w:r>
+        <w:sym w:font="Wingdings" w:char="F0E0"/>
+      </w:r>
+      <w:r>
+        <w:rPr>
+          <w:color w:val="FF0000"/>
+          <w:sz w:val="24"/>
+        </w:rPr>
+        <w:t>à décrire</w:t>
+      </w:r>
+    </w:p>
+    <w:p>
+      <w:pPr>
+        <w:spacing w:after="0"/>
+        <w:jc w:val="both"/>
+        <w:rPr>
+          <w:sz w:val="24"/>
+        </w:rPr>
+      </w:pPr>
+    </w:p>
+    <w:p>
+      <w:pPr>
+        <w:pStyle w:val="Style3"/>
+      </w:pPr>
+      <w:bookmarkStart w:id="17" w:name="_Toc10967140"/>
+      <w:r>
+        <w:t xml:space="preserve">L’administrateur peut </w:t>
+      </w:r>
+      <w:r>
+        <w:t>mettre à jour la liste des spectacles grâce aux nouveautés publiées par un Web service tiers.</w:t>
+      </w:r>
+      <w:bookmarkEnd w:id="17"/>
+    </w:p>
+    <w:p>
+      <w:pPr>
+        <w:pStyle w:val="Prrafodelista"/>
+        <w:spacing w:after="0"/>
+        <w:jc w:val="both"/>
+        <w:rPr>
+          <w:color w:val="FF0000"/>
+          <w:sz w:val="24"/>
+        </w:rPr>
+      </w:pPr>
+      <w:r>
+        <w:rPr>
+          <w:sz w:val="24"/>
+        </w:rPr>
+        <w:t xml:space="preserve"> </w:t>
+      </w:r>
+      <w:r>
+        <w:rPr>
+          <w:color w:val="FF0000"/>
+          <w:sz w:val="24"/>
+        </w:rPr>
+        <w:t xml:space="preserve">// </w:t>
+      </w:r>
+      <w:proofErr w:type="gramStart"/>
+      <w:r>
+        <w:rPr>
+          <w:color w:val="FF0000"/>
+          <w:sz w:val="24"/>
+        </w:rPr>
+        <w:t>notre</w:t>
+      </w:r>
+      <w:proofErr w:type="gramEnd"/>
+      <w:r>
+        <w:rPr>
+          <w:color w:val="FF0000"/>
+          <w:sz w:val="24"/>
+        </w:rPr>
+        <w:t xml:space="preserve"> application le permet ? </w:t>
+      </w:r>
+      <w:proofErr w:type="gramStart"/>
+      <w:r>
+        <w:rPr>
+          <w:color w:val="FF0000"/>
+          <w:sz w:val="24"/>
+        </w:rPr>
+        <w:t>si</w:t>
+      </w:r>
+      <w:proofErr w:type="gramEnd"/>
+      <w:r>
+        <w:rPr>
+          <w:color w:val="FF0000"/>
+          <w:sz w:val="24"/>
+        </w:rPr>
+        <w:t xml:space="preserve"> oui</w:t>
+      </w:r>
+      <w:r>
+        <w:sym w:font="Wingdings" w:char="F0E0"/>
+      </w:r>
+      <w:r>
+        <w:rPr>
+          <w:color w:val="FF0000"/>
+          <w:sz w:val="24"/>
+        </w:rPr>
+        <w:t>à décrire</w:t>
+      </w:r>
+    </w:p>
+    <w:p>
+      <w:pPr>
+        <w:spacing w:after="0"/>
+        <w:jc w:val="both"/>
+        <w:rPr>
+          <w:sz w:val="24"/>
+        </w:rPr>
+      </w:pPr>
+    </w:p>
+    <w:p>
+      <w:pPr>
+        <w:pStyle w:val="Style3"/>
+      </w:pPr>
+      <w:bookmarkStart w:id="18" w:name="_Toc10967141"/>
+      <w:r>
+        <w:t>L’application produit</w:t>
+      </w:r>
+      <w:r>
+        <w:t xml:space="preserve"> son propre Web service</w:t>
+      </w:r>
+      <w:bookmarkEnd w:id="18"/>
+      <w:r>
+        <w:t xml:space="preserve"> </w:t>
+      </w:r>
     </w:p>
     <w:p>
       <w:pPr>
@@ -3165,22 +3323,43 @@
           <w:ilvl w:val="0"/>
           <w:numId w:val="0"/>
         </w:numPr>
-      </w:pPr>
-    </w:p>
-    <w:p>
-      <w:pPr>
+        <w:rPr>
+          <w:color w:val="FF0000"/>
+        </w:rPr>
+      </w:pPr>
+      <w:bookmarkStart w:id="19" w:name="_Toc10967142"/>
+      <w:r>
+        <w:rPr>
+          <w:color w:val="FF0000"/>
+        </w:rPr>
+        <w:t>(</w:t>
+      </w:r>
+      <w:proofErr w:type="gramStart"/>
+      <w:r>
+        <w:rPr>
+          <w:color w:val="FF0000"/>
+        </w:rPr>
+        <w:t>une</w:t>
+      </w:r>
+      <w:proofErr w:type="gramEnd"/>
+      <w:r>
+        <w:rPr>
+          <w:color w:val="FF0000"/>
+        </w:rPr>
+        <w:t xml:space="preserve"> API authentifiée avec système d’affiliation)</w:t>
+      </w:r>
+      <w:bookmarkEnd w:id="19"/>
+    </w:p>
+    <w:p>
+      <w:pPr>
+        <w:pStyle w:val="Prrafodelista"/>
         <w:spacing w:after="0"/>
         <w:jc w:val="both"/>
         <w:rPr>
-          <w:sz w:val="24"/>
-        </w:rPr>
-      </w:pPr>
-      <w:r>
-        <w:rPr>
-          <w:sz w:val="24"/>
-        </w:rPr>
-        <w:t>Pour importer des shows, l’utilisateur connecté doit bien évidemment posséder le rôle</w:t>
-      </w:r>
+          <w:color w:val="FF0000"/>
+          <w:sz w:val="24"/>
+        </w:rPr>
+      </w:pPr>
       <w:r>
         <w:rPr>
           <w:sz w:val="24"/>
@@ -3189,188 +3368,154 @@
       </w:r>
       <w:r>
         <w:rPr>
-          <w:sz w:val="24"/>
-        </w:rPr>
-        <w:t>d’administrateur. Cette condition remplie, il peut accéder à la page via le menu déroulant.</w:t>
-      </w:r>
-      <w:r>
-        <w:rPr>
-          <w:sz w:val="24"/>
-        </w:rPr>
-        <w:t xml:space="preserve"> </w:t>
-      </w:r>
-      <w:r>
-        <w:rPr>
-          <w:sz w:val="24"/>
-        </w:rPr>
-        <w:t>L’administrateur a alors le choix entre un import CSV ou un import RSS (XML).</w:t>
-      </w:r>
-    </w:p>
-    <w:p>
-      <w:pPr>
+          <w:color w:val="FF0000"/>
+          <w:sz w:val="24"/>
+        </w:rPr>
+        <w:t xml:space="preserve">// </w:t>
+      </w:r>
+      <w:proofErr w:type="gramStart"/>
+      <w:r>
+        <w:rPr>
+          <w:color w:val="FF0000"/>
+          <w:sz w:val="24"/>
+        </w:rPr>
+        <w:t>notre</w:t>
+      </w:r>
+      <w:proofErr w:type="gramEnd"/>
+      <w:r>
+        <w:rPr>
+          <w:color w:val="FF0000"/>
+          <w:sz w:val="24"/>
+        </w:rPr>
+        <w:t xml:space="preserve"> application le permet ? </w:t>
+      </w:r>
+      <w:proofErr w:type="gramStart"/>
+      <w:r>
+        <w:rPr>
+          <w:color w:val="FF0000"/>
+          <w:sz w:val="24"/>
+        </w:rPr>
+        <w:t>si</w:t>
+      </w:r>
+      <w:proofErr w:type="gramEnd"/>
+      <w:r>
+        <w:rPr>
+          <w:color w:val="FF0000"/>
+          <w:sz w:val="24"/>
+        </w:rPr>
+        <w:t xml:space="preserve"> oui</w:t>
+      </w:r>
+      <w:r>
+        <w:sym w:font="Wingdings" w:char="F0E0"/>
+      </w:r>
+      <w:r>
+        <w:rPr>
+          <w:color w:val="FF0000"/>
+          <w:sz w:val="24"/>
+        </w:rPr>
+        <w:t>à décrire</w:t>
+      </w:r>
+    </w:p>
+    <w:p>
+      <w:pPr>
+        <w:pStyle w:val="Prrafodelista"/>
         <w:spacing w:after="0"/>
         <w:jc w:val="both"/>
         <w:rPr>
-          <w:sz w:val="24"/>
-        </w:rPr>
-      </w:pPr>
-    </w:p>
-    <w:p>
-      <w:pPr>
+          <w:color w:val="FF0000"/>
+          <w:sz w:val="24"/>
+        </w:rPr>
+      </w:pPr>
+    </w:p>
+    <w:p>
+      <w:pPr>
+        <w:pStyle w:val="Style3"/>
+      </w:pPr>
+      <w:bookmarkStart w:id="20" w:name="_Toc10967143"/>
+      <w:r>
+        <w:t>L’application produit un flux RSS</w:t>
+      </w:r>
+      <w:bookmarkEnd w:id="20"/>
+      <w:r>
+        <w:t xml:space="preserve"> </w:t>
+      </w:r>
+    </w:p>
+    <w:p>
+      <w:pPr>
+        <w:pStyle w:val="Prrafodelista"/>
         <w:spacing w:after="0"/>
         <w:jc w:val="both"/>
         <w:rPr>
-          <w:sz w:val="24"/>
-        </w:rPr>
-      </w:pPr>
-      <w:r>
-        <w:rPr>
-          <w:sz w:val="24"/>
-        </w:rPr>
-        <w:t>Pour l’import CSV, il suffit de choisir un fichier .csv contenant les shows à importer. Les</w:t>
-      </w:r>
-      <w:r>
-        <w:rPr>
-          <w:sz w:val="24"/>
-        </w:rPr>
-        <w:t xml:space="preserve"> </w:t>
-      </w:r>
-      <w:r>
-        <w:rPr>
-          <w:sz w:val="24"/>
-        </w:rPr>
-        <w:t xml:space="preserve">champs </w:t>
-      </w:r>
-      <w:proofErr w:type="spellStart"/>
-      <w:r>
-        <w:rPr>
-          <w:sz w:val="24"/>
-        </w:rPr>
-        <w:t>bookable</w:t>
-      </w:r>
-      <w:proofErr w:type="spellEnd"/>
-      <w:r>
-        <w:rPr>
-          <w:sz w:val="24"/>
-        </w:rPr>
-        <w:t xml:space="preserve">, </w:t>
-      </w:r>
-      <w:proofErr w:type="spellStart"/>
-      <w:r>
-        <w:rPr>
-          <w:sz w:val="24"/>
-        </w:rPr>
-        <w:t>poster_url</w:t>
-      </w:r>
-      <w:proofErr w:type="spellEnd"/>
-      <w:r>
-        <w:rPr>
-          <w:sz w:val="24"/>
-        </w:rPr>
-        <w:t xml:space="preserve">, </w:t>
-      </w:r>
-      <w:proofErr w:type="spellStart"/>
-      <w:r>
-        <w:rPr>
-          <w:sz w:val="24"/>
-        </w:rPr>
-        <w:t>price</w:t>
-      </w:r>
-      <w:proofErr w:type="spellEnd"/>
-      <w:r>
-        <w:rPr>
-          <w:sz w:val="24"/>
-        </w:rPr>
-        <w:t xml:space="preserve">, slug, </w:t>
-      </w:r>
-      <w:proofErr w:type="spellStart"/>
-      <w:r>
-        <w:rPr>
-          <w:sz w:val="24"/>
-        </w:rPr>
-        <w:t>title</w:t>
-      </w:r>
-      <w:proofErr w:type="spellEnd"/>
-      <w:r>
-        <w:rPr>
-          <w:sz w:val="24"/>
-        </w:rPr>
-        <w:t xml:space="preserve">, </w:t>
-      </w:r>
-      <w:proofErr w:type="spellStart"/>
-      <w:r>
-        <w:rPr>
-          <w:sz w:val="24"/>
-        </w:rPr>
-        <w:t>location_id</w:t>
-      </w:r>
-      <w:proofErr w:type="spellEnd"/>
-      <w:r>
-        <w:rPr>
-          <w:sz w:val="24"/>
-        </w:rPr>
-        <w:t xml:space="preserve"> et description doivent figurer sur</w:t>
-      </w:r>
-      <w:r>
-        <w:rPr>
-          <w:sz w:val="24"/>
-        </w:rPr>
-        <w:t xml:space="preserve"> </w:t>
-      </w:r>
-      <w:r>
-        <w:rPr>
-          <w:sz w:val="24"/>
-        </w:rPr>
-        <w:t>la première ligne pour représenter les titres des colonnes. Les lignes suivantes doivent</w:t>
-      </w:r>
-      <w:r>
-        <w:rPr>
-          <w:sz w:val="24"/>
-        </w:rPr>
-        <w:t xml:space="preserve"> </w:t>
-      </w:r>
-      <w:r>
-        <w:rPr>
-          <w:sz w:val="24"/>
-        </w:rPr>
-        <w:t>remplir</w:t>
-      </w:r>
-      <w:r>
-        <w:rPr>
-          <w:sz w:val="24"/>
-        </w:rPr>
-        <w:t xml:space="preserve"> </w:t>
-      </w:r>
-      <w:r>
-        <w:rPr>
-          <w:sz w:val="24"/>
-        </w:rPr>
-        <w:lastRenderedPageBreak/>
-        <w:t>ces informations selon les normes de validations de l’entité Show (les champs vide</w:t>
-      </w:r>
-      <w:r>
-        <w:rPr>
-          <w:sz w:val="24"/>
-        </w:rPr>
-        <w:t xml:space="preserve"> </w:t>
-      </w:r>
-      <w:r>
-        <w:rPr>
-          <w:sz w:val="24"/>
-        </w:rPr>
-        <w:t>qui ne peuvent l’être provoqueront l’arrêt de l’import dû à l’incohérence des données).</w:t>
-      </w:r>
-    </w:p>
-    <w:p>
-      <w:pPr>
+          <w:color w:val="FF0000"/>
+          <w:sz w:val="24"/>
+        </w:rPr>
+      </w:pPr>
+      <w:r>
+        <w:rPr>
+          <w:color w:val="FF0000"/>
+          <w:sz w:val="24"/>
+        </w:rPr>
+        <w:t xml:space="preserve">// </w:t>
+      </w:r>
+      <w:proofErr w:type="gramStart"/>
+      <w:r>
+        <w:rPr>
+          <w:color w:val="FF0000"/>
+          <w:sz w:val="24"/>
+        </w:rPr>
+        <w:t>notre</w:t>
+      </w:r>
+      <w:proofErr w:type="gramEnd"/>
+      <w:r>
+        <w:rPr>
+          <w:color w:val="FF0000"/>
+          <w:sz w:val="24"/>
+        </w:rPr>
+        <w:t xml:space="preserve"> application le permet ? </w:t>
+      </w:r>
+      <w:proofErr w:type="gramStart"/>
+      <w:r>
+        <w:rPr>
+          <w:color w:val="FF0000"/>
+          <w:sz w:val="24"/>
+        </w:rPr>
+        <w:t>si</w:t>
+      </w:r>
+      <w:proofErr w:type="gramEnd"/>
+      <w:r>
+        <w:rPr>
+          <w:color w:val="FF0000"/>
+          <w:sz w:val="24"/>
+        </w:rPr>
+        <w:t xml:space="preserve"> oui</w:t>
+      </w:r>
+      <w:r>
+        <w:sym w:font="Wingdings" w:char="F0E0"/>
+      </w:r>
+      <w:r>
+        <w:rPr>
+          <w:color w:val="FF0000"/>
+          <w:sz w:val="24"/>
+        </w:rPr>
+        <w:t>à décrire</w:t>
+      </w:r>
+    </w:p>
+    <w:p>
+      <w:pPr>
+        <w:pStyle w:val="Prrafodelista"/>
         <w:spacing w:after="0"/>
         <w:jc w:val="both"/>
-        <w:rPr>
-          <w:sz w:val="24"/>
-        </w:rPr>
-      </w:pPr>
-      <w:bookmarkStart w:id="17" w:name="_GoBack"/>
-      <w:bookmarkEnd w:id="17"/>
+      </w:pPr>
+    </w:p>
+    <w:p>
+      <w:pPr>
+        <w:pStyle w:val="Style2"/>
+      </w:pPr>
+      <w:bookmarkStart w:id="21" w:name="_Toc10967144"/>
+      <w:r>
+        <w:t>Outils utilisés pour la réalisation du projet</w:t>
+      </w:r>
+      <w:bookmarkEnd w:id="21"/>
     </w:p>
     <w:p>
       <w:pPr>
@@ -3384,173 +3529,7 @@
         <w:rPr>
           <w:sz w:val="24"/>
         </w:rPr>
-        <w:t xml:space="preserve">L’import RSS suit les mêmes règles que l’import CSV, mais il s’applique </w:t>
-      </w:r>
-      <w:r>
-        <w:rPr>
-          <w:sz w:val="24"/>
-        </w:rPr>
-        <w:t>aux fichiers</w:t>
-      </w:r>
-      <w:r>
-        <w:rPr>
-          <w:sz w:val="24"/>
-        </w:rPr>
-        <w:t xml:space="preserve"> </w:t>
-      </w:r>
-      <w:r>
-        <w:rPr>
-          <w:sz w:val="24"/>
-        </w:rPr>
-        <w:t xml:space="preserve">d’extension .xml. Le format XML doit commencer par la balise </w:t>
-      </w:r>
-      <w:r>
-        <w:rPr>
-          <w:sz w:val="24"/>
-        </w:rPr>
-        <w:t>&lt;</w:t>
-      </w:r>
-      <w:r>
-        <w:rPr>
-          <w:sz w:val="24"/>
-        </w:rPr>
-        <w:t>Shows</w:t>
-      </w:r>
-      <w:r>
-        <w:rPr>
-          <w:sz w:val="24"/>
-        </w:rPr>
-        <w:t>&gt;</w:t>
-      </w:r>
-      <w:r>
-        <w:rPr>
-          <w:sz w:val="24"/>
-        </w:rPr>
-        <w:t xml:space="preserve"> suivit d’une balise</w:t>
-      </w:r>
-      <w:r>
-        <w:rPr>
-          <w:sz w:val="24"/>
-        </w:rPr>
-        <w:t xml:space="preserve"> &lt;</w:t>
-      </w:r>
-      <w:r>
-        <w:rPr>
-          <w:sz w:val="24"/>
-        </w:rPr>
-        <w:t>Show</w:t>
-      </w:r>
-      <w:r>
-        <w:rPr>
-          <w:sz w:val="24"/>
-        </w:rPr>
-        <w:t>&gt;</w:t>
-      </w:r>
-      <w:r>
-        <w:rPr>
-          <w:sz w:val="24"/>
-        </w:rPr>
-        <w:t xml:space="preserve"> pour chaque Show à importer et chaque nom de colonne représente une balise,</w:t>
-      </w:r>
-      <w:r>
-        <w:rPr>
-          <w:sz w:val="24"/>
-        </w:rPr>
-        <w:t xml:space="preserve"> </w:t>
-      </w:r>
-      <w:r>
-        <w:rPr>
-          <w:sz w:val="24"/>
-        </w:rPr>
-        <w:t xml:space="preserve">exception faite </w:t>
-      </w:r>
-      <w:proofErr w:type="gramStart"/>
-      <w:r>
-        <w:rPr>
-          <w:sz w:val="24"/>
-        </w:rPr>
-        <w:t xml:space="preserve">du </w:t>
-      </w:r>
-      <w:proofErr w:type="spellStart"/>
-      <w:r>
-        <w:rPr>
-          <w:sz w:val="24"/>
-        </w:rPr>
-        <w:t>location</w:t>
-      </w:r>
-      <w:proofErr w:type="gramEnd"/>
-      <w:r>
-        <w:rPr>
-          <w:sz w:val="24"/>
-        </w:rPr>
-        <w:t>_id</w:t>
-      </w:r>
-      <w:proofErr w:type="spellEnd"/>
-      <w:r>
-        <w:rPr>
-          <w:sz w:val="24"/>
-        </w:rPr>
-        <w:t xml:space="preserve"> qui est séparé en deux balises. La balise </w:t>
-      </w:r>
-      <w:r>
-        <w:rPr>
-          <w:sz w:val="24"/>
-        </w:rPr>
-        <w:t>&lt;</w:t>
-      </w:r>
-      <w:r>
-        <w:rPr>
-          <w:sz w:val="24"/>
-        </w:rPr>
-        <w:t>id</w:t>
-      </w:r>
-      <w:r>
-        <w:rPr>
-          <w:sz w:val="24"/>
-        </w:rPr>
-        <w:t>&gt;</w:t>
-      </w:r>
-      <w:r>
-        <w:rPr>
-          <w:sz w:val="24"/>
-        </w:rPr>
-        <w:t xml:space="preserve"> doit se trouver</w:t>
-      </w:r>
-      <w:r>
-        <w:rPr>
-          <w:sz w:val="24"/>
-        </w:rPr>
-        <w:t xml:space="preserve"> </w:t>
-      </w:r>
-      <w:r>
-        <w:rPr>
-          <w:sz w:val="24"/>
-        </w:rPr>
-        <w:t xml:space="preserve">dans la balise </w:t>
-      </w:r>
-      <w:r>
-        <w:rPr>
-          <w:sz w:val="24"/>
-        </w:rPr>
-        <w:t>&lt;</w:t>
-      </w:r>
-      <w:r>
-        <w:rPr>
-          <w:sz w:val="24"/>
-        </w:rPr>
-        <w:t>location</w:t>
-      </w:r>
-      <w:r>
-        <w:rPr>
-          <w:sz w:val="24"/>
-        </w:rPr>
-        <w:t>&gt;</w:t>
-      </w:r>
-      <w:r>
-        <w:rPr>
-          <w:sz w:val="24"/>
-        </w:rPr>
-        <w:t>.</w:t>
+        <w:t xml:space="preserve">Nous avons utilisé plusieurs outils pour réaliser ce projet. </w:t>
       </w:r>
     </w:p>
     <w:p>
@@ -3561,279 +3540,39 @@
           <w:sz w:val="24"/>
         </w:rPr>
       </w:pPr>
-    </w:p>
-    <w:p>
-      <w:pPr>
-        <w:pStyle w:val="Style3"/>
-      </w:pPr>
-      <w:bookmarkStart w:id="18" w:name="_Toc10967140"/>
-      <w:r>
-        <w:t xml:space="preserve">L’administrateur peut </w:t>
-      </w:r>
-      <w:r>
-        <w:t>mettre à jour la liste des spectacles grâce aux nouveautés publiées par un Web service tiers.</w:t>
-      </w:r>
-      <w:bookmarkEnd w:id="18"/>
-    </w:p>
-    <w:p>
-      <w:pPr>
-        <w:pStyle w:val="Paragraphedeliste"/>
+      <w:r>
+        <w:rPr>
+          <w:sz w:val="24"/>
+        </w:rPr>
+        <w:t xml:space="preserve">Pour la gestion des tâches de chacun nous utilisons l’outil </w:t>
+      </w:r>
+      <w:proofErr w:type="spellStart"/>
+      <w:r>
+        <w:rPr>
+          <w:sz w:val="24"/>
+        </w:rPr>
+        <w:t>Trello</w:t>
+      </w:r>
+      <w:proofErr w:type="spellEnd"/>
+      <w:r>
+        <w:rPr>
+          <w:sz w:val="24"/>
+        </w:rPr>
+        <w:t xml:space="preserve">.  </w:t>
+      </w:r>
+    </w:p>
+    <w:p>
+      <w:pPr>
         <w:spacing w:after="0"/>
         <w:jc w:val="both"/>
         <w:rPr>
-          <w:color w:val="FF0000"/>
-          <w:sz w:val="24"/>
-        </w:rPr>
-      </w:pPr>
-      <w:r>
-        <w:rPr>
-          <w:sz w:val="24"/>
-        </w:rPr>
-        <w:t xml:space="preserve"> </w:t>
-      </w:r>
-      <w:r>
-        <w:rPr>
-          <w:color w:val="FF0000"/>
-          <w:sz w:val="24"/>
-        </w:rPr>
-        <w:t xml:space="preserve">// </w:t>
-      </w:r>
-      <w:r>
-        <w:rPr>
-          <w:color w:val="FF0000"/>
-          <w:sz w:val="24"/>
-        </w:rPr>
-        <w:t>notre application le permet ? si oui</w:t>
-      </w:r>
-      <w:r>
-        <w:sym w:font="Wingdings" w:char="F0E0"/>
-      </w:r>
-      <w:r>
-        <w:rPr>
-          <w:color w:val="FF0000"/>
-          <w:sz w:val="24"/>
-        </w:rPr>
-        <w:t>à décrire</w:t>
-      </w:r>
-    </w:p>
-    <w:p>
-      <w:pPr>
-        <w:spacing w:after="0"/>
-        <w:jc w:val="both"/>
-        <w:rPr>
-          <w:sz w:val="24"/>
-        </w:rPr>
-      </w:pPr>
-    </w:p>
-    <w:p>
-      <w:pPr>
-        <w:pStyle w:val="Style3"/>
-      </w:pPr>
-      <w:bookmarkStart w:id="19" w:name="_Toc10967141"/>
-      <w:r>
-        <w:t>L’application produit</w:t>
-      </w:r>
-      <w:r>
-        <w:t xml:space="preserve"> son propre Web service</w:t>
-      </w:r>
-      <w:bookmarkEnd w:id="19"/>
-      <w:r>
-        <w:t xml:space="preserve"> </w:t>
-      </w:r>
-    </w:p>
-    <w:p>
-      <w:pPr>
-        <w:pStyle w:val="Style3"/>
-        <w:numPr>
-          <w:ilvl w:val="0"/>
-          <w:numId w:val="0"/>
-        </w:numPr>
-        <w:rPr>
-          <w:color w:val="FF0000"/>
-        </w:rPr>
-      </w:pPr>
-      <w:bookmarkStart w:id="20" w:name="_Toc10967142"/>
-      <w:r>
-        <w:rPr>
-          <w:color w:val="FF0000"/>
-        </w:rPr>
-        <w:t>(</w:t>
-      </w:r>
-      <w:proofErr w:type="gramStart"/>
-      <w:r>
-        <w:rPr>
-          <w:color w:val="FF0000"/>
-        </w:rPr>
-        <w:t>une</w:t>
-      </w:r>
-      <w:proofErr w:type="gramEnd"/>
-      <w:r>
-        <w:rPr>
-          <w:color w:val="FF0000"/>
-        </w:rPr>
-        <w:t xml:space="preserve"> API authentifiée avec système d’affiliation)</w:t>
-      </w:r>
-      <w:bookmarkEnd w:id="20"/>
-    </w:p>
-    <w:p>
-      <w:pPr>
-        <w:pStyle w:val="Paragraphedeliste"/>
-        <w:spacing w:after="0"/>
-        <w:jc w:val="both"/>
-        <w:rPr>
-          <w:color w:val="FF0000"/>
-          <w:sz w:val="24"/>
-        </w:rPr>
-      </w:pPr>
-      <w:r>
-        <w:rPr>
-          <w:sz w:val="24"/>
-        </w:rPr>
-        <w:t xml:space="preserve"> </w:t>
-      </w:r>
-      <w:r>
-        <w:rPr>
-          <w:color w:val="FF0000"/>
-          <w:sz w:val="24"/>
-        </w:rPr>
-        <w:t xml:space="preserve">// </w:t>
-      </w:r>
-      <w:r>
-        <w:rPr>
-          <w:color w:val="FF0000"/>
-          <w:sz w:val="24"/>
-        </w:rPr>
-        <w:t>notre application le permet ? si oui</w:t>
-      </w:r>
-      <w:r>
-        <w:sym w:font="Wingdings" w:char="F0E0"/>
-      </w:r>
-      <w:r>
-        <w:rPr>
-          <w:color w:val="FF0000"/>
-          <w:sz w:val="24"/>
-        </w:rPr>
-        <w:t>à décrire</w:t>
-      </w:r>
-    </w:p>
-    <w:p>
-      <w:pPr>
-        <w:pStyle w:val="Paragraphedeliste"/>
-        <w:spacing w:after="0"/>
-        <w:jc w:val="both"/>
-        <w:rPr>
-          <w:color w:val="FF0000"/>
-          <w:sz w:val="24"/>
-        </w:rPr>
-      </w:pPr>
-    </w:p>
-    <w:p>
-      <w:pPr>
-        <w:pStyle w:val="Style3"/>
-      </w:pPr>
-      <w:bookmarkStart w:id="21" w:name="_Toc10967143"/>
-      <w:r>
-        <w:t>L’application produit un flux RSS</w:t>
-      </w:r>
-      <w:bookmarkEnd w:id="21"/>
-      <w:r>
-        <w:t xml:space="preserve"> </w:t>
-      </w:r>
-    </w:p>
-    <w:p>
-      <w:pPr>
-        <w:pStyle w:val="Paragraphedeliste"/>
-        <w:spacing w:after="0"/>
-        <w:jc w:val="both"/>
-        <w:rPr>
-          <w:color w:val="FF0000"/>
-          <w:sz w:val="24"/>
-        </w:rPr>
-      </w:pPr>
-      <w:r>
-        <w:rPr>
-          <w:color w:val="FF0000"/>
-          <w:sz w:val="24"/>
-        </w:rPr>
-        <w:t xml:space="preserve">// </w:t>
-      </w:r>
-      <w:r>
-        <w:rPr>
-          <w:color w:val="FF0000"/>
-          <w:sz w:val="24"/>
-        </w:rPr>
-        <w:t>notre application le permet ? si oui</w:t>
-      </w:r>
-      <w:r>
-        <w:sym w:font="Wingdings" w:char="F0E0"/>
-      </w:r>
-      <w:r>
-        <w:rPr>
-          <w:color w:val="FF0000"/>
-          <w:sz w:val="24"/>
-        </w:rPr>
-        <w:t>à décrire</w:t>
-      </w:r>
-    </w:p>
-    <w:p>
-      <w:pPr>
-        <w:pStyle w:val="Paragraphedeliste"/>
-        <w:spacing w:after="0"/>
-        <w:jc w:val="both"/>
-      </w:pPr>
-    </w:p>
-    <w:p>
-      <w:pPr>
-        <w:pStyle w:val="Style2"/>
-      </w:pPr>
-      <w:bookmarkStart w:id="22" w:name="_Toc10967144"/>
-      <w:r>
-        <w:t>Outils utilisés pour la réalisation du projet</w:t>
-      </w:r>
-      <w:bookmarkEnd w:id="22"/>
-    </w:p>
-    <w:p>
-      <w:pPr>
-        <w:spacing w:after="0"/>
-        <w:jc w:val="both"/>
-        <w:rPr>
-          <w:sz w:val="24"/>
-        </w:rPr>
-      </w:pPr>
-      <w:r>
-        <w:rPr>
-          <w:sz w:val="24"/>
-        </w:rPr>
-        <w:t xml:space="preserve">Nous avons utilisé plusieurs outils pour réaliser ce projet. </w:t>
-      </w:r>
-    </w:p>
-    <w:p>
-      <w:pPr>
-        <w:spacing w:after="0"/>
-        <w:jc w:val="both"/>
-        <w:rPr>
-          <w:sz w:val="24"/>
-        </w:rPr>
-      </w:pPr>
-      <w:r>
-        <w:rPr>
-          <w:sz w:val="24"/>
-        </w:rPr>
-        <w:t xml:space="preserve">Pour la gestion des tâches de chacun nous utilisons l’outil Trello.  </w:t>
-      </w:r>
-    </w:p>
-    <w:p>
-      <w:pPr>
-        <w:spacing w:after="0"/>
-        <w:jc w:val="both"/>
-        <w:rPr>
           <w:sz w:val="24"/>
         </w:rPr>
       </w:pPr>
       <w:r>
         <w:rPr>
           <w:noProof/>
-          <w:lang w:eastAsia="fr-BE"/>
+          <w:lang w:val="en-US"/>
         </w:rPr>
         <w:drawing>
           <wp:inline distT="0" distB="0" distL="0" distR="0" wp14:anchorId="47D9935D" wp14:editId="00F73BDE">
@@ -3851,7 +3590,7 @@
                     <pic:cNvPicPr/>
                   </pic:nvPicPr>
                   <pic:blipFill rotWithShape="1">
-                    <a:blip r:embed="rId12"/>
+                    <a:blip r:embed="rId11"/>
                     <a:srcRect t="7939" b="14135"/>
                     <a:stretch/>
                   </pic:blipFill>
@@ -3925,9 +3664,8 @@
       <w:r>
         <w:rPr>
           <w:noProof/>
-          <w:lang w:eastAsia="fr-BE"/>
-        </w:rPr>
-        <w:lastRenderedPageBreak/>
+          <w:lang w:val="en-US"/>
+        </w:rPr>
         <w:drawing>
           <wp:inline distT="0" distB="0" distL="0" distR="0" wp14:anchorId="27C06866" wp14:editId="1B71E61A">
             <wp:extent cx="5760720" cy="2943225"/>
@@ -3944,7 +3682,7 @@
                     <pic:cNvPicPr/>
                   </pic:nvPicPr>
                   <pic:blipFill rotWithShape="1">
-                    <a:blip r:embed="rId13"/>
+                    <a:blip r:embed="rId12"/>
                     <a:srcRect t="3233" b="5901"/>
                     <a:stretch/>
                   </pic:blipFill>
@@ -3984,7 +3722,35 @@
         <w:rPr>
           <w:sz w:val="24"/>
         </w:rPr>
-        <w:t xml:space="preserve">Pour la gestion du développement et des versions du code nous utilisons GitHub. Nous utilisons également GitHub pour partager d’autres types de données. </w:t>
+        <w:t xml:space="preserve">Pour la gestion du développement et des versions du code nous utilisons </w:t>
+      </w:r>
+      <w:proofErr w:type="spellStart"/>
+      <w:r>
+        <w:rPr>
+          <w:sz w:val="24"/>
+        </w:rPr>
+        <w:t>GitHub</w:t>
+      </w:r>
+      <w:proofErr w:type="spellEnd"/>
+      <w:r>
+        <w:rPr>
+          <w:sz w:val="24"/>
+        </w:rPr>
+        <w:t xml:space="preserve">. Nous utilisons également </w:t>
+      </w:r>
+      <w:proofErr w:type="spellStart"/>
+      <w:r>
+        <w:rPr>
+          <w:sz w:val="24"/>
+        </w:rPr>
+        <w:t>GitHub</w:t>
+      </w:r>
+      <w:proofErr w:type="spellEnd"/>
+      <w:r>
+        <w:rPr>
+          <w:sz w:val="24"/>
+        </w:rPr>
+        <w:t xml:space="preserve"> pour partager d’autres types de données. </w:t>
       </w:r>
     </w:p>
     <w:p>
@@ -4000,7 +3766,7 @@
       <w:pPr>
         <w:pStyle w:val="Style2"/>
       </w:pPr>
-      <w:bookmarkStart w:id="23" w:name="_Toc10967145"/>
+      <w:bookmarkStart w:id="22" w:name="_Toc10967145"/>
       <w:r>
         <w:t xml:space="preserve">Langages et </w:t>
       </w:r>
@@ -4012,7 +3778,7 @@
       <w:r>
         <w:t xml:space="preserve"> utilisés</w:t>
       </w:r>
-      <w:bookmarkEnd w:id="23"/>
+      <w:bookmarkEnd w:id="22"/>
     </w:p>
     <w:p>
       <w:pPr>
@@ -4026,7 +3792,35 @@
         <w:rPr>
           <w:sz w:val="24"/>
         </w:rPr>
-        <w:t>Nous utilisons JAVA pour le backend. HTML, CSS et JavaScript pour le frontend.</w:t>
+        <w:t xml:space="preserve">Nous utilisons JAVA pour le </w:t>
+      </w:r>
+      <w:proofErr w:type="spellStart"/>
+      <w:r>
+        <w:rPr>
+          <w:sz w:val="24"/>
+        </w:rPr>
+        <w:t>backend</w:t>
+      </w:r>
+      <w:proofErr w:type="spellEnd"/>
+      <w:r>
+        <w:rPr>
+          <w:sz w:val="24"/>
+        </w:rPr>
+        <w:t xml:space="preserve">. HTML, CSS et JavaScript pour le </w:t>
+      </w:r>
+      <w:proofErr w:type="spellStart"/>
+      <w:r>
+        <w:rPr>
+          <w:sz w:val="24"/>
+        </w:rPr>
+        <w:t>frontend</w:t>
+      </w:r>
+      <w:proofErr w:type="spellEnd"/>
+      <w:r>
+        <w:rPr>
+          <w:sz w:val="24"/>
+        </w:rPr>
+        <w:t>.</w:t>
       </w:r>
     </w:p>
     <w:p>
@@ -4041,6 +3835,7 @@
         <w:rPr>
           <w:sz w:val="24"/>
         </w:rPr>
+        <w:lastRenderedPageBreak/>
         <w:t xml:space="preserve">Quant aux </w:t>
       </w:r>
       <w:proofErr w:type="spellStart"/>
@@ -4055,13 +3850,27 @@
         <w:rPr>
           <w:sz w:val="24"/>
         </w:rPr>
-        <w:t xml:space="preserve">, nous utilisons Spring boot pour faciliter la configuration du projet, </w:t>
+        <w:t xml:space="preserve">, nous utilisons </w:t>
       </w:r>
       <w:proofErr w:type="spellStart"/>
       <w:r>
         <w:rPr>
           <w:sz w:val="24"/>
         </w:rPr>
+        <w:t>Spring</w:t>
+      </w:r>
+      <w:proofErr w:type="spellEnd"/>
+      <w:r>
+        <w:rPr>
+          <w:sz w:val="24"/>
+        </w:rPr>
+        <w:t xml:space="preserve"> boot pour faciliter la configuration du projet, </w:t>
+      </w:r>
+      <w:proofErr w:type="spellStart"/>
+      <w:r>
+        <w:rPr>
+          <w:sz w:val="24"/>
+        </w:rPr>
         <w:t>bootstrap</w:t>
       </w:r>
       <w:proofErr w:type="spellEnd"/>
@@ -4069,21 +3878,7 @@
         <w:rPr>
           <w:sz w:val="24"/>
         </w:rPr>
-        <w:t xml:space="preserve"> boot afin de travailler plus facilement le </w:t>
-      </w:r>
-      <w:proofErr w:type="spellStart"/>
-      <w:r>
-        <w:rPr>
-          <w:sz w:val="24"/>
-        </w:rPr>
-        <w:t>front-end</w:t>
-      </w:r>
-      <w:proofErr w:type="spellEnd"/>
-      <w:r>
-        <w:rPr>
-          <w:sz w:val="24"/>
-        </w:rPr>
-        <w:t xml:space="preserve"> et </w:t>
+        <w:t xml:space="preserve"> boot afin de travailler plus facilement le front-end et </w:t>
       </w:r>
       <w:proofErr w:type="spellStart"/>
       <w:r>
@@ -4127,11 +3922,11 @@
       <w:pPr>
         <w:pStyle w:val="Style2"/>
       </w:pPr>
-      <w:bookmarkStart w:id="24" w:name="_Toc10967146"/>
+      <w:bookmarkStart w:id="23" w:name="_Toc10967146"/>
       <w:r>
         <w:t>Technique de développement</w:t>
       </w:r>
-      <w:bookmarkEnd w:id="24"/>
+      <w:bookmarkEnd w:id="23"/>
     </w:p>
     <w:p>
       <w:pPr>
@@ -4182,11 +3977,11 @@
       <w:pPr>
         <w:pStyle w:val="Style2"/>
       </w:pPr>
-      <w:bookmarkStart w:id="25" w:name="_Toc10967147"/>
+      <w:bookmarkStart w:id="24" w:name="_Toc10967147"/>
       <w:r>
         <w:t>La sécurité</w:t>
       </w:r>
-      <w:bookmarkEnd w:id="25"/>
+      <w:bookmarkEnd w:id="24"/>
     </w:p>
     <w:p>
       <w:pPr>
@@ -4223,11 +4018,11 @@
       <w:pPr>
         <w:pStyle w:val="Style1"/>
       </w:pPr>
-      <w:bookmarkStart w:id="26" w:name="_Toc10967148"/>
+      <w:bookmarkStart w:id="25" w:name="_Toc10967148"/>
       <w:r>
         <w:t>Démo</w:t>
       </w:r>
-      <w:bookmarkEnd w:id="26"/>
+      <w:bookmarkEnd w:id="25"/>
     </w:p>
     <w:p>
       <w:pPr>
@@ -4260,11 +4055,11 @@
           <w:numId w:val="20"/>
         </w:numPr>
       </w:pPr>
-      <w:bookmarkStart w:id="27" w:name="_Toc10967149"/>
+      <w:bookmarkStart w:id="26" w:name="_Toc10967149"/>
       <w:r>
         <w:t>L’internaute peut choisir une langue</w:t>
       </w:r>
-      <w:bookmarkEnd w:id="27"/>
+      <w:bookmarkEnd w:id="26"/>
     </w:p>
     <w:p>
       <w:pPr>
@@ -4277,7 +4072,7 @@
       <w:r>
         <w:rPr>
           <w:noProof/>
-          <w:lang w:eastAsia="fr-BE"/>
+          <w:lang w:val="en-US"/>
         </w:rPr>
         <w:drawing>
           <wp:inline distT="0" distB="0" distL="0" distR="0" wp14:anchorId="7B9538A3" wp14:editId="26AACED3">
@@ -4295,7 +4090,7 @@
                     <pic:cNvPicPr/>
                   </pic:nvPicPr>
                   <pic:blipFill rotWithShape="1">
-                    <a:blip r:embed="rId14"/>
+                    <a:blip r:embed="rId13"/>
                     <a:srcRect l="23774" t="31912" r="23083" b="51633"/>
                     <a:stretch/>
                   </pic:blipFill>
@@ -4327,14 +4122,14 @@
       <w:pPr>
         <w:pStyle w:val="Style2"/>
       </w:pPr>
-      <w:bookmarkStart w:id="28" w:name="_Toc10967150"/>
+      <w:bookmarkStart w:id="27" w:name="_Toc10967150"/>
       <w:r>
         <w:t>L’internaute peut par</w:t>
       </w:r>
       <w:r>
         <w:t>courir la liste des spectacles</w:t>
       </w:r>
-      <w:bookmarkEnd w:id="28"/>
+      <w:bookmarkEnd w:id="27"/>
     </w:p>
     <w:p>
       <w:pPr>
@@ -4349,9 +4144,8 @@
           <w:noProof/>
           <w:sz w:val="26"/>
           <w:szCs w:val="26"/>
-          <w:lang w:eastAsia="fr-BE"/>
-        </w:rPr>
-        <w:lastRenderedPageBreak/>
+          <w:lang w:val="en-US"/>
+        </w:rPr>
         <w:drawing>
           <wp:inline distT="0" distB="0" distL="0" distR="0" wp14:anchorId="01CD2B6E" wp14:editId="3707C5F8">
             <wp:extent cx="6230663" cy="800100"/>
@@ -4370,7 +4164,7 @@
                     </pic:cNvPicPr>
                   </pic:nvPicPr>
                   <pic:blipFill>
-                    <a:blip r:embed="rId15">
+                    <a:blip r:embed="rId14">
                       <a:extLst>
                         <a:ext uri="{28A0092B-C50C-407E-A947-70E740481C1C}">
                           <a14:useLocalDpi xmlns:a14="http://schemas.microsoft.com/office/drawing/2010/main" val="0"/>
@@ -4431,7 +4225,7 @@
           <w:noProof/>
           <w:sz w:val="26"/>
           <w:szCs w:val="26"/>
-          <w:lang w:eastAsia="fr-BE"/>
+          <w:lang w:val="en-US"/>
         </w:rPr>
         <w:drawing>
           <wp:inline distT="0" distB="0" distL="0" distR="0" wp14:anchorId="40429EFA" wp14:editId="56D9AC2B">
@@ -4451,7 +4245,7 @@
                     </pic:cNvPicPr>
                   </pic:nvPicPr>
                   <pic:blipFill>
-                    <a:blip r:embed="rId16">
+                    <a:blip r:embed="rId15">
                       <a:extLst>
                         <a:ext uri="{28A0092B-C50C-407E-A947-70E740481C1C}">
                           <a14:useLocalDpi xmlns:a14="http://schemas.microsoft.com/office/drawing/2010/main" val="0"/>
@@ -4496,6 +4290,7 @@
           <w:sz w:val="24"/>
           <w:szCs w:val="24"/>
         </w:rPr>
+        <w:lastRenderedPageBreak/>
         <w:t>Après avoir cliqué sur « consulter » :</w:t>
       </w:r>
     </w:p>
@@ -4510,7 +4305,7 @@
       <w:r>
         <w:rPr>
           <w:noProof/>
-          <w:lang w:eastAsia="fr-BE"/>
+          <w:lang w:val="en-US"/>
         </w:rPr>
         <w:drawing>
           <wp:inline distT="0" distB="0" distL="0" distR="0" wp14:anchorId="77AED52B" wp14:editId="0934D3E0">
@@ -4528,7 +4323,7 @@
                     <pic:cNvPicPr/>
                   </pic:nvPicPr>
                   <pic:blipFill rotWithShape="1">
-                    <a:blip r:embed="rId17"/>
+                    <a:blip r:embed="rId16"/>
                     <a:srcRect t="8234" b="26191"/>
                     <a:stretch/>
                   </pic:blipFill>
@@ -4560,19 +4355,29 @@
       <w:pPr>
         <w:pStyle w:val="Style2"/>
       </w:pPr>
-      <w:bookmarkStart w:id="29" w:name="_Toc10967151"/>
+      <w:bookmarkStart w:id="28" w:name="_Toc10967151"/>
       <w:r>
         <w:t>Le membre peut réserver un spectacle</w:t>
       </w:r>
+      <w:bookmarkEnd w:id="28"/>
+    </w:p>
+    <w:p>
+      <w:pPr>
+        <w:pStyle w:val="Style2"/>
+      </w:pPr>
+      <w:bookmarkStart w:id="29" w:name="_Toc10967152"/>
+      <w:r>
+        <w:t>Le membre peut consulter sa liste de réservations</w:t>
+      </w:r>
       <w:bookmarkEnd w:id="29"/>
     </w:p>
     <w:p>
       <w:pPr>
         <w:pStyle w:val="Style2"/>
       </w:pPr>
-      <w:bookmarkStart w:id="30" w:name="_Toc10967152"/>
-      <w:r>
-        <w:t>Le membre peut consulter sa liste de réservations</w:t>
+      <w:bookmarkStart w:id="30" w:name="_Toc10967153"/>
+      <w:r>
+        <w:t>Le membre peut modifier ses données de profil</w:t>
       </w:r>
       <w:bookmarkEnd w:id="30"/>
     </w:p>
@@ -4580,28 +4385,18 @@
       <w:pPr>
         <w:pStyle w:val="Style2"/>
       </w:pPr>
-      <w:bookmarkStart w:id="31" w:name="_Toc10967153"/>
-      <w:r>
-        <w:t>Le membre peut modifier ses données de profil</w:t>
+      <w:bookmarkStart w:id="31" w:name="_Toc10967154"/>
+      <w:r>
+        <w:t>L’administrateur peut consulter, modifier, supprimer un spectacle</w:t>
       </w:r>
       <w:bookmarkEnd w:id="31"/>
-    </w:p>
-    <w:p>
-      <w:pPr>
-        <w:pStyle w:val="Style2"/>
-      </w:pPr>
-      <w:bookmarkStart w:id="32" w:name="_Toc10967154"/>
-      <w:r>
-        <w:t>L’administrateur peut consulter, modifier, supprimer un spectacle</w:t>
-      </w:r>
-      <w:bookmarkEnd w:id="32"/>
       <w:r>
         <w:t xml:space="preserve"> </w:t>
       </w:r>
     </w:p>
     <w:p>
       <w:pPr>
-        <w:pStyle w:val="Titre1"/>
+        <w:pStyle w:val="Ttulo1"/>
         <w:rPr>
           <w:sz w:val="26"/>
           <w:szCs w:val="26"/>
@@ -4610,7 +4405,7 @@
       <w:r>
         <w:rPr>
           <w:noProof/>
-          <w:lang w:eastAsia="fr-BE"/>
+          <w:lang w:val="en-US"/>
         </w:rPr>
         <w:drawing>
           <wp:inline distT="0" distB="0" distL="0" distR="0" wp14:anchorId="4AB0F897" wp14:editId="023D85E3">
@@ -4630,7 +4425,7 @@
                     </pic:cNvPicPr>
                   </pic:nvPicPr>
                   <pic:blipFill>
-                    <a:blip r:embed="rId15">
+                    <a:blip r:embed="rId14">
                       <a:extLst>
                         <a:ext uri="{28A0092B-C50C-407E-A947-70E740481C1C}">
                           <a14:useLocalDpi xmlns:a14="http://schemas.microsoft.com/office/drawing/2010/main" val="0"/>
@@ -4691,9 +4486,8 @@
           <w:noProof/>
           <w:sz w:val="26"/>
           <w:szCs w:val="26"/>
-          <w:lang w:eastAsia="fr-BE"/>
-        </w:rPr>
-        <w:lastRenderedPageBreak/>
+          <w:lang w:val="en-US"/>
+        </w:rPr>
         <w:drawing>
           <wp:inline distT="0" distB="0" distL="0" distR="0" wp14:anchorId="0D45FE74" wp14:editId="513F6954">
             <wp:extent cx="6233772" cy="2828925"/>
@@ -4712,7 +4506,7 @@
                     </pic:cNvPicPr>
                   </pic:nvPicPr>
                   <pic:blipFill>
-                    <a:blip r:embed="rId16">
+                    <a:blip r:embed="rId15">
                       <a:extLst>
                         <a:ext uri="{28A0092B-C50C-407E-A947-70E740481C1C}">
                           <a14:useLocalDpi xmlns:a14="http://schemas.microsoft.com/office/drawing/2010/main" val="0"/>
@@ -4794,8 +4588,9 @@
       <w:r>
         <w:rPr>
           <w:noProof/>
-          <w:lang w:eastAsia="fr-BE"/>
-        </w:rPr>
+          <w:lang w:val="en-US"/>
+        </w:rPr>
+        <w:lastRenderedPageBreak/>
         <w:drawing>
           <wp:inline distT="0" distB="0" distL="0" distR="0" wp14:anchorId="08B8AD67" wp14:editId="2FE0F035">
             <wp:extent cx="6080760" cy="2352675"/>
@@ -4812,7 +4607,7 @@
                     <pic:cNvPicPr/>
                   </pic:nvPicPr>
                   <pic:blipFill rotWithShape="1">
-                    <a:blip r:embed="rId18"/>
+                    <a:blip r:embed="rId17"/>
                     <a:srcRect t="7646" b="23544"/>
                     <a:stretch/>
                   </pic:blipFill>
@@ -4844,11 +4639,11 @@
       <w:pPr>
         <w:pStyle w:val="Style2"/>
       </w:pPr>
-      <w:bookmarkStart w:id="33" w:name="_Toc10967155"/>
+      <w:bookmarkStart w:id="32" w:name="_Toc10967155"/>
       <w:r>
         <w:t>L’administrateur peut ajouter un spectacle</w:t>
       </w:r>
-      <w:bookmarkEnd w:id="33"/>
+      <w:bookmarkEnd w:id="32"/>
     </w:p>
     <w:p>
       <w:pPr>
@@ -4863,7 +4658,7 @@
           <w:noProof/>
           <w:sz w:val="26"/>
           <w:szCs w:val="26"/>
-          <w:lang w:eastAsia="fr-BE"/>
+          <w:lang w:val="en-US"/>
         </w:rPr>
         <w:drawing>
           <wp:inline distT="0" distB="0" distL="0" distR="0" wp14:anchorId="636BE609" wp14:editId="3D64DDBB">
@@ -4883,7 +4678,7 @@
                     </pic:cNvPicPr>
                   </pic:nvPicPr>
                   <pic:blipFill>
-                    <a:blip r:embed="rId19">
+                    <a:blip r:embed="rId18">
                       <a:extLst>
                         <a:ext uri="{28A0092B-C50C-407E-A947-70E740481C1C}">
                           <a14:useLocalDpi xmlns:a14="http://schemas.microsoft.com/office/drawing/2010/main" val="0"/>
@@ -4919,45 +4714,44 @@
       <w:pPr>
         <w:pStyle w:val="Style2"/>
       </w:pPr>
-      <w:bookmarkStart w:id="34" w:name="_Toc10967156"/>
+      <w:bookmarkStart w:id="33" w:name="_Toc10967156"/>
       <w:r>
         <w:t>L’administrateur peut importer/exporter des données</w:t>
       </w:r>
+      <w:bookmarkEnd w:id="33"/>
+    </w:p>
+    <w:p>
+      <w:pPr>
+        <w:pStyle w:val="Style2"/>
+      </w:pPr>
+      <w:bookmarkStart w:id="34" w:name="_Toc10967157"/>
+      <w:r>
+        <w:t>L’administrateur peut mettre à jour la liste des spectacles grâce aux nouveautés publiées par un Web service tiers.</w:t>
+      </w:r>
       <w:bookmarkEnd w:id="34"/>
     </w:p>
     <w:p>
       <w:pPr>
         <w:pStyle w:val="Style2"/>
       </w:pPr>
-      <w:bookmarkStart w:id="35" w:name="_Toc10967157"/>
-      <w:r>
-        <w:lastRenderedPageBreak/>
-        <w:t>L’administrateur peut mettre à jour la liste des spectacles grâce aux nouveautés publiées par un Web service tiers.</w:t>
+      <w:bookmarkStart w:id="35" w:name="_Toc10967158"/>
+      <w:r>
+        <w:t>L’application produit son propre Web service</w:t>
       </w:r>
       <w:bookmarkEnd w:id="35"/>
+      <w:r>
+        <w:t xml:space="preserve"> </w:t>
+      </w:r>
     </w:p>
     <w:p>
       <w:pPr>
         <w:pStyle w:val="Style2"/>
       </w:pPr>
-      <w:bookmarkStart w:id="36" w:name="_Toc10967158"/>
-      <w:r>
-        <w:t>L’application produit son propre Web service</w:t>
+      <w:bookmarkStart w:id="36" w:name="_Toc10967159"/>
+      <w:r>
+        <w:t>L’application produit un flux RSS</w:t>
       </w:r>
       <w:bookmarkEnd w:id="36"/>
-      <w:r>
-        <w:t xml:space="preserve"> </w:t>
-      </w:r>
-    </w:p>
-    <w:p>
-      <w:pPr>
-        <w:pStyle w:val="Style2"/>
-      </w:pPr>
-      <w:bookmarkStart w:id="37" w:name="_Toc10967159"/>
-      <w:r>
-        <w:t>L’application produit un flux RSS</w:t>
-      </w:r>
-      <w:bookmarkEnd w:id="37"/>
       <w:r>
         <w:t xml:space="preserve"> </w:t>
       </w:r>
@@ -4972,9 +4766,12 @@
       </w:pPr>
     </w:p>
     <w:p/>
-    <w:p/>
+    <w:p>
+      <w:bookmarkStart w:id="37" w:name="_GoBack"/>
+      <w:bookmarkEnd w:id="37"/>
+    </w:p>
     <w:sectPr>
-      <w:footerReference w:type="default" r:id="rId20"/>
+      <w:footerReference w:type="default" r:id="rId19"/>
       <w:pgSz w:w="11906" w:h="16838"/>
       <w:pgMar w:top="1417" w:right="1417" w:bottom="1417" w:left="1417" w:header="708" w:footer="708" w:gutter="0"/>
       <w:cols w:space="708"/>
@@ -4985,31 +4782,39 @@
 </file>
 
 <file path=word/comments.xml><?xml version="1.0" encoding="utf-8"?>
-<w:comments xmlns:wpc="http://schemas.microsoft.com/office/word/2010/wordprocessingCanvas" xmlns:cx="http://schemas.microsoft.com/office/drawing/2014/chartex" xmlns:cx1="http://schemas.microsoft.com/office/drawing/2015/9/8/chartex" xmlns:cx2="http://schemas.microsoft.com/office/drawing/2015/10/21/chartex" xmlns:cx3="http://schemas.microsoft.com/office/drawing/2016/5/9/chartex" xmlns:cx4="http://schemas.microsoft.com/office/drawing/2016/5/10/chartex" xmlns:cx5="http://schemas.microsoft.com/office/drawing/2016/5/11/chartex" xmlns:cx6="http://schemas.microsoft.com/office/drawing/2016/5/12/chartex" xmlns:cx7="http://schemas.microsoft.com/office/drawing/2016/5/13/chartex" xmlns:cx8="http://schemas.microsoft.com/office/drawing/2016/5/14/chartex" xmlns:mc="http://schemas.openxmlformats.org/markup-compatibility/2006" xmlns:aink="http://schemas.microsoft.com/office/drawing/2016/ink" xmlns:am3d="http://schemas.microsoft.com/office/drawing/2017/model3d" xmlns:o="urn:schemas-microsoft-com:office:office" xmlns:r="http://schemas.openxmlformats.org/officeDocument/2006/relationships" xmlns:m="http://schemas.openxmlformats.org/officeDocument/2006/math" xmlns:v="urn:schemas-microsoft-com:vml" xmlns:wp14="http://schemas.microsoft.com/office/word/2010/wordprocessingDrawing" xmlns:wp="http://schemas.openxmlformats.org/drawingml/2006/wordprocessingDrawing" xmlns:w10="urn:schemas-microsoft-com:office:word" xmlns:w="http://schemas.openxmlformats.org/wordprocessingml/2006/main" xmlns:w14="http://schemas.microsoft.com/office/word/2010/wordml" xmlns:w15="http://schemas.microsoft.com/office/word/2012/wordml" xmlns:w16cid="http://schemas.microsoft.com/office/word/2016/wordml/cid" xmlns:w16se="http://schemas.microsoft.com/office/word/2015/wordml/symex" xmlns:wpg="http://schemas.microsoft.com/office/word/2010/wordprocessingGroup" xmlns:wpi="http://schemas.microsoft.com/office/word/2010/wordprocessingInk" xmlns:wne="http://schemas.microsoft.com/office/word/2006/wordml" xmlns:wps="http://schemas.microsoft.com/office/word/2010/wordprocessingShape" mc:Ignorable="w14 w15 w16se w16cid wp14">
+<w:comments xmlns:wpc="http://schemas.microsoft.com/office/word/2010/wordprocessingCanvas" xmlns:mc="http://schemas.openxmlformats.org/markup-compatibility/2006" xmlns:o="urn:schemas-microsoft-com:office:office" xmlns:r="http://schemas.openxmlformats.org/officeDocument/2006/relationships" xmlns:m="http://schemas.openxmlformats.org/officeDocument/2006/math" xmlns:v="urn:schemas-microsoft-com:vml" xmlns:wp14="http://schemas.microsoft.com/office/word/2010/wordprocessingDrawing" xmlns:wp="http://schemas.openxmlformats.org/drawingml/2006/wordprocessingDrawing" xmlns:w10="urn:schemas-microsoft-com:office:word" xmlns:w="http://schemas.openxmlformats.org/wordprocessingml/2006/main" xmlns:w14="http://schemas.microsoft.com/office/word/2010/wordml" xmlns:wpg="http://schemas.microsoft.com/office/word/2010/wordprocessingGroup" xmlns:wpi="http://schemas.microsoft.com/office/word/2010/wordprocessingInk" xmlns:wne="http://schemas.microsoft.com/office/word/2006/wordml" xmlns:wps="http://schemas.microsoft.com/office/word/2010/wordprocessingShape" mc:Ignorable="w14 wp14">
   <w:comment w:id="2" w:author="Leila Tanouti" w:date="2019-06-09T01:24:00Z" w:initials="LT">
     <w:p>
       <w:pPr>
-        <w:pStyle w:val="Commentaire"/>
-      </w:pPr>
-      <w:r>
-        <w:rPr>
-          <w:rStyle w:val="Marquedecommentaire"/>
+        <w:pStyle w:val="Textocomentario"/>
+      </w:pPr>
+      <w:r>
+        <w:rPr>
+          <w:rStyle w:val="Refdecomentario"/>
         </w:rPr>
         <w:annotationRef/>
       </w:r>
       <w:r>
-        <w:t>À confirmer. N’importe quel internaute peut cliquer sur consulter ? ou faut-il être connecté pour cela ?</w:t>
+        <w:t xml:space="preserve">À confirmer. N’importe quel internaute peut cliquer sur consulter ? </w:t>
+      </w:r>
+      <w:proofErr w:type="gramStart"/>
+      <w:r>
+        <w:t>ou</w:t>
+      </w:r>
+      <w:proofErr w:type="gramEnd"/>
+      <w:r>
+        <w:t xml:space="preserve"> faut-il être connecté pour cela ?</w:t>
       </w:r>
     </w:p>
   </w:comment>
   <w:comment w:id="3" w:author="Leila Tanouti" w:date="2019-06-09T02:03:00Z" w:initials="LT">
     <w:p>
       <w:pPr>
-        <w:pStyle w:val="Commentaire"/>
-      </w:pPr>
-      <w:r>
-        <w:rPr>
-          <w:rStyle w:val="Marquedecommentaire"/>
+        <w:pStyle w:val="Textocomentario"/>
+      </w:pPr>
+      <w:r>
+        <w:rPr>
+          <w:rStyle w:val="Refdecomentario"/>
         </w:rPr>
         <w:annotationRef/>
       </w:r>
@@ -5021,11 +4826,11 @@
   <w:comment w:id="4" w:author="Leila Tanouti" w:date="2019-06-09T02:06:00Z" w:initials="LT">
     <w:p>
       <w:pPr>
-        <w:pStyle w:val="Commentaire"/>
-      </w:pPr>
-      <w:r>
-        <w:rPr>
-          <w:rStyle w:val="Marquedecommentaire"/>
+        <w:pStyle w:val="Textocomentario"/>
+      </w:pPr>
+      <w:r>
+        <w:rPr>
+          <w:rStyle w:val="Refdecomentario"/>
         </w:rPr>
         <w:annotationRef/>
       </w:r>
@@ -5037,11 +4842,11 @@
   <w:comment w:id="5" w:author="Leila Tanouti" w:date="2019-06-09T02:07:00Z" w:initials="LT">
     <w:p>
       <w:pPr>
-        <w:pStyle w:val="Commentaire"/>
-      </w:pPr>
-      <w:r>
-        <w:rPr>
-          <w:rStyle w:val="Marquedecommentaire"/>
+        <w:pStyle w:val="Textocomentario"/>
+      </w:pPr>
+      <w:r>
+        <w:rPr>
+          <w:rStyle w:val="Refdecomentario"/>
         </w:rPr>
         <w:annotationRef/>
       </w:r>
@@ -5059,7 +4864,7 @@
 </file>
 
 <file path=word/commentsExtended.xml><?xml version="1.0" encoding="utf-8"?>
-<w15:commentsEx xmlns:wpc="http://schemas.microsoft.com/office/word/2010/wordprocessingCanvas" xmlns:cx="http://schemas.microsoft.com/office/drawing/2014/chartex" xmlns:cx1="http://schemas.microsoft.com/office/drawing/2015/9/8/chartex" xmlns:cx2="http://schemas.microsoft.com/office/drawing/2015/10/21/chartex" xmlns:cx3="http://schemas.microsoft.com/office/drawing/2016/5/9/chartex" xmlns:cx4="http://schemas.microsoft.com/office/drawing/2016/5/10/chartex" xmlns:cx5="http://schemas.microsoft.com/office/drawing/2016/5/11/chartex" xmlns:cx6="http://schemas.microsoft.com/office/drawing/2016/5/12/chartex" xmlns:cx7="http://schemas.microsoft.com/office/drawing/2016/5/13/chartex" xmlns:cx8="http://schemas.microsoft.com/office/drawing/2016/5/14/chartex" xmlns:mc="http://schemas.openxmlformats.org/markup-compatibility/2006" xmlns:aink="http://schemas.microsoft.com/office/drawing/2016/ink" xmlns:am3d="http://schemas.microsoft.com/office/drawing/2017/model3d" xmlns:o="urn:schemas-microsoft-com:office:office" xmlns:r="http://schemas.openxmlformats.org/officeDocument/2006/relationships" xmlns:m="http://schemas.openxmlformats.org/officeDocument/2006/math" xmlns:v="urn:schemas-microsoft-com:vml" xmlns:wp14="http://schemas.microsoft.com/office/word/2010/wordprocessingDrawing" xmlns:wp="http://schemas.openxmlformats.org/drawingml/2006/wordprocessingDrawing" xmlns:w10="urn:schemas-microsoft-com:office:word" xmlns:w="http://schemas.openxmlformats.org/wordprocessingml/2006/main" xmlns:w14="http://schemas.microsoft.com/office/word/2010/wordml" xmlns:w15="http://schemas.microsoft.com/office/word/2012/wordml" xmlns:w16cid="http://schemas.microsoft.com/office/word/2016/wordml/cid" xmlns:w16se="http://schemas.microsoft.com/office/word/2015/wordml/symex" xmlns:wpg="http://schemas.microsoft.com/office/word/2010/wordprocessingGroup" xmlns:wpi="http://schemas.microsoft.com/office/word/2010/wordprocessingInk" xmlns:wne="http://schemas.microsoft.com/office/word/2006/wordml" xmlns:wps="http://schemas.microsoft.com/office/word/2010/wordprocessingShape" mc:Ignorable="w14 w15 w16se w16cid wp14">
+<w15:commentsEx xmlns:wpc="http://schemas.microsoft.com/office/word/2010/wordprocessingCanvas" xmlns:cx="http://schemas.microsoft.com/office/drawing/2014/chartex" xmlns:cx1="http://schemas.microsoft.com/office/drawing/2015/9/8/chartex" xmlns:mc="http://schemas.openxmlformats.org/markup-compatibility/2006" xmlns:o="urn:schemas-microsoft-com:office:office" xmlns:r="http://schemas.openxmlformats.org/officeDocument/2006/relationships" xmlns:m="http://schemas.openxmlformats.org/officeDocument/2006/math" xmlns:v="urn:schemas-microsoft-com:vml" xmlns:wp14="http://schemas.microsoft.com/office/word/2010/wordprocessingDrawing" xmlns:wp="http://schemas.openxmlformats.org/drawingml/2006/wordprocessingDrawing" xmlns:w10="urn:schemas-microsoft-com:office:word" xmlns:w="http://schemas.openxmlformats.org/wordprocessingml/2006/main" xmlns:w14="http://schemas.microsoft.com/office/word/2010/wordml" xmlns:w15="http://schemas.microsoft.com/office/word/2012/wordml" xmlns:w16se="http://schemas.microsoft.com/office/word/2015/wordml/symex" xmlns:wpg="http://schemas.microsoft.com/office/word/2010/wordprocessingGroup" xmlns:wpi="http://schemas.microsoft.com/office/word/2010/wordprocessingInk" xmlns:wne="http://schemas.microsoft.com/office/word/2006/wordml" xmlns:wps="http://schemas.microsoft.com/office/word/2010/wordprocessingShape" mc:Ignorable="w14 w15 w16se wp14">
   <w15:commentEx w15:paraId="619B2F71" w15:done="0"/>
   <w15:commentEx w15:paraId="1977DA18" w15:done="0"/>
   <w15:commentEx w15:paraId="25F68E9B" w15:done="0"/>
@@ -5067,17 +4872,8 @@
 </w15:commentsEx>
 </file>
 
-<file path=word/commentsIds.xml><?xml version="1.0" encoding="utf-8"?>
-<w16cid:commentsIds xmlns:wpc="http://schemas.microsoft.com/office/word/2010/wordprocessingCanvas" xmlns:cx="http://schemas.microsoft.com/office/drawing/2014/chartex" xmlns:cx1="http://schemas.microsoft.com/office/drawing/2015/9/8/chartex" xmlns:cx2="http://schemas.microsoft.com/office/drawing/2015/10/21/chartex" xmlns:cx3="http://schemas.microsoft.com/office/drawing/2016/5/9/chartex" xmlns:cx4="http://schemas.microsoft.com/office/drawing/2016/5/10/chartex" xmlns:cx5="http://schemas.microsoft.com/office/drawing/2016/5/11/chartex" xmlns:cx6="http://schemas.microsoft.com/office/drawing/2016/5/12/chartex" xmlns:cx7="http://schemas.microsoft.com/office/drawing/2016/5/13/chartex" xmlns:cx8="http://schemas.microsoft.com/office/drawing/2016/5/14/chartex" xmlns:mc="http://schemas.openxmlformats.org/markup-compatibility/2006" xmlns:aink="http://schemas.microsoft.com/office/drawing/2016/ink" xmlns:am3d="http://schemas.microsoft.com/office/drawing/2017/model3d" xmlns:o="urn:schemas-microsoft-com:office:office" xmlns:r="http://schemas.openxmlformats.org/officeDocument/2006/relationships" xmlns:m="http://schemas.openxmlformats.org/officeDocument/2006/math" xmlns:v="urn:schemas-microsoft-com:vml" xmlns:wp14="http://schemas.microsoft.com/office/word/2010/wordprocessingDrawing" xmlns:wp="http://schemas.openxmlformats.org/drawingml/2006/wordprocessingDrawing" xmlns:w10="urn:schemas-microsoft-com:office:word" xmlns:w="http://schemas.openxmlformats.org/wordprocessingml/2006/main" xmlns:w14="http://schemas.microsoft.com/office/word/2010/wordml" xmlns:w15="http://schemas.microsoft.com/office/word/2012/wordml" xmlns:w16cid="http://schemas.microsoft.com/office/word/2016/wordml/cid" xmlns:w16se="http://schemas.microsoft.com/office/word/2015/wordml/symex" xmlns:wpg="http://schemas.microsoft.com/office/word/2010/wordprocessingGroup" xmlns:wpi="http://schemas.microsoft.com/office/word/2010/wordprocessingInk" xmlns:wne="http://schemas.microsoft.com/office/word/2006/wordml" xmlns:wps="http://schemas.microsoft.com/office/word/2010/wordprocessingShape" mc:Ignorable="w14 w15 w16se w16cid wp14">
-  <w16cid:commentId w16cid:paraId="619B2F71" w16cid:durableId="20ABAB30"/>
-  <w16cid:commentId w16cid:paraId="1977DA18" w16cid:durableId="20ABAB31"/>
-  <w16cid:commentId w16cid:paraId="25F68E9B" w16cid:durableId="20ABAB32"/>
-  <w16cid:commentId w16cid:paraId="7EC99983" w16cid:durableId="20ABAB33"/>
-</w16cid:commentsIds>
-</file>
-
 <file path=word/endnotes.xml><?xml version="1.0" encoding="utf-8"?>
-<w:endnotes xmlns:wpc="http://schemas.microsoft.com/office/word/2010/wordprocessingCanvas" xmlns:cx="http://schemas.microsoft.com/office/drawing/2014/chartex" xmlns:cx1="http://schemas.microsoft.com/office/drawing/2015/9/8/chartex" xmlns:cx2="http://schemas.microsoft.com/office/drawing/2015/10/21/chartex" xmlns:cx3="http://schemas.microsoft.com/office/drawing/2016/5/9/chartex" xmlns:cx4="http://schemas.microsoft.com/office/drawing/2016/5/10/chartex" xmlns:cx5="http://schemas.microsoft.com/office/drawing/2016/5/11/chartex" xmlns:cx6="http://schemas.microsoft.com/office/drawing/2016/5/12/chartex" xmlns:cx7="http://schemas.microsoft.com/office/drawing/2016/5/13/chartex" xmlns:cx8="http://schemas.microsoft.com/office/drawing/2016/5/14/chartex" xmlns:mc="http://schemas.openxmlformats.org/markup-compatibility/2006" xmlns:aink="http://schemas.microsoft.com/office/drawing/2016/ink" xmlns:am3d="http://schemas.microsoft.com/office/drawing/2017/model3d" xmlns:o="urn:schemas-microsoft-com:office:office" xmlns:r="http://schemas.openxmlformats.org/officeDocument/2006/relationships" xmlns:m="http://schemas.openxmlformats.org/officeDocument/2006/math" xmlns:v="urn:schemas-microsoft-com:vml" xmlns:wp14="http://schemas.microsoft.com/office/word/2010/wordprocessingDrawing" xmlns:wp="http://schemas.openxmlformats.org/drawingml/2006/wordprocessingDrawing" xmlns:w10="urn:schemas-microsoft-com:office:word" xmlns:w="http://schemas.openxmlformats.org/wordprocessingml/2006/main" xmlns:w14="http://schemas.microsoft.com/office/word/2010/wordml" xmlns:w15="http://schemas.microsoft.com/office/word/2012/wordml" xmlns:w16cid="http://schemas.microsoft.com/office/word/2016/wordml/cid" xmlns:w16se="http://schemas.microsoft.com/office/word/2015/wordml/symex" xmlns:wpg="http://schemas.microsoft.com/office/word/2010/wordprocessingGroup" xmlns:wpi="http://schemas.microsoft.com/office/word/2010/wordprocessingInk" xmlns:wne="http://schemas.microsoft.com/office/word/2006/wordml" xmlns:wps="http://schemas.microsoft.com/office/word/2010/wordprocessingShape" mc:Ignorable="w14 w15 w16se w16cid wp14">
+<w:endnotes xmlns:wpc="http://schemas.microsoft.com/office/word/2010/wordprocessingCanvas" xmlns:mc="http://schemas.openxmlformats.org/markup-compatibility/2006" xmlns:o="urn:schemas-microsoft-com:office:office" xmlns:r="http://schemas.openxmlformats.org/officeDocument/2006/relationships" xmlns:m="http://schemas.openxmlformats.org/officeDocument/2006/math" xmlns:v="urn:schemas-microsoft-com:vml" xmlns:wp14="http://schemas.microsoft.com/office/word/2010/wordprocessingDrawing" xmlns:wp="http://schemas.openxmlformats.org/drawingml/2006/wordprocessingDrawing" xmlns:w10="urn:schemas-microsoft-com:office:word" xmlns:w="http://schemas.openxmlformats.org/wordprocessingml/2006/main" xmlns:w14="http://schemas.microsoft.com/office/word/2010/wordml" xmlns:wpg="http://schemas.microsoft.com/office/word/2010/wordprocessingGroup" xmlns:wpi="http://schemas.microsoft.com/office/word/2010/wordprocessingInk" xmlns:wne="http://schemas.microsoft.com/office/word/2006/wordml" xmlns:wps="http://schemas.microsoft.com/office/word/2010/wordprocessingShape" mc:Ignorable="w14 wp14">
   <w:endnote w:type="separator" w:id="-1">
     <w:p>
       <w:pPr>
@@ -5102,7 +4898,7 @@
 </file>
 
 <file path=word/footer1.xml><?xml version="1.0" encoding="utf-8"?>
-<w:ftr xmlns:wpc="http://schemas.microsoft.com/office/word/2010/wordprocessingCanvas" xmlns:cx="http://schemas.microsoft.com/office/drawing/2014/chartex" xmlns:cx1="http://schemas.microsoft.com/office/drawing/2015/9/8/chartex" xmlns:cx2="http://schemas.microsoft.com/office/drawing/2015/10/21/chartex" xmlns:cx3="http://schemas.microsoft.com/office/drawing/2016/5/9/chartex" xmlns:cx4="http://schemas.microsoft.com/office/drawing/2016/5/10/chartex" xmlns:cx5="http://schemas.microsoft.com/office/drawing/2016/5/11/chartex" xmlns:cx6="http://schemas.microsoft.com/office/drawing/2016/5/12/chartex" xmlns:cx7="http://schemas.microsoft.com/office/drawing/2016/5/13/chartex" xmlns:cx8="http://schemas.microsoft.com/office/drawing/2016/5/14/chartex" xmlns:mc="http://schemas.openxmlformats.org/markup-compatibility/2006" xmlns:aink="http://schemas.microsoft.com/office/drawing/2016/ink" xmlns:am3d="http://schemas.microsoft.com/office/drawing/2017/model3d" xmlns:o="urn:schemas-microsoft-com:office:office" xmlns:r="http://schemas.openxmlformats.org/officeDocument/2006/relationships" xmlns:m="http://schemas.openxmlformats.org/officeDocument/2006/math" xmlns:v="urn:schemas-microsoft-com:vml" xmlns:wp14="http://schemas.microsoft.com/office/word/2010/wordprocessingDrawing" xmlns:wp="http://schemas.openxmlformats.org/drawingml/2006/wordprocessingDrawing" xmlns:w10="urn:schemas-microsoft-com:office:word" xmlns:w="http://schemas.openxmlformats.org/wordprocessingml/2006/main" xmlns:w14="http://schemas.microsoft.com/office/word/2010/wordml" xmlns:w15="http://schemas.microsoft.com/office/word/2012/wordml" xmlns:w16cid="http://schemas.microsoft.com/office/word/2016/wordml/cid" xmlns:w16se="http://schemas.microsoft.com/office/word/2015/wordml/symex" xmlns:wpg="http://schemas.microsoft.com/office/word/2010/wordprocessingGroup" xmlns:wpi="http://schemas.microsoft.com/office/word/2010/wordprocessingInk" xmlns:wne="http://schemas.microsoft.com/office/word/2006/wordml" xmlns:wps="http://schemas.microsoft.com/office/word/2010/wordprocessingShape" mc:Ignorable="w14 w15 w16se w16cid wp14">
+<w:ftr xmlns:wpc="http://schemas.microsoft.com/office/word/2010/wordprocessingCanvas" xmlns:mc="http://schemas.openxmlformats.org/markup-compatibility/2006" xmlns:o="urn:schemas-microsoft-com:office:office" xmlns:r="http://schemas.openxmlformats.org/officeDocument/2006/relationships" xmlns:m="http://schemas.openxmlformats.org/officeDocument/2006/math" xmlns:v="urn:schemas-microsoft-com:vml" xmlns:wp14="http://schemas.microsoft.com/office/word/2010/wordprocessingDrawing" xmlns:wp="http://schemas.openxmlformats.org/drawingml/2006/wordprocessingDrawing" xmlns:w10="urn:schemas-microsoft-com:office:word" xmlns:w="http://schemas.openxmlformats.org/wordprocessingml/2006/main" xmlns:w14="http://schemas.microsoft.com/office/word/2010/wordml" xmlns:wpg="http://schemas.microsoft.com/office/word/2010/wordprocessingGroup" xmlns:wpi="http://schemas.microsoft.com/office/word/2010/wordprocessingInk" xmlns:wne="http://schemas.microsoft.com/office/word/2006/wordml" xmlns:wps="http://schemas.microsoft.com/office/word/2010/wordprocessingShape" mc:Ignorable="w14 wp14">
   <w:sdt>
     <w:sdtPr>
       <w:id w:val="-950391980"/>
@@ -5115,7 +4911,7 @@
     <w:sdtContent>
       <w:p>
         <w:pPr>
-          <w:pStyle w:val="Pieddepage"/>
+          <w:pStyle w:val="Piedepgina"/>
           <w:jc w:val="right"/>
         </w:pPr>
         <w:r>
@@ -5142,14 +4938,14 @@
   </w:sdt>
   <w:p>
     <w:pPr>
-      <w:pStyle w:val="Pieddepage"/>
+      <w:pStyle w:val="Piedepgina"/>
     </w:pPr>
   </w:p>
 </w:ftr>
 </file>
 
 <file path=word/footnotes.xml><?xml version="1.0" encoding="utf-8"?>
-<w:footnotes xmlns:wpc="http://schemas.microsoft.com/office/word/2010/wordprocessingCanvas" xmlns:cx="http://schemas.microsoft.com/office/drawing/2014/chartex" xmlns:cx1="http://schemas.microsoft.com/office/drawing/2015/9/8/chartex" xmlns:cx2="http://schemas.microsoft.com/office/drawing/2015/10/21/chartex" xmlns:cx3="http://schemas.microsoft.com/office/drawing/2016/5/9/chartex" xmlns:cx4="http://schemas.microsoft.com/office/drawing/2016/5/10/chartex" xmlns:cx5="http://schemas.microsoft.com/office/drawing/2016/5/11/chartex" xmlns:cx6="http://schemas.microsoft.com/office/drawing/2016/5/12/chartex" xmlns:cx7="http://schemas.microsoft.com/office/drawing/2016/5/13/chartex" xmlns:cx8="http://schemas.microsoft.com/office/drawing/2016/5/14/chartex" xmlns:mc="http://schemas.openxmlformats.org/markup-compatibility/2006" xmlns:aink="http://schemas.microsoft.com/office/drawing/2016/ink" xmlns:am3d="http://schemas.microsoft.com/office/drawing/2017/model3d" xmlns:o="urn:schemas-microsoft-com:office:office" xmlns:r="http://schemas.openxmlformats.org/officeDocument/2006/relationships" xmlns:m="http://schemas.openxmlformats.org/officeDocument/2006/math" xmlns:v="urn:schemas-microsoft-com:vml" xmlns:wp14="http://schemas.microsoft.com/office/word/2010/wordprocessingDrawing" xmlns:wp="http://schemas.openxmlformats.org/drawingml/2006/wordprocessingDrawing" xmlns:w10="urn:schemas-microsoft-com:office:word" xmlns:w="http://schemas.openxmlformats.org/wordprocessingml/2006/main" xmlns:w14="http://schemas.microsoft.com/office/word/2010/wordml" xmlns:w15="http://schemas.microsoft.com/office/word/2012/wordml" xmlns:w16cid="http://schemas.microsoft.com/office/word/2016/wordml/cid" xmlns:w16se="http://schemas.microsoft.com/office/word/2015/wordml/symex" xmlns:wpg="http://schemas.microsoft.com/office/word/2010/wordprocessingGroup" xmlns:wpi="http://schemas.microsoft.com/office/word/2010/wordprocessingInk" xmlns:wne="http://schemas.microsoft.com/office/word/2006/wordml" xmlns:wps="http://schemas.microsoft.com/office/word/2010/wordprocessingShape" mc:Ignorable="w14 w15 w16se w16cid wp14">
+<w:footnotes xmlns:wpc="http://schemas.microsoft.com/office/word/2010/wordprocessingCanvas" xmlns:mc="http://schemas.openxmlformats.org/markup-compatibility/2006" xmlns:o="urn:schemas-microsoft-com:office:office" xmlns:r="http://schemas.openxmlformats.org/officeDocument/2006/relationships" xmlns:m="http://schemas.openxmlformats.org/officeDocument/2006/math" xmlns:v="urn:schemas-microsoft-com:vml" xmlns:wp14="http://schemas.microsoft.com/office/word/2010/wordprocessingDrawing" xmlns:wp="http://schemas.openxmlformats.org/drawingml/2006/wordprocessingDrawing" xmlns:w10="urn:schemas-microsoft-com:office:word" xmlns:w="http://schemas.openxmlformats.org/wordprocessingml/2006/main" xmlns:w14="http://schemas.microsoft.com/office/word/2010/wordml" xmlns:wpg="http://schemas.microsoft.com/office/word/2010/wordprocessingGroup" xmlns:wpi="http://schemas.microsoft.com/office/word/2010/wordprocessingInk" xmlns:wne="http://schemas.microsoft.com/office/word/2006/wordml" xmlns:wps="http://schemas.microsoft.com/office/word/2010/wordprocessingShape" mc:Ignorable="w14 wp14">
   <w:footnote w:type="separator" w:id="-1">
     <w:p>
       <w:pPr>
@@ -5174,8 +4970,8 @@
 </file>
 
 <file path=word/numbering.xml><?xml version="1.0" encoding="utf-8"?>
-<w:numbering xmlns:wpc="http://schemas.microsoft.com/office/word/2010/wordprocessingCanvas" xmlns:cx="http://schemas.microsoft.com/office/drawing/2014/chartex" xmlns:cx1="http://schemas.microsoft.com/office/drawing/2015/9/8/chartex" xmlns:cx2="http://schemas.microsoft.com/office/drawing/2015/10/21/chartex" xmlns:cx3="http://schemas.microsoft.com/office/drawing/2016/5/9/chartex" xmlns:cx4="http://schemas.microsoft.com/office/drawing/2016/5/10/chartex" xmlns:cx5="http://schemas.microsoft.com/office/drawing/2016/5/11/chartex" xmlns:cx6="http://schemas.microsoft.com/office/drawing/2016/5/12/chartex" xmlns:cx7="http://schemas.microsoft.com/office/drawing/2016/5/13/chartex" xmlns:cx8="http://schemas.microsoft.com/office/drawing/2016/5/14/chartex" xmlns:mc="http://schemas.openxmlformats.org/markup-compatibility/2006" xmlns:aink="http://schemas.microsoft.com/office/drawing/2016/ink" xmlns:am3d="http://schemas.microsoft.com/office/drawing/2017/model3d" xmlns:o="urn:schemas-microsoft-com:office:office" xmlns:r="http://schemas.openxmlformats.org/officeDocument/2006/relationships" xmlns:m="http://schemas.openxmlformats.org/officeDocument/2006/math" xmlns:v="urn:schemas-microsoft-com:vml" xmlns:wp14="http://schemas.microsoft.com/office/word/2010/wordprocessingDrawing" xmlns:wp="http://schemas.openxmlformats.org/drawingml/2006/wordprocessingDrawing" xmlns:w10="urn:schemas-microsoft-com:office:word" xmlns:w="http://schemas.openxmlformats.org/wordprocessingml/2006/main" xmlns:w14="http://schemas.microsoft.com/office/word/2010/wordml" xmlns:w15="http://schemas.microsoft.com/office/word/2012/wordml" xmlns:w16cid="http://schemas.microsoft.com/office/word/2016/wordml/cid" xmlns:w16se="http://schemas.microsoft.com/office/word/2015/wordml/symex" xmlns:wpg="http://schemas.microsoft.com/office/word/2010/wordprocessingGroup" xmlns:wpi="http://schemas.microsoft.com/office/word/2010/wordprocessingInk" xmlns:wne="http://schemas.microsoft.com/office/word/2006/wordml" xmlns:wps="http://schemas.microsoft.com/office/word/2010/wordprocessingShape" mc:Ignorable="w14 w15 w16se w16cid wp14">
-  <w:abstractNum w:abstractNumId="0" w15:restartNumberingAfterBreak="0">
+<w:numbering xmlns:wpc="http://schemas.microsoft.com/office/word/2010/wordprocessingCanvas" xmlns:mc="http://schemas.openxmlformats.org/markup-compatibility/2006" xmlns:o="urn:schemas-microsoft-com:office:office" xmlns:r="http://schemas.openxmlformats.org/officeDocument/2006/relationships" xmlns:m="http://schemas.openxmlformats.org/officeDocument/2006/math" xmlns:v="urn:schemas-microsoft-com:vml" xmlns:wp14="http://schemas.microsoft.com/office/word/2010/wordprocessingDrawing" xmlns:wp="http://schemas.openxmlformats.org/drawingml/2006/wordprocessingDrawing" xmlns:w10="urn:schemas-microsoft-com:office:word" xmlns:w="http://schemas.openxmlformats.org/wordprocessingml/2006/main" xmlns:w14="http://schemas.microsoft.com/office/word/2010/wordml" xmlns:wpg="http://schemas.microsoft.com/office/word/2010/wordprocessingGroup" xmlns:wpi="http://schemas.microsoft.com/office/word/2010/wordprocessingInk" xmlns:wne="http://schemas.microsoft.com/office/word/2006/wordml" xmlns:wps="http://schemas.microsoft.com/office/word/2010/wordprocessingShape" mc:Ignorable="w14 wp14">
+  <w:abstractNum w:abstractNumId="0">
     <w:nsid w:val="00D81BA6"/>
     <w:multiLevelType w:val="hybridMultilevel"/>
     <w:tmpl w:val="9FC60D60"/>
@@ -5264,7 +5060,7 @@
       </w:pPr>
     </w:lvl>
   </w:abstractNum>
-  <w:abstractNum w:abstractNumId="1" w15:restartNumberingAfterBreak="0">
+  <w:abstractNum w:abstractNumId="1">
     <w:nsid w:val="0CEE26EB"/>
     <w:multiLevelType w:val="multilevel"/>
     <w:tmpl w:val="1B12C8D6"/>
@@ -5385,7 +5181,7 @@
       </w:rPr>
     </w:lvl>
   </w:abstractNum>
-  <w:abstractNum w:abstractNumId="2" w15:restartNumberingAfterBreak="0">
+  <w:abstractNum w:abstractNumId="2">
     <w:nsid w:val="0F9A4C4D"/>
     <w:multiLevelType w:val="hybridMultilevel"/>
     <w:tmpl w:val="4116637A"/>
@@ -5474,7 +5270,7 @@
       </w:pPr>
     </w:lvl>
   </w:abstractNum>
-  <w:abstractNum w:abstractNumId="3" w15:restartNumberingAfterBreak="0">
+  <w:abstractNum w:abstractNumId="3">
     <w:nsid w:val="10385730"/>
     <w:multiLevelType w:val="multilevel"/>
     <w:tmpl w:val="68E46428"/>
@@ -5595,7 +5391,7 @@
       </w:rPr>
     </w:lvl>
   </w:abstractNum>
-  <w:abstractNum w:abstractNumId="4" w15:restartNumberingAfterBreak="0">
+  <w:abstractNum w:abstractNumId="4">
     <w:nsid w:val="13ED1C80"/>
     <w:multiLevelType w:val="hybridMultilevel"/>
     <w:tmpl w:val="9DC62D52"/>
@@ -5708,7 +5504,7 @@
       </w:rPr>
     </w:lvl>
   </w:abstractNum>
-  <w:abstractNum w:abstractNumId="5" w15:restartNumberingAfterBreak="0">
+  <w:abstractNum w:abstractNumId="5">
     <w:nsid w:val="178B6000"/>
     <w:multiLevelType w:val="hybridMultilevel"/>
     <w:tmpl w:val="F95E24DE"/>
@@ -5821,7 +5617,7 @@
       </w:rPr>
     </w:lvl>
   </w:abstractNum>
-  <w:abstractNum w:abstractNumId="6" w15:restartNumberingAfterBreak="0">
+  <w:abstractNum w:abstractNumId="6">
     <w:nsid w:val="1FCF7057"/>
     <w:multiLevelType w:val="multilevel"/>
     <w:tmpl w:val="1B12C8D6"/>
@@ -5942,7 +5738,7 @@
       </w:rPr>
     </w:lvl>
   </w:abstractNum>
-  <w:abstractNum w:abstractNumId="7" w15:restartNumberingAfterBreak="0">
+  <w:abstractNum w:abstractNumId="7">
     <w:nsid w:val="211262DD"/>
     <w:multiLevelType w:val="multilevel"/>
     <w:tmpl w:val="1B12C8D6"/>
@@ -6063,7 +5859,7 @@
       </w:rPr>
     </w:lvl>
   </w:abstractNum>
-  <w:abstractNum w:abstractNumId="8" w15:restartNumberingAfterBreak="0">
+  <w:abstractNum w:abstractNumId="8">
     <w:nsid w:val="2D821E2F"/>
     <w:multiLevelType w:val="multilevel"/>
     <w:tmpl w:val="1B12C8D6"/>
@@ -6184,7 +5980,7 @@
       </w:rPr>
     </w:lvl>
   </w:abstractNum>
-  <w:abstractNum w:abstractNumId="9" w15:restartNumberingAfterBreak="0">
+  <w:abstractNum w:abstractNumId="9">
     <w:nsid w:val="3DDC4FA3"/>
     <w:multiLevelType w:val="multilevel"/>
     <w:tmpl w:val="1B12C8D6"/>
@@ -6305,7 +6101,7 @@
       </w:rPr>
     </w:lvl>
   </w:abstractNum>
-  <w:abstractNum w:abstractNumId="10" w15:restartNumberingAfterBreak="0">
+  <w:abstractNum w:abstractNumId="10">
     <w:nsid w:val="3E311A5A"/>
     <w:multiLevelType w:val="hybridMultilevel"/>
     <w:tmpl w:val="B1E8AF5C"/>
@@ -6394,7 +6190,7 @@
       </w:pPr>
     </w:lvl>
   </w:abstractNum>
-  <w:abstractNum w:abstractNumId="11" w15:restartNumberingAfterBreak="0">
+  <w:abstractNum w:abstractNumId="11">
     <w:nsid w:val="43705334"/>
     <w:multiLevelType w:val="hybridMultilevel"/>
     <w:tmpl w:val="87425E22"/>
@@ -6534,7 +6330,7 @@
       </w:rPr>
     </w:lvl>
   </w:abstractNum>
-  <w:abstractNum w:abstractNumId="12" w15:restartNumberingAfterBreak="0">
+  <w:abstractNum w:abstractNumId="12">
     <w:nsid w:val="4DAE3E9E"/>
     <w:multiLevelType w:val="hybridMultilevel"/>
     <w:tmpl w:val="066A4D54"/>
@@ -6623,7 +6419,7 @@
       </w:pPr>
     </w:lvl>
   </w:abstractNum>
-  <w:abstractNum w:abstractNumId="13" w15:restartNumberingAfterBreak="0">
+  <w:abstractNum w:abstractNumId="13">
     <w:nsid w:val="5867401E"/>
     <w:multiLevelType w:val="multilevel"/>
     <w:tmpl w:val="89AE7E5A"/>
@@ -6745,7 +6541,7 @@
       </w:rPr>
     </w:lvl>
   </w:abstractNum>
-  <w:abstractNum w:abstractNumId="14" w15:restartNumberingAfterBreak="0">
+  <w:abstractNum w:abstractNumId="14">
     <w:nsid w:val="5AE4292F"/>
     <w:multiLevelType w:val="hybridMultilevel"/>
     <w:tmpl w:val="6E5AD99A"/>
@@ -6835,7 +6631,7 @@
       </w:pPr>
     </w:lvl>
   </w:abstractNum>
-  <w:abstractNum w:abstractNumId="15" w15:restartNumberingAfterBreak="0">
+  <w:abstractNum w:abstractNumId="15">
     <w:nsid w:val="5C980B35"/>
     <w:multiLevelType w:val="hybridMultilevel"/>
     <w:tmpl w:val="81B0B07C"/>
@@ -6925,7 +6721,7 @@
       </w:pPr>
     </w:lvl>
   </w:abstractNum>
-  <w:abstractNum w:abstractNumId="16" w15:restartNumberingAfterBreak="0">
+  <w:abstractNum w:abstractNumId="16">
     <w:nsid w:val="5DA12E77"/>
     <w:multiLevelType w:val="hybridMultilevel"/>
     <w:tmpl w:val="015A198C"/>
@@ -7014,7 +6810,7 @@
       </w:pPr>
     </w:lvl>
   </w:abstractNum>
-  <w:abstractNum w:abstractNumId="17" w15:restartNumberingAfterBreak="0">
+  <w:abstractNum w:abstractNumId="17">
     <w:nsid w:val="65AF455A"/>
     <w:multiLevelType w:val="multilevel"/>
     <w:tmpl w:val="1B12C8D6"/>
@@ -7135,7 +6931,7 @@
       </w:rPr>
     </w:lvl>
   </w:abstractNum>
-  <w:abstractNum w:abstractNumId="18" w15:restartNumberingAfterBreak="0">
+  <w:abstractNum w:abstractNumId="18">
     <w:nsid w:val="6B113505"/>
     <w:multiLevelType w:val="hybridMultilevel"/>
     <w:tmpl w:val="F0F440E8"/>
@@ -7315,7 +7111,7 @@
 </file>
 
 <file path=word/people.xml><?xml version="1.0" encoding="utf-8"?>
-<w15:people xmlns:wpc="http://schemas.microsoft.com/office/word/2010/wordprocessingCanvas" xmlns:cx="http://schemas.microsoft.com/office/drawing/2014/chartex" xmlns:cx1="http://schemas.microsoft.com/office/drawing/2015/9/8/chartex" xmlns:cx2="http://schemas.microsoft.com/office/drawing/2015/10/21/chartex" xmlns:cx3="http://schemas.microsoft.com/office/drawing/2016/5/9/chartex" xmlns:cx4="http://schemas.microsoft.com/office/drawing/2016/5/10/chartex" xmlns:cx5="http://schemas.microsoft.com/office/drawing/2016/5/11/chartex" xmlns:cx6="http://schemas.microsoft.com/office/drawing/2016/5/12/chartex" xmlns:cx7="http://schemas.microsoft.com/office/drawing/2016/5/13/chartex" xmlns:cx8="http://schemas.microsoft.com/office/drawing/2016/5/14/chartex" xmlns:mc="http://schemas.openxmlformats.org/markup-compatibility/2006" xmlns:aink="http://schemas.microsoft.com/office/drawing/2016/ink" xmlns:am3d="http://schemas.microsoft.com/office/drawing/2017/model3d" xmlns:o="urn:schemas-microsoft-com:office:office" xmlns:r="http://schemas.openxmlformats.org/officeDocument/2006/relationships" xmlns:m="http://schemas.openxmlformats.org/officeDocument/2006/math" xmlns:v="urn:schemas-microsoft-com:vml" xmlns:wp14="http://schemas.microsoft.com/office/word/2010/wordprocessingDrawing" xmlns:wp="http://schemas.openxmlformats.org/drawingml/2006/wordprocessingDrawing" xmlns:w10="urn:schemas-microsoft-com:office:word" xmlns:w="http://schemas.openxmlformats.org/wordprocessingml/2006/main" xmlns:w14="http://schemas.microsoft.com/office/word/2010/wordml" xmlns:w15="http://schemas.microsoft.com/office/word/2012/wordml" xmlns:w16cid="http://schemas.microsoft.com/office/word/2016/wordml/cid" xmlns:w16se="http://schemas.microsoft.com/office/word/2015/wordml/symex" xmlns:wpg="http://schemas.microsoft.com/office/word/2010/wordprocessingGroup" xmlns:wpi="http://schemas.microsoft.com/office/word/2010/wordprocessingInk" xmlns:wne="http://schemas.microsoft.com/office/word/2006/wordml" xmlns:wps="http://schemas.microsoft.com/office/word/2010/wordprocessingShape" mc:Ignorable="w14 w15 w16se w16cid wp14">
+<w15:people xmlns:wpc="http://schemas.microsoft.com/office/word/2010/wordprocessingCanvas" xmlns:cx="http://schemas.microsoft.com/office/drawing/2014/chartex" xmlns:cx1="http://schemas.microsoft.com/office/drawing/2015/9/8/chartex" xmlns:mc="http://schemas.openxmlformats.org/markup-compatibility/2006" xmlns:o="urn:schemas-microsoft-com:office:office" xmlns:r="http://schemas.openxmlformats.org/officeDocument/2006/relationships" xmlns:m="http://schemas.openxmlformats.org/officeDocument/2006/math" xmlns:v="urn:schemas-microsoft-com:vml" xmlns:wp14="http://schemas.microsoft.com/office/word/2010/wordprocessingDrawing" xmlns:wp="http://schemas.openxmlformats.org/drawingml/2006/wordprocessingDrawing" xmlns:w10="urn:schemas-microsoft-com:office:word" xmlns:w="http://schemas.openxmlformats.org/wordprocessingml/2006/main" xmlns:w14="http://schemas.microsoft.com/office/word/2010/wordml" xmlns:w15="http://schemas.microsoft.com/office/word/2012/wordml" xmlns:w16se="http://schemas.microsoft.com/office/word/2015/wordml/symex" xmlns:wpg="http://schemas.microsoft.com/office/word/2010/wordprocessingGroup" xmlns:wpi="http://schemas.microsoft.com/office/word/2010/wordprocessingInk" xmlns:wne="http://schemas.microsoft.com/office/word/2006/wordml" xmlns:wps="http://schemas.microsoft.com/office/word/2010/wordprocessingShape" mc:Ignorable="w14 w15 w16se wp14">
   <w15:person w15:author="Leila Tanouti">
     <w15:presenceInfo w15:providerId="None" w15:userId="Leila Tanouti"/>
   </w15:person>
@@ -7323,7 +7119,7 @@
 </file>
 
 <file path=word/styles.xml><?xml version="1.0" encoding="utf-8"?>
-<w:styles xmlns:mc="http://schemas.openxmlformats.org/markup-compatibility/2006" xmlns:r="http://schemas.openxmlformats.org/officeDocument/2006/relationships" xmlns:w="http://schemas.openxmlformats.org/wordprocessingml/2006/main" xmlns:w14="http://schemas.microsoft.com/office/word/2010/wordml" xmlns:w15="http://schemas.microsoft.com/office/word/2012/wordml" xmlns:w16cid="http://schemas.microsoft.com/office/word/2016/wordml/cid" xmlns:w16se="http://schemas.microsoft.com/office/word/2015/wordml/symex" mc:Ignorable="w14 w15 w16se w16cid">
+<w:styles xmlns:mc="http://schemas.openxmlformats.org/markup-compatibility/2006" xmlns:r="http://schemas.openxmlformats.org/officeDocument/2006/relationships" xmlns:w="http://schemas.openxmlformats.org/wordprocessingml/2006/main" xmlns:w14="http://schemas.microsoft.com/office/word/2010/wordml" mc:Ignorable="w14">
   <w:docDefaults>
     <w:rPrDefault>
       <w:rPr>
@@ -7339,390 +7135,155 @@
       </w:pPr>
     </w:pPrDefault>
   </w:docDefaults>
-  <w:latentStyles w:defLockedState="0" w:defUIPriority="99" w:defSemiHidden="0" w:defUnhideWhenUsed="0" w:defQFormat="0" w:count="376">
-    <w:lsdException w:name="Normal" w:uiPriority="0" w:qFormat="1"/>
-    <w:lsdException w:name="heading 1" w:uiPriority="9" w:qFormat="1"/>
-    <w:lsdException w:name="heading 2" w:semiHidden="1" w:uiPriority="9" w:unhideWhenUsed="1" w:qFormat="1"/>
-    <w:lsdException w:name="heading 3" w:semiHidden="1" w:uiPriority="9" w:unhideWhenUsed="1" w:qFormat="1"/>
-    <w:lsdException w:name="heading 4" w:semiHidden="1" w:uiPriority="9" w:unhideWhenUsed="1" w:qFormat="1"/>
-    <w:lsdException w:name="heading 5" w:semiHidden="1" w:uiPriority="9" w:unhideWhenUsed="1" w:qFormat="1"/>
-    <w:lsdException w:name="heading 6" w:semiHidden="1" w:uiPriority="9" w:unhideWhenUsed="1" w:qFormat="1"/>
-    <w:lsdException w:name="heading 7" w:semiHidden="1" w:uiPriority="9" w:unhideWhenUsed="1" w:qFormat="1"/>
-    <w:lsdException w:name="heading 8" w:semiHidden="1" w:uiPriority="9" w:unhideWhenUsed="1" w:qFormat="1"/>
-    <w:lsdException w:name="heading 9" w:semiHidden="1" w:uiPriority="9" w:unhideWhenUsed="1" w:qFormat="1"/>
-    <w:lsdException w:name="index 1" w:semiHidden="1" w:unhideWhenUsed="1"/>
-    <w:lsdException w:name="index 2" w:semiHidden="1" w:unhideWhenUsed="1"/>
-    <w:lsdException w:name="index 3" w:semiHidden="1" w:unhideWhenUsed="1"/>
-    <w:lsdException w:name="index 4" w:semiHidden="1" w:unhideWhenUsed="1"/>
-    <w:lsdException w:name="index 5" w:semiHidden="1" w:unhideWhenUsed="1"/>
-    <w:lsdException w:name="index 6" w:semiHidden="1" w:unhideWhenUsed="1"/>
-    <w:lsdException w:name="index 7" w:semiHidden="1" w:unhideWhenUsed="1"/>
-    <w:lsdException w:name="index 8" w:semiHidden="1" w:unhideWhenUsed="1"/>
-    <w:lsdException w:name="index 9" w:semiHidden="1" w:unhideWhenUsed="1"/>
-    <w:lsdException w:name="toc 1" w:semiHidden="1" w:uiPriority="39" w:unhideWhenUsed="1"/>
-    <w:lsdException w:name="toc 2" w:semiHidden="1" w:uiPriority="39" w:unhideWhenUsed="1"/>
-    <w:lsdException w:name="toc 3" w:semiHidden="1" w:uiPriority="39" w:unhideWhenUsed="1"/>
-    <w:lsdException w:name="toc 4" w:semiHidden="1" w:uiPriority="39" w:unhideWhenUsed="1"/>
-    <w:lsdException w:name="toc 5" w:semiHidden="1" w:uiPriority="39" w:unhideWhenUsed="1"/>
-    <w:lsdException w:name="toc 6" w:semiHidden="1" w:uiPriority="39" w:unhideWhenUsed="1"/>
-    <w:lsdException w:name="toc 7" w:semiHidden="1" w:uiPriority="39" w:unhideWhenUsed="1"/>
-    <w:lsdException w:name="toc 8" w:semiHidden="1" w:uiPriority="39" w:unhideWhenUsed="1"/>
-    <w:lsdException w:name="toc 9" w:semiHidden="1" w:uiPriority="39" w:unhideWhenUsed="1"/>
-    <w:lsdException w:name="Normal Indent" w:semiHidden="1" w:unhideWhenUsed="1"/>
-    <w:lsdException w:name="footnote text" w:semiHidden="1" w:unhideWhenUsed="1"/>
-    <w:lsdException w:name="annotation text" w:semiHidden="1" w:unhideWhenUsed="1"/>
-    <w:lsdException w:name="header" w:semiHidden="1" w:unhideWhenUsed="1"/>
-    <w:lsdException w:name="footer" w:semiHidden="1" w:unhideWhenUsed="1"/>
-    <w:lsdException w:name="index heading" w:semiHidden="1" w:unhideWhenUsed="1"/>
-    <w:lsdException w:name="caption" w:semiHidden="1" w:uiPriority="35" w:unhideWhenUsed="1" w:qFormat="1"/>
-    <w:lsdException w:name="table of figures" w:semiHidden="1" w:unhideWhenUsed="1"/>
-    <w:lsdException w:name="envelope address" w:semiHidden="1" w:unhideWhenUsed="1"/>
-    <w:lsdException w:name="envelope return" w:semiHidden="1" w:unhideWhenUsed="1"/>
-    <w:lsdException w:name="footnote reference" w:semiHidden="1" w:unhideWhenUsed="1"/>
-    <w:lsdException w:name="annotation reference" w:semiHidden="1" w:unhideWhenUsed="1"/>
-    <w:lsdException w:name="line number" w:semiHidden="1" w:unhideWhenUsed="1"/>
-    <w:lsdException w:name="page number" w:semiHidden="1" w:unhideWhenUsed="1"/>
-    <w:lsdException w:name="endnote reference" w:semiHidden="1" w:unhideWhenUsed="1"/>
-    <w:lsdException w:name="endnote text" w:semiHidden="1" w:unhideWhenUsed="1"/>
-    <w:lsdException w:name="table of authorities" w:semiHidden="1" w:unhideWhenUsed="1"/>
-    <w:lsdException w:name="macro" w:semiHidden="1" w:unhideWhenUsed="1"/>
-    <w:lsdException w:name="toa heading" w:semiHidden="1" w:unhideWhenUsed="1"/>
-    <w:lsdException w:name="List" w:semiHidden="1" w:unhideWhenUsed="1"/>
-    <w:lsdException w:name="List Bullet" w:semiHidden="1" w:unhideWhenUsed="1"/>
-    <w:lsdException w:name="List Number" w:semiHidden="1" w:unhideWhenUsed="1"/>
-    <w:lsdException w:name="List 2" w:semiHidden="1" w:unhideWhenUsed="1"/>
-    <w:lsdException w:name="List 3" w:semiHidden="1" w:unhideWhenUsed="1"/>
-    <w:lsdException w:name="List 4" w:semiHidden="1" w:unhideWhenUsed="1"/>
-    <w:lsdException w:name="List 5" w:semiHidden="1" w:unhideWhenUsed="1"/>
-    <w:lsdException w:name="List Bullet 2" w:semiHidden="1" w:unhideWhenUsed="1"/>
-    <w:lsdException w:name="List Bullet 3" w:semiHidden="1" w:unhideWhenUsed="1"/>
-    <w:lsdException w:name="List Bullet 4" w:semiHidden="1" w:unhideWhenUsed="1"/>
-    <w:lsdException w:name="List Bullet 5" w:semiHidden="1" w:unhideWhenUsed="1"/>
-    <w:lsdException w:name="List Number 2" w:semiHidden="1" w:unhideWhenUsed="1"/>
-    <w:lsdException w:name="List Number 3" w:semiHidden="1" w:unhideWhenUsed="1"/>
-    <w:lsdException w:name="List Number 4" w:semiHidden="1" w:unhideWhenUsed="1"/>
-    <w:lsdException w:name="List Number 5" w:semiHidden="1" w:unhideWhenUsed="1"/>
-    <w:lsdException w:name="Title" w:uiPriority="10" w:qFormat="1"/>
-    <w:lsdException w:name="Closing" w:semiHidden="1" w:unhideWhenUsed="1"/>
-    <w:lsdException w:name="Signature" w:semiHidden="1" w:unhideWhenUsed="1"/>
-    <w:lsdException w:name="Default Paragraph Font" w:semiHidden="1" w:uiPriority="1" w:unhideWhenUsed="1"/>
-    <w:lsdException w:name="Body Text" w:semiHidden="1" w:unhideWhenUsed="1"/>
-    <w:lsdException w:name="Body Text Indent" w:semiHidden="1" w:unhideWhenUsed="1"/>
-    <w:lsdException w:name="List Continue" w:semiHidden="1" w:unhideWhenUsed="1"/>
-    <w:lsdException w:name="List Continue 2" w:semiHidden="1" w:unhideWhenUsed="1"/>
-    <w:lsdException w:name="List Continue 3" w:semiHidden="1" w:unhideWhenUsed="1"/>
-    <w:lsdException w:name="List Continue 4" w:semiHidden="1" w:unhideWhenUsed="1"/>
-    <w:lsdException w:name="List Continue 5" w:semiHidden="1" w:unhideWhenUsed="1"/>
-    <w:lsdException w:name="Message Header" w:semiHidden="1" w:unhideWhenUsed="1"/>
-    <w:lsdException w:name="Subtitle" w:uiPriority="11" w:qFormat="1"/>
-    <w:lsdException w:name="Salutation" w:semiHidden="1" w:unhideWhenUsed="1"/>
-    <w:lsdException w:name="Date" w:semiHidden="1" w:unhideWhenUsed="1"/>
-    <w:lsdException w:name="Body Text First Indent" w:semiHidden="1" w:unhideWhenUsed="1"/>
-    <w:lsdException w:name="Body Text First Indent 2" w:semiHidden="1" w:unhideWhenUsed="1"/>
-    <w:lsdException w:name="Note Heading" w:semiHidden="1" w:unhideWhenUsed="1"/>
-    <w:lsdException w:name="Body Text 2" w:semiHidden="1" w:unhideWhenUsed="1"/>
-    <w:lsdException w:name="Body Text 3" w:semiHidden="1" w:unhideWhenUsed="1"/>
-    <w:lsdException w:name="Body Text Indent 2" w:semiHidden="1" w:unhideWhenUsed="1"/>
-    <w:lsdException w:name="Body Text Indent 3" w:semiHidden="1" w:unhideWhenUsed="1"/>
-    <w:lsdException w:name="Block Text" w:semiHidden="1" w:unhideWhenUsed="1"/>
-    <w:lsdException w:name="Hyperlink" w:semiHidden="1" w:unhideWhenUsed="1"/>
-    <w:lsdException w:name="FollowedHyperlink" w:semiHidden="1" w:unhideWhenUsed="1"/>
-    <w:lsdException w:name="Strong" w:uiPriority="22" w:qFormat="1"/>
-    <w:lsdException w:name="Emphasis" w:uiPriority="20" w:qFormat="1"/>
-    <w:lsdException w:name="Document Map" w:semiHidden="1" w:unhideWhenUsed="1"/>
-    <w:lsdException w:name="Plain Text" w:semiHidden="1" w:unhideWhenUsed="1"/>
-    <w:lsdException w:name="E-mail Signature" w:semiHidden="1" w:unhideWhenUsed="1"/>
-    <w:lsdException w:name="HTML Top of Form" w:semiHidden="1" w:unhideWhenUsed="1"/>
-    <w:lsdException w:name="HTML Bottom of Form" w:semiHidden="1" w:unhideWhenUsed="1"/>
-    <w:lsdException w:name="Normal (Web)" w:semiHidden="1" w:unhideWhenUsed="1"/>
-    <w:lsdException w:name="HTML Acronym" w:semiHidden="1" w:unhideWhenUsed="1"/>
-    <w:lsdException w:name="HTML Address" w:semiHidden="1" w:unhideWhenUsed="1"/>
-    <w:lsdException w:name="HTML Cite" w:semiHidden="1" w:unhideWhenUsed="1"/>
-    <w:lsdException w:name="HTML Code" w:semiHidden="1" w:unhideWhenUsed="1"/>
-    <w:lsdException w:name="HTML Definition" w:semiHidden="1" w:unhideWhenUsed="1"/>
-    <w:lsdException w:name="HTML Keyboard" w:semiHidden="1" w:unhideWhenUsed="1"/>
-    <w:lsdException w:name="HTML Preformatted" w:semiHidden="1" w:unhideWhenUsed="1"/>
-    <w:lsdException w:name="HTML Sample" w:semiHidden="1" w:unhideWhenUsed="1"/>
-    <w:lsdException w:name="HTML Typewriter" w:semiHidden="1" w:unhideWhenUsed="1"/>
-    <w:lsdException w:name="HTML Variable" w:semiHidden="1" w:unhideWhenUsed="1"/>
-    <w:lsdException w:name="annotation subject" w:semiHidden="1" w:unhideWhenUsed="1"/>
-    <w:lsdException w:name="No List" w:semiHidden="1" w:unhideWhenUsed="1"/>
-    <w:lsdException w:name="Outline List 1" w:semiHidden="1" w:unhideWhenUsed="1"/>
-    <w:lsdException w:name="Outline List 2" w:semiHidden="1" w:unhideWhenUsed="1"/>
-    <w:lsdException w:name="Outline List 3" w:semiHidden="1" w:unhideWhenUsed="1"/>
-    <w:lsdException w:name="Table Simple 1" w:semiHidden="1" w:unhideWhenUsed="1"/>
-    <w:lsdException w:name="Table Simple 2" w:semiHidden="1" w:unhideWhenUsed="1"/>
-    <w:lsdException w:name="Table Simple 3" w:semiHidden="1" w:unhideWhenUsed="1"/>
-    <w:lsdException w:name="Table Classic 1" w:semiHidden="1" w:unhideWhenUsed="1"/>
-    <w:lsdException w:name="Table Classic 2" w:semiHidden="1" w:unhideWhenUsed="1"/>
-    <w:lsdException w:name="Table Classic 3" w:semiHidden="1" w:unhideWhenUsed="1"/>
-    <w:lsdException w:name="Table Classic 4" w:semiHidden="1" w:unhideWhenUsed="1"/>
-    <w:lsdException w:name="Table Colorful 1" w:semiHidden="1" w:unhideWhenUsed="1"/>
-    <w:lsdException w:name="Table Colorful 2" w:semiHidden="1" w:unhideWhenUsed="1"/>
-    <w:lsdException w:name="Table Colorful 3" w:semiHidden="1" w:unhideWhenUsed="1"/>
-    <w:lsdException w:name="Table Columns 1" w:semiHidden="1" w:unhideWhenUsed="1"/>
-    <w:lsdException w:name="Table Columns 2" w:semiHidden="1" w:unhideWhenUsed="1"/>
-    <w:lsdException w:name="Table Columns 3" w:semiHidden="1" w:unhideWhenUsed="1"/>
-    <w:lsdException w:name="Table Columns 4" w:semiHidden="1" w:unhideWhenUsed="1"/>
-    <w:lsdException w:name="Table Columns 5" w:semiHidden="1" w:unhideWhenUsed="1"/>
-    <w:lsdException w:name="Table Grid 1" w:semiHidden="1" w:unhideWhenUsed="1"/>
-    <w:lsdException w:name="Table Grid 2" w:semiHidden="1" w:unhideWhenUsed="1"/>
-    <w:lsdException w:name="Table Grid 3" w:semiHidden="1" w:unhideWhenUsed="1"/>
-    <w:lsdException w:name="Table Grid 4" w:semiHidden="1" w:unhideWhenUsed="1"/>
-    <w:lsdException w:name="Table Grid 5" w:semiHidden="1" w:unhideWhenUsed="1"/>
-    <w:lsdException w:name="Table Grid 6" w:semiHidden="1" w:unhideWhenUsed="1"/>
-    <w:lsdException w:name="Table Grid 7" w:semiHidden="1" w:unhideWhenUsed="1"/>
-    <w:lsdException w:name="Table Grid 8" w:semiHidden="1" w:unhideWhenUsed="1"/>
-    <w:lsdException w:name="Table List 1" w:semiHidden="1" w:unhideWhenUsed="1"/>
-    <w:lsdException w:name="Table List 2" w:semiHidden="1" w:unhideWhenUsed="1"/>
-    <w:lsdException w:name="Table List 3" w:semiHidden="1" w:unhideWhenUsed="1"/>
-    <w:lsdException w:name="Table List 4" w:semiHidden="1" w:unhideWhenUsed="1"/>
-    <w:lsdException w:name="Table List 5" w:semiHidden="1" w:unhideWhenUsed="1"/>
-    <w:lsdException w:name="Table List 6" w:semiHidden="1" w:unhideWhenUsed="1"/>
-    <w:lsdException w:name="Table List 7" w:semiHidden="1" w:unhideWhenUsed="1"/>
-    <w:lsdException w:name="Table List 8" w:semiHidden="1" w:unhideWhenUsed="1"/>
-    <w:lsdException w:name="Table 3D effects 1" w:semiHidden="1" w:unhideWhenUsed="1"/>
-    <w:lsdException w:name="Table 3D effects 2" w:semiHidden="1" w:unhideWhenUsed="1"/>
-    <w:lsdException w:name="Table 3D effects 3" w:semiHidden="1" w:unhideWhenUsed="1"/>
-    <w:lsdException w:name="Table Contemporary" w:semiHidden="1" w:unhideWhenUsed="1"/>
-    <w:lsdException w:name="Table Elegant" w:semiHidden="1" w:unhideWhenUsed="1"/>
-    <w:lsdException w:name="Table Professional" w:semiHidden="1" w:unhideWhenUsed="1"/>
-    <w:lsdException w:name="Table Subtle 2" w:semiHidden="1" w:unhideWhenUsed="1"/>
-    <w:lsdException w:name="Table Web 1" w:semiHidden="1" w:unhideWhenUsed="1"/>
-    <w:lsdException w:name="Balloon Text" w:semiHidden="1" w:unhideWhenUsed="1"/>
-    <w:lsdException w:name="Table Grid" w:uiPriority="39"/>
-    <w:lsdException w:name="Table Theme" w:semiHidden="1" w:unhideWhenUsed="1"/>
-    <w:lsdException w:name="Placeholder Text" w:semiHidden="1"/>
-    <w:lsdException w:name="No Spacing" w:uiPriority="1" w:qFormat="1"/>
-    <w:lsdException w:name="Light Shading" w:uiPriority="60"/>
-    <w:lsdException w:name="Light List" w:uiPriority="61"/>
-    <w:lsdException w:name="Light Grid" w:uiPriority="62"/>
-    <w:lsdException w:name="Medium Shading 1" w:uiPriority="63"/>
-    <w:lsdException w:name="Medium Shading 2" w:uiPriority="64"/>
-    <w:lsdException w:name="Medium List 1" w:uiPriority="65"/>
-    <w:lsdException w:name="Medium List 2" w:uiPriority="66"/>
-    <w:lsdException w:name="Medium Grid 1" w:uiPriority="67"/>
-    <w:lsdException w:name="Medium Grid 2" w:uiPriority="68"/>
-    <w:lsdException w:name="Medium Grid 3" w:uiPriority="69"/>
-    <w:lsdException w:name="Dark List" w:uiPriority="70"/>
-    <w:lsdException w:name="Colorful Shading" w:uiPriority="71"/>
-    <w:lsdException w:name="Colorful List" w:uiPriority="72"/>
-    <w:lsdException w:name="Colorful Grid" w:uiPriority="73"/>
-    <w:lsdException w:name="Light Shading Accent 1" w:uiPriority="60"/>
-    <w:lsdException w:name="Light List Accent 1" w:uiPriority="61"/>
-    <w:lsdException w:name="Light Grid Accent 1" w:uiPriority="62"/>
-    <w:lsdException w:name="Medium Shading 1 Accent 1" w:uiPriority="63"/>
-    <w:lsdException w:name="Medium Shading 2 Accent 1" w:uiPriority="64"/>
-    <w:lsdException w:name="Medium List 1 Accent 1" w:uiPriority="65"/>
-    <w:lsdException w:name="Revision" w:semiHidden="1"/>
-    <w:lsdException w:name="List Paragraph" w:uiPriority="34" w:qFormat="1"/>
-    <w:lsdException w:name="Quote" w:uiPriority="29" w:qFormat="1"/>
-    <w:lsdException w:name="Intense Quote" w:uiPriority="30" w:qFormat="1"/>
-    <w:lsdException w:name="Medium List 2 Accent 1" w:uiPriority="66"/>
-    <w:lsdException w:name="Medium Grid 1 Accent 1" w:uiPriority="67"/>
-    <w:lsdException w:name="Medium Grid 2 Accent 1" w:uiPriority="68"/>
-    <w:lsdException w:name="Medium Grid 3 Accent 1" w:uiPriority="69"/>
-    <w:lsdException w:name="Dark List Accent 1" w:uiPriority="70"/>
-    <w:lsdException w:name="Colorful Shading Accent 1" w:uiPriority="71"/>
-    <w:lsdException w:name="Colorful List Accent 1" w:uiPriority="72"/>
-    <w:lsdException w:name="Colorful Grid Accent 1" w:uiPriority="73"/>
-    <w:lsdException w:name="Light Shading Accent 2" w:uiPriority="60"/>
-    <w:lsdException w:name="Light List Accent 2" w:uiPriority="61"/>
-    <w:lsdException w:name="Light Grid Accent 2" w:uiPriority="62"/>
-    <w:lsdException w:name="Medium Shading 1 Accent 2" w:uiPriority="63"/>
-    <w:lsdException w:name="Medium Shading 2 Accent 2" w:uiPriority="64"/>
-    <w:lsdException w:name="Medium List 1 Accent 2" w:uiPriority="65"/>
-    <w:lsdException w:name="Medium List 2 Accent 2" w:uiPriority="66"/>
-    <w:lsdException w:name="Medium Grid 1 Accent 2" w:uiPriority="67"/>
-    <w:lsdException w:name="Medium Grid 2 Accent 2" w:uiPriority="68"/>
-    <w:lsdException w:name="Medium Grid 3 Accent 2" w:uiPriority="69"/>
-    <w:lsdException w:name="Dark List Accent 2" w:uiPriority="70"/>
-    <w:lsdException w:name="Colorful Shading Accent 2" w:uiPriority="71"/>
-    <w:lsdException w:name="Colorful List Accent 2" w:uiPriority="72"/>
-    <w:lsdException w:name="Colorful Grid Accent 2" w:uiPriority="73"/>
-    <w:lsdException w:name="Light Shading Accent 3" w:uiPriority="60"/>
-    <w:lsdException w:name="Light List Accent 3" w:uiPriority="61"/>
-    <w:lsdException w:name="Light Grid Accent 3" w:uiPriority="62"/>
-    <w:lsdException w:name="Medium Shading 1 Accent 3" w:uiPriority="63"/>
-    <w:lsdException w:name="Medium Shading 2 Accent 3" w:uiPriority="64"/>
-    <w:lsdException w:name="Medium List 1 Accent 3" w:uiPriority="65"/>
-    <w:lsdException w:name="Medium List 2 Accent 3" w:uiPriority="66"/>
-    <w:lsdException w:name="Medium Grid 1 Accent 3" w:uiPriority="67"/>
-    <w:lsdException w:name="Medium Grid 2 Accent 3" w:uiPriority="68"/>
-    <w:lsdException w:name="Medium Grid 3 Accent 3" w:uiPriority="69"/>
-    <w:lsdException w:name="Dark List Accent 3" w:uiPriority="70"/>
-    <w:lsdException w:name="Colorful Shading Accent 3" w:uiPriority="71"/>
-    <w:lsdException w:name="Colorful List Accent 3" w:uiPriority="72"/>
-    <w:lsdException w:name="Colorful Grid Accent 3" w:uiPriority="73"/>
-    <w:lsdException w:name="Light Shading Accent 4" w:uiPriority="60"/>
-    <w:lsdException w:name="Light List Accent 4" w:uiPriority="61"/>
-    <w:lsdException w:name="Light Grid Accent 4" w:uiPriority="62"/>
-    <w:lsdException w:name="Medium Shading 1 Accent 4" w:uiPriority="63"/>
-    <w:lsdException w:name="Medium Shading 2 Accent 4" w:uiPriority="64"/>
-    <w:lsdException w:name="Medium List 1 Accent 4" w:uiPriority="65"/>
-    <w:lsdException w:name="Medium List 2 Accent 4" w:uiPriority="66"/>
-    <w:lsdException w:name="Medium Grid 1 Accent 4" w:uiPriority="67"/>
-    <w:lsdException w:name="Medium Grid 2 Accent 4" w:uiPriority="68"/>
-    <w:lsdException w:name="Medium Grid 3 Accent 4" w:uiPriority="69"/>
-    <w:lsdException w:name="Dark List Accent 4" w:uiPriority="70"/>
-    <w:lsdException w:name="Colorful Shading Accent 4" w:uiPriority="71"/>
-    <w:lsdException w:name="Colorful List Accent 4" w:uiPriority="72"/>
-    <w:lsdException w:name="Colorful Grid Accent 4" w:uiPriority="73"/>
-    <w:lsdException w:name="Light Shading Accent 5" w:uiPriority="60"/>
-    <w:lsdException w:name="Light List Accent 5" w:uiPriority="61"/>
-    <w:lsdException w:name="Light Grid Accent 5" w:uiPriority="62"/>
-    <w:lsdException w:name="Medium Shading 1 Accent 5" w:uiPriority="63"/>
-    <w:lsdException w:name="Medium Shading 2 Accent 5" w:uiPriority="64"/>
-    <w:lsdException w:name="Medium List 1 Accent 5" w:uiPriority="65"/>
-    <w:lsdException w:name="Medium List 2 Accent 5" w:uiPriority="66"/>
-    <w:lsdException w:name="Medium Grid 1 Accent 5" w:uiPriority="67"/>
-    <w:lsdException w:name="Medium Grid 2 Accent 5" w:uiPriority="68"/>
-    <w:lsdException w:name="Medium Grid 3 Accent 5" w:uiPriority="69"/>
-    <w:lsdException w:name="Dark List Accent 5" w:uiPriority="70"/>
-    <w:lsdException w:name="Colorful Shading Accent 5" w:uiPriority="71"/>
-    <w:lsdException w:name="Colorful List Accent 5" w:uiPriority="72"/>
-    <w:lsdException w:name="Colorful Grid Accent 5" w:uiPriority="73"/>
-    <w:lsdException w:name="Light Shading Accent 6" w:uiPriority="60"/>
-    <w:lsdException w:name="Light List Accent 6" w:uiPriority="61"/>
-    <w:lsdException w:name="Light Grid Accent 6" w:uiPriority="62"/>
-    <w:lsdException w:name="Medium Shading 1 Accent 6" w:uiPriority="63"/>
-    <w:lsdException w:name="Medium Shading 2 Accent 6" w:uiPriority="64"/>
-    <w:lsdException w:name="Medium List 1 Accent 6" w:uiPriority="65"/>
-    <w:lsdException w:name="Medium List 2 Accent 6" w:uiPriority="66"/>
-    <w:lsdException w:name="Medium Grid 1 Accent 6" w:uiPriority="67"/>
-    <w:lsdException w:name="Medium Grid 2 Accent 6" w:uiPriority="68"/>
-    <w:lsdException w:name="Medium Grid 3 Accent 6" w:uiPriority="69"/>
-    <w:lsdException w:name="Dark List Accent 6" w:uiPriority="70"/>
-    <w:lsdException w:name="Colorful Shading Accent 6" w:uiPriority="71"/>
-    <w:lsdException w:name="Colorful List Accent 6" w:uiPriority="72"/>
-    <w:lsdException w:name="Colorful Grid Accent 6" w:uiPriority="73"/>
-    <w:lsdException w:name="Subtle Emphasis" w:uiPriority="19" w:qFormat="1"/>
-    <w:lsdException w:name="Intense Emphasis" w:uiPriority="21" w:qFormat="1"/>
-    <w:lsdException w:name="Subtle Reference" w:uiPriority="31" w:qFormat="1"/>
-    <w:lsdException w:name="Intense Reference" w:uiPriority="32" w:qFormat="1"/>
-    <w:lsdException w:name="Book Title" w:uiPriority="33" w:qFormat="1"/>
-    <w:lsdException w:name="Bibliography" w:semiHidden="1" w:uiPriority="37" w:unhideWhenUsed="1"/>
-    <w:lsdException w:name="TOC Heading" w:semiHidden="1" w:uiPriority="39" w:unhideWhenUsed="1" w:qFormat="1"/>
-    <w:lsdException w:name="Plain Table 1" w:uiPriority="41"/>
-    <w:lsdException w:name="Plain Table 2" w:uiPriority="42"/>
-    <w:lsdException w:name="Plain Table 3" w:uiPriority="43"/>
-    <w:lsdException w:name="Plain Table 4" w:uiPriority="44"/>
-    <w:lsdException w:name="Plain Table 5" w:uiPriority="45"/>
-    <w:lsdException w:name="Grid Table Light" w:uiPriority="40"/>
-    <w:lsdException w:name="Grid Table 1 Light" w:uiPriority="46"/>
-    <w:lsdException w:name="Grid Table 2" w:uiPriority="47"/>
-    <w:lsdException w:name="Grid Table 3" w:uiPriority="48"/>
-    <w:lsdException w:name="Grid Table 4" w:uiPriority="49"/>
-    <w:lsdException w:name="Grid Table 5 Dark" w:uiPriority="50"/>
-    <w:lsdException w:name="Grid Table 6 Colorful" w:uiPriority="51"/>
-    <w:lsdException w:name="Grid Table 7 Colorful" w:uiPriority="52"/>
-    <w:lsdException w:name="Grid Table 1 Light Accent 1" w:uiPriority="46"/>
-    <w:lsdException w:name="Grid Table 2 Accent 1" w:uiPriority="47"/>
-    <w:lsdException w:name="Grid Table 3 Accent 1" w:uiPriority="48"/>
-    <w:lsdException w:name="Grid Table 4 Accent 1" w:uiPriority="49"/>
-    <w:lsdException w:name="Grid Table 5 Dark Accent 1" w:uiPriority="50"/>
-    <w:lsdException w:name="Grid Table 6 Colorful Accent 1" w:uiPriority="51"/>
-    <w:lsdException w:name="Grid Table 7 Colorful Accent 1" w:uiPriority="52"/>
-    <w:lsdException w:name="Grid Table 1 Light Accent 2" w:uiPriority="46"/>
-    <w:lsdException w:name="Grid Table 2 Accent 2" w:uiPriority="47"/>
-    <w:lsdException w:name="Grid Table 3 Accent 2" w:uiPriority="48"/>
-    <w:lsdException w:name="Grid Table 4 Accent 2" w:uiPriority="49"/>
-    <w:lsdException w:name="Grid Table 5 Dark Accent 2" w:uiPriority="50"/>
-    <w:lsdException w:name="Grid Table 6 Colorful Accent 2" w:uiPriority="51"/>
-    <w:lsdException w:name="Grid Table 7 Colorful Accent 2" w:uiPriority="52"/>
-    <w:lsdException w:name="Grid Table 1 Light Accent 3" w:uiPriority="46"/>
-    <w:lsdException w:name="Grid Table 2 Accent 3" w:uiPriority="47"/>
-    <w:lsdException w:name="Grid Table 3 Accent 3" w:uiPriority="48"/>
-    <w:lsdException w:name="Grid Table 4 Accent 3" w:uiPriority="49"/>
-    <w:lsdException w:name="Grid Table 5 Dark Accent 3" w:uiPriority="50"/>
-    <w:lsdException w:name="Grid Table 6 Colorful Accent 3" w:uiPriority="51"/>
-    <w:lsdException w:name="Grid Table 7 Colorful Accent 3" w:uiPriority="52"/>
-    <w:lsdException w:name="Grid Table 1 Light Accent 4" w:uiPriority="46"/>
-    <w:lsdException w:name="Grid Table 2 Accent 4" w:uiPriority="47"/>
-    <w:lsdException w:name="Grid Table 3 Accent 4" w:uiPriority="48"/>
-    <w:lsdException w:name="Grid Table 4 Accent 4" w:uiPriority="49"/>
-    <w:lsdException w:name="Grid Table 5 Dark Accent 4" w:uiPriority="50"/>
-    <w:lsdException w:name="Grid Table 6 Colorful Accent 4" w:uiPriority="51"/>
-    <w:lsdException w:name="Grid Table 7 Colorful Accent 4" w:uiPriority="52"/>
-    <w:lsdException w:name="Grid Table 1 Light Accent 5" w:uiPriority="46"/>
-    <w:lsdException w:name="Grid Table 2 Accent 5" w:uiPriority="47"/>
-    <w:lsdException w:name="Grid Table 3 Accent 5" w:uiPriority="48"/>
-    <w:lsdException w:name="Grid Table 4 Accent 5" w:uiPriority="49"/>
-    <w:lsdException w:name="Grid Table 5 Dark Accent 5" w:uiPriority="50"/>
-    <w:lsdException w:name="Grid Table 6 Colorful Accent 5" w:uiPriority="51"/>
-    <w:lsdException w:name="Grid Table 7 Colorful Accent 5" w:uiPriority="52"/>
-    <w:lsdException w:name="Grid Table 1 Light Accent 6" w:uiPriority="46"/>
-    <w:lsdException w:name="Grid Table 2 Accent 6" w:uiPriority="47"/>
-    <w:lsdException w:name="Grid Table 3 Accent 6" w:uiPriority="48"/>
-    <w:lsdException w:name="Grid Table 4 Accent 6" w:uiPriority="49"/>
-    <w:lsdException w:name="Grid Table 5 Dark Accent 6" w:uiPriority="50"/>
-    <w:lsdException w:name="Grid Table 6 Colorful Accent 6" w:uiPriority="51"/>
-    <w:lsdException w:name="Grid Table 7 Colorful Accent 6" w:uiPriority="52"/>
-    <w:lsdException w:name="List Table 1 Light" w:uiPriority="46"/>
-    <w:lsdException w:name="List Table 2" w:uiPriority="47"/>
-    <w:lsdException w:name="List Table 3" w:uiPriority="48"/>
-    <w:lsdException w:name="List Table 4" w:uiPriority="49"/>
-    <w:lsdException w:name="List Table 5 Dark" w:uiPriority="50"/>
-    <w:lsdException w:name="List Table 6 Colorful" w:uiPriority="51"/>
-    <w:lsdException w:name="List Table 7 Colorful" w:uiPriority="52"/>
-    <w:lsdException w:name="List Table 1 Light Accent 1" w:uiPriority="46"/>
-    <w:lsdException w:name="List Table 2 Accent 1" w:uiPriority="47"/>
-    <w:lsdException w:name="List Table 3 Accent 1" w:uiPriority="48"/>
-    <w:lsdException w:name="List Table 4 Accent 1" w:uiPriority="49"/>
-    <w:lsdException w:name="List Table 5 Dark Accent 1" w:uiPriority="50"/>
-    <w:lsdException w:name="List Table 6 Colorful Accent 1" w:uiPriority="51"/>
-    <w:lsdException w:name="List Table 7 Colorful Accent 1" w:uiPriority="52"/>
-    <w:lsdException w:name="List Table 1 Light Accent 2" w:uiPriority="46"/>
-    <w:lsdException w:name="List Table 2 Accent 2" w:uiPriority="47"/>
-    <w:lsdException w:name="List Table 3 Accent 2" w:uiPriority="48"/>
-    <w:lsdException w:name="List Table 4 Accent 2" w:uiPriority="49"/>
-    <w:lsdException w:name="List Table 5 Dark Accent 2" w:uiPriority="50"/>
-    <w:lsdException w:name="List Table 6 Colorful Accent 2" w:uiPriority="51"/>
-    <w:lsdException w:name="List Table 7 Colorful Accent 2" w:uiPriority="52"/>
-    <w:lsdException w:name="List Table 1 Light Accent 3" w:uiPriority="46"/>
-    <w:lsdException w:name="List Table 2 Accent 3" w:uiPriority="47"/>
-    <w:lsdException w:name="List Table 3 Accent 3" w:uiPriority="48"/>
-    <w:lsdException w:name="List Table 4 Accent 3" w:uiPriority="49"/>
-    <w:lsdException w:name="List Table 5 Dark Accent 3" w:uiPriority="50"/>
-    <w:lsdException w:name="List Table 6 Colorful Accent 3" w:uiPriority="51"/>
-    <w:lsdException w:name="List Table 7 Colorful Accent 3" w:uiPriority="52"/>
-    <w:lsdException w:name="List Table 1 Light Accent 4" w:uiPriority="46"/>
-    <w:lsdException w:name="List Table 2 Accent 4" w:uiPriority="47"/>
-    <w:lsdException w:name="List Table 3 Accent 4" w:uiPriority="48"/>
-    <w:lsdException w:name="List Table 4 Accent 4" w:uiPriority="49"/>
-    <w:lsdException w:name="List Table 5 Dark Accent 4" w:uiPriority="50"/>
-    <w:lsdException w:name="List Table 6 Colorful Accent 4" w:uiPriority="51"/>
-    <w:lsdException w:name="List Table 7 Colorful Accent 4" w:uiPriority="52"/>
-    <w:lsdException w:name="List Table 1 Light Accent 5" w:uiPriority="46"/>
-    <w:lsdException w:name="List Table 2 Accent 5" w:uiPriority="47"/>
-    <w:lsdException w:name="List Table 3 Accent 5" w:uiPriority="48"/>
-    <w:lsdException w:name="List Table 4 Accent 5" w:uiPriority="49"/>
-    <w:lsdException w:name="List Table 5 Dark Accent 5" w:uiPriority="50"/>
-    <w:lsdException w:name="List Table 6 Colorful Accent 5" w:uiPriority="51"/>
-    <w:lsdException w:name="List Table 7 Colorful Accent 5" w:uiPriority="52"/>
-    <w:lsdException w:name="List Table 1 Light Accent 6" w:uiPriority="46"/>
-    <w:lsdException w:name="List Table 2 Accent 6" w:uiPriority="47"/>
-    <w:lsdException w:name="List Table 3 Accent 6" w:uiPriority="48"/>
-    <w:lsdException w:name="List Table 4 Accent 6" w:uiPriority="49"/>
-    <w:lsdException w:name="List Table 5 Dark Accent 6" w:uiPriority="50"/>
-    <w:lsdException w:name="List Table 6 Colorful Accent 6" w:uiPriority="51"/>
-    <w:lsdException w:name="List Table 7 Colorful Accent 6" w:uiPriority="52"/>
-    <w:lsdException w:name="Mention" w:semiHidden="1" w:unhideWhenUsed="1"/>
-    <w:lsdException w:name="Smart Hyperlink" w:semiHidden="1" w:unhideWhenUsed="1"/>
-    <w:lsdException w:name="Hashtag" w:semiHidden="1" w:unhideWhenUsed="1"/>
-    <w:lsdException w:name="Unresolved Mention" w:semiHidden="1" w:unhideWhenUsed="1"/>
-    <w:lsdException w:name="Smart Link" w:semiHidden="1" w:unhideWhenUsed="1"/>
+  <w:latentStyles w:defLockedState="0" w:defUIPriority="99" w:defSemiHidden="1" w:defUnhideWhenUsed="1" w:defQFormat="0" w:count="267">
+    <w:lsdException w:name="Normal" w:semiHidden="0" w:uiPriority="0" w:unhideWhenUsed="0" w:qFormat="1"/>
+    <w:lsdException w:name="heading 1" w:semiHidden="0" w:uiPriority="9" w:unhideWhenUsed="0" w:qFormat="1"/>
+    <w:lsdException w:name="heading 2" w:uiPriority="9" w:qFormat="1"/>
+    <w:lsdException w:name="heading 3" w:uiPriority="9" w:qFormat="1"/>
+    <w:lsdException w:name="heading 4" w:uiPriority="9" w:qFormat="1"/>
+    <w:lsdException w:name="heading 5" w:uiPriority="9" w:qFormat="1"/>
+    <w:lsdException w:name="heading 6" w:uiPriority="9" w:qFormat="1"/>
+    <w:lsdException w:name="heading 7" w:uiPriority="9" w:qFormat="1"/>
+    <w:lsdException w:name="heading 8" w:uiPriority="9" w:qFormat="1"/>
+    <w:lsdException w:name="heading 9" w:uiPriority="9" w:qFormat="1"/>
+    <w:lsdException w:name="toc 1" w:uiPriority="39"/>
+    <w:lsdException w:name="toc 2" w:uiPriority="39"/>
+    <w:lsdException w:name="toc 3" w:uiPriority="39"/>
+    <w:lsdException w:name="toc 4" w:uiPriority="39"/>
+    <w:lsdException w:name="toc 5" w:uiPriority="39"/>
+    <w:lsdException w:name="toc 6" w:uiPriority="39"/>
+    <w:lsdException w:name="toc 7" w:uiPriority="39"/>
+    <w:lsdException w:name="toc 8" w:uiPriority="39"/>
+    <w:lsdException w:name="toc 9" w:uiPriority="39"/>
+    <w:lsdException w:name="caption" w:uiPriority="35" w:qFormat="1"/>
+    <w:lsdException w:name="Title" w:semiHidden="0" w:uiPriority="10" w:unhideWhenUsed="0" w:qFormat="1"/>
+    <w:lsdException w:name="Default Paragraph Font" w:uiPriority="1"/>
+    <w:lsdException w:name="Subtitle" w:semiHidden="0" w:uiPriority="11" w:unhideWhenUsed="0" w:qFormat="1"/>
+    <w:lsdException w:name="Strong" w:semiHidden="0" w:uiPriority="22" w:unhideWhenUsed="0" w:qFormat="1"/>
+    <w:lsdException w:name="Emphasis" w:semiHidden="0" w:uiPriority="20" w:unhideWhenUsed="0" w:qFormat="1"/>
+    <w:lsdException w:name="Table Grid" w:semiHidden="0" w:uiPriority="39" w:unhideWhenUsed="0"/>
+    <w:lsdException w:name="Placeholder Text" w:unhideWhenUsed="0"/>
+    <w:lsdException w:name="No Spacing" w:semiHidden="0" w:uiPriority="1" w:unhideWhenUsed="0" w:qFormat="1"/>
+    <w:lsdException w:name="Light Shading" w:semiHidden="0" w:uiPriority="60" w:unhideWhenUsed="0"/>
+    <w:lsdException w:name="Light List" w:semiHidden="0" w:uiPriority="61" w:unhideWhenUsed="0"/>
+    <w:lsdException w:name="Light Grid" w:semiHidden="0" w:uiPriority="62" w:unhideWhenUsed="0"/>
+    <w:lsdException w:name="Medium Shading 1" w:semiHidden="0" w:uiPriority="63" w:unhideWhenUsed="0"/>
+    <w:lsdException w:name="Medium Shading 2" w:semiHidden="0" w:uiPriority="64" w:unhideWhenUsed="0"/>
+    <w:lsdException w:name="Medium List 1" w:semiHidden="0" w:uiPriority="65" w:unhideWhenUsed="0"/>
+    <w:lsdException w:name="Medium List 2" w:semiHidden="0" w:uiPriority="66" w:unhideWhenUsed="0"/>
+    <w:lsdException w:name="Medium Grid 1" w:semiHidden="0" w:uiPriority="67" w:unhideWhenUsed="0"/>
+    <w:lsdException w:name="Medium Grid 2" w:semiHidden="0" w:uiPriority="68" w:unhideWhenUsed="0"/>
+    <w:lsdException w:name="Medium Grid 3" w:semiHidden="0" w:uiPriority="69" w:unhideWhenUsed="0"/>
+    <w:lsdException w:name="Dark List" w:semiHidden="0" w:uiPriority="70" w:unhideWhenUsed="0"/>
+    <w:lsdException w:name="Colorful Shading" w:semiHidden="0" w:uiPriority="71" w:unhideWhenUsed="0"/>
+    <w:lsdException w:name="Colorful List" w:semiHidden="0" w:uiPriority="72" w:unhideWhenUsed="0"/>
+    <w:lsdException w:name="Colorful Grid" w:semiHidden="0" w:uiPriority="73" w:unhideWhenUsed="0"/>
+    <w:lsdException w:name="Light Shading Accent 1" w:semiHidden="0" w:uiPriority="60" w:unhideWhenUsed="0"/>
+    <w:lsdException w:name="Light List Accent 1" w:semiHidden="0" w:uiPriority="61" w:unhideWhenUsed="0"/>
+    <w:lsdException w:name="Light Grid Accent 1" w:semiHidden="0" w:uiPriority="62" w:unhideWhenUsed="0"/>
+    <w:lsdException w:name="Medium Shading 1 Accent 1" w:semiHidden="0" w:uiPriority="63" w:unhideWhenUsed="0"/>
+    <w:lsdException w:name="Medium Shading 2 Accent 1" w:semiHidden="0" w:uiPriority="64" w:unhideWhenUsed="0"/>
+    <w:lsdException w:name="Medium List 1 Accent 1" w:semiHidden="0" w:uiPriority="65" w:unhideWhenUsed="0"/>
+    <w:lsdException w:name="Revision" w:unhideWhenUsed="0"/>
+    <w:lsdException w:name="List Paragraph" w:semiHidden="0" w:uiPriority="34" w:unhideWhenUsed="0" w:qFormat="1"/>
+    <w:lsdException w:name="Quote" w:semiHidden="0" w:uiPriority="29" w:unhideWhenUsed="0" w:qFormat="1"/>
+    <w:lsdException w:name="Intense Quote" w:semiHidden="0" w:uiPriority="30" w:unhideWhenUsed="0" w:qFormat="1"/>
+    <w:lsdException w:name="Medium List 2 Accent 1" w:semiHidden="0" w:uiPriority="66" w:unhideWhenUsed="0"/>
+    <w:lsdException w:name="Medium Grid 1 Accent 1" w:semiHidden="0" w:uiPriority="67" w:unhideWhenUsed="0"/>
+    <w:lsdException w:name="Medium Grid 2 Accent 1" w:semiHidden="0" w:uiPriority="68" w:unhideWhenUsed="0"/>
+    <w:lsdException w:name="Medium Grid 3 Accent 1" w:semiHidden="0" w:uiPriority="69" w:unhideWhenUsed="0"/>
+    <w:lsdException w:name="Dark List Accent 1" w:semiHidden="0" w:uiPriority="70" w:unhideWhenUsed="0"/>
+    <w:lsdException w:name="Colorful Shading Accent 1" w:semiHidden="0" w:uiPriority="71" w:unhideWhenUsed="0"/>
+    <w:lsdException w:name="Colorful List Accent 1" w:semiHidden="0" w:uiPriority="72" w:unhideWhenUsed="0"/>
+    <w:lsdException w:name="Colorful Grid Accent 1" w:semiHidden="0" w:uiPriority="73" w:unhideWhenUsed="0"/>
+    <w:lsdException w:name="Light Shading Accent 2" w:semiHidden="0" w:uiPriority="60" w:unhideWhenUsed="0"/>
+    <w:lsdException w:name="Light List Accent 2" w:semiHidden="0" w:uiPriority="61" w:unhideWhenUsed="0"/>
+    <w:lsdException w:name="Light Grid Accent 2" w:semiHidden="0" w:uiPriority="62" w:unhideWhenUsed="0"/>
+    <w:lsdException w:name="Medium Shading 1 Accent 2" w:semiHidden="0" w:uiPriority="63" w:unhideWhenUsed="0"/>
+    <w:lsdException w:name="Medium Shading 2 Accent 2" w:semiHidden="0" w:uiPriority="64" w:unhideWhenUsed="0"/>
+    <w:lsdException w:name="Medium List 1 Accent 2" w:semiHidden="0" w:uiPriority="65" w:unhideWhenUsed="0"/>
+    <w:lsdException w:name="Medium List 2 Accent 2" w:semiHidden="0" w:uiPriority="66" w:unhideWhenUsed="0"/>
+    <w:lsdException w:name="Medium Grid 1 Accent 2" w:semiHidden="0" w:uiPriority="67" w:unhideWhenUsed="0"/>
+    <w:lsdException w:name="Medium Grid 2 Accent 2" w:semiHidden="0" w:uiPriority="68" w:unhideWhenUsed="0"/>
+    <w:lsdException w:name="Medium Grid 3 Accent 2" w:semiHidden="0" w:uiPriority="69" w:unhideWhenUsed="0"/>
+    <w:lsdException w:name="Dark List Accent 2" w:semiHidden="0" w:uiPriority="70" w:unhideWhenUsed="0"/>
+    <w:lsdException w:name="Colorful Shading Accent 2" w:semiHidden="0" w:uiPriority="71" w:unhideWhenUsed="0"/>
+    <w:lsdException w:name="Colorful List Accent 2" w:semiHidden="0" w:uiPriority="72" w:unhideWhenUsed="0"/>
+    <w:lsdException w:name="Colorful Grid Accent 2" w:semiHidden="0" w:uiPriority="73" w:unhideWhenUsed="0"/>
+    <w:lsdException w:name="Light Shading Accent 3" w:semiHidden="0" w:uiPriority="60" w:unhideWhenUsed="0"/>
+    <w:lsdException w:name="Light List Accent 3" w:semiHidden="0" w:uiPriority="61" w:unhideWhenUsed="0"/>
+    <w:lsdException w:name="Light Grid Accent 3" w:semiHidden="0" w:uiPriority="62" w:unhideWhenUsed="0"/>
+    <w:lsdException w:name="Medium Shading 1 Accent 3" w:semiHidden="0" w:uiPriority="63" w:unhideWhenUsed="0"/>
+    <w:lsdException w:name="Medium Shading 2 Accent 3" w:semiHidden="0" w:uiPriority="64" w:unhideWhenUsed="0"/>
+    <w:lsdException w:name="Medium List 1 Accent 3" w:semiHidden="0" w:uiPriority="65" w:unhideWhenUsed="0"/>
+    <w:lsdException w:name="Medium List 2 Accent 3" w:semiHidden="0" w:uiPriority="66" w:unhideWhenUsed="0"/>
+    <w:lsdException w:name="Medium Grid 1 Accent 3" w:semiHidden="0" w:uiPriority="67" w:unhideWhenUsed="0"/>
+    <w:lsdException w:name="Medium Grid 2 Accent 3" w:semiHidden="0" w:uiPriority="68" w:unhideWhenUsed="0"/>
+    <w:lsdException w:name="Medium Grid 3 Accent 3" w:semiHidden="0" w:uiPriority="69" w:unhideWhenUsed="0"/>
+    <w:lsdException w:name="Dark List Accent 3" w:semiHidden="0" w:uiPriority="70" w:unhideWhenUsed="0"/>
+    <w:lsdException w:name="Colorful Shading Accent 3" w:semiHidden="0" w:uiPriority="71" w:unhideWhenUsed="0"/>
+    <w:lsdException w:name="Colorful List Accent 3" w:semiHidden="0" w:uiPriority="72" w:unhideWhenUsed="0"/>
+    <w:lsdException w:name="Colorful Grid Accent 3" w:semiHidden="0" w:uiPriority="73" w:unhideWhenUsed="0"/>
+    <w:lsdException w:name="Light Shading Accent 4" w:semiHidden="0" w:uiPriority="60" w:unhideWhenUsed="0"/>
+    <w:lsdException w:name="Light List Accent 4" w:semiHidden="0" w:uiPriority="61" w:unhideWhenUsed="0"/>
+    <w:lsdException w:name="Light Grid Accent 4" w:semiHidden="0" w:uiPriority="62" w:unhideWhenUsed="0"/>
+    <w:lsdException w:name="Medium Shading 1 Accent 4" w:semiHidden="0" w:uiPriority="63" w:unhideWhenUsed="0"/>
+    <w:lsdException w:name="Medium Shading 2 Accent 4" w:semiHidden="0" w:uiPriority="64" w:unhideWhenUsed="0"/>
+    <w:lsdException w:name="Medium List 1 Accent 4" w:semiHidden="0" w:uiPriority="65" w:unhideWhenUsed="0"/>
+    <w:lsdException w:name="Medium List 2 Accent 4" w:semiHidden="0" w:uiPriority="66" w:unhideWhenUsed="0"/>
+    <w:lsdException w:name="Medium Grid 1 Accent 4" w:semiHidden="0" w:uiPriority="67" w:unhideWhenUsed="0"/>
+    <w:lsdException w:name="Medium Grid 2 Accent 4" w:semiHidden="0" w:uiPriority="68" w:unhideWhenUsed="0"/>
+    <w:lsdException w:name="Medium Grid 3 Accent 4" w:semiHidden="0" w:uiPriority="69" w:unhideWhenUsed="0"/>
+    <w:lsdException w:name="Dark List Accent 4" w:semiHidden="0" w:uiPriority="70" w:unhideWhenUsed="0"/>
+    <w:lsdException w:name="Colorful Shading Accent 4" w:semiHidden="0" w:uiPriority="71" w:unhideWhenUsed="0"/>
+    <w:lsdException w:name="Colorful List Accent 4" w:semiHidden="0" w:uiPriority="72" w:unhideWhenUsed="0"/>
+    <w:lsdException w:name="Colorful Grid Accent 4" w:semiHidden="0" w:uiPriority="73" w:unhideWhenUsed="0"/>
+    <w:lsdException w:name="Light Shading Accent 5" w:semiHidden="0" w:uiPriority="60" w:unhideWhenUsed="0"/>
+    <w:lsdException w:name="Light List Accent 5" w:semiHidden="0" w:uiPriority="61" w:unhideWhenUsed="0"/>
+    <w:lsdException w:name="Light Grid Accent 5" w:semiHidden="0" w:uiPriority="62" w:unhideWhenUsed="0"/>
+    <w:lsdException w:name="Medium Shading 1 Accent 5" w:semiHidden="0" w:uiPriority="63" w:unhideWhenUsed="0"/>
+    <w:lsdException w:name="Medium Shading 2 Accent 5" w:semiHidden="0" w:uiPriority="64" w:unhideWhenUsed="0"/>
+    <w:lsdException w:name="Medium List 1 Accent 5" w:semiHidden="0" w:uiPriority="65" w:unhideWhenUsed="0"/>
+    <w:lsdException w:name="Medium List 2 Accent 5" w:semiHidden="0" w:uiPriority="66" w:unhideWhenUsed="0"/>
+    <w:lsdException w:name="Medium Grid 1 Accent 5" w:semiHidden="0" w:uiPriority="67" w:unhideWhenUsed="0"/>
+    <w:lsdException w:name="Medium Grid 2 Accent 5" w:semiHidden="0" w:uiPriority="68" w:unhideWhenUsed="0"/>
+    <w:lsdException w:name="Medium Grid 3 Accent 5" w:semiHidden="0" w:uiPriority="69" w:unhideWhenUsed="0"/>
+    <w:lsdException w:name="Dark List Accent 5" w:semiHidden="0" w:uiPriority="70" w:unhideWhenUsed="0"/>
+    <w:lsdException w:name="Colorful Shading Accent 5" w:semiHidden="0" w:uiPriority="71" w:unhideWhenUsed="0"/>
+    <w:lsdException w:name="Colorful List Accent 5" w:semiHidden="0" w:uiPriority="72" w:unhideWhenUsed="0"/>
+    <w:lsdException w:name="Colorful Grid Accent 5" w:semiHidden="0" w:uiPriority="73" w:unhideWhenUsed="0"/>
+    <w:lsdException w:name="Light Shading Accent 6" w:semiHidden="0" w:uiPriority="60" w:unhideWhenUsed="0"/>
+    <w:lsdException w:name="Light List Accent 6" w:semiHidden="0" w:uiPriority="61" w:unhideWhenUsed="0"/>
+    <w:lsdException w:name="Light Grid Accent 6" w:semiHidden="0" w:uiPriority="62" w:unhideWhenUsed="0"/>
+    <w:lsdException w:name="Medium Shading 1 Accent 6" w:semiHidden="0" w:uiPriority="63" w:unhideWhenUsed="0"/>
+    <w:lsdException w:name="Medium Shading 2 Accent 6" w:semiHidden="0" w:uiPriority="64" w:unhideWhenUsed="0"/>
+    <w:lsdException w:name="Medium List 1 Accent 6" w:semiHidden="0" w:uiPriority="65" w:unhideWhenUsed="0"/>
+    <w:lsdException w:name="Medium List 2 Accent 6" w:semiHidden="0" w:uiPriority="66" w:unhideWhenUsed="0"/>
+    <w:lsdException w:name="Medium Grid 1 Accent 6" w:semiHidden="0" w:uiPriority="67" w:unhideWhenUsed="0"/>
+    <w:lsdException w:name="Medium Grid 2 Accent 6" w:semiHidden="0" w:uiPriority="68" w:unhideWhenUsed="0"/>
+    <w:lsdException w:name="Medium Grid 3 Accent 6" w:semiHidden="0" w:uiPriority="69" w:unhideWhenUsed="0"/>
+    <w:lsdException w:name="Dark List Accent 6" w:semiHidden="0" w:uiPriority="70" w:unhideWhenUsed="0"/>
+    <w:lsdException w:name="Colorful Shading Accent 6" w:semiHidden="0" w:uiPriority="71" w:unhideWhenUsed="0"/>
+    <w:lsdException w:name="Colorful List Accent 6" w:semiHidden="0" w:uiPriority="72" w:unhideWhenUsed="0"/>
+    <w:lsdException w:name="Colorful Grid Accent 6" w:semiHidden="0" w:uiPriority="73" w:unhideWhenUsed="0"/>
+    <w:lsdException w:name="Subtle Emphasis" w:semiHidden="0" w:uiPriority="19" w:unhideWhenUsed="0" w:qFormat="1"/>
+    <w:lsdException w:name="Intense Emphasis" w:semiHidden="0" w:uiPriority="21" w:unhideWhenUsed="0" w:qFormat="1"/>
+    <w:lsdException w:name="Subtle Reference" w:semiHidden="0" w:uiPriority="31" w:unhideWhenUsed="0" w:qFormat="1"/>
+    <w:lsdException w:name="Intense Reference" w:semiHidden="0" w:uiPriority="32" w:unhideWhenUsed="0" w:qFormat="1"/>
+    <w:lsdException w:name="Book Title" w:semiHidden="0" w:uiPriority="33" w:unhideWhenUsed="0" w:qFormat="1"/>
+    <w:lsdException w:name="Bibliography" w:uiPriority="37"/>
+    <w:lsdException w:name="TOC Heading" w:uiPriority="39" w:qFormat="1"/>
   </w:latentStyles>
   <w:style w:type="paragraph" w:default="1" w:styleId="Normal">
     <w:name w:val="Normal"/>
     <w:qFormat/>
     <w:rsid w:val="00A55E13"/>
   </w:style>
-  <w:style w:type="paragraph" w:styleId="Titre1">
+  <w:style w:type="paragraph" w:styleId="Ttulo1">
     <w:name w:val="heading 1"/>
     <w:basedOn w:val="Normal"/>
     <w:next w:val="Normal"/>
-    <w:link w:val="Titre1Car"/>
+    <w:link w:val="Ttulo1Car"/>
     <w:uiPriority w:val="9"/>
     <w:qFormat/>
     <w:rsid w:val="00FE3FBF"/>
@@ -7739,11 +7300,11 @@
       <w:szCs w:val="32"/>
     </w:rPr>
   </w:style>
-  <w:style w:type="paragraph" w:styleId="Titre2">
+  <w:style w:type="paragraph" w:styleId="Ttulo2">
     <w:name w:val="heading 2"/>
     <w:basedOn w:val="Normal"/>
     <w:next w:val="Normal"/>
-    <w:link w:val="Titre2Car"/>
+    <w:link w:val="Ttulo2Car"/>
     <w:uiPriority w:val="9"/>
     <w:unhideWhenUsed/>
     <w:qFormat/>
@@ -7763,11 +7324,11 @@
       <w:szCs w:val="26"/>
     </w:rPr>
   </w:style>
-  <w:style w:type="paragraph" w:styleId="Titre3">
+  <w:style w:type="paragraph" w:styleId="Ttulo3">
     <w:name w:val="heading 3"/>
     <w:basedOn w:val="Normal"/>
     <w:next w:val="Normal"/>
-    <w:link w:val="Titre3Car"/>
+    <w:link w:val="Ttulo3Car"/>
     <w:uiPriority w:val="9"/>
     <w:semiHidden/>
     <w:unhideWhenUsed/>
@@ -7786,13 +7347,13 @@
       <w:szCs w:val="24"/>
     </w:rPr>
   </w:style>
-  <w:style w:type="character" w:default="1" w:styleId="Policepardfaut">
+  <w:style w:type="character" w:default="1" w:styleId="Fuentedeprrafopredeter">
     <w:name w:val="Default Paragraph Font"/>
     <w:uiPriority w:val="1"/>
     <w:semiHidden/>
     <w:unhideWhenUsed/>
   </w:style>
-  <w:style w:type="table" w:default="1" w:styleId="TableauNormal">
+  <w:style w:type="table" w:default="1" w:styleId="Tablanormal">
     <w:name w:val="Normal Table"/>
     <w:uiPriority w:val="99"/>
     <w:semiHidden/>
@@ -7807,16 +7368,16 @@
       </w:tblCellMar>
     </w:tblPr>
   </w:style>
-  <w:style w:type="numbering" w:default="1" w:styleId="Aucuneliste">
+  <w:style w:type="numbering" w:default="1" w:styleId="Sinlista">
     <w:name w:val="No List"/>
     <w:uiPriority w:val="99"/>
     <w:semiHidden/>
     <w:unhideWhenUsed/>
   </w:style>
-  <w:style w:type="paragraph" w:styleId="Paragraphedeliste">
+  <w:style w:type="paragraph" w:styleId="Prrafodelista">
     <w:name w:val="List Paragraph"/>
     <w:basedOn w:val="Normal"/>
-    <w:link w:val="ParagraphedelisteCar"/>
+    <w:link w:val="PrrafodelistaCar"/>
     <w:uiPriority w:val="34"/>
     <w:qFormat/>
     <w:rsid w:val="005F1D47"/>
@@ -7825,10 +7386,10 @@
       <w:contextualSpacing/>
     </w:pPr>
   </w:style>
-  <w:style w:type="character" w:customStyle="1" w:styleId="Titre2Car">
-    <w:name w:val="Titre 2 Car"/>
-    <w:basedOn w:val="Policepardfaut"/>
-    <w:link w:val="Titre2"/>
+  <w:style w:type="character" w:customStyle="1" w:styleId="Ttulo2Car">
+    <w:name w:val="Título 2 Car"/>
+    <w:basedOn w:val="Fuentedeprrafopredeter"/>
+    <w:link w:val="Ttulo2"/>
     <w:uiPriority w:val="9"/>
     <w:rsid w:val="001F205A"/>
     <w:rPr>
@@ -7840,9 +7401,9 @@
       <w:szCs w:val="26"/>
     </w:rPr>
   </w:style>
-  <w:style w:type="character" w:styleId="Marquedecommentaire">
+  <w:style w:type="character" w:styleId="Refdecomentario">
     <w:name w:val="annotation reference"/>
-    <w:basedOn w:val="Policepardfaut"/>
+    <w:basedOn w:val="Fuentedeprrafopredeter"/>
     <w:uiPriority w:val="99"/>
     <w:semiHidden/>
     <w:unhideWhenUsed/>
@@ -7852,10 +7413,10 @@
       <w:szCs w:val="16"/>
     </w:rPr>
   </w:style>
-  <w:style w:type="paragraph" w:styleId="Commentaire">
+  <w:style w:type="paragraph" w:styleId="Textocomentario">
     <w:name w:val="annotation text"/>
     <w:basedOn w:val="Normal"/>
-    <w:link w:val="CommentaireCar"/>
+    <w:link w:val="TextocomentarioCar"/>
     <w:uiPriority w:val="99"/>
     <w:semiHidden/>
     <w:unhideWhenUsed/>
@@ -7868,10 +7429,10 @@
       <w:szCs w:val="20"/>
     </w:rPr>
   </w:style>
-  <w:style w:type="character" w:customStyle="1" w:styleId="CommentaireCar">
-    <w:name w:val="Commentaire Car"/>
-    <w:basedOn w:val="Policepardfaut"/>
-    <w:link w:val="Commentaire"/>
+  <w:style w:type="character" w:customStyle="1" w:styleId="TextocomentarioCar">
+    <w:name w:val="Texto comentario Car"/>
+    <w:basedOn w:val="Fuentedeprrafopredeter"/>
+    <w:link w:val="Textocomentario"/>
     <w:uiPriority w:val="99"/>
     <w:semiHidden/>
     <w:rsid w:val="00A64A96"/>
@@ -7880,11 +7441,11 @@
       <w:szCs w:val="20"/>
     </w:rPr>
   </w:style>
-  <w:style w:type="paragraph" w:styleId="Objetducommentaire">
+  <w:style w:type="paragraph" w:styleId="Asuntodelcomentario">
     <w:name w:val="annotation subject"/>
-    <w:basedOn w:val="Commentaire"/>
-    <w:next w:val="Commentaire"/>
-    <w:link w:val="ObjetducommentaireCar"/>
+    <w:basedOn w:val="Textocomentario"/>
+    <w:next w:val="Textocomentario"/>
+    <w:link w:val="AsuntodelcomentarioCar"/>
     <w:uiPriority w:val="99"/>
     <w:semiHidden/>
     <w:unhideWhenUsed/>
@@ -7894,10 +7455,10 @@
       <w:bCs/>
     </w:rPr>
   </w:style>
-  <w:style w:type="character" w:customStyle="1" w:styleId="ObjetducommentaireCar">
-    <w:name w:val="Objet du commentaire Car"/>
-    <w:basedOn w:val="CommentaireCar"/>
-    <w:link w:val="Objetducommentaire"/>
+  <w:style w:type="character" w:customStyle="1" w:styleId="AsuntodelcomentarioCar">
+    <w:name w:val="Asunto del comentario Car"/>
+    <w:basedOn w:val="TextocomentarioCar"/>
+    <w:link w:val="Asuntodelcomentario"/>
     <w:uiPriority w:val="99"/>
     <w:semiHidden/>
     <w:rsid w:val="00A64A96"/>
@@ -7908,10 +7469,10 @@
       <w:szCs w:val="20"/>
     </w:rPr>
   </w:style>
-  <w:style w:type="paragraph" w:styleId="Textedebulles">
+  <w:style w:type="paragraph" w:styleId="Textodeglobo">
     <w:name w:val="Balloon Text"/>
     <w:basedOn w:val="Normal"/>
-    <w:link w:val="TextedebullesCar"/>
+    <w:link w:val="TextodegloboCar"/>
     <w:uiPriority w:val="99"/>
     <w:semiHidden/>
     <w:unhideWhenUsed/>
@@ -7925,10 +7486,10 @@
       <w:szCs w:val="18"/>
     </w:rPr>
   </w:style>
-  <w:style w:type="character" w:customStyle="1" w:styleId="TextedebullesCar">
-    <w:name w:val="Texte de bulles Car"/>
-    <w:basedOn w:val="Policepardfaut"/>
-    <w:link w:val="Textedebulles"/>
+  <w:style w:type="character" w:customStyle="1" w:styleId="TextodegloboCar">
+    <w:name w:val="Texto de globo Car"/>
+    <w:basedOn w:val="Fuentedeprrafopredeter"/>
+    <w:link w:val="Textodeglobo"/>
     <w:uiPriority w:val="99"/>
     <w:semiHidden/>
     <w:rsid w:val="00A64A96"/>
@@ -7938,11 +7499,11 @@
       <w:szCs w:val="18"/>
     </w:rPr>
   </w:style>
-  <w:style w:type="paragraph" w:styleId="Sous-titre">
+  <w:style w:type="paragraph" w:styleId="Subttulo">
     <w:name w:val="Subtitle"/>
     <w:basedOn w:val="Normal"/>
     <w:next w:val="Normal"/>
-    <w:link w:val="Sous-titreCar"/>
+    <w:link w:val="SubttuloCar"/>
     <w:uiPriority w:val="11"/>
     <w:qFormat/>
     <w:rsid w:val="000103C9"/>
@@ -7957,10 +7518,10 @@
       <w:spacing w:val="15"/>
     </w:rPr>
   </w:style>
-  <w:style w:type="character" w:customStyle="1" w:styleId="Sous-titreCar">
-    <w:name w:val="Sous-titre Car"/>
-    <w:basedOn w:val="Policepardfaut"/>
-    <w:link w:val="Sous-titre"/>
+  <w:style w:type="character" w:customStyle="1" w:styleId="SubttuloCar">
+    <w:name w:val="Subtítulo Car"/>
+    <w:basedOn w:val="Fuentedeprrafopredeter"/>
+    <w:link w:val="Subttulo"/>
     <w:uiPriority w:val="11"/>
     <w:rsid w:val="000103C9"/>
     <w:rPr>
@@ -7969,10 +7530,10 @@
       <w:spacing w:val="15"/>
     </w:rPr>
   </w:style>
-  <w:style w:type="paragraph" w:styleId="En-tte">
+  <w:style w:type="paragraph" w:styleId="Encabezado">
     <w:name w:val="header"/>
     <w:basedOn w:val="Normal"/>
-    <w:link w:val="En-tteCar"/>
+    <w:link w:val="EncabezadoCar"/>
     <w:uiPriority w:val="99"/>
     <w:unhideWhenUsed/>
     <w:rsid w:val="00E4073C"/>
@@ -7984,17 +7545,17 @@
       <w:spacing w:after="0" w:line="240" w:lineRule="auto"/>
     </w:pPr>
   </w:style>
-  <w:style w:type="character" w:customStyle="1" w:styleId="En-tteCar">
-    <w:name w:val="En-tête Car"/>
-    <w:basedOn w:val="Policepardfaut"/>
-    <w:link w:val="En-tte"/>
+  <w:style w:type="character" w:customStyle="1" w:styleId="EncabezadoCar">
+    <w:name w:val="Encabezado Car"/>
+    <w:basedOn w:val="Fuentedeprrafopredeter"/>
+    <w:link w:val="Encabezado"/>
     <w:uiPriority w:val="99"/>
     <w:rsid w:val="00E4073C"/>
   </w:style>
-  <w:style w:type="paragraph" w:styleId="Pieddepage">
+  <w:style w:type="paragraph" w:styleId="Piedepgina">
     <w:name w:val="footer"/>
     <w:basedOn w:val="Normal"/>
-    <w:link w:val="PieddepageCar"/>
+    <w:link w:val="PiedepginaCar"/>
     <w:uiPriority w:val="99"/>
     <w:unhideWhenUsed/>
     <w:rsid w:val="00E4073C"/>
@@ -8006,16 +7567,16 @@
       <w:spacing w:after="0" w:line="240" w:lineRule="auto"/>
     </w:pPr>
   </w:style>
-  <w:style w:type="character" w:customStyle="1" w:styleId="PieddepageCar">
-    <w:name w:val="Pied de page Car"/>
-    <w:basedOn w:val="Policepardfaut"/>
-    <w:link w:val="Pieddepage"/>
+  <w:style w:type="character" w:customStyle="1" w:styleId="PiedepginaCar">
+    <w:name w:val="Pie de página Car"/>
+    <w:basedOn w:val="Fuentedeprrafopredeter"/>
+    <w:link w:val="Piedepgina"/>
     <w:uiPriority w:val="99"/>
     <w:rsid w:val="00E4073C"/>
   </w:style>
   <w:style w:type="paragraph" w:customStyle="1" w:styleId="Style1">
     <w:name w:val="Style1"/>
-    <w:basedOn w:val="Paragraphedeliste"/>
+    <w:basedOn w:val="Prrafodelista"/>
     <w:link w:val="Style1Car"/>
     <w:qFormat/>
     <w:rsid w:val="00FE3FBF"/>
@@ -8031,7 +7592,7 @@
   </w:style>
   <w:style w:type="paragraph" w:customStyle="1" w:styleId="Style2">
     <w:name w:val="Style2"/>
-    <w:basedOn w:val="Paragraphedeliste"/>
+    <w:basedOn w:val="Prrafodelista"/>
     <w:link w:val="Style2Car"/>
     <w:qFormat/>
     <w:rsid w:val="00FE3FBF"/>
@@ -8046,16 +7607,16 @@
       <w:szCs w:val="26"/>
     </w:rPr>
   </w:style>
-  <w:style w:type="character" w:customStyle="1" w:styleId="ParagraphedelisteCar">
-    <w:name w:val="Paragraphe de liste Car"/>
-    <w:basedOn w:val="Policepardfaut"/>
-    <w:link w:val="Paragraphedeliste"/>
+  <w:style w:type="character" w:customStyle="1" w:styleId="PrrafodelistaCar">
+    <w:name w:val="Párrafo de lista Car"/>
+    <w:basedOn w:val="Fuentedeprrafopredeter"/>
+    <w:link w:val="Prrafodelista"/>
     <w:uiPriority w:val="34"/>
     <w:rsid w:val="00FE3FBF"/>
   </w:style>
   <w:style w:type="character" w:customStyle="1" w:styleId="Style1Car">
     <w:name w:val="Style1 Car"/>
-    <w:basedOn w:val="ParagraphedelisteCar"/>
+    <w:basedOn w:val="PrrafodelistaCar"/>
     <w:link w:val="Style1"/>
     <w:rsid w:val="00FE3FBF"/>
     <w:rPr>
@@ -8064,7 +7625,7 @@
   </w:style>
   <w:style w:type="paragraph" w:customStyle="1" w:styleId="Style3">
     <w:name w:val="Style3"/>
-    <w:basedOn w:val="Paragraphedeliste"/>
+    <w:basedOn w:val="Prrafodelista"/>
     <w:link w:val="Style3Car"/>
     <w:qFormat/>
     <w:rsid w:val="00FE3FBF"/>
@@ -8083,7 +7644,7 @@
   </w:style>
   <w:style w:type="character" w:customStyle="1" w:styleId="Style2Car">
     <w:name w:val="Style2 Car"/>
-    <w:basedOn w:val="ParagraphedelisteCar"/>
+    <w:basedOn w:val="PrrafodelistaCar"/>
     <w:link w:val="Style2"/>
     <w:rsid w:val="00FE3FBF"/>
     <w:rPr>
@@ -8091,10 +7652,10 @@
       <w:szCs w:val="26"/>
     </w:rPr>
   </w:style>
-  <w:style w:type="character" w:customStyle="1" w:styleId="Titre1Car">
-    <w:name w:val="Titre 1 Car"/>
-    <w:basedOn w:val="Policepardfaut"/>
-    <w:link w:val="Titre1"/>
+  <w:style w:type="character" w:customStyle="1" w:styleId="Ttulo1Car">
+    <w:name w:val="Título 1 Car"/>
+    <w:basedOn w:val="Fuentedeprrafopredeter"/>
+    <w:link w:val="Ttulo1"/>
     <w:uiPriority w:val="9"/>
     <w:rsid w:val="00FE3FBF"/>
     <w:rPr>
@@ -8106,17 +7667,17 @@
   </w:style>
   <w:style w:type="character" w:customStyle="1" w:styleId="Style3Car">
     <w:name w:val="Style3 Car"/>
-    <w:basedOn w:val="ParagraphedelisteCar"/>
+    <w:basedOn w:val="PrrafodelistaCar"/>
     <w:link w:val="Style3"/>
     <w:rsid w:val="00FE3FBF"/>
     <w:rPr>
       <w:sz w:val="24"/>
     </w:rPr>
   </w:style>
-  <w:style w:type="character" w:customStyle="1" w:styleId="Titre3Car">
-    <w:name w:val="Titre 3 Car"/>
-    <w:basedOn w:val="Policepardfaut"/>
-    <w:link w:val="Titre3"/>
+  <w:style w:type="character" w:customStyle="1" w:styleId="Ttulo3Car">
+    <w:name w:val="Título 3 Car"/>
+    <w:basedOn w:val="Fuentedeprrafopredeter"/>
+    <w:link w:val="Ttulo3"/>
     <w:uiPriority w:val="9"/>
     <w:semiHidden/>
     <w:rsid w:val="00FE3FBF"/>
@@ -8127,7 +7688,7 @@
       <w:szCs w:val="24"/>
     </w:rPr>
   </w:style>
-  <w:style w:type="paragraph" w:styleId="TM1">
+  <w:style w:type="paragraph" w:styleId="TDC1">
     <w:name w:val="toc 1"/>
     <w:basedOn w:val="Normal"/>
     <w:next w:val="Normal"/>
@@ -8139,7 +7700,7 @@
       <w:spacing w:after="100"/>
     </w:pPr>
   </w:style>
-  <w:style w:type="paragraph" w:styleId="TM2">
+  <w:style w:type="paragraph" w:styleId="TDC2">
     <w:name w:val="toc 2"/>
     <w:basedOn w:val="Normal"/>
     <w:next w:val="Normal"/>
@@ -8152,7 +7713,7 @@
       <w:ind w:left="220"/>
     </w:pPr>
   </w:style>
-  <w:style w:type="paragraph" w:styleId="TM3">
+  <w:style w:type="paragraph" w:styleId="TDC3">
     <w:name w:val="toc 3"/>
     <w:basedOn w:val="Normal"/>
     <w:next w:val="Normal"/>
@@ -8165,9 +7726,631 @@
       <w:ind w:left="440"/>
     </w:pPr>
   </w:style>
-  <w:style w:type="character" w:styleId="Lienhypertexte">
+  <w:style w:type="character" w:styleId="Hipervnculo">
     <w:name w:val="Hyperlink"/>
-    <w:basedOn w:val="Policepardfaut"/>
+    <w:basedOn w:val="Fuentedeprrafopredeter"/>
+    <w:uiPriority w:val="99"/>
+    <w:unhideWhenUsed/>
+    <w:rsid w:val="00FE3FBF"/>
+    <w:rPr>
+      <w:color w:val="0563C1" w:themeColor="hyperlink"/>
+      <w:u w:val="single"/>
+    </w:rPr>
+  </w:style>
+</w:styles>
+</file>
+
+<file path=word/stylesWithEffects.xml><?xml version="1.0" encoding="utf-8"?>
+<w:styles xmlns:wpc="http://schemas.microsoft.com/office/word/2010/wordprocessingCanvas" xmlns:mc="http://schemas.openxmlformats.org/markup-compatibility/2006" xmlns:o="urn:schemas-microsoft-com:office:office" xmlns:r="http://schemas.openxmlformats.org/officeDocument/2006/relationships" xmlns:m="http://schemas.openxmlformats.org/officeDocument/2006/math" xmlns:v="urn:schemas-microsoft-com:vml" xmlns:wp14="http://schemas.microsoft.com/office/word/2010/wordprocessingDrawing" xmlns:wp="http://schemas.openxmlformats.org/drawingml/2006/wordprocessingDrawing" xmlns:w10="urn:schemas-microsoft-com:office:word" xmlns:w="http://schemas.openxmlformats.org/wordprocessingml/2006/main" xmlns:w14="http://schemas.microsoft.com/office/word/2010/wordml" xmlns:wpg="http://schemas.microsoft.com/office/word/2010/wordprocessingGroup" xmlns:wpi="http://schemas.microsoft.com/office/word/2010/wordprocessingInk" xmlns:wne="http://schemas.microsoft.com/office/word/2006/wordml" xmlns:wps="http://schemas.microsoft.com/office/word/2010/wordprocessingShape" mc:Ignorable="w14 wp14">
+  <w:docDefaults>
+    <w:rPrDefault>
+      <w:rPr>
+        <w:rFonts w:asciiTheme="minorHAnsi" w:eastAsiaTheme="minorHAnsi" w:hAnsiTheme="minorHAnsi" w:cstheme="minorBidi"/>
+        <w:sz w:val="22"/>
+        <w:szCs w:val="22"/>
+        <w:lang w:val="fr-BE" w:eastAsia="en-US" w:bidi="ar-SA"/>
+      </w:rPr>
+    </w:rPrDefault>
+    <w:pPrDefault>
+      <w:pPr>
+        <w:spacing w:after="160" w:line="259" w:lineRule="auto"/>
+      </w:pPr>
+    </w:pPrDefault>
+  </w:docDefaults>
+  <w:latentStyles w:defLockedState="0" w:defUIPriority="99" w:defSemiHidden="1" w:defUnhideWhenUsed="1" w:defQFormat="0" w:count="267">
+    <w:lsdException w:name="Normal" w:semiHidden="0" w:uiPriority="0" w:unhideWhenUsed="0" w:qFormat="1"/>
+    <w:lsdException w:name="heading 1" w:semiHidden="0" w:uiPriority="9" w:unhideWhenUsed="0" w:qFormat="1"/>
+    <w:lsdException w:name="heading 2" w:uiPriority="9" w:qFormat="1"/>
+    <w:lsdException w:name="heading 3" w:uiPriority="9" w:qFormat="1"/>
+    <w:lsdException w:name="heading 4" w:uiPriority="9" w:qFormat="1"/>
+    <w:lsdException w:name="heading 5" w:uiPriority="9" w:qFormat="1"/>
+    <w:lsdException w:name="heading 6" w:uiPriority="9" w:qFormat="1"/>
+    <w:lsdException w:name="heading 7" w:uiPriority="9" w:qFormat="1"/>
+    <w:lsdException w:name="heading 8" w:uiPriority="9" w:qFormat="1"/>
+    <w:lsdException w:name="heading 9" w:uiPriority="9" w:qFormat="1"/>
+    <w:lsdException w:name="toc 1" w:uiPriority="39"/>
+    <w:lsdException w:name="toc 2" w:uiPriority="39"/>
+    <w:lsdException w:name="toc 3" w:uiPriority="39"/>
+    <w:lsdException w:name="toc 4" w:uiPriority="39"/>
+    <w:lsdException w:name="toc 5" w:uiPriority="39"/>
+    <w:lsdException w:name="toc 6" w:uiPriority="39"/>
+    <w:lsdException w:name="toc 7" w:uiPriority="39"/>
+    <w:lsdException w:name="toc 8" w:uiPriority="39"/>
+    <w:lsdException w:name="toc 9" w:uiPriority="39"/>
+    <w:lsdException w:name="caption" w:uiPriority="35" w:qFormat="1"/>
+    <w:lsdException w:name="Title" w:semiHidden="0" w:uiPriority="10" w:unhideWhenUsed="0" w:qFormat="1"/>
+    <w:lsdException w:name="Default Paragraph Font" w:uiPriority="1"/>
+    <w:lsdException w:name="Subtitle" w:semiHidden="0" w:uiPriority="11" w:unhideWhenUsed="0" w:qFormat="1"/>
+    <w:lsdException w:name="Strong" w:semiHidden="0" w:uiPriority="22" w:unhideWhenUsed="0" w:qFormat="1"/>
+    <w:lsdException w:name="Emphasis" w:semiHidden="0" w:uiPriority="20" w:unhideWhenUsed="0" w:qFormat="1"/>
+    <w:lsdException w:name="Table Grid" w:semiHidden="0" w:uiPriority="39" w:unhideWhenUsed="0"/>
+    <w:lsdException w:name="Placeholder Text" w:unhideWhenUsed="0"/>
+    <w:lsdException w:name="No Spacing" w:semiHidden="0" w:uiPriority="1" w:unhideWhenUsed="0" w:qFormat="1"/>
+    <w:lsdException w:name="Light Shading" w:semiHidden="0" w:uiPriority="60" w:unhideWhenUsed="0"/>
+    <w:lsdException w:name="Light List" w:semiHidden="0" w:uiPriority="61" w:unhideWhenUsed="0"/>
+    <w:lsdException w:name="Light Grid" w:semiHidden="0" w:uiPriority="62" w:unhideWhenUsed="0"/>
+    <w:lsdException w:name="Medium Shading 1" w:semiHidden="0" w:uiPriority="63" w:unhideWhenUsed="0"/>
+    <w:lsdException w:name="Medium Shading 2" w:semiHidden="0" w:uiPriority="64" w:unhideWhenUsed="0"/>
+    <w:lsdException w:name="Medium List 1" w:semiHidden="0" w:uiPriority="65" w:unhideWhenUsed="0"/>
+    <w:lsdException w:name="Medium List 2" w:semiHidden="0" w:uiPriority="66" w:unhideWhenUsed="0"/>
+    <w:lsdException w:name="Medium Grid 1" w:semiHidden="0" w:uiPriority="67" w:unhideWhenUsed="0"/>
+    <w:lsdException w:name="Medium Grid 2" w:semiHidden="0" w:uiPriority="68" w:unhideWhenUsed="0"/>
+    <w:lsdException w:name="Medium Grid 3" w:semiHidden="0" w:uiPriority="69" w:unhideWhenUsed="0"/>
+    <w:lsdException w:name="Dark List" w:semiHidden="0" w:uiPriority="70" w:unhideWhenUsed="0"/>
+    <w:lsdException w:name="Colorful Shading" w:semiHidden="0" w:uiPriority="71" w:unhideWhenUsed="0"/>
+    <w:lsdException w:name="Colorful List" w:semiHidden="0" w:uiPriority="72" w:unhideWhenUsed="0"/>
+    <w:lsdException w:name="Colorful Grid" w:semiHidden="0" w:uiPriority="73" w:unhideWhenUsed="0"/>
+    <w:lsdException w:name="Light Shading Accent 1" w:semiHidden="0" w:uiPriority="60" w:unhideWhenUsed="0"/>
+    <w:lsdException w:name="Light List Accent 1" w:semiHidden="0" w:uiPriority="61" w:unhideWhenUsed="0"/>
+    <w:lsdException w:name="Light Grid Accent 1" w:semiHidden="0" w:uiPriority="62" w:unhideWhenUsed="0"/>
+    <w:lsdException w:name="Medium Shading 1 Accent 1" w:semiHidden="0" w:uiPriority="63" w:unhideWhenUsed="0"/>
+    <w:lsdException w:name="Medium Shading 2 Accent 1" w:semiHidden="0" w:uiPriority="64" w:unhideWhenUsed="0"/>
+    <w:lsdException w:name="Medium List 1 Accent 1" w:semiHidden="0" w:uiPriority="65" w:unhideWhenUsed="0"/>
+    <w:lsdException w:name="Revision" w:unhideWhenUsed="0"/>
+    <w:lsdException w:name="List Paragraph" w:semiHidden="0" w:uiPriority="34" w:unhideWhenUsed="0" w:qFormat="1"/>
+    <w:lsdException w:name="Quote" w:semiHidden="0" w:uiPriority="29" w:unhideWhenUsed="0" w:qFormat="1"/>
+    <w:lsdException w:name="Intense Quote" w:semiHidden="0" w:uiPriority="30" w:unhideWhenUsed="0" w:qFormat="1"/>
+    <w:lsdException w:name="Medium List 2 Accent 1" w:semiHidden="0" w:uiPriority="66" w:unhideWhenUsed="0"/>
+    <w:lsdException w:name="Medium Grid 1 Accent 1" w:semiHidden="0" w:uiPriority="67" w:unhideWhenUsed="0"/>
+    <w:lsdException w:name="Medium Grid 2 Accent 1" w:semiHidden="0" w:uiPriority="68" w:unhideWhenUsed="0"/>
+    <w:lsdException w:name="Medium Grid 3 Accent 1" w:semiHidden="0" w:uiPriority="69" w:unhideWhenUsed="0"/>
+    <w:lsdException w:name="Dark List Accent 1" w:semiHidden="0" w:uiPriority="70" w:unhideWhenUsed="0"/>
+    <w:lsdException w:name="Colorful Shading Accent 1" w:semiHidden="0" w:uiPriority="71" w:unhideWhenUsed="0"/>
+    <w:lsdException w:name="Colorful List Accent 1" w:semiHidden="0" w:uiPriority="72" w:unhideWhenUsed="0"/>
+    <w:lsdException w:name="Colorful Grid Accent 1" w:semiHidden="0" w:uiPriority="73" w:unhideWhenUsed="0"/>
+    <w:lsdException w:name="Light Shading Accent 2" w:semiHidden="0" w:uiPriority="60" w:unhideWhenUsed="0"/>
+    <w:lsdException w:name="Light List Accent 2" w:semiHidden="0" w:uiPriority="61" w:unhideWhenUsed="0"/>
+    <w:lsdException w:name="Light Grid Accent 2" w:semiHidden="0" w:uiPriority="62" w:unhideWhenUsed="0"/>
+    <w:lsdException w:name="Medium Shading 1 Accent 2" w:semiHidden="0" w:uiPriority="63" w:unhideWhenUsed="0"/>
+    <w:lsdException w:name="Medium Shading 2 Accent 2" w:semiHidden="0" w:uiPriority="64" w:unhideWhenUsed="0"/>
+    <w:lsdException w:name="Medium List 1 Accent 2" w:semiHidden="0" w:uiPriority="65" w:unhideWhenUsed="0"/>
+    <w:lsdException w:name="Medium List 2 Accent 2" w:semiHidden="0" w:uiPriority="66" w:unhideWhenUsed="0"/>
+    <w:lsdException w:name="Medium Grid 1 Accent 2" w:semiHidden="0" w:uiPriority="67" w:unhideWhenUsed="0"/>
+    <w:lsdException w:name="Medium Grid 2 Accent 2" w:semiHidden="0" w:uiPriority="68" w:unhideWhenUsed="0"/>
+    <w:lsdException w:name="Medium Grid 3 Accent 2" w:semiHidden="0" w:uiPriority="69" w:unhideWhenUsed="0"/>
+    <w:lsdException w:name="Dark List Accent 2" w:semiHidden="0" w:uiPriority="70" w:unhideWhenUsed="0"/>
+    <w:lsdException w:name="Colorful Shading Accent 2" w:semiHidden="0" w:uiPriority="71" w:unhideWhenUsed="0"/>
+    <w:lsdException w:name="Colorful List Accent 2" w:semiHidden="0" w:uiPriority="72" w:unhideWhenUsed="0"/>
+    <w:lsdException w:name="Colorful Grid Accent 2" w:semiHidden="0" w:uiPriority="73" w:unhideWhenUsed="0"/>
+    <w:lsdException w:name="Light Shading Accent 3" w:semiHidden="0" w:uiPriority="60" w:unhideWhenUsed="0"/>
+    <w:lsdException w:name="Light List Accent 3" w:semiHidden="0" w:uiPriority="61" w:unhideWhenUsed="0"/>
+    <w:lsdException w:name="Light Grid Accent 3" w:semiHidden="0" w:uiPriority="62" w:unhideWhenUsed="0"/>
+    <w:lsdException w:name="Medium Shading 1 Accent 3" w:semiHidden="0" w:uiPriority="63" w:unhideWhenUsed="0"/>
+    <w:lsdException w:name="Medium Shading 2 Accent 3" w:semiHidden="0" w:uiPriority="64" w:unhideWhenUsed="0"/>
+    <w:lsdException w:name="Medium List 1 Accent 3" w:semiHidden="0" w:uiPriority="65" w:unhideWhenUsed="0"/>
+    <w:lsdException w:name="Medium List 2 Accent 3" w:semiHidden="0" w:uiPriority="66" w:unhideWhenUsed="0"/>
+    <w:lsdException w:name="Medium Grid 1 Accent 3" w:semiHidden="0" w:uiPriority="67" w:unhideWhenUsed="0"/>
+    <w:lsdException w:name="Medium Grid 2 Accent 3" w:semiHidden="0" w:uiPriority="68" w:unhideWhenUsed="0"/>
+    <w:lsdException w:name="Medium Grid 3 Accent 3" w:semiHidden="0" w:uiPriority="69" w:unhideWhenUsed="0"/>
+    <w:lsdException w:name="Dark List Accent 3" w:semiHidden="0" w:uiPriority="70" w:unhideWhenUsed="0"/>
+    <w:lsdException w:name="Colorful Shading Accent 3" w:semiHidden="0" w:uiPriority="71" w:unhideWhenUsed="0"/>
+    <w:lsdException w:name="Colorful List Accent 3" w:semiHidden="0" w:uiPriority="72" w:unhideWhenUsed="0"/>
+    <w:lsdException w:name="Colorful Grid Accent 3" w:semiHidden="0" w:uiPriority="73" w:unhideWhenUsed="0"/>
+    <w:lsdException w:name="Light Shading Accent 4" w:semiHidden="0" w:uiPriority="60" w:unhideWhenUsed="0"/>
+    <w:lsdException w:name="Light List Accent 4" w:semiHidden="0" w:uiPriority="61" w:unhideWhenUsed="0"/>
+    <w:lsdException w:name="Light Grid Accent 4" w:semiHidden="0" w:uiPriority="62" w:unhideWhenUsed="0"/>
+    <w:lsdException w:name="Medium Shading 1 Accent 4" w:semiHidden="0" w:uiPriority="63" w:unhideWhenUsed="0"/>
+    <w:lsdException w:name="Medium Shading 2 Accent 4" w:semiHidden="0" w:uiPriority="64" w:unhideWhenUsed="0"/>
+    <w:lsdException w:name="Medium List 1 Accent 4" w:semiHidden="0" w:uiPriority="65" w:unhideWhenUsed="0"/>
+    <w:lsdException w:name="Medium List 2 Accent 4" w:semiHidden="0" w:uiPriority="66" w:unhideWhenUsed="0"/>
+    <w:lsdException w:name="Medium Grid 1 Accent 4" w:semiHidden="0" w:uiPriority="67" w:unhideWhenUsed="0"/>
+    <w:lsdException w:name="Medium Grid 2 Accent 4" w:semiHidden="0" w:uiPriority="68" w:unhideWhenUsed="0"/>
+    <w:lsdException w:name="Medium Grid 3 Accent 4" w:semiHidden="0" w:uiPriority="69" w:unhideWhenUsed="0"/>
+    <w:lsdException w:name="Dark List Accent 4" w:semiHidden="0" w:uiPriority="70" w:unhideWhenUsed="0"/>
+    <w:lsdException w:name="Colorful Shading Accent 4" w:semiHidden="0" w:uiPriority="71" w:unhideWhenUsed="0"/>
+    <w:lsdException w:name="Colorful List Accent 4" w:semiHidden="0" w:uiPriority="72" w:unhideWhenUsed="0"/>
+    <w:lsdException w:name="Colorful Grid Accent 4" w:semiHidden="0" w:uiPriority="73" w:unhideWhenUsed="0"/>
+    <w:lsdException w:name="Light Shading Accent 5" w:semiHidden="0" w:uiPriority="60" w:unhideWhenUsed="0"/>
+    <w:lsdException w:name="Light List Accent 5" w:semiHidden="0" w:uiPriority="61" w:unhideWhenUsed="0"/>
+    <w:lsdException w:name="Light Grid Accent 5" w:semiHidden="0" w:uiPriority="62" w:unhideWhenUsed="0"/>
+    <w:lsdException w:name="Medium Shading 1 Accent 5" w:semiHidden="0" w:uiPriority="63" w:unhideWhenUsed="0"/>
+    <w:lsdException w:name="Medium Shading 2 Accent 5" w:semiHidden="0" w:uiPriority="64" w:unhideWhenUsed="0"/>
+    <w:lsdException w:name="Medium List 1 Accent 5" w:semiHidden="0" w:uiPriority="65" w:unhideWhenUsed="0"/>
+    <w:lsdException w:name="Medium List 2 Accent 5" w:semiHidden="0" w:uiPriority="66" w:unhideWhenUsed="0"/>
+    <w:lsdException w:name="Medium Grid 1 Accent 5" w:semiHidden="0" w:uiPriority="67" w:unhideWhenUsed="0"/>
+    <w:lsdException w:name="Medium Grid 2 Accent 5" w:semiHidden="0" w:uiPriority="68" w:unhideWhenUsed="0"/>
+    <w:lsdException w:name="Medium Grid 3 Accent 5" w:semiHidden="0" w:uiPriority="69" w:unhideWhenUsed="0"/>
+    <w:lsdException w:name="Dark List Accent 5" w:semiHidden="0" w:uiPriority="70" w:unhideWhenUsed="0"/>
+    <w:lsdException w:name="Colorful Shading Accent 5" w:semiHidden="0" w:uiPriority="71" w:unhideWhenUsed="0"/>
+    <w:lsdException w:name="Colorful List Accent 5" w:semiHidden="0" w:uiPriority="72" w:unhideWhenUsed="0"/>
+    <w:lsdException w:name="Colorful Grid Accent 5" w:semiHidden="0" w:uiPriority="73" w:unhideWhenUsed="0"/>
+    <w:lsdException w:name="Light Shading Accent 6" w:semiHidden="0" w:uiPriority="60" w:unhideWhenUsed="0"/>
+    <w:lsdException w:name="Light List Accent 6" w:semiHidden="0" w:uiPriority="61" w:unhideWhenUsed="0"/>
+    <w:lsdException w:name="Light Grid Accent 6" w:semiHidden="0" w:uiPriority="62" w:unhideWhenUsed="0"/>
+    <w:lsdException w:name="Medium Shading 1 Accent 6" w:semiHidden="0" w:uiPriority="63" w:unhideWhenUsed="0"/>
+    <w:lsdException w:name="Medium Shading 2 Accent 6" w:semiHidden="0" w:uiPriority="64" w:unhideWhenUsed="0"/>
+    <w:lsdException w:name="Medium List 1 Accent 6" w:semiHidden="0" w:uiPriority="65" w:unhideWhenUsed="0"/>
+    <w:lsdException w:name="Medium List 2 Accent 6" w:semiHidden="0" w:uiPriority="66" w:unhideWhenUsed="0"/>
+    <w:lsdException w:name="Medium Grid 1 Accent 6" w:semiHidden="0" w:uiPriority="67" w:unhideWhenUsed="0"/>
+    <w:lsdException w:name="Medium Grid 2 Accent 6" w:semiHidden="0" w:uiPriority="68" w:unhideWhenUsed="0"/>
+    <w:lsdException w:name="Medium Grid 3 Accent 6" w:semiHidden="0" w:uiPriority="69" w:unhideWhenUsed="0"/>
+    <w:lsdException w:name="Dark List Accent 6" w:semiHidden="0" w:uiPriority="70" w:unhideWhenUsed="0"/>
+    <w:lsdException w:name="Colorful Shading Accent 6" w:semiHidden="0" w:uiPriority="71" w:unhideWhenUsed="0"/>
+    <w:lsdException w:name="Colorful List Accent 6" w:semiHidden="0" w:uiPriority="72" w:unhideWhenUsed="0"/>
+    <w:lsdException w:name="Colorful Grid Accent 6" w:semiHidden="0" w:uiPriority="73" w:unhideWhenUsed="0"/>
+    <w:lsdException w:name="Subtle Emphasis" w:semiHidden="0" w:uiPriority="19" w:unhideWhenUsed="0" w:qFormat="1"/>
+    <w:lsdException w:name="Intense Emphasis" w:semiHidden="0" w:uiPriority="21" w:unhideWhenUsed="0" w:qFormat="1"/>
+    <w:lsdException w:name="Subtle Reference" w:semiHidden="0" w:uiPriority="31" w:unhideWhenUsed="0" w:qFormat="1"/>
+    <w:lsdException w:name="Intense Reference" w:semiHidden="0" w:uiPriority="32" w:unhideWhenUsed="0" w:qFormat="1"/>
+    <w:lsdException w:name="Book Title" w:semiHidden="0" w:uiPriority="33" w:unhideWhenUsed="0" w:qFormat="1"/>
+    <w:lsdException w:name="Bibliography" w:uiPriority="37"/>
+    <w:lsdException w:name="TOC Heading" w:uiPriority="39" w:qFormat="1"/>
+  </w:latentStyles>
+  <w:style w:type="paragraph" w:default="1" w:styleId="Normal">
+    <w:name w:val="Normal"/>
+    <w:qFormat/>
+    <w:rsid w:val="00A55E13"/>
+  </w:style>
+  <w:style w:type="paragraph" w:styleId="Ttulo1">
+    <w:name w:val="heading 1"/>
+    <w:basedOn w:val="Normal"/>
+    <w:next w:val="Normal"/>
+    <w:link w:val="Ttulo1Car"/>
+    <w:uiPriority w:val="9"/>
+    <w:qFormat/>
+    <w:rsid w:val="00FE3FBF"/>
+    <w:pPr>
+      <w:keepNext/>
+      <w:keepLines/>
+      <w:spacing w:before="240" w:after="0"/>
+      <w:outlineLvl w:val="0"/>
+    </w:pPr>
+    <w:rPr>
+      <w:rFonts w:asciiTheme="majorHAnsi" w:eastAsiaTheme="majorEastAsia" w:hAnsiTheme="majorHAnsi" w:cstheme="majorBidi"/>
+      <w:color w:val="2E74B5" w:themeColor="accent1" w:themeShade="BF"/>
+      <w:sz w:val="32"/>
+      <w:szCs w:val="32"/>
+    </w:rPr>
+  </w:style>
+  <w:style w:type="paragraph" w:styleId="Ttulo2">
+    <w:name w:val="heading 2"/>
+    <w:basedOn w:val="Normal"/>
+    <w:next w:val="Normal"/>
+    <w:link w:val="Ttulo2Car"/>
+    <w:uiPriority w:val="9"/>
+    <w:unhideWhenUsed/>
+    <w:qFormat/>
+    <w:rsid w:val="001F205A"/>
+    <w:pPr>
+      <w:keepNext/>
+      <w:keepLines/>
+      <w:spacing w:before="200" w:after="0" w:line="276" w:lineRule="auto"/>
+      <w:outlineLvl w:val="1"/>
+    </w:pPr>
+    <w:rPr>
+      <w:rFonts w:asciiTheme="majorHAnsi" w:eastAsiaTheme="majorEastAsia" w:hAnsiTheme="majorHAnsi" w:cstheme="majorBidi"/>
+      <w:b/>
+      <w:bCs/>
+      <w:color w:val="5B9BD5" w:themeColor="accent1"/>
+      <w:sz w:val="26"/>
+      <w:szCs w:val="26"/>
+    </w:rPr>
+  </w:style>
+  <w:style w:type="paragraph" w:styleId="Ttulo3">
+    <w:name w:val="heading 3"/>
+    <w:basedOn w:val="Normal"/>
+    <w:next w:val="Normal"/>
+    <w:link w:val="Ttulo3Car"/>
+    <w:uiPriority w:val="9"/>
+    <w:semiHidden/>
+    <w:unhideWhenUsed/>
+    <w:qFormat/>
+    <w:rsid w:val="00FE3FBF"/>
+    <w:pPr>
+      <w:keepNext/>
+      <w:keepLines/>
+      <w:spacing w:before="40" w:after="0"/>
+      <w:outlineLvl w:val="2"/>
+    </w:pPr>
+    <w:rPr>
+      <w:rFonts w:asciiTheme="majorHAnsi" w:eastAsiaTheme="majorEastAsia" w:hAnsiTheme="majorHAnsi" w:cstheme="majorBidi"/>
+      <w:color w:val="1F4D78" w:themeColor="accent1" w:themeShade="7F"/>
+      <w:sz w:val="24"/>
+      <w:szCs w:val="24"/>
+    </w:rPr>
+  </w:style>
+  <w:style w:type="character" w:default="1" w:styleId="Fuentedeprrafopredeter">
+    <w:name w:val="Default Paragraph Font"/>
+    <w:uiPriority w:val="1"/>
+    <w:semiHidden/>
+    <w:unhideWhenUsed/>
+  </w:style>
+  <w:style w:type="table" w:default="1" w:styleId="Tablanormal">
+    <w:name w:val="Normal Table"/>
+    <w:uiPriority w:val="99"/>
+    <w:semiHidden/>
+    <w:unhideWhenUsed/>
+    <w:tblPr>
+      <w:tblInd w:w="0" w:type="dxa"/>
+      <w:tblCellMar>
+        <w:top w:w="0" w:type="dxa"/>
+        <w:left w:w="108" w:type="dxa"/>
+        <w:bottom w:w="0" w:type="dxa"/>
+        <w:right w:w="108" w:type="dxa"/>
+      </w:tblCellMar>
+    </w:tblPr>
+  </w:style>
+  <w:style w:type="numbering" w:default="1" w:styleId="Sinlista">
+    <w:name w:val="No List"/>
+    <w:uiPriority w:val="99"/>
+    <w:semiHidden/>
+    <w:unhideWhenUsed/>
+  </w:style>
+  <w:style w:type="paragraph" w:styleId="Prrafodelista">
+    <w:name w:val="List Paragraph"/>
+    <w:basedOn w:val="Normal"/>
+    <w:link w:val="PrrafodelistaCar"/>
+    <w:uiPriority w:val="34"/>
+    <w:qFormat/>
+    <w:rsid w:val="005F1D47"/>
+    <w:pPr>
+      <w:ind w:left="720"/>
+      <w:contextualSpacing/>
+    </w:pPr>
+  </w:style>
+  <w:style w:type="character" w:customStyle="1" w:styleId="Ttulo2Car">
+    <w:name w:val="Título 2 Car"/>
+    <w:basedOn w:val="Fuentedeprrafopredeter"/>
+    <w:link w:val="Ttulo2"/>
+    <w:uiPriority w:val="9"/>
+    <w:rsid w:val="001F205A"/>
+    <w:rPr>
+      <w:rFonts w:asciiTheme="majorHAnsi" w:eastAsiaTheme="majorEastAsia" w:hAnsiTheme="majorHAnsi" w:cstheme="majorBidi"/>
+      <w:b/>
+      <w:bCs/>
+      <w:color w:val="5B9BD5" w:themeColor="accent1"/>
+      <w:sz w:val="26"/>
+      <w:szCs w:val="26"/>
+    </w:rPr>
+  </w:style>
+  <w:style w:type="character" w:styleId="Refdecomentario">
+    <w:name w:val="annotation reference"/>
+    <w:basedOn w:val="Fuentedeprrafopredeter"/>
+    <w:uiPriority w:val="99"/>
+    <w:semiHidden/>
+    <w:unhideWhenUsed/>
+    <w:rsid w:val="00A64A96"/>
+    <w:rPr>
+      <w:sz w:val="16"/>
+      <w:szCs w:val="16"/>
+    </w:rPr>
+  </w:style>
+  <w:style w:type="paragraph" w:styleId="Textocomentario">
+    <w:name w:val="annotation text"/>
+    <w:basedOn w:val="Normal"/>
+    <w:link w:val="TextocomentarioCar"/>
+    <w:uiPriority w:val="99"/>
+    <w:semiHidden/>
+    <w:unhideWhenUsed/>
+    <w:rsid w:val="00A64A96"/>
+    <w:pPr>
+      <w:spacing w:line="240" w:lineRule="auto"/>
+    </w:pPr>
+    <w:rPr>
+      <w:sz w:val="20"/>
+      <w:szCs w:val="20"/>
+    </w:rPr>
+  </w:style>
+  <w:style w:type="character" w:customStyle="1" w:styleId="TextocomentarioCar">
+    <w:name w:val="Texto comentario Car"/>
+    <w:basedOn w:val="Fuentedeprrafopredeter"/>
+    <w:link w:val="Textocomentario"/>
+    <w:uiPriority w:val="99"/>
+    <w:semiHidden/>
+    <w:rsid w:val="00A64A96"/>
+    <w:rPr>
+      <w:sz w:val="20"/>
+      <w:szCs w:val="20"/>
+    </w:rPr>
+  </w:style>
+  <w:style w:type="paragraph" w:styleId="Asuntodelcomentario">
+    <w:name w:val="annotation subject"/>
+    <w:basedOn w:val="Textocomentario"/>
+    <w:next w:val="Textocomentario"/>
+    <w:link w:val="AsuntodelcomentarioCar"/>
+    <w:uiPriority w:val="99"/>
+    <w:semiHidden/>
+    <w:unhideWhenUsed/>
+    <w:rsid w:val="00A64A96"/>
+    <w:rPr>
+      <w:b/>
+      <w:bCs/>
+    </w:rPr>
+  </w:style>
+  <w:style w:type="character" w:customStyle="1" w:styleId="AsuntodelcomentarioCar">
+    <w:name w:val="Asunto del comentario Car"/>
+    <w:basedOn w:val="TextocomentarioCar"/>
+    <w:link w:val="Asuntodelcomentario"/>
+    <w:uiPriority w:val="99"/>
+    <w:semiHidden/>
+    <w:rsid w:val="00A64A96"/>
+    <w:rPr>
+      <w:b/>
+      <w:bCs/>
+      <w:sz w:val="20"/>
+      <w:szCs w:val="20"/>
+    </w:rPr>
+  </w:style>
+  <w:style w:type="paragraph" w:styleId="Textodeglobo">
+    <w:name w:val="Balloon Text"/>
+    <w:basedOn w:val="Normal"/>
+    <w:link w:val="TextodegloboCar"/>
+    <w:uiPriority w:val="99"/>
+    <w:semiHidden/>
+    <w:unhideWhenUsed/>
+    <w:rsid w:val="00A64A96"/>
+    <w:pPr>
+      <w:spacing w:after="0" w:line="240" w:lineRule="auto"/>
+    </w:pPr>
+    <w:rPr>
+      <w:rFonts w:ascii="Segoe UI" w:hAnsi="Segoe UI" w:cs="Segoe UI"/>
+      <w:sz w:val="18"/>
+      <w:szCs w:val="18"/>
+    </w:rPr>
+  </w:style>
+  <w:style w:type="character" w:customStyle="1" w:styleId="TextodegloboCar">
+    <w:name w:val="Texto de globo Car"/>
+    <w:basedOn w:val="Fuentedeprrafopredeter"/>
+    <w:link w:val="Textodeglobo"/>
+    <w:uiPriority w:val="99"/>
+    <w:semiHidden/>
+    <w:rsid w:val="00A64A96"/>
+    <w:rPr>
+      <w:rFonts w:ascii="Segoe UI" w:hAnsi="Segoe UI" w:cs="Segoe UI"/>
+      <w:sz w:val="18"/>
+      <w:szCs w:val="18"/>
+    </w:rPr>
+  </w:style>
+  <w:style w:type="paragraph" w:styleId="Subttulo">
+    <w:name w:val="Subtitle"/>
+    <w:basedOn w:val="Normal"/>
+    <w:next w:val="Normal"/>
+    <w:link w:val="SubttuloCar"/>
+    <w:uiPriority w:val="11"/>
+    <w:qFormat/>
+    <w:rsid w:val="000103C9"/>
+    <w:pPr>
+      <w:numPr>
+        <w:ilvl w:val="1"/>
+      </w:numPr>
+    </w:pPr>
+    <w:rPr>
+      <w:rFonts w:eastAsiaTheme="minorEastAsia"/>
+      <w:color w:val="5A5A5A" w:themeColor="text1" w:themeTint="A5"/>
+      <w:spacing w:val="15"/>
+    </w:rPr>
+  </w:style>
+  <w:style w:type="character" w:customStyle="1" w:styleId="SubttuloCar">
+    <w:name w:val="Subtítulo Car"/>
+    <w:basedOn w:val="Fuentedeprrafopredeter"/>
+    <w:link w:val="Subttulo"/>
+    <w:uiPriority w:val="11"/>
+    <w:rsid w:val="000103C9"/>
+    <w:rPr>
+      <w:rFonts w:eastAsiaTheme="minorEastAsia"/>
+      <w:color w:val="5A5A5A" w:themeColor="text1" w:themeTint="A5"/>
+      <w:spacing w:val="15"/>
+    </w:rPr>
+  </w:style>
+  <w:style w:type="paragraph" w:styleId="Encabezado">
+    <w:name w:val="header"/>
+    <w:basedOn w:val="Normal"/>
+    <w:link w:val="EncabezadoCar"/>
+    <w:uiPriority w:val="99"/>
+    <w:unhideWhenUsed/>
+    <w:rsid w:val="00E4073C"/>
+    <w:pPr>
+      <w:tabs>
+        <w:tab w:val="center" w:pos="4536"/>
+        <w:tab w:val="right" w:pos="9072"/>
+      </w:tabs>
+      <w:spacing w:after="0" w:line="240" w:lineRule="auto"/>
+    </w:pPr>
+  </w:style>
+  <w:style w:type="character" w:customStyle="1" w:styleId="EncabezadoCar">
+    <w:name w:val="Encabezado Car"/>
+    <w:basedOn w:val="Fuentedeprrafopredeter"/>
+    <w:link w:val="Encabezado"/>
+    <w:uiPriority w:val="99"/>
+    <w:rsid w:val="00E4073C"/>
+  </w:style>
+  <w:style w:type="paragraph" w:styleId="Piedepgina">
+    <w:name w:val="footer"/>
+    <w:basedOn w:val="Normal"/>
+    <w:link w:val="PiedepginaCar"/>
+    <w:uiPriority w:val="99"/>
+    <w:unhideWhenUsed/>
+    <w:rsid w:val="00E4073C"/>
+    <w:pPr>
+      <w:tabs>
+        <w:tab w:val="center" w:pos="4536"/>
+        <w:tab w:val="right" w:pos="9072"/>
+      </w:tabs>
+      <w:spacing w:after="0" w:line="240" w:lineRule="auto"/>
+    </w:pPr>
+  </w:style>
+  <w:style w:type="character" w:customStyle="1" w:styleId="PiedepginaCar">
+    <w:name w:val="Pie de página Car"/>
+    <w:basedOn w:val="Fuentedeprrafopredeter"/>
+    <w:link w:val="Piedepgina"/>
+    <w:uiPriority w:val="99"/>
+    <w:rsid w:val="00E4073C"/>
+  </w:style>
+  <w:style w:type="paragraph" w:customStyle="1" w:styleId="Style1">
+    <w:name w:val="Style1"/>
+    <w:basedOn w:val="Prrafodelista"/>
+    <w:link w:val="Style1Car"/>
+    <w:qFormat/>
+    <w:rsid w:val="00FE3FBF"/>
+    <w:pPr>
+      <w:numPr>
+        <w:numId w:val="3"/>
+      </w:numPr>
+      <w:jc w:val="both"/>
+    </w:pPr>
+    <w:rPr>
+      <w:sz w:val="32"/>
+    </w:rPr>
+  </w:style>
+  <w:style w:type="paragraph" w:customStyle="1" w:styleId="Style2">
+    <w:name w:val="Style2"/>
+    <w:basedOn w:val="Prrafodelista"/>
+    <w:link w:val="Style2Car"/>
+    <w:qFormat/>
+    <w:rsid w:val="00FE3FBF"/>
+    <w:pPr>
+      <w:numPr>
+        <w:numId w:val="7"/>
+      </w:numPr>
+      <w:jc w:val="both"/>
+    </w:pPr>
+    <w:rPr>
+      <w:sz w:val="26"/>
+      <w:szCs w:val="26"/>
+    </w:rPr>
+  </w:style>
+  <w:style w:type="character" w:customStyle="1" w:styleId="PrrafodelistaCar">
+    <w:name w:val="Párrafo de lista Car"/>
+    <w:basedOn w:val="Fuentedeprrafopredeter"/>
+    <w:link w:val="Prrafodelista"/>
+    <w:uiPriority w:val="34"/>
+    <w:rsid w:val="00FE3FBF"/>
+  </w:style>
+  <w:style w:type="character" w:customStyle="1" w:styleId="Style1Car">
+    <w:name w:val="Style1 Car"/>
+    <w:basedOn w:val="PrrafodelistaCar"/>
+    <w:link w:val="Style1"/>
+    <w:rsid w:val="00FE3FBF"/>
+    <w:rPr>
+      <w:sz w:val="32"/>
+    </w:rPr>
+  </w:style>
+  <w:style w:type="paragraph" w:customStyle="1" w:styleId="Style3">
+    <w:name w:val="Style3"/>
+    <w:basedOn w:val="Prrafodelista"/>
+    <w:link w:val="Style3Car"/>
+    <w:qFormat/>
+    <w:rsid w:val="00FE3FBF"/>
+    <w:pPr>
+      <w:numPr>
+        <w:ilvl w:val="1"/>
+        <w:numId w:val="9"/>
+      </w:numPr>
+      <w:spacing w:after="0"/>
+      <w:ind w:hanging="11"/>
+      <w:jc w:val="both"/>
+    </w:pPr>
+    <w:rPr>
+      <w:sz w:val="24"/>
+    </w:rPr>
+  </w:style>
+  <w:style w:type="character" w:customStyle="1" w:styleId="Style2Car">
+    <w:name w:val="Style2 Car"/>
+    <w:basedOn w:val="PrrafodelistaCar"/>
+    <w:link w:val="Style2"/>
+    <w:rsid w:val="00FE3FBF"/>
+    <w:rPr>
+      <w:sz w:val="26"/>
+      <w:szCs w:val="26"/>
+    </w:rPr>
+  </w:style>
+  <w:style w:type="character" w:customStyle="1" w:styleId="Ttulo1Car">
+    <w:name w:val="Título 1 Car"/>
+    <w:basedOn w:val="Fuentedeprrafopredeter"/>
+    <w:link w:val="Ttulo1"/>
+    <w:uiPriority w:val="9"/>
+    <w:rsid w:val="00FE3FBF"/>
+    <w:rPr>
+      <w:rFonts w:asciiTheme="majorHAnsi" w:eastAsiaTheme="majorEastAsia" w:hAnsiTheme="majorHAnsi" w:cstheme="majorBidi"/>
+      <w:color w:val="2E74B5" w:themeColor="accent1" w:themeShade="BF"/>
+      <w:sz w:val="32"/>
+      <w:szCs w:val="32"/>
+    </w:rPr>
+  </w:style>
+  <w:style w:type="character" w:customStyle="1" w:styleId="Style3Car">
+    <w:name w:val="Style3 Car"/>
+    <w:basedOn w:val="PrrafodelistaCar"/>
+    <w:link w:val="Style3"/>
+    <w:rsid w:val="00FE3FBF"/>
+    <w:rPr>
+      <w:sz w:val="24"/>
+    </w:rPr>
+  </w:style>
+  <w:style w:type="character" w:customStyle="1" w:styleId="Ttulo3Car">
+    <w:name w:val="Título 3 Car"/>
+    <w:basedOn w:val="Fuentedeprrafopredeter"/>
+    <w:link w:val="Ttulo3"/>
+    <w:uiPriority w:val="9"/>
+    <w:semiHidden/>
+    <w:rsid w:val="00FE3FBF"/>
+    <w:rPr>
+      <w:rFonts w:asciiTheme="majorHAnsi" w:eastAsiaTheme="majorEastAsia" w:hAnsiTheme="majorHAnsi" w:cstheme="majorBidi"/>
+      <w:color w:val="1F4D78" w:themeColor="accent1" w:themeShade="7F"/>
+      <w:sz w:val="24"/>
+      <w:szCs w:val="24"/>
+    </w:rPr>
+  </w:style>
+  <w:style w:type="paragraph" w:styleId="TDC1">
+    <w:name w:val="toc 1"/>
+    <w:basedOn w:val="Normal"/>
+    <w:next w:val="Normal"/>
+    <w:autoRedefine/>
+    <w:uiPriority w:val="39"/>
+    <w:unhideWhenUsed/>
+    <w:rsid w:val="00FE3FBF"/>
+    <w:pPr>
+      <w:spacing w:after="100"/>
+    </w:pPr>
+  </w:style>
+  <w:style w:type="paragraph" w:styleId="TDC2">
+    <w:name w:val="toc 2"/>
+    <w:basedOn w:val="Normal"/>
+    <w:next w:val="Normal"/>
+    <w:autoRedefine/>
+    <w:uiPriority w:val="39"/>
+    <w:unhideWhenUsed/>
+    <w:rsid w:val="00FE3FBF"/>
+    <w:pPr>
+      <w:spacing w:after="100"/>
+      <w:ind w:left="220"/>
+    </w:pPr>
+  </w:style>
+  <w:style w:type="paragraph" w:styleId="TDC3">
+    <w:name w:val="toc 3"/>
+    <w:basedOn w:val="Normal"/>
+    <w:next w:val="Normal"/>
+    <w:autoRedefine/>
+    <w:uiPriority w:val="39"/>
+    <w:unhideWhenUsed/>
+    <w:rsid w:val="00FE3FBF"/>
+    <w:pPr>
+      <w:spacing w:after="100"/>
+      <w:ind w:left="440"/>
+    </w:pPr>
+  </w:style>
+  <w:style w:type="character" w:styleId="Hipervnculo">
+    <w:name w:val="Hyperlink"/>
+    <w:basedOn w:val="Fuentedeprrafopredeter"/>
     <w:uiPriority w:val="99"/>
     <w:unhideWhenUsed/>
     <w:rsid w:val="00FE3FBF"/>
@@ -8222,7 +8405,7 @@
     </a:clrScheme>
     <a:fontScheme name="Office">
       <a:majorFont>
-        <a:latin typeface="Calibri Light" panose="020F0302020204030204"/>
+        <a:latin typeface="Calibri Light"/>
         <a:ea typeface=""/>
         <a:cs typeface=""/>
         <a:font script="Jpan" typeface="ＭＳ ゴシック"/>
@@ -8257,7 +8440,7 @@
         <a:font script="Geor" typeface="Sylfaen"/>
       </a:majorFont>
       <a:minorFont>
-        <a:latin typeface="Calibri" panose="020F0502020204030204"/>
+        <a:latin typeface="Calibri"/>
         <a:ea typeface=""/>
         <a:cs typeface=""/>
         <a:font script="Jpan" typeface="ＭＳ 明朝"/>
@@ -8434,7 +8617,7 @@
   <a:extraClrSchemeLst/>
   <a:extLst>
     <a:ext uri="{05A4C25C-085E-4340-85A3-A5531E510DB2}">
-      <thm15:themeFamily xmlns:thm15="http://schemas.microsoft.com/office/thememl/2012/main" name="Office Theme" id="{62F939B6-93AF-4DB8-9C6B-D6C7DFDC589F}" vid="{4A3C46E8-61CC-4603-A589-7422A47A8E4A}"/>
+      <thm15:themeFamily xmlns:thm15="http://schemas.microsoft.com/office/thememl/2012/main" xmlns="" name="Office Theme" id="{62F939B6-93AF-4DB8-9C6B-D6C7DFDC589F}" vid="{4A3C46E8-61CC-4603-A589-7422A47A8E4A}"/>
     </a:ext>
   </a:extLst>
 </a:theme>
@@ -8445,7 +8628,7 @@
 </file>
 
 <file path=customXml/itemProps1.xml><?xml version="1.0" encoding="utf-8"?>
-<ds:datastoreItem xmlns:ds="http://schemas.openxmlformats.org/officeDocument/2006/customXml" ds:itemID="{4E57B1C3-F3B5-4C9A-B571-F5F001973F0B}">
+<ds:datastoreItem xmlns:ds="http://schemas.openxmlformats.org/officeDocument/2006/customXml" ds:itemID="{A1C63A0C-9588-4248-B469-E46EDB031735}">
   <ds:schemaRefs>
     <ds:schemaRef ds:uri="http://schemas.openxmlformats.org/officeDocument/2006/bibliography"/>
   </ds:schemaRefs>

</xml_diff>

<commit_message>
-Modifications dans le cahier des charges
-Specification sur la reservation d'un show dans la description des besoins de l'internaute
-Ajout du point 1.4
</commit_message>
<xml_diff>
--- a/PID_cahier des charges et dossier technique.docx
+++ b/PID_cahier des charges et dossier technique.docx
@@ -2491,20 +2491,25 @@
       <w:r>
         <w:t xml:space="preserve"> pourra consulter le catalogue des spectacles affichant le lieu et les prochaines dates de représentation. Il pourra effectuer des recherches, des tris et des filtres à travers les pages du catalogue. </w:t>
       </w:r>
-      <w:commentRangeStart w:id="2"/>
-      <w:r>
-        <w:rPr>
-          <w:color w:val="FF0000"/>
-        </w:rPr>
-        <w:t>Il pourra également consulter le détail du spectacle en cliquant sur ‘consulter’.</w:t>
-      </w:r>
-      <w:commentRangeEnd w:id="2"/>
-      <w:r>
-        <w:rPr>
-          <w:rStyle w:val="Refdecomentario"/>
-          <w:color w:val="FF0000"/>
-        </w:rPr>
-        <w:commentReference w:id="2"/>
+      <w:r>
+        <w:t>I</w:t>
+      </w:r>
+      <w:r>
+        <w:t>l pourra également consulter le détail du spectacle en cliquant sur ‘consulter’</w:t>
+      </w:r>
+      <w:r>
+        <w:t xml:space="preserve"> pour afficher les informations d’un show en détail. Mais s’il essaie de réserver sans être registre, dès qu’il </w:t>
+      </w:r>
+      <w:r>
+        <w:t xml:space="preserve">clique sur le bouton « Réserver » il sera redirigé </w:t>
+      </w:r>
+      <w:r>
+        <w:t>pour se connecter</w:t>
+      </w:r>
+      <w:bookmarkStart w:id="2" w:name="_GoBack"/>
+      <w:bookmarkEnd w:id="2"/>
+      <w:r>
+        <w:t>.</w:t>
       </w:r>
     </w:p>
     <w:p>
@@ -2759,6 +2764,7 @@
       </w:pPr>
       <w:bookmarkStart w:id="10" w:name="_Toc10967133"/>
       <w:r>
+        <w:lastRenderedPageBreak/>
         <w:t>L’internaute peut parcourir la liste des spectacles</w:t>
       </w:r>
       <w:bookmarkEnd w:id="10"/>
@@ -2775,7 +2781,6 @@
         <w:rPr>
           <w:sz w:val="24"/>
         </w:rPr>
-        <w:lastRenderedPageBreak/>
         <w:t xml:space="preserve">L’internaute peut parcourir la liste des spectacles en cliquant sur « liste des spectacles » qui se trouve dans le sous menu de « spectacles ». </w:t>
       </w:r>
     </w:p>
@@ -2848,46 +2853,143 @@
         <w:spacing w:after="0"/>
         <w:jc w:val="both"/>
         <w:rPr>
-          <w:color w:val="FF0000"/>
-          <w:sz w:val="24"/>
-        </w:rPr>
-      </w:pPr>
-      <w:r>
-        <w:rPr>
-          <w:color w:val="FF0000"/>
-          <w:sz w:val="24"/>
-        </w:rPr>
-        <w:t xml:space="preserve">// </w:t>
-      </w:r>
-      <w:proofErr w:type="gramStart"/>
-      <w:r>
-        <w:rPr>
-          <w:color w:val="FF0000"/>
-          <w:sz w:val="24"/>
-        </w:rPr>
-        <w:t>comment</w:t>
-      </w:r>
-      <w:proofErr w:type="gramEnd"/>
-      <w:r>
-        <w:rPr>
-          <w:color w:val="FF0000"/>
-          <w:sz w:val="24"/>
-        </w:rPr>
-        <w:t xml:space="preserve"> faire pour réserver</w:t>
-      </w:r>
-      <w:r>
-        <w:rPr>
-          <w:color w:val="FF0000"/>
-          <w:sz w:val="24"/>
-        </w:rPr>
-        <w:sym w:font="Wingdings" w:char="F0E0"/>
-      </w:r>
-      <w:r>
-        <w:rPr>
-          <w:color w:val="FF0000"/>
-          <w:sz w:val="24"/>
-        </w:rPr>
-        <w:t>à décrire</w:t>
+          <w:sz w:val="24"/>
+        </w:rPr>
+      </w:pPr>
+      <w:r>
+        <w:rPr>
+          <w:sz w:val="24"/>
+        </w:rPr>
+        <w:t xml:space="preserve">L’utilisateur devra cliquer sur </w:t>
+      </w:r>
+      <w:r>
+        <w:rPr>
+          <w:sz w:val="24"/>
+        </w:rPr>
+        <w:t>« </w:t>
+      </w:r>
+      <w:r>
+        <w:rPr>
+          <w:sz w:val="24"/>
+        </w:rPr>
+        <w:t>consulter</w:t>
+      </w:r>
+      <w:r>
+        <w:rPr>
+          <w:sz w:val="24"/>
+        </w:rPr>
+        <w:t> »</w:t>
+      </w:r>
+      <w:r>
+        <w:rPr>
+          <w:sz w:val="24"/>
+        </w:rPr>
+        <w:t xml:space="preserve"> pour voir les détails du show qu’il voudrait réserver. Dans la page qui monstre les détails du show il aura un bouton </w:t>
+      </w:r>
+      <w:r>
+        <w:rPr>
+          <w:sz w:val="24"/>
+        </w:rPr>
+        <w:t>« réserver »</w:t>
+      </w:r>
+      <w:r>
+        <w:rPr>
+          <w:sz w:val="24"/>
+        </w:rPr>
+        <w:t xml:space="preserve"> seulement si le show est </w:t>
+      </w:r>
+      <w:r>
+        <w:rPr>
+          <w:sz w:val="24"/>
+        </w:rPr>
+        <w:t>réservable,</w:t>
+      </w:r>
+      <w:r>
+        <w:rPr>
+          <w:sz w:val="24"/>
+        </w:rPr>
+        <w:t xml:space="preserve"> au case contraire le bouton ne sera pas affiché.</w:t>
+      </w:r>
+    </w:p>
+    <w:p>
+      <w:pPr>
+        <w:spacing w:after="0"/>
+        <w:jc w:val="both"/>
+        <w:rPr>
+          <w:sz w:val="24"/>
+        </w:rPr>
+      </w:pPr>
+      <w:r>
+        <w:rPr>
+          <w:sz w:val="24"/>
+        </w:rPr>
+        <w:t xml:space="preserve">Il devra cliquer sur </w:t>
+      </w:r>
+      <w:r>
+        <w:rPr>
+          <w:sz w:val="24"/>
+        </w:rPr>
+        <w:t>« réserver »</w:t>
+      </w:r>
+      <w:r>
+        <w:rPr>
+          <w:sz w:val="24"/>
+        </w:rPr>
+        <w:t xml:space="preserve"> et </w:t>
+      </w:r>
+      <w:r>
+        <w:rPr>
+          <w:sz w:val="24"/>
+        </w:rPr>
+        <w:t>une</w:t>
+      </w:r>
+      <w:r>
+        <w:rPr>
+          <w:sz w:val="24"/>
+        </w:rPr>
+        <w:t xml:space="preserve"> </w:t>
+      </w:r>
+      <w:r>
+        <w:rPr>
+          <w:sz w:val="24"/>
+        </w:rPr>
+        <w:t>réservation</w:t>
+      </w:r>
+      <w:r>
+        <w:rPr>
+          <w:sz w:val="24"/>
+        </w:rPr>
+        <w:t xml:space="preserve"> sera </w:t>
+      </w:r>
+      <w:r>
+        <w:rPr>
+          <w:sz w:val="24"/>
+        </w:rPr>
+        <w:t>créé</w:t>
+      </w:r>
+      <w:r>
+        <w:rPr>
+          <w:sz w:val="24"/>
+        </w:rPr>
+        <w:t xml:space="preserve"> dans sa liste de </w:t>
+      </w:r>
+      <w:r>
+        <w:rPr>
+          <w:sz w:val="24"/>
+        </w:rPr>
+        <w:t>réservations</w:t>
+      </w:r>
+      <w:r>
+        <w:rPr>
+          <w:sz w:val="24"/>
+        </w:rPr>
+        <w:t xml:space="preserve"> </w:t>
+      </w:r>
+      <w:r>
+        <w:rPr>
+          <w:sz w:val="24"/>
+        </w:rPr>
+        <w:t>et la basse de données.</w:t>
       </w:r>
     </w:p>
     <w:p>
@@ -2916,49 +3018,14 @@
         <w:spacing w:after="0"/>
         <w:jc w:val="both"/>
         <w:rPr>
-          <w:color w:val="FF0000"/>
-          <w:sz w:val="24"/>
-        </w:rPr>
-      </w:pPr>
-      <w:r>
-        <w:rPr>
-          <w:color w:val="FF0000"/>
-          <w:sz w:val="24"/>
-        </w:rPr>
-        <w:t xml:space="preserve">// </w:t>
-      </w:r>
-      <w:proofErr w:type="gramStart"/>
-      <w:r>
-        <w:rPr>
-          <w:color w:val="FF0000"/>
-          <w:sz w:val="24"/>
-        </w:rPr>
-        <w:t>comment</w:t>
-      </w:r>
-      <w:proofErr w:type="gramEnd"/>
-      <w:r>
-        <w:rPr>
-          <w:color w:val="FF0000"/>
-          <w:sz w:val="24"/>
-        </w:rPr>
-        <w:t xml:space="preserve"> faire pour</w:t>
-      </w:r>
-      <w:r>
-        <w:rPr>
-          <w:color w:val="FF0000"/>
-          <w:sz w:val="24"/>
-        </w:rPr>
-        <w:t xml:space="preserve"> consulter la liste des réservations</w:t>
-      </w:r>
-      <w:r>
-        <w:sym w:font="Wingdings" w:char="F0E0"/>
-      </w:r>
-      <w:r>
-        <w:rPr>
-          <w:color w:val="FF0000"/>
-          <w:sz w:val="24"/>
-        </w:rPr>
-        <w:t>à décrire</w:t>
+          <w:sz w:val="24"/>
+        </w:rPr>
+      </w:pPr>
+      <w:r>
+        <w:rPr>
+          <w:sz w:val="24"/>
+        </w:rPr>
+        <w:t>Obligatoirement il devra être connecté sinon il sera redirigé pour se connecter.</w:t>
       </w:r>
     </w:p>
     <w:p>
@@ -2967,20 +3034,15 @@
         <w:spacing w:after="0"/>
         <w:jc w:val="both"/>
         <w:rPr>
-          <w:color w:val="FF0000"/>
-          <w:sz w:val="24"/>
-        </w:rPr>
-      </w:pPr>
-    </w:p>
-    <w:p>
-      <w:pPr>
-        <w:pStyle w:val="Style3"/>
-      </w:pPr>
-      <w:bookmarkStart w:id="13" w:name="_Toc10967136"/>
-      <w:r>
-        <w:t>Le membre peut modifier ses données de profil</w:t>
-      </w:r>
-      <w:bookmarkEnd w:id="13"/>
+          <w:sz w:val="24"/>
+        </w:rPr>
+      </w:pPr>
+      <w:r>
+        <w:rPr>
+          <w:sz w:val="24"/>
+        </w:rPr>
+        <w:t>Apres il doit simplement cliquer sur « Mes réservations » et il pourra voir toutes les réservations qu’il a fait avec son compte.</w:t>
+      </w:r>
     </w:p>
     <w:p>
       <w:pPr>
@@ -2988,15 +3050,20 @@
         <w:spacing w:after="0"/>
         <w:jc w:val="both"/>
         <w:rPr>
-          <w:sz w:val="24"/>
-        </w:rPr>
-      </w:pPr>
-      <w:r>
-        <w:rPr>
-          <w:sz w:val="24"/>
-        </w:rPr>
-        <w:t>Lorsque l’utilisateur est identifié, l’option « modifier mon profil » apparaitra dans le menu. Le même formulaire que pour l’inscription se pré-rempli avec les données actuelle de l’utilisateur. Le membre peut changer toutes ces informations sauf le pseudo et l’adresse mail.</w:t>
-      </w:r>
+          <w:color w:val="FF0000"/>
+          <w:sz w:val="24"/>
+        </w:rPr>
+      </w:pPr>
+    </w:p>
+    <w:p>
+      <w:pPr>
+        <w:pStyle w:val="Style3"/>
+      </w:pPr>
+      <w:bookmarkStart w:id="13" w:name="_Toc10967136"/>
+      <w:r>
+        <w:t>Le membre peut modifier ses données de profil</w:t>
+      </w:r>
+      <w:bookmarkEnd w:id="13"/>
     </w:p>
     <w:p>
       <w:pPr>
@@ -3004,20 +3071,15 @@
         <w:spacing w:after="0"/>
         <w:jc w:val="both"/>
         <w:rPr>
-          <w:color w:val="FF0000"/>
-          <w:sz w:val="24"/>
-        </w:rPr>
-      </w:pPr>
-    </w:p>
-    <w:p>
-      <w:pPr>
-        <w:pStyle w:val="Style3"/>
-      </w:pPr>
-      <w:bookmarkStart w:id="14" w:name="_Toc10967137"/>
-      <w:r>
-        <w:t>L’administrateur peut consulter, modifier, supprimer un spectacle</w:t>
-      </w:r>
-      <w:bookmarkEnd w:id="14"/>
+          <w:sz w:val="24"/>
+        </w:rPr>
+      </w:pPr>
+      <w:r>
+        <w:rPr>
+          <w:sz w:val="24"/>
+        </w:rPr>
+        <w:t>Lorsque l’utilisateur est identifié, l’option « modifier mon profil » apparaitra dans le menu. Le même formulaire que pour l’inscription se pré-rempli avec les données actuelle de l’utilisateur. Le membre peut changer toutes ces informations sauf le pseudo et l’adresse mail.</w:t>
+      </w:r>
     </w:p>
     <w:p>
       <w:pPr>
@@ -3025,30 +3087,7 @@
         <w:spacing w:after="0"/>
         <w:jc w:val="both"/>
         <w:rPr>
-          <w:sz w:val="24"/>
-        </w:rPr>
-      </w:pPr>
-    </w:p>
-    <w:p>
-      <w:pPr>
-        <w:spacing w:after="0"/>
-        <w:jc w:val="both"/>
-        <w:rPr>
-          <w:sz w:val="24"/>
-        </w:rPr>
-      </w:pPr>
-      <w:r>
-        <w:rPr>
-          <w:sz w:val="24"/>
-        </w:rPr>
-        <w:t>L’administrateur accède à  la liste des spectacles via le bouton du menu principal « spectacles/liste des spectacles ». Il peut trier la liste et la filtrer. Pour consulter le détail il suffit de cliquer sur « consulter ». Pour modifier un spectacle « il faut cliquer sur modifier ». Pour supprimer un spectacle il peut cliquer sur « supprimer ».</w:t>
-      </w:r>
-    </w:p>
-    <w:p>
-      <w:pPr>
-        <w:spacing w:after="0"/>
-        <w:jc w:val="both"/>
-        <w:rPr>
+          <w:color w:val="FF0000"/>
           <w:sz w:val="24"/>
         </w:rPr>
       </w:pPr>
@@ -3057,14 +3096,11 @@
       <w:pPr>
         <w:pStyle w:val="Style3"/>
       </w:pPr>
-      <w:r>
-        <w:t xml:space="preserve"> </w:t>
-      </w:r>
-      <w:bookmarkStart w:id="15" w:name="_Toc10967138"/>
-      <w:r>
-        <w:t>L’administrateur peut ajouter un spectacle</w:t>
-      </w:r>
-      <w:bookmarkEnd w:id="15"/>
+      <w:bookmarkStart w:id="14" w:name="_Toc10967137"/>
+      <w:r>
+        <w:t>L’administrateur peut consulter, modifier, supprimer un spectacle</w:t>
+      </w:r>
+      <w:bookmarkEnd w:id="14"/>
     </w:p>
     <w:p>
       <w:pPr>
@@ -3072,50 +3108,46 @@
         <w:spacing w:after="0"/>
         <w:jc w:val="both"/>
         <w:rPr>
-          <w:color w:val="FF0000"/>
-          <w:sz w:val="24"/>
-        </w:rPr>
-      </w:pPr>
-      <w:r>
-        <w:rPr>
-          <w:color w:val="FF0000"/>
-          <w:sz w:val="24"/>
-        </w:rPr>
-        <w:t xml:space="preserve">// </w:t>
-      </w:r>
-      <w:proofErr w:type="gramStart"/>
-      <w:r>
-        <w:rPr>
-          <w:color w:val="FF0000"/>
-          <w:sz w:val="24"/>
-        </w:rPr>
-        <w:t>comment</w:t>
-      </w:r>
-      <w:proofErr w:type="gramEnd"/>
-      <w:r>
-        <w:rPr>
-          <w:color w:val="FF0000"/>
-          <w:sz w:val="24"/>
-        </w:rPr>
-        <w:t xml:space="preserve"> faire pour</w:t>
-      </w:r>
-      <w:r>
-        <w:rPr>
-          <w:color w:val="FF0000"/>
-          <w:sz w:val="24"/>
-        </w:rPr>
-        <w:t xml:space="preserve"> ajouter un spectacle</w:t>
-      </w:r>
-      <w:r>
-        <w:sym w:font="Wingdings" w:char="F0E0"/>
-      </w:r>
-      <w:r>
-        <w:rPr>
-          <w:color w:val="FF0000"/>
-          <w:sz w:val="24"/>
-        </w:rPr>
-        <w:t>à décrire</w:t>
-      </w:r>
+          <w:sz w:val="24"/>
+        </w:rPr>
+      </w:pPr>
+    </w:p>
+    <w:p>
+      <w:pPr>
+        <w:spacing w:after="0"/>
+        <w:jc w:val="both"/>
+        <w:rPr>
+          <w:sz w:val="24"/>
+        </w:rPr>
+      </w:pPr>
+      <w:r>
+        <w:rPr>
+          <w:sz w:val="24"/>
+        </w:rPr>
+        <w:t>L’administrateur accède à  la liste des spectacles via le bouton du menu principal « spectacles/liste des spectacles ». Il peut trier la liste et la filtrer. Pour consulter le détail il suffit de cliquer sur « consulter ». Pour modifier un spectacle « il faut cliquer sur modifier ». Pour supprimer un spectacle il peut cliquer sur « supprimer ».</w:t>
+      </w:r>
+    </w:p>
+    <w:p>
+      <w:pPr>
+        <w:spacing w:after="0"/>
+        <w:jc w:val="both"/>
+        <w:rPr>
+          <w:sz w:val="24"/>
+        </w:rPr>
+      </w:pPr>
+    </w:p>
+    <w:p>
+      <w:pPr>
+        <w:pStyle w:val="Style3"/>
+      </w:pPr>
+      <w:r>
+        <w:t xml:space="preserve"> </w:t>
+      </w:r>
+      <w:bookmarkStart w:id="15" w:name="_Toc10967138"/>
+      <w:r>
+        <w:t>L’administrateur peut ajouter un spectacle</w:t>
+      </w:r>
+      <w:bookmarkEnd w:id="15"/>
     </w:p>
     <w:p>
       <w:pPr>
@@ -3123,19 +3155,50 @@
         <w:spacing w:after="0"/>
         <w:jc w:val="both"/>
         <w:rPr>
-          <w:sz w:val="24"/>
-        </w:rPr>
-      </w:pPr>
-    </w:p>
-    <w:p>
-      <w:pPr>
-        <w:pStyle w:val="Style3"/>
-      </w:pPr>
-      <w:bookmarkStart w:id="16" w:name="_Toc10967139"/>
-      <w:r>
-        <w:t>L’administrateur peut importer/exporter des données</w:t>
-      </w:r>
-      <w:bookmarkEnd w:id="16"/>
+          <w:color w:val="FF0000"/>
+          <w:sz w:val="24"/>
+        </w:rPr>
+      </w:pPr>
+      <w:r>
+        <w:rPr>
+          <w:color w:val="FF0000"/>
+          <w:sz w:val="24"/>
+        </w:rPr>
+        <w:t xml:space="preserve">// </w:t>
+      </w:r>
+      <w:proofErr w:type="gramStart"/>
+      <w:r>
+        <w:rPr>
+          <w:color w:val="FF0000"/>
+          <w:sz w:val="24"/>
+        </w:rPr>
+        <w:t>comment</w:t>
+      </w:r>
+      <w:proofErr w:type="gramEnd"/>
+      <w:r>
+        <w:rPr>
+          <w:color w:val="FF0000"/>
+          <w:sz w:val="24"/>
+        </w:rPr>
+        <w:t xml:space="preserve"> faire pour</w:t>
+      </w:r>
+      <w:r>
+        <w:rPr>
+          <w:color w:val="FF0000"/>
+          <w:sz w:val="24"/>
+        </w:rPr>
+        <w:t xml:space="preserve"> ajouter un spectacle</w:t>
+      </w:r>
+      <w:r>
+        <w:sym w:font="Wingdings" w:char="F0E0"/>
+      </w:r>
+      <w:r>
+        <w:rPr>
+          <w:color w:val="FF0000"/>
+          <w:sz w:val="24"/>
+        </w:rPr>
+        <w:t>à décrire</w:t>
+      </w:r>
     </w:p>
     <w:p>
       <w:pPr>
@@ -3143,71 +3206,91 @@
         <w:spacing w:after="0"/>
         <w:jc w:val="both"/>
         <w:rPr>
-          <w:color w:val="FF0000"/>
-          <w:sz w:val="24"/>
-        </w:rPr>
-      </w:pPr>
-      <w:r>
-        <w:rPr>
-          <w:sz w:val="24"/>
-        </w:rPr>
-        <w:t xml:space="preserve"> </w:t>
-      </w:r>
-      <w:r>
-        <w:rPr>
-          <w:color w:val="FF0000"/>
-          <w:sz w:val="24"/>
-        </w:rPr>
-        <w:t xml:space="preserve">// </w:t>
-      </w:r>
-      <w:proofErr w:type="gramStart"/>
-      <w:r>
-        <w:rPr>
-          <w:color w:val="FF0000"/>
-          <w:sz w:val="24"/>
-        </w:rPr>
-        <w:t>notre</w:t>
-      </w:r>
-      <w:proofErr w:type="gramEnd"/>
-      <w:r>
-        <w:rPr>
-          <w:color w:val="FF0000"/>
-          <w:sz w:val="24"/>
-        </w:rPr>
-        <w:t xml:space="preserve"> application le permet ? </w:t>
-      </w:r>
-      <w:proofErr w:type="gramStart"/>
-      <w:r>
-        <w:rPr>
-          <w:color w:val="FF0000"/>
-          <w:sz w:val="24"/>
-        </w:rPr>
-        <w:t>si</w:t>
-      </w:r>
-      <w:proofErr w:type="gramEnd"/>
-      <w:r>
-        <w:rPr>
-          <w:color w:val="FF0000"/>
-          <w:sz w:val="24"/>
-        </w:rPr>
-        <w:t xml:space="preserve"> oui</w:t>
-      </w:r>
-      <w:r>
-        <w:sym w:font="Wingdings" w:char="F0E0"/>
-      </w:r>
-      <w:r>
-        <w:rPr>
-          <w:color w:val="FF0000"/>
-          <w:sz w:val="24"/>
-        </w:rPr>
-        <w:t>à décrire</w:t>
-      </w:r>
-    </w:p>
-    <w:p>
-      <w:pPr>
+          <w:sz w:val="24"/>
+        </w:rPr>
+      </w:pPr>
+    </w:p>
+    <w:p>
+      <w:pPr>
+        <w:pStyle w:val="Style3"/>
+      </w:pPr>
+      <w:bookmarkStart w:id="16" w:name="_Toc10967139"/>
+      <w:r>
+        <w:t>L’administrateur peut importer/exporter des données</w:t>
+      </w:r>
+      <w:bookmarkEnd w:id="16"/>
+    </w:p>
+    <w:p>
+      <w:pPr>
+        <w:pStyle w:val="Prrafodelista"/>
         <w:spacing w:after="0"/>
         <w:jc w:val="both"/>
         <w:rPr>
+          <w:color w:val="FF0000"/>
+          <w:sz w:val="24"/>
+        </w:rPr>
+      </w:pPr>
+      <w:r>
+        <w:rPr>
+          <w:sz w:val="24"/>
+        </w:rPr>
+        <w:t xml:space="preserve"> </w:t>
+      </w:r>
+      <w:r>
+        <w:rPr>
+          <w:color w:val="FF0000"/>
+          <w:sz w:val="24"/>
+        </w:rPr>
+        <w:t xml:space="preserve">// </w:t>
+      </w:r>
+      <w:proofErr w:type="gramStart"/>
+      <w:r>
+        <w:rPr>
+          <w:color w:val="FF0000"/>
+          <w:sz w:val="24"/>
+        </w:rPr>
+        <w:t>notre</w:t>
+      </w:r>
+      <w:proofErr w:type="gramEnd"/>
+      <w:r>
+        <w:rPr>
+          <w:color w:val="FF0000"/>
+          <w:sz w:val="24"/>
+        </w:rPr>
+        <w:t xml:space="preserve"> application le permet ? </w:t>
+      </w:r>
+      <w:proofErr w:type="gramStart"/>
+      <w:r>
+        <w:rPr>
+          <w:color w:val="FF0000"/>
+          <w:sz w:val="24"/>
+        </w:rPr>
+        <w:t>si</w:t>
+      </w:r>
+      <w:proofErr w:type="gramEnd"/>
+      <w:r>
+        <w:rPr>
+          <w:color w:val="FF0000"/>
+          <w:sz w:val="24"/>
+        </w:rPr>
+        <w:t xml:space="preserve"> oui</w:t>
+      </w:r>
+      <w:r>
+        <w:sym w:font="Wingdings" w:char="F0E0"/>
+      </w:r>
+      <w:r>
+        <w:rPr>
+          <w:color w:val="FF0000"/>
+          <w:sz w:val="24"/>
+        </w:rPr>
+        <w:t>à décrire</w:t>
+      </w:r>
+    </w:p>
+    <w:p>
+      <w:pPr>
+        <w:spacing w:after="0"/>
+        <w:jc w:val="both"/>
+        <w:rPr>
           <w:sz w:val="24"/>
         </w:rPr>
       </w:pPr>
@@ -3218,6 +3301,7 @@
       </w:pPr>
       <w:bookmarkStart w:id="17" w:name="_Toc10967140"/>
       <w:r>
+        <w:lastRenderedPageBreak/>
         <w:t xml:space="preserve">L’administrateur peut </w:t>
       </w:r>
       <w:r>
@@ -3722,6 +3806,7 @@
         <w:rPr>
           <w:sz w:val="24"/>
         </w:rPr>
+        <w:lastRenderedPageBreak/>
         <w:t xml:space="preserve">Pour la gestion du développement et des versions du code nous utilisons </w:t>
       </w:r>
       <w:proofErr w:type="spellStart"/>
@@ -3835,7 +3920,6 @@
         <w:rPr>
           <w:sz w:val="24"/>
         </w:rPr>
-        <w:lastRenderedPageBreak/>
         <w:t xml:space="preserve">Quant aux </w:t>
       </w:r>
       <w:proofErr w:type="spellStart"/>
@@ -4227,6 +4311,7 @@
           <w:szCs w:val="26"/>
           <w:lang w:val="en-US"/>
         </w:rPr>
+        <w:lastRenderedPageBreak/>
         <w:drawing>
           <wp:inline distT="0" distB="0" distL="0" distR="0" wp14:anchorId="40429EFA" wp14:editId="56D9AC2B">
             <wp:extent cx="6191794" cy="2809875"/>
@@ -4290,7 +4375,6 @@
           <w:sz w:val="24"/>
           <w:szCs w:val="24"/>
         </w:rPr>
-        <w:lastRenderedPageBreak/>
         <w:t>Après avoir cliqué sur « consulter » :</w:t>
       </w:r>
     </w:p>
@@ -4488,6 +4572,7 @@
           <w:szCs w:val="26"/>
           <w:lang w:val="en-US"/>
         </w:rPr>
+        <w:lastRenderedPageBreak/>
         <w:drawing>
           <wp:inline distT="0" distB="0" distL="0" distR="0" wp14:anchorId="0D45FE74" wp14:editId="513F6954">
             <wp:extent cx="6233772" cy="2828925"/>
@@ -4590,7 +4675,6 @@
           <w:noProof/>
           <w:lang w:val="en-US"/>
         </w:rPr>
-        <w:lastRenderedPageBreak/>
         <w:drawing>
           <wp:inline distT="0" distB="0" distL="0" distR="0" wp14:anchorId="08B8AD67" wp14:editId="2FE0F035">
             <wp:extent cx="6080760" cy="2352675"/>
@@ -4726,6 +4810,7 @@
       </w:pPr>
       <w:bookmarkStart w:id="34" w:name="_Toc10967157"/>
       <w:r>
+        <w:lastRenderedPageBreak/>
         <w:t>L’administrateur peut mettre à jour la liste des spectacles grâce aux nouveautés publiées par un Web service tiers.</w:t>
       </w:r>
       <w:bookmarkEnd w:id="34"/>
@@ -4766,10 +4851,7 @@
       </w:pPr>
     </w:p>
     <w:p/>
-    <w:p>
-      <w:bookmarkStart w:id="37" w:name="_GoBack"/>
-      <w:bookmarkEnd w:id="37"/>
-    </w:p>
+    <w:p/>
     <w:sectPr>
       <w:footerReference w:type="default" r:id="rId19"/>
       <w:pgSz w:w="11906" w:h="16838"/>
@@ -4783,30 +4865,6 @@
 
 <file path=word/comments.xml><?xml version="1.0" encoding="utf-8"?>
 <w:comments xmlns:wpc="http://schemas.microsoft.com/office/word/2010/wordprocessingCanvas" xmlns:mc="http://schemas.openxmlformats.org/markup-compatibility/2006" xmlns:o="urn:schemas-microsoft-com:office:office" xmlns:r="http://schemas.openxmlformats.org/officeDocument/2006/relationships" xmlns:m="http://schemas.openxmlformats.org/officeDocument/2006/math" xmlns:v="urn:schemas-microsoft-com:vml" xmlns:wp14="http://schemas.microsoft.com/office/word/2010/wordprocessingDrawing" xmlns:wp="http://schemas.openxmlformats.org/drawingml/2006/wordprocessingDrawing" xmlns:w10="urn:schemas-microsoft-com:office:word" xmlns:w="http://schemas.openxmlformats.org/wordprocessingml/2006/main" xmlns:w14="http://schemas.microsoft.com/office/word/2010/wordml" xmlns:wpg="http://schemas.microsoft.com/office/word/2010/wordprocessingGroup" xmlns:wpi="http://schemas.microsoft.com/office/word/2010/wordprocessingInk" xmlns:wne="http://schemas.microsoft.com/office/word/2006/wordml" xmlns:wps="http://schemas.microsoft.com/office/word/2010/wordprocessingShape" mc:Ignorable="w14 wp14">
-  <w:comment w:id="2" w:author="Leila Tanouti" w:date="2019-06-09T01:24:00Z" w:initials="LT">
-    <w:p>
-      <w:pPr>
-        <w:pStyle w:val="Textocomentario"/>
-      </w:pPr>
-      <w:r>
-        <w:rPr>
-          <w:rStyle w:val="Refdecomentario"/>
-        </w:rPr>
-        <w:annotationRef/>
-      </w:r>
-      <w:r>
-        <w:t xml:space="preserve">À confirmer. N’importe quel internaute peut cliquer sur consulter ? </w:t>
-      </w:r>
-      <w:proofErr w:type="gramStart"/>
-      <w:r>
-        <w:t>ou</w:t>
-      </w:r>
-      <w:proofErr w:type="gramEnd"/>
-      <w:r>
-        <w:t xml:space="preserve"> faut-il être connecté pour cela ?</w:t>
-      </w:r>
-    </w:p>
-  </w:comment>
   <w:comment w:id="3" w:author="Leila Tanouti" w:date="2019-06-09T02:03:00Z" w:initials="LT">
     <w:p>
       <w:pPr>
@@ -4928,7 +4986,7 @@
             <w:noProof/>
             <w:lang w:val="fr-FR"/>
           </w:rPr>
-          <w:t>8</w:t>
+          <w:t>3</w:t>
         </w:r>
         <w:r>
           <w:fldChar w:fldCharType="end"/>
@@ -8617,7 +8675,7 @@
   <a:extraClrSchemeLst/>
   <a:extLst>
     <a:ext uri="{05A4C25C-085E-4340-85A3-A5531E510DB2}">
-      <thm15:themeFamily xmlns:thm15="http://schemas.microsoft.com/office/thememl/2012/main" xmlns="" name="Office Theme" id="{62F939B6-93AF-4DB8-9C6B-D6C7DFDC589F}" vid="{4A3C46E8-61CC-4603-A589-7422A47A8E4A}"/>
+      <thm15:themeFamily xmlns="" xmlns:thm15="http://schemas.microsoft.com/office/thememl/2012/main" name="Office Theme" id="{62F939B6-93AF-4DB8-9C6B-D6C7DFDC589F}" vid="{4A3C46E8-61CC-4603-A589-7422A47A8E4A}"/>
     </a:ext>
   </a:extLst>
 </a:theme>
@@ -8628,7 +8686,7 @@
 </file>
 
 <file path=customXml/itemProps1.xml><?xml version="1.0" encoding="utf-8"?>
-<ds:datastoreItem xmlns:ds="http://schemas.openxmlformats.org/officeDocument/2006/customXml" ds:itemID="{A1C63A0C-9588-4248-B469-E46EDB031735}">
+<ds:datastoreItem xmlns:ds="http://schemas.openxmlformats.org/officeDocument/2006/customXml" ds:itemID="{7D9495F9-B392-43DD-B789-1E75FB72E2DF}">
   <ds:schemaRefs>
     <ds:schemaRef ds:uri="http://schemas.openxmlformats.org/officeDocument/2006/bibliography"/>
   </ds:schemaRefs>

</xml_diff>

<commit_message>
cahier des charges - retiré flux rss
</commit_message>
<xml_diff>
--- a/PID_cahier des charges et dossier technique.docx
+++ b/PID_cahier des charges et dossier technique.docx
@@ -2337,65 +2337,18 @@
         <w:spacing w:after="0"/>
         <w:jc w:val="both"/>
         <w:rPr>
-          <w:color w:val="FF0000"/>
-          <w:sz w:val="24"/>
-        </w:rPr>
-      </w:pPr>
-    </w:p>
-    <w:p>
-      <w:pPr>
-        <w:pStyle w:val="Style3"/>
-      </w:pPr>
-      <w:bookmarkStart w:id="15" w:name="_Toc10967143"/>
-      <w:r>
-        <w:t>L’application produit un flux RSS</w:t>
-      </w:r>
-      <w:bookmarkEnd w:id="15"/>
-      <w:r>
-        <w:t xml:space="preserve"> </w:t>
-      </w:r>
+          <w:sz w:val="24"/>
+        </w:rPr>
+      </w:pPr>
     </w:p>
     <w:p>
       <w:pPr>
         <w:pStyle w:val="Paragraphedeliste"/>
         <w:spacing w:after="0"/>
         <w:jc w:val="both"/>
-        <w:rPr>
-          <w:color w:val="FF0000"/>
-          <w:sz w:val="24"/>
-        </w:rPr>
-      </w:pPr>
-      <w:r>
-        <w:rPr>
-          <w:color w:val="FF0000"/>
-          <w:sz w:val="24"/>
-        </w:rPr>
-        <w:t xml:space="preserve">// </w:t>
-      </w:r>
-      <w:r>
-        <w:rPr>
-          <w:color w:val="FF0000"/>
-          <w:sz w:val="24"/>
-        </w:rPr>
-        <w:t>notre application le permet ? si oui</w:t>
-      </w:r>
-      <w:r>
-        <w:sym w:font="Wingdings" w:char="F0E0"/>
-      </w:r>
-      <w:r>
-        <w:rPr>
-          <w:color w:val="FF0000"/>
-          <w:sz w:val="24"/>
-        </w:rPr>
-        <w:t>à décrire</w:t>
-      </w:r>
-    </w:p>
-    <w:p>
-      <w:pPr>
-        <w:pStyle w:val="Paragraphedeliste"/>
-        <w:spacing w:after="0"/>
-        <w:jc w:val="both"/>
-      </w:pPr>
+      </w:pPr>
+      <w:bookmarkStart w:id="15" w:name="_GoBack"/>
+      <w:bookmarkEnd w:id="15"/>
     </w:p>
     <w:p>
       <w:pPr>
@@ -4061,10 +4014,7 @@
       </w:pPr>
     </w:p>
     <w:p/>
-    <w:p>
-      <w:bookmarkStart w:id="31" w:name="_GoBack"/>
-      <w:bookmarkEnd w:id="31"/>
-    </w:p>
+    <w:p/>
     <w:sectPr>
       <w:footerReference w:type="default" r:id="rId26"/>
       <w:pgSz w:w="11906" w:h="16838"/>
@@ -7474,7 +7424,7 @@
 </file>
 
 <file path=customXml/itemProps1.xml><?xml version="1.0" encoding="utf-8"?>
-<ds:datastoreItem xmlns:ds="http://schemas.openxmlformats.org/officeDocument/2006/customXml" ds:itemID="{21B72D98-5D5A-4672-8CB5-B337A94E0142}">
+<ds:datastoreItem xmlns:ds="http://schemas.openxmlformats.org/officeDocument/2006/customXml" ds:itemID="{F0160508-3D5C-43C0-B61C-09829E17C90A}">
   <ds:schemaRefs>
     <ds:schemaRef ds:uri="http://schemas.openxmlformats.org/officeDocument/2006/bibliography"/>
   </ds:schemaRefs>

</xml_diff>

<commit_message>
Ajout de l'arborescence du site et explication ajout show
</commit_message>
<xml_diff>
--- a/PID_cahier des charges et dossier technique.docx
+++ b/PID_cahier des charges et dossier technique.docx
@@ -1,6 +1,6 @@
 
 <file path=word/document.xml><?xml version="1.0" encoding="utf-8"?>
-<w:document xmlns:wpc="http://schemas.microsoft.com/office/word/2010/wordprocessingCanvas" xmlns:mc="http://schemas.openxmlformats.org/markup-compatibility/2006" xmlns:o="urn:schemas-microsoft-com:office:office" xmlns:r="http://schemas.openxmlformats.org/officeDocument/2006/relationships" xmlns:m="http://schemas.openxmlformats.org/officeDocument/2006/math" xmlns:v="urn:schemas-microsoft-com:vml" xmlns:wp14="http://schemas.microsoft.com/office/word/2010/wordprocessingDrawing" xmlns:wp="http://schemas.openxmlformats.org/drawingml/2006/wordprocessingDrawing" xmlns:w10="urn:schemas-microsoft-com:office:word" xmlns:w="http://schemas.openxmlformats.org/wordprocessingml/2006/main" xmlns:w14="http://schemas.microsoft.com/office/word/2010/wordml" xmlns:w15="http://schemas.microsoft.com/office/word/2012/wordml" xmlns:wpg="http://schemas.microsoft.com/office/word/2010/wordprocessingGroup" xmlns:wpi="http://schemas.microsoft.com/office/word/2010/wordprocessingInk" xmlns:wne="http://schemas.microsoft.com/office/word/2006/wordml" xmlns:wps="http://schemas.microsoft.com/office/word/2010/wordprocessingShape" mc:Ignorable="w14 w15 wp14">
+<w:document xmlns:wpc="http://schemas.microsoft.com/office/word/2010/wordprocessingCanvas" xmlns:cx="http://schemas.microsoft.com/office/drawing/2014/chartex" xmlns:cx1="http://schemas.microsoft.com/office/drawing/2015/9/8/chartex" xmlns:cx2="http://schemas.microsoft.com/office/drawing/2015/10/21/chartex" xmlns:cx3="http://schemas.microsoft.com/office/drawing/2016/5/9/chartex" xmlns:cx4="http://schemas.microsoft.com/office/drawing/2016/5/10/chartex" xmlns:cx5="http://schemas.microsoft.com/office/drawing/2016/5/11/chartex" xmlns:cx6="http://schemas.microsoft.com/office/drawing/2016/5/12/chartex" xmlns:cx7="http://schemas.microsoft.com/office/drawing/2016/5/13/chartex" xmlns:cx8="http://schemas.microsoft.com/office/drawing/2016/5/14/chartex" xmlns:mc="http://schemas.openxmlformats.org/markup-compatibility/2006" xmlns:aink="http://schemas.microsoft.com/office/drawing/2016/ink" xmlns:am3d="http://schemas.microsoft.com/office/drawing/2017/model3d" xmlns:o="urn:schemas-microsoft-com:office:office" xmlns:r="http://schemas.openxmlformats.org/officeDocument/2006/relationships" xmlns:m="http://schemas.openxmlformats.org/officeDocument/2006/math" xmlns:v="urn:schemas-microsoft-com:vml" xmlns:wp14="http://schemas.microsoft.com/office/word/2010/wordprocessingDrawing" xmlns:wp="http://schemas.openxmlformats.org/drawingml/2006/wordprocessingDrawing" xmlns:w10="urn:schemas-microsoft-com:office:word" xmlns:w="http://schemas.openxmlformats.org/wordprocessingml/2006/main" xmlns:w14="http://schemas.microsoft.com/office/word/2010/wordml" xmlns:w15="http://schemas.microsoft.com/office/word/2012/wordml" xmlns:w16cid="http://schemas.microsoft.com/office/word/2016/wordml/cid" xmlns:w16se="http://schemas.microsoft.com/office/word/2015/wordml/symex" xmlns:wpg="http://schemas.microsoft.com/office/word/2010/wordprocessingGroup" xmlns:wpi="http://schemas.microsoft.com/office/word/2010/wordprocessingInk" xmlns:wne="http://schemas.microsoft.com/office/word/2006/wordml" xmlns:wps="http://schemas.microsoft.com/office/word/2010/wordprocessingShape" mc:Ignorable="w14 w15 w16se w16cid wp14">
   <w:body>
     <w:p>
       <w:pPr>
@@ -1723,16 +1723,118 @@
     </w:p>
     <w:p>
       <w:pPr>
+        <w:jc w:val="both"/>
+      </w:pPr>
+    </w:p>
+    <w:p>
+      <w:pPr>
+        <w:jc w:val="both"/>
+      </w:pPr>
+    </w:p>
+    <w:p>
+      <w:pPr>
+        <w:jc w:val="both"/>
+      </w:pPr>
+    </w:p>
+    <w:p>
+      <w:pPr>
+        <w:jc w:val="both"/>
+      </w:pPr>
+    </w:p>
+    <w:p>
+      <w:pPr>
+        <w:jc w:val="both"/>
+      </w:pPr>
+    </w:p>
+    <w:p>
+      <w:pPr>
+        <w:jc w:val="both"/>
+      </w:pPr>
+    </w:p>
+    <w:p>
+      <w:pPr>
+        <w:jc w:val="both"/>
+      </w:pPr>
+    </w:p>
+    <w:p>
+      <w:pPr>
         <w:pStyle w:val="Style1"/>
       </w:pPr>
       <w:bookmarkStart w:id="3" w:name="_Toc10967130"/>
       <w:r>
+        <w:rPr>
+          <w:noProof/>
+        </w:rPr>
+        <w:lastRenderedPageBreak/>
+        <w:drawing>
+          <wp:anchor distT="0" distB="0" distL="114300" distR="114300" simplePos="0" relativeHeight="251658240" behindDoc="0" locked="0" layoutInCell="1" allowOverlap="1" wp14:anchorId="5F8B1BE5" wp14:editId="67B1B5A5">
+            <wp:simplePos x="0" y="0"/>
+            <wp:positionH relativeFrom="column">
+              <wp:posOffset>-602615</wp:posOffset>
+            </wp:positionH>
+            <wp:positionV relativeFrom="paragraph">
+              <wp:posOffset>418465</wp:posOffset>
+            </wp:positionV>
+            <wp:extent cx="6979920" cy="3650615"/>
+            <wp:effectExtent l="0" t="0" r="0" b="6985"/>
+            <wp:wrapSquare wrapText="bothSides"/>
+            <wp:docPr id="3" name="Image 3" descr="Une image contenant capture d’écran&#10;&#10;Description générée automatiquement"/>
+            <wp:cNvGraphicFramePr>
+              <a:graphicFrameLocks xmlns:a="http://schemas.openxmlformats.org/drawingml/2006/main" noChangeAspect="1"/>
+            </wp:cNvGraphicFramePr>
+            <a:graphic xmlns:a="http://schemas.openxmlformats.org/drawingml/2006/main">
+              <a:graphicData uri="http://schemas.openxmlformats.org/drawingml/2006/picture">
+                <pic:pic xmlns:pic="http://schemas.openxmlformats.org/drawingml/2006/picture">
+                  <pic:nvPicPr>
+                    <pic:cNvPr id="3" name="Schéma_PID_ICC.png"/>
+                    <pic:cNvPicPr/>
+                  </pic:nvPicPr>
+                  <pic:blipFill>
+                    <a:blip r:embed="rId9">
+                      <a:extLst>
+                        <a:ext uri="{28A0092B-C50C-407E-A947-70E740481C1C}">
+                          <a14:useLocalDpi xmlns:a14="http://schemas.microsoft.com/office/drawing/2010/main" val="0"/>
+                        </a:ext>
+                      </a:extLst>
+                    </a:blip>
+                    <a:stretch>
+                      <a:fillRect/>
+                    </a:stretch>
+                  </pic:blipFill>
+                  <pic:spPr>
+                    <a:xfrm>
+                      <a:off x="0" y="0"/>
+                      <a:ext cx="6979920" cy="3650615"/>
+                    </a:xfrm>
+                    <a:prstGeom prst="rect">
+                      <a:avLst/>
+                    </a:prstGeom>
+                  </pic:spPr>
+                </pic:pic>
+              </a:graphicData>
+            </a:graphic>
+            <wp14:sizeRelH relativeFrom="page">
+              <wp14:pctWidth>0</wp14:pctWidth>
+            </wp14:sizeRelH>
+            <wp14:sizeRelV relativeFrom="page">
+              <wp14:pctHeight>0</wp14:pctHeight>
+            </wp14:sizeRelV>
+          </wp:anchor>
+        </w:drawing>
+      </w:r>
+      <w:r>
         <w:t>Solutions apportées</w:t>
       </w:r>
       <w:bookmarkEnd w:id="3"/>
       <w:r>
         <w:t xml:space="preserve"> </w:t>
       </w:r>
+    </w:p>
+    <w:p>
+      <w:pPr>
+        <w:pStyle w:val="Paragraphedeliste"/>
+        <w:jc w:val="both"/>
+      </w:pPr>
     </w:p>
     <w:p>
       <w:pPr>
@@ -1816,55 +1918,112 @@
         <w:rPr>
           <w:sz w:val="24"/>
         </w:rPr>
+        <w:t>L’internaute peut parcourir la liste des spectacles en cliquant sur « liste des spectacles » qui se trouve dans le sous</w:t>
+      </w:r>
+      <w:r>
+        <w:rPr>
+          <w:sz w:val="24"/>
+        </w:rPr>
+        <w:t>-</w:t>
+      </w:r>
+      <w:r>
+        <w:rPr>
+          <w:sz w:val="24"/>
+        </w:rPr>
+        <w:t xml:space="preserve">menu de « spectacles ». </w:t>
+      </w:r>
+    </w:p>
+    <w:p>
+      <w:pPr>
+        <w:spacing w:after="0"/>
+        <w:jc w:val="both"/>
+        <w:rPr>
+          <w:sz w:val="24"/>
+        </w:rPr>
+      </w:pPr>
+      <w:r>
+        <w:rPr>
+          <w:sz w:val="24"/>
+        </w:rPr>
+        <w:t xml:space="preserve">La liste des spectacles contient le titre du spectacle, le lieu de la représentation et le prix. La liste contient également un bouton « consulter » sur lequel le visiteur peut cliquer pour atterrir sur la page détaillée du spectacle. </w:t>
+      </w:r>
+    </w:p>
+    <w:p>
+      <w:pPr>
+        <w:spacing w:after="0"/>
+        <w:jc w:val="both"/>
+        <w:rPr>
+          <w:sz w:val="24"/>
+        </w:rPr>
+      </w:pPr>
+      <w:r>
+        <w:rPr>
+          <w:sz w:val="24"/>
+        </w:rPr>
+        <w:t>L’internaute peut rechercher un spectacle en utilisant le formulaire de recherche. Il peut également trier la liste par titre, lieu ou prix. Enfin l’internaute peut gérer le nombre de spectacles à afficher par page et passer d’une page à l’autre avec le menu de pagination.</w:t>
+      </w:r>
+    </w:p>
+    <w:p>
+      <w:pPr>
+        <w:spacing w:after="0"/>
+        <w:jc w:val="both"/>
+        <w:rPr>
+          <w:sz w:val="24"/>
+        </w:rPr>
+      </w:pPr>
+    </w:p>
+    <w:p>
+      <w:pPr>
+        <w:spacing w:after="0"/>
+        <w:jc w:val="both"/>
+        <w:rPr>
+          <w:sz w:val="24"/>
+        </w:rPr>
+      </w:pPr>
+    </w:p>
+    <w:p>
+      <w:pPr>
+        <w:spacing w:after="0"/>
+        <w:jc w:val="both"/>
+        <w:rPr>
+          <w:sz w:val="24"/>
+        </w:rPr>
+      </w:pPr>
+    </w:p>
+    <w:p>
+      <w:pPr>
+        <w:spacing w:after="0"/>
+        <w:jc w:val="both"/>
+        <w:rPr>
+          <w:sz w:val="24"/>
+        </w:rPr>
+      </w:pPr>
+    </w:p>
+    <w:p>
+      <w:pPr>
+        <w:spacing w:after="0"/>
+        <w:jc w:val="both"/>
+        <w:rPr>
+          <w:sz w:val="24"/>
+        </w:rPr>
+      </w:pPr>
+    </w:p>
+    <w:p>
+      <w:pPr>
+        <w:spacing w:after="0"/>
+        <w:jc w:val="both"/>
+        <w:rPr>
+          <w:sz w:val="24"/>
+        </w:rPr>
+      </w:pPr>
+    </w:p>
+    <w:p>
+      <w:pPr>
+        <w:pStyle w:val="Style3"/>
+      </w:pPr>
+      <w:bookmarkStart w:id="7" w:name="_Toc10967134"/>
+      <w:r>
         <w:lastRenderedPageBreak/>
-        <w:t xml:space="preserve">L’internaute peut parcourir la liste des spectacles en cliquant sur « liste des spectacles » qui se trouve dans le sous menu de « spectacles ». </w:t>
-      </w:r>
-    </w:p>
-    <w:p>
-      <w:pPr>
-        <w:spacing w:after="0"/>
-        <w:jc w:val="both"/>
-        <w:rPr>
-          <w:sz w:val="24"/>
-        </w:rPr>
-      </w:pPr>
-      <w:r>
-        <w:rPr>
-          <w:sz w:val="24"/>
-        </w:rPr>
-        <w:t xml:space="preserve">La liste des spectacles contient le titre du spectacle, le lieu de la représentation et le prix. La liste contient également un bouton « consulter » sur lequel le visiteur peut cliquer pour atterrir sur la page détaillée du spectacle. </w:t>
-      </w:r>
-    </w:p>
-    <w:p>
-      <w:pPr>
-        <w:spacing w:after="0"/>
-        <w:jc w:val="both"/>
-        <w:rPr>
-          <w:sz w:val="24"/>
-        </w:rPr>
-      </w:pPr>
-      <w:r>
-        <w:rPr>
-          <w:sz w:val="24"/>
-        </w:rPr>
-        <w:t>L’internaute peut rechercher un spectacle en utilisant le formulaire de recherche. Il peut également trier la liste par titre, lieu ou prix. Enfin l’internaute peut gérer le nombre de spectacles à afficher par page et passer d’une page à l’autre avec le menu de pagination.</w:t>
-      </w:r>
-    </w:p>
-    <w:p>
-      <w:pPr>
-        <w:spacing w:after="0"/>
-        <w:jc w:val="both"/>
-        <w:rPr>
-          <w:sz w:val="24"/>
-        </w:rPr>
-      </w:pPr>
-    </w:p>
-    <w:p>
-      <w:pPr>
-        <w:pStyle w:val="Style3"/>
-      </w:pPr>
-      <w:bookmarkStart w:id="7" w:name="_Toc10967134"/>
-      <w:r>
         <w:t>Le membre peut réserver un spectacle</w:t>
       </w:r>
       <w:bookmarkEnd w:id="7"/>
@@ -2121,7 +2280,16 @@
         <w:ind w:hanging="11"/>
       </w:pPr>
       <w:r>
-        <w:t xml:space="preserve">L’administrateur peut ajouter un spectacle manuellement. Il lui suffit de cliquer sur l’onglet spectacle puis sur le sous menu « ajouter un spectacle ». Il atterri sur une la page de formulaire du spectacle.  </w:t>
+        <w:t>L’administrateur peut ajouter un spectacle manuellement. Il lui suffit de cliquer sur l’onglet spectacle puis sur le sous</w:t>
+      </w:r>
+      <w:r>
+        <w:t>-</w:t>
+      </w:r>
+      <w:r>
+        <w:t xml:space="preserve">menu « ajouter un spectacle ». Il atterri sur une la page de formulaire du spectacle. </w:t>
+      </w:r>
+      <w:r>
+        <w:t xml:space="preserve"> Il remplit le formulaire et après validation, il se retrouve dans la page de la liste des spectacles avec le nouvel spectacle ajouté.</w:t>
       </w:r>
     </w:p>
     <w:p>
@@ -2176,7 +2344,6 @@
         <w:rPr>
           <w:sz w:val="24"/>
         </w:rPr>
-        <w:lastRenderedPageBreak/>
         <w:t>Le lieu doit exister préalablement en base de données. Le fichier .csv doit fournir au minimum une ligne contenant le titre des colonnes (bookable, poster_url, price, slug, title, location_id et description), les autres lignes contiendront les données liées à chaque colonne. Le fichier .xml doit fournir l’id du lieu via les balises &lt;location&gt; et &lt;id&gt;, la seconde imbriquée dans la première.</w:t>
       </w:r>
     </w:p>
@@ -2207,18 +2374,10 @@
     </w:p>
     <w:p>
       <w:pPr>
-        <w:spacing w:after="0"/>
-        <w:jc w:val="both"/>
-        <w:rPr>
-          <w:sz w:val="24"/>
-        </w:rPr>
-      </w:pPr>
-    </w:p>
-    <w:p>
-      <w:pPr>
         <w:pStyle w:val="Style3"/>
       </w:pPr>
       <w:r>
+        <w:lastRenderedPageBreak/>
         <w:t xml:space="preserve">L’administrateur peut appliquer différents styles </w:t>
       </w:r>
     </w:p>
@@ -2347,18 +2506,16 @@
         <w:spacing w:after="0"/>
         <w:jc w:val="both"/>
       </w:pPr>
-      <w:bookmarkStart w:id="15" w:name="_GoBack"/>
+    </w:p>
+    <w:p>
+      <w:pPr>
+        <w:pStyle w:val="Style2"/>
+      </w:pPr>
+      <w:bookmarkStart w:id="15" w:name="_Toc10967144"/>
+      <w:r>
+        <w:t>Outils utilisés pour la réalisation du projet</w:t>
+      </w:r>
       <w:bookmarkEnd w:id="15"/>
-    </w:p>
-    <w:p>
-      <w:pPr>
-        <w:pStyle w:val="Style2"/>
-      </w:pPr>
-      <w:bookmarkStart w:id="16" w:name="_Toc10967144"/>
-      <w:r>
-        <w:t>Outils utilisés pour la réalisation du projet</w:t>
-      </w:r>
-      <w:bookmarkEnd w:id="16"/>
     </w:p>
     <w:p>
       <w:pPr>
@@ -2419,7 +2576,7 @@
                     <pic:cNvPicPr/>
                   </pic:nvPicPr>
                   <pic:blipFill rotWithShape="1">
-                    <a:blip r:embed="rId9"/>
+                    <a:blip r:embed="rId10"/>
                     <a:srcRect t="7939" b="14135"/>
                     <a:stretch/>
                   </pic:blipFill>
@@ -2487,7 +2644,6 @@
           <w:noProof/>
           <w:lang w:eastAsia="fr-BE"/>
         </w:rPr>
-        <w:lastRenderedPageBreak/>
         <w:drawing>
           <wp:inline distT="0" distB="0" distL="0" distR="0" wp14:anchorId="27C06866" wp14:editId="1B71E61A">
             <wp:extent cx="5760720" cy="2943225"/>
@@ -2504,7 +2660,7 @@
                     <pic:cNvPicPr/>
                   </pic:nvPicPr>
                   <pic:blipFill rotWithShape="1">
-                    <a:blip r:embed="rId10"/>
+                    <a:blip r:embed="rId11"/>
                     <a:srcRect t="3233" b="5901"/>
                     <a:stretch/>
                   </pic:blipFill>
@@ -2549,36 +2705,121 @@
     </w:p>
     <w:p>
       <w:pPr>
+        <w:pStyle w:val="Style2"/>
+      </w:pPr>
+      <w:bookmarkStart w:id="16" w:name="_Toc10967145"/>
+      <w:bookmarkStart w:id="17" w:name="_GoBack"/>
+      <w:bookmarkEnd w:id="17"/>
+      <w:r>
+        <w:lastRenderedPageBreak/>
+        <w:t>Langages et framework utilisés</w:t>
+      </w:r>
+      <w:bookmarkEnd w:id="16"/>
+    </w:p>
+    <w:p>
+      <w:pPr>
         <w:spacing w:after="0"/>
         <w:jc w:val="both"/>
         <w:rPr>
           <w:sz w:val="24"/>
         </w:rPr>
       </w:pPr>
+      <w:r>
+        <w:rPr>
+          <w:sz w:val="24"/>
+        </w:rPr>
+        <w:t>Nous utilisons JAVA pour le backend. HTML, CSS et JavaScript pour le frontend.</w:t>
+      </w:r>
+    </w:p>
+    <w:p>
+      <w:pPr>
+        <w:spacing w:after="0"/>
+        <w:jc w:val="both"/>
+        <w:rPr>
+          <w:sz w:val="24"/>
+        </w:rPr>
+      </w:pPr>
+      <w:r>
+        <w:rPr>
+          <w:sz w:val="24"/>
+        </w:rPr>
+        <w:t>Quant aux frameworks, nous utilisons Spring boot pour faciliter la configuration du projet, bootstrap boot afin de travailler plus facilement le front-end et hibernate pour automatiser la gestion de la base de donnée</w:t>
+      </w:r>
+      <w:r>
+        <w:rPr>
+          <w:sz w:val="24"/>
+        </w:rPr>
+        <w:t>s</w:t>
+      </w:r>
+      <w:r>
+        <w:rPr>
+          <w:sz w:val="24"/>
+        </w:rPr>
+        <w:t>.</w:t>
+      </w:r>
+    </w:p>
+    <w:p>
+      <w:pPr>
+        <w:spacing w:after="0"/>
+        <w:jc w:val="both"/>
+        <w:rPr>
+          <w:sz w:val="24"/>
+        </w:rPr>
+      </w:pPr>
     </w:p>
     <w:p>
       <w:pPr>
         <w:pStyle w:val="Style2"/>
       </w:pPr>
-      <w:bookmarkStart w:id="17" w:name="_Toc10967145"/>
-      <w:r>
-        <w:t>Langages et framework utilisés</w:t>
-      </w:r>
-      <w:bookmarkEnd w:id="17"/>
+      <w:bookmarkStart w:id="18" w:name="_Toc10967146"/>
+      <w:r>
+        <w:t>Technique de développement</w:t>
+      </w:r>
+      <w:bookmarkEnd w:id="18"/>
     </w:p>
     <w:p>
       <w:pPr>
         <w:spacing w:after="0"/>
         <w:jc w:val="both"/>
         <w:rPr>
-          <w:sz w:val="24"/>
-        </w:rPr>
-      </w:pPr>
-      <w:r>
-        <w:rPr>
-          <w:sz w:val="24"/>
-        </w:rPr>
-        <w:t>Nous utilisons JAVA pour le backend. HTML, CSS et JavaScript pour le frontend.</w:t>
+          <w:color w:val="FF0000"/>
+          <w:sz w:val="24"/>
+        </w:rPr>
+      </w:pPr>
+      <w:r>
+        <w:rPr>
+          <w:color w:val="FF0000"/>
+          <w:sz w:val="24"/>
+        </w:rPr>
+        <w:t>//Méthode utilisée, structure d</w:t>
+      </w:r>
+      <w:r>
+        <w:rPr>
+          <w:color w:val="FF0000"/>
+          <w:sz w:val="24"/>
+        </w:rPr>
+        <w:t>u</w:t>
+      </w:r>
+      <w:r>
+        <w:rPr>
+          <w:color w:val="FF0000"/>
+          <w:sz w:val="24"/>
+        </w:rPr>
+        <w:t xml:space="preserve"> code </w:t>
+      </w:r>
+      <w:r>
+        <w:rPr>
+          <w:color w:val="FF0000"/>
+          <w:sz w:val="24"/>
+        </w:rPr>
+        <w:sym w:font="Wingdings" w:char="F0E0"/>
+      </w:r>
+      <w:r>
+        <w:rPr>
+          <w:color w:val="FF0000"/>
+          <w:sz w:val="24"/>
+        </w:rPr>
+        <w:t xml:space="preserve">à décrire  </w:t>
       </w:r>
     </w:p>
     <w:p>
@@ -2586,91 +2827,10 @@
         <w:spacing w:after="0"/>
         <w:jc w:val="both"/>
         <w:rPr>
-          <w:sz w:val="24"/>
-        </w:rPr>
-      </w:pPr>
-      <w:r>
-        <w:rPr>
-          <w:sz w:val="24"/>
-        </w:rPr>
-        <w:t>Quant aux frameworks, nous utilisons Spring boot pour faciliter la configuration du projet, bootstrap boot afin de travailler plus facilement le front-end et hibernate pour automatiser la gestion de la base de donnée</w:t>
-      </w:r>
-      <w:r>
-        <w:rPr>
-          <w:sz w:val="24"/>
-        </w:rPr>
-        <w:t>s</w:t>
-      </w:r>
-      <w:r>
-        <w:rPr>
-          <w:sz w:val="24"/>
-        </w:rPr>
-        <w:t>.</w:t>
-      </w:r>
-    </w:p>
-    <w:p>
-      <w:pPr>
-        <w:spacing w:after="0"/>
-        <w:jc w:val="both"/>
-        <w:rPr>
-          <w:sz w:val="24"/>
-        </w:rPr>
-      </w:pPr>
-    </w:p>
-    <w:p>
-      <w:pPr>
-        <w:pStyle w:val="Style2"/>
-      </w:pPr>
-      <w:bookmarkStart w:id="18" w:name="_Toc10967146"/>
-      <w:r>
-        <w:t>Technique de développement</w:t>
-      </w:r>
-      <w:bookmarkEnd w:id="18"/>
-    </w:p>
-    <w:p>
-      <w:pPr>
-        <w:spacing w:after="0"/>
-        <w:jc w:val="both"/>
-        <w:rPr>
           <w:color w:val="FF0000"/>
           <w:sz w:val="24"/>
         </w:rPr>
       </w:pPr>
-      <w:r>
-        <w:rPr>
-          <w:color w:val="FF0000"/>
-          <w:sz w:val="24"/>
-        </w:rPr>
-        <w:t>//Méthode utilisée, structure d</w:t>
-      </w:r>
-      <w:r>
-        <w:rPr>
-          <w:color w:val="FF0000"/>
-          <w:sz w:val="24"/>
-        </w:rPr>
-        <w:t>u</w:t>
-      </w:r>
-      <w:r>
-        <w:rPr>
-          <w:color w:val="FF0000"/>
-          <w:sz w:val="24"/>
-        </w:rPr>
-        <w:t xml:space="preserve"> code </w:t>
-      </w:r>
-      <w:r>
-        <w:rPr>
-          <w:color w:val="FF0000"/>
-          <w:sz w:val="24"/>
-        </w:rPr>
-        <w:sym w:font="Wingdings" w:char="F0E0"/>
-      </w:r>
-      <w:r>
-        <w:rPr>
-          <w:color w:val="FF0000"/>
-          <w:sz w:val="24"/>
-        </w:rPr>
-        <w:t xml:space="preserve">à décrire  </w:t>
-      </w:r>
     </w:p>
     <w:p>
       <w:pPr>
@@ -2793,7 +2953,7 @@
                     </pic:cNvPicPr>
                   </pic:nvPicPr>
                   <pic:blipFill rotWithShape="1">
-                    <a:blip r:embed="rId11">
+                    <a:blip r:embed="rId12">
                       <a:extLst>
                         <a:ext uri="{28A0092B-C50C-407E-A947-70E740481C1C}">
                           <a14:useLocalDpi xmlns:a14="http://schemas.microsoft.com/office/drawing/2010/main" val="0"/>
@@ -2843,7 +3003,6 @@
       </w:pPr>
       <w:bookmarkStart w:id="22" w:name="_Toc10967150"/>
       <w:r>
-        <w:lastRenderedPageBreak/>
         <w:t>L’internaute peut par</w:t>
       </w:r>
       <w:r>
@@ -2884,7 +3043,7 @@
                     </pic:cNvPicPr>
                   </pic:nvPicPr>
                   <pic:blipFill rotWithShape="1">
-                    <a:blip r:embed="rId12">
+                    <a:blip r:embed="rId13">
                       <a:extLst>
                         <a:ext uri="{28A0092B-C50C-407E-A947-70E740481C1C}">
                           <a14:useLocalDpi xmlns:a14="http://schemas.microsoft.com/office/drawing/2010/main" val="0"/>
@@ -2950,6 +3109,7 @@
           <w:szCs w:val="26"/>
           <w:lang w:eastAsia="fr-BE"/>
         </w:rPr>
+        <w:lastRenderedPageBreak/>
         <w:drawing>
           <wp:inline distT="0" distB="0" distL="0" distR="0" wp14:anchorId="12A71384" wp14:editId="5DDC0221">
             <wp:extent cx="5760502" cy="1876425"/>
@@ -2968,7 +3128,7 @@
                     </pic:cNvPicPr>
                   </pic:nvPicPr>
                   <pic:blipFill rotWithShape="1">
-                    <a:blip r:embed="rId13">
+                    <a:blip r:embed="rId14">
                       <a:extLst>
                         <a:ext uri="{28A0092B-C50C-407E-A947-70E740481C1C}">
                           <a14:useLocalDpi xmlns:a14="http://schemas.microsoft.com/office/drawing/2010/main" val="0"/>
@@ -3048,7 +3208,7 @@
                     <pic:cNvPicPr/>
                   </pic:nvPicPr>
                   <pic:blipFill rotWithShape="1">
-                    <a:blip r:embed="rId14"/>
+                    <a:blip r:embed="rId15"/>
                     <a:srcRect t="5293" b="24721"/>
                     <a:stretch/>
                   </pic:blipFill>
@@ -3134,7 +3294,7 @@
                     </pic:cNvPicPr>
                   </pic:nvPicPr>
                   <pic:blipFill>
-                    <a:blip r:embed="rId15">
+                    <a:blip r:embed="rId16">
                       <a:extLst>
                         <a:ext uri="{28A0092B-C50C-407E-A947-70E740481C1C}">
                           <a14:useLocalDpi xmlns:a14="http://schemas.microsoft.com/office/drawing/2010/main" val="0"/>
@@ -3210,6 +3370,7 @@
           <w:noProof/>
           <w:lang w:eastAsia="fr-BE"/>
         </w:rPr>
+        <w:lastRenderedPageBreak/>
         <w:drawing>
           <wp:inline distT="0" distB="0" distL="0" distR="0" wp14:anchorId="6512BDC4" wp14:editId="20F84225">
             <wp:extent cx="5760720" cy="1085850"/>
@@ -3226,7 +3387,7 @@
                     <pic:cNvPicPr/>
                   </pic:nvPicPr>
                   <pic:blipFill rotWithShape="1">
-                    <a:blip r:embed="rId16"/>
+                    <a:blip r:embed="rId17"/>
                     <a:srcRect t="5293" b="61185"/>
                     <a:stretch/>
                   </pic:blipFill>
@@ -3316,7 +3477,7 @@
                     </pic:cNvPicPr>
                   </pic:nvPicPr>
                   <pic:blipFill>
-                    <a:blip r:embed="rId17">
+                    <a:blip r:embed="rId18">
                       <a:extLst>
                         <a:ext uri="{28A0092B-C50C-407E-A947-70E740481C1C}">
                           <a14:useLocalDpi xmlns:a14="http://schemas.microsoft.com/office/drawing/2010/main" val="0"/>
@@ -3420,7 +3581,7 @@
                     </pic:cNvPicPr>
                   </pic:nvPicPr>
                   <pic:blipFill rotWithShape="1">
-                    <a:blip r:embed="rId18">
+                    <a:blip r:embed="rId19">
                       <a:extLst>
                         <a:ext uri="{28A0092B-C50C-407E-A947-70E740481C1C}">
                           <a14:useLocalDpi xmlns:a14="http://schemas.microsoft.com/office/drawing/2010/main" val="0"/>
@@ -3515,7 +3676,7 @@
                     <pic:cNvPicPr/>
                   </pic:nvPicPr>
                   <pic:blipFill rotWithShape="1">
-                    <a:blip r:embed="rId19"/>
+                    <a:blip r:embed="rId20"/>
                     <a:srcRect t="4705" b="5606"/>
                     <a:stretch/>
                   </pic:blipFill>
@@ -3603,7 +3764,7 @@
                     <pic:cNvPicPr/>
                   </pic:nvPicPr>
                   <pic:blipFill rotWithShape="1">
-                    <a:blip r:embed="rId20"/>
+                    <a:blip r:embed="rId21"/>
                     <a:srcRect t="4705" b="7959"/>
                     <a:stretch/>
                   </pic:blipFill>
@@ -3684,7 +3845,7 @@
                     <pic:cNvPicPr/>
                   </pic:nvPicPr>
                   <pic:blipFill rotWithShape="1">
-                    <a:blip r:embed="rId21"/>
+                    <a:blip r:embed="rId22"/>
                     <a:srcRect t="5293" b="60890"/>
                     <a:stretch/>
                   </pic:blipFill>
@@ -3743,7 +3904,7 @@
                     <pic:cNvPicPr/>
                   </pic:nvPicPr>
                   <pic:blipFill rotWithShape="1">
-                    <a:blip r:embed="rId22"/>
+                    <a:blip r:embed="rId23"/>
                     <a:srcRect t="5587" b="65889"/>
                     <a:stretch/>
                   </pic:blipFill>
@@ -3844,7 +4005,7 @@
                     <pic:cNvPicPr/>
                   </pic:nvPicPr>
                   <pic:blipFill rotWithShape="1">
-                    <a:blip r:embed="rId23"/>
+                    <a:blip r:embed="rId24"/>
                     <a:srcRect t="5587" b="48834"/>
                     <a:stretch/>
                   </pic:blipFill>
@@ -3918,7 +4079,7 @@
                     <pic:cNvPicPr/>
                   </pic:nvPicPr>
                   <pic:blipFill rotWithShape="1">
-                    <a:blip r:embed="rId24"/>
+                    <a:blip r:embed="rId25"/>
                     <a:srcRect t="4705" b="58831"/>
                     <a:stretch/>
                   </pic:blipFill>
@@ -3976,7 +4137,7 @@
                     <pic:cNvPicPr/>
                   </pic:nvPicPr>
                   <pic:blipFill rotWithShape="1">
-                    <a:blip r:embed="rId25"/>
+                    <a:blip r:embed="rId26"/>
                     <a:srcRect t="4118" b="77944"/>
                     <a:stretch/>
                   </pic:blipFill>
@@ -4016,7 +4177,7 @@
     <w:p/>
     <w:p/>
     <w:sectPr>
-      <w:footerReference w:type="default" r:id="rId26"/>
+      <w:footerReference w:type="default" r:id="rId27"/>
       <w:pgSz w:w="11906" w:h="16838"/>
       <w:pgMar w:top="1417" w:right="1417" w:bottom="1417" w:left="1417" w:header="708" w:footer="708" w:gutter="0"/>
       <w:cols w:space="708"/>
@@ -4026,16 +4187,8 @@
 </w:document>
 </file>
 
-<file path=word/commentsIds.xml><?xml version="1.0" encoding="utf-8"?>
-<w16cid:commentsIds xmlns:wpc="http://schemas.microsoft.com/office/word/2010/wordprocessingCanvas" xmlns:cx="http://schemas.microsoft.com/office/drawing/2014/chartex" xmlns:cx1="http://schemas.microsoft.com/office/drawing/2015/9/8/chartex" xmlns:cx2="http://schemas.microsoft.com/office/drawing/2015/10/21/chartex" xmlns:cx3="http://schemas.microsoft.com/office/drawing/2016/5/9/chartex" xmlns:cx4="http://schemas.microsoft.com/office/drawing/2016/5/10/chartex" xmlns:cx5="http://schemas.microsoft.com/office/drawing/2016/5/11/chartex" xmlns:cx6="http://schemas.microsoft.com/office/drawing/2016/5/12/chartex" xmlns:cx7="http://schemas.microsoft.com/office/drawing/2016/5/13/chartex" xmlns:cx8="http://schemas.microsoft.com/office/drawing/2016/5/14/chartex" xmlns:mc="http://schemas.openxmlformats.org/markup-compatibility/2006" xmlns:aink="http://schemas.microsoft.com/office/drawing/2016/ink" xmlns:am3d="http://schemas.microsoft.com/office/drawing/2017/model3d" xmlns:o="urn:schemas-microsoft-com:office:office" xmlns:r="http://schemas.openxmlformats.org/officeDocument/2006/relationships" xmlns:m="http://schemas.openxmlformats.org/officeDocument/2006/math" xmlns:v="urn:schemas-microsoft-com:vml" xmlns:wp14="http://schemas.microsoft.com/office/word/2010/wordprocessingDrawing" xmlns:wp="http://schemas.openxmlformats.org/drawingml/2006/wordprocessingDrawing" xmlns:w10="urn:schemas-microsoft-com:office:word" xmlns:w="http://schemas.openxmlformats.org/wordprocessingml/2006/main" xmlns:w14="http://schemas.microsoft.com/office/word/2010/wordml" xmlns:w15="http://schemas.microsoft.com/office/word/2012/wordml" xmlns:w16cid="http://schemas.microsoft.com/office/word/2016/wordml/cid" xmlns:w16se="http://schemas.microsoft.com/office/word/2015/wordml/symex" xmlns:wpg="http://schemas.microsoft.com/office/word/2010/wordprocessingGroup" xmlns:wpi="http://schemas.microsoft.com/office/word/2010/wordprocessingInk" xmlns:wne="http://schemas.microsoft.com/office/word/2006/wordml" xmlns:wps="http://schemas.microsoft.com/office/word/2010/wordprocessingShape" mc:Ignorable="w14 w15 w16se w16cid wp14">
-  <w16cid:commentId w16cid:paraId="1977DA18" w16cid:durableId="20ABF893"/>
-  <w16cid:commentId w16cid:paraId="25F68E9B" w16cid:durableId="20ABF894"/>
-  <w16cid:commentId w16cid:paraId="7EC99983" w16cid:durableId="20ABF895"/>
-</w16cid:commentsIds>
-</file>
-
 <file path=word/endnotes.xml><?xml version="1.0" encoding="utf-8"?>
-<w:endnotes xmlns:wpc="http://schemas.microsoft.com/office/word/2010/wordprocessingCanvas" xmlns:mc="http://schemas.openxmlformats.org/markup-compatibility/2006" xmlns:o="urn:schemas-microsoft-com:office:office" xmlns:r="http://schemas.openxmlformats.org/officeDocument/2006/relationships" xmlns:m="http://schemas.openxmlformats.org/officeDocument/2006/math" xmlns:v="urn:schemas-microsoft-com:vml" xmlns:wp14="http://schemas.microsoft.com/office/word/2010/wordprocessingDrawing" xmlns:wp="http://schemas.openxmlformats.org/drawingml/2006/wordprocessingDrawing" xmlns:w10="urn:schemas-microsoft-com:office:word" xmlns:w="http://schemas.openxmlformats.org/wordprocessingml/2006/main" xmlns:w14="http://schemas.microsoft.com/office/word/2010/wordml" xmlns:w15="http://schemas.microsoft.com/office/word/2012/wordml" xmlns:wpg="http://schemas.microsoft.com/office/word/2010/wordprocessingGroup" xmlns:wpi="http://schemas.microsoft.com/office/word/2010/wordprocessingInk" xmlns:wne="http://schemas.microsoft.com/office/word/2006/wordml" xmlns:wps="http://schemas.microsoft.com/office/word/2010/wordprocessingShape" mc:Ignorable="w14 w15 wp14">
+<w:endnotes xmlns:wpc="http://schemas.microsoft.com/office/word/2010/wordprocessingCanvas" xmlns:cx="http://schemas.microsoft.com/office/drawing/2014/chartex" xmlns:cx1="http://schemas.microsoft.com/office/drawing/2015/9/8/chartex" xmlns:cx2="http://schemas.microsoft.com/office/drawing/2015/10/21/chartex" xmlns:cx3="http://schemas.microsoft.com/office/drawing/2016/5/9/chartex" xmlns:cx4="http://schemas.microsoft.com/office/drawing/2016/5/10/chartex" xmlns:cx5="http://schemas.microsoft.com/office/drawing/2016/5/11/chartex" xmlns:cx6="http://schemas.microsoft.com/office/drawing/2016/5/12/chartex" xmlns:cx7="http://schemas.microsoft.com/office/drawing/2016/5/13/chartex" xmlns:cx8="http://schemas.microsoft.com/office/drawing/2016/5/14/chartex" xmlns:mc="http://schemas.openxmlformats.org/markup-compatibility/2006" xmlns:aink="http://schemas.microsoft.com/office/drawing/2016/ink" xmlns:am3d="http://schemas.microsoft.com/office/drawing/2017/model3d" xmlns:o="urn:schemas-microsoft-com:office:office" xmlns:r="http://schemas.openxmlformats.org/officeDocument/2006/relationships" xmlns:m="http://schemas.openxmlformats.org/officeDocument/2006/math" xmlns:v="urn:schemas-microsoft-com:vml" xmlns:wp14="http://schemas.microsoft.com/office/word/2010/wordprocessingDrawing" xmlns:wp="http://schemas.openxmlformats.org/drawingml/2006/wordprocessingDrawing" xmlns:w10="urn:schemas-microsoft-com:office:word" xmlns:w="http://schemas.openxmlformats.org/wordprocessingml/2006/main" xmlns:w14="http://schemas.microsoft.com/office/word/2010/wordml" xmlns:w15="http://schemas.microsoft.com/office/word/2012/wordml" xmlns:w16cid="http://schemas.microsoft.com/office/word/2016/wordml/cid" xmlns:w16se="http://schemas.microsoft.com/office/word/2015/wordml/symex" xmlns:wpg="http://schemas.microsoft.com/office/word/2010/wordprocessingGroup" xmlns:wpi="http://schemas.microsoft.com/office/word/2010/wordprocessingInk" xmlns:wne="http://schemas.microsoft.com/office/word/2006/wordml" xmlns:wps="http://schemas.microsoft.com/office/word/2010/wordprocessingShape" mc:Ignorable="w14 w15 w16se w16cid wp14">
   <w:endnote w:type="separator" w:id="-1">
     <w:p>
       <w:pPr>
@@ -4060,7 +4213,7 @@
 </file>
 
 <file path=word/footer1.xml><?xml version="1.0" encoding="utf-8"?>
-<w:ftr xmlns:wpc="http://schemas.microsoft.com/office/word/2010/wordprocessingCanvas" xmlns:mc="http://schemas.openxmlformats.org/markup-compatibility/2006" xmlns:o="urn:schemas-microsoft-com:office:office" xmlns:r="http://schemas.openxmlformats.org/officeDocument/2006/relationships" xmlns:m="http://schemas.openxmlformats.org/officeDocument/2006/math" xmlns:v="urn:schemas-microsoft-com:vml" xmlns:wp14="http://schemas.microsoft.com/office/word/2010/wordprocessingDrawing" xmlns:wp="http://schemas.openxmlformats.org/drawingml/2006/wordprocessingDrawing" xmlns:w10="urn:schemas-microsoft-com:office:word" xmlns:w="http://schemas.openxmlformats.org/wordprocessingml/2006/main" xmlns:w14="http://schemas.microsoft.com/office/word/2010/wordml" xmlns:w15="http://schemas.microsoft.com/office/word/2012/wordml" xmlns:wpg="http://schemas.microsoft.com/office/word/2010/wordprocessingGroup" xmlns:wpi="http://schemas.microsoft.com/office/word/2010/wordprocessingInk" xmlns:wne="http://schemas.microsoft.com/office/word/2006/wordml" xmlns:wps="http://schemas.microsoft.com/office/word/2010/wordprocessingShape" mc:Ignorable="w14 w15 wp14">
+<w:ftr xmlns:wpc="http://schemas.microsoft.com/office/word/2010/wordprocessingCanvas" xmlns:cx="http://schemas.microsoft.com/office/drawing/2014/chartex" xmlns:cx1="http://schemas.microsoft.com/office/drawing/2015/9/8/chartex" xmlns:cx2="http://schemas.microsoft.com/office/drawing/2015/10/21/chartex" xmlns:cx3="http://schemas.microsoft.com/office/drawing/2016/5/9/chartex" xmlns:cx4="http://schemas.microsoft.com/office/drawing/2016/5/10/chartex" xmlns:cx5="http://schemas.microsoft.com/office/drawing/2016/5/11/chartex" xmlns:cx6="http://schemas.microsoft.com/office/drawing/2016/5/12/chartex" xmlns:cx7="http://schemas.microsoft.com/office/drawing/2016/5/13/chartex" xmlns:cx8="http://schemas.microsoft.com/office/drawing/2016/5/14/chartex" xmlns:mc="http://schemas.openxmlformats.org/markup-compatibility/2006" xmlns:aink="http://schemas.microsoft.com/office/drawing/2016/ink" xmlns:am3d="http://schemas.microsoft.com/office/drawing/2017/model3d" xmlns:o="urn:schemas-microsoft-com:office:office" xmlns:r="http://schemas.openxmlformats.org/officeDocument/2006/relationships" xmlns:m="http://schemas.openxmlformats.org/officeDocument/2006/math" xmlns:v="urn:schemas-microsoft-com:vml" xmlns:wp14="http://schemas.microsoft.com/office/word/2010/wordprocessingDrawing" xmlns:wp="http://schemas.openxmlformats.org/drawingml/2006/wordprocessingDrawing" xmlns:w10="urn:schemas-microsoft-com:office:word" xmlns:w="http://schemas.openxmlformats.org/wordprocessingml/2006/main" xmlns:w14="http://schemas.microsoft.com/office/word/2010/wordml" xmlns:w15="http://schemas.microsoft.com/office/word/2012/wordml" xmlns:w16cid="http://schemas.microsoft.com/office/word/2016/wordml/cid" xmlns:w16se="http://schemas.microsoft.com/office/word/2015/wordml/symex" xmlns:wpg="http://schemas.microsoft.com/office/word/2010/wordprocessingGroup" xmlns:wpi="http://schemas.microsoft.com/office/word/2010/wordprocessingInk" xmlns:wne="http://schemas.microsoft.com/office/word/2006/wordml" xmlns:wps="http://schemas.microsoft.com/office/word/2010/wordprocessingShape" mc:Ignorable="w14 w15 w16se w16cid wp14">
   <w:sdt>
     <w:sdtPr>
       <w:id w:val="-950391980"/>
@@ -4107,7 +4260,7 @@
 </file>
 
 <file path=word/footnotes.xml><?xml version="1.0" encoding="utf-8"?>
-<w:footnotes xmlns:wpc="http://schemas.microsoft.com/office/word/2010/wordprocessingCanvas" xmlns:mc="http://schemas.openxmlformats.org/markup-compatibility/2006" xmlns:o="urn:schemas-microsoft-com:office:office" xmlns:r="http://schemas.openxmlformats.org/officeDocument/2006/relationships" xmlns:m="http://schemas.openxmlformats.org/officeDocument/2006/math" xmlns:v="urn:schemas-microsoft-com:vml" xmlns:wp14="http://schemas.microsoft.com/office/word/2010/wordprocessingDrawing" xmlns:wp="http://schemas.openxmlformats.org/drawingml/2006/wordprocessingDrawing" xmlns:w10="urn:schemas-microsoft-com:office:word" xmlns:w="http://schemas.openxmlformats.org/wordprocessingml/2006/main" xmlns:w14="http://schemas.microsoft.com/office/word/2010/wordml" xmlns:w15="http://schemas.microsoft.com/office/word/2012/wordml" xmlns:wpg="http://schemas.microsoft.com/office/word/2010/wordprocessingGroup" xmlns:wpi="http://schemas.microsoft.com/office/word/2010/wordprocessingInk" xmlns:wne="http://schemas.microsoft.com/office/word/2006/wordml" xmlns:wps="http://schemas.microsoft.com/office/word/2010/wordprocessingShape" mc:Ignorable="w14 w15 wp14">
+<w:footnotes xmlns:wpc="http://schemas.microsoft.com/office/word/2010/wordprocessingCanvas" xmlns:cx="http://schemas.microsoft.com/office/drawing/2014/chartex" xmlns:cx1="http://schemas.microsoft.com/office/drawing/2015/9/8/chartex" xmlns:cx2="http://schemas.microsoft.com/office/drawing/2015/10/21/chartex" xmlns:cx3="http://schemas.microsoft.com/office/drawing/2016/5/9/chartex" xmlns:cx4="http://schemas.microsoft.com/office/drawing/2016/5/10/chartex" xmlns:cx5="http://schemas.microsoft.com/office/drawing/2016/5/11/chartex" xmlns:cx6="http://schemas.microsoft.com/office/drawing/2016/5/12/chartex" xmlns:cx7="http://schemas.microsoft.com/office/drawing/2016/5/13/chartex" xmlns:cx8="http://schemas.microsoft.com/office/drawing/2016/5/14/chartex" xmlns:mc="http://schemas.openxmlformats.org/markup-compatibility/2006" xmlns:aink="http://schemas.microsoft.com/office/drawing/2016/ink" xmlns:am3d="http://schemas.microsoft.com/office/drawing/2017/model3d" xmlns:o="urn:schemas-microsoft-com:office:office" xmlns:r="http://schemas.openxmlformats.org/officeDocument/2006/relationships" xmlns:m="http://schemas.openxmlformats.org/officeDocument/2006/math" xmlns:v="urn:schemas-microsoft-com:vml" xmlns:wp14="http://schemas.microsoft.com/office/word/2010/wordprocessingDrawing" xmlns:wp="http://schemas.openxmlformats.org/drawingml/2006/wordprocessingDrawing" xmlns:w10="urn:schemas-microsoft-com:office:word" xmlns:w="http://schemas.openxmlformats.org/wordprocessingml/2006/main" xmlns:w14="http://schemas.microsoft.com/office/word/2010/wordml" xmlns:w15="http://schemas.microsoft.com/office/word/2012/wordml" xmlns:w16cid="http://schemas.microsoft.com/office/word/2016/wordml/cid" xmlns:w16se="http://schemas.microsoft.com/office/word/2015/wordml/symex" xmlns:wpg="http://schemas.microsoft.com/office/word/2010/wordprocessingGroup" xmlns:wpi="http://schemas.microsoft.com/office/word/2010/wordprocessingInk" xmlns:wne="http://schemas.microsoft.com/office/word/2006/wordml" xmlns:wps="http://schemas.microsoft.com/office/word/2010/wordprocessingShape" mc:Ignorable="w14 w15 w16se w16cid wp14">
   <w:footnote w:type="separator" w:id="-1">
     <w:p>
       <w:pPr>
@@ -4132,7 +4285,7 @@
 </file>
 
 <file path=word/numbering.xml><?xml version="1.0" encoding="utf-8"?>
-<w:numbering xmlns:wpc="http://schemas.microsoft.com/office/word/2010/wordprocessingCanvas" xmlns:mc="http://schemas.openxmlformats.org/markup-compatibility/2006" xmlns:o="urn:schemas-microsoft-com:office:office" xmlns:r="http://schemas.openxmlformats.org/officeDocument/2006/relationships" xmlns:m="http://schemas.openxmlformats.org/officeDocument/2006/math" xmlns:v="urn:schemas-microsoft-com:vml" xmlns:wp14="http://schemas.microsoft.com/office/word/2010/wordprocessingDrawing" xmlns:wp="http://schemas.openxmlformats.org/drawingml/2006/wordprocessingDrawing" xmlns:w10="urn:schemas-microsoft-com:office:word" xmlns:w="http://schemas.openxmlformats.org/wordprocessingml/2006/main" xmlns:w14="http://schemas.microsoft.com/office/word/2010/wordml" xmlns:w15="http://schemas.microsoft.com/office/word/2012/wordml" xmlns:wpg="http://schemas.microsoft.com/office/word/2010/wordprocessingGroup" xmlns:wpi="http://schemas.microsoft.com/office/word/2010/wordprocessingInk" xmlns:wne="http://schemas.microsoft.com/office/word/2006/wordml" xmlns:wps="http://schemas.microsoft.com/office/word/2010/wordprocessingShape" mc:Ignorable="w14 w15 wp14">
+<w:numbering xmlns:wpc="http://schemas.microsoft.com/office/word/2010/wordprocessingCanvas" xmlns:cx="http://schemas.microsoft.com/office/drawing/2014/chartex" xmlns:cx1="http://schemas.microsoft.com/office/drawing/2015/9/8/chartex" xmlns:cx2="http://schemas.microsoft.com/office/drawing/2015/10/21/chartex" xmlns:cx3="http://schemas.microsoft.com/office/drawing/2016/5/9/chartex" xmlns:cx4="http://schemas.microsoft.com/office/drawing/2016/5/10/chartex" xmlns:cx5="http://schemas.microsoft.com/office/drawing/2016/5/11/chartex" xmlns:cx6="http://schemas.microsoft.com/office/drawing/2016/5/12/chartex" xmlns:cx7="http://schemas.microsoft.com/office/drawing/2016/5/13/chartex" xmlns:cx8="http://schemas.microsoft.com/office/drawing/2016/5/14/chartex" xmlns:mc="http://schemas.openxmlformats.org/markup-compatibility/2006" xmlns:aink="http://schemas.microsoft.com/office/drawing/2016/ink" xmlns:am3d="http://schemas.microsoft.com/office/drawing/2017/model3d" xmlns:o="urn:schemas-microsoft-com:office:office" xmlns:r="http://schemas.openxmlformats.org/officeDocument/2006/relationships" xmlns:m="http://schemas.openxmlformats.org/officeDocument/2006/math" xmlns:v="urn:schemas-microsoft-com:vml" xmlns:wp14="http://schemas.microsoft.com/office/word/2010/wordprocessingDrawing" xmlns:wp="http://schemas.openxmlformats.org/drawingml/2006/wordprocessingDrawing" xmlns:w10="urn:schemas-microsoft-com:office:word" xmlns:w="http://schemas.openxmlformats.org/wordprocessingml/2006/main" xmlns:w14="http://schemas.microsoft.com/office/word/2010/wordml" xmlns:w15="http://schemas.microsoft.com/office/word/2012/wordml" xmlns:w16cid="http://schemas.microsoft.com/office/word/2016/wordml/cid" xmlns:w16se="http://schemas.microsoft.com/office/word/2015/wordml/symex" xmlns:wpg="http://schemas.microsoft.com/office/word/2010/wordprocessingGroup" xmlns:wpi="http://schemas.microsoft.com/office/word/2010/wordprocessingInk" xmlns:wne="http://schemas.microsoft.com/office/word/2006/wordml" xmlns:wps="http://schemas.microsoft.com/office/word/2010/wordprocessingShape" mc:Ignorable="w14 w15 w16se w16cid wp14">
   <w:abstractNum w:abstractNumId="0" w15:restartNumberingAfterBreak="0">
     <w:nsid w:val="00D81BA6"/>
     <w:multiLevelType w:val="hybridMultilevel"/>
@@ -6303,7 +6456,7 @@
 </file>
 
 <file path=word/styles.xml><?xml version="1.0" encoding="utf-8"?>
-<w:styles xmlns:mc="http://schemas.openxmlformats.org/markup-compatibility/2006" xmlns:r="http://schemas.openxmlformats.org/officeDocument/2006/relationships" xmlns:w="http://schemas.openxmlformats.org/wordprocessingml/2006/main" xmlns:w14="http://schemas.microsoft.com/office/word/2010/wordml" xmlns:w15="http://schemas.microsoft.com/office/word/2012/wordml" mc:Ignorable="w14 w15">
+<w:styles xmlns:mc="http://schemas.openxmlformats.org/markup-compatibility/2006" xmlns:r="http://schemas.openxmlformats.org/officeDocument/2006/relationships" xmlns:w="http://schemas.openxmlformats.org/wordprocessingml/2006/main" xmlns:w14="http://schemas.microsoft.com/office/word/2010/wordml" xmlns:w15="http://schemas.microsoft.com/office/word/2012/wordml" xmlns:w16cid="http://schemas.microsoft.com/office/word/2016/wordml/cid" xmlns:w16se="http://schemas.microsoft.com/office/word/2015/wordml/symex" mc:Ignorable="w14 w15 w16se w16cid">
   <w:docDefaults>
     <w:rPrDefault>
       <w:rPr>
@@ -6319,7 +6472,7 @@
       </w:pPr>
     </w:pPrDefault>
   </w:docDefaults>
-  <w:latentStyles w:defLockedState="0" w:defUIPriority="99" w:defSemiHidden="0" w:defUnhideWhenUsed="0" w:defQFormat="0" w:count="371">
+  <w:latentStyles w:defLockedState="0" w:defUIPriority="99" w:defSemiHidden="0" w:defUnhideWhenUsed="0" w:defQFormat="0" w:count="376">
     <w:lsdException w:name="Normal" w:uiPriority="0" w:qFormat="1"/>
     <w:lsdException w:name="heading 1" w:uiPriority="9" w:qFormat="1"/>
     <w:lsdException w:name="heading 2" w:semiHidden="1" w:uiPriority="9" w:unhideWhenUsed="1" w:qFormat="1"/>
@@ -6691,6 +6844,11 @@
     <w:lsdException w:name="List Table 5 Dark Accent 6" w:uiPriority="50"/>
     <w:lsdException w:name="List Table 6 Colorful Accent 6" w:uiPriority="51"/>
     <w:lsdException w:name="List Table 7 Colorful Accent 6" w:uiPriority="52"/>
+    <w:lsdException w:name="Mention" w:semiHidden="1" w:unhideWhenUsed="1"/>
+    <w:lsdException w:name="Smart Hyperlink" w:semiHidden="1" w:unhideWhenUsed="1"/>
+    <w:lsdException w:name="Hashtag" w:semiHidden="1" w:unhideWhenUsed="1"/>
+    <w:lsdException w:name="Unresolved Mention" w:semiHidden="1" w:unhideWhenUsed="1"/>
+    <w:lsdException w:name="Smart Link" w:semiHidden="1" w:unhideWhenUsed="1"/>
   </w:latentStyles>
   <w:style w:type="paragraph" w:default="1" w:styleId="Normal">
     <w:name w:val="Normal"/>
@@ -7424,7 +7582,7 @@
 </file>
 
 <file path=customXml/itemProps1.xml><?xml version="1.0" encoding="utf-8"?>
-<ds:datastoreItem xmlns:ds="http://schemas.openxmlformats.org/officeDocument/2006/customXml" ds:itemID="{F0160508-3D5C-43C0-B61C-09829E17C90A}">
+<ds:datastoreItem xmlns:ds="http://schemas.openxmlformats.org/officeDocument/2006/customXml" ds:itemID="{2CD3C559-E6EC-4CE9-A2EB-DB5584BA3725}">
   <ds:schemaRefs>
     <ds:schemaRef ds:uri="http://schemas.openxmlformats.org/officeDocument/2006/bibliography"/>
   </ds:schemaRefs>

</xml_diff>

<commit_message>
Mise à jour de l'ajout du schéma du site web des réservations
</commit_message>
<xml_diff>
--- a/PID_cahier des charges et dossier technique.docx
+++ b/PID_cahier des charges et dossier technique.docx
@@ -1,6 +1,6 @@
 
 <file path=word/document.xml><?xml version="1.0" encoding="utf-8"?>
-<w:document xmlns:wpc="http://schemas.microsoft.com/office/word/2010/wordprocessingCanvas" xmlns:mc="http://schemas.openxmlformats.org/markup-compatibility/2006" xmlns:o="urn:schemas-microsoft-com:office:office" xmlns:r="http://schemas.openxmlformats.org/officeDocument/2006/relationships" xmlns:m="http://schemas.openxmlformats.org/officeDocument/2006/math" xmlns:v="urn:schemas-microsoft-com:vml" xmlns:wp14="http://schemas.microsoft.com/office/word/2010/wordprocessingDrawing" xmlns:wp="http://schemas.openxmlformats.org/drawingml/2006/wordprocessingDrawing" xmlns:w10="urn:schemas-microsoft-com:office:word" xmlns:w="http://schemas.openxmlformats.org/wordprocessingml/2006/main" xmlns:w14="http://schemas.microsoft.com/office/word/2010/wordml" xmlns:w15="http://schemas.microsoft.com/office/word/2012/wordml" xmlns:wpg="http://schemas.microsoft.com/office/word/2010/wordprocessingGroup" xmlns:wpi="http://schemas.microsoft.com/office/word/2010/wordprocessingInk" xmlns:wne="http://schemas.microsoft.com/office/word/2006/wordml" xmlns:wps="http://schemas.microsoft.com/office/word/2010/wordprocessingShape" mc:Ignorable="w14 w15 wp14">
+<w:document xmlns:wpc="http://schemas.microsoft.com/office/word/2010/wordprocessingCanvas" xmlns:cx="http://schemas.microsoft.com/office/drawing/2014/chartex" xmlns:cx1="http://schemas.microsoft.com/office/drawing/2015/9/8/chartex" xmlns:cx2="http://schemas.microsoft.com/office/drawing/2015/10/21/chartex" xmlns:cx3="http://schemas.microsoft.com/office/drawing/2016/5/9/chartex" xmlns:cx4="http://schemas.microsoft.com/office/drawing/2016/5/10/chartex" xmlns:cx5="http://schemas.microsoft.com/office/drawing/2016/5/11/chartex" xmlns:cx6="http://schemas.microsoft.com/office/drawing/2016/5/12/chartex" xmlns:cx7="http://schemas.microsoft.com/office/drawing/2016/5/13/chartex" xmlns:cx8="http://schemas.microsoft.com/office/drawing/2016/5/14/chartex" xmlns:mc="http://schemas.openxmlformats.org/markup-compatibility/2006" xmlns:aink="http://schemas.microsoft.com/office/drawing/2016/ink" xmlns:am3d="http://schemas.microsoft.com/office/drawing/2017/model3d" xmlns:o="urn:schemas-microsoft-com:office:office" xmlns:r="http://schemas.openxmlformats.org/officeDocument/2006/relationships" xmlns:m="http://schemas.openxmlformats.org/officeDocument/2006/math" xmlns:v="urn:schemas-microsoft-com:vml" xmlns:wp14="http://schemas.microsoft.com/office/word/2010/wordprocessingDrawing" xmlns:wp="http://schemas.openxmlformats.org/drawingml/2006/wordprocessingDrawing" xmlns:w10="urn:schemas-microsoft-com:office:word" xmlns:w="http://schemas.openxmlformats.org/wordprocessingml/2006/main" xmlns:w14="http://schemas.microsoft.com/office/word/2010/wordml" xmlns:w15="http://schemas.microsoft.com/office/word/2012/wordml" xmlns:w16cid="http://schemas.microsoft.com/office/word/2016/wordml/cid" xmlns:w16se="http://schemas.microsoft.com/office/word/2015/wordml/symex" xmlns:wpg="http://schemas.microsoft.com/office/word/2010/wordprocessingGroup" xmlns:wpi="http://schemas.microsoft.com/office/word/2010/wordprocessingInk" xmlns:wne="http://schemas.microsoft.com/office/word/2006/wordml" xmlns:wps="http://schemas.microsoft.com/office/word/2010/wordprocessingShape" mc:Ignorable="w14 w15 w16se w16cid wp14">
   <w:body>
     <w:p>
       <w:pPr>
@@ -502,7 +502,7 @@
     </w:p>
     <w:p>
       <w:pPr>
-        <w:pStyle w:val="TOC1"/>
+        <w:pStyle w:val="TM1"/>
         <w:tabs>
           <w:tab w:val="left" w:pos="440"/>
           <w:tab w:val="right" w:leader="dot" w:pos="9062"/>
@@ -534,7 +534,7 @@
       <w:hyperlink w:anchor="_Toc10967127" w:history="1">
         <w:r>
           <w:rPr>
-            <w:rStyle w:val="Hyperlink"/>
+            <w:rStyle w:val="Lienhypertexte"/>
             <w:noProof/>
           </w:rPr>
           <w:t>I.</w:t>
@@ -549,7 +549,7 @@
         </w:r>
         <w:r>
           <w:rPr>
-            <w:rStyle w:val="Hyperlink"/>
+            <w:rStyle w:val="Lienhypertexte"/>
             <w:noProof/>
           </w:rPr>
           <w:t>Présentation du projet</w:t>
@@ -606,7 +606,7 @@
     </w:p>
     <w:p>
       <w:pPr>
-        <w:pStyle w:val="TOC2"/>
+        <w:pStyle w:val="TM2"/>
         <w:tabs>
           <w:tab w:val="left" w:pos="660"/>
           <w:tab w:val="right" w:leader="dot" w:pos="9062"/>
@@ -620,7 +620,7 @@
       <w:hyperlink w:anchor="_Toc10967128" w:history="1">
         <w:r>
           <w:rPr>
-            <w:rStyle w:val="Hyperlink"/>
+            <w:rStyle w:val="Lienhypertexte"/>
             <w:noProof/>
           </w:rPr>
           <w:t>1.</w:t>
@@ -635,7 +635,7 @@
         </w:r>
         <w:r>
           <w:rPr>
-            <w:rStyle w:val="Hyperlink"/>
+            <w:rStyle w:val="Lienhypertexte"/>
             <w:noProof/>
           </w:rPr>
           <w:t>Définition du besoin</w:t>
@@ -692,7 +692,7 @@
     </w:p>
     <w:p>
       <w:pPr>
-        <w:pStyle w:val="TOC2"/>
+        <w:pStyle w:val="TM2"/>
         <w:tabs>
           <w:tab w:val="left" w:pos="660"/>
           <w:tab w:val="right" w:leader="dot" w:pos="9062"/>
@@ -706,7 +706,7 @@
       <w:hyperlink w:anchor="_Toc10967129" w:history="1">
         <w:r>
           <w:rPr>
-            <w:rStyle w:val="Hyperlink"/>
+            <w:rStyle w:val="Lienhypertexte"/>
             <w:noProof/>
           </w:rPr>
           <w:t>2.</w:t>
@@ -721,7 +721,7 @@
         </w:r>
         <w:r>
           <w:rPr>
-            <w:rStyle w:val="Hyperlink"/>
+            <w:rStyle w:val="Lienhypertexte"/>
             <w:noProof/>
           </w:rPr>
           <w:t>Avantages de l’informatisation de la gestion des réservations</w:t>
@@ -778,7 +778,7 @@
     </w:p>
     <w:p>
       <w:pPr>
-        <w:pStyle w:val="TOC1"/>
+        <w:pStyle w:val="TM1"/>
         <w:tabs>
           <w:tab w:val="left" w:pos="440"/>
           <w:tab w:val="right" w:leader="dot" w:pos="9062"/>
@@ -792,7 +792,7 @@
       <w:hyperlink w:anchor="_Toc10967130" w:history="1">
         <w:r>
           <w:rPr>
-            <w:rStyle w:val="Hyperlink"/>
+            <w:rStyle w:val="Lienhypertexte"/>
             <w:noProof/>
           </w:rPr>
           <w:t>II.</w:t>
@@ -807,7 +807,7 @@
         </w:r>
         <w:r>
           <w:rPr>
-            <w:rStyle w:val="Hyperlink"/>
+            <w:rStyle w:val="Lienhypertexte"/>
             <w:noProof/>
           </w:rPr>
           <w:t>Solutions apportées</w:t>
@@ -864,7 +864,7 @@
     </w:p>
     <w:p>
       <w:pPr>
-        <w:pStyle w:val="TOC2"/>
+        <w:pStyle w:val="TM2"/>
         <w:tabs>
           <w:tab w:val="left" w:pos="660"/>
           <w:tab w:val="right" w:leader="dot" w:pos="9062"/>
@@ -878,7 +878,7 @@
       <w:hyperlink w:anchor="_Toc10967131" w:history="1">
         <w:r>
           <w:rPr>
-            <w:rStyle w:val="Hyperlink"/>
+            <w:rStyle w:val="Lienhypertexte"/>
             <w:noProof/>
           </w:rPr>
           <w:t>3.</w:t>
@@ -893,7 +893,7 @@
         </w:r>
         <w:r>
           <w:rPr>
-            <w:rStyle w:val="Hyperlink"/>
+            <w:rStyle w:val="Lienhypertexte"/>
             <w:noProof/>
           </w:rPr>
           <w:t>Fonctionnalités de l’application</w:t>
@@ -950,7 +950,7 @@
     </w:p>
     <w:p>
       <w:pPr>
-        <w:pStyle w:val="TOC2"/>
+        <w:pStyle w:val="TM2"/>
         <w:tabs>
           <w:tab w:val="left" w:pos="660"/>
           <w:tab w:val="right" w:leader="dot" w:pos="9062"/>
@@ -964,7 +964,7 @@
       <w:hyperlink w:anchor="_Toc10967144" w:history="1">
         <w:r>
           <w:rPr>
-            <w:rStyle w:val="Hyperlink"/>
+            <w:rStyle w:val="Lienhypertexte"/>
             <w:noProof/>
           </w:rPr>
           <w:t>4.</w:t>
@@ -979,7 +979,7 @@
         </w:r>
         <w:r>
           <w:rPr>
-            <w:rStyle w:val="Hyperlink"/>
+            <w:rStyle w:val="Lienhypertexte"/>
             <w:noProof/>
           </w:rPr>
           <w:t>Outils utilisés pour la réalisation du projet</w:t>
@@ -1036,7 +1036,7 @@
     </w:p>
     <w:p>
       <w:pPr>
-        <w:pStyle w:val="TOC2"/>
+        <w:pStyle w:val="TM2"/>
         <w:tabs>
           <w:tab w:val="left" w:pos="660"/>
           <w:tab w:val="right" w:leader="dot" w:pos="9062"/>
@@ -1050,7 +1050,7 @@
       <w:hyperlink w:anchor="_Toc10967145" w:history="1">
         <w:r>
           <w:rPr>
-            <w:rStyle w:val="Hyperlink"/>
+            <w:rStyle w:val="Lienhypertexte"/>
             <w:noProof/>
           </w:rPr>
           <w:t>5.</w:t>
@@ -1065,7 +1065,7 @@
         </w:r>
         <w:r>
           <w:rPr>
-            <w:rStyle w:val="Hyperlink"/>
+            <w:rStyle w:val="Lienhypertexte"/>
             <w:noProof/>
           </w:rPr>
           <w:t>Langages et framework utilisés</w:t>
@@ -1122,7 +1122,7 @@
     </w:p>
     <w:p>
       <w:pPr>
-        <w:pStyle w:val="TOC2"/>
+        <w:pStyle w:val="TM2"/>
         <w:tabs>
           <w:tab w:val="left" w:pos="660"/>
           <w:tab w:val="right" w:leader="dot" w:pos="9062"/>
@@ -1136,7 +1136,7 @@
       <w:hyperlink w:anchor="_Toc10967146" w:history="1">
         <w:r>
           <w:rPr>
-            <w:rStyle w:val="Hyperlink"/>
+            <w:rStyle w:val="Lienhypertexte"/>
             <w:noProof/>
           </w:rPr>
           <w:t>6.</w:t>
@@ -1151,7 +1151,7 @@
         </w:r>
         <w:r>
           <w:rPr>
-            <w:rStyle w:val="Hyperlink"/>
+            <w:rStyle w:val="Lienhypertexte"/>
             <w:noProof/>
           </w:rPr>
           <w:t>Technique de développement</w:t>
@@ -1208,7 +1208,7 @@
     </w:p>
     <w:p>
       <w:pPr>
-        <w:pStyle w:val="TOC2"/>
+        <w:pStyle w:val="TM2"/>
         <w:tabs>
           <w:tab w:val="left" w:pos="660"/>
           <w:tab w:val="right" w:leader="dot" w:pos="9062"/>
@@ -1222,7 +1222,7 @@
       <w:hyperlink w:anchor="_Toc10967147" w:history="1">
         <w:r>
           <w:rPr>
-            <w:rStyle w:val="Hyperlink"/>
+            <w:rStyle w:val="Lienhypertexte"/>
             <w:noProof/>
           </w:rPr>
           <w:t>7.</w:t>
@@ -1237,7 +1237,7 @@
         </w:r>
         <w:r>
           <w:rPr>
-            <w:rStyle w:val="Hyperlink"/>
+            <w:rStyle w:val="Lienhypertexte"/>
             <w:noProof/>
           </w:rPr>
           <w:t>La sécurité</w:t>
@@ -1294,7 +1294,7 @@
     </w:p>
     <w:p>
       <w:pPr>
-        <w:pStyle w:val="TOC1"/>
+        <w:pStyle w:val="TM1"/>
         <w:tabs>
           <w:tab w:val="left" w:pos="660"/>
           <w:tab w:val="right" w:leader="dot" w:pos="9062"/>
@@ -1308,7 +1308,7 @@
       <w:hyperlink w:anchor="_Toc10967148" w:history="1">
         <w:r>
           <w:rPr>
-            <w:rStyle w:val="Hyperlink"/>
+            <w:rStyle w:val="Lienhypertexte"/>
             <w:noProof/>
           </w:rPr>
           <w:t>III.</w:t>
@@ -1323,7 +1323,7 @@
         </w:r>
         <w:r>
           <w:rPr>
-            <w:rStyle w:val="Hyperlink"/>
+            <w:rStyle w:val="Lienhypertexte"/>
             <w:noProof/>
           </w:rPr>
           <w:t>Démo</w:t>
@@ -1739,10 +1739,111 @@
     </w:p>
     <w:p>
       <w:pPr>
+        <w:jc w:val="both"/>
+      </w:pPr>
+    </w:p>
+    <w:p>
+      <w:pPr>
+        <w:jc w:val="both"/>
+      </w:pPr>
+    </w:p>
+    <w:p>
+      <w:pPr>
+        <w:jc w:val="both"/>
+      </w:pPr>
+    </w:p>
+    <w:p>
+      <w:pPr>
+        <w:jc w:val="both"/>
+      </w:pPr>
+    </w:p>
+    <w:p>
+      <w:pPr>
+        <w:jc w:val="both"/>
+      </w:pPr>
+    </w:p>
+    <w:p>
+      <w:pPr>
+        <w:jc w:val="both"/>
+      </w:pPr>
+    </w:p>
+    <w:p>
+      <w:pPr>
+        <w:jc w:val="both"/>
+      </w:pPr>
+    </w:p>
+    <w:p>
+      <w:pPr>
+        <w:jc w:val="both"/>
+      </w:pPr>
+    </w:p>
+    <w:p>
+      <w:pPr>
         <w:pStyle w:val="Style1"/>
       </w:pPr>
       <w:bookmarkStart w:id="3" w:name="_Toc10967130"/>
       <w:r>
+        <w:rPr>
+          <w:noProof/>
+        </w:rPr>
+        <w:lastRenderedPageBreak/>
+        <w:drawing>
+          <wp:anchor distT="0" distB="0" distL="114300" distR="114300" simplePos="0" relativeHeight="251660288" behindDoc="0" locked="0" layoutInCell="1" allowOverlap="1" wp14:anchorId="3F94536F" wp14:editId="2A99D2D8">
+            <wp:simplePos x="0" y="0"/>
+            <wp:positionH relativeFrom="column">
+              <wp:posOffset>-610235</wp:posOffset>
+            </wp:positionH>
+            <wp:positionV relativeFrom="paragraph">
+              <wp:posOffset>288925</wp:posOffset>
+            </wp:positionV>
+            <wp:extent cx="7033260" cy="3817620"/>
+            <wp:effectExtent l="0" t="0" r="0" b="0"/>
+            <wp:wrapSquare wrapText="bothSides"/>
+            <wp:docPr id="3" name="Image 3" descr="Une image contenant capture d’écran&#10;&#10;Description générée automatiquement"/>
+            <wp:cNvGraphicFramePr>
+              <a:graphicFrameLocks xmlns:a="http://schemas.openxmlformats.org/drawingml/2006/main" noChangeAspect="1"/>
+            </wp:cNvGraphicFramePr>
+            <a:graphic xmlns:a="http://schemas.openxmlformats.org/drawingml/2006/main">
+              <a:graphicData uri="http://schemas.openxmlformats.org/drawingml/2006/picture">
+                <pic:pic xmlns:pic="http://schemas.openxmlformats.org/drawingml/2006/picture">
+                  <pic:nvPicPr>
+                    <pic:cNvPr id="3" name="Schéma_PID_ICC.png"/>
+                    <pic:cNvPicPr/>
+                  </pic:nvPicPr>
+                  <pic:blipFill>
+                    <a:blip r:embed="rId9">
+                      <a:extLst>
+                        <a:ext uri="{28A0092B-C50C-407E-A947-70E740481C1C}">
+                          <a14:useLocalDpi xmlns:a14="http://schemas.microsoft.com/office/drawing/2010/main" val="0"/>
+                        </a:ext>
+                      </a:extLst>
+                    </a:blip>
+                    <a:stretch>
+                      <a:fillRect/>
+                    </a:stretch>
+                  </pic:blipFill>
+                  <pic:spPr>
+                    <a:xfrm>
+                      <a:off x="0" y="0"/>
+                      <a:ext cx="7033260" cy="3817620"/>
+                    </a:xfrm>
+                    <a:prstGeom prst="rect">
+                      <a:avLst/>
+                    </a:prstGeom>
+                  </pic:spPr>
+                </pic:pic>
+              </a:graphicData>
+            </a:graphic>
+            <wp14:sizeRelH relativeFrom="page">
+              <wp14:pctWidth>0</wp14:pctWidth>
+            </wp14:sizeRelH>
+            <wp14:sizeRelV relativeFrom="page">
+              <wp14:pctHeight>0</wp14:pctHeight>
+            </wp14:sizeRelV>
+          </wp:anchor>
+        </w:drawing>
+      </w:r>
+      <w:r>
         <w:t>Solutions apportées</w:t>
       </w:r>
       <w:bookmarkEnd w:id="3"/>
@@ -1752,7 +1853,13 @@
     </w:p>
     <w:p>
       <w:pPr>
-        <w:pStyle w:val="ListParagraph"/>
+        <w:pStyle w:val="Paragraphedeliste"/>
+        <w:jc w:val="both"/>
+      </w:pPr>
+    </w:p>
+    <w:p>
+      <w:pPr>
+        <w:pStyle w:val="Paragraphedeliste"/>
         <w:jc w:val="both"/>
       </w:pPr>
     </w:p>
@@ -1768,7 +1875,7 @@
     </w:p>
     <w:p>
       <w:pPr>
-        <w:pStyle w:val="ListParagraph"/>
+        <w:pStyle w:val="Paragraphedeliste"/>
         <w:spacing w:after="0"/>
         <w:jc w:val="both"/>
         <w:rPr>
@@ -1832,9 +1939,106 @@
         <w:rPr>
           <w:sz w:val="24"/>
         </w:rPr>
+        <w:t>L’internaute peut parcourir la liste des spectacles en cliquant sur « liste des spectacles » qui se trouve dans le sous</w:t>
+      </w:r>
+      <w:r>
+        <w:rPr>
+          <w:sz w:val="24"/>
+        </w:rPr>
+        <w:t>-</w:t>
+      </w:r>
+      <w:r>
+        <w:rPr>
+          <w:sz w:val="24"/>
+        </w:rPr>
+        <w:t xml:space="preserve">menu de « spectacles ». </w:t>
+      </w:r>
+    </w:p>
+    <w:p>
+      <w:pPr>
+        <w:spacing w:after="0"/>
+        <w:jc w:val="both"/>
+        <w:rPr>
+          <w:sz w:val="24"/>
+        </w:rPr>
+      </w:pPr>
+      <w:r>
+        <w:rPr>
+          <w:sz w:val="24"/>
+        </w:rPr>
+        <w:t xml:space="preserve">La liste des spectacles contient le titre du spectacle, le lieu de la représentation et le prix. La liste contient également un bouton « consulter » sur lequel le visiteur peut cliquer pour atterrir sur la page détaillée du spectacle. </w:t>
+      </w:r>
+    </w:p>
+    <w:p>
+      <w:pPr>
+        <w:spacing w:after="0"/>
+        <w:jc w:val="both"/>
+        <w:rPr>
+          <w:sz w:val="24"/>
+        </w:rPr>
+      </w:pPr>
+      <w:r>
+        <w:rPr>
+          <w:sz w:val="24"/>
+        </w:rPr>
+        <w:t>L’internaute peut rechercher un spectacle en utilisant le formulaire de recherche. Il peut également trier la liste par titre, lieu ou prix. Enfin l’internaute peut gérer le nombre de spectacles à afficher par page et passer d’une page à l’autre avec le menu de pagination.</w:t>
+      </w:r>
+    </w:p>
+    <w:p>
+      <w:pPr>
+        <w:spacing w:after="0"/>
+        <w:jc w:val="both"/>
+        <w:rPr>
+          <w:sz w:val="24"/>
+        </w:rPr>
+      </w:pPr>
+    </w:p>
+    <w:p>
+      <w:pPr>
+        <w:spacing w:after="0"/>
+        <w:jc w:val="both"/>
+        <w:rPr>
+          <w:sz w:val="24"/>
+        </w:rPr>
+      </w:pPr>
+    </w:p>
+    <w:p>
+      <w:pPr>
+        <w:spacing w:after="0"/>
+        <w:jc w:val="both"/>
+        <w:rPr>
+          <w:sz w:val="24"/>
+        </w:rPr>
+      </w:pPr>
+    </w:p>
+    <w:p>
+      <w:pPr>
+        <w:spacing w:after="0"/>
+        <w:jc w:val="both"/>
+        <w:rPr>
+          <w:sz w:val="24"/>
+        </w:rPr>
+      </w:pPr>
+    </w:p>
+    <w:p>
+      <w:pPr>
+        <w:spacing w:after="0"/>
+        <w:jc w:val="both"/>
+        <w:rPr>
+          <w:sz w:val="24"/>
+        </w:rPr>
+      </w:pPr>
+    </w:p>
+    <w:p>
+      <w:pPr>
+        <w:pStyle w:val="Style3"/>
+      </w:pPr>
+      <w:bookmarkStart w:id="7" w:name="_Toc10967134"/>
+      <w:r>
         <w:lastRenderedPageBreak/>
-        <w:t xml:space="preserve">L’internaute peut parcourir la liste des spectacles en cliquant sur « liste des spectacles » qui se trouve dans le sous menu de « spectacles ». </w:t>
-      </w:r>
+        <w:t>Le membre peut réserver un spectacle</w:t>
+      </w:r>
+      <w:bookmarkEnd w:id="7"/>
     </w:p>
     <w:p>
       <w:pPr>
@@ -1848,7 +2052,31 @@
         <w:rPr>
           <w:sz w:val="24"/>
         </w:rPr>
-        <w:t xml:space="preserve">La liste des spectacles contient le titre du spectacle, le lieu de la représentation et le prix. La liste contient également un bouton « consulter » sur lequel le visiteur peut cliquer pour atterrir sur la page détaillée du spectacle. </w:t>
+        <w:t>L’utilisateur peut réserver un spectacl</w:t>
+      </w:r>
+      <w:r>
+        <w:rPr>
+          <w:sz w:val="24"/>
+        </w:rPr>
+        <w:t>e en cliquant sur « réserver</w:t>
+      </w:r>
+      <w:r>
+        <w:rPr>
+          <w:sz w:val="24"/>
+        </w:rPr>
+        <w:t xml:space="preserve"> » </w:t>
+      </w:r>
+      <w:r>
+        <w:rPr>
+          <w:sz w:val="24"/>
+        </w:rPr>
+        <w:t xml:space="preserve">qui se trouve sur la page de détails du spectacle. Cette page étant accessible après avoir cliqué sur « consulter » au niveau de la liste des spectacles. </w:t>
+      </w:r>
+      <w:r>
+        <w:rPr>
+          <w:sz w:val="24"/>
+        </w:rPr>
+        <w:t xml:space="preserve">Le bouton réserver sera affiché seulement si le spectacle est réservable. Une fois réservé, le spectacle est ajouté dans la liste des réservations. </w:t>
       </w:r>
     </w:p>
     <w:p>
@@ -1863,7 +2091,25 @@
         <w:rPr>
           <w:sz w:val="24"/>
         </w:rPr>
-        <w:t>L’internaute peut rechercher un spectacle en utilisant le formulaire de recherche. Il peut également trier la liste par titre, lieu ou prix. Enfin l’internaute peut gérer le nombre de spectacles à afficher par page et passer d’une page à l’autre avec le menu de pagination.</w:t>
+        <w:t xml:space="preserve">Pour </w:t>
+      </w:r>
+      <w:r>
+        <w:rPr>
+          <w:sz w:val="24"/>
+        </w:rPr>
+        <w:t>procéder à une réservation, le membre</w:t>
+      </w:r>
+      <w:r>
+        <w:rPr>
+          <w:sz w:val="24"/>
+        </w:rPr>
+        <w:t xml:space="preserve"> doit être connecté</w:t>
+      </w:r>
+      <w:r>
+        <w:rPr>
+          <w:sz w:val="24"/>
+        </w:rPr>
+        <w:t>. Si ce n’est pas le cas, il sera redirigé sur la page de connexion/inscription.</w:t>
       </w:r>
     </w:p>
     <w:p>
@@ -1871,6 +2117,7 @@
         <w:spacing w:after="0"/>
         <w:jc w:val="both"/>
         <w:rPr>
+          <w:color w:val="FF0000"/>
           <w:sz w:val="24"/>
         </w:rPr>
       </w:pPr>
@@ -1879,11 +2126,11 @@
       <w:pPr>
         <w:pStyle w:val="Style3"/>
       </w:pPr>
-      <w:bookmarkStart w:id="7" w:name="_Toc10967134"/>
-      <w:r>
-        <w:t>Le membre peut réserver un spectacle</w:t>
-      </w:r>
-      <w:bookmarkEnd w:id="7"/>
+      <w:bookmarkStart w:id="8" w:name="_Toc10967135"/>
+      <w:r>
+        <w:t>Le membre peut consulter sa liste de réservations</w:t>
+      </w:r>
+      <w:bookmarkEnd w:id="8"/>
     </w:p>
     <w:p>
       <w:pPr>
@@ -1897,71 +2144,69 @@
         <w:rPr>
           <w:sz w:val="24"/>
         </w:rPr>
-        <w:t>L’utilisateur peut réserver un spectacl</w:t>
-      </w:r>
-      <w:r>
-        <w:rPr>
-          <w:sz w:val="24"/>
-        </w:rPr>
-        <w:t>e en cliquant sur « réserver</w:t>
-      </w:r>
-      <w:r>
-        <w:rPr>
-          <w:sz w:val="24"/>
-        </w:rPr>
-        <w:t xml:space="preserve"> » </w:t>
-      </w:r>
-      <w:r>
-        <w:rPr>
-          <w:sz w:val="24"/>
-        </w:rPr>
-        <w:t xml:space="preserve">qui se trouve sur la page de détails du spectacle. Cette page étant accessible après avoir cliqué sur « consulter » au niveau de la liste des spectacles. </w:t>
-      </w:r>
-      <w:r>
-        <w:rPr>
-          <w:sz w:val="24"/>
-        </w:rPr>
-        <w:t xml:space="preserve">Le bouton réserver sera affiché seulement si le spectacle est réservable. Une fois réservé, le spectacle est ajouté dans la liste des réservations. </w:t>
-      </w:r>
-    </w:p>
-    <w:p>
-      <w:pPr>
+        <w:t>Pour consulter sa liste de réservations, le membre doit cliquer sur l’onglet « mes réservations » du menu principal. Pour ce faire, il doit être connecté. Si ce n’est pas le cas, il sera redirigé vers la page de connexion</w:t>
+      </w:r>
+    </w:p>
+    <w:p>
+      <w:pPr>
+        <w:pStyle w:val="Paragraphedeliste"/>
         <w:spacing w:after="0"/>
         <w:jc w:val="both"/>
         <w:rPr>
-          <w:sz w:val="24"/>
-        </w:rPr>
-      </w:pPr>
-      <w:r>
-        <w:rPr>
-          <w:sz w:val="24"/>
-        </w:rPr>
-        <w:t xml:space="preserve">Pour </w:t>
-      </w:r>
-      <w:r>
-        <w:rPr>
-          <w:sz w:val="24"/>
-        </w:rPr>
-        <w:t>procéder à une réservation, le membre</w:t>
-      </w:r>
-      <w:r>
-        <w:rPr>
-          <w:sz w:val="24"/>
-        </w:rPr>
-        <w:t xml:space="preserve"> doit être connecté</w:t>
-      </w:r>
-      <w:r>
-        <w:rPr>
-          <w:sz w:val="24"/>
-        </w:rPr>
-        <w:t>. Si ce n’est pas le cas, il sera redirigé sur la page de connexion/inscription.</w:t>
-      </w:r>
+          <w:color w:val="FF0000"/>
+          <w:sz w:val="24"/>
+        </w:rPr>
+      </w:pPr>
+    </w:p>
+    <w:p>
+      <w:pPr>
+        <w:pStyle w:val="Style3"/>
+      </w:pPr>
+      <w:bookmarkStart w:id="9" w:name="_Toc10967136"/>
+      <w:r>
+        <w:t>Le membre peut modifier ses données de profil</w:t>
+      </w:r>
+      <w:bookmarkEnd w:id="9"/>
     </w:p>
     <w:p>
       <w:pPr>
         <w:spacing w:after="0"/>
         <w:jc w:val="both"/>
         <w:rPr>
+          <w:sz w:val="24"/>
+        </w:rPr>
+      </w:pPr>
+      <w:r>
+        <w:rPr>
+          <w:sz w:val="24"/>
+        </w:rPr>
+        <w:t>Lorsque l’utilisateur est identifié, l’option « modifier mon profil » apparaitra dans le menu. Le même formulaire que pour l’inscription se pré-rempli avec les données actuelle</w:t>
+      </w:r>
+      <w:r>
+        <w:rPr>
+          <w:sz w:val="24"/>
+        </w:rPr>
+        <w:t>s</w:t>
+      </w:r>
+      <w:r>
+        <w:rPr>
+          <w:sz w:val="24"/>
+        </w:rPr>
+        <w:t xml:space="preserve"> de l’utilisateur. Le membre peut changer toutes ces informations sauf le pseudo et l’adresse mail.</w:t>
+      </w:r>
+      <w:r>
+        <w:rPr>
+          <w:sz w:val="24"/>
+        </w:rPr>
+        <w:t xml:space="preserve"> Il clique alors sur « mettre à jour » et les modifications sont sauvegardées.</w:t>
+      </w:r>
+    </w:p>
+    <w:p>
+      <w:pPr>
+        <w:pStyle w:val="Paragraphedeliste"/>
+        <w:spacing w:after="0"/>
+        <w:jc w:val="both"/>
+        <w:rPr>
           <w:color w:val="FF0000"/>
           <w:sz w:val="24"/>
         </w:rPr>
@@ -1971,96 +2216,6 @@
       <w:pPr>
         <w:pStyle w:val="Style3"/>
       </w:pPr>
-      <w:bookmarkStart w:id="8" w:name="_Toc10967135"/>
-      <w:r>
-        <w:t>Le membre peut consulter sa liste de réservations</w:t>
-      </w:r>
-      <w:bookmarkEnd w:id="8"/>
-    </w:p>
-    <w:p>
-      <w:pPr>
-        <w:spacing w:after="0"/>
-        <w:jc w:val="both"/>
-        <w:rPr>
-          <w:sz w:val="24"/>
-        </w:rPr>
-      </w:pPr>
-      <w:r>
-        <w:rPr>
-          <w:sz w:val="24"/>
-        </w:rPr>
-        <w:t>Pour consulter sa liste de réservations, le membre doit cliquer sur l’onglet « mes réservations » du menu principal. Pour ce faire, il doit être connecté. Si ce n’est pas le cas, il sera redirigé vers la page de connexion</w:t>
-      </w:r>
-    </w:p>
-    <w:p>
-      <w:pPr>
-        <w:pStyle w:val="ListParagraph"/>
-        <w:spacing w:after="0"/>
-        <w:jc w:val="both"/>
-        <w:rPr>
-          <w:color w:val="FF0000"/>
-          <w:sz w:val="24"/>
-        </w:rPr>
-      </w:pPr>
-    </w:p>
-    <w:p>
-      <w:pPr>
-        <w:pStyle w:val="Style3"/>
-      </w:pPr>
-      <w:bookmarkStart w:id="9" w:name="_Toc10967136"/>
-      <w:r>
-        <w:t>Le membre peut modifier ses données de profil</w:t>
-      </w:r>
-      <w:bookmarkEnd w:id="9"/>
-    </w:p>
-    <w:p>
-      <w:pPr>
-        <w:spacing w:after="0"/>
-        <w:jc w:val="both"/>
-        <w:rPr>
-          <w:sz w:val="24"/>
-        </w:rPr>
-      </w:pPr>
-      <w:r>
-        <w:rPr>
-          <w:sz w:val="24"/>
-        </w:rPr>
-        <w:t>Lorsque l’utilisateur est identifié, l’option « modifier mon profil » apparaitra dans le menu. Le même formulaire que pour l’inscription se pré-rempli avec les données actuelle</w:t>
-      </w:r>
-      <w:r>
-        <w:rPr>
-          <w:sz w:val="24"/>
-        </w:rPr>
-        <w:t>s</w:t>
-      </w:r>
-      <w:r>
-        <w:rPr>
-          <w:sz w:val="24"/>
-        </w:rPr>
-        <w:t xml:space="preserve"> de l’utilisateur. Le membre peut changer toutes ces informations sauf le pseudo et l’adresse mail.</w:t>
-      </w:r>
-      <w:r>
-        <w:rPr>
-          <w:sz w:val="24"/>
-        </w:rPr>
-        <w:t xml:space="preserve"> Il clique alors sur « mettre à jour » et les modifications sont sauvegardées.</w:t>
-      </w:r>
-    </w:p>
-    <w:p>
-      <w:pPr>
-        <w:pStyle w:val="ListParagraph"/>
-        <w:spacing w:after="0"/>
-        <w:jc w:val="both"/>
-        <w:rPr>
-          <w:color w:val="FF0000"/>
-          <w:sz w:val="24"/>
-        </w:rPr>
-      </w:pPr>
-    </w:p>
-    <w:p>
-      <w:pPr>
-        <w:pStyle w:val="Style3"/>
-      </w:pPr>
       <w:bookmarkStart w:id="10" w:name="_Toc10967137"/>
       <w:r>
         <w:t>L’administrateur peut consulter, modifier, supprimer un spectacle</w:t>
@@ -2069,7 +2224,7 @@
     </w:p>
     <w:p>
       <w:pPr>
-        <w:pStyle w:val="ListParagraph"/>
+        <w:pStyle w:val="Paragraphedeliste"/>
         <w:spacing w:after="0"/>
         <w:jc w:val="both"/>
         <w:rPr>
@@ -2137,7 +2292,13 @@
         <w:ind w:hanging="11"/>
       </w:pPr>
       <w:r>
-        <w:t xml:space="preserve">L’administrateur peut ajouter un spectacle manuellement. Il lui suffit de cliquer sur l’onglet spectacle puis sur le sous menu « ajouter un spectacle ». Il atterri sur une la page de formulaire du spectacle.  </w:t>
+        <w:t>L’administrateur peut ajouter un spectacle manuellement. Il lui suffit de cliquer sur l’onglet spectacle puis sur le sous</w:t>
+      </w:r>
+      <w:r>
+        <w:t>-</w:t>
+      </w:r>
+      <w:r>
+        <w:t xml:space="preserve">menu « ajouter un spectacle ». Il atterri sur une la page de formulaire du spectacle.  </w:t>
       </w:r>
     </w:p>
     <w:p>
@@ -2192,49 +2353,49 @@
         <w:rPr>
           <w:sz w:val="24"/>
         </w:rPr>
+        <w:t>Le lieu doit exister préalablement en base de données. Le fichier .csv doit fournir au minimum une ligne contenant le titre des colonnes (bookable, poster_url, price, slug, title, location_id et description), les autres lignes contiendront les données liées à chaque colonne. Le fichier .xml doit fournir l’id du lieu via les balises &lt;location&gt; et &lt;id&gt;, la seconde imbriquée dans la première.</w:t>
+      </w:r>
+    </w:p>
+    <w:p>
+      <w:pPr>
+        <w:pStyle w:val="Paragraphedeliste"/>
+        <w:spacing w:after="0"/>
+        <w:jc w:val="both"/>
+        <w:rPr>
+          <w:sz w:val="24"/>
+        </w:rPr>
+      </w:pPr>
+    </w:p>
+    <w:p>
+      <w:pPr>
+        <w:spacing w:after="0"/>
+        <w:jc w:val="both"/>
+        <w:rPr>
+          <w:sz w:val="24"/>
+        </w:rPr>
+      </w:pPr>
+      <w:r>
+        <w:rPr>
+          <w:sz w:val="24"/>
+        </w:rPr>
+        <w:t>Pour accéder à ces fonctionnalités, il suffit d’être connecté avec un compte administrateur et y accéder via le menu déroulant « Spectacles » et de choisir l’import CSV ou RSS.</w:t>
+      </w:r>
+    </w:p>
+    <w:p>
+      <w:pPr>
+        <w:spacing w:after="0"/>
+        <w:jc w:val="both"/>
+        <w:rPr>
+          <w:sz w:val="24"/>
+        </w:rPr>
+      </w:pPr>
+    </w:p>
+    <w:p>
+      <w:pPr>
+        <w:pStyle w:val="Style3"/>
+      </w:pPr>
+      <w:r>
         <w:lastRenderedPageBreak/>
-        <w:t>Le lieu doit exister préalablement en base de données. Le fichier .csv doit fournir au minimum une ligne contenant le titre des colonnes (bookable, poster_url, price, slug, title, location_id et description), les autres lignes contiendront les données liées à chaque colonne. Le fichier .xml doit fournir l’id du lieu via les balises &lt;location&gt; et &lt;id&gt;, la seconde imbriquée dans la première.</w:t>
-      </w:r>
-    </w:p>
-    <w:p>
-      <w:pPr>
-        <w:pStyle w:val="ListParagraph"/>
-        <w:spacing w:after="0"/>
-        <w:jc w:val="both"/>
-        <w:rPr>
-          <w:sz w:val="24"/>
-        </w:rPr>
-      </w:pPr>
-    </w:p>
-    <w:p>
-      <w:pPr>
-        <w:spacing w:after="0"/>
-        <w:jc w:val="both"/>
-        <w:rPr>
-          <w:sz w:val="24"/>
-        </w:rPr>
-      </w:pPr>
-      <w:r>
-        <w:rPr>
-          <w:sz w:val="24"/>
-        </w:rPr>
-        <w:t>Pour accéder à ces fonctionnalités, il suffit d’être connecté avec un compte administrateur et y accéder via le menu déroulant « Spectacles » et de choisir l’import CSV ou RSS.</w:t>
-      </w:r>
-    </w:p>
-    <w:p>
-      <w:pPr>
-        <w:spacing w:after="0"/>
-        <w:jc w:val="both"/>
-        <w:rPr>
-          <w:sz w:val="24"/>
-        </w:rPr>
-      </w:pPr>
-    </w:p>
-    <w:p>
-      <w:pPr>
-        <w:pStyle w:val="Style3"/>
-      </w:pPr>
-      <w:r>
         <w:t xml:space="preserve">L’administrateur peut appliquer différents styles </w:t>
       </w:r>
     </w:p>
@@ -2306,18 +2467,30 @@
         </w:rPr>
         <w:t xml:space="preserve"> </w:t>
       </w:r>
+      <w:r>
+        <w:rPr>
+          <w:sz w:val="24"/>
+        </w:rPr>
+        <w:t xml:space="preserve">Service Rest. Il retourne la liste des spectacles en </w:t>
+      </w:r>
+      <w:r>
+        <w:rPr>
+          <w:sz w:val="24"/>
+        </w:rPr>
+        <w:t>JSON</w:t>
+      </w:r>
       <w:bookmarkStart w:id="14" w:name="_GoBack"/>
       <w:bookmarkEnd w:id="14"/>
       <w:r>
         <w:rPr>
           <w:sz w:val="24"/>
         </w:rPr>
-        <w:t>Service Rest. Il retourne la liste des spectacles en JSon. L’accès n’est pas authentifié néanmoins, seul l’Admin peut y avoir accès, via le point de menu.</w:t>
-      </w:r>
-    </w:p>
-    <w:p>
-      <w:pPr>
-        <w:pStyle w:val="ListParagraph"/>
+        <w:t>. L’accès n’est pas authentifié néanmoins, seul l’Admin peut y avoir accès, via le point de menu.</w:t>
+      </w:r>
+    </w:p>
+    <w:p>
+      <w:pPr>
+        <w:pStyle w:val="Paragraphedeliste"/>
         <w:spacing w:after="0"/>
         <w:jc w:val="both"/>
         <w:rPr>
@@ -2327,7 +2500,7 @@
     </w:p>
     <w:p>
       <w:pPr>
-        <w:pStyle w:val="ListParagraph"/>
+        <w:pStyle w:val="Paragraphedeliste"/>
         <w:spacing w:after="0"/>
         <w:jc w:val="both"/>
       </w:pPr>
@@ -2401,7 +2574,7 @@
                     <pic:cNvPicPr/>
                   </pic:nvPicPr>
                   <pic:blipFill rotWithShape="1">
-                    <a:blip r:embed="rId9"/>
+                    <a:blip r:embed="rId10"/>
                     <a:srcRect t="7939" b="14135"/>
                     <a:stretch/>
                   </pic:blipFill>
@@ -2469,7 +2642,6 @@
           <w:noProof/>
           <w:lang w:eastAsia="fr-BE"/>
         </w:rPr>
-        <w:lastRenderedPageBreak/>
         <w:drawing>
           <wp:inline distT="0" distB="0" distL="0" distR="0" wp14:anchorId="27C06866" wp14:editId="1B71E61A">
             <wp:extent cx="5760720" cy="2943225"/>
@@ -2486,7 +2658,7 @@
                     <pic:cNvPicPr/>
                   </pic:nvPicPr>
                   <pic:blipFill rotWithShape="1">
-                    <a:blip r:embed="rId10"/>
+                    <a:blip r:embed="rId11"/>
                     <a:srcRect t="3233" b="5901"/>
                     <a:stretch/>
                   </pic:blipFill>
@@ -2531,19 +2703,11 @@
     </w:p>
     <w:p>
       <w:pPr>
-        <w:spacing w:after="0"/>
-        <w:jc w:val="both"/>
-        <w:rPr>
-          <w:sz w:val="24"/>
-        </w:rPr>
-      </w:pPr>
-    </w:p>
-    <w:p>
-      <w:pPr>
         <w:pStyle w:val="Style2"/>
       </w:pPr>
       <w:bookmarkStart w:id="16" w:name="_Toc10967145"/>
       <w:r>
+        <w:lastRenderedPageBreak/>
         <w:t>Langages et framework utilisés</w:t>
       </w:r>
       <w:bookmarkEnd w:id="16"/>
@@ -2785,7 +2949,6 @@
           <w:szCs w:val="26"/>
           <w:lang w:eastAsia="fr-BE"/>
         </w:rPr>
-        <w:lastRenderedPageBreak/>
         <w:drawing>
           <wp:inline distT="0" distB="0" distL="0" distR="0" wp14:anchorId="06CC535D" wp14:editId="5AF1B269">
             <wp:extent cx="5758691" cy="1028700"/>
@@ -2804,7 +2967,7 @@
                     </pic:cNvPicPr>
                   </pic:nvPicPr>
                   <pic:blipFill rotWithShape="1">
-                    <a:blip r:embed="rId11">
+                    <a:blip r:embed="rId12">
                       <a:extLst>
                         <a:ext uri="{28A0092B-C50C-407E-A947-70E740481C1C}">
                           <a14:useLocalDpi xmlns:a14="http://schemas.microsoft.com/office/drawing/2010/main" val="0"/>
@@ -2894,7 +3057,7 @@
                     </pic:cNvPicPr>
                   </pic:nvPicPr>
                   <pic:blipFill rotWithShape="1">
-                    <a:blip r:embed="rId12">
+                    <a:blip r:embed="rId13">
                       <a:extLst>
                         <a:ext uri="{28A0092B-C50C-407E-A947-70E740481C1C}">
                           <a14:useLocalDpi xmlns:a14="http://schemas.microsoft.com/office/drawing/2010/main" val="0"/>
@@ -2960,6 +3123,7 @@
           <w:szCs w:val="26"/>
           <w:lang w:eastAsia="fr-BE"/>
         </w:rPr>
+        <w:lastRenderedPageBreak/>
         <w:drawing>
           <wp:inline distT="0" distB="0" distL="0" distR="0" wp14:anchorId="12A71384" wp14:editId="5DDC0221">
             <wp:extent cx="5760502" cy="1876425"/>
@@ -2978,7 +3142,7 @@
                     </pic:cNvPicPr>
                   </pic:nvPicPr>
                   <pic:blipFill rotWithShape="1">
-                    <a:blip r:embed="rId13">
+                    <a:blip r:embed="rId14">
                       <a:extLst>
                         <a:ext uri="{28A0092B-C50C-407E-A947-70E740481C1C}">
                           <a14:useLocalDpi xmlns:a14="http://schemas.microsoft.com/office/drawing/2010/main" val="0"/>
@@ -3058,7 +3222,7 @@
                     <pic:cNvPicPr/>
                   </pic:nvPicPr>
                   <pic:blipFill rotWithShape="1">
-                    <a:blip r:embed="rId14"/>
+                    <a:blip r:embed="rId15"/>
                     <a:srcRect t="5293" b="24721"/>
                     <a:stretch/>
                   </pic:blipFill>
@@ -3126,7 +3290,6 @@
           <w:noProof/>
           <w:lang w:eastAsia="fr-BE"/>
         </w:rPr>
-        <w:lastRenderedPageBreak/>
         <w:drawing>
           <wp:inline distT="0" distB="0" distL="0" distR="0" wp14:anchorId="7196DC3F" wp14:editId="1991C1C2">
             <wp:extent cx="5760720" cy="2238622"/>
@@ -3145,7 +3308,7 @@
                     </pic:cNvPicPr>
                   </pic:nvPicPr>
                   <pic:blipFill>
-                    <a:blip r:embed="rId15">
+                    <a:blip r:embed="rId16">
                       <a:extLst>
                         <a:ext uri="{28A0092B-C50C-407E-A947-70E740481C1C}">
                           <a14:useLocalDpi xmlns:a14="http://schemas.microsoft.com/office/drawing/2010/main" val="0"/>
@@ -3190,9 +3353,70 @@
     <w:p>
       <w:pPr>
         <w:pStyle w:val="Style2"/>
+        <w:numPr>
+          <w:ilvl w:val="0"/>
+          <w:numId w:val="0"/>
+        </w:numPr>
+        <w:ind w:left="720" w:hanging="360"/>
+      </w:pPr>
+    </w:p>
+    <w:p>
+      <w:pPr>
+        <w:pStyle w:val="Style2"/>
+        <w:numPr>
+          <w:ilvl w:val="0"/>
+          <w:numId w:val="0"/>
+        </w:numPr>
+        <w:ind w:left="720" w:hanging="360"/>
+      </w:pPr>
+    </w:p>
+    <w:p>
+      <w:pPr>
+        <w:pStyle w:val="Style2"/>
+        <w:numPr>
+          <w:ilvl w:val="0"/>
+          <w:numId w:val="0"/>
+        </w:numPr>
+        <w:ind w:left="720" w:hanging="360"/>
+      </w:pPr>
+    </w:p>
+    <w:p>
+      <w:pPr>
+        <w:pStyle w:val="Style2"/>
+        <w:numPr>
+          <w:ilvl w:val="0"/>
+          <w:numId w:val="0"/>
+        </w:numPr>
+        <w:ind w:left="720" w:hanging="360"/>
+      </w:pPr>
+    </w:p>
+    <w:p>
+      <w:pPr>
+        <w:pStyle w:val="Style2"/>
+        <w:numPr>
+          <w:ilvl w:val="0"/>
+          <w:numId w:val="0"/>
+        </w:numPr>
+        <w:ind w:left="720" w:hanging="360"/>
+      </w:pPr>
+    </w:p>
+    <w:p>
+      <w:pPr>
+        <w:pStyle w:val="Style2"/>
+        <w:numPr>
+          <w:ilvl w:val="0"/>
+          <w:numId w:val="0"/>
+        </w:numPr>
+        <w:ind w:left="720" w:hanging="360"/>
+      </w:pPr>
+    </w:p>
+    <w:p>
+      <w:pPr>
+        <w:pStyle w:val="Style2"/>
       </w:pPr>
       <w:bookmarkStart w:id="23" w:name="_Toc10967152"/>
       <w:r>
+        <w:lastRenderedPageBreak/>
         <w:t>Le membre peut consulter sa liste de réservations</w:t>
       </w:r>
       <w:bookmarkEnd w:id="23"/>
@@ -3205,6 +3429,10 @@
           <w:numId w:val="0"/>
         </w:numPr>
         <w:ind w:left="720"/>
+        <w:rPr>
+          <w:sz w:val="10"/>
+          <w:szCs w:val="10"/>
+        </w:rPr>
       </w:pPr>
     </w:p>
     <w:p>
@@ -3237,7 +3465,7 @@
                     <pic:cNvPicPr/>
                   </pic:nvPicPr>
                   <pic:blipFill rotWithShape="1">
-                    <a:blip r:embed="rId16"/>
+                    <a:blip r:embed="rId17"/>
                     <a:srcRect t="5293" b="61185"/>
                     <a:stretch/>
                   </pic:blipFill>
@@ -3327,7 +3555,7 @@
                     </pic:cNvPicPr>
                   </pic:nvPicPr>
                   <pic:blipFill>
-                    <a:blip r:embed="rId17">
+                    <a:blip r:embed="rId18">
                       <a:extLst>
                         <a:ext uri="{28A0092B-C50C-407E-A947-70E740481C1C}">
                           <a14:useLocalDpi xmlns:a14="http://schemas.microsoft.com/office/drawing/2010/main" val="0"/>
@@ -3413,7 +3641,6 @@
           <w:szCs w:val="24"/>
           <w:lang w:eastAsia="fr-BE"/>
         </w:rPr>
-        <w:lastRenderedPageBreak/>
         <w:drawing>
           <wp:inline distT="0" distB="0" distL="0" distR="0" wp14:anchorId="08F50636" wp14:editId="49CC1566">
             <wp:extent cx="5760720" cy="1590675"/>
@@ -3432,7 +3659,7 @@
                     </pic:cNvPicPr>
                   </pic:nvPicPr>
                   <pic:blipFill rotWithShape="1">
-                    <a:blip r:embed="rId18">
+                    <a:blip r:embed="rId19">
                       <a:extLst>
                         <a:ext uri="{28A0092B-C50C-407E-A947-70E740481C1C}">
                           <a14:useLocalDpi xmlns:a14="http://schemas.microsoft.com/office/drawing/2010/main" val="0"/>
@@ -3475,11 +3702,57 @@
           <w:szCs w:val="24"/>
         </w:rPr>
       </w:pPr>
-      <w:r>
+    </w:p>
+    <w:p>
+      <w:pPr>
+        <w:jc w:val="both"/>
         <w:rPr>
           <w:sz w:val="24"/>
           <w:szCs w:val="24"/>
         </w:rPr>
+      </w:pPr>
+    </w:p>
+    <w:p>
+      <w:pPr>
+        <w:jc w:val="both"/>
+        <w:rPr>
+          <w:sz w:val="24"/>
+          <w:szCs w:val="24"/>
+        </w:rPr>
+      </w:pPr>
+    </w:p>
+    <w:p>
+      <w:pPr>
+        <w:jc w:val="both"/>
+        <w:rPr>
+          <w:sz w:val="24"/>
+          <w:szCs w:val="24"/>
+        </w:rPr>
+      </w:pPr>
+    </w:p>
+    <w:p>
+      <w:pPr>
+        <w:jc w:val="both"/>
+        <w:rPr>
+          <w:sz w:val="24"/>
+          <w:szCs w:val="24"/>
+        </w:rPr>
+      </w:pPr>
+    </w:p>
+    <w:p>
+      <w:pPr>
+        <w:jc w:val="both"/>
+        <w:rPr>
+          <w:sz w:val="24"/>
+          <w:szCs w:val="24"/>
+        </w:rPr>
+      </w:pPr>
+      <w:r>
+        <w:rPr>
+          <w:sz w:val="24"/>
+          <w:szCs w:val="24"/>
+        </w:rPr>
+        <w:lastRenderedPageBreak/>
         <w:t xml:space="preserve">Après </w:t>
       </w:r>
       <w:r>
@@ -3526,7 +3799,7 @@
                     <pic:cNvPicPr/>
                   </pic:nvPicPr>
                   <pic:blipFill rotWithShape="1">
-                    <a:blip r:embed="rId19"/>
+                    <a:blip r:embed="rId20"/>
                     <a:srcRect t="4705" b="5606"/>
                     <a:stretch/>
                   </pic:blipFill>
@@ -3614,7 +3887,7 @@
                     <pic:cNvPicPr/>
                   </pic:nvPicPr>
                   <pic:blipFill rotWithShape="1">
-                    <a:blip r:embed="rId20"/>
+                    <a:blip r:embed="rId21"/>
                     <a:srcRect t="4705" b="7959"/>
                     <a:stretch/>
                   </pic:blipFill>
@@ -3648,7 +3921,6 @@
       </w:pPr>
       <w:bookmarkStart w:id="27" w:name="_Toc10967156"/>
       <w:r>
-        <w:lastRenderedPageBreak/>
         <w:t>L’administrateur peut importer</w:t>
       </w:r>
       <w:bookmarkEnd w:id="27"/>
@@ -3696,7 +3968,7 @@
                     <pic:cNvPicPr/>
                   </pic:nvPicPr>
                   <pic:blipFill rotWithShape="1">
-                    <a:blip r:embed="rId21"/>
+                    <a:blip r:embed="rId22"/>
                     <a:srcRect t="5293" b="60890"/>
                     <a:stretch/>
                   </pic:blipFill>
@@ -3738,6 +4010,7 @@
           <w:noProof/>
           <w:lang w:eastAsia="fr-BE"/>
         </w:rPr>
+        <w:lastRenderedPageBreak/>
         <w:drawing>
           <wp:inline distT="0" distB="0" distL="0" distR="0" wp14:anchorId="45E9DE2C" wp14:editId="63CEF9A9">
             <wp:extent cx="5760720" cy="923925"/>
@@ -3754,7 +4027,7 @@
                     <pic:cNvPicPr/>
                   </pic:nvPicPr>
                   <pic:blipFill rotWithShape="1">
-                    <a:blip r:embed="rId22"/>
+                    <a:blip r:embed="rId23"/>
                     <a:srcRect t="5587" b="65889"/>
                     <a:stretch/>
                   </pic:blipFill>
@@ -3855,7 +4128,7 @@
                     <pic:cNvPicPr/>
                   </pic:nvPicPr>
                   <pic:blipFill rotWithShape="1">
-                    <a:blip r:embed="rId23"/>
+                    <a:blip r:embed="rId24"/>
                     <a:srcRect t="5587" b="48834"/>
                     <a:stretch/>
                   </pic:blipFill>
@@ -3929,7 +4202,7 @@
                     <pic:cNvPicPr/>
                   </pic:nvPicPr>
                   <pic:blipFill rotWithShape="1">
-                    <a:blip r:embed="rId24"/>
+                    <a:blip r:embed="rId25"/>
                     <a:srcRect t="4705" b="58831"/>
                     <a:stretch/>
                   </pic:blipFill>
@@ -3987,7 +4260,7 @@
                     <pic:cNvPicPr/>
                   </pic:nvPicPr>
                   <pic:blipFill rotWithShape="1">
-                    <a:blip r:embed="rId25"/>
+                    <a:blip r:embed="rId26"/>
                     <a:srcRect t="4118" b="77944"/>
                     <a:stretch/>
                   </pic:blipFill>
@@ -4027,7 +4300,7 @@
     <w:p/>
     <w:p/>
     <w:sectPr>
-      <w:footerReference w:type="default" r:id="rId26"/>
+      <w:footerReference w:type="default" r:id="rId27"/>
       <w:pgSz w:w="11906" w:h="16838"/>
       <w:pgMar w:top="1417" w:right="1417" w:bottom="1417" w:left="1417" w:header="708" w:footer="708" w:gutter="0"/>
       <w:cols w:space="708"/>
@@ -4037,16 +4310,8 @@
 </w:document>
 </file>
 
-<file path=word/commentsIds.xml><?xml version="1.0" encoding="utf-8"?>
-<w16cid:commentsIds xmlns:wpc="http://schemas.microsoft.com/office/word/2010/wordprocessingCanvas" xmlns:cx="http://schemas.microsoft.com/office/drawing/2014/chartex" xmlns:cx1="http://schemas.microsoft.com/office/drawing/2015/9/8/chartex" xmlns:cx2="http://schemas.microsoft.com/office/drawing/2015/10/21/chartex" xmlns:cx3="http://schemas.microsoft.com/office/drawing/2016/5/9/chartex" xmlns:cx4="http://schemas.microsoft.com/office/drawing/2016/5/10/chartex" xmlns:cx5="http://schemas.microsoft.com/office/drawing/2016/5/11/chartex" xmlns:cx6="http://schemas.microsoft.com/office/drawing/2016/5/12/chartex" xmlns:cx7="http://schemas.microsoft.com/office/drawing/2016/5/13/chartex" xmlns:cx8="http://schemas.microsoft.com/office/drawing/2016/5/14/chartex" xmlns:mc="http://schemas.openxmlformats.org/markup-compatibility/2006" xmlns:aink="http://schemas.microsoft.com/office/drawing/2016/ink" xmlns:am3d="http://schemas.microsoft.com/office/drawing/2017/model3d" xmlns:o="urn:schemas-microsoft-com:office:office" xmlns:r="http://schemas.openxmlformats.org/officeDocument/2006/relationships" xmlns:m="http://schemas.openxmlformats.org/officeDocument/2006/math" xmlns:v="urn:schemas-microsoft-com:vml" xmlns:wp14="http://schemas.microsoft.com/office/word/2010/wordprocessingDrawing" xmlns:wp="http://schemas.openxmlformats.org/drawingml/2006/wordprocessingDrawing" xmlns:w10="urn:schemas-microsoft-com:office:word" xmlns:w="http://schemas.openxmlformats.org/wordprocessingml/2006/main" xmlns:w14="http://schemas.microsoft.com/office/word/2010/wordml" xmlns:w15="http://schemas.microsoft.com/office/word/2012/wordml" xmlns:w16cid="http://schemas.microsoft.com/office/word/2016/wordml/cid" xmlns:w16se="http://schemas.microsoft.com/office/word/2015/wordml/symex" xmlns:wpg="http://schemas.microsoft.com/office/word/2010/wordprocessingGroup" xmlns:wpi="http://schemas.microsoft.com/office/word/2010/wordprocessingInk" xmlns:wne="http://schemas.microsoft.com/office/word/2006/wordml" xmlns:wps="http://schemas.microsoft.com/office/word/2010/wordprocessingShape" mc:Ignorable="w14 w15 w16se w16cid wp14">
-  <w16cid:commentId w16cid:paraId="1977DA18" w16cid:durableId="20ABF893"/>
-  <w16cid:commentId w16cid:paraId="25F68E9B" w16cid:durableId="20ABF894"/>
-  <w16cid:commentId w16cid:paraId="7EC99983" w16cid:durableId="20ABF895"/>
-</w16cid:commentsIds>
-</file>
-
 <file path=word/endnotes.xml><?xml version="1.0" encoding="utf-8"?>
-<w:endnotes xmlns:wpc="http://schemas.microsoft.com/office/word/2010/wordprocessingCanvas" xmlns:mc="http://schemas.openxmlformats.org/markup-compatibility/2006" xmlns:o="urn:schemas-microsoft-com:office:office" xmlns:r="http://schemas.openxmlformats.org/officeDocument/2006/relationships" xmlns:m="http://schemas.openxmlformats.org/officeDocument/2006/math" xmlns:v="urn:schemas-microsoft-com:vml" xmlns:wp14="http://schemas.microsoft.com/office/word/2010/wordprocessingDrawing" xmlns:wp="http://schemas.openxmlformats.org/drawingml/2006/wordprocessingDrawing" xmlns:w10="urn:schemas-microsoft-com:office:word" xmlns:w="http://schemas.openxmlformats.org/wordprocessingml/2006/main" xmlns:w14="http://schemas.microsoft.com/office/word/2010/wordml" xmlns:w15="http://schemas.microsoft.com/office/word/2012/wordml" xmlns:wpg="http://schemas.microsoft.com/office/word/2010/wordprocessingGroup" xmlns:wpi="http://schemas.microsoft.com/office/word/2010/wordprocessingInk" xmlns:wne="http://schemas.microsoft.com/office/word/2006/wordml" xmlns:wps="http://schemas.microsoft.com/office/word/2010/wordprocessingShape" mc:Ignorable="w14 w15 wp14">
+<w:endnotes xmlns:wpc="http://schemas.microsoft.com/office/word/2010/wordprocessingCanvas" xmlns:cx="http://schemas.microsoft.com/office/drawing/2014/chartex" xmlns:cx1="http://schemas.microsoft.com/office/drawing/2015/9/8/chartex" xmlns:cx2="http://schemas.microsoft.com/office/drawing/2015/10/21/chartex" xmlns:cx3="http://schemas.microsoft.com/office/drawing/2016/5/9/chartex" xmlns:cx4="http://schemas.microsoft.com/office/drawing/2016/5/10/chartex" xmlns:cx5="http://schemas.microsoft.com/office/drawing/2016/5/11/chartex" xmlns:cx6="http://schemas.microsoft.com/office/drawing/2016/5/12/chartex" xmlns:cx7="http://schemas.microsoft.com/office/drawing/2016/5/13/chartex" xmlns:cx8="http://schemas.microsoft.com/office/drawing/2016/5/14/chartex" xmlns:mc="http://schemas.openxmlformats.org/markup-compatibility/2006" xmlns:aink="http://schemas.microsoft.com/office/drawing/2016/ink" xmlns:am3d="http://schemas.microsoft.com/office/drawing/2017/model3d" xmlns:o="urn:schemas-microsoft-com:office:office" xmlns:r="http://schemas.openxmlformats.org/officeDocument/2006/relationships" xmlns:m="http://schemas.openxmlformats.org/officeDocument/2006/math" xmlns:v="urn:schemas-microsoft-com:vml" xmlns:wp14="http://schemas.microsoft.com/office/word/2010/wordprocessingDrawing" xmlns:wp="http://schemas.openxmlformats.org/drawingml/2006/wordprocessingDrawing" xmlns:w10="urn:schemas-microsoft-com:office:word" xmlns:w="http://schemas.openxmlformats.org/wordprocessingml/2006/main" xmlns:w14="http://schemas.microsoft.com/office/word/2010/wordml" xmlns:w15="http://schemas.microsoft.com/office/word/2012/wordml" xmlns:w16cid="http://schemas.microsoft.com/office/word/2016/wordml/cid" xmlns:w16se="http://schemas.microsoft.com/office/word/2015/wordml/symex" xmlns:wpg="http://schemas.microsoft.com/office/word/2010/wordprocessingGroup" xmlns:wpi="http://schemas.microsoft.com/office/word/2010/wordprocessingInk" xmlns:wne="http://schemas.microsoft.com/office/word/2006/wordml" xmlns:wps="http://schemas.microsoft.com/office/word/2010/wordprocessingShape" mc:Ignorable="w14 w15 w16se w16cid wp14">
   <w:endnote w:type="separator" w:id="-1">
     <w:p>
       <w:pPr>
@@ -4071,7 +4336,7 @@
 </file>
 
 <file path=word/footer1.xml><?xml version="1.0" encoding="utf-8"?>
-<w:ftr xmlns:wpc="http://schemas.microsoft.com/office/word/2010/wordprocessingCanvas" xmlns:mc="http://schemas.openxmlformats.org/markup-compatibility/2006" xmlns:o="urn:schemas-microsoft-com:office:office" xmlns:r="http://schemas.openxmlformats.org/officeDocument/2006/relationships" xmlns:m="http://schemas.openxmlformats.org/officeDocument/2006/math" xmlns:v="urn:schemas-microsoft-com:vml" xmlns:wp14="http://schemas.microsoft.com/office/word/2010/wordprocessingDrawing" xmlns:wp="http://schemas.openxmlformats.org/drawingml/2006/wordprocessingDrawing" xmlns:w10="urn:schemas-microsoft-com:office:word" xmlns:w="http://schemas.openxmlformats.org/wordprocessingml/2006/main" xmlns:w14="http://schemas.microsoft.com/office/word/2010/wordml" xmlns:w15="http://schemas.microsoft.com/office/word/2012/wordml" xmlns:wpg="http://schemas.microsoft.com/office/word/2010/wordprocessingGroup" xmlns:wpi="http://schemas.microsoft.com/office/word/2010/wordprocessingInk" xmlns:wne="http://schemas.microsoft.com/office/word/2006/wordml" xmlns:wps="http://schemas.microsoft.com/office/word/2010/wordprocessingShape" mc:Ignorable="w14 w15 wp14">
+<w:ftr xmlns:wpc="http://schemas.microsoft.com/office/word/2010/wordprocessingCanvas" xmlns:cx="http://schemas.microsoft.com/office/drawing/2014/chartex" xmlns:cx1="http://schemas.microsoft.com/office/drawing/2015/9/8/chartex" xmlns:cx2="http://schemas.microsoft.com/office/drawing/2015/10/21/chartex" xmlns:cx3="http://schemas.microsoft.com/office/drawing/2016/5/9/chartex" xmlns:cx4="http://schemas.microsoft.com/office/drawing/2016/5/10/chartex" xmlns:cx5="http://schemas.microsoft.com/office/drawing/2016/5/11/chartex" xmlns:cx6="http://schemas.microsoft.com/office/drawing/2016/5/12/chartex" xmlns:cx7="http://schemas.microsoft.com/office/drawing/2016/5/13/chartex" xmlns:cx8="http://schemas.microsoft.com/office/drawing/2016/5/14/chartex" xmlns:mc="http://schemas.openxmlformats.org/markup-compatibility/2006" xmlns:aink="http://schemas.microsoft.com/office/drawing/2016/ink" xmlns:am3d="http://schemas.microsoft.com/office/drawing/2017/model3d" xmlns:o="urn:schemas-microsoft-com:office:office" xmlns:r="http://schemas.openxmlformats.org/officeDocument/2006/relationships" xmlns:m="http://schemas.openxmlformats.org/officeDocument/2006/math" xmlns:v="urn:schemas-microsoft-com:vml" xmlns:wp14="http://schemas.microsoft.com/office/word/2010/wordprocessingDrawing" xmlns:wp="http://schemas.openxmlformats.org/drawingml/2006/wordprocessingDrawing" xmlns:w10="urn:schemas-microsoft-com:office:word" xmlns:w="http://schemas.openxmlformats.org/wordprocessingml/2006/main" xmlns:w14="http://schemas.microsoft.com/office/word/2010/wordml" xmlns:w15="http://schemas.microsoft.com/office/word/2012/wordml" xmlns:w16cid="http://schemas.microsoft.com/office/word/2016/wordml/cid" xmlns:w16se="http://schemas.microsoft.com/office/word/2015/wordml/symex" xmlns:wpg="http://schemas.microsoft.com/office/word/2010/wordprocessingGroup" xmlns:wpi="http://schemas.microsoft.com/office/word/2010/wordprocessingInk" xmlns:wne="http://schemas.microsoft.com/office/word/2006/wordml" xmlns:wps="http://schemas.microsoft.com/office/word/2010/wordprocessingShape" mc:Ignorable="w14 w15 w16se w16cid wp14">
   <w:sdt>
     <w:sdtPr>
       <w:id w:val="-950391980"/>
@@ -4084,7 +4349,7 @@
     <w:sdtContent>
       <w:p>
         <w:pPr>
-          <w:pStyle w:val="Footer"/>
+          <w:pStyle w:val="Pieddepage"/>
           <w:jc w:val="right"/>
         </w:pPr>
         <w:r>
@@ -4111,14 +4376,14 @@
   </w:sdt>
   <w:p>
     <w:pPr>
-      <w:pStyle w:val="Footer"/>
+      <w:pStyle w:val="Pieddepage"/>
     </w:pPr>
   </w:p>
 </w:ftr>
 </file>
 
 <file path=word/footnotes.xml><?xml version="1.0" encoding="utf-8"?>
-<w:footnotes xmlns:wpc="http://schemas.microsoft.com/office/word/2010/wordprocessingCanvas" xmlns:mc="http://schemas.openxmlformats.org/markup-compatibility/2006" xmlns:o="urn:schemas-microsoft-com:office:office" xmlns:r="http://schemas.openxmlformats.org/officeDocument/2006/relationships" xmlns:m="http://schemas.openxmlformats.org/officeDocument/2006/math" xmlns:v="urn:schemas-microsoft-com:vml" xmlns:wp14="http://schemas.microsoft.com/office/word/2010/wordprocessingDrawing" xmlns:wp="http://schemas.openxmlformats.org/drawingml/2006/wordprocessingDrawing" xmlns:w10="urn:schemas-microsoft-com:office:word" xmlns:w="http://schemas.openxmlformats.org/wordprocessingml/2006/main" xmlns:w14="http://schemas.microsoft.com/office/word/2010/wordml" xmlns:w15="http://schemas.microsoft.com/office/word/2012/wordml" xmlns:wpg="http://schemas.microsoft.com/office/word/2010/wordprocessingGroup" xmlns:wpi="http://schemas.microsoft.com/office/word/2010/wordprocessingInk" xmlns:wne="http://schemas.microsoft.com/office/word/2006/wordml" xmlns:wps="http://schemas.microsoft.com/office/word/2010/wordprocessingShape" mc:Ignorable="w14 w15 wp14">
+<w:footnotes xmlns:wpc="http://schemas.microsoft.com/office/word/2010/wordprocessingCanvas" xmlns:cx="http://schemas.microsoft.com/office/drawing/2014/chartex" xmlns:cx1="http://schemas.microsoft.com/office/drawing/2015/9/8/chartex" xmlns:cx2="http://schemas.microsoft.com/office/drawing/2015/10/21/chartex" xmlns:cx3="http://schemas.microsoft.com/office/drawing/2016/5/9/chartex" xmlns:cx4="http://schemas.microsoft.com/office/drawing/2016/5/10/chartex" xmlns:cx5="http://schemas.microsoft.com/office/drawing/2016/5/11/chartex" xmlns:cx6="http://schemas.microsoft.com/office/drawing/2016/5/12/chartex" xmlns:cx7="http://schemas.microsoft.com/office/drawing/2016/5/13/chartex" xmlns:cx8="http://schemas.microsoft.com/office/drawing/2016/5/14/chartex" xmlns:mc="http://schemas.openxmlformats.org/markup-compatibility/2006" xmlns:aink="http://schemas.microsoft.com/office/drawing/2016/ink" xmlns:am3d="http://schemas.microsoft.com/office/drawing/2017/model3d" xmlns:o="urn:schemas-microsoft-com:office:office" xmlns:r="http://schemas.openxmlformats.org/officeDocument/2006/relationships" xmlns:m="http://schemas.openxmlformats.org/officeDocument/2006/math" xmlns:v="urn:schemas-microsoft-com:vml" xmlns:wp14="http://schemas.microsoft.com/office/word/2010/wordprocessingDrawing" xmlns:wp="http://schemas.openxmlformats.org/drawingml/2006/wordprocessingDrawing" xmlns:w10="urn:schemas-microsoft-com:office:word" xmlns:w="http://schemas.openxmlformats.org/wordprocessingml/2006/main" xmlns:w14="http://schemas.microsoft.com/office/word/2010/wordml" xmlns:w15="http://schemas.microsoft.com/office/word/2012/wordml" xmlns:w16cid="http://schemas.microsoft.com/office/word/2016/wordml/cid" xmlns:w16se="http://schemas.microsoft.com/office/word/2015/wordml/symex" xmlns:wpg="http://schemas.microsoft.com/office/word/2010/wordprocessingGroup" xmlns:wpi="http://schemas.microsoft.com/office/word/2010/wordprocessingInk" xmlns:wne="http://schemas.microsoft.com/office/word/2006/wordml" xmlns:wps="http://schemas.microsoft.com/office/word/2010/wordprocessingShape" mc:Ignorable="w14 w15 w16se w16cid wp14">
   <w:footnote w:type="separator" w:id="-1">
     <w:p>
       <w:pPr>
@@ -4143,7 +4408,7 @@
 </file>
 
 <file path=word/numbering.xml><?xml version="1.0" encoding="utf-8"?>
-<w:numbering xmlns:wpc="http://schemas.microsoft.com/office/word/2010/wordprocessingCanvas" xmlns:mc="http://schemas.openxmlformats.org/markup-compatibility/2006" xmlns:o="urn:schemas-microsoft-com:office:office" xmlns:r="http://schemas.openxmlformats.org/officeDocument/2006/relationships" xmlns:m="http://schemas.openxmlformats.org/officeDocument/2006/math" xmlns:v="urn:schemas-microsoft-com:vml" xmlns:wp14="http://schemas.microsoft.com/office/word/2010/wordprocessingDrawing" xmlns:wp="http://schemas.openxmlformats.org/drawingml/2006/wordprocessingDrawing" xmlns:w10="urn:schemas-microsoft-com:office:word" xmlns:w="http://schemas.openxmlformats.org/wordprocessingml/2006/main" xmlns:w14="http://schemas.microsoft.com/office/word/2010/wordml" xmlns:w15="http://schemas.microsoft.com/office/word/2012/wordml" xmlns:wpg="http://schemas.microsoft.com/office/word/2010/wordprocessingGroup" xmlns:wpi="http://schemas.microsoft.com/office/word/2010/wordprocessingInk" xmlns:wne="http://schemas.microsoft.com/office/word/2006/wordml" xmlns:wps="http://schemas.microsoft.com/office/word/2010/wordprocessingShape" mc:Ignorable="w14 w15 wp14">
+<w:numbering xmlns:wpc="http://schemas.microsoft.com/office/word/2010/wordprocessingCanvas" xmlns:cx="http://schemas.microsoft.com/office/drawing/2014/chartex" xmlns:cx1="http://schemas.microsoft.com/office/drawing/2015/9/8/chartex" xmlns:cx2="http://schemas.microsoft.com/office/drawing/2015/10/21/chartex" xmlns:cx3="http://schemas.microsoft.com/office/drawing/2016/5/9/chartex" xmlns:cx4="http://schemas.microsoft.com/office/drawing/2016/5/10/chartex" xmlns:cx5="http://schemas.microsoft.com/office/drawing/2016/5/11/chartex" xmlns:cx6="http://schemas.microsoft.com/office/drawing/2016/5/12/chartex" xmlns:cx7="http://schemas.microsoft.com/office/drawing/2016/5/13/chartex" xmlns:cx8="http://schemas.microsoft.com/office/drawing/2016/5/14/chartex" xmlns:mc="http://schemas.openxmlformats.org/markup-compatibility/2006" xmlns:aink="http://schemas.microsoft.com/office/drawing/2016/ink" xmlns:am3d="http://schemas.microsoft.com/office/drawing/2017/model3d" xmlns:o="urn:schemas-microsoft-com:office:office" xmlns:r="http://schemas.openxmlformats.org/officeDocument/2006/relationships" xmlns:m="http://schemas.openxmlformats.org/officeDocument/2006/math" xmlns:v="urn:schemas-microsoft-com:vml" xmlns:wp14="http://schemas.microsoft.com/office/word/2010/wordprocessingDrawing" xmlns:wp="http://schemas.openxmlformats.org/drawingml/2006/wordprocessingDrawing" xmlns:w10="urn:schemas-microsoft-com:office:word" xmlns:w="http://schemas.openxmlformats.org/wordprocessingml/2006/main" xmlns:w14="http://schemas.microsoft.com/office/word/2010/wordml" xmlns:w15="http://schemas.microsoft.com/office/word/2012/wordml" xmlns:w16cid="http://schemas.microsoft.com/office/word/2016/wordml/cid" xmlns:w16se="http://schemas.microsoft.com/office/word/2015/wordml/symex" xmlns:wpg="http://schemas.microsoft.com/office/word/2010/wordprocessingGroup" xmlns:wpi="http://schemas.microsoft.com/office/word/2010/wordprocessingInk" xmlns:wne="http://schemas.microsoft.com/office/word/2006/wordml" xmlns:wps="http://schemas.microsoft.com/office/word/2010/wordprocessingShape" mc:Ignorable="w14 w15 w16se w16cid wp14">
   <w:abstractNum w:abstractNumId="0" w15:restartNumberingAfterBreak="0">
     <w:nsid w:val="00D81BA6"/>
     <w:multiLevelType w:val="hybridMultilevel"/>
@@ -6314,7 +6579,7 @@
 </file>
 
 <file path=word/styles.xml><?xml version="1.0" encoding="utf-8"?>
-<w:styles xmlns:mc="http://schemas.openxmlformats.org/markup-compatibility/2006" xmlns:r="http://schemas.openxmlformats.org/officeDocument/2006/relationships" xmlns:w="http://schemas.openxmlformats.org/wordprocessingml/2006/main" xmlns:w14="http://schemas.microsoft.com/office/word/2010/wordml" xmlns:w15="http://schemas.microsoft.com/office/word/2012/wordml" mc:Ignorable="w14 w15">
+<w:styles xmlns:mc="http://schemas.openxmlformats.org/markup-compatibility/2006" xmlns:r="http://schemas.openxmlformats.org/officeDocument/2006/relationships" xmlns:w="http://schemas.openxmlformats.org/wordprocessingml/2006/main" xmlns:w14="http://schemas.microsoft.com/office/word/2010/wordml" xmlns:w15="http://schemas.microsoft.com/office/word/2012/wordml" xmlns:w16cid="http://schemas.microsoft.com/office/word/2016/wordml/cid" xmlns:w16se="http://schemas.microsoft.com/office/word/2015/wordml/symex" mc:Ignorable="w14 w15 w16se w16cid">
   <w:docDefaults>
     <w:rPrDefault>
       <w:rPr>
@@ -6330,7 +6595,7 @@
       </w:pPr>
     </w:pPrDefault>
   </w:docDefaults>
-  <w:latentStyles w:defLockedState="0" w:defUIPriority="99" w:defSemiHidden="0" w:defUnhideWhenUsed="0" w:defQFormat="0" w:count="371">
+  <w:latentStyles w:defLockedState="0" w:defUIPriority="99" w:defSemiHidden="0" w:defUnhideWhenUsed="0" w:defQFormat="0" w:count="376">
     <w:lsdException w:name="Normal" w:uiPriority="0" w:qFormat="1"/>
     <w:lsdException w:name="heading 1" w:uiPriority="9" w:qFormat="1"/>
     <w:lsdException w:name="heading 2" w:semiHidden="1" w:uiPriority="9" w:unhideWhenUsed="1" w:qFormat="1"/>
@@ -6436,7 +6701,6 @@
     <w:lsdException w:name="HTML Sample" w:semiHidden="1" w:unhideWhenUsed="1"/>
     <w:lsdException w:name="HTML Typewriter" w:semiHidden="1" w:unhideWhenUsed="1"/>
     <w:lsdException w:name="HTML Variable" w:semiHidden="1" w:unhideWhenUsed="1"/>
-    <w:lsdException w:name="Normal Table" w:semiHidden="1" w:unhideWhenUsed="1"/>
     <w:lsdException w:name="annotation subject" w:semiHidden="1" w:unhideWhenUsed="1"/>
     <w:lsdException w:name="No List" w:semiHidden="1" w:unhideWhenUsed="1"/>
     <w:lsdException w:name="Outline List 1" w:semiHidden="1" w:unhideWhenUsed="1"/>
@@ -6479,11 +6743,8 @@
     <w:lsdException w:name="Table Contemporary" w:semiHidden="1" w:unhideWhenUsed="1"/>
     <w:lsdException w:name="Table Elegant" w:semiHidden="1" w:unhideWhenUsed="1"/>
     <w:lsdException w:name="Table Professional" w:semiHidden="1" w:unhideWhenUsed="1"/>
-    <w:lsdException w:name="Table Subtle 1" w:semiHidden="1" w:unhideWhenUsed="1"/>
     <w:lsdException w:name="Table Subtle 2" w:semiHidden="1" w:unhideWhenUsed="1"/>
     <w:lsdException w:name="Table Web 1" w:semiHidden="1" w:unhideWhenUsed="1"/>
-    <w:lsdException w:name="Table Web 2" w:semiHidden="1" w:unhideWhenUsed="1"/>
-    <w:lsdException w:name="Table Web 3" w:semiHidden="1" w:unhideWhenUsed="1"/>
     <w:lsdException w:name="Balloon Text" w:semiHidden="1" w:unhideWhenUsed="1"/>
     <w:lsdException w:name="Table Grid" w:uiPriority="39"/>
     <w:lsdException w:name="Table Theme" w:semiHidden="1" w:unhideWhenUsed="1"/>
@@ -6702,17 +6963,22 @@
     <w:lsdException w:name="List Table 5 Dark Accent 6" w:uiPriority="50"/>
     <w:lsdException w:name="List Table 6 Colorful Accent 6" w:uiPriority="51"/>
     <w:lsdException w:name="List Table 7 Colorful Accent 6" w:uiPriority="52"/>
+    <w:lsdException w:name="Mention" w:semiHidden="1" w:unhideWhenUsed="1"/>
+    <w:lsdException w:name="Smart Hyperlink" w:semiHidden="1" w:unhideWhenUsed="1"/>
+    <w:lsdException w:name="Hashtag" w:semiHidden="1" w:unhideWhenUsed="1"/>
+    <w:lsdException w:name="Unresolved Mention" w:semiHidden="1" w:unhideWhenUsed="1"/>
+    <w:lsdException w:name="Smart Link" w:semiHidden="1" w:unhideWhenUsed="1"/>
   </w:latentStyles>
   <w:style w:type="paragraph" w:default="1" w:styleId="Normal">
     <w:name w:val="Normal"/>
     <w:qFormat/>
     <w:rsid w:val="00A55E13"/>
   </w:style>
-  <w:style w:type="paragraph" w:styleId="Heading1">
+  <w:style w:type="paragraph" w:styleId="Titre1">
     <w:name w:val="heading 1"/>
     <w:basedOn w:val="Normal"/>
     <w:next w:val="Normal"/>
-    <w:link w:val="Heading1Char"/>
+    <w:link w:val="Titre1Car"/>
     <w:uiPriority w:val="9"/>
     <w:qFormat/>
     <w:rsid w:val="00FE3FBF"/>
@@ -6729,11 +6995,11 @@
       <w:szCs w:val="32"/>
     </w:rPr>
   </w:style>
-  <w:style w:type="paragraph" w:styleId="Heading2">
+  <w:style w:type="paragraph" w:styleId="Titre2">
     <w:name w:val="heading 2"/>
     <w:basedOn w:val="Normal"/>
     <w:next w:val="Normal"/>
-    <w:link w:val="Heading2Char"/>
+    <w:link w:val="Titre2Car"/>
     <w:uiPriority w:val="9"/>
     <w:unhideWhenUsed/>
     <w:qFormat/>
@@ -6753,11 +7019,11 @@
       <w:szCs w:val="26"/>
     </w:rPr>
   </w:style>
-  <w:style w:type="paragraph" w:styleId="Heading3">
+  <w:style w:type="paragraph" w:styleId="Titre3">
     <w:name w:val="heading 3"/>
     <w:basedOn w:val="Normal"/>
     <w:next w:val="Normal"/>
-    <w:link w:val="Heading3Char"/>
+    <w:link w:val="Titre3Car"/>
     <w:uiPriority w:val="9"/>
     <w:semiHidden/>
     <w:unhideWhenUsed/>
@@ -6776,13 +7042,13 @@
       <w:szCs w:val="24"/>
     </w:rPr>
   </w:style>
-  <w:style w:type="character" w:default="1" w:styleId="DefaultParagraphFont">
+  <w:style w:type="character" w:default="1" w:styleId="Policepardfaut">
     <w:name w:val="Default Paragraph Font"/>
     <w:uiPriority w:val="1"/>
     <w:semiHidden/>
     <w:unhideWhenUsed/>
   </w:style>
-  <w:style w:type="table" w:default="1" w:styleId="TableNormal">
+  <w:style w:type="table" w:default="1" w:styleId="TableauNormal">
     <w:name w:val="Normal Table"/>
     <w:uiPriority w:val="99"/>
     <w:semiHidden/>
@@ -6797,16 +7063,16 @@
       </w:tblCellMar>
     </w:tblPr>
   </w:style>
-  <w:style w:type="numbering" w:default="1" w:styleId="NoList">
+  <w:style w:type="numbering" w:default="1" w:styleId="Aucuneliste">
     <w:name w:val="No List"/>
     <w:uiPriority w:val="99"/>
     <w:semiHidden/>
     <w:unhideWhenUsed/>
   </w:style>
-  <w:style w:type="paragraph" w:styleId="ListParagraph">
+  <w:style w:type="paragraph" w:styleId="Paragraphedeliste">
     <w:name w:val="List Paragraph"/>
     <w:basedOn w:val="Normal"/>
-    <w:link w:val="ListParagraphChar"/>
+    <w:link w:val="ParagraphedelisteCar"/>
     <w:uiPriority w:val="34"/>
     <w:qFormat/>
     <w:rsid w:val="005F1D47"/>
@@ -6815,10 +7081,10 @@
       <w:contextualSpacing/>
     </w:pPr>
   </w:style>
-  <w:style w:type="character" w:customStyle="1" w:styleId="Heading2Char">
-    <w:name w:val="Heading 2 Char"/>
-    <w:basedOn w:val="DefaultParagraphFont"/>
-    <w:link w:val="Heading2"/>
+  <w:style w:type="character" w:customStyle="1" w:styleId="Titre2Car">
+    <w:name w:val="Titre 2 Car"/>
+    <w:basedOn w:val="Policepardfaut"/>
+    <w:link w:val="Titre2"/>
     <w:uiPriority w:val="9"/>
     <w:rsid w:val="001F205A"/>
     <w:rPr>
@@ -6830,9 +7096,9 @@
       <w:szCs w:val="26"/>
     </w:rPr>
   </w:style>
-  <w:style w:type="character" w:styleId="CommentReference">
+  <w:style w:type="character" w:styleId="Marquedecommentaire">
     <w:name w:val="annotation reference"/>
-    <w:basedOn w:val="DefaultParagraphFont"/>
+    <w:basedOn w:val="Policepardfaut"/>
     <w:uiPriority w:val="99"/>
     <w:semiHidden/>
     <w:unhideWhenUsed/>
@@ -6842,10 +7108,10 @@
       <w:szCs w:val="16"/>
     </w:rPr>
   </w:style>
-  <w:style w:type="paragraph" w:styleId="CommentText">
+  <w:style w:type="paragraph" w:styleId="Commentaire">
     <w:name w:val="annotation text"/>
     <w:basedOn w:val="Normal"/>
-    <w:link w:val="CommentTextChar"/>
+    <w:link w:val="CommentaireCar"/>
     <w:uiPriority w:val="99"/>
     <w:semiHidden/>
     <w:unhideWhenUsed/>
@@ -6858,10 +7124,10 @@
       <w:szCs w:val="20"/>
     </w:rPr>
   </w:style>
-  <w:style w:type="character" w:customStyle="1" w:styleId="CommentTextChar">
-    <w:name w:val="Comment Text Char"/>
-    <w:basedOn w:val="DefaultParagraphFont"/>
-    <w:link w:val="CommentText"/>
+  <w:style w:type="character" w:customStyle="1" w:styleId="CommentaireCar">
+    <w:name w:val="Commentaire Car"/>
+    <w:basedOn w:val="Policepardfaut"/>
+    <w:link w:val="Commentaire"/>
     <w:uiPriority w:val="99"/>
     <w:semiHidden/>
     <w:rsid w:val="00A64A96"/>
@@ -6870,11 +7136,11 @@
       <w:szCs w:val="20"/>
     </w:rPr>
   </w:style>
-  <w:style w:type="paragraph" w:styleId="CommentSubject">
+  <w:style w:type="paragraph" w:styleId="Objetducommentaire">
     <w:name w:val="annotation subject"/>
-    <w:basedOn w:val="CommentText"/>
-    <w:next w:val="CommentText"/>
-    <w:link w:val="CommentSubjectChar"/>
+    <w:basedOn w:val="Commentaire"/>
+    <w:next w:val="Commentaire"/>
+    <w:link w:val="ObjetducommentaireCar"/>
     <w:uiPriority w:val="99"/>
     <w:semiHidden/>
     <w:unhideWhenUsed/>
@@ -6884,10 +7150,10 @@
       <w:bCs/>
     </w:rPr>
   </w:style>
-  <w:style w:type="character" w:customStyle="1" w:styleId="CommentSubjectChar">
-    <w:name w:val="Comment Subject Char"/>
-    <w:basedOn w:val="CommentTextChar"/>
-    <w:link w:val="CommentSubject"/>
+  <w:style w:type="character" w:customStyle="1" w:styleId="ObjetducommentaireCar">
+    <w:name w:val="Objet du commentaire Car"/>
+    <w:basedOn w:val="CommentaireCar"/>
+    <w:link w:val="Objetducommentaire"/>
     <w:uiPriority w:val="99"/>
     <w:semiHidden/>
     <w:rsid w:val="00A64A96"/>
@@ -6898,10 +7164,10 @@
       <w:szCs w:val="20"/>
     </w:rPr>
   </w:style>
-  <w:style w:type="paragraph" w:styleId="BalloonText">
+  <w:style w:type="paragraph" w:styleId="Textedebulles">
     <w:name w:val="Balloon Text"/>
     <w:basedOn w:val="Normal"/>
-    <w:link w:val="BalloonTextChar"/>
+    <w:link w:val="TextedebullesCar"/>
     <w:uiPriority w:val="99"/>
     <w:semiHidden/>
     <w:unhideWhenUsed/>
@@ -6915,10 +7181,10 @@
       <w:szCs w:val="18"/>
     </w:rPr>
   </w:style>
-  <w:style w:type="character" w:customStyle="1" w:styleId="BalloonTextChar">
-    <w:name w:val="Balloon Text Char"/>
-    <w:basedOn w:val="DefaultParagraphFont"/>
-    <w:link w:val="BalloonText"/>
+  <w:style w:type="character" w:customStyle="1" w:styleId="TextedebullesCar">
+    <w:name w:val="Texte de bulles Car"/>
+    <w:basedOn w:val="Policepardfaut"/>
+    <w:link w:val="Textedebulles"/>
     <w:uiPriority w:val="99"/>
     <w:semiHidden/>
     <w:rsid w:val="00A64A96"/>
@@ -6928,11 +7194,11 @@
       <w:szCs w:val="18"/>
     </w:rPr>
   </w:style>
-  <w:style w:type="paragraph" w:styleId="Subtitle">
+  <w:style w:type="paragraph" w:styleId="Sous-titre">
     <w:name w:val="Subtitle"/>
     <w:basedOn w:val="Normal"/>
     <w:next w:val="Normal"/>
-    <w:link w:val="SubtitleChar"/>
+    <w:link w:val="Sous-titreCar"/>
     <w:uiPriority w:val="11"/>
     <w:qFormat/>
     <w:rsid w:val="000103C9"/>
@@ -6947,10 +7213,10 @@
       <w:spacing w:val="15"/>
     </w:rPr>
   </w:style>
-  <w:style w:type="character" w:customStyle="1" w:styleId="SubtitleChar">
-    <w:name w:val="Subtitle Char"/>
-    <w:basedOn w:val="DefaultParagraphFont"/>
-    <w:link w:val="Subtitle"/>
+  <w:style w:type="character" w:customStyle="1" w:styleId="Sous-titreCar">
+    <w:name w:val="Sous-titre Car"/>
+    <w:basedOn w:val="Policepardfaut"/>
+    <w:link w:val="Sous-titre"/>
     <w:uiPriority w:val="11"/>
     <w:rsid w:val="000103C9"/>
     <w:rPr>
@@ -6959,10 +7225,10 @@
       <w:spacing w:val="15"/>
     </w:rPr>
   </w:style>
-  <w:style w:type="paragraph" w:styleId="Header">
+  <w:style w:type="paragraph" w:styleId="En-tte">
     <w:name w:val="header"/>
     <w:basedOn w:val="Normal"/>
-    <w:link w:val="HeaderChar"/>
+    <w:link w:val="En-tteCar"/>
     <w:uiPriority w:val="99"/>
     <w:unhideWhenUsed/>
     <w:rsid w:val="00E4073C"/>
@@ -6974,17 +7240,17 @@
       <w:spacing w:after="0" w:line="240" w:lineRule="auto"/>
     </w:pPr>
   </w:style>
-  <w:style w:type="character" w:customStyle="1" w:styleId="HeaderChar">
-    <w:name w:val="Header Char"/>
-    <w:basedOn w:val="DefaultParagraphFont"/>
-    <w:link w:val="Header"/>
+  <w:style w:type="character" w:customStyle="1" w:styleId="En-tteCar">
+    <w:name w:val="En-tête Car"/>
+    <w:basedOn w:val="Policepardfaut"/>
+    <w:link w:val="En-tte"/>
     <w:uiPriority w:val="99"/>
     <w:rsid w:val="00E4073C"/>
   </w:style>
-  <w:style w:type="paragraph" w:styleId="Footer">
+  <w:style w:type="paragraph" w:styleId="Pieddepage">
     <w:name w:val="footer"/>
     <w:basedOn w:val="Normal"/>
-    <w:link w:val="FooterChar"/>
+    <w:link w:val="PieddepageCar"/>
     <w:uiPriority w:val="99"/>
     <w:unhideWhenUsed/>
     <w:rsid w:val="00E4073C"/>
@@ -6996,16 +7262,16 @@
       <w:spacing w:after="0" w:line="240" w:lineRule="auto"/>
     </w:pPr>
   </w:style>
-  <w:style w:type="character" w:customStyle="1" w:styleId="FooterChar">
-    <w:name w:val="Footer Char"/>
-    <w:basedOn w:val="DefaultParagraphFont"/>
-    <w:link w:val="Footer"/>
+  <w:style w:type="character" w:customStyle="1" w:styleId="PieddepageCar">
+    <w:name w:val="Pied de page Car"/>
+    <w:basedOn w:val="Policepardfaut"/>
+    <w:link w:val="Pieddepage"/>
     <w:uiPriority w:val="99"/>
     <w:rsid w:val="00E4073C"/>
   </w:style>
   <w:style w:type="paragraph" w:customStyle="1" w:styleId="Style1">
     <w:name w:val="Style1"/>
-    <w:basedOn w:val="ListParagraph"/>
+    <w:basedOn w:val="Paragraphedeliste"/>
     <w:link w:val="Style1Car"/>
     <w:qFormat/>
     <w:rsid w:val="00FE3FBF"/>
@@ -7021,7 +7287,7 @@
   </w:style>
   <w:style w:type="paragraph" w:customStyle="1" w:styleId="Style2">
     <w:name w:val="Style2"/>
-    <w:basedOn w:val="ListParagraph"/>
+    <w:basedOn w:val="Paragraphedeliste"/>
     <w:link w:val="Style2Car"/>
     <w:qFormat/>
     <w:rsid w:val="00FE3FBF"/>
@@ -7036,16 +7302,16 @@
       <w:szCs w:val="26"/>
     </w:rPr>
   </w:style>
-  <w:style w:type="character" w:customStyle="1" w:styleId="ListParagraphChar">
-    <w:name w:val="List Paragraph Char"/>
-    <w:basedOn w:val="DefaultParagraphFont"/>
-    <w:link w:val="ListParagraph"/>
+  <w:style w:type="character" w:customStyle="1" w:styleId="ParagraphedelisteCar">
+    <w:name w:val="Paragraphe de liste Car"/>
+    <w:basedOn w:val="Policepardfaut"/>
+    <w:link w:val="Paragraphedeliste"/>
     <w:uiPriority w:val="34"/>
     <w:rsid w:val="00FE3FBF"/>
   </w:style>
   <w:style w:type="character" w:customStyle="1" w:styleId="Style1Car">
     <w:name w:val="Style1 Car"/>
-    <w:basedOn w:val="ListParagraphChar"/>
+    <w:basedOn w:val="ParagraphedelisteCar"/>
     <w:link w:val="Style1"/>
     <w:rsid w:val="00FE3FBF"/>
     <w:rPr>
@@ -7054,7 +7320,7 @@
   </w:style>
   <w:style w:type="paragraph" w:customStyle="1" w:styleId="Style3">
     <w:name w:val="Style3"/>
-    <w:basedOn w:val="ListParagraph"/>
+    <w:basedOn w:val="Paragraphedeliste"/>
     <w:link w:val="Style3Car"/>
     <w:qFormat/>
     <w:rsid w:val="00FE3FBF"/>
@@ -7073,7 +7339,7 @@
   </w:style>
   <w:style w:type="character" w:customStyle="1" w:styleId="Style2Car">
     <w:name w:val="Style2 Car"/>
-    <w:basedOn w:val="ListParagraphChar"/>
+    <w:basedOn w:val="ParagraphedelisteCar"/>
     <w:link w:val="Style2"/>
     <w:rsid w:val="00FE3FBF"/>
     <w:rPr>
@@ -7081,10 +7347,10 @@
       <w:szCs w:val="26"/>
     </w:rPr>
   </w:style>
-  <w:style w:type="character" w:customStyle="1" w:styleId="Heading1Char">
-    <w:name w:val="Heading 1 Char"/>
-    <w:basedOn w:val="DefaultParagraphFont"/>
-    <w:link w:val="Heading1"/>
+  <w:style w:type="character" w:customStyle="1" w:styleId="Titre1Car">
+    <w:name w:val="Titre 1 Car"/>
+    <w:basedOn w:val="Policepardfaut"/>
+    <w:link w:val="Titre1"/>
     <w:uiPriority w:val="9"/>
     <w:rsid w:val="00FE3FBF"/>
     <w:rPr>
@@ -7096,17 +7362,17 @@
   </w:style>
   <w:style w:type="character" w:customStyle="1" w:styleId="Style3Car">
     <w:name w:val="Style3 Car"/>
-    <w:basedOn w:val="ListParagraphChar"/>
+    <w:basedOn w:val="ParagraphedelisteCar"/>
     <w:link w:val="Style3"/>
     <w:rsid w:val="00FE3FBF"/>
     <w:rPr>
       <w:sz w:val="24"/>
     </w:rPr>
   </w:style>
-  <w:style w:type="character" w:customStyle="1" w:styleId="Heading3Char">
-    <w:name w:val="Heading 3 Char"/>
-    <w:basedOn w:val="DefaultParagraphFont"/>
-    <w:link w:val="Heading3"/>
+  <w:style w:type="character" w:customStyle="1" w:styleId="Titre3Car">
+    <w:name w:val="Titre 3 Car"/>
+    <w:basedOn w:val="Policepardfaut"/>
+    <w:link w:val="Titre3"/>
     <w:uiPriority w:val="9"/>
     <w:semiHidden/>
     <w:rsid w:val="00FE3FBF"/>
@@ -7117,7 +7383,7 @@
       <w:szCs w:val="24"/>
     </w:rPr>
   </w:style>
-  <w:style w:type="paragraph" w:styleId="TOC1">
+  <w:style w:type="paragraph" w:styleId="TM1">
     <w:name w:val="toc 1"/>
     <w:basedOn w:val="Normal"/>
     <w:next w:val="Normal"/>
@@ -7129,7 +7395,7 @@
       <w:spacing w:after="100"/>
     </w:pPr>
   </w:style>
-  <w:style w:type="paragraph" w:styleId="TOC2">
+  <w:style w:type="paragraph" w:styleId="TM2">
     <w:name w:val="toc 2"/>
     <w:basedOn w:val="Normal"/>
     <w:next w:val="Normal"/>
@@ -7142,7 +7408,7 @@
       <w:ind w:left="220"/>
     </w:pPr>
   </w:style>
-  <w:style w:type="paragraph" w:styleId="TOC3">
+  <w:style w:type="paragraph" w:styleId="TM3">
     <w:name w:val="toc 3"/>
     <w:basedOn w:val="Normal"/>
     <w:next w:val="Normal"/>
@@ -7155,9 +7421,9 @@
       <w:ind w:left="440"/>
     </w:pPr>
   </w:style>
-  <w:style w:type="character" w:styleId="Hyperlink">
+  <w:style w:type="character" w:styleId="Lienhypertexte">
     <w:name w:val="Hyperlink"/>
-    <w:basedOn w:val="DefaultParagraphFont"/>
+    <w:basedOn w:val="Policepardfaut"/>
     <w:uiPriority w:val="99"/>
     <w:unhideWhenUsed/>
     <w:rsid w:val="00FE3FBF"/>
@@ -7435,7 +7701,7 @@
 </file>
 
 <file path=customXml/itemProps1.xml><?xml version="1.0" encoding="utf-8"?>
-<ds:datastoreItem xmlns:ds="http://schemas.openxmlformats.org/officeDocument/2006/customXml" ds:itemID="{C9D480EC-B280-45E5-B744-8AA20287F88A}">
+<ds:datastoreItem xmlns:ds="http://schemas.openxmlformats.org/officeDocument/2006/customXml" ds:itemID="{B7A97C9C-B146-4C5E-B187-41B33D6B6D1F}">
   <ds:schemaRefs>
     <ds:schemaRef ds:uri="http://schemas.openxmlformats.org/officeDocument/2006/bibliography"/>
   </ds:schemaRefs>

</xml_diff>

<commit_message>
cahier des charges - v3
</commit_message>
<xml_diff>
--- a/PID_cahier des charges et dossier technique.docx
+++ b/PID_cahier des charges et dossier technique.docx
@@ -355,62 +355,92 @@
           <w:sz w:val="28"/>
           <w:szCs w:val="28"/>
         </w:rPr>
-        <w:t>Anthony Roelandts</w:t>
-      </w:r>
-    </w:p>
-    <w:p>
-      <w:pPr>
-        <w:spacing w:after="0"/>
-        <w:jc w:val="center"/>
+        <w:t xml:space="preserve">Anthony </w:t>
+      </w:r>
+      <w:proofErr w:type="spellStart"/>
+      <w:r>
         <w:rPr>
           <w:b/>
           <w:sz w:val="28"/>
           <w:szCs w:val="28"/>
         </w:rPr>
-      </w:pPr>
-      <w:r>
+        <w:t>Roelandts</w:t>
+      </w:r>
+      <w:proofErr w:type="spellEnd"/>
+    </w:p>
+    <w:p>
+      <w:pPr>
+        <w:spacing w:after="0"/>
+        <w:jc w:val="center"/>
         <w:rPr>
           <w:b/>
           <w:sz w:val="28"/>
           <w:szCs w:val="28"/>
         </w:rPr>
-        <w:t>Díaz Torres</w:t>
-      </w:r>
+      </w:pPr>
+      <w:proofErr w:type="spellStart"/>
       <w:r>
         <w:rPr>
           <w:b/>
           <w:sz w:val="28"/>
           <w:szCs w:val="28"/>
         </w:rPr>
-        <w:t xml:space="preserve"> </w:t>
-      </w:r>
+        <w:t>Díaz</w:t>
+      </w:r>
+      <w:proofErr w:type="spellEnd"/>
       <w:r>
         <w:rPr>
           <w:b/>
           <w:sz w:val="28"/>
           <w:szCs w:val="28"/>
         </w:rPr>
-        <w:t>Manuel</w:t>
-      </w:r>
-    </w:p>
-    <w:p>
-      <w:pPr>
-        <w:spacing w:after="0"/>
-        <w:jc w:val="center"/>
+        <w:t xml:space="preserve"> Torres</w:t>
+      </w:r>
+      <w:r>
         <w:rPr>
           <w:b/>
           <w:sz w:val="28"/>
           <w:szCs w:val="28"/>
         </w:rPr>
-      </w:pPr>
+        <w:t xml:space="preserve"> </w:t>
+      </w:r>
       <w:r>
         <w:rPr>
           <w:b/>
           <w:sz w:val="28"/>
           <w:szCs w:val="28"/>
         </w:rPr>
-        <w:t>Dorian Scohier</w:t>
-      </w:r>
+        <w:t>Manuel</w:t>
+      </w:r>
+    </w:p>
+    <w:p>
+      <w:pPr>
+        <w:spacing w:after="0"/>
+        <w:jc w:val="center"/>
+        <w:rPr>
+          <w:b/>
+          <w:sz w:val="28"/>
+          <w:szCs w:val="28"/>
+        </w:rPr>
+      </w:pPr>
+      <w:r>
+        <w:rPr>
+          <w:b/>
+          <w:sz w:val="28"/>
+          <w:szCs w:val="28"/>
+        </w:rPr>
+        <w:t xml:space="preserve">Dorian </w:t>
+      </w:r>
+      <w:proofErr w:type="spellStart"/>
+      <w:r>
+        <w:rPr>
+          <w:b/>
+          <w:sz w:val="28"/>
+          <w:szCs w:val="28"/>
+        </w:rPr>
+        <w:t>Scohier</w:t>
+      </w:r>
+      <w:proofErr w:type="spellEnd"/>
     </w:p>
     <w:p>
       <w:pPr>
@@ -495,14 +525,104 @@
         </w:numPr>
         <w:ind w:left="1080" w:hanging="720"/>
       </w:pPr>
+      <w:bookmarkStart w:id="0" w:name="_Toc11320355"/>
       <w:r>
         <w:lastRenderedPageBreak/>
         <w:t>Table des matières</w:t>
       </w:r>
-    </w:p>
-    <w:p>
-      <w:pPr>
-        <w:pStyle w:val="TOC1"/>
+      <w:bookmarkEnd w:id="0"/>
+    </w:p>
+    <w:p>
+      <w:pPr>
+        <w:pStyle w:val="TM1"/>
+        <w:tabs>
+          <w:tab w:val="right" w:leader="dot" w:pos="9062"/>
+        </w:tabs>
+        <w:rPr>
+          <w:rFonts w:eastAsiaTheme="minorEastAsia"/>
+          <w:noProof/>
+          <w:lang w:eastAsia="fr-BE"/>
+        </w:rPr>
+      </w:pPr>
+      <w:r>
+        <w:rPr>
+          <w:sz w:val="32"/>
+        </w:rPr>
+        <w:fldChar w:fldCharType="begin"/>
+      </w:r>
+      <w:r>
+        <w:rPr>
+          <w:sz w:val="32"/>
+        </w:rPr>
+        <w:instrText xml:space="preserve"> TOC \h \z \t "Style1;1;Style2;2;Style3;3" </w:instrText>
+      </w:r>
+      <w:r>
+        <w:rPr>
+          <w:sz w:val="32"/>
+        </w:rPr>
+        <w:fldChar w:fldCharType="separate"/>
+      </w:r>
+      <w:hyperlink w:anchor="_Toc11320355" w:history="1">
+        <w:r>
+          <w:rPr>
+            <w:rStyle w:val="Lienhypertexte"/>
+            <w:noProof/>
+          </w:rPr>
+          <w:t>Table des matières</w:t>
+        </w:r>
+        <w:r>
+          <w:rPr>
+            <w:noProof/>
+            <w:webHidden/>
+          </w:rPr>
+          <w:tab/>
+        </w:r>
+        <w:r>
+          <w:rPr>
+            <w:noProof/>
+            <w:webHidden/>
+          </w:rPr>
+          <w:fldChar w:fldCharType="begin"/>
+        </w:r>
+        <w:r>
+          <w:rPr>
+            <w:noProof/>
+            <w:webHidden/>
+          </w:rPr>
+          <w:instrText xml:space="preserve"> PAGEREF _Toc11320355 \h </w:instrText>
+        </w:r>
+        <w:r>
+          <w:rPr>
+            <w:noProof/>
+            <w:webHidden/>
+          </w:rPr>
+        </w:r>
+        <w:r>
+          <w:rPr>
+            <w:noProof/>
+            <w:webHidden/>
+          </w:rPr>
+          <w:fldChar w:fldCharType="separate"/>
+        </w:r>
+        <w:r>
+          <w:rPr>
+            <w:noProof/>
+            <w:webHidden/>
+          </w:rPr>
+          <w:t>2</w:t>
+        </w:r>
+        <w:r>
+          <w:rPr>
+            <w:noProof/>
+            <w:webHidden/>
+          </w:rPr>
+          <w:fldChar w:fldCharType="end"/>
+        </w:r>
+      </w:hyperlink>
+    </w:p>
+    <w:p>
+      <w:pPr>
+        <w:pStyle w:val="TM1"/>
         <w:tabs>
           <w:tab w:val="left" w:pos="440"/>
           <w:tab w:val="right" w:leader="dot" w:pos="9062"/>
@@ -513,28 +633,10 @@
           <w:lang w:eastAsia="fr-BE"/>
         </w:rPr>
       </w:pPr>
-      <w:r>
-        <w:rPr>
-          <w:sz w:val="32"/>
-        </w:rPr>
-        <w:fldChar w:fldCharType="begin"/>
-      </w:r>
-      <w:r>
-        <w:rPr>
-          <w:sz w:val="32"/>
-        </w:rPr>
-        <w:instrText xml:space="preserve"> TOC \h \z \t "Style1;1;Style2;2;Style3;3" </w:instrText>
-      </w:r>
-      <w:r>
-        <w:rPr>
-          <w:sz w:val="32"/>
-        </w:rPr>
-        <w:fldChar w:fldCharType="separate"/>
-      </w:r>
-      <w:hyperlink w:anchor="_Toc10967127" w:history="1">
-        <w:r>
-          <w:rPr>
-            <w:rStyle w:val="Hyperlink"/>
+      <w:hyperlink w:anchor="_Toc11320356" w:history="1">
+        <w:r>
+          <w:rPr>
+            <w:rStyle w:val="Lienhypertexte"/>
             <w:noProof/>
           </w:rPr>
           <w:t>I.</w:t>
@@ -549,7 +651,7 @@
         </w:r>
         <w:r>
           <w:rPr>
-            <w:rStyle w:val="Hyperlink"/>
+            <w:rStyle w:val="Lienhypertexte"/>
             <w:noProof/>
           </w:rPr>
           <w:t>Présentation du projet</w:t>
@@ -573,7 +675,7 @@
             <w:noProof/>
             <w:webHidden/>
           </w:rPr>
-          <w:instrText xml:space="preserve"> PAGEREF _Toc10967127 \h </w:instrText>
+          <w:instrText xml:space="preserve"> PAGEREF _Toc11320356 \h </w:instrText>
         </w:r>
         <w:r>
           <w:rPr>
@@ -593,7 +695,7 @@
             <w:noProof/>
             <w:webHidden/>
           </w:rPr>
-          <w:t>3</w:t>
+          <w:t>4</w:t>
         </w:r>
         <w:r>
           <w:rPr>
@@ -606,7 +708,7 @@
     </w:p>
     <w:p>
       <w:pPr>
-        <w:pStyle w:val="TOC2"/>
+        <w:pStyle w:val="TM2"/>
         <w:tabs>
           <w:tab w:val="left" w:pos="660"/>
           <w:tab w:val="right" w:leader="dot" w:pos="9062"/>
@@ -617,10 +719,10 @@
           <w:lang w:eastAsia="fr-BE"/>
         </w:rPr>
       </w:pPr>
-      <w:hyperlink w:anchor="_Toc10967128" w:history="1">
-        <w:r>
-          <w:rPr>
-            <w:rStyle w:val="Hyperlink"/>
+      <w:hyperlink w:anchor="_Toc11320357" w:history="1">
+        <w:r>
+          <w:rPr>
+            <w:rStyle w:val="Lienhypertexte"/>
             <w:noProof/>
           </w:rPr>
           <w:t>1.</w:t>
@@ -635,7 +737,7 @@
         </w:r>
         <w:r>
           <w:rPr>
-            <w:rStyle w:val="Hyperlink"/>
+            <w:rStyle w:val="Lienhypertexte"/>
             <w:noProof/>
           </w:rPr>
           <w:t>Définition du besoin</w:t>
@@ -659,7 +761,7 @@
             <w:noProof/>
             <w:webHidden/>
           </w:rPr>
-          <w:instrText xml:space="preserve"> PAGEREF _Toc10967128 \h </w:instrText>
+          <w:instrText xml:space="preserve"> PAGEREF _Toc11320357 \h </w:instrText>
         </w:r>
         <w:r>
           <w:rPr>
@@ -679,7 +781,7 @@
             <w:noProof/>
             <w:webHidden/>
           </w:rPr>
-          <w:t>3</w:t>
+          <w:t>4</w:t>
         </w:r>
         <w:r>
           <w:rPr>
@@ -692,7 +794,7 @@
     </w:p>
     <w:p>
       <w:pPr>
-        <w:pStyle w:val="TOC2"/>
+        <w:pStyle w:val="TM2"/>
         <w:tabs>
           <w:tab w:val="left" w:pos="660"/>
           <w:tab w:val="right" w:leader="dot" w:pos="9062"/>
@@ -703,10 +805,10 @@
           <w:lang w:eastAsia="fr-BE"/>
         </w:rPr>
       </w:pPr>
-      <w:hyperlink w:anchor="_Toc10967129" w:history="1">
-        <w:r>
-          <w:rPr>
-            <w:rStyle w:val="Hyperlink"/>
+      <w:hyperlink w:anchor="_Toc11320358" w:history="1">
+        <w:r>
+          <w:rPr>
+            <w:rStyle w:val="Lienhypertexte"/>
             <w:noProof/>
           </w:rPr>
           <w:t>2.</w:t>
@@ -721,7 +823,7 @@
         </w:r>
         <w:r>
           <w:rPr>
-            <w:rStyle w:val="Hyperlink"/>
+            <w:rStyle w:val="Lienhypertexte"/>
             <w:noProof/>
           </w:rPr>
           <w:t>Avantages de l’informatisation de la gestion des réservations</w:t>
@@ -745,7 +847,7 @@
             <w:noProof/>
             <w:webHidden/>
           </w:rPr>
-          <w:instrText xml:space="preserve"> PAGEREF _Toc10967129 \h </w:instrText>
+          <w:instrText xml:space="preserve"> PAGEREF _Toc11320358 \h </w:instrText>
         </w:r>
         <w:r>
           <w:rPr>
@@ -765,7 +867,7 @@
             <w:noProof/>
             <w:webHidden/>
           </w:rPr>
-          <w:t>3</w:t>
+          <w:t>5</w:t>
         </w:r>
         <w:r>
           <w:rPr>
@@ -778,7 +880,7 @@
     </w:p>
     <w:p>
       <w:pPr>
-        <w:pStyle w:val="TOC1"/>
+        <w:pStyle w:val="TM1"/>
         <w:tabs>
           <w:tab w:val="left" w:pos="440"/>
           <w:tab w:val="right" w:leader="dot" w:pos="9062"/>
@@ -789,10 +891,10 @@
           <w:lang w:eastAsia="fr-BE"/>
         </w:rPr>
       </w:pPr>
-      <w:hyperlink w:anchor="_Toc10967130" w:history="1">
-        <w:r>
-          <w:rPr>
-            <w:rStyle w:val="Hyperlink"/>
+      <w:hyperlink w:anchor="_Toc11320359" w:history="1">
+        <w:r>
+          <w:rPr>
+            <w:rStyle w:val="Lienhypertexte"/>
             <w:noProof/>
           </w:rPr>
           <w:t>II.</w:t>
@@ -807,7 +909,7 @@
         </w:r>
         <w:r>
           <w:rPr>
-            <w:rStyle w:val="Hyperlink"/>
+            <w:rStyle w:val="Lienhypertexte"/>
             <w:noProof/>
           </w:rPr>
           <w:t>Solutions apportées</w:t>
@@ -831,7 +933,7 @@
             <w:noProof/>
             <w:webHidden/>
           </w:rPr>
-          <w:instrText xml:space="preserve"> PAGEREF _Toc10967130 \h </w:instrText>
+          <w:instrText xml:space="preserve"> PAGEREF _Toc11320359 \h </w:instrText>
         </w:r>
         <w:r>
           <w:rPr>
@@ -851,7 +953,7 @@
             <w:noProof/>
             <w:webHidden/>
           </w:rPr>
-          <w:t>3</w:t>
+          <w:t>5</w:t>
         </w:r>
         <w:r>
           <w:rPr>
@@ -864,7 +966,7 @@
     </w:p>
     <w:p>
       <w:pPr>
-        <w:pStyle w:val="TOC2"/>
+        <w:pStyle w:val="TM2"/>
         <w:tabs>
           <w:tab w:val="left" w:pos="660"/>
           <w:tab w:val="right" w:leader="dot" w:pos="9062"/>
@@ -875,13 +977,13 @@
           <w:lang w:eastAsia="fr-BE"/>
         </w:rPr>
       </w:pPr>
-      <w:hyperlink w:anchor="_Toc10967131" w:history="1">
-        <w:r>
-          <w:rPr>
-            <w:rStyle w:val="Hyperlink"/>
-            <w:noProof/>
-          </w:rPr>
-          <w:t>3.</w:t>
+      <w:hyperlink w:anchor="_Toc11320360" w:history="1">
+        <w:r>
+          <w:rPr>
+            <w:rStyle w:val="Lienhypertexte"/>
+            <w:noProof/>
+          </w:rPr>
+          <w:t>1.</w:t>
         </w:r>
         <w:r>
           <w:rPr>
@@ -893,7 +995,7 @@
         </w:r>
         <w:r>
           <w:rPr>
-            <w:rStyle w:val="Hyperlink"/>
+            <w:rStyle w:val="Lienhypertexte"/>
             <w:noProof/>
           </w:rPr>
           <w:t>Fonctionnalités de l’application</w:t>
@@ -917,7 +1019,7 @@
             <w:noProof/>
             <w:webHidden/>
           </w:rPr>
-          <w:instrText xml:space="preserve"> PAGEREF _Toc10967131 \h </w:instrText>
+          <w:instrText xml:space="preserve"> PAGEREF _Toc11320360 \h </w:instrText>
         </w:r>
         <w:r>
           <w:rPr>
@@ -937,7 +1039,7 @@
             <w:noProof/>
             <w:webHidden/>
           </w:rPr>
-          <w:t>3</w:t>
+          <w:t>5</w:t>
         </w:r>
         <w:r>
           <w:rPr>
@@ -950,7 +1052,7 @@
     </w:p>
     <w:p>
       <w:pPr>
-        <w:pStyle w:val="TOC2"/>
+        <w:pStyle w:val="TM2"/>
         <w:tabs>
           <w:tab w:val="left" w:pos="660"/>
           <w:tab w:val="right" w:leader="dot" w:pos="9062"/>
@@ -961,13 +1063,13 @@
           <w:lang w:eastAsia="fr-BE"/>
         </w:rPr>
       </w:pPr>
-      <w:hyperlink w:anchor="_Toc10967144" w:history="1">
-        <w:r>
-          <w:rPr>
-            <w:rStyle w:val="Hyperlink"/>
-            <w:noProof/>
-          </w:rPr>
-          <w:t>4.</w:t>
+      <w:hyperlink w:anchor="_Toc11320373" w:history="1">
+        <w:r>
+          <w:rPr>
+            <w:rStyle w:val="Lienhypertexte"/>
+            <w:noProof/>
+          </w:rPr>
+          <w:t>2.</w:t>
         </w:r>
         <w:r>
           <w:rPr>
@@ -979,7 +1081,7 @@
         </w:r>
         <w:r>
           <w:rPr>
-            <w:rStyle w:val="Hyperlink"/>
+            <w:rStyle w:val="Lienhypertexte"/>
             <w:noProof/>
           </w:rPr>
           <w:t>Outils utilisés pour la réalisation du projet</w:t>
@@ -1003,7 +1105,7 @@
             <w:noProof/>
             <w:webHidden/>
           </w:rPr>
-          <w:instrText xml:space="preserve"> PAGEREF _Toc10967144 \h </w:instrText>
+          <w:instrText xml:space="preserve"> PAGEREF _Toc11320373 \h </w:instrText>
         </w:r>
         <w:r>
           <w:rPr>
@@ -1023,7 +1125,7 @@
             <w:noProof/>
             <w:webHidden/>
           </w:rPr>
-          <w:t>5</w:t>
+          <w:t>7</w:t>
         </w:r>
         <w:r>
           <w:rPr>
@@ -1036,7 +1138,7 @@
     </w:p>
     <w:p>
       <w:pPr>
-        <w:pStyle w:val="TOC2"/>
+        <w:pStyle w:val="TM2"/>
         <w:tabs>
           <w:tab w:val="left" w:pos="660"/>
           <w:tab w:val="right" w:leader="dot" w:pos="9062"/>
@@ -1047,13 +1149,13 @@
           <w:lang w:eastAsia="fr-BE"/>
         </w:rPr>
       </w:pPr>
-      <w:hyperlink w:anchor="_Toc10967145" w:history="1">
-        <w:r>
-          <w:rPr>
-            <w:rStyle w:val="Hyperlink"/>
-            <w:noProof/>
-          </w:rPr>
-          <w:t>5.</w:t>
+      <w:hyperlink w:anchor="_Toc11320374" w:history="1">
+        <w:r>
+          <w:rPr>
+            <w:rStyle w:val="Lienhypertexte"/>
+            <w:noProof/>
+          </w:rPr>
+          <w:t>3.</w:t>
         </w:r>
         <w:r>
           <w:rPr>
@@ -1065,7 +1167,7 @@
         </w:r>
         <w:r>
           <w:rPr>
-            <w:rStyle w:val="Hyperlink"/>
+            <w:rStyle w:val="Lienhypertexte"/>
             <w:noProof/>
           </w:rPr>
           <w:t>Langages et framework utilisés</w:t>
@@ -1089,7 +1191,7 @@
             <w:noProof/>
             <w:webHidden/>
           </w:rPr>
-          <w:instrText xml:space="preserve"> PAGEREF _Toc10967145 \h </w:instrText>
+          <w:instrText xml:space="preserve"> PAGEREF _Toc11320374 \h </w:instrText>
         </w:r>
         <w:r>
           <w:rPr>
@@ -1109,7 +1211,7 @@
             <w:noProof/>
             <w:webHidden/>
           </w:rPr>
-          <w:t>6</w:t>
+          <w:t>8</w:t>
         </w:r>
         <w:r>
           <w:rPr>
@@ -1122,7 +1224,7 @@
     </w:p>
     <w:p>
       <w:pPr>
-        <w:pStyle w:val="TOC2"/>
+        <w:pStyle w:val="TM2"/>
         <w:tabs>
           <w:tab w:val="left" w:pos="660"/>
           <w:tab w:val="right" w:leader="dot" w:pos="9062"/>
@@ -1133,13 +1235,13 @@
           <w:lang w:eastAsia="fr-BE"/>
         </w:rPr>
       </w:pPr>
-      <w:hyperlink w:anchor="_Toc10967146" w:history="1">
-        <w:r>
-          <w:rPr>
-            <w:rStyle w:val="Hyperlink"/>
-            <w:noProof/>
-          </w:rPr>
-          <w:t>6.</w:t>
+      <w:hyperlink w:anchor="_Toc11320375" w:history="1">
+        <w:r>
+          <w:rPr>
+            <w:rStyle w:val="Lienhypertexte"/>
+            <w:noProof/>
+          </w:rPr>
+          <w:t>4.</w:t>
         </w:r>
         <w:r>
           <w:rPr>
@@ -1151,10 +1253,10 @@
         </w:r>
         <w:r>
           <w:rPr>
-            <w:rStyle w:val="Hyperlink"/>
-            <w:noProof/>
-          </w:rPr>
-          <w:t>Technique de développement</w:t>
+            <w:rStyle w:val="Lienhypertexte"/>
+            <w:noProof/>
+          </w:rPr>
+          <w:t>La sécurité</w:t>
         </w:r>
         <w:r>
           <w:rPr>
@@ -1175,7 +1277,7 @@
             <w:noProof/>
             <w:webHidden/>
           </w:rPr>
-          <w:instrText xml:space="preserve"> PAGEREF _Toc10967146 \h </w:instrText>
+          <w:instrText xml:space="preserve"> PAGEREF _Toc11320375 \h </w:instrText>
         </w:r>
         <w:r>
           <w:rPr>
@@ -1195,7 +1297,7 @@
             <w:noProof/>
             <w:webHidden/>
           </w:rPr>
-          <w:t>6</w:t>
+          <w:t>8</w:t>
         </w:r>
         <w:r>
           <w:rPr>
@@ -1208,7 +1310,7 @@
     </w:p>
     <w:p>
       <w:pPr>
-        <w:pStyle w:val="TOC2"/>
+        <w:pStyle w:val="TM1"/>
         <w:tabs>
           <w:tab w:val="left" w:pos="660"/>
           <w:tab w:val="right" w:leader="dot" w:pos="9062"/>
@@ -1219,13 +1321,13 @@
           <w:lang w:eastAsia="fr-BE"/>
         </w:rPr>
       </w:pPr>
-      <w:hyperlink w:anchor="_Toc10967147" w:history="1">
-        <w:r>
-          <w:rPr>
-            <w:rStyle w:val="Hyperlink"/>
-            <w:noProof/>
-          </w:rPr>
-          <w:t>7.</w:t>
+      <w:hyperlink w:anchor="_Toc11320376" w:history="1">
+        <w:r>
+          <w:rPr>
+            <w:rStyle w:val="Lienhypertexte"/>
+            <w:noProof/>
+          </w:rPr>
+          <w:t>III.</w:t>
         </w:r>
         <w:r>
           <w:rPr>
@@ -1237,10 +1339,10 @@
         </w:r>
         <w:r>
           <w:rPr>
-            <w:rStyle w:val="Hyperlink"/>
-            <w:noProof/>
-          </w:rPr>
-          <w:t>La sécurité</w:t>
+            <w:rStyle w:val="Lienhypertexte"/>
+            <w:noProof/>
+          </w:rPr>
+          <w:t>Démo</w:t>
         </w:r>
         <w:r>
           <w:rPr>
@@ -1261,7 +1363,7 @@
             <w:noProof/>
             <w:webHidden/>
           </w:rPr>
-          <w:instrText xml:space="preserve"> PAGEREF _Toc10967147 \h </w:instrText>
+          <w:instrText xml:space="preserve"> PAGEREF _Toc11320376 \h </w:instrText>
         </w:r>
         <w:r>
           <w:rPr>
@@ -1281,7 +1383,7 @@
             <w:noProof/>
             <w:webHidden/>
           </w:rPr>
-          <w:t>6</w:t>
+          <w:t>8</w:t>
         </w:r>
         <w:r>
           <w:rPr>
@@ -1294,235 +1396,224 @@
     </w:p>
     <w:p>
       <w:pPr>
-        <w:pStyle w:val="TOC1"/>
-        <w:tabs>
-          <w:tab w:val="left" w:pos="660"/>
-          <w:tab w:val="right" w:leader="dot" w:pos="9062"/>
-        </w:tabs>
-        <w:rPr>
-          <w:rFonts w:eastAsiaTheme="minorEastAsia"/>
-          <w:noProof/>
-          <w:lang w:eastAsia="fr-BE"/>
-        </w:rPr>
-      </w:pPr>
-      <w:hyperlink w:anchor="_Toc10967148" w:history="1">
-        <w:r>
-          <w:rPr>
-            <w:rStyle w:val="Hyperlink"/>
-            <w:noProof/>
-          </w:rPr>
-          <w:t>III.</w:t>
-        </w:r>
-        <w:r>
-          <w:rPr>
-            <w:rFonts w:eastAsiaTheme="minorEastAsia"/>
-            <w:noProof/>
-            <w:lang w:eastAsia="fr-BE"/>
-          </w:rPr>
-          <w:tab/>
-        </w:r>
-        <w:r>
-          <w:rPr>
-            <w:rStyle w:val="Hyperlink"/>
-            <w:noProof/>
-          </w:rPr>
-          <w:t>Démo</w:t>
-        </w:r>
-        <w:r>
-          <w:rPr>
-            <w:noProof/>
-            <w:webHidden/>
-          </w:rPr>
-          <w:tab/>
-        </w:r>
-        <w:r>
-          <w:rPr>
-            <w:noProof/>
-            <w:webHidden/>
-          </w:rPr>
-          <w:fldChar w:fldCharType="begin"/>
-        </w:r>
-        <w:r>
-          <w:rPr>
-            <w:noProof/>
-            <w:webHidden/>
-          </w:rPr>
-          <w:instrText xml:space="preserve"> PAGEREF _Toc10967148 \h </w:instrText>
-        </w:r>
-        <w:r>
-          <w:rPr>
-            <w:noProof/>
-            <w:webHidden/>
-          </w:rPr>
-        </w:r>
-        <w:r>
-          <w:rPr>
-            <w:noProof/>
-            <w:webHidden/>
-          </w:rPr>
-          <w:fldChar w:fldCharType="separate"/>
-        </w:r>
-        <w:r>
-          <w:rPr>
-            <w:noProof/>
-            <w:webHidden/>
-          </w:rPr>
-          <w:t>6</w:t>
-        </w:r>
-        <w:r>
-          <w:rPr>
-            <w:noProof/>
-            <w:webHidden/>
-          </w:rPr>
-          <w:fldChar w:fldCharType="end"/>
-        </w:r>
-      </w:hyperlink>
-    </w:p>
-    <w:p>
-      <w:pPr>
-        <w:rPr>
-          <w:noProof/>
-        </w:rPr>
-      </w:pPr>
-    </w:p>
-    <w:p>
-      <w:pPr>
-        <w:rPr>
-          <w:noProof/>
-        </w:rPr>
-      </w:pPr>
-    </w:p>
-    <w:p>
-      <w:pPr>
-        <w:rPr>
-          <w:noProof/>
-        </w:rPr>
-      </w:pPr>
-    </w:p>
-    <w:p>
-      <w:pPr>
-        <w:rPr>
-          <w:noProof/>
-        </w:rPr>
-      </w:pPr>
-    </w:p>
-    <w:p>
-      <w:pPr>
-        <w:rPr>
-          <w:noProof/>
-        </w:rPr>
-      </w:pPr>
-    </w:p>
-    <w:p>
-      <w:pPr>
-        <w:rPr>
-          <w:noProof/>
-        </w:rPr>
-      </w:pPr>
-    </w:p>
-    <w:p>
-      <w:pPr>
-        <w:rPr>
-          <w:noProof/>
-        </w:rPr>
-      </w:pPr>
-    </w:p>
-    <w:p>
-      <w:pPr>
-        <w:rPr>
-          <w:noProof/>
-        </w:rPr>
-      </w:pPr>
-    </w:p>
-    <w:p>
-      <w:pPr>
-        <w:rPr>
-          <w:noProof/>
-        </w:rPr>
-      </w:pPr>
-    </w:p>
-    <w:p>
-      <w:pPr>
-        <w:rPr>
-          <w:noProof/>
-        </w:rPr>
-      </w:pPr>
-    </w:p>
-    <w:p>
-      <w:pPr>
-        <w:rPr>
-          <w:noProof/>
-        </w:rPr>
-      </w:pPr>
-    </w:p>
-    <w:p>
-      <w:pPr>
-        <w:rPr>
-          <w:noProof/>
-        </w:rPr>
-      </w:pPr>
-    </w:p>
-    <w:p>
-      <w:pPr>
-        <w:rPr>
-          <w:noProof/>
-        </w:rPr>
-      </w:pPr>
-    </w:p>
-    <w:p>
-      <w:pPr>
-        <w:rPr>
-          <w:noProof/>
-        </w:rPr>
-      </w:pPr>
-    </w:p>
-    <w:p>
-      <w:pPr>
-        <w:rPr>
-          <w:noProof/>
-        </w:rPr>
-      </w:pPr>
-    </w:p>
-    <w:p>
-      <w:pPr>
-        <w:rPr>
-          <w:noProof/>
-        </w:rPr>
-      </w:pPr>
-    </w:p>
-    <w:p>
-      <w:pPr>
-        <w:rPr>
-          <w:noProof/>
-        </w:rPr>
-      </w:pPr>
-    </w:p>
-    <w:p>
-      <w:pPr>
-        <w:rPr>
-          <w:noProof/>
-        </w:rPr>
-      </w:pPr>
-    </w:p>
-    <w:p>
-      <w:pPr>
-        <w:rPr>
-          <w:noProof/>
-        </w:rPr>
-      </w:pPr>
-    </w:p>
-    <w:p>
-      <w:pPr>
-        <w:rPr>
-          <w:noProof/>
-        </w:rPr>
-      </w:pPr>
-    </w:p>
-    <w:p>
-      <w:pPr>
-        <w:rPr>
-          <w:noProof/>
-        </w:rPr>
+        <w:pStyle w:val="Style1"/>
+        <w:numPr>
+          <w:ilvl w:val="0"/>
+          <w:numId w:val="0"/>
+        </w:numPr>
+        <w:ind w:left="1080" w:hanging="720"/>
+      </w:pPr>
+    </w:p>
+    <w:p>
+      <w:pPr>
+        <w:pStyle w:val="Style1"/>
+        <w:numPr>
+          <w:ilvl w:val="0"/>
+          <w:numId w:val="0"/>
+        </w:numPr>
+        <w:ind w:left="1080"/>
+      </w:pPr>
+    </w:p>
+    <w:p>
+      <w:pPr>
+        <w:pStyle w:val="Style1"/>
+        <w:numPr>
+          <w:ilvl w:val="0"/>
+          <w:numId w:val="0"/>
+        </w:numPr>
+        <w:ind w:left="360"/>
+      </w:pPr>
+    </w:p>
+    <w:p>
+      <w:pPr>
+        <w:pStyle w:val="Style1"/>
+        <w:numPr>
+          <w:ilvl w:val="0"/>
+          <w:numId w:val="0"/>
+        </w:numPr>
+        <w:ind w:left="1080"/>
+      </w:pPr>
+    </w:p>
+    <w:p>
+      <w:pPr>
+        <w:pStyle w:val="Style1"/>
+        <w:numPr>
+          <w:ilvl w:val="0"/>
+          <w:numId w:val="0"/>
+        </w:numPr>
+        <w:ind w:left="1080"/>
+      </w:pPr>
+    </w:p>
+    <w:p>
+      <w:pPr>
+        <w:pStyle w:val="Style1"/>
+        <w:numPr>
+          <w:ilvl w:val="0"/>
+          <w:numId w:val="0"/>
+        </w:numPr>
+        <w:ind w:left="1080"/>
+      </w:pPr>
+    </w:p>
+    <w:p>
+      <w:pPr>
+        <w:pStyle w:val="Style1"/>
+        <w:numPr>
+          <w:ilvl w:val="0"/>
+          <w:numId w:val="0"/>
+        </w:numPr>
+        <w:ind w:left="1080"/>
+      </w:pPr>
+    </w:p>
+    <w:p>
+      <w:pPr>
+        <w:pStyle w:val="Style1"/>
+        <w:numPr>
+          <w:ilvl w:val="0"/>
+          <w:numId w:val="0"/>
+        </w:numPr>
+        <w:ind w:left="1080"/>
+      </w:pPr>
+    </w:p>
+    <w:p>
+      <w:pPr>
+        <w:pStyle w:val="Style1"/>
+        <w:numPr>
+          <w:ilvl w:val="0"/>
+          <w:numId w:val="0"/>
+        </w:numPr>
+        <w:ind w:left="1080"/>
+      </w:pPr>
+    </w:p>
+    <w:p>
+      <w:pPr>
+        <w:pStyle w:val="Style1"/>
+        <w:numPr>
+          <w:ilvl w:val="0"/>
+          <w:numId w:val="0"/>
+        </w:numPr>
+        <w:ind w:left="1080"/>
+      </w:pPr>
+    </w:p>
+    <w:p>
+      <w:pPr>
+        <w:pStyle w:val="Style1"/>
+        <w:numPr>
+          <w:ilvl w:val="0"/>
+          <w:numId w:val="0"/>
+        </w:numPr>
+        <w:ind w:left="1080"/>
+      </w:pPr>
+    </w:p>
+    <w:p>
+      <w:pPr>
+        <w:pStyle w:val="Style1"/>
+        <w:numPr>
+          <w:ilvl w:val="0"/>
+          <w:numId w:val="0"/>
+        </w:numPr>
+        <w:ind w:left="1080"/>
+      </w:pPr>
+    </w:p>
+    <w:p>
+      <w:pPr>
+        <w:pStyle w:val="Style1"/>
+        <w:numPr>
+          <w:ilvl w:val="0"/>
+          <w:numId w:val="0"/>
+        </w:numPr>
+        <w:ind w:left="1080"/>
+      </w:pPr>
+    </w:p>
+    <w:p>
+      <w:pPr>
+        <w:pStyle w:val="Style1"/>
+        <w:numPr>
+          <w:ilvl w:val="0"/>
+          <w:numId w:val="0"/>
+        </w:numPr>
+        <w:ind w:left="1080"/>
+      </w:pPr>
+    </w:p>
+    <w:p>
+      <w:pPr>
+        <w:pStyle w:val="Style1"/>
+        <w:numPr>
+          <w:ilvl w:val="0"/>
+          <w:numId w:val="0"/>
+        </w:numPr>
+        <w:ind w:left="1080"/>
+      </w:pPr>
+    </w:p>
+    <w:p>
+      <w:pPr>
+        <w:pStyle w:val="Style1"/>
+        <w:numPr>
+          <w:ilvl w:val="0"/>
+          <w:numId w:val="0"/>
+        </w:numPr>
+        <w:ind w:left="1080"/>
+      </w:pPr>
+    </w:p>
+    <w:p>
+      <w:pPr>
+        <w:pStyle w:val="Style1"/>
+        <w:numPr>
+          <w:ilvl w:val="0"/>
+          <w:numId w:val="0"/>
+        </w:numPr>
+        <w:ind w:left="1080"/>
+      </w:pPr>
+    </w:p>
+    <w:p>
+      <w:pPr>
+        <w:pStyle w:val="Style1"/>
+        <w:numPr>
+          <w:ilvl w:val="0"/>
+          <w:numId w:val="0"/>
+        </w:numPr>
+        <w:ind w:left="1080"/>
+      </w:pPr>
+    </w:p>
+    <w:p>
+      <w:pPr>
+        <w:pStyle w:val="Style1"/>
+        <w:numPr>
+          <w:ilvl w:val="0"/>
+          <w:numId w:val="0"/>
+        </w:numPr>
+        <w:ind w:left="1080"/>
+      </w:pPr>
+    </w:p>
+    <w:p>
+      <w:pPr>
+        <w:pStyle w:val="Style1"/>
+        <w:numPr>
+          <w:ilvl w:val="0"/>
+          <w:numId w:val="0"/>
+        </w:numPr>
+        <w:ind w:left="1080"/>
+      </w:pPr>
+    </w:p>
+    <w:p>
+      <w:pPr>
+        <w:pStyle w:val="Style1"/>
+        <w:numPr>
+          <w:ilvl w:val="0"/>
+          <w:numId w:val="0"/>
+        </w:numPr>
+        <w:ind w:left="1080"/>
+      </w:pPr>
+      <w:bookmarkStart w:id="1" w:name="_GoBack"/>
+      <w:bookmarkEnd w:id="1"/>
+    </w:p>
+    <w:p>
+      <w:pPr>
+        <w:pStyle w:val="Style1"/>
+        <w:numPr>
+          <w:ilvl w:val="0"/>
+          <w:numId w:val="0"/>
+        </w:numPr>
+        <w:ind w:left="1080"/>
       </w:pPr>
     </w:p>
     <w:p>
@@ -1533,11 +1624,11 @@
         <w:lastRenderedPageBreak/>
         <w:fldChar w:fldCharType="end"/>
       </w:r>
-      <w:bookmarkStart w:id="0" w:name="_Toc10967127"/>
+      <w:bookmarkStart w:id="2" w:name="_Toc11320356"/>
       <w:r>
         <w:t>Présentation du projet</w:t>
       </w:r>
-      <w:bookmarkEnd w:id="0"/>
+      <w:bookmarkEnd w:id="2"/>
     </w:p>
     <w:p>
       <w:pPr>
@@ -1564,11 +1655,11 @@
       <w:pPr>
         <w:pStyle w:val="Style2"/>
       </w:pPr>
-      <w:bookmarkStart w:id="1" w:name="_Toc10967128"/>
+      <w:bookmarkStart w:id="3" w:name="_Toc11320357"/>
       <w:r>
         <w:t>Définition du besoin</w:t>
       </w:r>
-      <w:bookmarkEnd w:id="1"/>
+      <w:bookmarkEnd w:id="3"/>
     </w:p>
     <w:p>
       <w:pPr>
@@ -1694,11 +1785,11 @@
       <w:pPr>
         <w:pStyle w:val="Style2"/>
       </w:pPr>
-      <w:bookmarkStart w:id="2" w:name="_Toc10967129"/>
+      <w:bookmarkStart w:id="4" w:name="_Toc11320358"/>
       <w:r>
         <w:t>Avantages de l’informatisation de la gestion des réservations</w:t>
       </w:r>
-      <w:bookmarkEnd w:id="2"/>
+      <w:bookmarkEnd w:id="4"/>
     </w:p>
     <w:p>
       <w:pPr>
@@ -1741,34 +1832,38 @@
       <w:pPr>
         <w:pStyle w:val="Style1"/>
       </w:pPr>
-      <w:bookmarkStart w:id="3" w:name="_Toc10967130"/>
+      <w:bookmarkStart w:id="5" w:name="_Toc11320359"/>
       <w:r>
         <w:t>Solutions apportées</w:t>
       </w:r>
-      <w:bookmarkEnd w:id="3"/>
+      <w:bookmarkEnd w:id="5"/>
       <w:r>
         <w:t xml:space="preserve"> </w:t>
       </w:r>
     </w:p>
     <w:p>
       <w:pPr>
-        <w:pStyle w:val="ListParagraph"/>
+        <w:pStyle w:val="Paragraphedeliste"/>
         <w:jc w:val="both"/>
       </w:pPr>
     </w:p>
     <w:p>
       <w:pPr>
         <w:pStyle w:val="Style2"/>
-      </w:pPr>
-      <w:bookmarkStart w:id="4" w:name="_Toc10967131"/>
+        <w:numPr>
+          <w:ilvl w:val="0"/>
+          <w:numId w:val="22"/>
+        </w:numPr>
+      </w:pPr>
+      <w:bookmarkStart w:id="6" w:name="_Toc11320360"/>
       <w:r>
         <w:t>Fonctionnalités de l’application</w:t>
       </w:r>
-      <w:bookmarkEnd w:id="4"/>
-    </w:p>
-    <w:p>
-      <w:pPr>
-        <w:pStyle w:val="ListParagraph"/>
+      <w:bookmarkEnd w:id="6"/>
+    </w:p>
+    <w:p>
+      <w:pPr>
+        <w:pStyle w:val="Paragraphedeliste"/>
         <w:spacing w:after="0"/>
         <w:jc w:val="both"/>
         <w:rPr>
@@ -1780,11 +1875,13 @@
       <w:pPr>
         <w:pStyle w:val="Style3"/>
       </w:pPr>
-      <w:bookmarkStart w:id="5" w:name="_Toc10967132"/>
+      <w:bookmarkStart w:id="7" w:name="_Toc10967132"/>
+      <w:bookmarkStart w:id="8" w:name="_Toc11320361"/>
       <w:r>
         <w:t>L’internaute peut choisir une langue</w:t>
       </w:r>
-      <w:bookmarkEnd w:id="5"/>
+      <w:bookmarkEnd w:id="7"/>
+      <w:bookmarkEnd w:id="8"/>
     </w:p>
     <w:p>
       <w:pPr>
@@ -1814,11 +1911,13 @@
       <w:pPr>
         <w:pStyle w:val="Style3"/>
       </w:pPr>
-      <w:bookmarkStart w:id="6" w:name="_Toc10967133"/>
+      <w:bookmarkStart w:id="9" w:name="_Toc10967133"/>
+      <w:bookmarkStart w:id="10" w:name="_Toc11320362"/>
       <w:r>
         <w:t>L’internaute peut parcourir la liste des spectacles</w:t>
       </w:r>
-      <w:bookmarkEnd w:id="6"/>
+      <w:bookmarkEnd w:id="9"/>
+      <w:bookmarkEnd w:id="10"/>
     </w:p>
     <w:p>
       <w:pPr>
@@ -1879,11 +1978,13 @@
       <w:pPr>
         <w:pStyle w:val="Style3"/>
       </w:pPr>
-      <w:bookmarkStart w:id="7" w:name="_Toc10967134"/>
+      <w:bookmarkStart w:id="11" w:name="_Toc10967134"/>
+      <w:bookmarkStart w:id="12" w:name="_Toc11320363"/>
       <w:r>
         <w:t>Le membre peut réserver un spectacle</w:t>
       </w:r>
-      <w:bookmarkEnd w:id="7"/>
+      <w:bookmarkEnd w:id="11"/>
+      <w:bookmarkEnd w:id="12"/>
     </w:p>
     <w:p>
       <w:pPr>
@@ -1971,11 +2072,13 @@
       <w:pPr>
         <w:pStyle w:val="Style3"/>
       </w:pPr>
-      <w:bookmarkStart w:id="8" w:name="_Toc10967135"/>
+      <w:bookmarkStart w:id="13" w:name="_Toc10967135"/>
+      <w:bookmarkStart w:id="14" w:name="_Toc11320364"/>
       <w:r>
         <w:t>Le membre peut consulter sa liste de réservations</w:t>
       </w:r>
-      <w:bookmarkEnd w:id="8"/>
+      <w:bookmarkEnd w:id="13"/>
+      <w:bookmarkEnd w:id="14"/>
     </w:p>
     <w:p>
       <w:pPr>
@@ -1994,7 +2097,7 @@
     </w:p>
     <w:p>
       <w:pPr>
-        <w:pStyle w:val="ListParagraph"/>
+        <w:pStyle w:val="Paragraphedeliste"/>
         <w:spacing w:after="0"/>
         <w:jc w:val="both"/>
         <w:rPr>
@@ -2007,11 +2110,13 @@
       <w:pPr>
         <w:pStyle w:val="Style3"/>
       </w:pPr>
-      <w:bookmarkStart w:id="9" w:name="_Toc10967136"/>
+      <w:bookmarkStart w:id="15" w:name="_Toc10967136"/>
+      <w:bookmarkStart w:id="16" w:name="_Toc11320365"/>
       <w:r>
         <w:t>Le membre peut modifier ses données de profil</w:t>
       </w:r>
-      <w:bookmarkEnd w:id="9"/>
+      <w:bookmarkEnd w:id="15"/>
+      <w:bookmarkEnd w:id="16"/>
     </w:p>
     <w:p>
       <w:pPr>
@@ -2048,7 +2153,7 @@
     </w:p>
     <w:p>
       <w:pPr>
-        <w:pStyle w:val="ListParagraph"/>
+        <w:pStyle w:val="Paragraphedeliste"/>
         <w:spacing w:after="0"/>
         <w:jc w:val="both"/>
         <w:rPr>
@@ -2061,15 +2166,17 @@
       <w:pPr>
         <w:pStyle w:val="Style3"/>
       </w:pPr>
-      <w:bookmarkStart w:id="10" w:name="_Toc10967137"/>
+      <w:bookmarkStart w:id="17" w:name="_Toc10967137"/>
+      <w:bookmarkStart w:id="18" w:name="_Toc11320366"/>
       <w:r>
         <w:t>L’administrateur peut consulter, modifier, supprimer un spectacle</w:t>
       </w:r>
-      <w:bookmarkEnd w:id="10"/>
-    </w:p>
-    <w:p>
-      <w:pPr>
-        <w:pStyle w:val="ListParagraph"/>
+      <w:bookmarkEnd w:id="17"/>
+      <w:bookmarkEnd w:id="18"/>
+    </w:p>
+    <w:p>
+      <w:pPr>
+        <w:pStyle w:val="Paragraphedeliste"/>
         <w:spacing w:after="0"/>
         <w:jc w:val="both"/>
         <w:rPr>
@@ -2108,14 +2215,16 @@
       <w:r>
         <w:t xml:space="preserve"> </w:t>
       </w:r>
-      <w:bookmarkStart w:id="11" w:name="_Toc10967138"/>
+      <w:bookmarkStart w:id="19" w:name="_Toc10967138"/>
+      <w:bookmarkStart w:id="20" w:name="_Toc11320367"/>
       <w:r>
         <w:t>L’administrateur peut ajouter un spectacle</w:t>
       </w:r>
-      <w:bookmarkEnd w:id="11"/>
+      <w:bookmarkEnd w:id="19"/>
       <w:r>
         <w:t xml:space="preserve"> manuellement</w:t>
       </w:r>
+      <w:bookmarkEnd w:id="20"/>
     </w:p>
     <w:p>
       <w:pPr>
@@ -2136,8 +2245,13 @@
         </w:numPr>
         <w:ind w:hanging="11"/>
       </w:pPr>
-      <w:r>
-        <w:t xml:space="preserve">L’administrateur peut ajouter un spectacle manuellement. Il lui suffit de cliquer sur l’onglet spectacle puis sur le sous menu « ajouter un spectacle ». Il atterri sur une la page de formulaire du spectacle.  </w:t>
+      <w:bookmarkStart w:id="21" w:name="_Toc11320368"/>
+      <w:r>
+        <w:t>L’administrateur peut ajouter un spectacle manuellement. Il lui suffit de cliquer sur l’onglet spectacle puis sur le sous menu « ajouter un spectacle ». Il atterri sur une la page de formulaire du spectacle.</w:t>
+      </w:r>
+      <w:bookmarkEnd w:id="21"/>
+      <w:r>
+        <w:t xml:space="preserve">  </w:t>
       </w:r>
     </w:p>
     <w:p>
@@ -2153,17 +2267,19 @@
       <w:pPr>
         <w:pStyle w:val="Style3"/>
       </w:pPr>
-      <w:bookmarkStart w:id="12" w:name="_Toc10967139"/>
+      <w:bookmarkStart w:id="22" w:name="_Toc10967139"/>
+      <w:bookmarkStart w:id="23" w:name="_Toc11320369"/>
       <w:r>
         <w:t>L’administrateur peut importer</w:t>
       </w:r>
-      <w:bookmarkEnd w:id="12"/>
+      <w:bookmarkEnd w:id="22"/>
       <w:r>
         <w:t xml:space="preserve"> une liste de </w:t>
       </w:r>
       <w:r>
         <w:t>spectacles</w:t>
       </w:r>
+      <w:bookmarkEnd w:id="23"/>
     </w:p>
     <w:p>
       <w:pPr>
@@ -2177,7 +2293,21 @@
         <w:rPr>
           <w:sz w:val="24"/>
         </w:rPr>
-        <w:t>L’application permet aux administrateurs d’importer un fichier csv ou xml pour ajouter de nouveaux shows sous certaines conditions.</w:t>
+        <w:t xml:space="preserve">L’application permet aux administrateurs d’importer un fichier csv ou </w:t>
+      </w:r>
+      <w:proofErr w:type="spellStart"/>
+      <w:r>
+        <w:rPr>
+          <w:sz w:val="24"/>
+        </w:rPr>
+        <w:t>xml</w:t>
+      </w:r>
+      <w:proofErr w:type="spellEnd"/>
+      <w:r>
+        <w:rPr>
+          <w:sz w:val="24"/>
+        </w:rPr>
+        <w:t xml:space="preserve"> pour ajouter de nouveaux shows sous certaines conditions.</w:t>
       </w:r>
     </w:p>
     <w:p>
@@ -2193,12 +2323,96 @@
           <w:sz w:val="24"/>
         </w:rPr>
         <w:lastRenderedPageBreak/>
-        <w:t>Le lieu doit exister préalablement en base de données. Le fichier .csv doit fournir au minimum une ligne contenant le titre des colonnes (bookable, poster_url, price, slug, title, location_id et description), les autres lignes contiendront les données liées à chaque colonne. Le fichier .xml doit fournir l’id du lieu via les balises &lt;location&gt; et &lt;id&gt;, la seconde imbriquée dans la première.</w:t>
-      </w:r>
-    </w:p>
-    <w:p>
-      <w:pPr>
-        <w:pStyle w:val="ListParagraph"/>
+        <w:t>Le lieu doit exister préalablement en base de données. Le fichier .csv doit fournir au minimum une ligne contenant le titre des colonnes (</w:t>
+      </w:r>
+      <w:proofErr w:type="spellStart"/>
+      <w:r>
+        <w:rPr>
+          <w:sz w:val="24"/>
+        </w:rPr>
+        <w:t>bookable</w:t>
+      </w:r>
+      <w:proofErr w:type="spellEnd"/>
+      <w:r>
+        <w:rPr>
+          <w:sz w:val="24"/>
+        </w:rPr>
+        <w:t xml:space="preserve">, </w:t>
+      </w:r>
+      <w:proofErr w:type="spellStart"/>
+      <w:r>
+        <w:rPr>
+          <w:sz w:val="24"/>
+        </w:rPr>
+        <w:t>poster_url</w:t>
+      </w:r>
+      <w:proofErr w:type="spellEnd"/>
+      <w:r>
+        <w:rPr>
+          <w:sz w:val="24"/>
+        </w:rPr>
+        <w:t xml:space="preserve">, </w:t>
+      </w:r>
+      <w:proofErr w:type="spellStart"/>
+      <w:r>
+        <w:rPr>
+          <w:sz w:val="24"/>
+        </w:rPr>
+        <w:t>price</w:t>
+      </w:r>
+      <w:proofErr w:type="spellEnd"/>
+      <w:r>
+        <w:rPr>
+          <w:sz w:val="24"/>
+        </w:rPr>
+        <w:t xml:space="preserve">, slug, </w:t>
+      </w:r>
+      <w:proofErr w:type="spellStart"/>
+      <w:r>
+        <w:rPr>
+          <w:sz w:val="24"/>
+        </w:rPr>
+        <w:t>title</w:t>
+      </w:r>
+      <w:proofErr w:type="spellEnd"/>
+      <w:r>
+        <w:rPr>
+          <w:sz w:val="24"/>
+        </w:rPr>
+        <w:t xml:space="preserve">, </w:t>
+      </w:r>
+      <w:proofErr w:type="spellStart"/>
+      <w:r>
+        <w:rPr>
+          <w:sz w:val="24"/>
+        </w:rPr>
+        <w:t>location_id</w:t>
+      </w:r>
+      <w:proofErr w:type="spellEnd"/>
+      <w:r>
+        <w:rPr>
+          <w:sz w:val="24"/>
+        </w:rPr>
+        <w:t xml:space="preserve"> et description), les autres lignes contiendront les données liées à chaque colonne. Le fichier .</w:t>
+      </w:r>
+      <w:proofErr w:type="spellStart"/>
+      <w:r>
+        <w:rPr>
+          <w:sz w:val="24"/>
+        </w:rPr>
+        <w:t>xml</w:t>
+      </w:r>
+      <w:proofErr w:type="spellEnd"/>
+      <w:r>
+        <w:rPr>
+          <w:sz w:val="24"/>
+        </w:rPr>
+        <w:t xml:space="preserve"> doit fournir l’id du lieu via les balises &lt;location&gt; et &lt;id&gt;, la seconde imbriquée dans la première.</w:t>
+      </w:r>
+    </w:p>
+    <w:p>
+      <w:pPr>
+        <w:pStyle w:val="Paragraphedeliste"/>
         <w:spacing w:after="0"/>
         <w:jc w:val="both"/>
         <w:rPr>
@@ -2234,8 +2448,13 @@
       <w:pPr>
         <w:pStyle w:val="Style3"/>
       </w:pPr>
-      <w:r>
-        <w:t xml:space="preserve">L’administrateur peut appliquer différents styles </w:t>
+      <w:bookmarkStart w:id="24" w:name="_Toc11320370"/>
+      <w:r>
+        <w:t>L’administrateur peut appliquer différents styles</w:t>
+      </w:r>
+      <w:bookmarkEnd w:id="24"/>
+      <w:r>
+        <w:t xml:space="preserve"> </w:t>
       </w:r>
     </w:p>
     <w:p>
@@ -2257,9 +2476,11 @@
         </w:numPr>
         <w:ind w:hanging="11"/>
       </w:pPr>
+      <w:bookmarkStart w:id="25" w:name="_Toc11320371"/>
       <w:r>
         <w:t>Une fois connecté, l’administrateur peut cliquer sur l’onglet « administrateur » qui apparait dans le menu principal. Il peut alors décider de changer de style.</w:t>
       </w:r>
+      <w:bookmarkEnd w:id="25"/>
     </w:p>
     <w:p>
       <w:pPr>
@@ -2274,14 +2495,16 @@
       <w:pPr>
         <w:pStyle w:val="Style3"/>
       </w:pPr>
-      <w:bookmarkStart w:id="13" w:name="_Toc10967141"/>
+      <w:bookmarkStart w:id="26" w:name="_Toc10967141"/>
+      <w:bookmarkStart w:id="27" w:name="_Toc11320372"/>
       <w:r>
         <w:t>L’application produit</w:t>
       </w:r>
       <w:r>
         <w:t xml:space="preserve"> son propre Web service</w:t>
       </w:r>
-      <w:bookmarkEnd w:id="13"/>
+      <w:bookmarkEnd w:id="26"/>
+      <w:bookmarkEnd w:id="27"/>
       <w:r>
         <w:t xml:space="preserve"> </w:t>
       </w:r>
@@ -2306,18 +2529,44 @@
         </w:rPr>
         <w:t xml:space="preserve"> </w:t>
       </w:r>
-      <w:bookmarkStart w:id="14" w:name="_GoBack"/>
-      <w:bookmarkEnd w:id="14"/>
-      <w:r>
-        <w:rPr>
-          <w:sz w:val="24"/>
-        </w:rPr>
-        <w:t>Service Rest. Il retourne la liste des spectacles en JSon. L’accès n’est pas authentifié néanmoins, seul l’Admin peut y avoir accès, via le point de menu.</w:t>
-      </w:r>
-    </w:p>
-    <w:p>
-      <w:pPr>
-        <w:pStyle w:val="ListParagraph"/>
+      <w:r>
+        <w:rPr>
+          <w:sz w:val="24"/>
+        </w:rPr>
+        <w:t xml:space="preserve">Service </w:t>
+      </w:r>
+      <w:proofErr w:type="spellStart"/>
+      <w:r>
+        <w:rPr>
+          <w:sz w:val="24"/>
+        </w:rPr>
+        <w:t>Rest</w:t>
+      </w:r>
+      <w:proofErr w:type="spellEnd"/>
+      <w:r>
+        <w:rPr>
+          <w:sz w:val="24"/>
+        </w:rPr>
+        <w:t xml:space="preserve">. Il retourne la liste des spectacles en </w:t>
+      </w:r>
+      <w:proofErr w:type="spellStart"/>
+      <w:r>
+        <w:rPr>
+          <w:sz w:val="24"/>
+        </w:rPr>
+        <w:t>JSon</w:t>
+      </w:r>
+      <w:proofErr w:type="spellEnd"/>
+      <w:r>
+        <w:rPr>
+          <w:sz w:val="24"/>
+        </w:rPr>
+        <w:t>. L’accès n’est pas authentifié néanmoins, seul l’Admin peut y avoir accès, via le point de menu.</w:t>
+      </w:r>
+    </w:p>
+    <w:p>
+      <w:pPr>
+        <w:pStyle w:val="Paragraphedeliste"/>
         <w:spacing w:after="0"/>
         <w:jc w:val="both"/>
         <w:rPr>
@@ -2327,7 +2576,7 @@
     </w:p>
     <w:p>
       <w:pPr>
-        <w:pStyle w:val="ListParagraph"/>
+        <w:pStyle w:val="Paragraphedeliste"/>
         <w:spacing w:after="0"/>
         <w:jc w:val="both"/>
       </w:pPr>
@@ -2336,11 +2585,11 @@
       <w:pPr>
         <w:pStyle w:val="Style2"/>
       </w:pPr>
-      <w:bookmarkStart w:id="15" w:name="_Toc10967144"/>
+      <w:bookmarkStart w:id="28" w:name="_Toc11320373"/>
       <w:r>
         <w:t>Outils utilisés pour la réalisation du projet</w:t>
       </w:r>
-      <w:bookmarkEnd w:id="15"/>
+      <w:bookmarkEnd w:id="28"/>
     </w:p>
     <w:p>
       <w:pPr>
@@ -2369,7 +2618,21 @@
         <w:rPr>
           <w:sz w:val="24"/>
         </w:rPr>
-        <w:t xml:space="preserve">Pour la gestion des tâches de chacun nous utilisons l’outil Trello.  </w:t>
+        <w:t xml:space="preserve">Pour la gestion des tâches de chacun nous utilisons l’outil </w:t>
+      </w:r>
+      <w:proofErr w:type="spellStart"/>
+      <w:r>
+        <w:rPr>
+          <w:sz w:val="24"/>
+        </w:rPr>
+        <w:t>Trello</w:t>
+      </w:r>
+      <w:proofErr w:type="spellEnd"/>
+      <w:r>
+        <w:rPr>
+          <w:sz w:val="24"/>
+        </w:rPr>
+        <w:t xml:space="preserve">.  </w:t>
       </w:r>
     </w:p>
     <w:p>
@@ -2443,11 +2706,19 @@
         </w:rPr>
         <w:t xml:space="preserve">Pour le développement, nous utilisons l’outil </w:t>
       </w:r>
-      <w:r>
-        <w:rPr>
-          <w:sz w:val="24"/>
-        </w:rPr>
-        <w:t>IntelliJ IDEA</w:t>
+      <w:proofErr w:type="spellStart"/>
+      <w:r>
+        <w:rPr>
+          <w:sz w:val="24"/>
+        </w:rPr>
+        <w:t>IntelliJ</w:t>
+      </w:r>
+      <w:proofErr w:type="spellEnd"/>
+      <w:r>
+        <w:rPr>
+          <w:sz w:val="24"/>
+        </w:rPr>
+        <w:t xml:space="preserve"> IDEA</w:t>
       </w:r>
       <w:r>
         <w:rPr>
@@ -2526,7 +2797,35 @@
         <w:rPr>
           <w:sz w:val="24"/>
         </w:rPr>
-        <w:t xml:space="preserve">Pour la gestion du développement et des versions du code nous utilisons GitHub. Nous utilisons également GitHub pour partager d’autres types de données. </w:t>
+        <w:t xml:space="preserve">Pour la gestion du développement et des versions du code nous utilisons </w:t>
+      </w:r>
+      <w:proofErr w:type="spellStart"/>
+      <w:r>
+        <w:rPr>
+          <w:sz w:val="24"/>
+        </w:rPr>
+        <w:t>GitHub</w:t>
+      </w:r>
+      <w:proofErr w:type="spellEnd"/>
+      <w:r>
+        <w:rPr>
+          <w:sz w:val="24"/>
+        </w:rPr>
+        <w:t xml:space="preserve">. Nous utilisons également </w:t>
+      </w:r>
+      <w:proofErr w:type="spellStart"/>
+      <w:r>
+        <w:rPr>
+          <w:sz w:val="24"/>
+        </w:rPr>
+        <w:t>GitHub</w:t>
+      </w:r>
+      <w:proofErr w:type="spellEnd"/>
+      <w:r>
+        <w:rPr>
+          <w:sz w:val="24"/>
+        </w:rPr>
+        <w:t xml:space="preserve"> pour partager d’autres types de données. </w:t>
       </w:r>
     </w:p>
     <w:p>
@@ -2542,11 +2841,19 @@
       <w:pPr>
         <w:pStyle w:val="Style2"/>
       </w:pPr>
-      <w:bookmarkStart w:id="16" w:name="_Toc10967145"/>
-      <w:r>
-        <w:t>Langages et framework utilisés</w:t>
-      </w:r>
-      <w:bookmarkEnd w:id="16"/>
+      <w:bookmarkStart w:id="29" w:name="_Toc11320374"/>
+      <w:r>
+        <w:t xml:space="preserve">Langages et </w:t>
+      </w:r>
+      <w:proofErr w:type="spellStart"/>
+      <w:r>
+        <w:t>framework</w:t>
+      </w:r>
+      <w:proofErr w:type="spellEnd"/>
+      <w:r>
+        <w:t xml:space="preserve"> utilisés</w:t>
+      </w:r>
+      <w:bookmarkEnd w:id="29"/>
     </w:p>
     <w:p>
       <w:pPr>
@@ -2560,7 +2867,35 @@
         <w:rPr>
           <w:sz w:val="24"/>
         </w:rPr>
-        <w:t>Nous utilisons JAVA pour le backend. HTML, CSS et JavaScript pour le frontend.</w:t>
+        <w:t xml:space="preserve">Nous utilisons JAVA pour le </w:t>
+      </w:r>
+      <w:proofErr w:type="spellStart"/>
+      <w:r>
+        <w:rPr>
+          <w:sz w:val="24"/>
+        </w:rPr>
+        <w:t>backend</w:t>
+      </w:r>
+      <w:proofErr w:type="spellEnd"/>
+      <w:r>
+        <w:rPr>
+          <w:sz w:val="24"/>
+        </w:rPr>
+        <w:t xml:space="preserve">. HTML, CSS et JavaScript pour le </w:t>
+      </w:r>
+      <w:proofErr w:type="spellStart"/>
+      <w:r>
+        <w:rPr>
+          <w:sz w:val="24"/>
+        </w:rPr>
+        <w:t>frontend</w:t>
+      </w:r>
+      <w:proofErr w:type="spellEnd"/>
+      <w:r>
+        <w:rPr>
+          <w:sz w:val="24"/>
+        </w:rPr>
+        <w:t>.</w:t>
       </w:r>
     </w:p>
     <w:p>
@@ -2575,7 +2910,63 @@
         <w:rPr>
           <w:sz w:val="24"/>
         </w:rPr>
-        <w:t>Quant aux frameworks, nous utilisons Spring boot pour faciliter la configuration du projet, bootstrap boot afin de travailler plus facilement le front-end et hibernate pour automatiser la gestion de la base de donnée</w:t>
+        <w:t xml:space="preserve">Quant aux </w:t>
+      </w:r>
+      <w:proofErr w:type="spellStart"/>
+      <w:r>
+        <w:rPr>
+          <w:sz w:val="24"/>
+        </w:rPr>
+        <w:t>frameworks</w:t>
+      </w:r>
+      <w:proofErr w:type="spellEnd"/>
+      <w:r>
+        <w:rPr>
+          <w:sz w:val="24"/>
+        </w:rPr>
+        <w:t xml:space="preserve">, nous utilisons </w:t>
+      </w:r>
+      <w:proofErr w:type="spellStart"/>
+      <w:r>
+        <w:rPr>
+          <w:sz w:val="24"/>
+        </w:rPr>
+        <w:t>Spring</w:t>
+      </w:r>
+      <w:proofErr w:type="spellEnd"/>
+      <w:r>
+        <w:rPr>
+          <w:sz w:val="24"/>
+        </w:rPr>
+        <w:t xml:space="preserve"> boot pour faciliter la configuration du projet, </w:t>
+      </w:r>
+      <w:proofErr w:type="spellStart"/>
+      <w:r>
+        <w:rPr>
+          <w:sz w:val="24"/>
+        </w:rPr>
+        <w:t>bootstrap</w:t>
+      </w:r>
+      <w:proofErr w:type="spellEnd"/>
+      <w:r>
+        <w:rPr>
+          <w:sz w:val="24"/>
+        </w:rPr>
+        <w:t xml:space="preserve"> boot afin de travailler plus facilement le front-end et </w:t>
+      </w:r>
+      <w:proofErr w:type="spellStart"/>
+      <w:r>
+        <w:rPr>
+          <w:sz w:val="24"/>
+        </w:rPr>
+        <w:t>hibernate</w:t>
+      </w:r>
+      <w:proofErr w:type="spellEnd"/>
+      <w:r>
+        <w:rPr>
+          <w:sz w:val="24"/>
+        </w:rPr>
+        <w:t xml:space="preserve"> pour automatiser la gestion de la base de donnée</w:t>
       </w:r>
       <w:r>
         <w:rPr>
@@ -2603,66 +2994,74 @@
       <w:pPr>
         <w:pStyle w:val="Style2"/>
       </w:pPr>
-      <w:bookmarkStart w:id="17" w:name="_Toc10967146"/>
-      <w:r>
-        <w:t>Technique de développement</w:t>
-      </w:r>
-      <w:bookmarkEnd w:id="17"/>
+      <w:bookmarkStart w:id="30" w:name="_Toc11320375"/>
+      <w:r>
+        <w:t>La sécurité</w:t>
+      </w:r>
+      <w:bookmarkEnd w:id="30"/>
     </w:p>
     <w:p>
       <w:pPr>
         <w:spacing w:after="0"/>
         <w:jc w:val="both"/>
         <w:rPr>
-          <w:color w:val="FF0000"/>
-          <w:sz w:val="24"/>
-        </w:rPr>
-      </w:pPr>
-      <w:r>
-        <w:rPr>
-          <w:color w:val="FF0000"/>
-          <w:sz w:val="24"/>
-        </w:rPr>
-        <w:t>//Méthode utilisée, structure d</w:t>
-      </w:r>
-      <w:r>
-        <w:rPr>
-          <w:color w:val="FF0000"/>
-          <w:sz w:val="24"/>
-        </w:rPr>
-        <w:t>u</w:t>
-      </w:r>
-      <w:r>
-        <w:rPr>
-          <w:color w:val="FF0000"/>
-          <w:sz w:val="24"/>
-        </w:rPr>
-        <w:t xml:space="preserve"> code </w:t>
-      </w:r>
-      <w:r>
-        <w:rPr>
-          <w:color w:val="FF0000"/>
-          <w:sz w:val="24"/>
-        </w:rPr>
-        <w:sym w:font="Wingdings" w:char="F0E0"/>
-      </w:r>
-      <w:r>
-        <w:rPr>
-          <w:color w:val="FF0000"/>
-          <w:sz w:val="24"/>
-        </w:rPr>
-        <w:t xml:space="preserve">à décrire  </w:t>
-      </w:r>
-    </w:p>
-    <w:p>
-      <w:pPr>
-        <w:pStyle w:val="Style2"/>
-      </w:pPr>
-      <w:bookmarkStart w:id="18" w:name="_Toc10967147"/>
-      <w:r>
-        <w:t>La sécurité</w:t>
-      </w:r>
-      <w:bookmarkEnd w:id="18"/>
+          <w:sz w:val="24"/>
+        </w:rPr>
+      </w:pPr>
+      <w:r>
+        <w:rPr>
+          <w:sz w:val="24"/>
+        </w:rPr>
+        <w:t xml:space="preserve">La sécurité de l’application est basée principalement sur </w:t>
+      </w:r>
+      <w:proofErr w:type="spellStart"/>
+      <w:r>
+        <w:rPr>
+          <w:sz w:val="24"/>
+        </w:rPr>
+        <w:t>Spring</w:t>
+      </w:r>
+      <w:proofErr w:type="spellEnd"/>
+      <w:r>
+        <w:rPr>
+          <w:sz w:val="24"/>
+        </w:rPr>
+        <w:t xml:space="preserve"> </w:t>
+      </w:r>
+      <w:proofErr w:type="spellStart"/>
+      <w:r>
+        <w:rPr>
+          <w:sz w:val="24"/>
+        </w:rPr>
+        <w:t>security</w:t>
+      </w:r>
+      <w:proofErr w:type="spellEnd"/>
+      <w:r>
+        <w:rPr>
+          <w:sz w:val="24"/>
+        </w:rPr>
+        <w:t xml:space="preserve">. L’accès aux pages se fait en fonction des rôles et des </w:t>
+      </w:r>
+      <w:proofErr w:type="spellStart"/>
+      <w:r>
+        <w:rPr>
+          <w:sz w:val="24"/>
+        </w:rPr>
+        <w:t>url</w:t>
+      </w:r>
+      <w:r>
+        <w:rPr>
+          <w:sz w:val="24"/>
+        </w:rPr>
+        <w:t>s</w:t>
+      </w:r>
+      <w:proofErr w:type="spellEnd"/>
+      <w:r>
+        <w:rPr>
+          <w:sz w:val="24"/>
+        </w:rPr>
+        <w:t>. Seul un utilisateur avec un rôle admin a accès aux url /admin.</w:t>
+      </w:r>
     </w:p>
     <w:p>
       <w:pPr>
@@ -2676,7 +3075,7 @@
         <w:rPr>
           <w:sz w:val="24"/>
         </w:rPr>
-        <w:t>La sécurité de l’application est basée principalement sur Spring security. L’accès aux pages se fait en fonction des rôles et des url. Seul un utilisateur avec un rôle admin a accès aux url /admin.</w:t>
+        <w:t>Pour différentes pages l’utilisateur doit être authentifié sinon il est redirigé sur la page de login.</w:t>
       </w:r>
     </w:p>
     <w:p>
@@ -2691,7 +3090,7 @@
         <w:rPr>
           <w:sz w:val="24"/>
         </w:rPr>
-        <w:t>Pour différentes pages l’utilisateur doit être authentifié sinon il est redirigé sur la page de login.</w:t>
+        <w:t>Enfin certains éléments sont visibles sur les pages seulement pour les utilisateurs avec le rôle approprié. Par exemple le bouton « ajouter une  Représentation » lors de la consultation d’un show, seulement visible par l’admin.</w:t>
       </w:r>
     </w:p>
     <w:p>
@@ -2702,36 +3101,21 @@
           <w:sz w:val="24"/>
         </w:rPr>
       </w:pPr>
-      <w:r>
-        <w:rPr>
-          <w:sz w:val="24"/>
-        </w:rPr>
-        <w:t>Enfin certains éléments sont visibles sur les pages seulement pour les utilisateurs avec le rôle approprié. Par exemple le bouton « ajouter une  Représentation » lors de la consultation d’un show, seulement visible par l’admin.</w:t>
-      </w:r>
-    </w:p>
-    <w:p>
-      <w:pPr>
-        <w:spacing w:after="0"/>
+    </w:p>
+    <w:p>
+      <w:pPr>
         <w:jc w:val="both"/>
-        <w:rPr>
-          <w:sz w:val="24"/>
-        </w:rPr>
-      </w:pPr>
-    </w:p>
-    <w:p>
-      <w:pPr>
-        <w:jc w:val="both"/>
       </w:pPr>
     </w:p>
     <w:p>
       <w:pPr>
         <w:pStyle w:val="Style1"/>
       </w:pPr>
-      <w:bookmarkStart w:id="19" w:name="_Toc10967148"/>
+      <w:bookmarkStart w:id="31" w:name="_Toc11320376"/>
       <w:r>
         <w:t>Démo</w:t>
       </w:r>
-      <w:bookmarkEnd w:id="19"/>
+      <w:bookmarkEnd w:id="31"/>
     </w:p>
     <w:p>
       <w:pPr>
@@ -2764,11 +3148,13 @@
           <w:numId w:val="20"/>
         </w:numPr>
       </w:pPr>
-      <w:bookmarkStart w:id="20" w:name="_Toc10967149"/>
+      <w:bookmarkStart w:id="32" w:name="_Toc10967149"/>
+      <w:bookmarkStart w:id="33" w:name="_Toc11320377"/>
       <w:r>
         <w:t>L’internaute peut choisir une langue</w:t>
       </w:r>
-      <w:bookmarkEnd w:id="20"/>
+      <w:bookmarkEnd w:id="32"/>
+      <w:bookmarkEnd w:id="33"/>
     </w:p>
     <w:p>
       <w:pPr>
@@ -2852,14 +3238,16 @@
       <w:pPr>
         <w:pStyle w:val="Style2"/>
       </w:pPr>
-      <w:bookmarkStart w:id="21" w:name="_Toc10967150"/>
+      <w:bookmarkStart w:id="34" w:name="_Toc10967150"/>
+      <w:bookmarkStart w:id="35" w:name="_Toc11320378"/>
       <w:r>
         <w:t>L’internaute peut par</w:t>
       </w:r>
       <w:r>
         <w:t>courir la liste des spectacles</w:t>
       </w:r>
-      <w:bookmarkEnd w:id="21"/>
+      <w:bookmarkEnd w:id="34"/>
+      <w:bookmarkEnd w:id="35"/>
     </w:p>
     <w:p>
       <w:pPr>
@@ -3090,14 +3478,16 @@
       <w:pPr>
         <w:pStyle w:val="Style2"/>
       </w:pPr>
-      <w:bookmarkStart w:id="22" w:name="_Toc10967151"/>
+      <w:bookmarkStart w:id="36" w:name="_Toc10967151"/>
+      <w:bookmarkStart w:id="37" w:name="_Toc11320379"/>
       <w:r>
         <w:t>Le membre peut réserver un</w:t>
       </w:r>
-      <w:bookmarkEnd w:id="22"/>
+      <w:bookmarkEnd w:id="36"/>
       <w:r>
         <w:t>e ou plusieurs places pour un spectacle</w:t>
       </w:r>
+      <w:bookmarkEnd w:id="37"/>
       <w:r>
         <w:t> </w:t>
       </w:r>
@@ -3121,6 +3511,7 @@
         </w:numPr>
         <w:ind w:hanging="11"/>
       </w:pPr>
+      <w:bookmarkStart w:id="38" w:name="_Toc11320380"/>
       <w:r>
         <w:rPr>
           <w:noProof/>
@@ -3176,6 +3567,7 @@
           </wp:inline>
         </w:drawing>
       </w:r>
+      <w:bookmarkEnd w:id="38"/>
     </w:p>
     <w:p>
       <w:pPr>
@@ -3191,11 +3583,13 @@
       <w:pPr>
         <w:pStyle w:val="Style2"/>
       </w:pPr>
-      <w:bookmarkStart w:id="23" w:name="_Toc10967152"/>
+      <w:bookmarkStart w:id="39" w:name="_Toc10967152"/>
+      <w:bookmarkStart w:id="40" w:name="_Toc11320381"/>
       <w:r>
         <w:t>Le membre peut consulter sa liste de réservations</w:t>
       </w:r>
-      <w:bookmarkEnd w:id="23"/>
+      <w:bookmarkEnd w:id="39"/>
+      <w:bookmarkEnd w:id="40"/>
     </w:p>
     <w:p>
       <w:pPr>
@@ -3216,6 +3610,7 @@
         </w:numPr>
         <w:ind w:hanging="11"/>
       </w:pPr>
+      <w:bookmarkStart w:id="41" w:name="_Toc11320382"/>
       <w:r>
         <w:rPr>
           <w:noProof/>
@@ -3264,6 +3659,7 @@
           </wp:inline>
         </w:drawing>
       </w:r>
+      <w:bookmarkEnd w:id="41"/>
     </w:p>
     <w:p>
       <w:pPr>
@@ -3279,11 +3675,13 @@
       <w:pPr>
         <w:pStyle w:val="Style2"/>
       </w:pPr>
-      <w:bookmarkStart w:id="24" w:name="_Toc10967153"/>
+      <w:bookmarkStart w:id="42" w:name="_Toc10967153"/>
+      <w:bookmarkStart w:id="43" w:name="_Toc11320383"/>
       <w:r>
         <w:t>Le membre peut modifier ses données de profil</w:t>
       </w:r>
-      <w:bookmarkEnd w:id="24"/>
+      <w:bookmarkEnd w:id="42"/>
+      <w:bookmarkEnd w:id="43"/>
     </w:p>
     <w:p>
       <w:pPr>
@@ -3304,6 +3702,7 @@
         </w:numPr>
         <w:ind w:hanging="11"/>
       </w:pPr>
+      <w:bookmarkStart w:id="44" w:name="_Toc11320384"/>
       <w:r>
         <w:rPr>
           <w:noProof/>
@@ -3358,6 +3757,7 @@
           </wp:inline>
         </w:drawing>
       </w:r>
+      <w:bookmarkEnd w:id="44"/>
     </w:p>
     <w:p>
       <w:pPr>
@@ -3373,11 +3773,13 @@
       <w:pPr>
         <w:pStyle w:val="Style2"/>
       </w:pPr>
-      <w:bookmarkStart w:id="25" w:name="_Toc10967154"/>
+      <w:bookmarkStart w:id="45" w:name="_Toc10967154"/>
+      <w:bookmarkStart w:id="46" w:name="_Toc11320385"/>
       <w:r>
         <w:t>L’administrateur peut consulter, modifier, supprimer un spectacle</w:t>
       </w:r>
-      <w:bookmarkEnd w:id="25"/>
+      <w:bookmarkEnd w:id="45"/>
+      <w:bookmarkEnd w:id="46"/>
       <w:r>
         <w:t xml:space="preserve"> </w:t>
       </w:r>
@@ -3576,14 +3978,16 @@
       <w:pPr>
         <w:pStyle w:val="Style2"/>
       </w:pPr>
-      <w:bookmarkStart w:id="26" w:name="_Toc10967155"/>
+      <w:bookmarkStart w:id="47" w:name="_Toc10967155"/>
+      <w:bookmarkStart w:id="48" w:name="_Toc11320386"/>
       <w:r>
         <w:t>L’administrateur peut ajouter un spectacle</w:t>
       </w:r>
-      <w:bookmarkEnd w:id="26"/>
+      <w:bookmarkEnd w:id="47"/>
       <w:r>
         <w:t xml:space="preserve"> manuellement</w:t>
       </w:r>
+      <w:bookmarkEnd w:id="48"/>
     </w:p>
     <w:p>
       <w:pPr>
@@ -3646,15 +4050,17 @@
       <w:pPr>
         <w:pStyle w:val="Style2"/>
       </w:pPr>
-      <w:bookmarkStart w:id="27" w:name="_Toc10967156"/>
+      <w:bookmarkStart w:id="49" w:name="_Toc10967156"/>
+      <w:bookmarkStart w:id="50" w:name="_Toc11320387"/>
       <w:r>
         <w:lastRenderedPageBreak/>
         <w:t>L’administrateur peut importer</w:t>
       </w:r>
-      <w:bookmarkEnd w:id="27"/>
+      <w:bookmarkEnd w:id="49"/>
       <w:r>
         <w:t xml:space="preserve"> des spectacles</w:t>
       </w:r>
+      <w:bookmarkEnd w:id="50"/>
     </w:p>
     <w:p>
       <w:pPr>
@@ -3675,6 +4081,7 @@
         </w:numPr>
         <w:ind w:hanging="11"/>
       </w:pPr>
+      <w:bookmarkStart w:id="51" w:name="_Toc11320388"/>
       <w:r>
         <w:rPr>
           <w:noProof/>
@@ -3723,6 +4130,7 @@
           </wp:inline>
         </w:drawing>
       </w:r>
+      <w:bookmarkEnd w:id="51"/>
     </w:p>
     <w:p>
       <w:pPr>
@@ -3733,6 +4141,7 @@
         </w:numPr>
         <w:ind w:hanging="11"/>
       </w:pPr>
+      <w:bookmarkStart w:id="52" w:name="_Toc11320389"/>
       <w:r>
         <w:rPr>
           <w:noProof/>
@@ -3781,6 +4190,7 @@
           </wp:inline>
         </w:drawing>
       </w:r>
+      <w:bookmarkEnd w:id="52"/>
     </w:p>
     <w:p>
       <w:pPr>
@@ -3806,13 +4216,18 @@
       <w:pPr>
         <w:pStyle w:val="Style2"/>
       </w:pPr>
-      <w:bookmarkStart w:id="28" w:name="_Toc10967157"/>
+      <w:bookmarkStart w:id="53" w:name="_Toc10967157"/>
+      <w:bookmarkStart w:id="54" w:name="_Toc11320390"/>
       <w:r>
         <w:t xml:space="preserve">L’administrateur peut </w:t>
       </w:r>
-      <w:bookmarkEnd w:id="28"/>
-      <w:r>
-        <w:t>changer les styles </w:t>
+      <w:bookmarkEnd w:id="53"/>
+      <w:r>
+        <w:t>changer les styles</w:t>
+      </w:r>
+      <w:bookmarkEnd w:id="54"/>
+      <w:r>
+        <w:t> </w:t>
       </w:r>
     </w:p>
     <w:p>
@@ -3834,6 +4249,7 @@
         </w:numPr>
         <w:ind w:hanging="11"/>
       </w:pPr>
+      <w:bookmarkStart w:id="55" w:name="_Toc11320391"/>
       <w:r>
         <w:rPr>
           <w:noProof/>
@@ -3882,22 +4298,25 @@
           </wp:inline>
         </w:drawing>
       </w:r>
+      <w:bookmarkEnd w:id="55"/>
     </w:p>
     <w:p>
       <w:pPr>
         <w:pStyle w:val="Style2"/>
       </w:pPr>
-      <w:bookmarkStart w:id="29" w:name="_Toc10967158"/>
+      <w:bookmarkStart w:id="56" w:name="_Toc10967158"/>
+      <w:bookmarkStart w:id="57" w:name="_Toc11320392"/>
       <w:r>
         <w:t>L’application produit son propre Web service</w:t>
       </w:r>
-      <w:bookmarkEnd w:id="29"/>
+      <w:bookmarkEnd w:id="56"/>
       <w:r>
         <w:t xml:space="preserve"> </w:t>
       </w:r>
       <w:r>
         <w:t>accessible par l’administrateur</w:t>
       </w:r>
+      <w:bookmarkEnd w:id="57"/>
     </w:p>
     <w:p>
       <w:pPr>
@@ -3908,6 +4327,7 @@
         </w:numPr>
         <w:ind w:left="720" w:hanging="360"/>
       </w:pPr>
+      <w:bookmarkStart w:id="58" w:name="_Toc11320393"/>
       <w:r>
         <w:rPr>
           <w:noProof/>
@@ -3956,6 +4376,7 @@
           </wp:inline>
         </w:drawing>
       </w:r>
+      <w:bookmarkEnd w:id="58"/>
     </w:p>
     <w:p>
       <w:pPr>
@@ -3966,6 +4387,7 @@
         </w:numPr>
         <w:ind w:left="720" w:hanging="360"/>
       </w:pPr>
+      <w:bookmarkStart w:id="59" w:name="_Toc11320394"/>
       <w:r>
         <w:rPr>
           <w:noProof/>
@@ -4014,6 +4436,7 @@
           </wp:inline>
         </w:drawing>
       </w:r>
+      <w:bookmarkEnd w:id="59"/>
     </w:p>
     <w:p>
       <w:pPr>
@@ -4084,7 +4507,7 @@
     <w:sdtContent>
       <w:p>
         <w:pPr>
-          <w:pStyle w:val="Footer"/>
+          <w:pStyle w:val="Pieddepage"/>
           <w:jc w:val="right"/>
         </w:pPr>
         <w:r>
@@ -4101,7 +4524,7 @@
             <w:noProof/>
             <w:lang w:val="fr-FR"/>
           </w:rPr>
-          <w:t>8</w:t>
+          <w:t>5</w:t>
         </w:r>
         <w:r>
           <w:fldChar w:fldCharType="end"/>
@@ -4111,7 +4534,7 @@
   </w:sdt>
   <w:p>
     <w:pPr>
-      <w:pStyle w:val="Footer"/>
+      <w:pStyle w:val="Pieddepage"/>
     </w:pPr>
   </w:p>
 </w:ftr>
@@ -6307,6 +6730,12 @@
       <w:startOverride w:val="1"/>
     </w:lvlOverride>
     <w:lvlOverride w:ilvl="8">
+      <w:startOverride w:val="1"/>
+    </w:lvlOverride>
+  </w:num>
+  <w:num w:numId="22">
+    <w:abstractNumId w:val="14"/>
+    <w:lvlOverride w:ilvl="0">
       <w:startOverride w:val="1"/>
     </w:lvlOverride>
   </w:num>
@@ -6708,11 +7137,11 @@
     <w:qFormat/>
     <w:rsid w:val="00A55E13"/>
   </w:style>
-  <w:style w:type="paragraph" w:styleId="Heading1">
+  <w:style w:type="paragraph" w:styleId="Titre1">
     <w:name w:val="heading 1"/>
     <w:basedOn w:val="Normal"/>
     <w:next w:val="Normal"/>
-    <w:link w:val="Heading1Char"/>
+    <w:link w:val="Titre1Car"/>
     <w:uiPriority w:val="9"/>
     <w:qFormat/>
     <w:rsid w:val="00FE3FBF"/>
@@ -6729,11 +7158,11 @@
       <w:szCs w:val="32"/>
     </w:rPr>
   </w:style>
-  <w:style w:type="paragraph" w:styleId="Heading2">
+  <w:style w:type="paragraph" w:styleId="Titre2">
     <w:name w:val="heading 2"/>
     <w:basedOn w:val="Normal"/>
     <w:next w:val="Normal"/>
-    <w:link w:val="Heading2Char"/>
+    <w:link w:val="Titre2Car"/>
     <w:uiPriority w:val="9"/>
     <w:unhideWhenUsed/>
     <w:qFormat/>
@@ -6753,11 +7182,11 @@
       <w:szCs w:val="26"/>
     </w:rPr>
   </w:style>
-  <w:style w:type="paragraph" w:styleId="Heading3">
+  <w:style w:type="paragraph" w:styleId="Titre3">
     <w:name w:val="heading 3"/>
     <w:basedOn w:val="Normal"/>
     <w:next w:val="Normal"/>
-    <w:link w:val="Heading3Char"/>
+    <w:link w:val="Titre3Car"/>
     <w:uiPriority w:val="9"/>
     <w:semiHidden/>
     <w:unhideWhenUsed/>
@@ -6776,13 +7205,13 @@
       <w:szCs w:val="24"/>
     </w:rPr>
   </w:style>
-  <w:style w:type="character" w:default="1" w:styleId="DefaultParagraphFont">
+  <w:style w:type="character" w:default="1" w:styleId="Policepardfaut">
     <w:name w:val="Default Paragraph Font"/>
     <w:uiPriority w:val="1"/>
     <w:semiHidden/>
     <w:unhideWhenUsed/>
   </w:style>
-  <w:style w:type="table" w:default="1" w:styleId="TableNormal">
+  <w:style w:type="table" w:default="1" w:styleId="TableauNormal">
     <w:name w:val="Normal Table"/>
     <w:uiPriority w:val="99"/>
     <w:semiHidden/>
@@ -6797,16 +7226,16 @@
       </w:tblCellMar>
     </w:tblPr>
   </w:style>
-  <w:style w:type="numbering" w:default="1" w:styleId="NoList">
+  <w:style w:type="numbering" w:default="1" w:styleId="Aucuneliste">
     <w:name w:val="No List"/>
     <w:uiPriority w:val="99"/>
     <w:semiHidden/>
     <w:unhideWhenUsed/>
   </w:style>
-  <w:style w:type="paragraph" w:styleId="ListParagraph">
+  <w:style w:type="paragraph" w:styleId="Paragraphedeliste">
     <w:name w:val="List Paragraph"/>
     <w:basedOn w:val="Normal"/>
-    <w:link w:val="ListParagraphChar"/>
+    <w:link w:val="ParagraphedelisteCar"/>
     <w:uiPriority w:val="34"/>
     <w:qFormat/>
     <w:rsid w:val="005F1D47"/>
@@ -6815,10 +7244,10 @@
       <w:contextualSpacing/>
     </w:pPr>
   </w:style>
-  <w:style w:type="character" w:customStyle="1" w:styleId="Heading2Char">
-    <w:name w:val="Heading 2 Char"/>
-    <w:basedOn w:val="DefaultParagraphFont"/>
-    <w:link w:val="Heading2"/>
+  <w:style w:type="character" w:customStyle="1" w:styleId="Titre2Car">
+    <w:name w:val="Titre 2 Car"/>
+    <w:basedOn w:val="Policepardfaut"/>
+    <w:link w:val="Titre2"/>
     <w:uiPriority w:val="9"/>
     <w:rsid w:val="001F205A"/>
     <w:rPr>
@@ -6830,9 +7259,9 @@
       <w:szCs w:val="26"/>
     </w:rPr>
   </w:style>
-  <w:style w:type="character" w:styleId="CommentReference">
+  <w:style w:type="character" w:styleId="Marquedecommentaire">
     <w:name w:val="annotation reference"/>
-    <w:basedOn w:val="DefaultParagraphFont"/>
+    <w:basedOn w:val="Policepardfaut"/>
     <w:uiPriority w:val="99"/>
     <w:semiHidden/>
     <w:unhideWhenUsed/>
@@ -6842,10 +7271,10 @@
       <w:szCs w:val="16"/>
     </w:rPr>
   </w:style>
-  <w:style w:type="paragraph" w:styleId="CommentText">
+  <w:style w:type="paragraph" w:styleId="Commentaire">
     <w:name w:val="annotation text"/>
     <w:basedOn w:val="Normal"/>
-    <w:link w:val="CommentTextChar"/>
+    <w:link w:val="CommentaireCar"/>
     <w:uiPriority w:val="99"/>
     <w:semiHidden/>
     <w:unhideWhenUsed/>
@@ -6858,10 +7287,10 @@
       <w:szCs w:val="20"/>
     </w:rPr>
   </w:style>
-  <w:style w:type="character" w:customStyle="1" w:styleId="CommentTextChar">
-    <w:name w:val="Comment Text Char"/>
-    <w:basedOn w:val="DefaultParagraphFont"/>
-    <w:link w:val="CommentText"/>
+  <w:style w:type="character" w:customStyle="1" w:styleId="CommentaireCar">
+    <w:name w:val="Commentaire Car"/>
+    <w:basedOn w:val="Policepardfaut"/>
+    <w:link w:val="Commentaire"/>
     <w:uiPriority w:val="99"/>
     <w:semiHidden/>
     <w:rsid w:val="00A64A96"/>
@@ -6870,11 +7299,11 @@
       <w:szCs w:val="20"/>
     </w:rPr>
   </w:style>
-  <w:style w:type="paragraph" w:styleId="CommentSubject">
+  <w:style w:type="paragraph" w:styleId="Objetducommentaire">
     <w:name w:val="annotation subject"/>
-    <w:basedOn w:val="CommentText"/>
-    <w:next w:val="CommentText"/>
-    <w:link w:val="CommentSubjectChar"/>
+    <w:basedOn w:val="Commentaire"/>
+    <w:next w:val="Commentaire"/>
+    <w:link w:val="ObjetducommentaireCar"/>
     <w:uiPriority w:val="99"/>
     <w:semiHidden/>
     <w:unhideWhenUsed/>
@@ -6884,10 +7313,10 @@
       <w:bCs/>
     </w:rPr>
   </w:style>
-  <w:style w:type="character" w:customStyle="1" w:styleId="CommentSubjectChar">
-    <w:name w:val="Comment Subject Char"/>
-    <w:basedOn w:val="CommentTextChar"/>
-    <w:link w:val="CommentSubject"/>
+  <w:style w:type="character" w:customStyle="1" w:styleId="ObjetducommentaireCar">
+    <w:name w:val="Objet du commentaire Car"/>
+    <w:basedOn w:val="CommentaireCar"/>
+    <w:link w:val="Objetducommentaire"/>
     <w:uiPriority w:val="99"/>
     <w:semiHidden/>
     <w:rsid w:val="00A64A96"/>
@@ -6898,10 +7327,10 @@
       <w:szCs w:val="20"/>
     </w:rPr>
   </w:style>
-  <w:style w:type="paragraph" w:styleId="BalloonText">
+  <w:style w:type="paragraph" w:styleId="Textedebulles">
     <w:name w:val="Balloon Text"/>
     <w:basedOn w:val="Normal"/>
-    <w:link w:val="BalloonTextChar"/>
+    <w:link w:val="TextedebullesCar"/>
     <w:uiPriority w:val="99"/>
     <w:semiHidden/>
     <w:unhideWhenUsed/>
@@ -6915,10 +7344,10 @@
       <w:szCs w:val="18"/>
     </w:rPr>
   </w:style>
-  <w:style w:type="character" w:customStyle="1" w:styleId="BalloonTextChar">
-    <w:name w:val="Balloon Text Char"/>
-    <w:basedOn w:val="DefaultParagraphFont"/>
-    <w:link w:val="BalloonText"/>
+  <w:style w:type="character" w:customStyle="1" w:styleId="TextedebullesCar">
+    <w:name w:val="Texte de bulles Car"/>
+    <w:basedOn w:val="Policepardfaut"/>
+    <w:link w:val="Textedebulles"/>
     <w:uiPriority w:val="99"/>
     <w:semiHidden/>
     <w:rsid w:val="00A64A96"/>
@@ -6928,11 +7357,11 @@
       <w:szCs w:val="18"/>
     </w:rPr>
   </w:style>
-  <w:style w:type="paragraph" w:styleId="Subtitle">
+  <w:style w:type="paragraph" w:styleId="Sous-titre">
     <w:name w:val="Subtitle"/>
     <w:basedOn w:val="Normal"/>
     <w:next w:val="Normal"/>
-    <w:link w:val="SubtitleChar"/>
+    <w:link w:val="Sous-titreCar"/>
     <w:uiPriority w:val="11"/>
     <w:qFormat/>
     <w:rsid w:val="000103C9"/>
@@ -6947,10 +7376,10 @@
       <w:spacing w:val="15"/>
     </w:rPr>
   </w:style>
-  <w:style w:type="character" w:customStyle="1" w:styleId="SubtitleChar">
-    <w:name w:val="Subtitle Char"/>
-    <w:basedOn w:val="DefaultParagraphFont"/>
-    <w:link w:val="Subtitle"/>
+  <w:style w:type="character" w:customStyle="1" w:styleId="Sous-titreCar">
+    <w:name w:val="Sous-titre Car"/>
+    <w:basedOn w:val="Policepardfaut"/>
+    <w:link w:val="Sous-titre"/>
     <w:uiPriority w:val="11"/>
     <w:rsid w:val="000103C9"/>
     <w:rPr>
@@ -6959,10 +7388,10 @@
       <w:spacing w:val="15"/>
     </w:rPr>
   </w:style>
-  <w:style w:type="paragraph" w:styleId="Header">
+  <w:style w:type="paragraph" w:styleId="En-tte">
     <w:name w:val="header"/>
     <w:basedOn w:val="Normal"/>
-    <w:link w:val="HeaderChar"/>
+    <w:link w:val="En-tteCar"/>
     <w:uiPriority w:val="99"/>
     <w:unhideWhenUsed/>
     <w:rsid w:val="00E4073C"/>
@@ -6974,17 +7403,17 @@
       <w:spacing w:after="0" w:line="240" w:lineRule="auto"/>
     </w:pPr>
   </w:style>
-  <w:style w:type="character" w:customStyle="1" w:styleId="HeaderChar">
-    <w:name w:val="Header Char"/>
-    <w:basedOn w:val="DefaultParagraphFont"/>
-    <w:link w:val="Header"/>
+  <w:style w:type="character" w:customStyle="1" w:styleId="En-tteCar">
+    <w:name w:val="En-tête Car"/>
+    <w:basedOn w:val="Policepardfaut"/>
+    <w:link w:val="En-tte"/>
     <w:uiPriority w:val="99"/>
     <w:rsid w:val="00E4073C"/>
   </w:style>
-  <w:style w:type="paragraph" w:styleId="Footer">
+  <w:style w:type="paragraph" w:styleId="Pieddepage">
     <w:name w:val="footer"/>
     <w:basedOn w:val="Normal"/>
-    <w:link w:val="FooterChar"/>
+    <w:link w:val="PieddepageCar"/>
     <w:uiPriority w:val="99"/>
     <w:unhideWhenUsed/>
     <w:rsid w:val="00E4073C"/>
@@ -6996,16 +7425,16 @@
       <w:spacing w:after="0" w:line="240" w:lineRule="auto"/>
     </w:pPr>
   </w:style>
-  <w:style w:type="character" w:customStyle="1" w:styleId="FooterChar">
-    <w:name w:val="Footer Char"/>
-    <w:basedOn w:val="DefaultParagraphFont"/>
-    <w:link w:val="Footer"/>
+  <w:style w:type="character" w:customStyle="1" w:styleId="PieddepageCar">
+    <w:name w:val="Pied de page Car"/>
+    <w:basedOn w:val="Policepardfaut"/>
+    <w:link w:val="Pieddepage"/>
     <w:uiPriority w:val="99"/>
     <w:rsid w:val="00E4073C"/>
   </w:style>
   <w:style w:type="paragraph" w:customStyle="1" w:styleId="Style1">
     <w:name w:val="Style1"/>
-    <w:basedOn w:val="ListParagraph"/>
+    <w:basedOn w:val="Paragraphedeliste"/>
     <w:link w:val="Style1Car"/>
     <w:qFormat/>
     <w:rsid w:val="00FE3FBF"/>
@@ -7021,7 +7450,7 @@
   </w:style>
   <w:style w:type="paragraph" w:customStyle="1" w:styleId="Style2">
     <w:name w:val="Style2"/>
-    <w:basedOn w:val="ListParagraph"/>
+    <w:basedOn w:val="Paragraphedeliste"/>
     <w:link w:val="Style2Car"/>
     <w:qFormat/>
     <w:rsid w:val="00FE3FBF"/>
@@ -7036,16 +7465,16 @@
       <w:szCs w:val="26"/>
     </w:rPr>
   </w:style>
-  <w:style w:type="character" w:customStyle="1" w:styleId="ListParagraphChar">
-    <w:name w:val="List Paragraph Char"/>
-    <w:basedOn w:val="DefaultParagraphFont"/>
-    <w:link w:val="ListParagraph"/>
+  <w:style w:type="character" w:customStyle="1" w:styleId="ParagraphedelisteCar">
+    <w:name w:val="Paragraphe de liste Car"/>
+    <w:basedOn w:val="Policepardfaut"/>
+    <w:link w:val="Paragraphedeliste"/>
     <w:uiPriority w:val="34"/>
     <w:rsid w:val="00FE3FBF"/>
   </w:style>
   <w:style w:type="character" w:customStyle="1" w:styleId="Style1Car">
     <w:name w:val="Style1 Car"/>
-    <w:basedOn w:val="ListParagraphChar"/>
+    <w:basedOn w:val="ParagraphedelisteCar"/>
     <w:link w:val="Style1"/>
     <w:rsid w:val="00FE3FBF"/>
     <w:rPr>
@@ -7054,7 +7483,7 @@
   </w:style>
   <w:style w:type="paragraph" w:customStyle="1" w:styleId="Style3">
     <w:name w:val="Style3"/>
-    <w:basedOn w:val="ListParagraph"/>
+    <w:basedOn w:val="Paragraphedeliste"/>
     <w:link w:val="Style3Car"/>
     <w:qFormat/>
     <w:rsid w:val="00FE3FBF"/>
@@ -7073,7 +7502,7 @@
   </w:style>
   <w:style w:type="character" w:customStyle="1" w:styleId="Style2Car">
     <w:name w:val="Style2 Car"/>
-    <w:basedOn w:val="ListParagraphChar"/>
+    <w:basedOn w:val="ParagraphedelisteCar"/>
     <w:link w:val="Style2"/>
     <w:rsid w:val="00FE3FBF"/>
     <w:rPr>
@@ -7081,10 +7510,10 @@
       <w:szCs w:val="26"/>
     </w:rPr>
   </w:style>
-  <w:style w:type="character" w:customStyle="1" w:styleId="Heading1Char">
-    <w:name w:val="Heading 1 Char"/>
-    <w:basedOn w:val="DefaultParagraphFont"/>
-    <w:link w:val="Heading1"/>
+  <w:style w:type="character" w:customStyle="1" w:styleId="Titre1Car">
+    <w:name w:val="Titre 1 Car"/>
+    <w:basedOn w:val="Policepardfaut"/>
+    <w:link w:val="Titre1"/>
     <w:uiPriority w:val="9"/>
     <w:rsid w:val="00FE3FBF"/>
     <w:rPr>
@@ -7096,17 +7525,17 @@
   </w:style>
   <w:style w:type="character" w:customStyle="1" w:styleId="Style3Car">
     <w:name w:val="Style3 Car"/>
-    <w:basedOn w:val="ListParagraphChar"/>
+    <w:basedOn w:val="ParagraphedelisteCar"/>
     <w:link w:val="Style3"/>
     <w:rsid w:val="00FE3FBF"/>
     <w:rPr>
       <w:sz w:val="24"/>
     </w:rPr>
   </w:style>
-  <w:style w:type="character" w:customStyle="1" w:styleId="Heading3Char">
-    <w:name w:val="Heading 3 Char"/>
-    <w:basedOn w:val="DefaultParagraphFont"/>
-    <w:link w:val="Heading3"/>
+  <w:style w:type="character" w:customStyle="1" w:styleId="Titre3Car">
+    <w:name w:val="Titre 3 Car"/>
+    <w:basedOn w:val="Policepardfaut"/>
+    <w:link w:val="Titre3"/>
     <w:uiPriority w:val="9"/>
     <w:semiHidden/>
     <w:rsid w:val="00FE3FBF"/>
@@ -7117,7 +7546,7 @@
       <w:szCs w:val="24"/>
     </w:rPr>
   </w:style>
-  <w:style w:type="paragraph" w:styleId="TOC1">
+  <w:style w:type="paragraph" w:styleId="TM1">
     <w:name w:val="toc 1"/>
     <w:basedOn w:val="Normal"/>
     <w:next w:val="Normal"/>
@@ -7129,7 +7558,7 @@
       <w:spacing w:after="100"/>
     </w:pPr>
   </w:style>
-  <w:style w:type="paragraph" w:styleId="TOC2">
+  <w:style w:type="paragraph" w:styleId="TM2">
     <w:name w:val="toc 2"/>
     <w:basedOn w:val="Normal"/>
     <w:next w:val="Normal"/>
@@ -7142,7 +7571,7 @@
       <w:ind w:left="220"/>
     </w:pPr>
   </w:style>
-  <w:style w:type="paragraph" w:styleId="TOC3">
+  <w:style w:type="paragraph" w:styleId="TM3">
     <w:name w:val="toc 3"/>
     <w:basedOn w:val="Normal"/>
     <w:next w:val="Normal"/>
@@ -7155,9 +7584,9 @@
       <w:ind w:left="440"/>
     </w:pPr>
   </w:style>
-  <w:style w:type="character" w:styleId="Hyperlink">
+  <w:style w:type="character" w:styleId="Lienhypertexte">
     <w:name w:val="Hyperlink"/>
-    <w:basedOn w:val="DefaultParagraphFont"/>
+    <w:basedOn w:val="Policepardfaut"/>
     <w:uiPriority w:val="99"/>
     <w:unhideWhenUsed/>
     <w:rsid w:val="00FE3FBF"/>
@@ -7435,7 +7864,7 @@
 </file>
 
 <file path=customXml/itemProps1.xml><?xml version="1.0" encoding="utf-8"?>
-<ds:datastoreItem xmlns:ds="http://schemas.openxmlformats.org/officeDocument/2006/customXml" ds:itemID="{C9D480EC-B280-45E5-B744-8AA20287F88A}">
+<ds:datastoreItem xmlns:ds="http://schemas.openxmlformats.org/officeDocument/2006/customXml" ds:itemID="{1CDD7350-2ECB-4F9F-A468-64ED0524C9AC}">
   <ds:schemaRefs>
     <ds:schemaRef ds:uri="http://schemas.openxmlformats.org/officeDocument/2006/bibliography"/>
   </ds:schemaRefs>

</xml_diff>

<commit_message>
Ajout du schéma ERD du projet réservations
</commit_message>
<xml_diff>
--- a/PID_cahier des charges et dossier technique.docx
+++ b/PID_cahier des charges et dossier technique.docx
@@ -254,21 +254,42 @@
           <w:i/>
           <w:sz w:val="24"/>
         </w:rPr>
-        <w:t>Section «</w:t>
+        <w:t>Section</w:t>
       </w:r>
       <w:r>
         <w:rPr>
           <w:i/>
           <w:sz w:val="24"/>
         </w:rPr>
-        <w:t>Bachelier en Informatique de gestion</w:t>
+        <w:t xml:space="preserve"> «</w:t>
       </w:r>
       <w:r>
         <w:rPr>
           <w:i/>
           <w:sz w:val="24"/>
         </w:rPr>
-        <w:t>»</w:t>
+        <w:t xml:space="preserve"> Bachelier</w:t>
+      </w:r>
+      <w:r>
+        <w:rPr>
+          <w:i/>
+          <w:sz w:val="24"/>
+        </w:rPr>
+        <w:t xml:space="preserve"> en Informatique de </w:t>
+      </w:r>
+      <w:r>
+        <w:rPr>
+          <w:i/>
+          <w:sz w:val="24"/>
+        </w:rPr>
+        <w:t>gestion</w:t>
+      </w:r>
+      <w:r>
+        <w:rPr>
+          <w:i/>
+          <w:sz w:val="24"/>
+        </w:rPr>
+        <w:t xml:space="preserve"> »</w:t>
       </w:r>
       <w:r>
         <w:rPr>
@@ -319,8 +340,6 @@
         </w:rPr>
         <w:t>Koumi</w:t>
       </w:r>
-      <w:bookmarkStart w:id="0" w:name="_GoBack"/>
-      <w:bookmarkEnd w:id="0"/>
     </w:p>
     <w:p>
       <w:pPr>
@@ -495,14 +514,46 @@
     <w:p>
       <w:pPr>
         <w:jc w:val="center"/>
-      </w:pPr>
-      <w:r>
         <w:rPr>
           <w:i/>
           <w:sz w:val="24"/>
         </w:rPr>
-        <w:t>Année Académique 2018 - 2019</w:t>
-      </w:r>
+      </w:pPr>
+      <w:r>
+        <w:rPr>
+          <w:i/>
+          <w:sz w:val="24"/>
+        </w:rPr>
+        <w:t xml:space="preserve">Année Académique 2018 </w:t>
+      </w:r>
+      <w:r>
+        <w:rPr>
+          <w:i/>
+          <w:sz w:val="24"/>
+        </w:rPr>
+        <w:t>–</w:t>
+      </w:r>
+      <w:r>
+        <w:rPr>
+          <w:i/>
+          <w:sz w:val="24"/>
+        </w:rPr>
+        <w:t xml:space="preserve"> 2019</w:t>
+      </w:r>
+    </w:p>
+    <w:p>
+      <w:pPr>
+        <w:jc w:val="center"/>
+        <w:rPr>
+          <w:i/>
+          <w:sz w:val="24"/>
+        </w:rPr>
+      </w:pPr>
+    </w:p>
+    <w:p>
+      <w:pPr>
+        <w:jc w:val="center"/>
+      </w:pPr>
     </w:p>
     <w:p>
       <w:pPr>
@@ -516,14 +567,14 @@
           <w:noProof/>
         </w:rPr>
       </w:pPr>
-      <w:bookmarkStart w:id="1" w:name="_Toc11322448"/>
-      <w:bookmarkStart w:id="2" w:name="_Toc11322536"/>
+      <w:bookmarkStart w:id="0" w:name="_Toc11322448"/>
+      <w:bookmarkStart w:id="1" w:name="_Toc11322536"/>
       <w:r>
         <w:lastRenderedPageBreak/>
         <w:t>Table des matières</w:t>
       </w:r>
+      <w:bookmarkEnd w:id="0"/>
       <w:bookmarkEnd w:id="1"/>
-      <w:bookmarkEnd w:id="2"/>
       <w:r>
         <w:fldChar w:fldCharType="begin"/>
       </w:r>
@@ -791,6 +842,8 @@
           <w:fldChar w:fldCharType="end"/>
         </w:r>
       </w:hyperlink>
+      <w:bookmarkStart w:id="2" w:name="_GoBack"/>
+      <w:bookmarkEnd w:id="2"/>
     </w:p>
     <w:p>
       <w:pPr>
@@ -1039,7 +1092,7 @@
             <w:noProof/>
             <w:webHidden/>
           </w:rPr>
-          <w:t>4</w:t>
+          <w:t>5</w:t>
         </w:r>
         <w:r>
           <w:rPr>
@@ -1542,6 +1595,27 @@
     </w:p>
     <w:p>
       <w:pPr>
+        <w:rPr>
+          <w:noProof/>
+        </w:rPr>
+      </w:pPr>
+    </w:p>
+    <w:p>
+      <w:pPr>
+        <w:rPr>
+          <w:noProof/>
+        </w:rPr>
+      </w:pPr>
+    </w:p>
+    <w:p>
+      <w:pPr>
+        <w:rPr>
+          <w:noProof/>
+        </w:rPr>
+      </w:pPr>
+    </w:p>
+    <w:p>
+      <w:pPr>
         <w:pStyle w:val="Style1"/>
       </w:pPr>
       <w:r>
@@ -1800,6 +1874,21 @@
     </w:p>
     <w:p>
       <w:pPr>
+        <w:jc w:val="both"/>
+      </w:pPr>
+    </w:p>
+    <w:p>
+      <w:pPr>
+        <w:jc w:val="both"/>
+      </w:pPr>
+    </w:p>
+    <w:p>
+      <w:pPr>
+        <w:jc w:val="both"/>
+      </w:pPr>
+    </w:p>
+    <w:p>
+      <w:pPr>
         <w:pStyle w:val="Style1"/>
       </w:pPr>
       <w:bookmarkStart w:id="9" w:name="_Toc11322452"/>
@@ -1813,12 +1902,6 @@
       <w:r>
         <w:t xml:space="preserve"> </w:t>
       </w:r>
-    </w:p>
-    <w:p>
-      <w:pPr>
-        <w:pStyle w:val="Paragraphedeliste"/>
-        <w:jc w:val="both"/>
-      </w:pPr>
     </w:p>
     <w:p>
       <w:pPr>
@@ -1833,16 +1916,76 @@
       <w:r>
         <w:rPr>
           <w:noProof/>
+        </w:rPr>
+        <w:drawing>
+          <wp:anchor distT="0" distB="0" distL="114300" distR="114300" simplePos="0" relativeHeight="251662336" behindDoc="0" locked="0" layoutInCell="1" allowOverlap="1" wp14:anchorId="4F9D8070" wp14:editId="4D493E13">
+            <wp:simplePos x="0" y="0"/>
+            <wp:positionH relativeFrom="column">
+              <wp:posOffset>-605790</wp:posOffset>
+            </wp:positionH>
+            <wp:positionV relativeFrom="paragraph">
+              <wp:posOffset>4279265</wp:posOffset>
+            </wp:positionV>
+            <wp:extent cx="7060565" cy="5008880"/>
+            <wp:effectExtent l="0" t="0" r="6985" b="1270"/>
+            <wp:wrapSquare wrapText="bothSides"/>
+            <wp:docPr id="5" name="Image 5" descr="Une image contenant capture d’écran&#10;&#10;Description générée automatiquement"/>
+            <wp:cNvGraphicFramePr>
+              <a:graphicFrameLocks xmlns:a="http://schemas.openxmlformats.org/drawingml/2006/main" noChangeAspect="1"/>
+            </wp:cNvGraphicFramePr>
+            <a:graphic xmlns:a="http://schemas.openxmlformats.org/drawingml/2006/main">
+              <a:graphicData uri="http://schemas.openxmlformats.org/drawingml/2006/picture">
+                <pic:pic xmlns:pic="http://schemas.openxmlformats.org/drawingml/2006/picture">
+                  <pic:nvPicPr>
+                    <pic:cNvPr id="5" name="Schéma ERD_PID_ICC.png"/>
+                    <pic:cNvPicPr/>
+                  </pic:nvPicPr>
+                  <pic:blipFill>
+                    <a:blip r:embed="rId9">
+                      <a:extLst>
+                        <a:ext uri="{28A0092B-C50C-407E-A947-70E740481C1C}">
+                          <a14:useLocalDpi xmlns:a14="http://schemas.microsoft.com/office/drawing/2010/main" val="0"/>
+                        </a:ext>
+                      </a:extLst>
+                    </a:blip>
+                    <a:stretch>
+                      <a:fillRect/>
+                    </a:stretch>
+                  </pic:blipFill>
+                  <pic:spPr>
+                    <a:xfrm>
+                      <a:off x="0" y="0"/>
+                      <a:ext cx="7060565" cy="5008880"/>
+                    </a:xfrm>
+                    <a:prstGeom prst="rect">
+                      <a:avLst/>
+                    </a:prstGeom>
+                  </pic:spPr>
+                </pic:pic>
+              </a:graphicData>
+            </a:graphic>
+            <wp14:sizeRelH relativeFrom="page">
+              <wp14:pctWidth>0</wp14:pctWidth>
+            </wp14:sizeRelH>
+            <wp14:sizeRelV relativeFrom="page">
+              <wp14:pctHeight>0</wp14:pctHeight>
+            </wp14:sizeRelV>
+          </wp:anchor>
+        </w:drawing>
+      </w:r>
+      <w:r>
+        <w:rPr>
+          <w:noProof/>
           <w:lang w:eastAsia="fr-BE"/>
         </w:rPr>
         <w:drawing>
-          <wp:anchor distT="0" distB="0" distL="114300" distR="114300" simplePos="0" relativeHeight="251661312" behindDoc="0" locked="0" layoutInCell="1" allowOverlap="1" wp14:anchorId="6D328051" wp14:editId="1EC8053B">
+          <wp:anchor distT="0" distB="0" distL="114300" distR="114300" simplePos="0" relativeHeight="251661312" behindDoc="0" locked="0" layoutInCell="1" allowOverlap="1" wp14:anchorId="6D328051" wp14:editId="5D2C36F0">
             <wp:simplePos x="0" y="0"/>
             <wp:positionH relativeFrom="margin">
-              <wp:posOffset>-719455</wp:posOffset>
+              <wp:align>center</wp:align>
             </wp:positionH>
             <wp:positionV relativeFrom="margin">
-              <wp:posOffset>1062355</wp:posOffset>
+              <wp:posOffset>632984</wp:posOffset>
             </wp:positionV>
             <wp:extent cx="7282815" cy="3952875"/>
             <wp:effectExtent l="0" t="0" r="0" b="9525"/>
@@ -1859,7 +2002,7 @@
                     <pic:cNvPicPr/>
                   </pic:nvPicPr>
                   <pic:blipFill>
-                    <a:blip r:embed="rId9">
+                    <a:blip r:embed="rId10">
                       <a:extLst>
                         <a:ext uri="{28A0092B-C50C-407E-A947-70E740481C1C}">
                           <a14:useLocalDpi xmlns:a14="http://schemas.microsoft.com/office/drawing/2010/main" val="0"/>
@@ -1902,22 +2045,13 @@
         <w:pStyle w:val="Style2"/>
         <w:numPr>
           <w:ilvl w:val="0"/>
-          <w:numId w:val="0"/>
-        </w:numPr>
-        <w:ind w:left="720"/>
-      </w:pPr>
-    </w:p>
-    <w:p>
-      <w:pPr>
-        <w:pStyle w:val="Style2"/>
-        <w:numPr>
-          <w:ilvl w:val="0"/>
           <w:numId w:val="22"/>
         </w:numPr>
       </w:pPr>
       <w:bookmarkStart w:id="13" w:name="_Toc11322454"/>
       <w:bookmarkStart w:id="14" w:name="_Toc11322542"/>
       <w:r>
+        <w:lastRenderedPageBreak/>
         <w:t>Fonctionnalités de l’application</w:t>
       </w:r>
       <w:bookmarkEnd w:id="13"/>
@@ -1995,7 +2129,19 @@
         <w:rPr>
           <w:sz w:val="24"/>
         </w:rPr>
-        <w:t xml:space="preserve">L’internaute peut parcourir la liste des spectacles en cliquant sur « liste des spectacles » qui se trouve dans le sous menu de « spectacles ». </w:t>
+        <w:t>L’internaute peut parcourir la liste des spectacles en cliquant sur « liste des spectacles » qui se trouve dans le sous</w:t>
+      </w:r>
+      <w:r>
+        <w:rPr>
+          <w:sz w:val="24"/>
+        </w:rPr>
+        <w:t>-</w:t>
+      </w:r>
+      <w:r>
+        <w:rPr>
+          <w:sz w:val="24"/>
+        </w:rPr>
+        <w:t xml:space="preserve">menu de « spectacles ». </w:t>
       </w:r>
     </w:p>
     <w:p>
@@ -2069,7 +2215,6 @@
         <w:rPr>
           <w:sz w:val="24"/>
         </w:rPr>
-        <w:lastRenderedPageBreak/>
         <w:t>L’utilisateur peut réserver un spectacl</w:t>
       </w:r>
       <w:r>
@@ -2218,7 +2363,19 @@
         <w:rPr>
           <w:sz w:val="24"/>
         </w:rPr>
-        <w:t>Lorsque l’utilisateur est identifié, l’option « modifier mon profil » apparaitra dans le menu. Le même formulaire que pour l’inscription se pré-rempli avec les données actuelle</w:t>
+        <w:t xml:space="preserve">Lorsque l’utilisateur est identifié, l’option « modifier mon profil » apparaitra dans le menu. Le même formulaire que pour l’inscription se </w:t>
+      </w:r>
+      <w:r>
+        <w:rPr>
+          <w:sz w:val="24"/>
+        </w:rPr>
+        <w:t>préremplit</w:t>
+      </w:r>
+      <w:r>
+        <w:rPr>
+          <w:sz w:val="24"/>
+        </w:rPr>
+        <w:t xml:space="preserve"> avec les données actuelle</w:t>
       </w:r>
       <w:r>
         <w:rPr>
@@ -2353,7 +2510,13 @@
       <w:bookmarkStart w:id="42" w:name="_Toc11322462"/>
       <w:bookmarkStart w:id="43" w:name="_Toc11322550"/>
       <w:r>
-        <w:t>L’administrateur peut ajouter un spectacle manuellement. Il lui suffit de cliquer sur l’onglet spectacle puis sur le sous menu « ajouter un spectacle ». Il atterri sur une la page de formulaire du spectacle.</w:t>
+        <w:t>L’administrateur peut ajouter un spectacle manuellement. Il lui suffit de cliquer sur l’onglet spectacle puis sur le sous</w:t>
+      </w:r>
+      <w:r>
+        <w:t>-</w:t>
+      </w:r>
+      <w:r>
+        <w:t>menu « ajouter un spectacle ». Il atterri sur une la page de formulaire du spectacle.</w:t>
       </w:r>
       <w:bookmarkEnd w:id="41"/>
       <w:bookmarkEnd w:id="42"/>
@@ -2384,6 +2547,7 @@
       <w:bookmarkStart w:id="46" w:name="_Toc11322463"/>
       <w:bookmarkStart w:id="47" w:name="_Toc11322551"/>
       <w:r>
+        <w:lastRenderedPageBreak/>
         <w:t>L’administrateur peut importer</w:t>
       </w:r>
       <w:bookmarkEnd w:id="44"/>
@@ -2570,7 +2734,19 @@
         <w:rPr>
           <w:sz w:val="24"/>
         </w:rPr>
-        <w:t>Service Rest. Il retourne la liste des spectacles en JSon. L’accès n’est pas authentifié néanmoins, seul l’Admin peut y avoir accès, via le point de menu.</w:t>
+        <w:t xml:space="preserve">Service Rest. Il retourne la liste des spectacles en </w:t>
+      </w:r>
+      <w:r>
+        <w:rPr>
+          <w:sz w:val="24"/>
+        </w:rPr>
+        <w:t>JSON</w:t>
+      </w:r>
+      <w:r>
+        <w:rPr>
+          <w:sz w:val="24"/>
+        </w:rPr>
+        <w:t>. L’accès n’est pas authentifié néanmoins, seul l’Admin peut y avoir accès, via le point de menu.</w:t>
       </w:r>
     </w:p>
     <w:p>
@@ -2659,7 +2835,7 @@
                     <pic:cNvPicPr/>
                   </pic:nvPicPr>
                   <pic:blipFill rotWithShape="1">
-                    <a:blip r:embed="rId10"/>
+                    <a:blip r:embed="rId11"/>
                     <a:srcRect t="7939" b="14135"/>
                     <a:stretch/>
                   </pic:blipFill>
@@ -2727,6 +2903,7 @@
           <w:noProof/>
           <w:lang w:eastAsia="fr-BE"/>
         </w:rPr>
+        <w:lastRenderedPageBreak/>
         <w:drawing>
           <wp:inline distT="0" distB="0" distL="0" distR="0" wp14:anchorId="27C06866" wp14:editId="1B71E61A">
             <wp:extent cx="5760720" cy="2943225"/>
@@ -2743,7 +2920,7 @@
                     <pic:cNvPicPr/>
                   </pic:nvPicPr>
                   <pic:blipFill rotWithShape="1">
-                    <a:blip r:embed="rId11"/>
+                    <a:blip r:embed="rId12"/>
                     <a:srcRect t="3233" b="5901"/>
                     <a:stretch/>
                   </pic:blipFill>
@@ -2801,8 +2978,13 @@
       </w:pPr>
       <w:bookmarkStart w:id="59" w:name="_Toc11322556"/>
       <w:r>
-        <w:lastRenderedPageBreak/>
-        <w:t>Langages et framework utilisés</w:t>
+        <w:t xml:space="preserve">Langages et </w:t>
+      </w:r>
+      <w:r>
+        <w:t>Framework</w:t>
+      </w:r>
+      <w:r>
+        <w:t xml:space="preserve"> utilisés</w:t>
       </w:r>
       <w:bookmarkEnd w:id="59"/>
     </w:p>
@@ -2833,7 +3015,43 @@
         <w:rPr>
           <w:sz w:val="24"/>
         </w:rPr>
-        <w:t>Quant aux frameworks, nous utilisons Spring boot pour faciliter la configuration du projet, bootstrap boot afin de travailler plus facilement le front-end et hibernate pour automatiser la gestion de la base de donnée</w:t>
+        <w:t xml:space="preserve">Quant aux frameworks, nous utilisons Spring boot pour faciliter la configuration du projet, </w:t>
+      </w:r>
+      <w:r>
+        <w:rPr>
+          <w:sz w:val="24"/>
+        </w:rPr>
+        <w:t>Bootstrap</w:t>
+      </w:r>
+      <w:r>
+        <w:rPr>
+          <w:sz w:val="24"/>
+        </w:rPr>
+        <w:t xml:space="preserve"> boot afin de travailler plus facilement le </w:t>
+      </w:r>
+      <w:r>
+        <w:rPr>
+          <w:sz w:val="24"/>
+        </w:rPr>
+        <w:t>frontend</w:t>
+      </w:r>
+      <w:r>
+        <w:rPr>
+          <w:sz w:val="24"/>
+        </w:rPr>
+        <w:t xml:space="preserve"> et </w:t>
+      </w:r>
+      <w:r>
+        <w:rPr>
+          <w:sz w:val="24"/>
+        </w:rPr>
+        <w:t>Hibernate</w:t>
+      </w:r>
+      <w:r>
+        <w:rPr>
+          <w:sz w:val="24"/>
+        </w:rPr>
+        <w:t xml:space="preserve"> pour automatiser la gestion de la base de donnée</w:t>
       </w:r>
       <w:r>
         <w:rPr>
@@ -2879,13 +3097,25 @@
         <w:rPr>
           <w:sz w:val="24"/>
         </w:rPr>
-        <w:t>La sécurité de l’application est basée principalement sur Spring security. L’accès aux pages se fait en fonction des rôles et des url</w:t>
-      </w:r>
-      <w:r>
-        <w:rPr>
-          <w:sz w:val="24"/>
-        </w:rPr>
-        <w:t>s</w:t>
+        <w:t xml:space="preserve">La sécurité de l’application est basée principalement sur Spring </w:t>
+      </w:r>
+      <w:r>
+        <w:rPr>
+          <w:sz w:val="24"/>
+        </w:rPr>
+        <w:t>S</w:t>
+      </w:r>
+      <w:r>
+        <w:rPr>
+          <w:sz w:val="24"/>
+        </w:rPr>
+        <w:t xml:space="preserve">ecurity. L’accès aux pages se fait en fonction des rôles et des </w:t>
+      </w:r>
+      <w:r>
+        <w:rPr>
+          <w:sz w:val="24"/>
+        </w:rPr>
+        <w:t>url</w:t>
       </w:r>
       <w:r>
         <w:rPr>
@@ -2931,56 +3161,6 @@
         <w:rPr>
           <w:sz w:val="24"/>
         </w:rPr>
-      </w:pPr>
-    </w:p>
-    <w:p>
-      <w:pPr>
-        <w:jc w:val="both"/>
-      </w:pPr>
-    </w:p>
-    <w:p>
-      <w:pPr>
-        <w:jc w:val="both"/>
-      </w:pPr>
-    </w:p>
-    <w:p>
-      <w:pPr>
-        <w:jc w:val="both"/>
-      </w:pPr>
-    </w:p>
-    <w:p>
-      <w:pPr>
-        <w:jc w:val="both"/>
-      </w:pPr>
-    </w:p>
-    <w:p>
-      <w:pPr>
-        <w:jc w:val="both"/>
-      </w:pPr>
-    </w:p>
-    <w:p>
-      <w:pPr>
-        <w:jc w:val="both"/>
-      </w:pPr>
-    </w:p>
-    <w:p>
-      <w:pPr>
-        <w:jc w:val="both"/>
-      </w:pPr>
-    </w:p>
-    <w:p>
-      <w:pPr>
-        <w:jc w:val="both"/>
-      </w:pPr>
-    </w:p>
-    <w:p>
-      <w:pPr>
-        <w:jc w:val="both"/>
-      </w:pPr>
-    </w:p>
-    <w:p>
-      <w:pPr>
-        <w:jc w:val="both"/>
       </w:pPr>
     </w:p>
     <w:p>
@@ -3113,7 +3293,7 @@
                     </pic:cNvPicPr>
                   </pic:nvPicPr>
                   <pic:blipFill rotWithShape="1">
-                    <a:blip r:embed="rId12">
+                    <a:blip r:embed="rId13">
                       <a:extLst>
                         <a:ext uri="{28A0092B-C50C-407E-A947-70E740481C1C}">
                           <a14:useLocalDpi xmlns:a14="http://schemas.microsoft.com/office/drawing/2010/main" val="0"/>
@@ -3207,7 +3387,7 @@
                     </pic:cNvPicPr>
                   </pic:nvPicPr>
                   <pic:blipFill rotWithShape="1">
-                    <a:blip r:embed="rId13">
+                    <a:blip r:embed="rId14">
                       <a:extLst>
                         <a:ext uri="{28A0092B-C50C-407E-A947-70E740481C1C}">
                           <a14:useLocalDpi xmlns:a14="http://schemas.microsoft.com/office/drawing/2010/main" val="0"/>
@@ -3291,7 +3471,7 @@
                     </pic:cNvPicPr>
                   </pic:nvPicPr>
                   <pic:blipFill rotWithShape="1">
-                    <a:blip r:embed="rId14">
+                    <a:blip r:embed="rId15">
                       <a:extLst>
                         <a:ext uri="{28A0092B-C50C-407E-A947-70E740481C1C}">
                           <a14:useLocalDpi xmlns:a14="http://schemas.microsoft.com/office/drawing/2010/main" val="0"/>
@@ -3371,7 +3551,7 @@
                     <pic:cNvPicPr/>
                   </pic:nvPicPr>
                   <pic:blipFill rotWithShape="1">
-                    <a:blip r:embed="rId15"/>
+                    <a:blip r:embed="rId16"/>
                     <a:srcRect t="5293" b="24721"/>
                     <a:stretch/>
                   </pic:blipFill>
@@ -3401,12 +3581,40 @@
     </w:p>
     <w:p>
       <w:pPr>
+        <w:jc w:val="both"/>
+        <w:rPr>
+          <w:sz w:val="26"/>
+          <w:szCs w:val="26"/>
+        </w:rPr>
+      </w:pPr>
+    </w:p>
+    <w:p>
+      <w:pPr>
+        <w:jc w:val="both"/>
+        <w:rPr>
+          <w:sz w:val="26"/>
+          <w:szCs w:val="26"/>
+        </w:rPr>
+      </w:pPr>
+    </w:p>
+    <w:p>
+      <w:pPr>
+        <w:jc w:val="both"/>
+        <w:rPr>
+          <w:sz w:val="26"/>
+          <w:szCs w:val="26"/>
+        </w:rPr>
+      </w:pPr>
+    </w:p>
+    <w:p>
+      <w:pPr>
         <w:pStyle w:val="Style2"/>
       </w:pPr>
       <w:bookmarkStart w:id="68" w:name="_Toc10967151"/>
       <w:bookmarkStart w:id="69" w:name="_Toc11320379"/>
       <w:bookmarkStart w:id="70" w:name="_Toc11322561"/>
       <w:r>
+        <w:lastRenderedPageBreak/>
         <w:t>Le membre peut réserver un</w:t>
       </w:r>
       <w:bookmarkEnd w:id="68"/>
@@ -3463,7 +3671,7 @@
                     </pic:cNvPicPr>
                   </pic:nvPicPr>
                   <pic:blipFill>
-                    <a:blip r:embed="rId16">
+                    <a:blip r:embed="rId17">
                       <a:extLst>
                         <a:ext uri="{28A0092B-C50C-407E-A947-70E740481C1C}">
                           <a14:useLocalDpi xmlns:a14="http://schemas.microsoft.com/office/drawing/2010/main" val="0"/>
@@ -3564,7 +3772,7 @@
                     <pic:cNvPicPr/>
                   </pic:nvPicPr>
                   <pic:blipFill rotWithShape="1">
-                    <a:blip r:embed="rId17"/>
+                    <a:blip r:embed="rId18"/>
                     <a:srcRect t="5293" b="61185"/>
                     <a:stretch/>
                   </pic:blipFill>
@@ -3664,7 +3872,7 @@
                     </pic:cNvPicPr>
                   </pic:nvPicPr>
                   <pic:blipFill>
-                    <a:blip r:embed="rId18">
+                    <a:blip r:embed="rId19">
                       <a:extLst>
                         <a:ext uri="{28A0092B-C50C-407E-A947-70E740481C1C}">
                           <a14:useLocalDpi xmlns:a14="http://schemas.microsoft.com/office/drawing/2010/main" val="0"/>
@@ -3712,11 +3920,82 @@
     <w:p>
       <w:pPr>
         <w:pStyle w:val="Style2"/>
+        <w:numPr>
+          <w:ilvl w:val="0"/>
+          <w:numId w:val="0"/>
+        </w:numPr>
+        <w:ind w:left="720" w:hanging="360"/>
+      </w:pPr>
+    </w:p>
+    <w:p>
+      <w:pPr>
+        <w:pStyle w:val="Style2"/>
+        <w:numPr>
+          <w:ilvl w:val="0"/>
+          <w:numId w:val="0"/>
+        </w:numPr>
+        <w:ind w:left="720" w:hanging="360"/>
+      </w:pPr>
+    </w:p>
+    <w:p>
+      <w:pPr>
+        <w:pStyle w:val="Style2"/>
+        <w:numPr>
+          <w:ilvl w:val="0"/>
+          <w:numId w:val="0"/>
+        </w:numPr>
+        <w:ind w:left="720" w:hanging="360"/>
+      </w:pPr>
+    </w:p>
+    <w:p>
+      <w:pPr>
+        <w:pStyle w:val="Style2"/>
+        <w:numPr>
+          <w:ilvl w:val="0"/>
+          <w:numId w:val="0"/>
+        </w:numPr>
+        <w:ind w:left="720" w:hanging="360"/>
+      </w:pPr>
+    </w:p>
+    <w:p>
+      <w:pPr>
+        <w:pStyle w:val="Style2"/>
+        <w:numPr>
+          <w:ilvl w:val="0"/>
+          <w:numId w:val="0"/>
+        </w:numPr>
+        <w:ind w:left="720" w:hanging="360"/>
+      </w:pPr>
+    </w:p>
+    <w:p>
+      <w:pPr>
+        <w:pStyle w:val="Style2"/>
+        <w:numPr>
+          <w:ilvl w:val="0"/>
+          <w:numId w:val="0"/>
+        </w:numPr>
+        <w:ind w:left="720" w:hanging="360"/>
+      </w:pPr>
+    </w:p>
+    <w:p>
+      <w:pPr>
+        <w:pStyle w:val="Style2"/>
+        <w:numPr>
+          <w:ilvl w:val="0"/>
+          <w:numId w:val="0"/>
+        </w:numPr>
+        <w:ind w:left="720" w:hanging="360"/>
+      </w:pPr>
+    </w:p>
+    <w:p>
+      <w:pPr>
+        <w:pStyle w:val="Style2"/>
       </w:pPr>
       <w:bookmarkStart w:id="85" w:name="_Toc10967154"/>
       <w:bookmarkStart w:id="86" w:name="_Toc11320385"/>
       <w:bookmarkStart w:id="87" w:name="_Toc11322567"/>
       <w:r>
+        <w:lastRenderedPageBreak/>
         <w:t>L’administrateur peut consulter, modifier, supprimer un spectacle</w:t>
       </w:r>
       <w:bookmarkEnd w:id="85"/>
@@ -3757,7 +4036,6 @@
           <w:szCs w:val="24"/>
           <w:lang w:eastAsia="fr-BE"/>
         </w:rPr>
-        <w:lastRenderedPageBreak/>
         <w:drawing>
           <wp:inline distT="0" distB="0" distL="0" distR="0" wp14:anchorId="08F50636" wp14:editId="49CC1566">
             <wp:extent cx="5760720" cy="1590675"/>
@@ -3776,7 +4054,7 @@
                     </pic:cNvPicPr>
                   </pic:nvPicPr>
                   <pic:blipFill rotWithShape="1">
-                    <a:blip r:embed="rId19">
+                    <a:blip r:embed="rId20">
                       <a:extLst>
                         <a:ext uri="{28A0092B-C50C-407E-A947-70E740481C1C}">
                           <a14:useLocalDpi xmlns:a14="http://schemas.microsoft.com/office/drawing/2010/main" val="0"/>
@@ -3870,7 +4148,7 @@
                     <pic:cNvPicPr/>
                   </pic:nvPicPr>
                   <pic:blipFill rotWithShape="1">
-                    <a:blip r:embed="rId20"/>
+                    <a:blip r:embed="rId21"/>
                     <a:srcRect t="4705" b="5606"/>
                     <a:stretch/>
                   </pic:blipFill>
@@ -3962,7 +4240,7 @@
                     <pic:cNvPicPr/>
                   </pic:nvPicPr>
                   <pic:blipFill rotWithShape="1">
-                    <a:blip r:embed="rId21"/>
+                    <a:blip r:embed="rId22"/>
                     <a:srcRect t="4705" b="7959"/>
                     <a:stretch/>
                   </pic:blipFill>
@@ -4051,7 +4329,7 @@
                     <pic:cNvPicPr/>
                   </pic:nvPicPr>
                   <pic:blipFill rotWithShape="1">
-                    <a:blip r:embed="rId22"/>
+                    <a:blip r:embed="rId23"/>
                     <a:srcRect t="5293" b="60890"/>
                     <a:stretch/>
                   </pic:blipFill>
@@ -4115,7 +4393,7 @@
                     <pic:cNvPicPr/>
                   </pic:nvPicPr>
                   <pic:blipFill rotWithShape="1">
-                    <a:blip r:embed="rId23"/>
+                    <a:blip r:embed="rId24"/>
                     <a:srcRect t="5587" b="65889"/>
                     <a:stretch/>
                   </pic:blipFill>
@@ -4229,7 +4507,7 @@
                     <pic:cNvPicPr/>
                   </pic:nvPicPr>
                   <pic:blipFill rotWithShape="1">
-                    <a:blip r:embed="rId24"/>
+                    <a:blip r:embed="rId25"/>
                     <a:srcRect t="5587" b="48834"/>
                     <a:stretch/>
                   </pic:blipFill>
@@ -4313,7 +4591,7 @@
                     <pic:cNvPicPr/>
                   </pic:nvPicPr>
                   <pic:blipFill rotWithShape="1">
-                    <a:blip r:embed="rId25"/>
+                    <a:blip r:embed="rId26"/>
                     <a:srcRect t="4705" b="58831"/>
                     <a:stretch/>
                   </pic:blipFill>
@@ -4377,7 +4655,7 @@
                     <pic:cNvPicPr/>
                   </pic:nvPicPr>
                   <pic:blipFill rotWithShape="1">
-                    <a:blip r:embed="rId26"/>
+                    <a:blip r:embed="rId27"/>
                     <a:srcRect t="4118" b="77944"/>
                     <a:stretch/>
                   </pic:blipFill>
@@ -4420,9 +4698,9 @@
     <w:p/>
     <w:p/>
     <w:sectPr>
-      <w:footerReference w:type="default" r:id="rId27"/>
+      <w:footerReference w:type="default" r:id="rId28"/>
       <w:pgSz w:w="11906" w:h="16838"/>
-      <w:pgMar w:top="1417" w:right="1417" w:bottom="1417" w:left="1417" w:header="708" w:footer="708" w:gutter="0"/>
+      <w:pgMar w:top="993" w:right="1417" w:bottom="568" w:left="1417" w:header="708" w:footer="0" w:gutter="0"/>
       <w:cols w:space="708"/>
       <w:docGrid w:linePitch="360"/>
     </w:sectPr>
@@ -4459,7 +4737,7 @@
 <w:ftr xmlns:wpc="http://schemas.microsoft.com/office/word/2010/wordprocessingCanvas" xmlns:cx="http://schemas.microsoft.com/office/drawing/2014/chartex" xmlns:cx1="http://schemas.microsoft.com/office/drawing/2015/9/8/chartex" xmlns:cx2="http://schemas.microsoft.com/office/drawing/2015/10/21/chartex" xmlns:cx3="http://schemas.microsoft.com/office/drawing/2016/5/9/chartex" xmlns:cx4="http://schemas.microsoft.com/office/drawing/2016/5/10/chartex" xmlns:cx5="http://schemas.microsoft.com/office/drawing/2016/5/11/chartex" xmlns:cx6="http://schemas.microsoft.com/office/drawing/2016/5/12/chartex" xmlns:cx7="http://schemas.microsoft.com/office/drawing/2016/5/13/chartex" xmlns:cx8="http://schemas.microsoft.com/office/drawing/2016/5/14/chartex" xmlns:mc="http://schemas.openxmlformats.org/markup-compatibility/2006" xmlns:aink="http://schemas.microsoft.com/office/drawing/2016/ink" xmlns:am3d="http://schemas.microsoft.com/office/drawing/2017/model3d" xmlns:o="urn:schemas-microsoft-com:office:office" xmlns:r="http://schemas.openxmlformats.org/officeDocument/2006/relationships" xmlns:m="http://schemas.openxmlformats.org/officeDocument/2006/math" xmlns:v="urn:schemas-microsoft-com:vml" xmlns:wp14="http://schemas.microsoft.com/office/word/2010/wordprocessingDrawing" xmlns:wp="http://schemas.openxmlformats.org/drawingml/2006/wordprocessingDrawing" xmlns:w10="urn:schemas-microsoft-com:office:word" xmlns:w="http://schemas.openxmlformats.org/wordprocessingml/2006/main" xmlns:w14="http://schemas.microsoft.com/office/word/2010/wordml" xmlns:w15="http://schemas.microsoft.com/office/word/2012/wordml" xmlns:w16cid="http://schemas.microsoft.com/office/word/2016/wordml/cid" xmlns:w16se="http://schemas.microsoft.com/office/word/2015/wordml/symex" xmlns:wpg="http://schemas.microsoft.com/office/word/2010/wordprocessingGroup" xmlns:wpi="http://schemas.microsoft.com/office/word/2010/wordprocessingInk" xmlns:wne="http://schemas.microsoft.com/office/word/2006/wordml" xmlns:wps="http://schemas.microsoft.com/office/word/2010/wordprocessingShape" mc:Ignorable="w14 w15 w16se w16cid wp14">
   <w:sdt>
     <w:sdtPr>
-      <w:id w:val="-950391980"/>
+      <w:id w:val="1510411166"/>
       <w:docPartObj>
         <w:docPartGallery w:val="Page Numbers (Bottom of Page)"/>
         <w:docPartUnique/>
@@ -6862,6 +7140,7 @@
     <w:lsdException w:name="HTML Sample" w:semiHidden="1" w:unhideWhenUsed="1"/>
     <w:lsdException w:name="HTML Typewriter" w:semiHidden="1" w:unhideWhenUsed="1"/>
     <w:lsdException w:name="HTML Variable" w:semiHidden="1" w:unhideWhenUsed="1"/>
+    <w:lsdException w:name="Normal Table" w:semiHidden="1" w:unhideWhenUsed="1"/>
     <w:lsdException w:name="annotation subject" w:semiHidden="1" w:unhideWhenUsed="1"/>
     <w:lsdException w:name="No List" w:semiHidden="1" w:unhideWhenUsed="1"/>
     <w:lsdException w:name="Outline List 1" w:semiHidden="1" w:unhideWhenUsed="1"/>
@@ -6904,8 +7183,11 @@
     <w:lsdException w:name="Table Contemporary" w:semiHidden="1" w:unhideWhenUsed="1"/>
     <w:lsdException w:name="Table Elegant" w:semiHidden="1" w:unhideWhenUsed="1"/>
     <w:lsdException w:name="Table Professional" w:semiHidden="1" w:unhideWhenUsed="1"/>
+    <w:lsdException w:name="Table Subtle 1" w:semiHidden="1" w:unhideWhenUsed="1"/>
     <w:lsdException w:name="Table Subtle 2" w:semiHidden="1" w:unhideWhenUsed="1"/>
     <w:lsdException w:name="Table Web 1" w:semiHidden="1" w:unhideWhenUsed="1"/>
+    <w:lsdException w:name="Table Web 2" w:semiHidden="1" w:unhideWhenUsed="1"/>
+    <w:lsdException w:name="Table Web 3" w:semiHidden="1" w:unhideWhenUsed="1"/>
     <w:lsdException w:name="Balloon Text" w:semiHidden="1" w:unhideWhenUsed="1"/>
     <w:lsdException w:name="Table Grid" w:uiPriority="39"/>
     <w:lsdException w:name="Table Theme" w:semiHidden="1" w:unhideWhenUsed="1"/>
@@ -7861,7 +8143,7 @@
 </file>
 
 <file path=customXml/itemProps1.xml><?xml version="1.0" encoding="utf-8"?>
-<ds:datastoreItem xmlns:ds="http://schemas.openxmlformats.org/officeDocument/2006/customXml" ds:itemID="{73C48E44-8582-4F66-8854-31C3A836C6BA}">
+<ds:datastoreItem xmlns:ds="http://schemas.openxmlformats.org/officeDocument/2006/customXml" ds:itemID="{B84FE761-7B4B-4944-BB83-D2A36D77FCA3}">
   <ds:schemaRefs>
     <ds:schemaRef ds:uri="http://schemas.openxmlformats.org/officeDocument/2006/bibliography"/>
   </ds:schemaRefs>

</xml_diff>

<commit_message>
Ajout d'une zone de texte et maj table des matieres
</commit_message>
<xml_diff>
--- a/PID_cahier des charges et dossier technique.docx
+++ b/PID_cahier des charges et dossier technique.docx
@@ -1,6 +1,6 @@
 
 <file path=word/document.xml><?xml version="1.0" encoding="utf-8"?>
-<w:document xmlns:wpc="http://schemas.microsoft.com/office/word/2010/wordprocessingCanvas" xmlns:mc="http://schemas.openxmlformats.org/markup-compatibility/2006" xmlns:o="urn:schemas-microsoft-com:office:office" xmlns:r="http://schemas.openxmlformats.org/officeDocument/2006/relationships" xmlns:m="http://schemas.openxmlformats.org/officeDocument/2006/math" xmlns:v="urn:schemas-microsoft-com:vml" xmlns:wp14="http://schemas.microsoft.com/office/word/2010/wordprocessingDrawing" xmlns:wp="http://schemas.openxmlformats.org/drawingml/2006/wordprocessingDrawing" xmlns:w10="urn:schemas-microsoft-com:office:word" xmlns:w="http://schemas.openxmlformats.org/wordprocessingml/2006/main" xmlns:w14="http://schemas.microsoft.com/office/word/2010/wordml" xmlns:w15="http://schemas.microsoft.com/office/word/2012/wordml" xmlns:wpg="http://schemas.microsoft.com/office/word/2010/wordprocessingGroup" xmlns:wpi="http://schemas.microsoft.com/office/word/2010/wordprocessingInk" xmlns:wne="http://schemas.microsoft.com/office/word/2006/wordml" xmlns:wps="http://schemas.microsoft.com/office/word/2010/wordprocessingShape" mc:Ignorable="w14 w15 wp14">
+<w:document xmlns:wpc="http://schemas.microsoft.com/office/word/2010/wordprocessingCanvas" xmlns:cx="http://schemas.microsoft.com/office/drawing/2014/chartex" xmlns:cx1="http://schemas.microsoft.com/office/drawing/2015/9/8/chartex" xmlns:cx2="http://schemas.microsoft.com/office/drawing/2015/10/21/chartex" xmlns:cx3="http://schemas.microsoft.com/office/drawing/2016/5/9/chartex" xmlns:cx4="http://schemas.microsoft.com/office/drawing/2016/5/10/chartex" xmlns:cx5="http://schemas.microsoft.com/office/drawing/2016/5/11/chartex" xmlns:cx6="http://schemas.microsoft.com/office/drawing/2016/5/12/chartex" xmlns:cx7="http://schemas.microsoft.com/office/drawing/2016/5/13/chartex" xmlns:cx8="http://schemas.microsoft.com/office/drawing/2016/5/14/chartex" xmlns:mc="http://schemas.openxmlformats.org/markup-compatibility/2006" xmlns:aink="http://schemas.microsoft.com/office/drawing/2016/ink" xmlns:am3d="http://schemas.microsoft.com/office/drawing/2017/model3d" xmlns:o="urn:schemas-microsoft-com:office:office" xmlns:r="http://schemas.openxmlformats.org/officeDocument/2006/relationships" xmlns:m="http://schemas.openxmlformats.org/officeDocument/2006/math" xmlns:v="urn:schemas-microsoft-com:vml" xmlns:wp14="http://schemas.microsoft.com/office/word/2010/wordprocessingDrawing" xmlns:wp="http://schemas.openxmlformats.org/drawingml/2006/wordprocessingDrawing" xmlns:w10="urn:schemas-microsoft-com:office:word" xmlns:w="http://schemas.openxmlformats.org/wordprocessingml/2006/main" xmlns:w14="http://schemas.microsoft.com/office/word/2010/wordml" xmlns:w15="http://schemas.microsoft.com/office/word/2012/wordml" xmlns:w16cid="http://schemas.microsoft.com/office/word/2016/wordml/cid" xmlns:w16se="http://schemas.microsoft.com/office/word/2015/wordml/symex" xmlns:wpg="http://schemas.microsoft.com/office/word/2010/wordprocessingGroup" xmlns:wpi="http://schemas.microsoft.com/office/word/2010/wordprocessingInk" xmlns:wne="http://schemas.microsoft.com/office/word/2006/wordml" xmlns:wps="http://schemas.microsoft.com/office/word/2010/wordprocessingShape" mc:Ignorable="w14 w15 w16se w16cid wp14">
   <w:body>
     <w:p>
       <w:pPr>
@@ -505,49 +505,244 @@
     </w:p>
     <w:p>
       <w:pPr>
+        <w:jc w:val="right"/>
+        <w:rPr>
+          <w:i/>
+          <w:sz w:val="24"/>
+        </w:rPr>
+      </w:pPr>
+    </w:p>
+    <w:p>
+      <w:pPr>
+        <w:jc w:val="right"/>
+        <w:rPr>
+          <w:i/>
+          <w:sz w:val="24"/>
+        </w:rPr>
+      </w:pPr>
+    </w:p>
+    <w:p>
+      <w:pPr>
         <w:jc w:val="center"/>
         <w:rPr>
-          <w:sz w:val="24"/>
-        </w:rPr>
-      </w:pPr>
+          <w:i/>
+          <w:sz w:val="24"/>
+        </w:rPr>
+      </w:pPr>
+      <w:r>
+        <w:rPr>
+          <w:rFonts w:ascii="PalatinoLinotype" w:hAnsi="PalatinoLinotype" w:cs="PalatinoLinotype"/>
+          <w:noProof/>
+          <w:lang w:val="fr-FR"/>
+        </w:rPr>
+        <mc:AlternateContent>
+          <mc:Choice Requires="wps">
+            <w:drawing>
+              <wp:anchor distT="45720" distB="45720" distL="114300" distR="114300" simplePos="0" relativeHeight="251666432" behindDoc="0" locked="0" layoutInCell="1" allowOverlap="1" wp14:anchorId="5CA06A81" wp14:editId="42B065CF">
+                <wp:simplePos x="0" y="0"/>
+                <wp:positionH relativeFrom="column">
+                  <wp:posOffset>3763728</wp:posOffset>
+                </wp:positionH>
+                <wp:positionV relativeFrom="paragraph">
+                  <wp:posOffset>76173</wp:posOffset>
+                </wp:positionV>
+                <wp:extent cx="2360930" cy="1404620"/>
+                <wp:effectExtent l="0" t="0" r="635" b="0"/>
+                <wp:wrapSquare wrapText="bothSides"/>
+                <wp:docPr id="217" name="Zone de texte 2"/>
+                <wp:cNvGraphicFramePr>
+                  <a:graphicFrameLocks xmlns:a="http://schemas.openxmlformats.org/drawingml/2006/main"/>
+                </wp:cNvGraphicFramePr>
+                <a:graphic xmlns:a="http://schemas.openxmlformats.org/drawingml/2006/main">
+                  <a:graphicData uri="http://schemas.microsoft.com/office/word/2010/wordprocessingShape">
+                    <wps:wsp>
+                      <wps:cNvSpPr txBox="1">
+                        <a:spLocks noChangeArrowheads="1"/>
+                      </wps:cNvSpPr>
+                      <wps:spPr bwMode="auto">
+                        <a:xfrm>
+                          <a:off x="0" y="0"/>
+                          <a:ext cx="2360930" cy="1404620"/>
+                        </a:xfrm>
+                        <a:prstGeom prst="rect">
+                          <a:avLst/>
+                        </a:prstGeom>
+                        <a:solidFill>
+                          <a:srgbClr val="FFFFFF"/>
+                        </a:solidFill>
+                        <a:ln w="9525">
+                          <a:noFill/>
+                          <a:miter lim="800000"/>
+                          <a:headEnd/>
+                          <a:tailEnd/>
+                        </a:ln>
+                      </wps:spPr>
+                      <wps:txbx>
+                        <w:txbxContent>
+                          <w:p>
+                            <w:r>
+                              <w:rPr>
+                                <w:i/>
+                                <w:sz w:val="24"/>
+                              </w:rPr>
+                              <w:t>Année Académique 2018 – 2019</w:t>
+                            </w:r>
+                          </w:p>
+                        </w:txbxContent>
+                      </wps:txbx>
+                      <wps:bodyPr rot="0" vert="horz" wrap="square" lIns="91440" tIns="45720" rIns="91440" bIns="45720" anchor="t" anchorCtr="0">
+                        <a:spAutoFit/>
+                      </wps:bodyPr>
+                    </wps:wsp>
+                  </a:graphicData>
+                </a:graphic>
+                <wp14:sizeRelH relativeFrom="margin">
+                  <wp14:pctWidth>40000</wp14:pctWidth>
+                </wp14:sizeRelH>
+                <wp14:sizeRelV relativeFrom="margin">
+                  <wp14:pctHeight>20000</wp14:pctHeight>
+                </wp14:sizeRelV>
+              </wp:anchor>
+            </w:drawing>
+          </mc:Choice>
+          <mc:Fallback>
+            <w:pict>
+              <v:shapetype w14:anchorId="5CA06A81" id="_x0000_t202" coordsize="21600,21600" o:spt="202" path="m,l,21600r21600,l21600,xe">
+                <v:stroke joinstyle="miter"/>
+                <v:path gradientshapeok="t" o:connecttype="rect"/>
+              </v:shapetype>
+              <v:shape id="Zone de texte 2" o:spid="_x0000_s1026" type="#_x0000_t202" style="position:absolute;left:0;text-align:left;margin-left:296.35pt;margin-top:6pt;width:185.9pt;height:110.6pt;z-index:251666432;visibility:visible;mso-wrap-style:square;mso-width-percent:400;mso-height-percent:200;mso-wrap-distance-left:9pt;mso-wrap-distance-top:3.6pt;mso-wrap-distance-right:9pt;mso-wrap-distance-bottom:3.6pt;mso-position-horizontal:absolute;mso-position-horizontal-relative:text;mso-position-vertical:absolute;mso-position-vertical-relative:text;mso-width-percent:400;mso-height-percent:200;mso-width-relative:margin;mso-height-relative:margin;v-text-anchor:top" o:gfxdata="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" stroked="f">
+                <v:textbox style="mso-fit-shape-to-text:t">
+                  <w:txbxContent>
+                    <w:p>
+                      <w:r>
+                        <w:rPr>
+                          <w:i/>
+                          <w:sz w:val="24"/>
+                        </w:rPr>
+                        <w:t>Année Académique 2018 – 2019</w:t>
+                      </w:r>
+                    </w:p>
+                  </w:txbxContent>
+                </v:textbox>
+                <w10:wrap type="square"/>
+              </v:shape>
+            </w:pict>
+          </mc:Fallback>
+        </mc:AlternateContent>
+      </w:r>
+      <w:r>
+        <w:rPr>
+          <w:rFonts w:ascii="PalatinoLinotype" w:hAnsi="PalatinoLinotype" w:cs="PalatinoLinotype"/>
+          <w:noProof/>
+          <w:lang w:val="fr-FR"/>
+        </w:rPr>
+        <mc:AlternateContent>
+          <mc:Choice Requires="wps">
+            <w:drawing>
+              <wp:anchor distT="45720" distB="45720" distL="114300" distR="114300" simplePos="0" relativeHeight="251668480" behindDoc="0" locked="0" layoutInCell="1" allowOverlap="1" wp14:anchorId="23B719AD" wp14:editId="7730DAD7">
+                <wp:simplePos x="0" y="0"/>
+                <wp:positionH relativeFrom="margin">
+                  <wp:posOffset>-278296</wp:posOffset>
+                </wp:positionH>
+                <wp:positionV relativeFrom="paragraph">
+                  <wp:posOffset>108889</wp:posOffset>
+                </wp:positionV>
+                <wp:extent cx="2496185" cy="1404620"/>
+                <wp:effectExtent l="0" t="0" r="0" b="0"/>
+                <wp:wrapSquare wrapText="bothSides"/>
+                <wp:docPr id="3" name="Zone de texte 2"/>
+                <wp:cNvGraphicFramePr>
+                  <a:graphicFrameLocks xmlns:a="http://schemas.openxmlformats.org/drawingml/2006/main"/>
+                </wp:cNvGraphicFramePr>
+                <a:graphic xmlns:a="http://schemas.openxmlformats.org/drawingml/2006/main">
+                  <a:graphicData uri="http://schemas.microsoft.com/office/word/2010/wordprocessingShape">
+                    <wps:wsp>
+                      <wps:cNvSpPr txBox="1">
+                        <a:spLocks noChangeArrowheads="1"/>
+                      </wps:cNvSpPr>
+                      <wps:spPr bwMode="auto">
+                        <a:xfrm>
+                          <a:off x="0" y="0"/>
+                          <a:ext cx="2496185" cy="1404620"/>
+                        </a:xfrm>
+                        <a:prstGeom prst="rect">
+                          <a:avLst/>
+                        </a:prstGeom>
+                        <a:solidFill>
+                          <a:srgbClr val="FFFFFF"/>
+                        </a:solidFill>
+                        <a:ln w="9525">
+                          <a:noFill/>
+                          <a:miter lim="800000"/>
+                          <a:headEnd/>
+                          <a:tailEnd/>
+                        </a:ln>
+                      </wps:spPr>
+                      <wps:txbx>
+                        <w:txbxContent>
+                          <w:p>
+                            <w:pPr>
+                              <w:rPr>
+                                <w:sz w:val="24"/>
+                              </w:rPr>
+                            </w:pPr>
+                            <w:r>
+                              <w:rPr>
+                                <w:rFonts w:ascii="PalatinoLinotype" w:hAnsi="PalatinoLinotype" w:cs="PalatinoLinotype"/>
+                                <w:lang w:val="fr-FR"/>
+                              </w:rPr>
+                              <w:t>Sous l'encadrement de : Mr C. RUTH</w:t>
+                            </w:r>
+                          </w:p>
+                        </w:txbxContent>
+                      </wps:txbx>
+                      <wps:bodyPr rot="0" vert="horz" wrap="square" lIns="91440" tIns="45720" rIns="91440" bIns="45720" anchor="t" anchorCtr="0">
+                        <a:spAutoFit/>
+                      </wps:bodyPr>
+                    </wps:wsp>
+                  </a:graphicData>
+                </a:graphic>
+                <wp14:sizeRelH relativeFrom="margin">
+                  <wp14:pctWidth>0</wp14:pctWidth>
+                </wp14:sizeRelH>
+                <wp14:sizeRelV relativeFrom="margin">
+                  <wp14:pctHeight>20000</wp14:pctHeight>
+                </wp14:sizeRelV>
+              </wp:anchor>
+            </w:drawing>
+          </mc:Choice>
+          <mc:Fallback>
+            <w:pict>
+              <v:shape w14:anchorId="23B719AD" id="_x0000_s1027" type="#_x0000_t202" style="position:absolute;left:0;text-align:left;margin-left:-21.9pt;margin-top:8.55pt;width:196.55pt;height:110.6pt;z-index:251668480;visibility:visible;mso-wrap-style:square;mso-width-percent:0;mso-height-percent:200;mso-wrap-distance-left:9pt;mso-wrap-distance-top:3.6pt;mso-wrap-distance-right:9pt;mso-wrap-distance-bottom:3.6pt;mso-position-horizontal:absolute;mso-position-horizontal-relative:margin;mso-position-vertical:absolute;mso-position-vertical-relative:text;mso-width-percent:0;mso-height-percent:200;mso-width-relative:margin;mso-height-relative:margin;v-text-anchor:top" o:gfxdata="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" stroked="f">
+                <v:textbox style="mso-fit-shape-to-text:t">
+                  <w:txbxContent>
+                    <w:p>
+                      <w:pPr>
+                        <w:rPr>
+                          <w:sz w:val="24"/>
+                        </w:rPr>
+                      </w:pPr>
+                      <w:r>
+                        <w:rPr>
+                          <w:rFonts w:ascii="PalatinoLinotype" w:hAnsi="PalatinoLinotype" w:cs="PalatinoLinotype"/>
+                          <w:lang w:val="fr-FR"/>
+                        </w:rPr>
+                        <w:t>Sous l'encadrement de : Mr C. RUTH</w:t>
+                      </w:r>
+                    </w:p>
+                  </w:txbxContent>
+                </v:textbox>
+                <w10:wrap type="square" anchorx="margin"/>
+              </v:shape>
+            </w:pict>
+          </mc:Fallback>
+        </mc:AlternateContent>
+      </w:r>
     </w:p>
     <w:p>
       <w:pPr>
         <w:jc w:val="center"/>
-        <w:rPr>
-          <w:i/>
-          <w:sz w:val="24"/>
-        </w:rPr>
-      </w:pPr>
-      <w:r>
-        <w:rPr>
-          <w:i/>
-          <w:sz w:val="24"/>
-        </w:rPr>
-        <w:t xml:space="preserve">Année Académique 2018 </w:t>
-      </w:r>
-      <w:r>
-        <w:rPr>
-          <w:i/>
-          <w:sz w:val="24"/>
-        </w:rPr>
-        <w:t>–</w:t>
-      </w:r>
-      <w:r>
-        <w:rPr>
-          <w:i/>
-          <w:sz w:val="24"/>
-        </w:rPr>
-        <w:t xml:space="preserve"> 2019</w:t>
-      </w:r>
-    </w:p>
-    <w:p>
-      <w:pPr>
-        <w:jc w:val="center"/>
-        <w:rPr>
-          <w:i/>
-          <w:sz w:val="24"/>
-        </w:rPr>
       </w:pPr>
     </w:p>
     <w:p>
@@ -1350,7 +1545,7 @@
             <w:noProof/>
             <w:webHidden/>
           </w:rPr>
-          <w:t>7</w:t>
+          <w:t>8</w:t>
         </w:r>
         <w:r>
           <w:rPr>
@@ -1436,7 +1631,7 @@
             <w:noProof/>
             <w:webHidden/>
           </w:rPr>
-          <w:t>7</w:t>
+          <w:t>8</w:t>
         </w:r>
         <w:r>
           <w:rPr>
@@ -1521,7 +1716,7 @@
             <w:noProof/>
             <w:webHidden/>
           </w:rPr>
-          <w:t>8</w:t>
+          <w:t>9</w:t>
         </w:r>
         <w:r>
           <w:rPr>
@@ -1704,7 +1899,12 @@
       <w:bookmarkStart w:id="3" w:name="_Toc11322449"/>
       <w:bookmarkStart w:id="4" w:name="_Toc11325988"/>
       <w:r>
-        <w:t>Présentation du projet</w:t>
+        <w:t>P</w:t>
+      </w:r>
+      <w:bookmarkStart w:id="5" w:name="_GoBack"/>
+      <w:bookmarkEnd w:id="5"/>
+      <w:r>
+        <w:t>résentation du projet</w:t>
       </w:r>
       <w:bookmarkEnd w:id="3"/>
       <w:bookmarkEnd w:id="4"/>
@@ -1714,33 +1914,27 @@
         <w:spacing w:after="0"/>
         <w:jc w:val="both"/>
       </w:pPr>
+      <w:r>
+        <w:t xml:space="preserve">Le projet consiste à informatiser la gestion de réservations de spectacles. </w:t>
+      </w:r>
     </w:p>
     <w:p>
       <w:pPr>
         <w:spacing w:after="0"/>
         <w:jc w:val="both"/>
       </w:pPr>
-      <w:r>
-        <w:t xml:space="preserve">Le projet consiste à informatiser la gestion de réservations de spectacles. </w:t>
-      </w:r>
-    </w:p>
-    <w:p>
-      <w:pPr>
-        <w:spacing w:after="0"/>
-        <w:jc w:val="both"/>
-      </w:pPr>
     </w:p>
     <w:p>
       <w:pPr>
         <w:pStyle w:val="Style2"/>
       </w:pPr>
-      <w:bookmarkStart w:id="5" w:name="_Toc11322450"/>
-      <w:bookmarkStart w:id="6" w:name="_Toc11325989"/>
+      <w:bookmarkStart w:id="6" w:name="_Toc11322450"/>
+      <w:bookmarkStart w:id="7" w:name="_Toc11325989"/>
       <w:r>
         <w:t>Définition du besoin</w:t>
       </w:r>
-      <w:bookmarkEnd w:id="5"/>
       <w:bookmarkEnd w:id="6"/>
+      <w:bookmarkEnd w:id="7"/>
     </w:p>
     <w:p>
       <w:pPr>
@@ -1866,13 +2060,13 @@
       <w:pPr>
         <w:pStyle w:val="Style2"/>
       </w:pPr>
-      <w:bookmarkStart w:id="7" w:name="_Toc11322451"/>
-      <w:bookmarkStart w:id="8" w:name="_Toc11325990"/>
+      <w:bookmarkStart w:id="8" w:name="_Toc11322451"/>
+      <w:bookmarkStart w:id="9" w:name="_Toc11325990"/>
       <w:r>
         <w:t>Avantages de l’informatisation de la gestion des réservations</w:t>
       </w:r>
-      <w:bookmarkEnd w:id="7"/>
       <w:bookmarkEnd w:id="8"/>
+      <w:bookmarkEnd w:id="9"/>
     </w:p>
     <w:p>
       <w:pPr>
@@ -1970,14 +2164,14 @@
       <w:pPr>
         <w:pStyle w:val="Style1"/>
       </w:pPr>
-      <w:bookmarkStart w:id="9" w:name="_Toc11322452"/>
-      <w:bookmarkStart w:id="10" w:name="_Toc11325991"/>
+      <w:bookmarkStart w:id="10" w:name="_Toc11322452"/>
+      <w:bookmarkStart w:id="11" w:name="_Toc11325991"/>
       <w:r>
         <w:lastRenderedPageBreak/>
         <w:t>Solutions apportées</w:t>
       </w:r>
-      <w:bookmarkEnd w:id="9"/>
       <w:bookmarkEnd w:id="10"/>
+      <w:bookmarkEnd w:id="11"/>
       <w:r>
         <w:t xml:space="preserve"> </w:t>
       </w:r>
@@ -2000,12 +2194,15 @@
           <w:numId w:val="22"/>
         </w:numPr>
       </w:pPr>
-      <w:bookmarkStart w:id="11" w:name="_Toc11322453"/>
       <w:bookmarkStart w:id="12" w:name="_Toc11325992"/>
+      <w:bookmarkStart w:id="13" w:name="_Toc11322453"/>
       <w:r>
         <w:t>Arborescence</w:t>
       </w:r>
       <w:bookmarkEnd w:id="12"/>
+      <w:r>
+        <w:t xml:space="preserve"> du site</w:t>
+      </w:r>
     </w:p>
     <w:p>
       <w:pPr>
@@ -2016,7 +2213,7 @@
         </w:numPr>
         <w:ind w:left="720"/>
       </w:pPr>
-      <w:bookmarkStart w:id="13" w:name="_Toc11325993"/>
+      <w:bookmarkStart w:id="14" w:name="_Toc11325993"/>
       <w:r>
         <w:rPr>
           <w:noProof/>
@@ -2078,7 +2275,7 @@
           </wp:anchor>
         </w:drawing>
       </w:r>
-      <w:bookmarkEnd w:id="13"/>
+      <w:bookmarkEnd w:id="14"/>
     </w:p>
     <w:p>
       <w:pPr>
@@ -2280,49 +2477,26 @@
         <w:pStyle w:val="Style2"/>
         <w:numPr>
           <w:ilvl w:val="0"/>
-          <w:numId w:val="0"/>
-        </w:numPr>
-        <w:ind w:left="720"/>
-      </w:pPr>
-    </w:p>
-    <w:p>
-      <w:pPr>
-        <w:pStyle w:val="Style2"/>
-        <w:numPr>
-          <w:ilvl w:val="0"/>
           <w:numId w:val="22"/>
         </w:numPr>
       </w:pPr>
-      <w:bookmarkStart w:id="14" w:name="_Toc11325995"/>
-      <w:bookmarkEnd w:id="11"/>
-      <w:r>
-        <w:t>Data Model</w:t>
-      </w:r>
-      <w:bookmarkEnd w:id="14"/>
-    </w:p>
-    <w:p>
-      <w:pPr>
-        <w:pStyle w:val="Style2"/>
-        <w:numPr>
-          <w:ilvl w:val="0"/>
-          <w:numId w:val="0"/>
-        </w:numPr>
-        <w:ind w:left="720"/>
-      </w:pPr>
-      <w:bookmarkStart w:id="15" w:name="_Toc11325994"/>
+      <w:bookmarkStart w:id="15" w:name="_Toc11325995"/>
+      <w:bookmarkStart w:id="16" w:name="_Toc11325994"/>
+      <w:bookmarkEnd w:id="13"/>
       <w:r>
         <w:rPr>
           <w:noProof/>
           <w:lang w:eastAsia="fr-BE"/>
         </w:rPr>
+        <w:lastRenderedPageBreak/>
         <w:drawing>
-          <wp:anchor distT="0" distB="0" distL="114300" distR="114300" simplePos="0" relativeHeight="251662336" behindDoc="0" locked="0" layoutInCell="1" allowOverlap="1" wp14:anchorId="4F9D8070" wp14:editId="0AD61234">
+          <wp:anchor distT="0" distB="0" distL="114300" distR="114300" simplePos="0" relativeHeight="251662336" behindDoc="0" locked="0" layoutInCell="1" allowOverlap="1" wp14:anchorId="4F9D8070" wp14:editId="7B90857D">
             <wp:simplePos x="0" y="0"/>
             <wp:positionH relativeFrom="margin">
-              <wp:posOffset>-593725</wp:posOffset>
+              <wp:posOffset>-585773</wp:posOffset>
             </wp:positionH>
             <wp:positionV relativeFrom="margin">
-              <wp:posOffset>676910</wp:posOffset>
+              <wp:posOffset>271393</wp:posOffset>
             </wp:positionV>
             <wp:extent cx="7060565" cy="5008880"/>
             <wp:effectExtent l="0" t="0" r="6985" b="1270"/>
@@ -2371,6 +2545,10 @@
           </wp:anchor>
         </w:drawing>
       </w:r>
+      <w:bookmarkEnd w:id="16"/>
+      <w:r>
+        <w:t>Data Model</w:t>
+      </w:r>
       <w:bookmarkEnd w:id="15"/>
     </w:p>
     <w:p>
@@ -2382,8 +2560,6 @@
         </w:numPr>
         <w:ind w:left="720"/>
       </w:pPr>
-      <w:bookmarkStart w:id="16" w:name="_Toc11322454"/>
-      <w:bookmarkStart w:id="17" w:name="_Toc11325996"/>
     </w:p>
     <w:p>
       <w:pPr>
@@ -2393,11 +2569,13 @@
           <w:numId w:val="22"/>
         </w:numPr>
       </w:pPr>
+      <w:bookmarkStart w:id="17" w:name="_Toc11322454"/>
+      <w:bookmarkStart w:id="18" w:name="_Toc11325996"/>
       <w:r>
         <w:t>Fonctionnalités de l’application</w:t>
       </w:r>
-      <w:bookmarkEnd w:id="16"/>
       <w:bookmarkEnd w:id="17"/>
+      <w:bookmarkEnd w:id="18"/>
     </w:p>
     <w:p>
       <w:pPr>
@@ -2407,15 +2585,15 @@
           <w:numId w:val="22"/>
         </w:numPr>
       </w:pPr>
-      <w:bookmarkStart w:id="18" w:name="_Toc11322455"/>
-      <w:bookmarkStart w:id="19" w:name="_Toc11322543"/>
-      <w:bookmarkStart w:id="20" w:name="_Toc11325997"/>
+      <w:bookmarkStart w:id="19" w:name="_Toc11322455"/>
+      <w:bookmarkStart w:id="20" w:name="_Toc11322543"/>
+      <w:bookmarkStart w:id="21" w:name="_Toc11325997"/>
       <w:r>
         <w:t>L’internaute peut choisir une langue</w:t>
       </w:r>
-      <w:bookmarkEnd w:id="18"/>
       <w:bookmarkEnd w:id="19"/>
       <w:bookmarkEnd w:id="20"/>
+      <w:bookmarkEnd w:id="21"/>
     </w:p>
     <w:p>
       <w:pPr>
@@ -2449,19 +2627,19 @@
           <w:numId w:val="22"/>
         </w:numPr>
       </w:pPr>
-      <w:bookmarkStart w:id="21" w:name="_Toc10967133"/>
-      <w:bookmarkStart w:id="22" w:name="_Toc11320362"/>
-      <w:bookmarkStart w:id="23" w:name="_Toc11322456"/>
-      <w:bookmarkStart w:id="24" w:name="_Toc11322544"/>
-      <w:bookmarkStart w:id="25" w:name="_Toc11325998"/>
+      <w:bookmarkStart w:id="22" w:name="_Toc10967133"/>
+      <w:bookmarkStart w:id="23" w:name="_Toc11320362"/>
+      <w:bookmarkStart w:id="24" w:name="_Toc11322456"/>
+      <w:bookmarkStart w:id="25" w:name="_Toc11322544"/>
+      <w:bookmarkStart w:id="26" w:name="_Toc11325998"/>
       <w:r>
         <w:t>L’internaute peut parcourir la liste des spectacles</w:t>
       </w:r>
-      <w:bookmarkEnd w:id="21"/>
       <w:bookmarkEnd w:id="22"/>
       <w:bookmarkEnd w:id="23"/>
       <w:bookmarkEnd w:id="24"/>
       <w:bookmarkEnd w:id="25"/>
+      <w:bookmarkEnd w:id="26"/>
     </w:p>
     <w:p>
       <w:pPr>
@@ -2519,6 +2697,51 @@
         </w:rPr>
         <w:t>L’internaute peut rechercher un spectacle en utilisant le formulaire de recherche. Il peut également trier la liste par titre, lieu ou prix. Enfin l’internaute peut gérer le nombre de spectacles à afficher par page et passer d’une page à l’autre avec le menu de pagination.</w:t>
       </w:r>
+    </w:p>
+    <w:p>
+      <w:pPr>
+        <w:spacing w:after="0"/>
+        <w:jc w:val="both"/>
+        <w:rPr>
+          <w:sz w:val="24"/>
+        </w:rPr>
+      </w:pPr>
+    </w:p>
+    <w:p>
+      <w:pPr>
+        <w:spacing w:after="0"/>
+        <w:jc w:val="both"/>
+        <w:rPr>
+          <w:sz w:val="24"/>
+        </w:rPr>
+      </w:pPr>
+    </w:p>
+    <w:p>
+      <w:pPr>
+        <w:spacing w:after="0"/>
+        <w:jc w:val="both"/>
+        <w:rPr>
+          <w:sz w:val="24"/>
+        </w:rPr>
+      </w:pPr>
+    </w:p>
+    <w:p>
+      <w:pPr>
+        <w:spacing w:after="0"/>
+        <w:jc w:val="both"/>
+        <w:rPr>
+          <w:sz w:val="24"/>
+        </w:rPr>
+      </w:pPr>
+    </w:p>
+    <w:p>
+      <w:pPr>
+        <w:spacing w:after="0"/>
+        <w:jc w:val="both"/>
+        <w:rPr>
+          <w:sz w:val="24"/>
+        </w:rPr>
+      </w:pPr>
     </w:p>
     <w:p>
       <w:pPr>
@@ -2537,19 +2760,20 @@
           <w:numId w:val="23"/>
         </w:numPr>
       </w:pPr>
-      <w:bookmarkStart w:id="26" w:name="_Toc10967134"/>
-      <w:bookmarkStart w:id="27" w:name="_Toc11320363"/>
-      <w:bookmarkStart w:id="28" w:name="_Toc11322457"/>
-      <w:bookmarkStart w:id="29" w:name="_Toc11322545"/>
-      <w:bookmarkStart w:id="30" w:name="_Toc11325999"/>
-      <w:r>
+      <w:bookmarkStart w:id="27" w:name="_Toc10967134"/>
+      <w:bookmarkStart w:id="28" w:name="_Toc11320363"/>
+      <w:bookmarkStart w:id="29" w:name="_Toc11322457"/>
+      <w:bookmarkStart w:id="30" w:name="_Toc11322545"/>
+      <w:bookmarkStart w:id="31" w:name="_Toc11325999"/>
+      <w:r>
+        <w:lastRenderedPageBreak/>
         <w:t>Le membre peut réserver un spectacle</w:t>
       </w:r>
-      <w:bookmarkEnd w:id="26"/>
       <w:bookmarkEnd w:id="27"/>
       <w:bookmarkEnd w:id="28"/>
       <w:bookmarkEnd w:id="29"/>
       <w:bookmarkEnd w:id="30"/>
+      <w:bookmarkEnd w:id="31"/>
     </w:p>
     <w:p>
       <w:pPr>
@@ -2581,14 +2805,7 @@
         <w:rPr>
           <w:sz w:val="24"/>
         </w:rPr>
-        <w:t xml:space="preserve">qui se trouve sur la page de détails du spectacle. Cette page étant accessible après avoir cliqué sur « consulter » au </w:t>
-      </w:r>
-      <w:r>
-        <w:rPr>
-          <w:sz w:val="24"/>
-        </w:rPr>
-        <w:lastRenderedPageBreak/>
-        <w:t xml:space="preserve">niveau de la liste des spectacles. </w:t>
+        <w:t xml:space="preserve">qui se trouve sur la page de détails du spectacle. Cette page étant accessible après avoir cliqué sur « consulter » au niveau de la liste des spectacles. </w:t>
       </w:r>
       <w:r>
         <w:rPr>
@@ -2648,19 +2865,19 @@
           <w:numId w:val="23"/>
         </w:numPr>
       </w:pPr>
-      <w:bookmarkStart w:id="31" w:name="_Toc10967135"/>
-      <w:bookmarkStart w:id="32" w:name="_Toc11320364"/>
-      <w:bookmarkStart w:id="33" w:name="_Toc11322458"/>
-      <w:bookmarkStart w:id="34" w:name="_Toc11322546"/>
-      <w:bookmarkStart w:id="35" w:name="_Toc11326000"/>
+      <w:bookmarkStart w:id="32" w:name="_Toc10967135"/>
+      <w:bookmarkStart w:id="33" w:name="_Toc11320364"/>
+      <w:bookmarkStart w:id="34" w:name="_Toc11322458"/>
+      <w:bookmarkStart w:id="35" w:name="_Toc11322546"/>
+      <w:bookmarkStart w:id="36" w:name="_Toc11326000"/>
       <w:r>
         <w:t>Le membre peut consulter sa liste de réservations</w:t>
       </w:r>
-      <w:bookmarkEnd w:id="31"/>
       <w:bookmarkEnd w:id="32"/>
       <w:bookmarkEnd w:id="33"/>
       <w:bookmarkEnd w:id="34"/>
       <w:bookmarkEnd w:id="35"/>
+      <w:bookmarkEnd w:id="36"/>
     </w:p>
     <w:p>
       <w:pPr>
@@ -2696,19 +2913,19 @@
           <w:numId w:val="23"/>
         </w:numPr>
       </w:pPr>
-      <w:bookmarkStart w:id="36" w:name="_Toc10967136"/>
-      <w:bookmarkStart w:id="37" w:name="_Toc11320365"/>
-      <w:bookmarkStart w:id="38" w:name="_Toc11322459"/>
-      <w:bookmarkStart w:id="39" w:name="_Toc11322547"/>
-      <w:bookmarkStart w:id="40" w:name="_Toc11326001"/>
+      <w:bookmarkStart w:id="37" w:name="_Toc10967136"/>
+      <w:bookmarkStart w:id="38" w:name="_Toc11320365"/>
+      <w:bookmarkStart w:id="39" w:name="_Toc11322459"/>
+      <w:bookmarkStart w:id="40" w:name="_Toc11322547"/>
+      <w:bookmarkStart w:id="41" w:name="_Toc11326001"/>
       <w:r>
         <w:t>Le membre peut modifier ses données de profil</w:t>
       </w:r>
-      <w:bookmarkEnd w:id="36"/>
       <w:bookmarkEnd w:id="37"/>
       <w:bookmarkEnd w:id="38"/>
       <w:bookmarkEnd w:id="39"/>
       <w:bookmarkEnd w:id="40"/>
+      <w:bookmarkEnd w:id="41"/>
     </w:p>
     <w:p>
       <w:pPr>
@@ -2774,19 +2991,19 @@
           <w:numId w:val="23"/>
         </w:numPr>
       </w:pPr>
-      <w:bookmarkStart w:id="41" w:name="_Toc10967137"/>
-      <w:bookmarkStart w:id="42" w:name="_Toc11320366"/>
-      <w:bookmarkStart w:id="43" w:name="_Toc11322460"/>
-      <w:bookmarkStart w:id="44" w:name="_Toc11322548"/>
-      <w:bookmarkStart w:id="45" w:name="_Toc11326002"/>
+      <w:bookmarkStart w:id="42" w:name="_Toc10967137"/>
+      <w:bookmarkStart w:id="43" w:name="_Toc11320366"/>
+      <w:bookmarkStart w:id="44" w:name="_Toc11322460"/>
+      <w:bookmarkStart w:id="45" w:name="_Toc11322548"/>
+      <w:bookmarkStart w:id="46" w:name="_Toc11326002"/>
       <w:r>
         <w:t>L’administrateur peut consulter, modifier, supprimer un spectacle</w:t>
       </w:r>
-      <w:bookmarkEnd w:id="41"/>
       <w:bookmarkEnd w:id="42"/>
       <w:bookmarkEnd w:id="43"/>
       <w:bookmarkEnd w:id="44"/>
       <w:bookmarkEnd w:id="45"/>
+      <w:bookmarkEnd w:id="46"/>
     </w:p>
     <w:p>
       <w:pPr>
@@ -2833,22 +3050,22 @@
       <w:r>
         <w:t xml:space="preserve"> </w:t>
       </w:r>
-      <w:bookmarkStart w:id="46" w:name="_Toc10967138"/>
-      <w:bookmarkStart w:id="47" w:name="_Toc11320367"/>
-      <w:bookmarkStart w:id="48" w:name="_Toc11322461"/>
-      <w:bookmarkStart w:id="49" w:name="_Toc11322549"/>
-      <w:bookmarkStart w:id="50" w:name="_Toc11326003"/>
+      <w:bookmarkStart w:id="47" w:name="_Toc10967138"/>
+      <w:bookmarkStart w:id="48" w:name="_Toc11320367"/>
+      <w:bookmarkStart w:id="49" w:name="_Toc11322461"/>
+      <w:bookmarkStart w:id="50" w:name="_Toc11322549"/>
+      <w:bookmarkStart w:id="51" w:name="_Toc11326003"/>
       <w:r>
         <w:t>L’administrateur peut ajouter un spectacle</w:t>
       </w:r>
-      <w:bookmarkEnd w:id="46"/>
+      <w:bookmarkEnd w:id="47"/>
       <w:r>
         <w:t xml:space="preserve"> manuellement</w:t>
       </w:r>
-      <w:bookmarkEnd w:id="47"/>
       <w:bookmarkEnd w:id="48"/>
       <w:bookmarkEnd w:id="49"/>
       <w:bookmarkEnd w:id="50"/>
+      <w:bookmarkEnd w:id="51"/>
     </w:p>
     <w:p>
       <w:pPr>
@@ -2869,10 +3086,10 @@
         </w:numPr>
         <w:ind w:hanging="11"/>
       </w:pPr>
-      <w:bookmarkStart w:id="51" w:name="_Toc11320368"/>
-      <w:bookmarkStart w:id="52" w:name="_Toc11322462"/>
-      <w:bookmarkStart w:id="53" w:name="_Toc11322550"/>
-      <w:bookmarkStart w:id="54" w:name="_Toc11326004"/>
+      <w:bookmarkStart w:id="52" w:name="_Toc11320368"/>
+      <w:bookmarkStart w:id="53" w:name="_Toc11322462"/>
+      <w:bookmarkStart w:id="54" w:name="_Toc11322550"/>
+      <w:bookmarkStart w:id="55" w:name="_Toc11326004"/>
       <w:r>
         <w:t>L’administrateur peut ajouter un spectacle manuellement. Il lui suffit de cliquer sur l’onglet spectacle puis sur le sous</w:t>
       </w:r>
@@ -2882,10 +3099,10 @@
       <w:r>
         <w:t>menu « ajouter un spectacle ». Il atterri sur une la page de formulaire du spectacle.</w:t>
       </w:r>
-      <w:bookmarkEnd w:id="51"/>
       <w:bookmarkEnd w:id="52"/>
       <w:bookmarkEnd w:id="53"/>
       <w:bookmarkEnd w:id="54"/>
+      <w:bookmarkEnd w:id="55"/>
       <w:r>
         <w:t xml:space="preserve">  </w:t>
       </w:r>
@@ -2907,25 +3124,25 @@
           <w:numId w:val="23"/>
         </w:numPr>
       </w:pPr>
-      <w:bookmarkStart w:id="55" w:name="_Toc10967139"/>
-      <w:bookmarkStart w:id="56" w:name="_Toc11320369"/>
-      <w:bookmarkStart w:id="57" w:name="_Toc11322463"/>
-      <w:bookmarkStart w:id="58" w:name="_Toc11322551"/>
-      <w:bookmarkStart w:id="59" w:name="_Toc11326005"/>
+      <w:bookmarkStart w:id="56" w:name="_Toc10967139"/>
+      <w:bookmarkStart w:id="57" w:name="_Toc11320369"/>
+      <w:bookmarkStart w:id="58" w:name="_Toc11322463"/>
+      <w:bookmarkStart w:id="59" w:name="_Toc11322551"/>
+      <w:bookmarkStart w:id="60" w:name="_Toc11326005"/>
       <w:r>
         <w:t>L’administrateur peut importer</w:t>
       </w:r>
-      <w:bookmarkEnd w:id="55"/>
+      <w:bookmarkEnd w:id="56"/>
       <w:r>
         <w:t xml:space="preserve"> une liste de </w:t>
       </w:r>
       <w:r>
         <w:t>spectacles</w:t>
       </w:r>
-      <w:bookmarkEnd w:id="56"/>
       <w:bookmarkEnd w:id="57"/>
       <w:bookmarkEnd w:id="58"/>
       <w:bookmarkEnd w:id="59"/>
+      <w:bookmarkEnd w:id="60"/>
     </w:p>
     <w:p>
       <w:pPr>
@@ -2981,6 +3198,42 @@
         </w:rPr>
         <w:t>Pour accéder à ces fonctionnalités, il suffit d’être connecté avec un compte administrateur et y accéder via le menu déroulant « Spectacles » et de choisir l’import CSV ou RSS.</w:t>
       </w:r>
+    </w:p>
+    <w:p>
+      <w:pPr>
+        <w:spacing w:after="0"/>
+        <w:jc w:val="both"/>
+        <w:rPr>
+          <w:sz w:val="24"/>
+        </w:rPr>
+      </w:pPr>
+    </w:p>
+    <w:p>
+      <w:pPr>
+        <w:spacing w:after="0"/>
+        <w:jc w:val="both"/>
+        <w:rPr>
+          <w:sz w:val="24"/>
+        </w:rPr>
+      </w:pPr>
+    </w:p>
+    <w:p>
+      <w:pPr>
+        <w:spacing w:after="0"/>
+        <w:jc w:val="both"/>
+        <w:rPr>
+          <w:sz w:val="24"/>
+        </w:rPr>
+      </w:pPr>
+    </w:p>
+    <w:p>
+      <w:pPr>
+        <w:spacing w:after="0"/>
+        <w:jc w:val="both"/>
+        <w:rPr>
+          <w:sz w:val="24"/>
+        </w:rPr>
+      </w:pPr>
     </w:p>
     <w:p>
       <w:pPr>
@@ -2999,17 +3252,18 @@
           <w:numId w:val="23"/>
         </w:numPr>
       </w:pPr>
-      <w:bookmarkStart w:id="60" w:name="_Toc11320370"/>
-      <w:bookmarkStart w:id="61" w:name="_Toc11322464"/>
-      <w:bookmarkStart w:id="62" w:name="_Toc11322552"/>
-      <w:bookmarkStart w:id="63" w:name="_Toc11326006"/>
-      <w:r>
+      <w:bookmarkStart w:id="61" w:name="_Toc11320370"/>
+      <w:bookmarkStart w:id="62" w:name="_Toc11322464"/>
+      <w:bookmarkStart w:id="63" w:name="_Toc11322552"/>
+      <w:bookmarkStart w:id="64" w:name="_Toc11326006"/>
+      <w:r>
+        <w:lastRenderedPageBreak/>
         <w:t>L’administrateur peut appliquer différents styles</w:t>
       </w:r>
-      <w:bookmarkEnd w:id="60"/>
       <w:bookmarkEnd w:id="61"/>
       <w:bookmarkEnd w:id="62"/>
       <w:bookmarkEnd w:id="63"/>
+      <w:bookmarkEnd w:id="64"/>
       <w:r>
         <w:t xml:space="preserve"> </w:t>
       </w:r>
@@ -3033,17 +3287,17 @@
         </w:numPr>
         <w:ind w:hanging="11"/>
       </w:pPr>
-      <w:bookmarkStart w:id="64" w:name="_Toc11320371"/>
-      <w:bookmarkStart w:id="65" w:name="_Toc11322465"/>
-      <w:bookmarkStart w:id="66" w:name="_Toc11322553"/>
-      <w:bookmarkStart w:id="67" w:name="_Toc11326007"/>
+      <w:bookmarkStart w:id="65" w:name="_Toc11320371"/>
+      <w:bookmarkStart w:id="66" w:name="_Toc11322465"/>
+      <w:bookmarkStart w:id="67" w:name="_Toc11322553"/>
+      <w:bookmarkStart w:id="68" w:name="_Toc11326007"/>
       <w:r>
         <w:t>Une fois connecté, l’administrateur peut cliquer sur l’onglet « administrateur » qui apparait dans le menu principal. Il peut alors décider de changer de style.</w:t>
       </w:r>
-      <w:bookmarkEnd w:id="64"/>
       <w:bookmarkEnd w:id="65"/>
       <w:bookmarkEnd w:id="66"/>
       <w:bookmarkEnd w:id="67"/>
+      <w:bookmarkEnd w:id="68"/>
     </w:p>
     <w:p>
       <w:pPr>
@@ -3062,22 +3316,22 @@
           <w:numId w:val="23"/>
         </w:numPr>
       </w:pPr>
-      <w:bookmarkStart w:id="68" w:name="_Toc10967141"/>
-      <w:bookmarkStart w:id="69" w:name="_Toc11320372"/>
-      <w:bookmarkStart w:id="70" w:name="_Toc11322466"/>
-      <w:bookmarkStart w:id="71" w:name="_Toc11322554"/>
-      <w:bookmarkStart w:id="72" w:name="_Toc11326008"/>
+      <w:bookmarkStart w:id="69" w:name="_Toc10967141"/>
+      <w:bookmarkStart w:id="70" w:name="_Toc11320372"/>
+      <w:bookmarkStart w:id="71" w:name="_Toc11322466"/>
+      <w:bookmarkStart w:id="72" w:name="_Toc11322554"/>
+      <w:bookmarkStart w:id="73" w:name="_Toc11326008"/>
       <w:r>
         <w:t>L’application produit</w:t>
       </w:r>
       <w:r>
         <w:t xml:space="preserve"> son propre Web service</w:t>
       </w:r>
-      <w:bookmarkEnd w:id="68"/>
       <w:bookmarkEnd w:id="69"/>
       <w:bookmarkEnd w:id="70"/>
       <w:bookmarkEnd w:id="71"/>
       <w:bookmarkEnd w:id="72"/>
+      <w:bookmarkEnd w:id="73"/>
       <w:r>
         <w:t xml:space="preserve"> </w:t>
       </w:r>
@@ -3094,7 +3348,6 @@
         <w:rPr>
           <w:sz w:val="24"/>
         </w:rPr>
-        <w:lastRenderedPageBreak/>
         <w:t>Notre application produit un web</w:t>
       </w:r>
       <w:r>
@@ -3127,27 +3380,17 @@
         <w:pStyle w:val="Paragraphedeliste"/>
         <w:spacing w:after="0"/>
         <w:jc w:val="both"/>
-        <w:rPr>
-          <w:sz w:val="24"/>
-        </w:rPr>
-      </w:pPr>
-    </w:p>
-    <w:p>
-      <w:pPr>
-        <w:pStyle w:val="Paragraphedeliste"/>
-        <w:spacing w:after="0"/>
-        <w:jc w:val="both"/>
       </w:pPr>
     </w:p>
     <w:p>
       <w:pPr>
         <w:pStyle w:val="Style2"/>
       </w:pPr>
-      <w:bookmarkStart w:id="73" w:name="_Toc11326009"/>
+      <w:bookmarkStart w:id="74" w:name="_Toc11326009"/>
       <w:r>
         <w:t>Outils utilisés pour la réalisation du projet</w:t>
       </w:r>
-      <w:bookmarkEnd w:id="73"/>
+      <w:bookmarkEnd w:id="74"/>
     </w:p>
     <w:p>
       <w:pPr>
@@ -3364,10 +3607,29 @@
     </w:p>
     <w:p>
       <w:pPr>
+        <w:spacing w:after="0"/>
+        <w:jc w:val="both"/>
+        <w:rPr>
+          <w:sz w:val="24"/>
+        </w:rPr>
+      </w:pPr>
+    </w:p>
+    <w:p>
+      <w:pPr>
+        <w:spacing w:after="0"/>
+        <w:jc w:val="both"/>
+        <w:rPr>
+          <w:sz w:val="24"/>
+        </w:rPr>
+      </w:pPr>
+    </w:p>
+    <w:p>
+      <w:pPr>
         <w:pStyle w:val="Style2"/>
       </w:pPr>
-      <w:bookmarkStart w:id="74" w:name="_Toc11326010"/>
-      <w:r>
+      <w:bookmarkStart w:id="75" w:name="_Toc11326010"/>
+      <w:r>
+        <w:lastRenderedPageBreak/>
         <w:t xml:space="preserve">Langages et </w:t>
       </w:r>
       <w:r>
@@ -3376,7 +3638,7 @@
       <w:r>
         <w:t xml:space="preserve"> utilisés</w:t>
       </w:r>
-      <w:bookmarkEnd w:id="74"/>
+      <w:bookmarkEnd w:id="75"/>
     </w:p>
     <w:p>
       <w:pPr>
@@ -3469,12 +3731,11 @@
       <w:pPr>
         <w:pStyle w:val="Style2"/>
       </w:pPr>
-      <w:bookmarkStart w:id="75" w:name="_Toc11326011"/>
-      <w:r>
-        <w:lastRenderedPageBreak/>
+      <w:bookmarkStart w:id="76" w:name="_Toc11326011"/>
+      <w:r>
         <w:t>La sécurité</w:t>
       </w:r>
-      <w:bookmarkEnd w:id="75"/>
+      <w:bookmarkEnd w:id="76"/>
     </w:p>
     <w:p>
       <w:pPr>
@@ -3653,28 +3914,6 @@
       <w:pPr>
         <w:jc w:val="both"/>
       </w:pPr>
-    </w:p>
-    <w:p>
-      <w:pPr>
-        <w:jc w:val="both"/>
-      </w:pPr>
-    </w:p>
-    <w:p>
-      <w:pPr>
-        <w:jc w:val="both"/>
-      </w:pPr>
-    </w:p>
-    <w:p>
-      <w:pPr>
-        <w:jc w:val="both"/>
-      </w:pPr>
-    </w:p>
-    <w:p>
-      <w:pPr>
-        <w:jc w:val="both"/>
-      </w:pPr>
-      <w:bookmarkStart w:id="76" w:name="_GoBack"/>
-      <w:bookmarkEnd w:id="76"/>
     </w:p>
     <w:p>
       <w:pPr>
@@ -5212,10 +5451,16 @@
     <w:p/>
     <w:p/>
     <w:sectPr>
-      <w:footerReference w:type="default" r:id="rId28"/>
+      <w:headerReference w:type="even" r:id="rId28"/>
+      <w:headerReference w:type="default" r:id="rId29"/>
+      <w:footerReference w:type="even" r:id="rId30"/>
+      <w:footerReference w:type="default" r:id="rId31"/>
+      <w:headerReference w:type="first" r:id="rId32"/>
+      <w:footerReference w:type="first" r:id="rId33"/>
       <w:pgSz w:w="11906" w:h="16838"/>
       <w:pgMar w:top="993" w:right="1417" w:bottom="568" w:left="1417" w:header="708" w:footer="0" w:gutter="0"/>
       <w:cols w:space="708"/>
+      <w:titlePg/>
       <w:docGrid w:linePitch="360"/>
     </w:sectPr>
   </w:body>
@@ -5223,7 +5468,7 @@
 </file>
 
 <file path=word/endnotes.xml><?xml version="1.0" encoding="utf-8"?>
-<w:endnotes xmlns:wpc="http://schemas.microsoft.com/office/word/2010/wordprocessingCanvas" xmlns:mc="http://schemas.openxmlformats.org/markup-compatibility/2006" xmlns:o="urn:schemas-microsoft-com:office:office" xmlns:r="http://schemas.openxmlformats.org/officeDocument/2006/relationships" xmlns:m="http://schemas.openxmlformats.org/officeDocument/2006/math" xmlns:v="urn:schemas-microsoft-com:vml" xmlns:wp14="http://schemas.microsoft.com/office/word/2010/wordprocessingDrawing" xmlns:wp="http://schemas.openxmlformats.org/drawingml/2006/wordprocessingDrawing" xmlns:w10="urn:schemas-microsoft-com:office:word" xmlns:w="http://schemas.openxmlformats.org/wordprocessingml/2006/main" xmlns:w14="http://schemas.microsoft.com/office/word/2010/wordml" xmlns:w15="http://schemas.microsoft.com/office/word/2012/wordml" xmlns:wpg="http://schemas.microsoft.com/office/word/2010/wordprocessingGroup" xmlns:wpi="http://schemas.microsoft.com/office/word/2010/wordprocessingInk" xmlns:wne="http://schemas.microsoft.com/office/word/2006/wordml" xmlns:wps="http://schemas.microsoft.com/office/word/2010/wordprocessingShape" mc:Ignorable="w14 w15 wp14">
+<w:endnotes xmlns:wpc="http://schemas.microsoft.com/office/word/2010/wordprocessingCanvas" xmlns:cx="http://schemas.microsoft.com/office/drawing/2014/chartex" xmlns:cx1="http://schemas.microsoft.com/office/drawing/2015/9/8/chartex" xmlns:cx2="http://schemas.microsoft.com/office/drawing/2015/10/21/chartex" xmlns:cx3="http://schemas.microsoft.com/office/drawing/2016/5/9/chartex" xmlns:cx4="http://schemas.microsoft.com/office/drawing/2016/5/10/chartex" xmlns:cx5="http://schemas.microsoft.com/office/drawing/2016/5/11/chartex" xmlns:cx6="http://schemas.microsoft.com/office/drawing/2016/5/12/chartex" xmlns:cx7="http://schemas.microsoft.com/office/drawing/2016/5/13/chartex" xmlns:cx8="http://schemas.microsoft.com/office/drawing/2016/5/14/chartex" xmlns:mc="http://schemas.openxmlformats.org/markup-compatibility/2006" xmlns:aink="http://schemas.microsoft.com/office/drawing/2016/ink" xmlns:am3d="http://schemas.microsoft.com/office/drawing/2017/model3d" xmlns:o="urn:schemas-microsoft-com:office:office" xmlns:r="http://schemas.openxmlformats.org/officeDocument/2006/relationships" xmlns:m="http://schemas.openxmlformats.org/officeDocument/2006/math" xmlns:v="urn:schemas-microsoft-com:vml" xmlns:wp14="http://schemas.microsoft.com/office/word/2010/wordprocessingDrawing" xmlns:wp="http://schemas.openxmlformats.org/drawingml/2006/wordprocessingDrawing" xmlns:w10="urn:schemas-microsoft-com:office:word" xmlns:w="http://schemas.openxmlformats.org/wordprocessingml/2006/main" xmlns:w14="http://schemas.microsoft.com/office/word/2010/wordml" xmlns:w15="http://schemas.microsoft.com/office/word/2012/wordml" xmlns:w16cid="http://schemas.microsoft.com/office/word/2016/wordml/cid" xmlns:w16se="http://schemas.microsoft.com/office/word/2015/wordml/symex" xmlns:wpg="http://schemas.microsoft.com/office/word/2010/wordprocessingGroup" xmlns:wpi="http://schemas.microsoft.com/office/word/2010/wordprocessingInk" xmlns:wne="http://schemas.microsoft.com/office/word/2006/wordml" xmlns:wps="http://schemas.microsoft.com/office/word/2010/wordprocessingShape" mc:Ignorable="w14 w15 w16se w16cid wp14">
   <w:endnote w:type="separator" w:id="-1">
     <w:p>
       <w:pPr>
@@ -5248,10 +5493,20 @@
 </file>
 
 <file path=word/footer1.xml><?xml version="1.0" encoding="utf-8"?>
-<w:ftr xmlns:wpc="http://schemas.microsoft.com/office/word/2010/wordprocessingCanvas" xmlns:mc="http://schemas.openxmlformats.org/markup-compatibility/2006" xmlns:o="urn:schemas-microsoft-com:office:office" xmlns:r="http://schemas.openxmlformats.org/officeDocument/2006/relationships" xmlns:m="http://schemas.openxmlformats.org/officeDocument/2006/math" xmlns:v="urn:schemas-microsoft-com:vml" xmlns:wp14="http://schemas.microsoft.com/office/word/2010/wordprocessingDrawing" xmlns:wp="http://schemas.openxmlformats.org/drawingml/2006/wordprocessingDrawing" xmlns:w10="urn:schemas-microsoft-com:office:word" xmlns:w="http://schemas.openxmlformats.org/wordprocessingml/2006/main" xmlns:w14="http://schemas.microsoft.com/office/word/2010/wordml" xmlns:w15="http://schemas.microsoft.com/office/word/2012/wordml" xmlns:wpg="http://schemas.microsoft.com/office/word/2010/wordprocessingGroup" xmlns:wpi="http://schemas.microsoft.com/office/word/2010/wordprocessingInk" xmlns:wne="http://schemas.microsoft.com/office/word/2006/wordml" xmlns:wps="http://schemas.microsoft.com/office/word/2010/wordprocessingShape" mc:Ignorable="w14 w15 wp14">
+<w:ftr xmlns:wpc="http://schemas.microsoft.com/office/word/2010/wordprocessingCanvas" xmlns:cx="http://schemas.microsoft.com/office/drawing/2014/chartex" xmlns:cx1="http://schemas.microsoft.com/office/drawing/2015/9/8/chartex" xmlns:cx2="http://schemas.microsoft.com/office/drawing/2015/10/21/chartex" xmlns:cx3="http://schemas.microsoft.com/office/drawing/2016/5/9/chartex" xmlns:cx4="http://schemas.microsoft.com/office/drawing/2016/5/10/chartex" xmlns:cx5="http://schemas.microsoft.com/office/drawing/2016/5/11/chartex" xmlns:cx6="http://schemas.microsoft.com/office/drawing/2016/5/12/chartex" xmlns:cx7="http://schemas.microsoft.com/office/drawing/2016/5/13/chartex" xmlns:cx8="http://schemas.microsoft.com/office/drawing/2016/5/14/chartex" xmlns:mc="http://schemas.openxmlformats.org/markup-compatibility/2006" xmlns:aink="http://schemas.microsoft.com/office/drawing/2016/ink" xmlns:am3d="http://schemas.microsoft.com/office/drawing/2017/model3d" xmlns:o="urn:schemas-microsoft-com:office:office" xmlns:r="http://schemas.openxmlformats.org/officeDocument/2006/relationships" xmlns:m="http://schemas.openxmlformats.org/officeDocument/2006/math" xmlns:v="urn:schemas-microsoft-com:vml" xmlns:wp14="http://schemas.microsoft.com/office/word/2010/wordprocessingDrawing" xmlns:wp="http://schemas.openxmlformats.org/drawingml/2006/wordprocessingDrawing" xmlns:w10="urn:schemas-microsoft-com:office:word" xmlns:w="http://schemas.openxmlformats.org/wordprocessingml/2006/main" xmlns:w14="http://schemas.microsoft.com/office/word/2010/wordml" xmlns:w15="http://schemas.microsoft.com/office/word/2012/wordml" xmlns:w16cid="http://schemas.microsoft.com/office/word/2016/wordml/cid" xmlns:w16se="http://schemas.microsoft.com/office/word/2015/wordml/symex" xmlns:wpg="http://schemas.microsoft.com/office/word/2010/wordprocessingGroup" xmlns:wpi="http://schemas.microsoft.com/office/word/2010/wordprocessingInk" xmlns:wne="http://schemas.microsoft.com/office/word/2006/wordml" xmlns:wps="http://schemas.microsoft.com/office/word/2010/wordprocessingShape" mc:Ignorable="w14 w15 w16se w16cid wp14">
+  <w:p>
+    <w:pPr>
+      <w:pStyle w:val="Pieddepage"/>
+    </w:pPr>
+  </w:p>
+</w:ftr>
+</file>
+
+<file path=word/footer2.xml><?xml version="1.0" encoding="utf-8"?>
+<w:ftr xmlns:wpc="http://schemas.microsoft.com/office/word/2010/wordprocessingCanvas" xmlns:cx="http://schemas.microsoft.com/office/drawing/2014/chartex" xmlns:cx1="http://schemas.microsoft.com/office/drawing/2015/9/8/chartex" xmlns:cx2="http://schemas.microsoft.com/office/drawing/2015/10/21/chartex" xmlns:cx3="http://schemas.microsoft.com/office/drawing/2016/5/9/chartex" xmlns:cx4="http://schemas.microsoft.com/office/drawing/2016/5/10/chartex" xmlns:cx5="http://schemas.microsoft.com/office/drawing/2016/5/11/chartex" xmlns:cx6="http://schemas.microsoft.com/office/drawing/2016/5/12/chartex" xmlns:cx7="http://schemas.microsoft.com/office/drawing/2016/5/13/chartex" xmlns:cx8="http://schemas.microsoft.com/office/drawing/2016/5/14/chartex" xmlns:mc="http://schemas.openxmlformats.org/markup-compatibility/2006" xmlns:aink="http://schemas.microsoft.com/office/drawing/2016/ink" xmlns:am3d="http://schemas.microsoft.com/office/drawing/2017/model3d" xmlns:o="urn:schemas-microsoft-com:office:office" xmlns:r="http://schemas.openxmlformats.org/officeDocument/2006/relationships" xmlns:m="http://schemas.openxmlformats.org/officeDocument/2006/math" xmlns:v="urn:schemas-microsoft-com:vml" xmlns:wp14="http://schemas.microsoft.com/office/word/2010/wordprocessingDrawing" xmlns:wp="http://schemas.openxmlformats.org/drawingml/2006/wordprocessingDrawing" xmlns:w10="urn:schemas-microsoft-com:office:word" xmlns:w="http://schemas.openxmlformats.org/wordprocessingml/2006/main" xmlns:w14="http://schemas.microsoft.com/office/word/2010/wordml" xmlns:w15="http://schemas.microsoft.com/office/word/2012/wordml" xmlns:w16cid="http://schemas.microsoft.com/office/word/2016/wordml/cid" xmlns:w16se="http://schemas.microsoft.com/office/word/2015/wordml/symex" xmlns:wpg="http://schemas.microsoft.com/office/word/2010/wordprocessingGroup" xmlns:wpi="http://schemas.microsoft.com/office/word/2010/wordprocessingInk" xmlns:wne="http://schemas.microsoft.com/office/word/2006/wordml" xmlns:wps="http://schemas.microsoft.com/office/word/2010/wordprocessingShape" mc:Ignorable="w14 w15 w16se w16cid wp14">
   <w:sdt>
     <w:sdtPr>
-      <w:id w:val="1510411166"/>
+      <w:id w:val="2126031703"/>
       <w:docPartObj>
         <w:docPartGallery w:val="Page Numbers (Bottom of Page)"/>
         <w:docPartUnique/>
@@ -5294,8 +5549,18 @@
 </w:ftr>
 </file>
 
+<file path=word/footer3.xml><?xml version="1.0" encoding="utf-8"?>
+<w:ftr xmlns:wpc="http://schemas.microsoft.com/office/word/2010/wordprocessingCanvas" xmlns:cx="http://schemas.microsoft.com/office/drawing/2014/chartex" xmlns:cx1="http://schemas.microsoft.com/office/drawing/2015/9/8/chartex" xmlns:cx2="http://schemas.microsoft.com/office/drawing/2015/10/21/chartex" xmlns:cx3="http://schemas.microsoft.com/office/drawing/2016/5/9/chartex" xmlns:cx4="http://schemas.microsoft.com/office/drawing/2016/5/10/chartex" xmlns:cx5="http://schemas.microsoft.com/office/drawing/2016/5/11/chartex" xmlns:cx6="http://schemas.microsoft.com/office/drawing/2016/5/12/chartex" xmlns:cx7="http://schemas.microsoft.com/office/drawing/2016/5/13/chartex" xmlns:cx8="http://schemas.microsoft.com/office/drawing/2016/5/14/chartex" xmlns:mc="http://schemas.openxmlformats.org/markup-compatibility/2006" xmlns:aink="http://schemas.microsoft.com/office/drawing/2016/ink" xmlns:am3d="http://schemas.microsoft.com/office/drawing/2017/model3d" xmlns:o="urn:schemas-microsoft-com:office:office" xmlns:r="http://schemas.openxmlformats.org/officeDocument/2006/relationships" xmlns:m="http://schemas.openxmlformats.org/officeDocument/2006/math" xmlns:v="urn:schemas-microsoft-com:vml" xmlns:wp14="http://schemas.microsoft.com/office/word/2010/wordprocessingDrawing" xmlns:wp="http://schemas.openxmlformats.org/drawingml/2006/wordprocessingDrawing" xmlns:w10="urn:schemas-microsoft-com:office:word" xmlns:w="http://schemas.openxmlformats.org/wordprocessingml/2006/main" xmlns:w14="http://schemas.microsoft.com/office/word/2010/wordml" xmlns:w15="http://schemas.microsoft.com/office/word/2012/wordml" xmlns:w16cid="http://schemas.microsoft.com/office/word/2016/wordml/cid" xmlns:w16se="http://schemas.microsoft.com/office/word/2015/wordml/symex" xmlns:wpg="http://schemas.microsoft.com/office/word/2010/wordprocessingGroup" xmlns:wpi="http://schemas.microsoft.com/office/word/2010/wordprocessingInk" xmlns:wne="http://schemas.microsoft.com/office/word/2006/wordml" xmlns:wps="http://schemas.microsoft.com/office/word/2010/wordprocessingShape" mc:Ignorable="w14 w15 w16se w16cid wp14">
+  <w:p>
+    <w:pPr>
+      <w:pStyle w:val="Pieddepage"/>
+    </w:pPr>
+  </w:p>
+</w:ftr>
+</file>
+
 <file path=word/footnotes.xml><?xml version="1.0" encoding="utf-8"?>
-<w:footnotes xmlns:wpc="http://schemas.microsoft.com/office/word/2010/wordprocessingCanvas" xmlns:mc="http://schemas.openxmlformats.org/markup-compatibility/2006" xmlns:o="urn:schemas-microsoft-com:office:office" xmlns:r="http://schemas.openxmlformats.org/officeDocument/2006/relationships" xmlns:m="http://schemas.openxmlformats.org/officeDocument/2006/math" xmlns:v="urn:schemas-microsoft-com:vml" xmlns:wp14="http://schemas.microsoft.com/office/word/2010/wordprocessingDrawing" xmlns:wp="http://schemas.openxmlformats.org/drawingml/2006/wordprocessingDrawing" xmlns:w10="urn:schemas-microsoft-com:office:word" xmlns:w="http://schemas.openxmlformats.org/wordprocessingml/2006/main" xmlns:w14="http://schemas.microsoft.com/office/word/2010/wordml" xmlns:w15="http://schemas.microsoft.com/office/word/2012/wordml" xmlns:wpg="http://schemas.microsoft.com/office/word/2010/wordprocessingGroup" xmlns:wpi="http://schemas.microsoft.com/office/word/2010/wordprocessingInk" xmlns:wne="http://schemas.microsoft.com/office/word/2006/wordml" xmlns:wps="http://schemas.microsoft.com/office/word/2010/wordprocessingShape" mc:Ignorable="w14 w15 wp14">
+<w:footnotes xmlns:wpc="http://schemas.microsoft.com/office/word/2010/wordprocessingCanvas" xmlns:cx="http://schemas.microsoft.com/office/drawing/2014/chartex" xmlns:cx1="http://schemas.microsoft.com/office/drawing/2015/9/8/chartex" xmlns:cx2="http://schemas.microsoft.com/office/drawing/2015/10/21/chartex" xmlns:cx3="http://schemas.microsoft.com/office/drawing/2016/5/9/chartex" xmlns:cx4="http://schemas.microsoft.com/office/drawing/2016/5/10/chartex" xmlns:cx5="http://schemas.microsoft.com/office/drawing/2016/5/11/chartex" xmlns:cx6="http://schemas.microsoft.com/office/drawing/2016/5/12/chartex" xmlns:cx7="http://schemas.microsoft.com/office/drawing/2016/5/13/chartex" xmlns:cx8="http://schemas.microsoft.com/office/drawing/2016/5/14/chartex" xmlns:mc="http://schemas.openxmlformats.org/markup-compatibility/2006" xmlns:aink="http://schemas.microsoft.com/office/drawing/2016/ink" xmlns:am3d="http://schemas.microsoft.com/office/drawing/2017/model3d" xmlns:o="urn:schemas-microsoft-com:office:office" xmlns:r="http://schemas.openxmlformats.org/officeDocument/2006/relationships" xmlns:m="http://schemas.openxmlformats.org/officeDocument/2006/math" xmlns:v="urn:schemas-microsoft-com:vml" xmlns:wp14="http://schemas.microsoft.com/office/word/2010/wordprocessingDrawing" xmlns:wp="http://schemas.openxmlformats.org/drawingml/2006/wordprocessingDrawing" xmlns:w10="urn:schemas-microsoft-com:office:word" xmlns:w="http://schemas.openxmlformats.org/wordprocessingml/2006/main" xmlns:w14="http://schemas.microsoft.com/office/word/2010/wordml" xmlns:w15="http://schemas.microsoft.com/office/word/2012/wordml" xmlns:w16cid="http://schemas.microsoft.com/office/word/2016/wordml/cid" xmlns:w16se="http://schemas.microsoft.com/office/word/2015/wordml/symex" xmlns:wpg="http://schemas.microsoft.com/office/word/2010/wordprocessingGroup" xmlns:wpi="http://schemas.microsoft.com/office/word/2010/wordprocessingInk" xmlns:wne="http://schemas.microsoft.com/office/word/2006/wordml" xmlns:wps="http://schemas.microsoft.com/office/word/2010/wordprocessingShape" mc:Ignorable="w14 w15 w16se w16cid wp14">
   <w:footnote w:type="separator" w:id="-1">
     <w:p>
       <w:pPr>
@@ -5319,8 +5584,38 @@
 </w:footnotes>
 </file>
 
+<file path=word/header1.xml><?xml version="1.0" encoding="utf-8"?>
+<w:hdr xmlns:wpc="http://schemas.microsoft.com/office/word/2010/wordprocessingCanvas" xmlns:cx="http://schemas.microsoft.com/office/drawing/2014/chartex" xmlns:cx1="http://schemas.microsoft.com/office/drawing/2015/9/8/chartex" xmlns:cx2="http://schemas.microsoft.com/office/drawing/2015/10/21/chartex" xmlns:cx3="http://schemas.microsoft.com/office/drawing/2016/5/9/chartex" xmlns:cx4="http://schemas.microsoft.com/office/drawing/2016/5/10/chartex" xmlns:cx5="http://schemas.microsoft.com/office/drawing/2016/5/11/chartex" xmlns:cx6="http://schemas.microsoft.com/office/drawing/2016/5/12/chartex" xmlns:cx7="http://schemas.microsoft.com/office/drawing/2016/5/13/chartex" xmlns:cx8="http://schemas.microsoft.com/office/drawing/2016/5/14/chartex" xmlns:mc="http://schemas.openxmlformats.org/markup-compatibility/2006" xmlns:aink="http://schemas.microsoft.com/office/drawing/2016/ink" xmlns:am3d="http://schemas.microsoft.com/office/drawing/2017/model3d" xmlns:o="urn:schemas-microsoft-com:office:office" xmlns:r="http://schemas.openxmlformats.org/officeDocument/2006/relationships" xmlns:m="http://schemas.openxmlformats.org/officeDocument/2006/math" xmlns:v="urn:schemas-microsoft-com:vml" xmlns:wp14="http://schemas.microsoft.com/office/word/2010/wordprocessingDrawing" xmlns:wp="http://schemas.openxmlformats.org/drawingml/2006/wordprocessingDrawing" xmlns:w10="urn:schemas-microsoft-com:office:word" xmlns:w="http://schemas.openxmlformats.org/wordprocessingml/2006/main" xmlns:w14="http://schemas.microsoft.com/office/word/2010/wordml" xmlns:w15="http://schemas.microsoft.com/office/word/2012/wordml" xmlns:w16cid="http://schemas.microsoft.com/office/word/2016/wordml/cid" xmlns:w16se="http://schemas.microsoft.com/office/word/2015/wordml/symex" xmlns:wpg="http://schemas.microsoft.com/office/word/2010/wordprocessingGroup" xmlns:wpi="http://schemas.microsoft.com/office/word/2010/wordprocessingInk" xmlns:wne="http://schemas.microsoft.com/office/word/2006/wordml" xmlns:wps="http://schemas.microsoft.com/office/word/2010/wordprocessingShape" mc:Ignorable="w14 w15 w16se w16cid wp14">
+  <w:p>
+    <w:pPr>
+      <w:pStyle w:val="En-tte"/>
+    </w:pPr>
+  </w:p>
+</w:hdr>
+</file>
+
+<file path=word/header2.xml><?xml version="1.0" encoding="utf-8"?>
+<w:hdr xmlns:wpc="http://schemas.microsoft.com/office/word/2010/wordprocessingCanvas" xmlns:cx="http://schemas.microsoft.com/office/drawing/2014/chartex" xmlns:cx1="http://schemas.microsoft.com/office/drawing/2015/9/8/chartex" xmlns:cx2="http://schemas.microsoft.com/office/drawing/2015/10/21/chartex" xmlns:cx3="http://schemas.microsoft.com/office/drawing/2016/5/9/chartex" xmlns:cx4="http://schemas.microsoft.com/office/drawing/2016/5/10/chartex" xmlns:cx5="http://schemas.microsoft.com/office/drawing/2016/5/11/chartex" xmlns:cx6="http://schemas.microsoft.com/office/drawing/2016/5/12/chartex" xmlns:cx7="http://schemas.microsoft.com/office/drawing/2016/5/13/chartex" xmlns:cx8="http://schemas.microsoft.com/office/drawing/2016/5/14/chartex" xmlns:mc="http://schemas.openxmlformats.org/markup-compatibility/2006" xmlns:aink="http://schemas.microsoft.com/office/drawing/2016/ink" xmlns:am3d="http://schemas.microsoft.com/office/drawing/2017/model3d" xmlns:o="urn:schemas-microsoft-com:office:office" xmlns:r="http://schemas.openxmlformats.org/officeDocument/2006/relationships" xmlns:m="http://schemas.openxmlformats.org/officeDocument/2006/math" xmlns:v="urn:schemas-microsoft-com:vml" xmlns:wp14="http://schemas.microsoft.com/office/word/2010/wordprocessingDrawing" xmlns:wp="http://schemas.openxmlformats.org/drawingml/2006/wordprocessingDrawing" xmlns:w10="urn:schemas-microsoft-com:office:word" xmlns:w="http://schemas.openxmlformats.org/wordprocessingml/2006/main" xmlns:w14="http://schemas.microsoft.com/office/word/2010/wordml" xmlns:w15="http://schemas.microsoft.com/office/word/2012/wordml" xmlns:w16cid="http://schemas.microsoft.com/office/word/2016/wordml/cid" xmlns:w16se="http://schemas.microsoft.com/office/word/2015/wordml/symex" xmlns:wpg="http://schemas.microsoft.com/office/word/2010/wordprocessingGroup" xmlns:wpi="http://schemas.microsoft.com/office/word/2010/wordprocessingInk" xmlns:wne="http://schemas.microsoft.com/office/word/2006/wordml" xmlns:wps="http://schemas.microsoft.com/office/word/2010/wordprocessingShape" mc:Ignorable="w14 w15 w16se w16cid wp14">
+  <w:p>
+    <w:pPr>
+      <w:pStyle w:val="En-tte"/>
+    </w:pPr>
+  </w:p>
+</w:hdr>
+</file>
+
+<file path=word/header3.xml><?xml version="1.0" encoding="utf-8"?>
+<w:hdr xmlns:wpc="http://schemas.microsoft.com/office/word/2010/wordprocessingCanvas" xmlns:cx="http://schemas.microsoft.com/office/drawing/2014/chartex" xmlns:cx1="http://schemas.microsoft.com/office/drawing/2015/9/8/chartex" xmlns:cx2="http://schemas.microsoft.com/office/drawing/2015/10/21/chartex" xmlns:cx3="http://schemas.microsoft.com/office/drawing/2016/5/9/chartex" xmlns:cx4="http://schemas.microsoft.com/office/drawing/2016/5/10/chartex" xmlns:cx5="http://schemas.microsoft.com/office/drawing/2016/5/11/chartex" xmlns:cx6="http://schemas.microsoft.com/office/drawing/2016/5/12/chartex" xmlns:cx7="http://schemas.microsoft.com/office/drawing/2016/5/13/chartex" xmlns:cx8="http://schemas.microsoft.com/office/drawing/2016/5/14/chartex" xmlns:mc="http://schemas.openxmlformats.org/markup-compatibility/2006" xmlns:aink="http://schemas.microsoft.com/office/drawing/2016/ink" xmlns:am3d="http://schemas.microsoft.com/office/drawing/2017/model3d" xmlns:o="urn:schemas-microsoft-com:office:office" xmlns:r="http://schemas.openxmlformats.org/officeDocument/2006/relationships" xmlns:m="http://schemas.openxmlformats.org/officeDocument/2006/math" xmlns:v="urn:schemas-microsoft-com:vml" xmlns:wp14="http://schemas.microsoft.com/office/word/2010/wordprocessingDrawing" xmlns:wp="http://schemas.openxmlformats.org/drawingml/2006/wordprocessingDrawing" xmlns:w10="urn:schemas-microsoft-com:office:word" xmlns:w="http://schemas.openxmlformats.org/wordprocessingml/2006/main" xmlns:w14="http://schemas.microsoft.com/office/word/2010/wordml" xmlns:w15="http://schemas.microsoft.com/office/word/2012/wordml" xmlns:w16cid="http://schemas.microsoft.com/office/word/2016/wordml/cid" xmlns:w16se="http://schemas.microsoft.com/office/word/2015/wordml/symex" xmlns:wpg="http://schemas.microsoft.com/office/word/2010/wordprocessingGroup" xmlns:wpi="http://schemas.microsoft.com/office/word/2010/wordprocessingInk" xmlns:wne="http://schemas.microsoft.com/office/word/2006/wordml" xmlns:wps="http://schemas.microsoft.com/office/word/2010/wordprocessingShape" mc:Ignorable="w14 w15 w16se w16cid wp14">
+  <w:p>
+    <w:pPr>
+      <w:pStyle w:val="En-tte"/>
+    </w:pPr>
+  </w:p>
+</w:hdr>
+</file>
+
 <file path=word/numbering.xml><?xml version="1.0" encoding="utf-8"?>
-<w:numbering xmlns:wpc="http://schemas.microsoft.com/office/word/2010/wordprocessingCanvas" xmlns:mc="http://schemas.openxmlformats.org/markup-compatibility/2006" xmlns:o="urn:schemas-microsoft-com:office:office" xmlns:r="http://schemas.openxmlformats.org/officeDocument/2006/relationships" xmlns:m="http://schemas.openxmlformats.org/officeDocument/2006/math" xmlns:v="urn:schemas-microsoft-com:vml" xmlns:wp14="http://schemas.microsoft.com/office/word/2010/wordprocessingDrawing" xmlns:wp="http://schemas.openxmlformats.org/drawingml/2006/wordprocessingDrawing" xmlns:w10="urn:schemas-microsoft-com:office:word" xmlns:w="http://schemas.openxmlformats.org/wordprocessingml/2006/main" xmlns:w14="http://schemas.microsoft.com/office/word/2010/wordml" xmlns:w15="http://schemas.microsoft.com/office/word/2012/wordml" xmlns:wpg="http://schemas.microsoft.com/office/word/2010/wordprocessingGroup" xmlns:wpi="http://schemas.microsoft.com/office/word/2010/wordprocessingInk" xmlns:wne="http://schemas.microsoft.com/office/word/2006/wordml" xmlns:wps="http://schemas.microsoft.com/office/word/2010/wordprocessingShape" mc:Ignorable="w14 w15 wp14">
+<w:numbering xmlns:wpc="http://schemas.microsoft.com/office/word/2010/wordprocessingCanvas" xmlns:cx="http://schemas.microsoft.com/office/drawing/2014/chartex" xmlns:cx1="http://schemas.microsoft.com/office/drawing/2015/9/8/chartex" xmlns:cx2="http://schemas.microsoft.com/office/drawing/2015/10/21/chartex" xmlns:cx3="http://schemas.microsoft.com/office/drawing/2016/5/9/chartex" xmlns:cx4="http://schemas.microsoft.com/office/drawing/2016/5/10/chartex" xmlns:cx5="http://schemas.microsoft.com/office/drawing/2016/5/11/chartex" xmlns:cx6="http://schemas.microsoft.com/office/drawing/2016/5/12/chartex" xmlns:cx7="http://schemas.microsoft.com/office/drawing/2016/5/13/chartex" xmlns:cx8="http://schemas.microsoft.com/office/drawing/2016/5/14/chartex" xmlns:mc="http://schemas.openxmlformats.org/markup-compatibility/2006" xmlns:aink="http://schemas.microsoft.com/office/drawing/2016/ink" xmlns:am3d="http://schemas.microsoft.com/office/drawing/2017/model3d" xmlns:o="urn:schemas-microsoft-com:office:office" xmlns:r="http://schemas.openxmlformats.org/officeDocument/2006/relationships" xmlns:m="http://schemas.openxmlformats.org/officeDocument/2006/math" xmlns:v="urn:schemas-microsoft-com:vml" xmlns:wp14="http://schemas.microsoft.com/office/word/2010/wordprocessingDrawing" xmlns:wp="http://schemas.openxmlformats.org/drawingml/2006/wordprocessingDrawing" xmlns:w10="urn:schemas-microsoft-com:office:word" xmlns:w="http://schemas.openxmlformats.org/wordprocessingml/2006/main" xmlns:w14="http://schemas.microsoft.com/office/word/2010/wordml" xmlns:w15="http://schemas.microsoft.com/office/word/2012/wordml" xmlns:w16cid="http://schemas.microsoft.com/office/word/2016/wordml/cid" xmlns:w16se="http://schemas.microsoft.com/office/word/2015/wordml/symex" xmlns:wpg="http://schemas.microsoft.com/office/word/2010/wordprocessingGroup" xmlns:wpi="http://schemas.microsoft.com/office/word/2010/wordprocessingInk" xmlns:wne="http://schemas.microsoft.com/office/word/2006/wordml" xmlns:wps="http://schemas.microsoft.com/office/word/2010/wordprocessingShape" mc:Ignorable="w14 w15 w16se w16cid wp14">
   <w:abstractNum w:abstractNumId="0" w15:restartNumberingAfterBreak="0">
     <w:nsid w:val="00D81BA6"/>
     <w:multiLevelType w:val="hybridMultilevel"/>
@@ -7532,7 +7827,7 @@
 </file>
 
 <file path=word/styles.xml><?xml version="1.0" encoding="utf-8"?>
-<w:styles xmlns:mc="http://schemas.openxmlformats.org/markup-compatibility/2006" xmlns:r="http://schemas.openxmlformats.org/officeDocument/2006/relationships" xmlns:w="http://schemas.openxmlformats.org/wordprocessingml/2006/main" xmlns:w14="http://schemas.microsoft.com/office/word/2010/wordml" xmlns:w15="http://schemas.microsoft.com/office/word/2012/wordml" mc:Ignorable="w14 w15">
+<w:styles xmlns:mc="http://schemas.openxmlformats.org/markup-compatibility/2006" xmlns:r="http://schemas.openxmlformats.org/officeDocument/2006/relationships" xmlns:w="http://schemas.openxmlformats.org/wordprocessingml/2006/main" xmlns:w14="http://schemas.microsoft.com/office/word/2010/wordml" xmlns:w15="http://schemas.microsoft.com/office/word/2012/wordml" xmlns:w16cid="http://schemas.microsoft.com/office/word/2016/wordml/cid" xmlns:w16se="http://schemas.microsoft.com/office/word/2015/wordml/symex" mc:Ignorable="w14 w15 w16se w16cid">
   <w:docDefaults>
     <w:rPrDefault>
       <w:rPr>
@@ -7548,7 +7843,7 @@
       </w:pPr>
     </w:pPrDefault>
   </w:docDefaults>
-  <w:latentStyles w:defLockedState="0" w:defUIPriority="99" w:defSemiHidden="0" w:defUnhideWhenUsed="0" w:defQFormat="0" w:count="371">
+  <w:latentStyles w:defLockedState="0" w:defUIPriority="99" w:defSemiHidden="0" w:defUnhideWhenUsed="0" w:defQFormat="0" w:count="376">
     <w:lsdException w:name="Normal" w:uiPriority="0" w:qFormat="1"/>
     <w:lsdException w:name="heading 1" w:uiPriority="9" w:qFormat="1"/>
     <w:lsdException w:name="heading 2" w:semiHidden="1" w:uiPriority="9" w:unhideWhenUsed="1" w:qFormat="1"/>
@@ -7654,7 +7949,6 @@
     <w:lsdException w:name="HTML Sample" w:semiHidden="1" w:unhideWhenUsed="1"/>
     <w:lsdException w:name="HTML Typewriter" w:semiHidden="1" w:unhideWhenUsed="1"/>
     <w:lsdException w:name="HTML Variable" w:semiHidden="1" w:unhideWhenUsed="1"/>
-    <w:lsdException w:name="Normal Table" w:semiHidden="1" w:unhideWhenUsed="1"/>
     <w:lsdException w:name="annotation subject" w:semiHidden="1" w:unhideWhenUsed="1"/>
     <w:lsdException w:name="No List" w:semiHidden="1" w:unhideWhenUsed="1"/>
     <w:lsdException w:name="Outline List 1" w:semiHidden="1" w:unhideWhenUsed="1"/>
@@ -7697,11 +7991,8 @@
     <w:lsdException w:name="Table Contemporary" w:semiHidden="1" w:unhideWhenUsed="1"/>
     <w:lsdException w:name="Table Elegant" w:semiHidden="1" w:unhideWhenUsed="1"/>
     <w:lsdException w:name="Table Professional" w:semiHidden="1" w:unhideWhenUsed="1"/>
-    <w:lsdException w:name="Table Subtle 1" w:semiHidden="1" w:unhideWhenUsed="1"/>
     <w:lsdException w:name="Table Subtle 2" w:semiHidden="1" w:unhideWhenUsed="1"/>
     <w:lsdException w:name="Table Web 1" w:semiHidden="1" w:unhideWhenUsed="1"/>
-    <w:lsdException w:name="Table Web 2" w:semiHidden="1" w:unhideWhenUsed="1"/>
-    <w:lsdException w:name="Table Web 3" w:semiHidden="1" w:unhideWhenUsed="1"/>
     <w:lsdException w:name="Balloon Text" w:semiHidden="1" w:unhideWhenUsed="1"/>
     <w:lsdException w:name="Table Grid" w:uiPriority="39"/>
     <w:lsdException w:name="Table Theme" w:semiHidden="1" w:unhideWhenUsed="1"/>
@@ -7920,6 +8211,11 @@
     <w:lsdException w:name="List Table 5 Dark Accent 6" w:uiPriority="50"/>
     <w:lsdException w:name="List Table 6 Colorful Accent 6" w:uiPriority="51"/>
     <w:lsdException w:name="List Table 7 Colorful Accent 6" w:uiPriority="52"/>
+    <w:lsdException w:name="Mention" w:semiHidden="1" w:unhideWhenUsed="1"/>
+    <w:lsdException w:name="Smart Hyperlink" w:semiHidden="1" w:unhideWhenUsed="1"/>
+    <w:lsdException w:name="Hashtag" w:semiHidden="1" w:unhideWhenUsed="1"/>
+    <w:lsdException w:name="Unresolved Mention" w:semiHidden="1" w:unhideWhenUsed="1"/>
+    <w:lsdException w:name="Smart Link" w:semiHidden="1" w:unhideWhenUsed="1"/>
   </w:latentStyles>
   <w:style w:type="paragraph" w:default="1" w:styleId="Normal">
     <w:name w:val="Normal"/>
@@ -8652,7 +8948,7 @@
 </file>
 
 <file path=customXml/itemProps1.xml><?xml version="1.0" encoding="utf-8"?>
-<ds:datastoreItem xmlns:ds="http://schemas.openxmlformats.org/officeDocument/2006/customXml" ds:itemID="{D335D23C-9761-4138-8000-7EB92B259657}">
+<ds:datastoreItem xmlns:ds="http://schemas.openxmlformats.org/officeDocument/2006/customXml" ds:itemID="{B0493F00-CCEB-4AF6-B051-97530E471814}">
   <ds:schemaRefs>
     <ds:schemaRef ds:uri="http://schemas.openxmlformats.org/officeDocument/2006/bibliography"/>
   </ds:schemaRefs>

</xml_diff>